<commit_message>
Add the field maxDistanceToRunway
</commit_message>
<xml_diff>
--- a/BushMissionGen/README.docx
+++ b/BushMissionGen/README.docx
@@ -13175,8 +13175,8 @@
       </w:tblPr>
       <w:tblGrid>
         <w:gridCol w:w="1129"/>
-        <w:gridCol w:w="1413"/>
-        <w:gridCol w:w="7086"/>
+        <w:gridCol w:w="1412"/>
+        <w:gridCol w:w="7087"/>
       </w:tblGrid>
       <w:tr>
         <w:trPr/>
@@ -13217,7 +13217,7 @@
         </w:tc>
         <w:tc>
           <w:tcPr>
-            <w:tcW w:w="1413" w:type="dxa"/>
+            <w:tcW w:w="1412" w:type="dxa"/>
             <w:tcBorders/>
           </w:tcPr>
           <w:p>
@@ -13252,7 +13252,7 @@
         </w:tc>
         <w:tc>
           <w:tcPr>
-            <w:tcW w:w="7086" w:type="dxa"/>
+            <w:tcW w:w="7087" w:type="dxa"/>
             <w:tcBorders/>
           </w:tcPr>
           <w:p>
@@ -13318,7 +13318,7 @@
         </w:tc>
         <w:tc>
           <w:tcPr>
-            <w:tcW w:w="1413" w:type="dxa"/>
+            <w:tcW w:w="1412" w:type="dxa"/>
             <w:tcBorders/>
           </w:tcPr>
           <w:p>
@@ -13351,7 +13351,7 @@
         </w:tc>
         <w:tc>
           <w:tcPr>
-            <w:tcW w:w="7086" w:type="dxa"/>
+            <w:tcW w:w="7087" w:type="dxa"/>
             <w:tcBorders/>
           </w:tcPr>
           <w:p>
@@ -13412,7 +13412,7 @@
         </w:tc>
         <w:tc>
           <w:tcPr>
-            <w:tcW w:w="1413" w:type="dxa"/>
+            <w:tcW w:w="1412" w:type="dxa"/>
             <w:tcBorders/>
           </w:tcPr>
           <w:p>
@@ -13445,7 +13445,7 @@
         </w:tc>
         <w:tc>
           <w:tcPr>
-            <w:tcW w:w="7086" w:type="dxa"/>
+            <w:tcW w:w="7087" w:type="dxa"/>
             <w:tcBorders/>
           </w:tcPr>
           <w:p>
@@ -13506,7 +13506,7 @@
         </w:tc>
         <w:tc>
           <w:tcPr>
-            <w:tcW w:w="1413" w:type="dxa"/>
+            <w:tcW w:w="1412" w:type="dxa"/>
             <w:tcBorders/>
           </w:tcPr>
           <w:p>
@@ -13539,7 +13539,7 @@
         </w:tc>
         <w:tc>
           <w:tcPr>
-            <w:tcW w:w="7086" w:type="dxa"/>
+            <w:tcW w:w="7087" w:type="dxa"/>
             <w:tcBorders/>
           </w:tcPr>
           <w:p>
@@ -13600,7 +13600,7 @@
         </w:tc>
         <w:tc>
           <w:tcPr>
-            <w:tcW w:w="1413" w:type="dxa"/>
+            <w:tcW w:w="1412" w:type="dxa"/>
             <w:tcBorders/>
           </w:tcPr>
           <w:p>
@@ -13633,7 +13633,7 @@
         </w:tc>
         <w:tc>
           <w:tcPr>
-            <w:tcW w:w="7086" w:type="dxa"/>
+            <w:tcW w:w="7087" w:type="dxa"/>
             <w:tcBorders/>
           </w:tcPr>
           <w:p>
@@ -13694,7 +13694,7 @@
         </w:tc>
         <w:tc>
           <w:tcPr>
-            <w:tcW w:w="1413" w:type="dxa"/>
+            <w:tcW w:w="1412" w:type="dxa"/>
             <w:tcBorders/>
           </w:tcPr>
           <w:p>
@@ -13727,7 +13727,7 @@
         </w:tc>
         <w:tc>
           <w:tcPr>
-            <w:tcW w:w="7086" w:type="dxa"/>
+            <w:tcW w:w="7087" w:type="dxa"/>
             <w:tcBorders/>
           </w:tcPr>
           <w:p>
@@ -13788,7 +13788,7 @@
         </w:tc>
         <w:tc>
           <w:tcPr>
-            <w:tcW w:w="1413" w:type="dxa"/>
+            <w:tcW w:w="1412" w:type="dxa"/>
             <w:tcBorders/>
           </w:tcPr>
           <w:p>
@@ -13821,7 +13821,7 @@
         </w:tc>
         <w:tc>
           <w:tcPr>
-            <w:tcW w:w="7086" w:type="dxa"/>
+            <w:tcW w:w="7087" w:type="dxa"/>
             <w:tcBorders/>
           </w:tcPr>
           <w:p>
@@ -13882,7 +13882,7 @@
         </w:tc>
         <w:tc>
           <w:tcPr>
-            <w:tcW w:w="1413" w:type="dxa"/>
+            <w:tcW w:w="1412" w:type="dxa"/>
             <w:tcBorders/>
           </w:tcPr>
           <w:p>
@@ -13915,7 +13915,7 @@
         </w:tc>
         <w:tc>
           <w:tcPr>
-            <w:tcW w:w="7086" w:type="dxa"/>
+            <w:tcW w:w="7087" w:type="dxa"/>
             <w:tcBorders/>
           </w:tcPr>
           <w:p>
@@ -14236,7 +14236,7 @@
         </w:tc>
         <w:tc>
           <w:tcPr>
-            <w:tcW w:w="1413" w:type="dxa"/>
+            <w:tcW w:w="1412" w:type="dxa"/>
             <w:tcBorders/>
           </w:tcPr>
           <w:p>
@@ -14269,7 +14269,7 @@
         </w:tc>
         <w:tc>
           <w:tcPr>
-            <w:tcW w:w="7086" w:type="dxa"/>
+            <w:tcW w:w="7087" w:type="dxa"/>
             <w:tcBorders/>
           </w:tcPr>
           <w:p>
@@ -14330,7 +14330,7 @@
         </w:tc>
         <w:tc>
           <w:tcPr>
-            <w:tcW w:w="1413" w:type="dxa"/>
+            <w:tcW w:w="1412" w:type="dxa"/>
             <w:tcBorders/>
           </w:tcPr>
           <w:p>
@@ -14363,7 +14363,7 @@
         </w:tc>
         <w:tc>
           <w:tcPr>
-            <w:tcW w:w="7086" w:type="dxa"/>
+            <w:tcW w:w="7087" w:type="dxa"/>
             <w:tcBorders/>
           </w:tcPr>
           <w:p>
@@ -14995,8 +14995,8 @@
       </w:tblPr>
       <w:tblGrid>
         <w:gridCol w:w="436"/>
-        <w:gridCol w:w="6217"/>
-        <w:gridCol w:w="2975"/>
+        <w:gridCol w:w="6216"/>
+        <w:gridCol w:w="2976"/>
       </w:tblGrid>
       <w:tr>
         <w:trPr/>
@@ -15032,7 +15032,7 @@
         </w:tc>
         <w:tc>
           <w:tcPr>
-            <w:tcW w:w="6217" w:type="dxa"/>
+            <w:tcW w:w="6216" w:type="dxa"/>
             <w:tcBorders/>
           </w:tcPr>
           <w:p>
@@ -15062,7 +15062,7 @@
         </w:tc>
         <w:tc>
           <w:tcPr>
-            <w:tcW w:w="2975" w:type="dxa"/>
+            <w:tcW w:w="2976" w:type="dxa"/>
             <w:tcBorders/>
           </w:tcPr>
           <w:p>
@@ -15127,7 +15127,7 @@
         </w:tc>
         <w:tc>
           <w:tcPr>
-            <w:tcW w:w="6217" w:type="dxa"/>
+            <w:tcW w:w="6216" w:type="dxa"/>
             <w:tcBorders/>
           </w:tcPr>
           <w:p>
@@ -15157,7 +15157,7 @@
         </w:tc>
         <w:tc>
           <w:tcPr>
-            <w:tcW w:w="2975" w:type="dxa"/>
+            <w:tcW w:w="2976" w:type="dxa"/>
             <w:tcBorders/>
           </w:tcPr>
           <w:p>
@@ -15222,7 +15222,7 @@
         </w:tc>
         <w:tc>
           <w:tcPr>
-            <w:tcW w:w="6217" w:type="dxa"/>
+            <w:tcW w:w="6216" w:type="dxa"/>
             <w:tcBorders/>
           </w:tcPr>
           <w:p>
@@ -15252,7 +15252,7 @@
         </w:tc>
         <w:tc>
           <w:tcPr>
-            <w:tcW w:w="2975" w:type="dxa"/>
+            <w:tcW w:w="2976" w:type="dxa"/>
             <w:tcBorders/>
           </w:tcPr>
           <w:p>
@@ -15317,7 +15317,7 @@
         </w:tc>
         <w:tc>
           <w:tcPr>
-            <w:tcW w:w="6217" w:type="dxa"/>
+            <w:tcW w:w="6216" w:type="dxa"/>
             <w:tcBorders/>
           </w:tcPr>
           <w:p>
@@ -15347,7 +15347,7 @@
         </w:tc>
         <w:tc>
           <w:tcPr>
-            <w:tcW w:w="2975" w:type="dxa"/>
+            <w:tcW w:w="2976" w:type="dxa"/>
             <w:tcBorders/>
           </w:tcPr>
           <w:p>
@@ -15416,7 +15416,7 @@
         </w:tc>
         <w:tc>
           <w:tcPr>
-            <w:tcW w:w="6217" w:type="dxa"/>
+            <w:tcW w:w="6216" w:type="dxa"/>
             <w:tcBorders/>
           </w:tcPr>
           <w:p>
@@ -15446,7 +15446,7 @@
         </w:tc>
         <w:tc>
           <w:tcPr>
-            <w:tcW w:w="2975" w:type="dxa"/>
+            <w:tcW w:w="2976" w:type="dxa"/>
             <w:tcBorders/>
           </w:tcPr>
           <w:p>
@@ -15527,7 +15527,7 @@
         </w:tc>
         <w:tc>
           <w:tcPr>
-            <w:tcW w:w="6217" w:type="dxa"/>
+            <w:tcW w:w="6216" w:type="dxa"/>
             <w:tcBorders/>
           </w:tcPr>
           <w:p>
@@ -15557,7 +15557,7 @@
         </w:tc>
         <w:tc>
           <w:tcPr>
-            <w:tcW w:w="2975" w:type="dxa"/>
+            <w:tcW w:w="2976" w:type="dxa"/>
             <w:tcBorders/>
           </w:tcPr>
           <w:p>
@@ -15666,7 +15666,7 @@
         </w:tc>
         <w:tc>
           <w:tcPr>
-            <w:tcW w:w="6217" w:type="dxa"/>
+            <w:tcW w:w="6216" w:type="dxa"/>
             <w:tcBorders/>
           </w:tcPr>
           <w:p>
@@ -15696,7 +15696,7 @@
         </w:tc>
         <w:tc>
           <w:tcPr>
-            <w:tcW w:w="2975" w:type="dxa"/>
+            <w:tcW w:w="2976" w:type="dxa"/>
             <w:tcBorders/>
           </w:tcPr>
           <w:p>
@@ -15805,7 +15805,7 @@
         </w:tc>
         <w:tc>
           <w:tcPr>
-            <w:tcW w:w="6217" w:type="dxa"/>
+            <w:tcW w:w="6216" w:type="dxa"/>
             <w:tcBorders/>
           </w:tcPr>
           <w:p>
@@ -15835,7 +15835,7 @@
         </w:tc>
         <w:tc>
           <w:tcPr>
-            <w:tcW w:w="2975" w:type="dxa"/>
+            <w:tcW w:w="2976" w:type="dxa"/>
             <w:tcBorders/>
           </w:tcPr>
           <w:p>
@@ -15918,7 +15918,7 @@
         </w:tc>
         <w:tc>
           <w:tcPr>
-            <w:tcW w:w="6217" w:type="dxa"/>
+            <w:tcW w:w="6216" w:type="dxa"/>
             <w:tcBorders/>
           </w:tcPr>
           <w:p>
@@ -15948,7 +15948,7 @@
         </w:tc>
         <w:tc>
           <w:tcPr>
-            <w:tcW w:w="2975" w:type="dxa"/>
+            <w:tcW w:w="2976" w:type="dxa"/>
             <w:tcBorders/>
           </w:tcPr>
           <w:p>
@@ -16015,24 +16015,200 @@
             </w:pPr>
             <w:r>
               <w:rPr>
-                <w:rFonts w:eastAsia="NSimSun" w:cs="Arial"/>
-                <w:kern w:val="2"/>
-                <w:sz w:val="22"/>
-                <w:szCs w:val="22"/>
-                <w:lang w:val="en-US" w:eastAsia="zh-CN" w:bidi="hi-IN"/>
+                <w:sz w:val="22"/>
+                <w:szCs w:val="22"/>
+                <w:lang w:val="en-US"/>
               </w:rPr>
               <w:t>9</w:t>
+            </w:r>
+          </w:p>
+        </w:tc>
+        <w:tc>
+          <w:tcPr>
+            <w:tcW w:w="6216" w:type="dxa"/>
+            <w:tcBorders/>
+          </w:tcPr>
+          <w:p>
+            <w:pPr>
+              <w:pStyle w:val="Normal"/>
+              <w:widowControl w:val="false"/>
+              <w:suppressAutoHyphens w:val="true"/>
+              <w:spacing w:before="0" w:after="0"/>
+              <w:jc w:val="both"/>
+              <w:rPr>
+                <w:sz w:val="20"/>
+                <w:szCs w:val="20"/>
+                <w:lang w:val="en-US"/>
+              </w:rPr>
+            </w:pPr>
+            <w:r>
+              <w:rPr>
+                <w:rFonts w:eastAsia="NSimSun" w:cs="Arial"/>
+                <w:color w:val="auto"/>
+                <w:kern w:val="2"/>
+                <w:sz w:val="20"/>
+                <w:szCs w:val="20"/>
+                <w:lang w:val="en-US" w:eastAsia="zh-CN" w:bidi="hi-IN"/>
+              </w:rPr>
+              <w:t>m</w:t>
+            </w:r>
+            <w:r>
+              <w:rPr>
+                <w:sz w:val="20"/>
+                <w:szCs w:val="20"/>
+                <w:lang w:val="en-US"/>
+              </w:rPr>
+              <w:t>ax</w:t>
+            </w:r>
+            <w:r>
+              <w:rPr>
+                <w:sz w:val="20"/>
+                <w:szCs w:val="20"/>
+                <w:lang w:val="en-US"/>
+              </w:rPr>
+              <w:t>DistanceTo</w:t>
+            </w:r>
+            <w:r>
+              <w:rPr>
+                <w:sz w:val="20"/>
+                <w:szCs w:val="20"/>
+                <w:lang w:val="en-US"/>
+              </w:rPr>
+              <w:t>Runway</w:t>
+            </w:r>
+            <w:r>
+              <w:rPr>
+                <w:sz w:val="20"/>
+                <w:szCs w:val="20"/>
+                <w:lang w:val="en-US"/>
+              </w:rPr>
+              <w:t>=30</w:t>
+            </w:r>
+          </w:p>
+        </w:tc>
+        <w:tc>
+          <w:tcPr>
+            <w:tcW w:w="2976" w:type="dxa"/>
+            <w:tcBorders/>
+          </w:tcPr>
+          <w:p>
+            <w:pPr>
+              <w:pStyle w:val="Normal"/>
+              <w:widowControl w:val="false"/>
+              <w:tabs>
+                <w:tab w:val="clear" w:pos="709"/>
+                <w:tab w:val="left" w:pos="5616" w:leader="none"/>
+              </w:tabs>
+              <w:suppressAutoHyphens w:val="true"/>
+              <w:spacing w:before="0" w:after="0"/>
+              <w:jc w:val="left"/>
+              <w:rPr>
+                <w:sz w:val="20"/>
+                <w:szCs w:val="20"/>
+                <w:lang w:val="en-US"/>
+              </w:rPr>
+            </w:pPr>
+            <w:r>
+              <w:rPr>
+                <w:rFonts w:eastAsia="NSimSun" w:cs="Arial"/>
+                <w:b/>
+                <w:bCs/>
+                <w:kern w:val="2"/>
+                <w:sz w:val="20"/>
+                <w:szCs w:val="20"/>
+                <w:lang w:val="en-US" w:eastAsia="zh-CN" w:bidi="hi-IN"/>
+              </w:rPr>
+              <w:t>Optional!</w:t>
+            </w:r>
+            <w:r>
+              <w:rPr>
+                <w:rFonts w:eastAsia="NSimSun" w:cs="Arial"/>
+                <w:kern w:val="2"/>
+                <w:sz w:val="20"/>
+                <w:szCs w:val="20"/>
+                <w:lang w:val="en-US" w:eastAsia="zh-CN" w:bidi="hi-IN"/>
+              </w:rPr>
+              <w:t xml:space="preserve"> </w:t>
+            </w:r>
+            <w:r>
+              <w:rPr>
+                <w:rFonts w:eastAsia="NSimSun" w:cs="Arial"/>
+                <w:color w:val="auto"/>
+                <w:kern w:val="2"/>
+                <w:sz w:val="20"/>
+                <w:szCs w:val="20"/>
+                <w:lang w:val="en-US" w:eastAsia="zh-CN" w:bidi="hi-IN"/>
+              </w:rPr>
+              <w:t>Set the maximum distance to the runway.</w:t>
+            </w:r>
+          </w:p>
+        </w:tc>
+      </w:tr>
+      <w:tr>
+        <w:trPr/>
+        <w:tc>
+          <w:tcPr>
+            <w:tcW w:w="436" w:type="dxa"/>
+            <w:tcBorders>
+              <w:top w:val="nil"/>
+            </w:tcBorders>
+          </w:tcPr>
+          <w:p>
+            <w:pPr>
+              <w:pStyle w:val="Normal"/>
+              <w:widowControl w:val="false"/>
+              <w:suppressAutoHyphens w:val="true"/>
+              <w:spacing w:before="0" w:after="0"/>
+              <w:jc w:val="left"/>
+              <w:rPr>
+                <w:sz w:val="22"/>
+                <w:szCs w:val="22"/>
+                <w:lang w:val="en-US"/>
+              </w:rPr>
+            </w:pPr>
+            <w:r>
+              <w:rPr>
+                <w:rFonts w:eastAsia="NSimSun" w:cs="Arial"/>
+                <w:color w:val="auto"/>
+                <w:kern w:val="2"/>
+                <w:sz w:val="22"/>
+                <w:szCs w:val="22"/>
+                <w:lang w:val="en-US" w:eastAsia="zh-CN" w:bidi="hi-IN"/>
+              </w:rPr>
+              <w:t>10</w:t>
+            </w:r>
+            <w:r>
+              <w:rPr>
+                <w:rFonts w:eastAsia="NSimSun" w:cs="Arial"/>
+                <w:kern w:val="2"/>
+                <w:sz w:val="22"/>
+                <w:szCs w:val="22"/>
+                <w:lang w:val="en-US" w:eastAsia="zh-CN" w:bidi="hi-IN"/>
+              </w:rPr>
               <w:br/>
               <w:t>-</w:t>
               <w:br/>
-              <w:t>12</w:t>
-            </w:r>
-          </w:p>
-        </w:tc>
-        <w:tc>
-          <w:tcPr>
-            <w:tcW w:w="6217" w:type="dxa"/>
-            <w:tcBorders/>
+              <w:t>1</w:t>
+            </w:r>
+            <w:r>
+              <w:rPr>
+                <w:rFonts w:eastAsia="NSimSun" w:cs="Arial"/>
+                <w:color w:val="auto"/>
+                <w:kern w:val="2"/>
+                <w:sz w:val="22"/>
+                <w:szCs w:val="22"/>
+                <w:lang w:val="en-US" w:eastAsia="zh-CN" w:bidi="hi-IN"/>
+              </w:rPr>
+              <w:t>3</w:t>
+            </w:r>
+          </w:p>
+        </w:tc>
+        <w:tc>
+          <w:tcPr>
+            <w:tcW w:w="6216" w:type="dxa"/>
+            <w:tcBorders>
+              <w:top w:val="nil"/>
+            </w:tcBorders>
           </w:tcPr>
           <w:p>
             <w:pPr>
@@ -16133,8 +16309,10 @@
         </w:tc>
         <w:tc>
           <w:tcPr>
-            <w:tcW w:w="2975" w:type="dxa"/>
-            <w:tcBorders/>
+            <w:tcW w:w="2976" w:type="dxa"/>
+            <w:tcBorders>
+              <w:top w:val="nil"/>
+            </w:tcBorders>
           </w:tcPr>
           <w:p>
             <w:pPr>
@@ -17043,14 +17221,14 @@
         <w:tblLook w:firstRow="0" w:noVBand="0" w:lastRow="0" w:firstColumn="0" w:lastColumn="0" w:noHBand="0" w:val="0000"/>
       </w:tblPr>
       <w:tblGrid>
-        <w:gridCol w:w="8622"/>
-        <w:gridCol w:w="1015"/>
+        <w:gridCol w:w="8623"/>
+        <w:gridCol w:w="1014"/>
       </w:tblGrid>
       <w:tr>
         <w:trPr/>
         <w:tc>
           <w:tcPr>
-            <w:tcW w:w="8622" w:type="dxa"/>
+            <w:tcW w:w="8623" w:type="dxa"/>
             <w:tcBorders>
               <w:top w:val="single" w:sz="2" w:space="0" w:color="000000"/>
               <w:left w:val="single" w:sz="2" w:space="0" w:color="000000"/>
@@ -17076,7 +17254,7 @@
         </w:tc>
         <w:tc>
           <w:tcPr>
-            <w:tcW w:w="1015" w:type="dxa"/>
+            <w:tcW w:w="1014" w:type="dxa"/>
             <w:tcBorders>
               <w:top w:val="single" w:sz="2" w:space="0" w:color="000000"/>
               <w:left w:val="single" w:sz="2" w:space="0" w:color="000000"/>
@@ -17106,7 +17284,7 @@
         <w:trPr/>
         <w:tc>
           <w:tcPr>
-            <w:tcW w:w="8622" w:type="dxa"/>
+            <w:tcW w:w="8623" w:type="dxa"/>
             <w:tcBorders>
               <w:left w:val="single" w:sz="2" w:space="0" w:color="000000"/>
               <w:bottom w:val="single" w:sz="2" w:space="0" w:color="000000"/>
@@ -17138,7 +17316,7 @@
         </w:tc>
         <w:tc>
           <w:tcPr>
-            <w:tcW w:w="1015" w:type="dxa"/>
+            <w:tcW w:w="1014" w:type="dxa"/>
             <w:tcBorders>
               <w:left w:val="single" w:sz="2" w:space="0" w:color="000000"/>
               <w:bottom w:val="single" w:sz="2" w:space="0" w:color="000000"/>
@@ -17166,7 +17344,7 @@
         <w:trPr/>
         <w:tc>
           <w:tcPr>
-            <w:tcW w:w="8622" w:type="dxa"/>
+            <w:tcW w:w="8623" w:type="dxa"/>
             <w:tcBorders>
               <w:left w:val="single" w:sz="2" w:space="0" w:color="000000"/>
               <w:bottom w:val="single" w:sz="2" w:space="0" w:color="000000"/>
@@ -17198,7 +17376,7 @@
         </w:tc>
         <w:tc>
           <w:tcPr>
-            <w:tcW w:w="1015" w:type="dxa"/>
+            <w:tcW w:w="1014" w:type="dxa"/>
             <w:tcBorders>
               <w:left w:val="single" w:sz="2" w:space="0" w:color="000000"/>
               <w:bottom w:val="single" w:sz="2" w:space="0" w:color="000000"/>
@@ -17226,7 +17404,7 @@
         <w:trPr/>
         <w:tc>
           <w:tcPr>
-            <w:tcW w:w="8622" w:type="dxa"/>
+            <w:tcW w:w="8623" w:type="dxa"/>
             <w:tcBorders>
               <w:left w:val="single" w:sz="2" w:space="0" w:color="000000"/>
               <w:bottom w:val="single" w:sz="2" w:space="0" w:color="000000"/>
@@ -17258,7 +17436,7 @@
         </w:tc>
         <w:tc>
           <w:tcPr>
-            <w:tcW w:w="1015" w:type="dxa"/>
+            <w:tcW w:w="1014" w:type="dxa"/>
             <w:tcBorders>
               <w:left w:val="single" w:sz="2" w:space="0" w:color="000000"/>
               <w:bottom w:val="single" w:sz="2" w:space="0" w:color="000000"/>
@@ -17287,7 +17465,7 @@
         <w:trPr/>
         <w:tc>
           <w:tcPr>
-            <w:tcW w:w="8622" w:type="dxa"/>
+            <w:tcW w:w="8623" w:type="dxa"/>
             <w:tcBorders>
               <w:left w:val="single" w:sz="2" w:space="0" w:color="000000"/>
               <w:bottom w:val="single" w:sz="2" w:space="0" w:color="000000"/>
@@ -17319,7 +17497,7 @@
         </w:tc>
         <w:tc>
           <w:tcPr>
-            <w:tcW w:w="1015" w:type="dxa"/>
+            <w:tcW w:w="1014" w:type="dxa"/>
             <w:tcBorders>
               <w:left w:val="single" w:sz="2" w:space="0" w:color="000000"/>
               <w:bottom w:val="single" w:sz="2" w:space="0" w:color="000000"/>
@@ -17347,7 +17525,7 @@
         <w:trPr/>
         <w:tc>
           <w:tcPr>
-            <w:tcW w:w="8622" w:type="dxa"/>
+            <w:tcW w:w="8623" w:type="dxa"/>
             <w:tcBorders>
               <w:left w:val="single" w:sz="2" w:space="0" w:color="000000"/>
               <w:bottom w:val="single" w:sz="2" w:space="0" w:color="000000"/>
@@ -17379,7 +17557,7 @@
         </w:tc>
         <w:tc>
           <w:tcPr>
-            <w:tcW w:w="1015" w:type="dxa"/>
+            <w:tcW w:w="1014" w:type="dxa"/>
             <w:tcBorders>
               <w:left w:val="single" w:sz="2" w:space="0" w:color="000000"/>
               <w:bottom w:val="single" w:sz="2" w:space="0" w:color="000000"/>
@@ -17408,7 +17586,7 @@
         <w:trPr/>
         <w:tc>
           <w:tcPr>
-            <w:tcW w:w="8622" w:type="dxa"/>
+            <w:tcW w:w="8623" w:type="dxa"/>
             <w:tcBorders>
               <w:left w:val="single" w:sz="2" w:space="0" w:color="000000"/>
               <w:bottom w:val="single" w:sz="2" w:space="0" w:color="000000"/>
@@ -17440,7 +17618,7 @@
         </w:tc>
         <w:tc>
           <w:tcPr>
-            <w:tcW w:w="1015" w:type="dxa"/>
+            <w:tcW w:w="1014" w:type="dxa"/>
             <w:tcBorders>
               <w:left w:val="single" w:sz="2" w:space="0" w:color="000000"/>
               <w:bottom w:val="single" w:sz="2" w:space="0" w:color="000000"/>
@@ -17468,7 +17646,7 @@
         <w:trPr/>
         <w:tc>
           <w:tcPr>
-            <w:tcW w:w="8622" w:type="dxa"/>
+            <w:tcW w:w="8623" w:type="dxa"/>
             <w:tcBorders>
               <w:left w:val="single" w:sz="2" w:space="0" w:color="000000"/>
               <w:bottom w:val="single" w:sz="2" w:space="0" w:color="000000"/>
@@ -17500,7 +17678,7 @@
         </w:tc>
         <w:tc>
           <w:tcPr>
-            <w:tcW w:w="1015" w:type="dxa"/>
+            <w:tcW w:w="1014" w:type="dxa"/>
             <w:tcBorders>
               <w:left w:val="single" w:sz="2" w:space="0" w:color="000000"/>
               <w:bottom w:val="single" w:sz="2" w:space="0" w:color="000000"/>
@@ -17528,7 +17706,7 @@
         <w:trPr/>
         <w:tc>
           <w:tcPr>
-            <w:tcW w:w="8622" w:type="dxa"/>
+            <w:tcW w:w="8623" w:type="dxa"/>
             <w:tcBorders>
               <w:left w:val="single" w:sz="2" w:space="0" w:color="000000"/>
               <w:bottom w:val="single" w:sz="2" w:space="0" w:color="000000"/>
@@ -17560,7 +17738,7 @@
         </w:tc>
         <w:tc>
           <w:tcPr>
-            <w:tcW w:w="1015" w:type="dxa"/>
+            <w:tcW w:w="1014" w:type="dxa"/>
             <w:tcBorders>
               <w:left w:val="single" w:sz="2" w:space="0" w:color="000000"/>
               <w:bottom w:val="single" w:sz="2" w:space="0" w:color="000000"/>
@@ -17589,7 +17767,7 @@
         <w:trPr/>
         <w:tc>
           <w:tcPr>
-            <w:tcW w:w="8622" w:type="dxa"/>
+            <w:tcW w:w="8623" w:type="dxa"/>
             <w:tcBorders>
               <w:left w:val="single" w:sz="2" w:space="0" w:color="000000"/>
               <w:bottom w:val="single" w:sz="2" w:space="0" w:color="000000"/>
@@ -17621,7 +17799,7 @@
         </w:tc>
         <w:tc>
           <w:tcPr>
-            <w:tcW w:w="1015" w:type="dxa"/>
+            <w:tcW w:w="1014" w:type="dxa"/>
             <w:tcBorders>
               <w:left w:val="single" w:sz="2" w:space="0" w:color="000000"/>
               <w:bottom w:val="single" w:sz="2" w:space="0" w:color="000000"/>
@@ -17650,7 +17828,7 @@
         <w:trPr/>
         <w:tc>
           <w:tcPr>
-            <w:tcW w:w="8622" w:type="dxa"/>
+            <w:tcW w:w="8623" w:type="dxa"/>
             <w:tcBorders>
               <w:left w:val="single" w:sz="2" w:space="0" w:color="000000"/>
               <w:bottom w:val="single" w:sz="2" w:space="0" w:color="000000"/>
@@ -17682,7 +17860,7 @@
         </w:tc>
         <w:tc>
           <w:tcPr>
-            <w:tcW w:w="1015" w:type="dxa"/>
+            <w:tcW w:w="1014" w:type="dxa"/>
             <w:tcBorders>
               <w:left w:val="single" w:sz="2" w:space="0" w:color="000000"/>
               <w:bottom w:val="single" w:sz="2" w:space="0" w:color="000000"/>
@@ -17711,7 +17889,7 @@
         <w:trPr/>
         <w:tc>
           <w:tcPr>
-            <w:tcW w:w="8622" w:type="dxa"/>
+            <w:tcW w:w="8623" w:type="dxa"/>
             <w:tcBorders>
               <w:left w:val="single" w:sz="2" w:space="0" w:color="000000"/>
               <w:bottom w:val="single" w:sz="2" w:space="0" w:color="000000"/>
@@ -17743,7 +17921,7 @@
         </w:tc>
         <w:tc>
           <w:tcPr>
-            <w:tcW w:w="1015" w:type="dxa"/>
+            <w:tcW w:w="1014" w:type="dxa"/>
             <w:tcBorders>
               <w:left w:val="single" w:sz="2" w:space="0" w:color="000000"/>
               <w:bottom w:val="single" w:sz="2" w:space="0" w:color="000000"/>
@@ -17772,7 +17950,7 @@
         <w:trPr/>
         <w:tc>
           <w:tcPr>
-            <w:tcW w:w="8622" w:type="dxa"/>
+            <w:tcW w:w="8623" w:type="dxa"/>
             <w:tcBorders>
               <w:left w:val="single" w:sz="2" w:space="0" w:color="000000"/>
               <w:bottom w:val="single" w:sz="2" w:space="0" w:color="000000"/>
@@ -17804,7 +17982,7 @@
         </w:tc>
         <w:tc>
           <w:tcPr>
-            <w:tcW w:w="1015" w:type="dxa"/>
+            <w:tcW w:w="1014" w:type="dxa"/>
             <w:tcBorders>
               <w:left w:val="single" w:sz="2" w:space="0" w:color="000000"/>
               <w:bottom w:val="single" w:sz="2" w:space="0" w:color="000000"/>
@@ -17833,7 +18011,7 @@
         <w:trPr/>
         <w:tc>
           <w:tcPr>
-            <w:tcW w:w="8622" w:type="dxa"/>
+            <w:tcW w:w="8623" w:type="dxa"/>
             <w:tcBorders>
               <w:left w:val="single" w:sz="2" w:space="0" w:color="000000"/>
               <w:bottom w:val="single" w:sz="2" w:space="0" w:color="000000"/>
@@ -17865,7 +18043,7 @@
         </w:tc>
         <w:tc>
           <w:tcPr>
-            <w:tcW w:w="1015" w:type="dxa"/>
+            <w:tcW w:w="1014" w:type="dxa"/>
             <w:tcBorders>
               <w:left w:val="single" w:sz="2" w:space="0" w:color="000000"/>
               <w:bottom w:val="single" w:sz="2" w:space="0" w:color="000000"/>
@@ -17894,7 +18072,7 @@
         <w:trPr/>
         <w:tc>
           <w:tcPr>
-            <w:tcW w:w="8622" w:type="dxa"/>
+            <w:tcW w:w="8623" w:type="dxa"/>
             <w:tcBorders>
               <w:left w:val="single" w:sz="2" w:space="0" w:color="000000"/>
               <w:bottom w:val="single" w:sz="2" w:space="0" w:color="000000"/>
@@ -17926,7 +18104,7 @@
         </w:tc>
         <w:tc>
           <w:tcPr>
-            <w:tcW w:w="1015" w:type="dxa"/>
+            <w:tcW w:w="1014" w:type="dxa"/>
             <w:tcBorders>
               <w:left w:val="single" w:sz="2" w:space="0" w:color="000000"/>
               <w:bottom w:val="single" w:sz="2" w:space="0" w:color="000000"/>
@@ -17955,7 +18133,7 @@
         <w:trPr/>
         <w:tc>
           <w:tcPr>
-            <w:tcW w:w="8622" w:type="dxa"/>
+            <w:tcW w:w="8623" w:type="dxa"/>
             <w:tcBorders>
               <w:left w:val="single" w:sz="2" w:space="0" w:color="000000"/>
               <w:bottom w:val="single" w:sz="2" w:space="0" w:color="000000"/>
@@ -17987,7 +18165,7 @@
         </w:tc>
         <w:tc>
           <w:tcPr>
-            <w:tcW w:w="1015" w:type="dxa"/>
+            <w:tcW w:w="1014" w:type="dxa"/>
             <w:tcBorders>
               <w:left w:val="single" w:sz="2" w:space="0" w:color="000000"/>
               <w:bottom w:val="single" w:sz="2" w:space="0" w:color="000000"/>
@@ -18016,7 +18194,7 @@
         <w:trPr/>
         <w:tc>
           <w:tcPr>
-            <w:tcW w:w="8622" w:type="dxa"/>
+            <w:tcW w:w="8623" w:type="dxa"/>
             <w:tcBorders>
               <w:left w:val="single" w:sz="2" w:space="0" w:color="000000"/>
               <w:bottom w:val="single" w:sz="2" w:space="0" w:color="000000"/>
@@ -18048,7 +18226,7 @@
         </w:tc>
         <w:tc>
           <w:tcPr>
-            <w:tcW w:w="1015" w:type="dxa"/>
+            <w:tcW w:w="1014" w:type="dxa"/>
             <w:tcBorders>
               <w:left w:val="single" w:sz="2" w:space="0" w:color="000000"/>
               <w:bottom w:val="single" w:sz="2" w:space="0" w:color="000000"/>
@@ -18077,7 +18255,7 @@
         <w:trPr/>
         <w:tc>
           <w:tcPr>
-            <w:tcW w:w="8622" w:type="dxa"/>
+            <w:tcW w:w="8623" w:type="dxa"/>
             <w:tcBorders>
               <w:left w:val="single" w:sz="2" w:space="0" w:color="000000"/>
               <w:bottom w:val="single" w:sz="2" w:space="0" w:color="000000"/>
@@ -18109,7 +18287,7 @@
         </w:tc>
         <w:tc>
           <w:tcPr>
-            <w:tcW w:w="1015" w:type="dxa"/>
+            <w:tcW w:w="1014" w:type="dxa"/>
             <w:tcBorders>
               <w:left w:val="single" w:sz="2" w:space="0" w:color="000000"/>
               <w:bottom w:val="single" w:sz="2" w:space="0" w:color="000000"/>
@@ -18138,7 +18316,7 @@
         <w:trPr/>
         <w:tc>
           <w:tcPr>
-            <w:tcW w:w="8622" w:type="dxa"/>
+            <w:tcW w:w="8623" w:type="dxa"/>
             <w:tcBorders>
               <w:left w:val="single" w:sz="2" w:space="0" w:color="000000"/>
               <w:bottom w:val="single" w:sz="2" w:space="0" w:color="000000"/>
@@ -18170,7 +18348,7 @@
         </w:tc>
         <w:tc>
           <w:tcPr>
-            <w:tcW w:w="1015" w:type="dxa"/>
+            <w:tcW w:w="1014" w:type="dxa"/>
             <w:tcBorders>
               <w:left w:val="single" w:sz="2" w:space="0" w:color="000000"/>
               <w:bottom w:val="single" w:sz="2" w:space="0" w:color="000000"/>
@@ -18199,7 +18377,7 @@
         <w:trPr/>
         <w:tc>
           <w:tcPr>
-            <w:tcW w:w="8622" w:type="dxa"/>
+            <w:tcW w:w="8623" w:type="dxa"/>
             <w:tcBorders>
               <w:left w:val="single" w:sz="2" w:space="0" w:color="000000"/>
               <w:bottom w:val="single" w:sz="2" w:space="0" w:color="000000"/>
@@ -18231,7 +18409,7 @@
         </w:tc>
         <w:tc>
           <w:tcPr>
-            <w:tcW w:w="1015" w:type="dxa"/>
+            <w:tcW w:w="1014" w:type="dxa"/>
             <w:tcBorders>
               <w:left w:val="single" w:sz="2" w:space="0" w:color="000000"/>
               <w:bottom w:val="single" w:sz="2" w:space="0" w:color="000000"/>
@@ -18260,7 +18438,7 @@
         <w:trPr/>
         <w:tc>
           <w:tcPr>
-            <w:tcW w:w="8622" w:type="dxa"/>
+            <w:tcW w:w="8623" w:type="dxa"/>
             <w:tcBorders>
               <w:left w:val="single" w:sz="2" w:space="0" w:color="000000"/>
               <w:bottom w:val="single" w:sz="2" w:space="0" w:color="000000"/>
@@ -18292,7 +18470,7 @@
         </w:tc>
         <w:tc>
           <w:tcPr>
-            <w:tcW w:w="1015" w:type="dxa"/>
+            <w:tcW w:w="1014" w:type="dxa"/>
             <w:tcBorders>
               <w:left w:val="single" w:sz="2" w:space="0" w:color="000000"/>
               <w:bottom w:val="single" w:sz="2" w:space="0" w:color="000000"/>
@@ -18320,7 +18498,7 @@
         <w:trPr/>
         <w:tc>
           <w:tcPr>
-            <w:tcW w:w="8622" w:type="dxa"/>
+            <w:tcW w:w="8623" w:type="dxa"/>
             <w:tcBorders>
               <w:left w:val="single" w:sz="2" w:space="0" w:color="000000"/>
               <w:bottom w:val="single" w:sz="2" w:space="0" w:color="000000"/>
@@ -18352,7 +18530,7 @@
         </w:tc>
         <w:tc>
           <w:tcPr>
-            <w:tcW w:w="1015" w:type="dxa"/>
+            <w:tcW w:w="1014" w:type="dxa"/>
             <w:tcBorders>
               <w:left w:val="single" w:sz="2" w:space="0" w:color="000000"/>
               <w:bottom w:val="single" w:sz="2" w:space="0" w:color="000000"/>
@@ -18380,7 +18558,7 @@
         <w:trPr/>
         <w:tc>
           <w:tcPr>
-            <w:tcW w:w="8622" w:type="dxa"/>
+            <w:tcW w:w="8623" w:type="dxa"/>
             <w:tcBorders>
               <w:left w:val="single" w:sz="2" w:space="0" w:color="000000"/>
               <w:bottom w:val="single" w:sz="2" w:space="0" w:color="000000"/>
@@ -18412,7 +18590,7 @@
         </w:tc>
         <w:tc>
           <w:tcPr>
-            <w:tcW w:w="1015" w:type="dxa"/>
+            <w:tcW w:w="1014" w:type="dxa"/>
             <w:tcBorders>
               <w:left w:val="single" w:sz="2" w:space="0" w:color="000000"/>
               <w:bottom w:val="single" w:sz="2" w:space="0" w:color="000000"/>
@@ -18440,7 +18618,7 @@
         <w:trPr/>
         <w:tc>
           <w:tcPr>
-            <w:tcW w:w="8622" w:type="dxa"/>
+            <w:tcW w:w="8623" w:type="dxa"/>
             <w:tcBorders>
               <w:left w:val="single" w:sz="2" w:space="0" w:color="000000"/>
               <w:bottom w:val="single" w:sz="2" w:space="0" w:color="000000"/>
@@ -18472,7 +18650,7 @@
         </w:tc>
         <w:tc>
           <w:tcPr>
-            <w:tcW w:w="1015" w:type="dxa"/>
+            <w:tcW w:w="1014" w:type="dxa"/>
             <w:tcBorders>
               <w:left w:val="single" w:sz="2" w:space="0" w:color="000000"/>
               <w:bottom w:val="single" w:sz="2" w:space="0" w:color="000000"/>
@@ -18500,7 +18678,7 @@
         <w:trPr/>
         <w:tc>
           <w:tcPr>
-            <w:tcW w:w="8622" w:type="dxa"/>
+            <w:tcW w:w="8623" w:type="dxa"/>
             <w:tcBorders>
               <w:left w:val="single" w:sz="2" w:space="0" w:color="000000"/>
               <w:bottom w:val="single" w:sz="2" w:space="0" w:color="000000"/>
@@ -18532,7 +18710,7 @@
         </w:tc>
         <w:tc>
           <w:tcPr>
-            <w:tcW w:w="1015" w:type="dxa"/>
+            <w:tcW w:w="1014" w:type="dxa"/>
             <w:tcBorders>
               <w:left w:val="single" w:sz="2" w:space="0" w:color="000000"/>
               <w:bottom w:val="single" w:sz="2" w:space="0" w:color="000000"/>
@@ -18560,7 +18738,7 @@
         <w:trPr/>
         <w:tc>
           <w:tcPr>
-            <w:tcW w:w="8622" w:type="dxa"/>
+            <w:tcW w:w="8623" w:type="dxa"/>
             <w:tcBorders>
               <w:left w:val="single" w:sz="2" w:space="0" w:color="000000"/>
               <w:bottom w:val="single" w:sz="2" w:space="0" w:color="000000"/>
@@ -18592,7 +18770,7 @@
         </w:tc>
         <w:tc>
           <w:tcPr>
-            <w:tcW w:w="1015" w:type="dxa"/>
+            <w:tcW w:w="1014" w:type="dxa"/>
             <w:tcBorders>
               <w:left w:val="single" w:sz="2" w:space="0" w:color="000000"/>
               <w:bottom w:val="single" w:sz="2" w:space="0" w:color="000000"/>
@@ -18620,7 +18798,7 @@
         <w:trPr/>
         <w:tc>
           <w:tcPr>
-            <w:tcW w:w="8622" w:type="dxa"/>
+            <w:tcW w:w="8623" w:type="dxa"/>
             <w:tcBorders>
               <w:left w:val="single" w:sz="2" w:space="0" w:color="000000"/>
               <w:bottom w:val="single" w:sz="2" w:space="0" w:color="000000"/>
@@ -18652,7 +18830,7 @@
         </w:tc>
         <w:tc>
           <w:tcPr>
-            <w:tcW w:w="1015" w:type="dxa"/>
+            <w:tcW w:w="1014" w:type="dxa"/>
             <w:tcBorders>
               <w:left w:val="single" w:sz="2" w:space="0" w:color="000000"/>
               <w:bottom w:val="single" w:sz="2" w:space="0" w:color="000000"/>
@@ -18680,7 +18858,7 @@
         <w:trPr/>
         <w:tc>
           <w:tcPr>
-            <w:tcW w:w="8622" w:type="dxa"/>
+            <w:tcW w:w="8623" w:type="dxa"/>
             <w:tcBorders>
               <w:left w:val="single" w:sz="2" w:space="0" w:color="000000"/>
               <w:bottom w:val="single" w:sz="2" w:space="0" w:color="000000"/>
@@ -18712,7 +18890,7 @@
         </w:tc>
         <w:tc>
           <w:tcPr>
-            <w:tcW w:w="1015" w:type="dxa"/>
+            <w:tcW w:w="1014" w:type="dxa"/>
             <w:tcBorders>
               <w:left w:val="single" w:sz="2" w:space="0" w:color="000000"/>
               <w:bottom w:val="single" w:sz="2" w:space="0" w:color="000000"/>
@@ -18740,7 +18918,7 @@
         <w:trPr/>
         <w:tc>
           <w:tcPr>
-            <w:tcW w:w="8622" w:type="dxa"/>
+            <w:tcW w:w="8623" w:type="dxa"/>
             <w:tcBorders>
               <w:left w:val="single" w:sz="2" w:space="0" w:color="000000"/>
               <w:bottom w:val="single" w:sz="2" w:space="0" w:color="000000"/>
@@ -18772,7 +18950,7 @@
         </w:tc>
         <w:tc>
           <w:tcPr>
-            <w:tcW w:w="1015" w:type="dxa"/>
+            <w:tcW w:w="1014" w:type="dxa"/>
             <w:tcBorders>
               <w:left w:val="single" w:sz="2" w:space="0" w:color="000000"/>
               <w:bottom w:val="single" w:sz="2" w:space="0" w:color="000000"/>
@@ -18800,7 +18978,7 @@
         <w:trPr/>
         <w:tc>
           <w:tcPr>
-            <w:tcW w:w="8622" w:type="dxa"/>
+            <w:tcW w:w="8623" w:type="dxa"/>
             <w:tcBorders>
               <w:left w:val="single" w:sz="2" w:space="0" w:color="000000"/>
               <w:bottom w:val="single" w:sz="2" w:space="0" w:color="000000"/>
@@ -18832,7 +19010,7 @@
         </w:tc>
         <w:tc>
           <w:tcPr>
-            <w:tcW w:w="1015" w:type="dxa"/>
+            <w:tcW w:w="1014" w:type="dxa"/>
             <w:tcBorders>
               <w:left w:val="single" w:sz="2" w:space="0" w:color="000000"/>
               <w:bottom w:val="single" w:sz="2" w:space="0" w:color="000000"/>
@@ -18860,7 +19038,7 @@
         <w:trPr/>
         <w:tc>
           <w:tcPr>
-            <w:tcW w:w="8622" w:type="dxa"/>
+            <w:tcW w:w="8623" w:type="dxa"/>
             <w:tcBorders>
               <w:left w:val="single" w:sz="2" w:space="0" w:color="000000"/>
               <w:bottom w:val="single" w:sz="2" w:space="0" w:color="000000"/>
@@ -18892,7 +19070,7 @@
         </w:tc>
         <w:tc>
           <w:tcPr>
-            <w:tcW w:w="1015" w:type="dxa"/>
+            <w:tcW w:w="1014" w:type="dxa"/>
             <w:tcBorders>
               <w:left w:val="single" w:sz="2" w:space="0" w:color="000000"/>
               <w:bottom w:val="single" w:sz="2" w:space="0" w:color="000000"/>
@@ -18920,7 +19098,7 @@
         <w:trPr/>
         <w:tc>
           <w:tcPr>
-            <w:tcW w:w="8622" w:type="dxa"/>
+            <w:tcW w:w="8623" w:type="dxa"/>
             <w:tcBorders>
               <w:left w:val="single" w:sz="2" w:space="0" w:color="000000"/>
               <w:bottom w:val="single" w:sz="2" w:space="0" w:color="000000"/>
@@ -18952,7 +19130,7 @@
         </w:tc>
         <w:tc>
           <w:tcPr>
-            <w:tcW w:w="1015" w:type="dxa"/>
+            <w:tcW w:w="1014" w:type="dxa"/>
             <w:tcBorders>
               <w:left w:val="single" w:sz="2" w:space="0" w:color="000000"/>
               <w:bottom w:val="single" w:sz="2" w:space="0" w:color="000000"/>
@@ -18981,7 +19159,7 @@
         <w:trPr/>
         <w:tc>
           <w:tcPr>
-            <w:tcW w:w="8622" w:type="dxa"/>
+            <w:tcW w:w="8623" w:type="dxa"/>
             <w:tcBorders>
               <w:left w:val="single" w:sz="2" w:space="0" w:color="000000"/>
               <w:bottom w:val="single" w:sz="2" w:space="0" w:color="000000"/>
@@ -19013,7 +19191,7 @@
         </w:tc>
         <w:tc>
           <w:tcPr>
-            <w:tcW w:w="1015" w:type="dxa"/>
+            <w:tcW w:w="1014" w:type="dxa"/>
             <w:tcBorders>
               <w:left w:val="single" w:sz="2" w:space="0" w:color="000000"/>
               <w:bottom w:val="single" w:sz="2" w:space="0" w:color="000000"/>
@@ -19042,7 +19220,7 @@
         <w:trPr/>
         <w:tc>
           <w:tcPr>
-            <w:tcW w:w="8622" w:type="dxa"/>
+            <w:tcW w:w="8623" w:type="dxa"/>
             <w:tcBorders>
               <w:left w:val="single" w:sz="2" w:space="0" w:color="000000"/>
               <w:bottom w:val="single" w:sz="2" w:space="0" w:color="000000"/>
@@ -19074,7 +19252,7 @@
         </w:tc>
         <w:tc>
           <w:tcPr>
-            <w:tcW w:w="1015" w:type="dxa"/>
+            <w:tcW w:w="1014" w:type="dxa"/>
             <w:tcBorders>
               <w:left w:val="single" w:sz="2" w:space="0" w:color="000000"/>
               <w:bottom w:val="single" w:sz="2" w:space="0" w:color="000000"/>
@@ -19103,7 +19281,7 @@
         <w:trPr/>
         <w:tc>
           <w:tcPr>
-            <w:tcW w:w="8622" w:type="dxa"/>
+            <w:tcW w:w="8623" w:type="dxa"/>
             <w:tcBorders>
               <w:left w:val="single" w:sz="2" w:space="0" w:color="000000"/>
               <w:bottom w:val="single" w:sz="2" w:space="0" w:color="000000"/>
@@ -19135,7 +19313,7 @@
         </w:tc>
         <w:tc>
           <w:tcPr>
-            <w:tcW w:w="1015" w:type="dxa"/>
+            <w:tcW w:w="1014" w:type="dxa"/>
             <w:tcBorders>
               <w:left w:val="single" w:sz="2" w:space="0" w:color="000000"/>
               <w:bottom w:val="single" w:sz="2" w:space="0" w:color="000000"/>
@@ -19164,7 +19342,7 @@
         <w:trPr/>
         <w:tc>
           <w:tcPr>
-            <w:tcW w:w="8622" w:type="dxa"/>
+            <w:tcW w:w="8623" w:type="dxa"/>
             <w:tcBorders>
               <w:left w:val="single" w:sz="2" w:space="0" w:color="000000"/>
               <w:bottom w:val="single" w:sz="2" w:space="0" w:color="000000"/>
@@ -19196,7 +19374,7 @@
         </w:tc>
         <w:tc>
           <w:tcPr>
-            <w:tcW w:w="1015" w:type="dxa"/>
+            <w:tcW w:w="1014" w:type="dxa"/>
             <w:tcBorders>
               <w:left w:val="single" w:sz="2" w:space="0" w:color="000000"/>
               <w:bottom w:val="single" w:sz="2" w:space="0" w:color="000000"/>
@@ -19225,7 +19403,7 @@
         <w:trPr/>
         <w:tc>
           <w:tcPr>
-            <w:tcW w:w="8622" w:type="dxa"/>
+            <w:tcW w:w="8623" w:type="dxa"/>
             <w:tcBorders>
               <w:left w:val="single" w:sz="2" w:space="0" w:color="000000"/>
               <w:bottom w:val="single" w:sz="2" w:space="0" w:color="000000"/>
@@ -19257,7 +19435,7 @@
         </w:tc>
         <w:tc>
           <w:tcPr>
-            <w:tcW w:w="1015" w:type="dxa"/>
+            <w:tcW w:w="1014" w:type="dxa"/>
             <w:tcBorders>
               <w:left w:val="single" w:sz="2" w:space="0" w:color="000000"/>
               <w:bottom w:val="single" w:sz="2" w:space="0" w:color="000000"/>
@@ -19286,7 +19464,7 @@
         <w:trPr/>
         <w:tc>
           <w:tcPr>
-            <w:tcW w:w="8622" w:type="dxa"/>
+            <w:tcW w:w="8623" w:type="dxa"/>
             <w:tcBorders>
               <w:left w:val="single" w:sz="2" w:space="0" w:color="000000"/>
               <w:bottom w:val="single" w:sz="2" w:space="0" w:color="000000"/>
@@ -19318,7 +19496,7 @@
         </w:tc>
         <w:tc>
           <w:tcPr>
-            <w:tcW w:w="1015" w:type="dxa"/>
+            <w:tcW w:w="1014" w:type="dxa"/>
             <w:tcBorders>
               <w:left w:val="single" w:sz="2" w:space="0" w:color="000000"/>
               <w:bottom w:val="single" w:sz="2" w:space="0" w:color="000000"/>
@@ -19347,7 +19525,7 @@
         <w:trPr/>
         <w:tc>
           <w:tcPr>
-            <w:tcW w:w="8622" w:type="dxa"/>
+            <w:tcW w:w="8623" w:type="dxa"/>
             <w:tcBorders>
               <w:left w:val="single" w:sz="2" w:space="0" w:color="000000"/>
               <w:bottom w:val="single" w:sz="2" w:space="0" w:color="000000"/>
@@ -19379,7 +19557,7 @@
         </w:tc>
         <w:tc>
           <w:tcPr>
-            <w:tcW w:w="1015" w:type="dxa"/>
+            <w:tcW w:w="1014" w:type="dxa"/>
             <w:tcBorders>
               <w:left w:val="single" w:sz="2" w:space="0" w:color="000000"/>
               <w:bottom w:val="single" w:sz="2" w:space="0" w:color="000000"/>
@@ -19407,7 +19585,7 @@
         <w:trPr/>
         <w:tc>
           <w:tcPr>
-            <w:tcW w:w="8622" w:type="dxa"/>
+            <w:tcW w:w="8623" w:type="dxa"/>
             <w:tcBorders>
               <w:left w:val="single" w:sz="2" w:space="0" w:color="000000"/>
               <w:bottom w:val="single" w:sz="2" w:space="0" w:color="000000"/>
@@ -19439,7 +19617,7 @@
         </w:tc>
         <w:tc>
           <w:tcPr>
-            <w:tcW w:w="1015" w:type="dxa"/>
+            <w:tcW w:w="1014" w:type="dxa"/>
             <w:tcBorders>
               <w:left w:val="single" w:sz="2" w:space="0" w:color="000000"/>
               <w:bottom w:val="single" w:sz="2" w:space="0" w:color="000000"/>
@@ -19467,7 +19645,7 @@
         <w:trPr/>
         <w:tc>
           <w:tcPr>
-            <w:tcW w:w="8622" w:type="dxa"/>
+            <w:tcW w:w="8623" w:type="dxa"/>
             <w:tcBorders>
               <w:left w:val="single" w:sz="2" w:space="0" w:color="000000"/>
               <w:bottom w:val="single" w:sz="2" w:space="0" w:color="000000"/>
@@ -19499,7 +19677,7 @@
         </w:tc>
         <w:tc>
           <w:tcPr>
-            <w:tcW w:w="1015" w:type="dxa"/>
+            <w:tcW w:w="1014" w:type="dxa"/>
             <w:tcBorders>
               <w:left w:val="single" w:sz="2" w:space="0" w:color="000000"/>
               <w:bottom w:val="single" w:sz="2" w:space="0" w:color="000000"/>
@@ -19527,7 +19705,7 @@
         <w:trPr/>
         <w:tc>
           <w:tcPr>
-            <w:tcW w:w="8622" w:type="dxa"/>
+            <w:tcW w:w="8623" w:type="dxa"/>
             <w:tcBorders>
               <w:left w:val="single" w:sz="2" w:space="0" w:color="000000"/>
               <w:bottom w:val="single" w:sz="2" w:space="0" w:color="000000"/>
@@ -19559,7 +19737,7 @@
         </w:tc>
         <w:tc>
           <w:tcPr>
-            <w:tcW w:w="1015" w:type="dxa"/>
+            <w:tcW w:w="1014" w:type="dxa"/>
             <w:tcBorders>
               <w:left w:val="single" w:sz="2" w:space="0" w:color="000000"/>
               <w:bottom w:val="single" w:sz="2" w:space="0" w:color="000000"/>
@@ -19587,7 +19765,7 @@
         <w:trPr/>
         <w:tc>
           <w:tcPr>
-            <w:tcW w:w="8622" w:type="dxa"/>
+            <w:tcW w:w="8623" w:type="dxa"/>
             <w:tcBorders>
               <w:left w:val="single" w:sz="2" w:space="0" w:color="000000"/>
               <w:bottom w:val="single" w:sz="2" w:space="0" w:color="000000"/>
@@ -19619,7 +19797,7 @@
         </w:tc>
         <w:tc>
           <w:tcPr>
-            <w:tcW w:w="1015" w:type="dxa"/>
+            <w:tcW w:w="1014" w:type="dxa"/>
             <w:tcBorders>
               <w:left w:val="single" w:sz="2" w:space="0" w:color="000000"/>
               <w:bottom w:val="single" w:sz="2" w:space="0" w:color="000000"/>
@@ -19647,7 +19825,7 @@
         <w:trPr/>
         <w:tc>
           <w:tcPr>
-            <w:tcW w:w="8622" w:type="dxa"/>
+            <w:tcW w:w="8623" w:type="dxa"/>
             <w:tcBorders>
               <w:left w:val="single" w:sz="2" w:space="0" w:color="000000"/>
               <w:bottom w:val="single" w:sz="2" w:space="0" w:color="000000"/>
@@ -19679,7 +19857,7 @@
         </w:tc>
         <w:tc>
           <w:tcPr>
-            <w:tcW w:w="1015" w:type="dxa"/>
+            <w:tcW w:w="1014" w:type="dxa"/>
             <w:tcBorders>
               <w:left w:val="single" w:sz="2" w:space="0" w:color="000000"/>
               <w:bottom w:val="single" w:sz="2" w:space="0" w:color="000000"/>
@@ -19707,7 +19885,7 @@
         <w:trPr/>
         <w:tc>
           <w:tcPr>
-            <w:tcW w:w="8622" w:type="dxa"/>
+            <w:tcW w:w="8623" w:type="dxa"/>
             <w:tcBorders>
               <w:left w:val="single" w:sz="2" w:space="0" w:color="000000"/>
               <w:bottom w:val="single" w:sz="2" w:space="0" w:color="000000"/>
@@ -19739,7 +19917,7 @@
         </w:tc>
         <w:tc>
           <w:tcPr>
-            <w:tcW w:w="1015" w:type="dxa"/>
+            <w:tcW w:w="1014" w:type="dxa"/>
             <w:tcBorders>
               <w:left w:val="single" w:sz="2" w:space="0" w:color="000000"/>
               <w:bottom w:val="single" w:sz="2" w:space="0" w:color="000000"/>
@@ -19767,7 +19945,7 @@
         <w:trPr/>
         <w:tc>
           <w:tcPr>
-            <w:tcW w:w="8622" w:type="dxa"/>
+            <w:tcW w:w="8623" w:type="dxa"/>
             <w:tcBorders>
               <w:left w:val="single" w:sz="2" w:space="0" w:color="000000"/>
               <w:bottom w:val="single" w:sz="2" w:space="0" w:color="000000"/>
@@ -19799,7 +19977,7 @@
         </w:tc>
         <w:tc>
           <w:tcPr>
-            <w:tcW w:w="1015" w:type="dxa"/>
+            <w:tcW w:w="1014" w:type="dxa"/>
             <w:tcBorders>
               <w:left w:val="single" w:sz="2" w:space="0" w:color="000000"/>
               <w:bottom w:val="single" w:sz="2" w:space="0" w:color="000000"/>
@@ -19827,7 +20005,7 @@
         <w:trPr/>
         <w:tc>
           <w:tcPr>
-            <w:tcW w:w="8622" w:type="dxa"/>
+            <w:tcW w:w="8623" w:type="dxa"/>
             <w:tcBorders>
               <w:left w:val="single" w:sz="2" w:space="0" w:color="000000"/>
               <w:bottom w:val="single" w:sz="2" w:space="0" w:color="000000"/>
@@ -19859,7 +20037,7 @@
         </w:tc>
         <w:tc>
           <w:tcPr>
-            <w:tcW w:w="1015" w:type="dxa"/>
+            <w:tcW w:w="1014" w:type="dxa"/>
             <w:tcBorders>
               <w:left w:val="single" w:sz="2" w:space="0" w:color="000000"/>
               <w:bottom w:val="single" w:sz="2" w:space="0" w:color="000000"/>
@@ -19887,7 +20065,7 @@
         <w:trPr/>
         <w:tc>
           <w:tcPr>
-            <w:tcW w:w="8622" w:type="dxa"/>
+            <w:tcW w:w="8623" w:type="dxa"/>
             <w:tcBorders>
               <w:left w:val="single" w:sz="2" w:space="0" w:color="000000"/>
               <w:bottom w:val="single" w:sz="2" w:space="0" w:color="000000"/>
@@ -19919,7 +20097,7 @@
         </w:tc>
         <w:tc>
           <w:tcPr>
-            <w:tcW w:w="1015" w:type="dxa"/>
+            <w:tcW w:w="1014" w:type="dxa"/>
             <w:tcBorders>
               <w:left w:val="single" w:sz="2" w:space="0" w:color="000000"/>
               <w:bottom w:val="single" w:sz="2" w:space="0" w:color="000000"/>
@@ -19947,7 +20125,7 @@
         <w:trPr/>
         <w:tc>
           <w:tcPr>
-            <w:tcW w:w="8622" w:type="dxa"/>
+            <w:tcW w:w="8623" w:type="dxa"/>
             <w:tcBorders>
               <w:left w:val="single" w:sz="2" w:space="0" w:color="000000"/>
               <w:bottom w:val="single" w:sz="2" w:space="0" w:color="000000"/>
@@ -19979,7 +20157,7 @@
         </w:tc>
         <w:tc>
           <w:tcPr>
-            <w:tcW w:w="1015" w:type="dxa"/>
+            <w:tcW w:w="1014" w:type="dxa"/>
             <w:tcBorders>
               <w:left w:val="single" w:sz="2" w:space="0" w:color="000000"/>
               <w:bottom w:val="single" w:sz="2" w:space="0" w:color="000000"/>
@@ -20007,7 +20185,7 @@
         <w:trPr/>
         <w:tc>
           <w:tcPr>
-            <w:tcW w:w="8622" w:type="dxa"/>
+            <w:tcW w:w="8623" w:type="dxa"/>
             <w:tcBorders>
               <w:left w:val="single" w:sz="2" w:space="0" w:color="000000"/>
               <w:bottom w:val="single" w:sz="2" w:space="0" w:color="000000"/>
@@ -20039,7 +20217,7 @@
         </w:tc>
         <w:tc>
           <w:tcPr>
-            <w:tcW w:w="1015" w:type="dxa"/>
+            <w:tcW w:w="1014" w:type="dxa"/>
             <w:tcBorders>
               <w:left w:val="single" w:sz="2" w:space="0" w:color="000000"/>
               <w:bottom w:val="single" w:sz="2" w:space="0" w:color="000000"/>
@@ -20067,7 +20245,7 @@
         <w:trPr/>
         <w:tc>
           <w:tcPr>
-            <w:tcW w:w="8622" w:type="dxa"/>
+            <w:tcW w:w="8623" w:type="dxa"/>
             <w:tcBorders>
               <w:left w:val="single" w:sz="2" w:space="0" w:color="000000"/>
               <w:bottom w:val="single" w:sz="2" w:space="0" w:color="000000"/>
@@ -20099,7 +20277,7 @@
         </w:tc>
         <w:tc>
           <w:tcPr>
-            <w:tcW w:w="1015" w:type="dxa"/>
+            <w:tcW w:w="1014" w:type="dxa"/>
             <w:tcBorders>
               <w:left w:val="single" w:sz="2" w:space="0" w:color="000000"/>
               <w:bottom w:val="single" w:sz="2" w:space="0" w:color="000000"/>
@@ -20127,7 +20305,7 @@
         <w:trPr/>
         <w:tc>
           <w:tcPr>
-            <w:tcW w:w="8622" w:type="dxa"/>
+            <w:tcW w:w="8623" w:type="dxa"/>
             <w:tcBorders>
               <w:left w:val="single" w:sz="2" w:space="0" w:color="000000"/>
               <w:bottom w:val="single" w:sz="2" w:space="0" w:color="000000"/>
@@ -20159,7 +20337,7 @@
         </w:tc>
         <w:tc>
           <w:tcPr>
-            <w:tcW w:w="1015" w:type="dxa"/>
+            <w:tcW w:w="1014" w:type="dxa"/>
             <w:tcBorders>
               <w:left w:val="single" w:sz="2" w:space="0" w:color="000000"/>
               <w:bottom w:val="single" w:sz="2" w:space="0" w:color="000000"/>
@@ -20188,7 +20366,7 @@
         <w:trPr/>
         <w:tc>
           <w:tcPr>
-            <w:tcW w:w="8622" w:type="dxa"/>
+            <w:tcW w:w="8623" w:type="dxa"/>
             <w:tcBorders>
               <w:left w:val="single" w:sz="2" w:space="0" w:color="000000"/>
               <w:bottom w:val="single" w:sz="2" w:space="0" w:color="000000"/>
@@ -20220,7 +20398,7 @@
         </w:tc>
         <w:tc>
           <w:tcPr>
-            <w:tcW w:w="1015" w:type="dxa"/>
+            <w:tcW w:w="1014" w:type="dxa"/>
             <w:tcBorders>
               <w:left w:val="single" w:sz="2" w:space="0" w:color="000000"/>
               <w:bottom w:val="single" w:sz="2" w:space="0" w:color="000000"/>
@@ -20249,7 +20427,7 @@
         <w:trPr/>
         <w:tc>
           <w:tcPr>
-            <w:tcW w:w="8622" w:type="dxa"/>
+            <w:tcW w:w="8623" w:type="dxa"/>
             <w:tcBorders>
               <w:left w:val="single" w:sz="2" w:space="0" w:color="000000"/>
               <w:bottom w:val="single" w:sz="2" w:space="0" w:color="000000"/>
@@ -20281,7 +20459,7 @@
         </w:tc>
         <w:tc>
           <w:tcPr>
-            <w:tcW w:w="1015" w:type="dxa"/>
+            <w:tcW w:w="1014" w:type="dxa"/>
             <w:tcBorders>
               <w:left w:val="single" w:sz="2" w:space="0" w:color="000000"/>
               <w:bottom w:val="single" w:sz="2" w:space="0" w:color="000000"/>
@@ -20310,7 +20488,7 @@
         <w:trPr/>
         <w:tc>
           <w:tcPr>
-            <w:tcW w:w="8622" w:type="dxa"/>
+            <w:tcW w:w="8623" w:type="dxa"/>
             <w:tcBorders>
               <w:left w:val="single" w:sz="2" w:space="0" w:color="000000"/>
               <w:bottom w:val="single" w:sz="2" w:space="0" w:color="000000"/>
@@ -20342,7 +20520,7 @@
         </w:tc>
         <w:tc>
           <w:tcPr>
-            <w:tcW w:w="1015" w:type="dxa"/>
+            <w:tcW w:w="1014" w:type="dxa"/>
             <w:tcBorders>
               <w:left w:val="single" w:sz="2" w:space="0" w:color="000000"/>
               <w:bottom w:val="single" w:sz="2" w:space="0" w:color="000000"/>
@@ -20371,7 +20549,7 @@
         <w:trPr/>
         <w:tc>
           <w:tcPr>
-            <w:tcW w:w="8622" w:type="dxa"/>
+            <w:tcW w:w="8623" w:type="dxa"/>
             <w:tcBorders>
               <w:left w:val="single" w:sz="2" w:space="0" w:color="000000"/>
               <w:bottom w:val="single" w:sz="2" w:space="0" w:color="000000"/>
@@ -20403,7 +20581,7 @@
         </w:tc>
         <w:tc>
           <w:tcPr>
-            <w:tcW w:w="1015" w:type="dxa"/>
+            <w:tcW w:w="1014" w:type="dxa"/>
             <w:tcBorders>
               <w:left w:val="single" w:sz="2" w:space="0" w:color="000000"/>
               <w:bottom w:val="single" w:sz="2" w:space="0" w:color="000000"/>
@@ -20432,7 +20610,7 @@
         <w:trPr/>
         <w:tc>
           <w:tcPr>
-            <w:tcW w:w="8622" w:type="dxa"/>
+            <w:tcW w:w="8623" w:type="dxa"/>
             <w:tcBorders>
               <w:left w:val="single" w:sz="2" w:space="0" w:color="000000"/>
               <w:bottom w:val="single" w:sz="2" w:space="0" w:color="000000"/>
@@ -20464,7 +20642,7 @@
         </w:tc>
         <w:tc>
           <w:tcPr>
-            <w:tcW w:w="1015" w:type="dxa"/>
+            <w:tcW w:w="1014" w:type="dxa"/>
             <w:tcBorders>
               <w:left w:val="single" w:sz="2" w:space="0" w:color="000000"/>
               <w:bottom w:val="single" w:sz="2" w:space="0" w:color="000000"/>
@@ -20492,7 +20670,7 @@
         <w:trPr/>
         <w:tc>
           <w:tcPr>
-            <w:tcW w:w="8622" w:type="dxa"/>
+            <w:tcW w:w="8623" w:type="dxa"/>
             <w:tcBorders>
               <w:left w:val="single" w:sz="2" w:space="0" w:color="000000"/>
               <w:bottom w:val="single" w:sz="2" w:space="0" w:color="000000"/>
@@ -20524,7 +20702,7 @@
         </w:tc>
         <w:tc>
           <w:tcPr>
-            <w:tcW w:w="1015" w:type="dxa"/>
+            <w:tcW w:w="1014" w:type="dxa"/>
             <w:tcBorders>
               <w:left w:val="single" w:sz="2" w:space="0" w:color="000000"/>
               <w:bottom w:val="single" w:sz="2" w:space="0" w:color="000000"/>
@@ -20563,7 +20741,7 @@
         <w:trPr/>
         <w:tc>
           <w:tcPr>
-            <w:tcW w:w="8622" w:type="dxa"/>
+            <w:tcW w:w="8623" w:type="dxa"/>
             <w:tcBorders>
               <w:left w:val="single" w:sz="2" w:space="0" w:color="000000"/>
               <w:bottom w:val="single" w:sz="2" w:space="0" w:color="000000"/>
@@ -20627,7 +20805,7 @@
         </w:tc>
         <w:tc>
           <w:tcPr>
-            <w:tcW w:w="1015" w:type="dxa"/>
+            <w:tcW w:w="1014" w:type="dxa"/>
             <w:tcBorders>
               <w:left w:val="single" w:sz="2" w:space="0" w:color="000000"/>
               <w:bottom w:val="single" w:sz="2" w:space="0" w:color="000000"/>
@@ -20655,7 +20833,7 @@
         <w:trPr/>
         <w:tc>
           <w:tcPr>
-            <w:tcW w:w="8622" w:type="dxa"/>
+            <w:tcW w:w="8623" w:type="dxa"/>
             <w:tcBorders>
               <w:left w:val="single" w:sz="2" w:space="0" w:color="000000"/>
               <w:bottom w:val="single" w:sz="2" w:space="0" w:color="000000"/>
@@ -20719,7 +20897,7 @@
         </w:tc>
         <w:tc>
           <w:tcPr>
-            <w:tcW w:w="1015" w:type="dxa"/>
+            <w:tcW w:w="1014" w:type="dxa"/>
             <w:tcBorders>
               <w:left w:val="single" w:sz="2" w:space="0" w:color="000000"/>
               <w:bottom w:val="single" w:sz="2" w:space="0" w:color="000000"/>
@@ -20747,7 +20925,7 @@
         <w:trPr/>
         <w:tc>
           <w:tcPr>
-            <w:tcW w:w="8622" w:type="dxa"/>
+            <w:tcW w:w="8623" w:type="dxa"/>
             <w:tcBorders>
               <w:left w:val="single" w:sz="2" w:space="0" w:color="000000"/>
               <w:bottom w:val="single" w:sz="2" w:space="0" w:color="000000"/>
@@ -20788,7 +20966,7 @@
         </w:tc>
         <w:tc>
           <w:tcPr>
-            <w:tcW w:w="1015" w:type="dxa"/>
+            <w:tcW w:w="1014" w:type="dxa"/>
             <w:tcBorders>
               <w:left w:val="single" w:sz="2" w:space="0" w:color="000000"/>
               <w:bottom w:val="single" w:sz="2" w:space="0" w:color="000000"/>
@@ -20816,7 +20994,7 @@
         <w:trPr/>
         <w:tc>
           <w:tcPr>
-            <w:tcW w:w="8622" w:type="dxa"/>
+            <w:tcW w:w="8623" w:type="dxa"/>
             <w:tcBorders>
               <w:left w:val="single" w:sz="2" w:space="0" w:color="000000"/>
               <w:bottom w:val="single" w:sz="2" w:space="0" w:color="000000"/>
@@ -20857,7 +21035,7 @@
         </w:tc>
         <w:tc>
           <w:tcPr>
-            <w:tcW w:w="1015" w:type="dxa"/>
+            <w:tcW w:w="1014" w:type="dxa"/>
             <w:tcBorders>
               <w:left w:val="single" w:sz="2" w:space="0" w:color="000000"/>
               <w:bottom w:val="single" w:sz="2" w:space="0" w:color="000000"/>
@@ -20928,14 +21106,14 @@
         <w:tblLook w:firstRow="0" w:noVBand="0" w:lastRow="0" w:firstColumn="0" w:lastColumn="0" w:noHBand="0" w:val="0000"/>
       </w:tblPr>
       <w:tblGrid>
-        <w:gridCol w:w="8622"/>
-        <w:gridCol w:w="1015"/>
+        <w:gridCol w:w="8623"/>
+        <w:gridCol w:w="1014"/>
       </w:tblGrid>
       <w:tr>
         <w:trPr/>
         <w:tc>
           <w:tcPr>
-            <w:tcW w:w="8622" w:type="dxa"/>
+            <w:tcW w:w="8623" w:type="dxa"/>
             <w:tcBorders>
               <w:top w:val="single" w:sz="2" w:space="0" w:color="000000"/>
               <w:left w:val="single" w:sz="2" w:space="0" w:color="000000"/>
@@ -20963,7 +21141,7 @@
         </w:tc>
         <w:tc>
           <w:tcPr>
-            <w:tcW w:w="1015" w:type="dxa"/>
+            <w:tcW w:w="1014" w:type="dxa"/>
             <w:tcBorders>
               <w:top w:val="single" w:sz="2" w:space="0" w:color="000000"/>
               <w:left w:val="single" w:sz="2" w:space="0" w:color="000000"/>
@@ -20995,7 +21173,7 @@
         <w:trPr/>
         <w:tc>
           <w:tcPr>
-            <w:tcW w:w="8622" w:type="dxa"/>
+            <w:tcW w:w="8623" w:type="dxa"/>
             <w:tcBorders>
               <w:left w:val="single" w:sz="2" w:space="0" w:color="000000"/>
               <w:bottom w:val="single" w:sz="2" w:space="0" w:color="000000"/>
@@ -21051,7 +21229,7 @@
         </w:tc>
         <w:tc>
           <w:tcPr>
-            <w:tcW w:w="1015" w:type="dxa"/>
+            <w:tcW w:w="1014" w:type="dxa"/>
             <w:tcBorders>
               <w:left w:val="single" w:sz="2" w:space="0" w:color="000000"/>
               <w:bottom w:val="single" w:sz="2" w:space="0" w:color="000000"/>
@@ -21080,7 +21258,7 @@
         <w:trPr/>
         <w:tc>
           <w:tcPr>
-            <w:tcW w:w="8622" w:type="dxa"/>
+            <w:tcW w:w="8623" w:type="dxa"/>
             <w:tcBorders>
               <w:left w:val="single" w:sz="2" w:space="0" w:color="000000"/>
               <w:bottom w:val="single" w:sz="2" w:space="0" w:color="000000"/>
@@ -21142,7 +21320,7 @@
         </w:tc>
         <w:tc>
           <w:tcPr>
-            <w:tcW w:w="1015" w:type="dxa"/>
+            <w:tcW w:w="1014" w:type="dxa"/>
             <w:tcBorders>
               <w:left w:val="single" w:sz="2" w:space="0" w:color="000000"/>
               <w:bottom w:val="single" w:sz="2" w:space="0" w:color="000000"/>
@@ -21171,7 +21349,7 @@
         <w:trPr/>
         <w:tc>
           <w:tcPr>
-            <w:tcW w:w="8622" w:type="dxa"/>
+            <w:tcW w:w="8623" w:type="dxa"/>
             <w:tcBorders>
               <w:left w:val="single" w:sz="2" w:space="0" w:color="000000"/>
               <w:bottom w:val="single" w:sz="2" w:space="0" w:color="000000"/>
@@ -21227,7 +21405,7 @@
         </w:tc>
         <w:tc>
           <w:tcPr>
-            <w:tcW w:w="1015" w:type="dxa"/>
+            <w:tcW w:w="1014" w:type="dxa"/>
             <w:tcBorders>
               <w:left w:val="single" w:sz="2" w:space="0" w:color="000000"/>
               <w:bottom w:val="single" w:sz="2" w:space="0" w:color="000000"/>
@@ -21256,7 +21434,7 @@
         <w:trPr/>
         <w:tc>
           <w:tcPr>
-            <w:tcW w:w="8622" w:type="dxa"/>
+            <w:tcW w:w="8623" w:type="dxa"/>
             <w:tcBorders>
               <w:left w:val="single" w:sz="2" w:space="0" w:color="000000"/>
               <w:bottom w:val="single" w:sz="2" w:space="0" w:color="000000"/>
@@ -21318,7 +21496,7 @@
         </w:tc>
         <w:tc>
           <w:tcPr>
-            <w:tcW w:w="1015" w:type="dxa"/>
+            <w:tcW w:w="1014" w:type="dxa"/>
             <w:tcBorders>
               <w:left w:val="single" w:sz="2" w:space="0" w:color="000000"/>
               <w:bottom w:val="single" w:sz="2" w:space="0" w:color="000000"/>
@@ -21347,7 +21525,7 @@
         <w:trPr/>
         <w:tc>
           <w:tcPr>
-            <w:tcW w:w="8622" w:type="dxa"/>
+            <w:tcW w:w="8623" w:type="dxa"/>
             <w:tcBorders>
               <w:left w:val="single" w:sz="2" w:space="0" w:color="000000"/>
               <w:bottom w:val="single" w:sz="2" w:space="0" w:color="000000"/>
@@ -21403,7 +21581,7 @@
         </w:tc>
         <w:tc>
           <w:tcPr>
-            <w:tcW w:w="1015" w:type="dxa"/>
+            <w:tcW w:w="1014" w:type="dxa"/>
             <w:tcBorders>
               <w:left w:val="single" w:sz="2" w:space="0" w:color="000000"/>
               <w:bottom w:val="single" w:sz="2" w:space="0" w:color="000000"/>
@@ -21432,7 +21610,7 @@
         <w:trPr/>
         <w:tc>
           <w:tcPr>
-            <w:tcW w:w="8622" w:type="dxa"/>
+            <w:tcW w:w="8623" w:type="dxa"/>
             <w:tcBorders>
               <w:left w:val="single" w:sz="2" w:space="0" w:color="000000"/>
               <w:bottom w:val="single" w:sz="2" w:space="0" w:color="000000"/>
@@ -21494,7 +21672,7 @@
         </w:tc>
         <w:tc>
           <w:tcPr>
-            <w:tcW w:w="1015" w:type="dxa"/>
+            <w:tcW w:w="1014" w:type="dxa"/>
             <w:tcBorders>
               <w:left w:val="single" w:sz="2" w:space="0" w:color="000000"/>
               <w:bottom w:val="single" w:sz="2" w:space="0" w:color="000000"/>

</xml_diff>

<commit_message>
Add the field requireNothing
</commit_message>
<xml_diff>
--- a/BushMissionGen/README.docx
+++ b/BushMissionGen/README.docx
@@ -340,7 +340,7 @@
       <w:sdtContent>
         <w:p>
           <w:pPr>
-            <w:pStyle w:val="TOAHeading1"/>
+            <w:pStyle w:val="Innehllsfrteckningrubrik"/>
             <w:suppressLineNumbers/>
             <w:ind w:left="0" w:hanging="0"/>
             <w:rPr>
@@ -364,6 +364,9 @@
         <w:p>
           <w:pPr>
             <w:pStyle w:val="Innehllsfrteckning1"/>
+            <w:tabs>
+              <w:tab w:val="right" w:pos="9638" w:leader="dot"/>
+            </w:tabs>
             <w:rPr/>
           </w:pPr>
           <w:r>
@@ -373,7 +376,6 @@
             <w:rPr>
               <w:webHidden/>
               <w:rStyle w:val="Frteckningslnk"/>
-              <w:vanish w:val="false"/>
             </w:rPr>
             <w:instrText> TOC \z \o "1-3" \u \h</w:instrText>
           </w:r>
@@ -381,7 +383,6 @@
             <w:rPr>
               <w:webHidden/>
               <w:rStyle w:val="Frteckningslnk"/>
-              <w:vanish w:val="false"/>
             </w:rPr>
             <w:fldChar w:fldCharType="separate"/>
           </w:r>
@@ -390,7 +391,6 @@
               <w:rPr>
                 <w:webHidden/>
                 <w:rStyle w:val="Frteckningslnk"/>
-                <w:vanish w:val="false"/>
               </w:rPr>
               <w:t xml:space="preserve">​ </w:t>
             </w:r>
@@ -418,7 +418,6 @@
               <w:rPr>
                 <w:webHidden/>
                 <w:rStyle w:val="Frteckningslnk"/>
-                <w:vanish w:val="false"/>
               </w:rPr>
               <w:t xml:space="preserve">​ </w:t>
             </w:r>
@@ -446,7 +445,6 @@
               <w:rPr>
                 <w:webHidden/>
                 <w:rStyle w:val="Frteckningslnk"/>
-                <w:vanish w:val="false"/>
               </w:rPr>
               <w:t xml:space="preserve">​ </w:t>
             </w:r>
@@ -474,7 +472,6 @@
               <w:rPr>
                 <w:webHidden/>
                 <w:rStyle w:val="Frteckningslnk"/>
-                <w:vanish w:val="false"/>
               </w:rPr>
               <w:t xml:space="preserve">​ </w:t>
             </w:r>
@@ -502,7 +499,6 @@
               <w:rPr>
                 <w:webHidden/>
                 <w:rStyle w:val="Frteckningslnk"/>
-                <w:vanish w:val="false"/>
               </w:rPr>
               <w:t xml:space="preserve">​ </w:t>
             </w:r>
@@ -530,7 +526,6 @@
               <w:rPr>
                 <w:webHidden/>
                 <w:rStyle w:val="Frteckningslnk"/>
-                <w:vanish w:val="false"/>
               </w:rPr>
               <w:t xml:space="preserve">​ </w:t>
             </w:r>
@@ -558,7 +553,6 @@
               <w:rPr>
                 <w:webHidden/>
                 <w:rStyle w:val="Frteckningslnk"/>
-                <w:vanish w:val="false"/>
               </w:rPr>
               <w:t xml:space="preserve">​ </w:t>
             </w:r>
@@ -586,7 +580,6 @@
               <w:rPr>
                 <w:webHidden/>
                 <w:rStyle w:val="Frteckningslnk"/>
-                <w:vanish w:val="false"/>
               </w:rPr>
               <w:t xml:space="preserve">​ </w:t>
             </w:r>
@@ -614,7 +607,6 @@
               <w:rPr>
                 <w:webHidden/>
                 <w:rStyle w:val="Frteckningslnk"/>
-                <w:vanish w:val="false"/>
               </w:rPr>
               <w:t xml:space="preserve">​ </w:t>
             </w:r>
@@ -642,7 +634,6 @@
               <w:rPr>
                 <w:webHidden/>
                 <w:rStyle w:val="Frteckningslnk"/>
-                <w:vanish w:val="false"/>
               </w:rPr>
               <w:t xml:space="preserve">​ </w:t>
             </w:r>
@@ -670,7 +661,6 @@
               <w:rPr>
                 <w:webHidden/>
                 <w:rStyle w:val="Frteckningslnk"/>
-                <w:vanish w:val="false"/>
               </w:rPr>
               <w:t xml:space="preserve">​ </w:t>
             </w:r>
@@ -698,7 +688,6 @@
               <w:rPr>
                 <w:webHidden/>
                 <w:rStyle w:val="Frteckningslnk"/>
-                <w:vanish w:val="false"/>
               </w:rPr>
               <w:t xml:space="preserve">​ </w:t>
             </w:r>
@@ -726,7 +715,6 @@
               <w:rPr>
                 <w:webHidden/>
                 <w:rStyle w:val="Frteckningslnk"/>
-                <w:vanish w:val="false"/>
               </w:rPr>
               <w:t xml:space="preserve">​ </w:t>
             </w:r>
@@ -754,7 +742,6 @@
               <w:rPr>
                 <w:webHidden/>
                 <w:rStyle w:val="Frteckningslnk"/>
-                <w:vanish w:val="false"/>
               </w:rPr>
               <w:t xml:space="preserve">​ </w:t>
             </w:r>
@@ -782,7 +769,6 @@
               <w:rPr>
                 <w:webHidden/>
                 <w:rStyle w:val="Frteckningslnk"/>
-                <w:vanish w:val="false"/>
               </w:rPr>
               <w:t xml:space="preserve">​ </w:t>
             </w:r>
@@ -810,7 +796,6 @@
               <w:rPr>
                 <w:webHidden/>
                 <w:rStyle w:val="Frteckningslnk"/>
-                <w:vanish w:val="false"/>
               </w:rPr>
               <w:t xml:space="preserve">​ </w:t>
             </w:r>
@@ -838,7 +823,6 @@
               <w:rPr>
                 <w:webHidden/>
                 <w:rStyle w:val="Frteckningslnk"/>
-                <w:vanish w:val="false"/>
               </w:rPr>
               <w:t xml:space="preserve">​ </w:t>
             </w:r>
@@ -866,7 +850,6 @@
               <w:rPr>
                 <w:webHidden/>
                 <w:rStyle w:val="Frteckningslnk"/>
-                <w:vanish w:val="false"/>
               </w:rPr>
               <w:t xml:space="preserve">​ </w:t>
             </w:r>
@@ -883,6 +866,9 @@
         <w:p>
           <w:pPr>
             <w:pStyle w:val="Innehllsfrteckning1"/>
+            <w:tabs>
+              <w:tab w:val="right" w:pos="9638" w:leader="dot"/>
+            </w:tabs>
             <w:rPr/>
           </w:pPr>
           <w:hyperlink w:anchor="__RefHeading___Toc3980_1735932911">
@@ -890,7 +876,6 @@
               <w:rPr>
                 <w:webHidden/>
                 <w:rStyle w:val="Frteckningslnk"/>
-                <w:vanish w:val="false"/>
               </w:rPr>
               <w:t xml:space="preserve">​ </w:t>
             </w:r>
@@ -918,7 +903,6 @@
               <w:rPr>
                 <w:webHidden/>
                 <w:rStyle w:val="Frteckningslnk"/>
-                <w:vanish w:val="false"/>
               </w:rPr>
               <w:t xml:space="preserve">​ </w:t>
             </w:r>
@@ -935,6 +919,9 @@
         <w:p>
           <w:pPr>
             <w:pStyle w:val="Innehllsfrteckning1"/>
+            <w:tabs>
+              <w:tab w:val="right" w:pos="9638" w:leader="dot"/>
+            </w:tabs>
             <w:rPr/>
           </w:pPr>
           <w:hyperlink w:anchor="__RefHeading___Toc3984_1735932911">
@@ -942,7 +929,6 @@
               <w:rPr>
                 <w:webHidden/>
                 <w:rStyle w:val="Frteckningslnk"/>
-                <w:vanish w:val="false"/>
               </w:rPr>
               <w:t xml:space="preserve">​ </w:t>
             </w:r>
@@ -970,7 +956,6 @@
               <w:rPr>
                 <w:webHidden/>
                 <w:rStyle w:val="Frteckningslnk"/>
-                <w:vanish w:val="false"/>
               </w:rPr>
               <w:t xml:space="preserve">​ </w:t>
             </w:r>
@@ -998,7 +983,6 @@
               <w:rPr>
                 <w:webHidden/>
                 <w:rStyle w:val="Frteckningslnk"/>
-                <w:vanish w:val="false"/>
               </w:rPr>
               <w:t xml:space="preserve">​ </w:t>
             </w:r>
@@ -5835,7 +5819,7 @@
                 <w:szCs w:val="22"/>
                 <w:lang w:val="en-US" w:eastAsia="zh-CN" w:bidi="hi-IN"/>
               </w:rPr>
-              <w:t xml:space="preserve">=False </w:t>
+              <w:t>=False</w:t>
             </w:r>
           </w:p>
         </w:tc>
@@ -5866,27 +5850,6 @@
                 <w:lang w:val="en-US" w:eastAsia="zh-CN" w:bidi="hi-IN"/>
               </w:rPr>
               <w:t>False = panel is disabled!</w:t>
-            </w:r>
-          </w:p>
-          <w:p>
-            <w:pPr>
-              <w:pStyle w:val="Normal"/>
-              <w:widowControl w:val="false"/>
-              <w:suppressAutoHyphens w:val="true"/>
-              <w:spacing w:before="0" w:after="0"/>
-              <w:jc w:val="left"/>
-              <w:rPr>
-                <w:sz w:val="22"/>
-                <w:szCs w:val="22"/>
-                <w:lang w:val="en-US"/>
-              </w:rPr>
-            </w:pPr>
-            <w:r>
-              <w:rPr>
-                <w:sz w:val="22"/>
-                <w:szCs w:val="22"/>
-                <w:lang w:val="en-US"/>
-              </w:rPr>
             </w:r>
           </w:p>
         </w:tc>
@@ -6325,12 +6288,23 @@
             <w:r>
               <w:rPr>
                 <w:rFonts w:eastAsia="NSimSun" w:cs="Arial"/>
-                <w:kern w:val="2"/>
-                <w:sz w:val="22"/>
-                <w:szCs w:val="22"/>
-                <w:lang w:val="en-US" w:eastAsia="zh-CN" w:bidi="hi-IN"/>
-              </w:rPr>
-              <w:t>These can be used to enable the usage of the same airport twice in a mission</w:t>
+                <w:color w:val="auto"/>
+                <w:kern w:val="2"/>
+                <w:sz w:val="22"/>
+                <w:szCs w:val="22"/>
+                <w:lang w:val="en-US" w:eastAsia="zh-CN" w:bidi="hi-IN"/>
+              </w:rPr>
+              <w:t>C</w:t>
+            </w:r>
+            <w:r>
+              <w:rPr>
+                <w:rFonts w:eastAsia="NSimSun" w:cs="Arial"/>
+                <w:kern w:val="2"/>
+                <w:sz w:val="22"/>
+                <w:szCs w:val="22"/>
+                <w:lang w:val="en-US" w:eastAsia="zh-CN" w:bidi="hi-IN"/>
+              </w:rPr>
+              <w:t>an be used to enable the usage of the same airport twice in a mission.</w:t>
             </w:r>
           </w:p>
         </w:tc>
@@ -6403,12 +6377,23 @@
             <w:r>
               <w:rPr>
                 <w:rFonts w:eastAsia="NSimSun" w:cs="Arial"/>
-                <w:kern w:val="2"/>
-                <w:sz w:val="22"/>
-                <w:szCs w:val="22"/>
-                <w:lang w:val="en-US" w:eastAsia="zh-CN" w:bidi="hi-IN"/>
-              </w:rPr>
-              <w:t>These can be used to enable the usage of the same airport twice in a mission.</w:t>
+                <w:color w:val="auto"/>
+                <w:kern w:val="2"/>
+                <w:sz w:val="22"/>
+                <w:szCs w:val="22"/>
+                <w:lang w:val="en-US" w:eastAsia="zh-CN" w:bidi="hi-IN"/>
+              </w:rPr>
+              <w:t>C</w:t>
+            </w:r>
+            <w:r>
+              <w:rPr>
+                <w:rFonts w:eastAsia="NSimSun" w:cs="Arial"/>
+                <w:kern w:val="2"/>
+                <w:sz w:val="22"/>
+                <w:szCs w:val="22"/>
+                <w:lang w:val="en-US" w:eastAsia="zh-CN" w:bidi="hi-IN"/>
+              </w:rPr>
+              <w:t>an be used to enable the usage of the same airport twice in a mission.</w:t>
             </w:r>
           </w:p>
         </w:tc>
@@ -6481,12 +6466,23 @@
             <w:r>
               <w:rPr>
                 <w:rFonts w:eastAsia="NSimSun" w:cs="Arial"/>
-                <w:kern w:val="2"/>
-                <w:sz w:val="22"/>
-                <w:szCs w:val="22"/>
-                <w:lang w:val="en-US" w:eastAsia="zh-CN" w:bidi="hi-IN"/>
-              </w:rPr>
-              <w:t>These can be used to enable the usage of the same airport twice in a mission.</w:t>
+                <w:color w:val="auto"/>
+                <w:kern w:val="2"/>
+                <w:sz w:val="22"/>
+                <w:szCs w:val="22"/>
+                <w:lang w:val="en-US" w:eastAsia="zh-CN" w:bidi="hi-IN"/>
+              </w:rPr>
+              <w:t>C</w:t>
+            </w:r>
+            <w:r>
+              <w:rPr>
+                <w:rFonts w:eastAsia="NSimSun" w:cs="Arial"/>
+                <w:kern w:val="2"/>
+                <w:sz w:val="22"/>
+                <w:szCs w:val="22"/>
+                <w:lang w:val="en-US" w:eastAsia="zh-CN" w:bidi="hi-IN"/>
+              </w:rPr>
+              <w:t>an be used to enable the usage of the same airport twice in a mission.</w:t>
             </w:r>
           </w:p>
         </w:tc>
@@ -6524,6 +6520,103 @@
                 <w:szCs w:val="22"/>
                 <w:lang w:val="en-US" w:eastAsia="zh-CN" w:bidi="hi-IN"/>
               </w:rPr>
+              <w:t>require</w:t>
+            </w:r>
+            <w:r>
+              <w:rPr>
+                <w:rFonts w:eastAsia="NSimSun" w:cs="Arial"/>
+                <w:b/>
+                <w:bCs/>
+                <w:color w:val="auto"/>
+                <w:kern w:val="2"/>
+                <w:sz w:val="22"/>
+                <w:szCs w:val="22"/>
+                <w:lang w:val="en-US" w:eastAsia="zh-CN" w:bidi="hi-IN"/>
+              </w:rPr>
+              <w:t>Nothing</w:t>
+            </w:r>
+            <w:r>
+              <w:rPr>
+                <w:rFonts w:eastAsia="NSimSun" w:cs="Arial"/>
+                <w:kern w:val="2"/>
+                <w:sz w:val="22"/>
+                <w:szCs w:val="22"/>
+                <w:lang w:val="en-US" w:eastAsia="zh-CN" w:bidi="hi-IN"/>
+              </w:rPr>
+              <w:t>=True</w:t>
+            </w:r>
+          </w:p>
+        </w:tc>
+        <w:tc>
+          <w:tcPr>
+            <w:tcW w:w="4765" w:type="dxa"/>
+            <w:tcBorders/>
+          </w:tcPr>
+          <w:p>
+            <w:pPr>
+              <w:pStyle w:val="Normal"/>
+              <w:widowControl w:val="false"/>
+              <w:suppressAutoHyphens w:val="true"/>
+              <w:spacing w:before="0" w:after="0"/>
+              <w:jc w:val="left"/>
+              <w:rPr>
+                <w:rFonts w:ascii="Liberation Serif" w:hAnsi="Liberation Serif" w:eastAsia="NSimSun" w:cs="Arial"/>
+                <w:color w:val="auto"/>
+                <w:kern w:val="2"/>
+                <w:sz w:val="22"/>
+                <w:szCs w:val="22"/>
+                <w:lang w:val="en-US" w:eastAsia="zh-CN" w:bidi="hi-IN"/>
+              </w:rPr>
+            </w:pPr>
+            <w:r>
+              <w:rPr>
+                <w:rFonts w:eastAsia="NSimSun" w:cs="Arial"/>
+                <w:color w:val="auto"/>
+                <w:kern w:val="2"/>
+                <w:sz w:val="22"/>
+                <w:szCs w:val="22"/>
+                <w:lang w:val="en-US" w:eastAsia="zh-CN" w:bidi="hi-IN"/>
+              </w:rPr>
+              <w:t>Same as above, but require nothing special. Used as an override to avoid tool warning dialog.</w:t>
+            </w:r>
+          </w:p>
+        </w:tc>
+      </w:tr>
+      <w:tr>
+        <w:trPr/>
+        <w:tc>
+          <w:tcPr>
+            <w:tcW w:w="5097" w:type="dxa"/>
+            <w:tcBorders>
+              <w:top w:val="nil"/>
+            </w:tcBorders>
+          </w:tcPr>
+          <w:p>
+            <w:pPr>
+              <w:pStyle w:val="Normal"/>
+              <w:widowControl w:val="false"/>
+              <w:suppressAutoHyphens w:val="true"/>
+              <w:spacing w:before="0" w:after="0"/>
+              <w:jc w:val="left"/>
+              <w:rPr>
+                <w:b/>
+                <w:b/>
+                <w:bCs/>
+                <w:sz w:val="22"/>
+                <w:szCs w:val="22"/>
+                <w:lang w:val="en-US"/>
+              </w:rPr>
+            </w:pPr>
+            <w:r>
+              <w:rPr>
+                <w:rFonts w:eastAsia="NSimSun" w:cs="Arial"/>
+                <w:b/>
+                <w:bCs/>
+                <w:kern w:val="2"/>
+                <w:sz w:val="22"/>
+                <w:szCs w:val="22"/>
+                <w:lang w:val="en-US" w:eastAsia="zh-CN" w:bidi="hi-IN"/>
+              </w:rPr>
               <w:t>useAGL</w:t>
             </w:r>
             <w:r>
@@ -6541,7 +6634,9 @@
         <w:tc>
           <w:tcPr>
             <w:tcW w:w="4765" w:type="dxa"/>
-            <w:tcBorders/>
+            <w:tcBorders>
+              <w:top w:val="nil"/>
+            </w:tcBorders>
           </w:tcPr>
           <w:p>
             <w:pPr>
@@ -13175,8 +13270,8 @@
       </w:tblPr>
       <w:tblGrid>
         <w:gridCol w:w="1129"/>
-        <w:gridCol w:w="1412"/>
-        <w:gridCol w:w="7087"/>
+        <w:gridCol w:w="1410"/>
+        <w:gridCol w:w="7089"/>
       </w:tblGrid>
       <w:tr>
         <w:trPr/>
@@ -13217,7 +13312,7 @@
         </w:tc>
         <w:tc>
           <w:tcPr>
-            <w:tcW w:w="1412" w:type="dxa"/>
+            <w:tcW w:w="1410" w:type="dxa"/>
             <w:tcBorders/>
           </w:tcPr>
           <w:p>
@@ -13252,7 +13347,7 @@
         </w:tc>
         <w:tc>
           <w:tcPr>
-            <w:tcW w:w="7087" w:type="dxa"/>
+            <w:tcW w:w="7089" w:type="dxa"/>
             <w:tcBorders/>
           </w:tcPr>
           <w:p>
@@ -13318,7 +13413,7 @@
         </w:tc>
         <w:tc>
           <w:tcPr>
-            <w:tcW w:w="1412" w:type="dxa"/>
+            <w:tcW w:w="1410" w:type="dxa"/>
             <w:tcBorders/>
           </w:tcPr>
           <w:p>
@@ -13351,7 +13446,7 @@
         </w:tc>
         <w:tc>
           <w:tcPr>
-            <w:tcW w:w="7087" w:type="dxa"/>
+            <w:tcW w:w="7089" w:type="dxa"/>
             <w:tcBorders/>
           </w:tcPr>
           <w:p>
@@ -13412,7 +13507,7 @@
         </w:tc>
         <w:tc>
           <w:tcPr>
-            <w:tcW w:w="1412" w:type="dxa"/>
+            <w:tcW w:w="1410" w:type="dxa"/>
             <w:tcBorders/>
           </w:tcPr>
           <w:p>
@@ -13445,7 +13540,7 @@
         </w:tc>
         <w:tc>
           <w:tcPr>
-            <w:tcW w:w="7087" w:type="dxa"/>
+            <w:tcW w:w="7089" w:type="dxa"/>
             <w:tcBorders/>
           </w:tcPr>
           <w:p>
@@ -13506,7 +13601,7 @@
         </w:tc>
         <w:tc>
           <w:tcPr>
-            <w:tcW w:w="1412" w:type="dxa"/>
+            <w:tcW w:w="1410" w:type="dxa"/>
             <w:tcBorders/>
           </w:tcPr>
           <w:p>
@@ -13539,7 +13634,7 @@
         </w:tc>
         <w:tc>
           <w:tcPr>
-            <w:tcW w:w="7087" w:type="dxa"/>
+            <w:tcW w:w="7089" w:type="dxa"/>
             <w:tcBorders/>
           </w:tcPr>
           <w:p>
@@ -13600,7 +13695,7 @@
         </w:tc>
         <w:tc>
           <w:tcPr>
-            <w:tcW w:w="1412" w:type="dxa"/>
+            <w:tcW w:w="1410" w:type="dxa"/>
             <w:tcBorders/>
           </w:tcPr>
           <w:p>
@@ -13633,7 +13728,7 @@
         </w:tc>
         <w:tc>
           <w:tcPr>
-            <w:tcW w:w="7087" w:type="dxa"/>
+            <w:tcW w:w="7089" w:type="dxa"/>
             <w:tcBorders/>
           </w:tcPr>
           <w:p>
@@ -13694,7 +13789,7 @@
         </w:tc>
         <w:tc>
           <w:tcPr>
-            <w:tcW w:w="1412" w:type="dxa"/>
+            <w:tcW w:w="1410" w:type="dxa"/>
             <w:tcBorders/>
           </w:tcPr>
           <w:p>
@@ -13727,7 +13822,7 @@
         </w:tc>
         <w:tc>
           <w:tcPr>
-            <w:tcW w:w="7087" w:type="dxa"/>
+            <w:tcW w:w="7089" w:type="dxa"/>
             <w:tcBorders/>
           </w:tcPr>
           <w:p>
@@ -13788,7 +13883,7 @@
         </w:tc>
         <w:tc>
           <w:tcPr>
-            <w:tcW w:w="1412" w:type="dxa"/>
+            <w:tcW w:w="1410" w:type="dxa"/>
             <w:tcBorders/>
           </w:tcPr>
           <w:p>
@@ -13821,7 +13916,7 @@
         </w:tc>
         <w:tc>
           <w:tcPr>
-            <w:tcW w:w="7087" w:type="dxa"/>
+            <w:tcW w:w="7089" w:type="dxa"/>
             <w:tcBorders/>
           </w:tcPr>
           <w:p>
@@ -13882,7 +13977,7 @@
         </w:tc>
         <w:tc>
           <w:tcPr>
-            <w:tcW w:w="1412" w:type="dxa"/>
+            <w:tcW w:w="1410" w:type="dxa"/>
             <w:tcBorders/>
           </w:tcPr>
           <w:p>
@@ -13915,7 +14010,7 @@
         </w:tc>
         <w:tc>
           <w:tcPr>
-            <w:tcW w:w="7087" w:type="dxa"/>
+            <w:tcW w:w="7089" w:type="dxa"/>
             <w:tcBorders/>
           </w:tcPr>
           <w:p>
@@ -14236,7 +14331,7 @@
         </w:tc>
         <w:tc>
           <w:tcPr>
-            <w:tcW w:w="1412" w:type="dxa"/>
+            <w:tcW w:w="1410" w:type="dxa"/>
             <w:tcBorders/>
           </w:tcPr>
           <w:p>
@@ -14269,7 +14364,7 @@
         </w:tc>
         <w:tc>
           <w:tcPr>
-            <w:tcW w:w="7087" w:type="dxa"/>
+            <w:tcW w:w="7089" w:type="dxa"/>
             <w:tcBorders/>
           </w:tcPr>
           <w:p>
@@ -14330,7 +14425,7 @@
         </w:tc>
         <w:tc>
           <w:tcPr>
-            <w:tcW w:w="1412" w:type="dxa"/>
+            <w:tcW w:w="1410" w:type="dxa"/>
             <w:tcBorders/>
           </w:tcPr>
           <w:p>
@@ -14363,7 +14458,7 @@
         </w:tc>
         <w:tc>
           <w:tcPr>
-            <w:tcW w:w="7087" w:type="dxa"/>
+            <w:tcW w:w="7089" w:type="dxa"/>
             <w:tcBorders/>
           </w:tcPr>
           <w:p>
@@ -14995,8 +15090,8 @@
       </w:tblPr>
       <w:tblGrid>
         <w:gridCol w:w="436"/>
-        <w:gridCol w:w="6216"/>
-        <w:gridCol w:w="2976"/>
+        <w:gridCol w:w="6215"/>
+        <w:gridCol w:w="2977"/>
       </w:tblGrid>
       <w:tr>
         <w:trPr/>
@@ -15032,7 +15127,7 @@
         </w:tc>
         <w:tc>
           <w:tcPr>
-            <w:tcW w:w="6216" w:type="dxa"/>
+            <w:tcW w:w="6215" w:type="dxa"/>
             <w:tcBorders/>
           </w:tcPr>
           <w:p>
@@ -15062,7 +15157,7 @@
         </w:tc>
         <w:tc>
           <w:tcPr>
-            <w:tcW w:w="2976" w:type="dxa"/>
+            <w:tcW w:w="2977" w:type="dxa"/>
             <w:tcBorders/>
           </w:tcPr>
           <w:p>
@@ -15127,7 +15222,7 @@
         </w:tc>
         <w:tc>
           <w:tcPr>
-            <w:tcW w:w="6216" w:type="dxa"/>
+            <w:tcW w:w="6215" w:type="dxa"/>
             <w:tcBorders/>
           </w:tcPr>
           <w:p>
@@ -15157,7 +15252,7 @@
         </w:tc>
         <w:tc>
           <w:tcPr>
-            <w:tcW w:w="2976" w:type="dxa"/>
+            <w:tcW w:w="2977" w:type="dxa"/>
             <w:tcBorders/>
           </w:tcPr>
           <w:p>
@@ -15222,7 +15317,7 @@
         </w:tc>
         <w:tc>
           <w:tcPr>
-            <w:tcW w:w="6216" w:type="dxa"/>
+            <w:tcW w:w="6215" w:type="dxa"/>
             <w:tcBorders/>
           </w:tcPr>
           <w:p>
@@ -15252,7 +15347,7 @@
         </w:tc>
         <w:tc>
           <w:tcPr>
-            <w:tcW w:w="2976" w:type="dxa"/>
+            <w:tcW w:w="2977" w:type="dxa"/>
             <w:tcBorders/>
           </w:tcPr>
           <w:p>
@@ -15317,7 +15412,7 @@
         </w:tc>
         <w:tc>
           <w:tcPr>
-            <w:tcW w:w="6216" w:type="dxa"/>
+            <w:tcW w:w="6215" w:type="dxa"/>
             <w:tcBorders/>
           </w:tcPr>
           <w:p>
@@ -15347,7 +15442,7 @@
         </w:tc>
         <w:tc>
           <w:tcPr>
-            <w:tcW w:w="2976" w:type="dxa"/>
+            <w:tcW w:w="2977" w:type="dxa"/>
             <w:tcBorders/>
           </w:tcPr>
           <w:p>
@@ -15416,7 +15511,7 @@
         </w:tc>
         <w:tc>
           <w:tcPr>
-            <w:tcW w:w="6216" w:type="dxa"/>
+            <w:tcW w:w="6215" w:type="dxa"/>
             <w:tcBorders/>
           </w:tcPr>
           <w:p>
@@ -15446,7 +15541,7 @@
         </w:tc>
         <w:tc>
           <w:tcPr>
-            <w:tcW w:w="2976" w:type="dxa"/>
+            <w:tcW w:w="2977" w:type="dxa"/>
             <w:tcBorders/>
           </w:tcPr>
           <w:p>
@@ -15527,7 +15622,7 @@
         </w:tc>
         <w:tc>
           <w:tcPr>
-            <w:tcW w:w="6216" w:type="dxa"/>
+            <w:tcW w:w="6215" w:type="dxa"/>
             <w:tcBorders/>
           </w:tcPr>
           <w:p>
@@ -15557,7 +15652,7 @@
         </w:tc>
         <w:tc>
           <w:tcPr>
-            <w:tcW w:w="2976" w:type="dxa"/>
+            <w:tcW w:w="2977" w:type="dxa"/>
             <w:tcBorders/>
           </w:tcPr>
           <w:p>
@@ -15666,7 +15761,7 @@
         </w:tc>
         <w:tc>
           <w:tcPr>
-            <w:tcW w:w="6216" w:type="dxa"/>
+            <w:tcW w:w="6215" w:type="dxa"/>
             <w:tcBorders/>
           </w:tcPr>
           <w:p>
@@ -15696,7 +15791,7 @@
         </w:tc>
         <w:tc>
           <w:tcPr>
-            <w:tcW w:w="2976" w:type="dxa"/>
+            <w:tcW w:w="2977" w:type="dxa"/>
             <w:tcBorders/>
           </w:tcPr>
           <w:p>
@@ -15805,7 +15900,7 @@
         </w:tc>
         <w:tc>
           <w:tcPr>
-            <w:tcW w:w="6216" w:type="dxa"/>
+            <w:tcW w:w="6215" w:type="dxa"/>
             <w:tcBorders/>
           </w:tcPr>
           <w:p>
@@ -15835,7 +15930,7 @@
         </w:tc>
         <w:tc>
           <w:tcPr>
-            <w:tcW w:w="2976" w:type="dxa"/>
+            <w:tcW w:w="2977" w:type="dxa"/>
             <w:tcBorders/>
           </w:tcPr>
           <w:p>
@@ -15918,7 +16013,7 @@
         </w:tc>
         <w:tc>
           <w:tcPr>
-            <w:tcW w:w="6216" w:type="dxa"/>
+            <w:tcW w:w="6215" w:type="dxa"/>
             <w:tcBorders/>
           </w:tcPr>
           <w:p>
@@ -15948,7 +16043,7 @@
         </w:tc>
         <w:tc>
           <w:tcPr>
-            <w:tcW w:w="2976" w:type="dxa"/>
+            <w:tcW w:w="2977" w:type="dxa"/>
             <w:tcBorders/>
           </w:tcPr>
           <w:p>
@@ -16025,7 +16120,7 @@
         </w:tc>
         <w:tc>
           <w:tcPr>
-            <w:tcW w:w="6216" w:type="dxa"/>
+            <w:tcW w:w="6215" w:type="dxa"/>
             <w:tcBorders/>
           </w:tcPr>
           <w:p>
@@ -16058,37 +16153,13 @@
                 <w:szCs w:val="20"/>
                 <w:lang w:val="en-US"/>
               </w:rPr>
-              <w:t>ax</w:t>
-            </w:r>
-            <w:r>
-              <w:rPr>
-                <w:sz w:val="20"/>
-                <w:szCs w:val="20"/>
-                <w:lang w:val="en-US"/>
-              </w:rPr>
-              <w:t>DistanceTo</w:t>
-            </w:r>
-            <w:r>
-              <w:rPr>
-                <w:sz w:val="20"/>
-                <w:szCs w:val="20"/>
-                <w:lang w:val="en-US"/>
-              </w:rPr>
-              <w:t>Runway</w:t>
-            </w:r>
-            <w:r>
-              <w:rPr>
-                <w:sz w:val="20"/>
-                <w:szCs w:val="20"/>
-                <w:lang w:val="en-US"/>
-              </w:rPr>
-              <w:t>=30</w:t>
-            </w:r>
-          </w:p>
-        </w:tc>
-        <w:tc>
-          <w:tcPr>
-            <w:tcW w:w="2976" w:type="dxa"/>
+              <w:t>axDistanceToRunway=30</w:t>
+            </w:r>
+          </w:p>
+        </w:tc>
+        <w:tc>
+          <w:tcPr>
+            <w:tcW w:w="2977" w:type="dxa"/>
             <w:tcBorders/>
           </w:tcPr>
           <w:p>
@@ -16139,7 +16210,7 @@
                 <w:szCs w:val="20"/>
                 <w:lang w:val="en-US" w:eastAsia="zh-CN" w:bidi="hi-IN"/>
               </w:rPr>
-              <w:t>Set the maximum distance to the runway.</w:t>
+              <w:t>Set the maximum distance in nautical miles to the runway.</w:t>
             </w:r>
           </w:p>
         </w:tc>
@@ -16205,7 +16276,7 @@
         </w:tc>
         <w:tc>
           <w:tcPr>
-            <w:tcW w:w="6216" w:type="dxa"/>
+            <w:tcW w:w="6215" w:type="dxa"/>
             <w:tcBorders>
               <w:top w:val="nil"/>
             </w:tcBorders>
@@ -16309,7 +16380,7 @@
         </w:tc>
         <w:tc>
           <w:tcPr>
-            <w:tcW w:w="2976" w:type="dxa"/>
+            <w:tcW w:w="2977" w:type="dxa"/>
             <w:tcBorders>
               <w:top w:val="nil"/>
             </w:tcBorders>
@@ -17221,14 +17292,14 @@
         <w:tblLook w:firstRow="0" w:noVBand="0" w:lastRow="0" w:firstColumn="0" w:lastColumn="0" w:noHBand="0" w:val="0000"/>
       </w:tblPr>
       <w:tblGrid>
-        <w:gridCol w:w="8623"/>
-        <w:gridCol w:w="1014"/>
+        <w:gridCol w:w="8625"/>
+        <w:gridCol w:w="1012"/>
       </w:tblGrid>
       <w:tr>
         <w:trPr/>
         <w:tc>
           <w:tcPr>
-            <w:tcW w:w="8623" w:type="dxa"/>
+            <w:tcW w:w="8625" w:type="dxa"/>
             <w:tcBorders>
               <w:top w:val="single" w:sz="2" w:space="0" w:color="000000"/>
               <w:left w:val="single" w:sz="2" w:space="0" w:color="000000"/>
@@ -17254,7 +17325,7 @@
         </w:tc>
         <w:tc>
           <w:tcPr>
-            <w:tcW w:w="1014" w:type="dxa"/>
+            <w:tcW w:w="1012" w:type="dxa"/>
             <w:tcBorders>
               <w:top w:val="single" w:sz="2" w:space="0" w:color="000000"/>
               <w:left w:val="single" w:sz="2" w:space="0" w:color="000000"/>
@@ -17284,7 +17355,7 @@
         <w:trPr/>
         <w:tc>
           <w:tcPr>
-            <w:tcW w:w="8623" w:type="dxa"/>
+            <w:tcW w:w="8625" w:type="dxa"/>
             <w:tcBorders>
               <w:left w:val="single" w:sz="2" w:space="0" w:color="000000"/>
               <w:bottom w:val="single" w:sz="2" w:space="0" w:color="000000"/>
@@ -17316,7 +17387,7 @@
         </w:tc>
         <w:tc>
           <w:tcPr>
-            <w:tcW w:w="1014" w:type="dxa"/>
+            <w:tcW w:w="1012" w:type="dxa"/>
             <w:tcBorders>
               <w:left w:val="single" w:sz="2" w:space="0" w:color="000000"/>
               <w:bottom w:val="single" w:sz="2" w:space="0" w:color="000000"/>
@@ -17344,7 +17415,7 @@
         <w:trPr/>
         <w:tc>
           <w:tcPr>
-            <w:tcW w:w="8623" w:type="dxa"/>
+            <w:tcW w:w="8625" w:type="dxa"/>
             <w:tcBorders>
               <w:left w:val="single" w:sz="2" w:space="0" w:color="000000"/>
               <w:bottom w:val="single" w:sz="2" w:space="0" w:color="000000"/>
@@ -17376,7 +17447,7 @@
         </w:tc>
         <w:tc>
           <w:tcPr>
-            <w:tcW w:w="1014" w:type="dxa"/>
+            <w:tcW w:w="1012" w:type="dxa"/>
             <w:tcBorders>
               <w:left w:val="single" w:sz="2" w:space="0" w:color="000000"/>
               <w:bottom w:val="single" w:sz="2" w:space="0" w:color="000000"/>
@@ -17404,7 +17475,7 @@
         <w:trPr/>
         <w:tc>
           <w:tcPr>
-            <w:tcW w:w="8623" w:type="dxa"/>
+            <w:tcW w:w="8625" w:type="dxa"/>
             <w:tcBorders>
               <w:left w:val="single" w:sz="2" w:space="0" w:color="000000"/>
               <w:bottom w:val="single" w:sz="2" w:space="0" w:color="000000"/>
@@ -17436,7 +17507,7 @@
         </w:tc>
         <w:tc>
           <w:tcPr>
-            <w:tcW w:w="1014" w:type="dxa"/>
+            <w:tcW w:w="1012" w:type="dxa"/>
             <w:tcBorders>
               <w:left w:val="single" w:sz="2" w:space="0" w:color="000000"/>
               <w:bottom w:val="single" w:sz="2" w:space="0" w:color="000000"/>
@@ -17465,7 +17536,7 @@
         <w:trPr/>
         <w:tc>
           <w:tcPr>
-            <w:tcW w:w="8623" w:type="dxa"/>
+            <w:tcW w:w="8625" w:type="dxa"/>
             <w:tcBorders>
               <w:left w:val="single" w:sz="2" w:space="0" w:color="000000"/>
               <w:bottom w:val="single" w:sz="2" w:space="0" w:color="000000"/>
@@ -17497,7 +17568,7 @@
         </w:tc>
         <w:tc>
           <w:tcPr>
-            <w:tcW w:w="1014" w:type="dxa"/>
+            <w:tcW w:w="1012" w:type="dxa"/>
             <w:tcBorders>
               <w:left w:val="single" w:sz="2" w:space="0" w:color="000000"/>
               <w:bottom w:val="single" w:sz="2" w:space="0" w:color="000000"/>
@@ -17525,7 +17596,7 @@
         <w:trPr/>
         <w:tc>
           <w:tcPr>
-            <w:tcW w:w="8623" w:type="dxa"/>
+            <w:tcW w:w="8625" w:type="dxa"/>
             <w:tcBorders>
               <w:left w:val="single" w:sz="2" w:space="0" w:color="000000"/>
               <w:bottom w:val="single" w:sz="2" w:space="0" w:color="000000"/>
@@ -17557,7 +17628,7 @@
         </w:tc>
         <w:tc>
           <w:tcPr>
-            <w:tcW w:w="1014" w:type="dxa"/>
+            <w:tcW w:w="1012" w:type="dxa"/>
             <w:tcBorders>
               <w:left w:val="single" w:sz="2" w:space="0" w:color="000000"/>
               <w:bottom w:val="single" w:sz="2" w:space="0" w:color="000000"/>
@@ -17586,7 +17657,7 @@
         <w:trPr/>
         <w:tc>
           <w:tcPr>
-            <w:tcW w:w="8623" w:type="dxa"/>
+            <w:tcW w:w="8625" w:type="dxa"/>
             <w:tcBorders>
               <w:left w:val="single" w:sz="2" w:space="0" w:color="000000"/>
               <w:bottom w:val="single" w:sz="2" w:space="0" w:color="000000"/>
@@ -17618,7 +17689,7 @@
         </w:tc>
         <w:tc>
           <w:tcPr>
-            <w:tcW w:w="1014" w:type="dxa"/>
+            <w:tcW w:w="1012" w:type="dxa"/>
             <w:tcBorders>
               <w:left w:val="single" w:sz="2" w:space="0" w:color="000000"/>
               <w:bottom w:val="single" w:sz="2" w:space="0" w:color="000000"/>
@@ -17646,7 +17717,7 @@
         <w:trPr/>
         <w:tc>
           <w:tcPr>
-            <w:tcW w:w="8623" w:type="dxa"/>
+            <w:tcW w:w="8625" w:type="dxa"/>
             <w:tcBorders>
               <w:left w:val="single" w:sz="2" w:space="0" w:color="000000"/>
               <w:bottom w:val="single" w:sz="2" w:space="0" w:color="000000"/>
@@ -17678,7 +17749,7 @@
         </w:tc>
         <w:tc>
           <w:tcPr>
-            <w:tcW w:w="1014" w:type="dxa"/>
+            <w:tcW w:w="1012" w:type="dxa"/>
             <w:tcBorders>
               <w:left w:val="single" w:sz="2" w:space="0" w:color="000000"/>
               <w:bottom w:val="single" w:sz="2" w:space="0" w:color="000000"/>
@@ -17706,7 +17777,7 @@
         <w:trPr/>
         <w:tc>
           <w:tcPr>
-            <w:tcW w:w="8623" w:type="dxa"/>
+            <w:tcW w:w="8625" w:type="dxa"/>
             <w:tcBorders>
               <w:left w:val="single" w:sz="2" w:space="0" w:color="000000"/>
               <w:bottom w:val="single" w:sz="2" w:space="0" w:color="000000"/>
@@ -17738,7 +17809,7 @@
         </w:tc>
         <w:tc>
           <w:tcPr>
-            <w:tcW w:w="1014" w:type="dxa"/>
+            <w:tcW w:w="1012" w:type="dxa"/>
             <w:tcBorders>
               <w:left w:val="single" w:sz="2" w:space="0" w:color="000000"/>
               <w:bottom w:val="single" w:sz="2" w:space="0" w:color="000000"/>
@@ -17767,7 +17838,7 @@
         <w:trPr/>
         <w:tc>
           <w:tcPr>
-            <w:tcW w:w="8623" w:type="dxa"/>
+            <w:tcW w:w="8625" w:type="dxa"/>
             <w:tcBorders>
               <w:left w:val="single" w:sz="2" w:space="0" w:color="000000"/>
               <w:bottom w:val="single" w:sz="2" w:space="0" w:color="000000"/>
@@ -17799,7 +17870,7 @@
         </w:tc>
         <w:tc>
           <w:tcPr>
-            <w:tcW w:w="1014" w:type="dxa"/>
+            <w:tcW w:w="1012" w:type="dxa"/>
             <w:tcBorders>
               <w:left w:val="single" w:sz="2" w:space="0" w:color="000000"/>
               <w:bottom w:val="single" w:sz="2" w:space="0" w:color="000000"/>
@@ -17828,7 +17899,7 @@
         <w:trPr/>
         <w:tc>
           <w:tcPr>
-            <w:tcW w:w="8623" w:type="dxa"/>
+            <w:tcW w:w="8625" w:type="dxa"/>
             <w:tcBorders>
               <w:left w:val="single" w:sz="2" w:space="0" w:color="000000"/>
               <w:bottom w:val="single" w:sz="2" w:space="0" w:color="000000"/>
@@ -17860,7 +17931,7 @@
         </w:tc>
         <w:tc>
           <w:tcPr>
-            <w:tcW w:w="1014" w:type="dxa"/>
+            <w:tcW w:w="1012" w:type="dxa"/>
             <w:tcBorders>
               <w:left w:val="single" w:sz="2" w:space="0" w:color="000000"/>
               <w:bottom w:val="single" w:sz="2" w:space="0" w:color="000000"/>
@@ -17889,7 +17960,7 @@
         <w:trPr/>
         <w:tc>
           <w:tcPr>
-            <w:tcW w:w="8623" w:type="dxa"/>
+            <w:tcW w:w="8625" w:type="dxa"/>
             <w:tcBorders>
               <w:left w:val="single" w:sz="2" w:space="0" w:color="000000"/>
               <w:bottom w:val="single" w:sz="2" w:space="0" w:color="000000"/>
@@ -17921,7 +17992,7 @@
         </w:tc>
         <w:tc>
           <w:tcPr>
-            <w:tcW w:w="1014" w:type="dxa"/>
+            <w:tcW w:w="1012" w:type="dxa"/>
             <w:tcBorders>
               <w:left w:val="single" w:sz="2" w:space="0" w:color="000000"/>
               <w:bottom w:val="single" w:sz="2" w:space="0" w:color="000000"/>
@@ -17950,7 +18021,7 @@
         <w:trPr/>
         <w:tc>
           <w:tcPr>
-            <w:tcW w:w="8623" w:type="dxa"/>
+            <w:tcW w:w="8625" w:type="dxa"/>
             <w:tcBorders>
               <w:left w:val="single" w:sz="2" w:space="0" w:color="000000"/>
               <w:bottom w:val="single" w:sz="2" w:space="0" w:color="000000"/>
@@ -17982,7 +18053,7 @@
         </w:tc>
         <w:tc>
           <w:tcPr>
-            <w:tcW w:w="1014" w:type="dxa"/>
+            <w:tcW w:w="1012" w:type="dxa"/>
             <w:tcBorders>
               <w:left w:val="single" w:sz="2" w:space="0" w:color="000000"/>
               <w:bottom w:val="single" w:sz="2" w:space="0" w:color="000000"/>
@@ -18011,7 +18082,7 @@
         <w:trPr/>
         <w:tc>
           <w:tcPr>
-            <w:tcW w:w="8623" w:type="dxa"/>
+            <w:tcW w:w="8625" w:type="dxa"/>
             <w:tcBorders>
               <w:left w:val="single" w:sz="2" w:space="0" w:color="000000"/>
               <w:bottom w:val="single" w:sz="2" w:space="0" w:color="000000"/>
@@ -18043,7 +18114,7 @@
         </w:tc>
         <w:tc>
           <w:tcPr>
-            <w:tcW w:w="1014" w:type="dxa"/>
+            <w:tcW w:w="1012" w:type="dxa"/>
             <w:tcBorders>
               <w:left w:val="single" w:sz="2" w:space="0" w:color="000000"/>
               <w:bottom w:val="single" w:sz="2" w:space="0" w:color="000000"/>
@@ -18072,7 +18143,7 @@
         <w:trPr/>
         <w:tc>
           <w:tcPr>
-            <w:tcW w:w="8623" w:type="dxa"/>
+            <w:tcW w:w="8625" w:type="dxa"/>
             <w:tcBorders>
               <w:left w:val="single" w:sz="2" w:space="0" w:color="000000"/>
               <w:bottom w:val="single" w:sz="2" w:space="0" w:color="000000"/>
@@ -18104,7 +18175,7 @@
         </w:tc>
         <w:tc>
           <w:tcPr>
-            <w:tcW w:w="1014" w:type="dxa"/>
+            <w:tcW w:w="1012" w:type="dxa"/>
             <w:tcBorders>
               <w:left w:val="single" w:sz="2" w:space="0" w:color="000000"/>
               <w:bottom w:val="single" w:sz="2" w:space="0" w:color="000000"/>
@@ -18133,7 +18204,7 @@
         <w:trPr/>
         <w:tc>
           <w:tcPr>
-            <w:tcW w:w="8623" w:type="dxa"/>
+            <w:tcW w:w="8625" w:type="dxa"/>
             <w:tcBorders>
               <w:left w:val="single" w:sz="2" w:space="0" w:color="000000"/>
               <w:bottom w:val="single" w:sz="2" w:space="0" w:color="000000"/>
@@ -18165,7 +18236,7 @@
         </w:tc>
         <w:tc>
           <w:tcPr>
-            <w:tcW w:w="1014" w:type="dxa"/>
+            <w:tcW w:w="1012" w:type="dxa"/>
             <w:tcBorders>
               <w:left w:val="single" w:sz="2" w:space="0" w:color="000000"/>
               <w:bottom w:val="single" w:sz="2" w:space="0" w:color="000000"/>
@@ -18194,7 +18265,7 @@
         <w:trPr/>
         <w:tc>
           <w:tcPr>
-            <w:tcW w:w="8623" w:type="dxa"/>
+            <w:tcW w:w="8625" w:type="dxa"/>
             <w:tcBorders>
               <w:left w:val="single" w:sz="2" w:space="0" w:color="000000"/>
               <w:bottom w:val="single" w:sz="2" w:space="0" w:color="000000"/>
@@ -18226,7 +18297,7 @@
         </w:tc>
         <w:tc>
           <w:tcPr>
-            <w:tcW w:w="1014" w:type="dxa"/>
+            <w:tcW w:w="1012" w:type="dxa"/>
             <w:tcBorders>
               <w:left w:val="single" w:sz="2" w:space="0" w:color="000000"/>
               <w:bottom w:val="single" w:sz="2" w:space="0" w:color="000000"/>
@@ -18255,7 +18326,7 @@
         <w:trPr/>
         <w:tc>
           <w:tcPr>
-            <w:tcW w:w="8623" w:type="dxa"/>
+            <w:tcW w:w="8625" w:type="dxa"/>
             <w:tcBorders>
               <w:left w:val="single" w:sz="2" w:space="0" w:color="000000"/>
               <w:bottom w:val="single" w:sz="2" w:space="0" w:color="000000"/>
@@ -18287,7 +18358,7 @@
         </w:tc>
         <w:tc>
           <w:tcPr>
-            <w:tcW w:w="1014" w:type="dxa"/>
+            <w:tcW w:w="1012" w:type="dxa"/>
             <w:tcBorders>
               <w:left w:val="single" w:sz="2" w:space="0" w:color="000000"/>
               <w:bottom w:val="single" w:sz="2" w:space="0" w:color="000000"/>
@@ -18316,7 +18387,7 @@
         <w:trPr/>
         <w:tc>
           <w:tcPr>
-            <w:tcW w:w="8623" w:type="dxa"/>
+            <w:tcW w:w="8625" w:type="dxa"/>
             <w:tcBorders>
               <w:left w:val="single" w:sz="2" w:space="0" w:color="000000"/>
               <w:bottom w:val="single" w:sz="2" w:space="0" w:color="000000"/>
@@ -18348,7 +18419,7 @@
         </w:tc>
         <w:tc>
           <w:tcPr>
-            <w:tcW w:w="1014" w:type="dxa"/>
+            <w:tcW w:w="1012" w:type="dxa"/>
             <w:tcBorders>
               <w:left w:val="single" w:sz="2" w:space="0" w:color="000000"/>
               <w:bottom w:val="single" w:sz="2" w:space="0" w:color="000000"/>
@@ -18377,7 +18448,7 @@
         <w:trPr/>
         <w:tc>
           <w:tcPr>
-            <w:tcW w:w="8623" w:type="dxa"/>
+            <w:tcW w:w="8625" w:type="dxa"/>
             <w:tcBorders>
               <w:left w:val="single" w:sz="2" w:space="0" w:color="000000"/>
               <w:bottom w:val="single" w:sz="2" w:space="0" w:color="000000"/>
@@ -18409,7 +18480,7 @@
         </w:tc>
         <w:tc>
           <w:tcPr>
-            <w:tcW w:w="1014" w:type="dxa"/>
+            <w:tcW w:w="1012" w:type="dxa"/>
             <w:tcBorders>
               <w:left w:val="single" w:sz="2" w:space="0" w:color="000000"/>
               <w:bottom w:val="single" w:sz="2" w:space="0" w:color="000000"/>
@@ -18438,7 +18509,7 @@
         <w:trPr/>
         <w:tc>
           <w:tcPr>
-            <w:tcW w:w="8623" w:type="dxa"/>
+            <w:tcW w:w="8625" w:type="dxa"/>
             <w:tcBorders>
               <w:left w:val="single" w:sz="2" w:space="0" w:color="000000"/>
               <w:bottom w:val="single" w:sz="2" w:space="0" w:color="000000"/>
@@ -18470,7 +18541,7 @@
         </w:tc>
         <w:tc>
           <w:tcPr>
-            <w:tcW w:w="1014" w:type="dxa"/>
+            <w:tcW w:w="1012" w:type="dxa"/>
             <w:tcBorders>
               <w:left w:val="single" w:sz="2" w:space="0" w:color="000000"/>
               <w:bottom w:val="single" w:sz="2" w:space="0" w:color="000000"/>
@@ -18498,7 +18569,7 @@
         <w:trPr/>
         <w:tc>
           <w:tcPr>
-            <w:tcW w:w="8623" w:type="dxa"/>
+            <w:tcW w:w="8625" w:type="dxa"/>
             <w:tcBorders>
               <w:left w:val="single" w:sz="2" w:space="0" w:color="000000"/>
               <w:bottom w:val="single" w:sz="2" w:space="0" w:color="000000"/>
@@ -18530,7 +18601,7 @@
         </w:tc>
         <w:tc>
           <w:tcPr>
-            <w:tcW w:w="1014" w:type="dxa"/>
+            <w:tcW w:w="1012" w:type="dxa"/>
             <w:tcBorders>
               <w:left w:val="single" w:sz="2" w:space="0" w:color="000000"/>
               <w:bottom w:val="single" w:sz="2" w:space="0" w:color="000000"/>
@@ -18558,7 +18629,7 @@
         <w:trPr/>
         <w:tc>
           <w:tcPr>
-            <w:tcW w:w="8623" w:type="dxa"/>
+            <w:tcW w:w="8625" w:type="dxa"/>
             <w:tcBorders>
               <w:left w:val="single" w:sz="2" w:space="0" w:color="000000"/>
               <w:bottom w:val="single" w:sz="2" w:space="0" w:color="000000"/>
@@ -18590,7 +18661,7 @@
         </w:tc>
         <w:tc>
           <w:tcPr>
-            <w:tcW w:w="1014" w:type="dxa"/>
+            <w:tcW w:w="1012" w:type="dxa"/>
             <w:tcBorders>
               <w:left w:val="single" w:sz="2" w:space="0" w:color="000000"/>
               <w:bottom w:val="single" w:sz="2" w:space="0" w:color="000000"/>
@@ -18618,7 +18689,7 @@
         <w:trPr/>
         <w:tc>
           <w:tcPr>
-            <w:tcW w:w="8623" w:type="dxa"/>
+            <w:tcW w:w="8625" w:type="dxa"/>
             <w:tcBorders>
               <w:left w:val="single" w:sz="2" w:space="0" w:color="000000"/>
               <w:bottom w:val="single" w:sz="2" w:space="0" w:color="000000"/>
@@ -18650,7 +18721,7 @@
         </w:tc>
         <w:tc>
           <w:tcPr>
-            <w:tcW w:w="1014" w:type="dxa"/>
+            <w:tcW w:w="1012" w:type="dxa"/>
             <w:tcBorders>
               <w:left w:val="single" w:sz="2" w:space="0" w:color="000000"/>
               <w:bottom w:val="single" w:sz="2" w:space="0" w:color="000000"/>
@@ -18678,7 +18749,7 @@
         <w:trPr/>
         <w:tc>
           <w:tcPr>
-            <w:tcW w:w="8623" w:type="dxa"/>
+            <w:tcW w:w="8625" w:type="dxa"/>
             <w:tcBorders>
               <w:left w:val="single" w:sz="2" w:space="0" w:color="000000"/>
               <w:bottom w:val="single" w:sz="2" w:space="0" w:color="000000"/>
@@ -18710,7 +18781,7 @@
         </w:tc>
         <w:tc>
           <w:tcPr>
-            <w:tcW w:w="1014" w:type="dxa"/>
+            <w:tcW w:w="1012" w:type="dxa"/>
             <w:tcBorders>
               <w:left w:val="single" w:sz="2" w:space="0" w:color="000000"/>
               <w:bottom w:val="single" w:sz="2" w:space="0" w:color="000000"/>
@@ -18738,7 +18809,7 @@
         <w:trPr/>
         <w:tc>
           <w:tcPr>
-            <w:tcW w:w="8623" w:type="dxa"/>
+            <w:tcW w:w="8625" w:type="dxa"/>
             <w:tcBorders>
               <w:left w:val="single" w:sz="2" w:space="0" w:color="000000"/>
               <w:bottom w:val="single" w:sz="2" w:space="0" w:color="000000"/>
@@ -18770,7 +18841,7 @@
         </w:tc>
         <w:tc>
           <w:tcPr>
-            <w:tcW w:w="1014" w:type="dxa"/>
+            <w:tcW w:w="1012" w:type="dxa"/>
             <w:tcBorders>
               <w:left w:val="single" w:sz="2" w:space="0" w:color="000000"/>
               <w:bottom w:val="single" w:sz="2" w:space="0" w:color="000000"/>
@@ -18798,7 +18869,7 @@
         <w:trPr/>
         <w:tc>
           <w:tcPr>
-            <w:tcW w:w="8623" w:type="dxa"/>
+            <w:tcW w:w="8625" w:type="dxa"/>
             <w:tcBorders>
               <w:left w:val="single" w:sz="2" w:space="0" w:color="000000"/>
               <w:bottom w:val="single" w:sz="2" w:space="0" w:color="000000"/>
@@ -18830,7 +18901,7 @@
         </w:tc>
         <w:tc>
           <w:tcPr>
-            <w:tcW w:w="1014" w:type="dxa"/>
+            <w:tcW w:w="1012" w:type="dxa"/>
             <w:tcBorders>
               <w:left w:val="single" w:sz="2" w:space="0" w:color="000000"/>
               <w:bottom w:val="single" w:sz="2" w:space="0" w:color="000000"/>
@@ -18858,7 +18929,7 @@
         <w:trPr/>
         <w:tc>
           <w:tcPr>
-            <w:tcW w:w="8623" w:type="dxa"/>
+            <w:tcW w:w="8625" w:type="dxa"/>
             <w:tcBorders>
               <w:left w:val="single" w:sz="2" w:space="0" w:color="000000"/>
               <w:bottom w:val="single" w:sz="2" w:space="0" w:color="000000"/>
@@ -18890,7 +18961,7 @@
         </w:tc>
         <w:tc>
           <w:tcPr>
-            <w:tcW w:w="1014" w:type="dxa"/>
+            <w:tcW w:w="1012" w:type="dxa"/>
             <w:tcBorders>
               <w:left w:val="single" w:sz="2" w:space="0" w:color="000000"/>
               <w:bottom w:val="single" w:sz="2" w:space="0" w:color="000000"/>
@@ -18918,7 +18989,7 @@
         <w:trPr/>
         <w:tc>
           <w:tcPr>
-            <w:tcW w:w="8623" w:type="dxa"/>
+            <w:tcW w:w="8625" w:type="dxa"/>
             <w:tcBorders>
               <w:left w:val="single" w:sz="2" w:space="0" w:color="000000"/>
               <w:bottom w:val="single" w:sz="2" w:space="0" w:color="000000"/>
@@ -18950,7 +19021,7 @@
         </w:tc>
         <w:tc>
           <w:tcPr>
-            <w:tcW w:w="1014" w:type="dxa"/>
+            <w:tcW w:w="1012" w:type="dxa"/>
             <w:tcBorders>
               <w:left w:val="single" w:sz="2" w:space="0" w:color="000000"/>
               <w:bottom w:val="single" w:sz="2" w:space="0" w:color="000000"/>
@@ -18978,7 +19049,7 @@
         <w:trPr/>
         <w:tc>
           <w:tcPr>
-            <w:tcW w:w="8623" w:type="dxa"/>
+            <w:tcW w:w="8625" w:type="dxa"/>
             <w:tcBorders>
               <w:left w:val="single" w:sz="2" w:space="0" w:color="000000"/>
               <w:bottom w:val="single" w:sz="2" w:space="0" w:color="000000"/>
@@ -19010,7 +19081,7 @@
         </w:tc>
         <w:tc>
           <w:tcPr>
-            <w:tcW w:w="1014" w:type="dxa"/>
+            <w:tcW w:w="1012" w:type="dxa"/>
             <w:tcBorders>
               <w:left w:val="single" w:sz="2" w:space="0" w:color="000000"/>
               <w:bottom w:val="single" w:sz="2" w:space="0" w:color="000000"/>
@@ -19038,7 +19109,7 @@
         <w:trPr/>
         <w:tc>
           <w:tcPr>
-            <w:tcW w:w="8623" w:type="dxa"/>
+            <w:tcW w:w="8625" w:type="dxa"/>
             <w:tcBorders>
               <w:left w:val="single" w:sz="2" w:space="0" w:color="000000"/>
               <w:bottom w:val="single" w:sz="2" w:space="0" w:color="000000"/>
@@ -19070,7 +19141,7 @@
         </w:tc>
         <w:tc>
           <w:tcPr>
-            <w:tcW w:w="1014" w:type="dxa"/>
+            <w:tcW w:w="1012" w:type="dxa"/>
             <w:tcBorders>
               <w:left w:val="single" w:sz="2" w:space="0" w:color="000000"/>
               <w:bottom w:val="single" w:sz="2" w:space="0" w:color="000000"/>
@@ -19098,7 +19169,7 @@
         <w:trPr/>
         <w:tc>
           <w:tcPr>
-            <w:tcW w:w="8623" w:type="dxa"/>
+            <w:tcW w:w="8625" w:type="dxa"/>
             <w:tcBorders>
               <w:left w:val="single" w:sz="2" w:space="0" w:color="000000"/>
               <w:bottom w:val="single" w:sz="2" w:space="0" w:color="000000"/>
@@ -19130,7 +19201,7 @@
         </w:tc>
         <w:tc>
           <w:tcPr>
-            <w:tcW w:w="1014" w:type="dxa"/>
+            <w:tcW w:w="1012" w:type="dxa"/>
             <w:tcBorders>
               <w:left w:val="single" w:sz="2" w:space="0" w:color="000000"/>
               <w:bottom w:val="single" w:sz="2" w:space="0" w:color="000000"/>
@@ -19159,7 +19230,7 @@
         <w:trPr/>
         <w:tc>
           <w:tcPr>
-            <w:tcW w:w="8623" w:type="dxa"/>
+            <w:tcW w:w="8625" w:type="dxa"/>
             <w:tcBorders>
               <w:left w:val="single" w:sz="2" w:space="0" w:color="000000"/>
               <w:bottom w:val="single" w:sz="2" w:space="0" w:color="000000"/>
@@ -19185,13 +19256,13 @@
               <w:rPr>
                 <w:lang w:val="en-US"/>
               </w:rPr>
-              <w:t>=health#coordinate#heading#length#width#height  (length/width/height in meters)</w:t>
-            </w:r>
-          </w:p>
-        </w:tc>
-        <w:tc>
-          <w:tcPr>
-            <w:tcW w:w="1014" w:type="dxa"/>
+              <w:t>=health#coordinate#heading#length#width#height  (in meters)</w:t>
+            </w:r>
+          </w:p>
+        </w:tc>
+        <w:tc>
+          <w:tcPr>
+            <w:tcW w:w="1012" w:type="dxa"/>
             <w:tcBorders>
               <w:left w:val="single" w:sz="2" w:space="0" w:color="000000"/>
               <w:bottom w:val="single" w:sz="2" w:space="0" w:color="000000"/>
@@ -19220,7 +19291,7 @@
         <w:trPr/>
         <w:tc>
           <w:tcPr>
-            <w:tcW w:w="8623" w:type="dxa"/>
+            <w:tcW w:w="8625" w:type="dxa"/>
             <w:tcBorders>
               <w:left w:val="single" w:sz="2" w:space="0" w:color="000000"/>
               <w:bottom w:val="single" w:sz="2" w:space="0" w:color="000000"/>
@@ -19246,13 +19317,13 @@
               <w:rPr>
                 <w:lang w:val="en-US"/>
               </w:rPr>
-              <w:t>=health#coordinate#heading#length#width#height  (length/width/height in meters)</w:t>
-            </w:r>
-          </w:p>
-        </w:tc>
-        <w:tc>
-          <w:tcPr>
-            <w:tcW w:w="1014" w:type="dxa"/>
+              <w:t>=health#coordinate#heading#length#width#height  (in meters)</w:t>
+            </w:r>
+          </w:p>
+        </w:tc>
+        <w:tc>
+          <w:tcPr>
+            <w:tcW w:w="1012" w:type="dxa"/>
             <w:tcBorders>
               <w:left w:val="single" w:sz="2" w:space="0" w:color="000000"/>
               <w:bottom w:val="single" w:sz="2" w:space="0" w:color="000000"/>
@@ -19281,7 +19352,7 @@
         <w:trPr/>
         <w:tc>
           <w:tcPr>
-            <w:tcW w:w="8623" w:type="dxa"/>
+            <w:tcW w:w="8625" w:type="dxa"/>
             <w:tcBorders>
               <w:left w:val="single" w:sz="2" w:space="0" w:color="000000"/>
               <w:bottom w:val="single" w:sz="2" w:space="0" w:color="000000"/>
@@ -19313,7 +19384,7 @@
         </w:tc>
         <w:tc>
           <w:tcPr>
-            <w:tcW w:w="1014" w:type="dxa"/>
+            <w:tcW w:w="1012" w:type="dxa"/>
             <w:tcBorders>
               <w:left w:val="single" w:sz="2" w:space="0" w:color="000000"/>
               <w:bottom w:val="single" w:sz="2" w:space="0" w:color="000000"/>
@@ -19342,7 +19413,7 @@
         <w:trPr/>
         <w:tc>
           <w:tcPr>
-            <w:tcW w:w="8623" w:type="dxa"/>
+            <w:tcW w:w="8625" w:type="dxa"/>
             <w:tcBorders>
               <w:left w:val="single" w:sz="2" w:space="0" w:color="000000"/>
               <w:bottom w:val="single" w:sz="2" w:space="0" w:color="000000"/>
@@ -19374,7 +19445,7 @@
         </w:tc>
         <w:tc>
           <w:tcPr>
-            <w:tcW w:w="1014" w:type="dxa"/>
+            <w:tcW w:w="1012" w:type="dxa"/>
             <w:tcBorders>
               <w:left w:val="single" w:sz="2" w:space="0" w:color="000000"/>
               <w:bottom w:val="single" w:sz="2" w:space="0" w:color="000000"/>
@@ -19403,7 +19474,7 @@
         <w:trPr/>
         <w:tc>
           <w:tcPr>
-            <w:tcW w:w="8623" w:type="dxa"/>
+            <w:tcW w:w="8625" w:type="dxa"/>
             <w:tcBorders>
               <w:left w:val="single" w:sz="2" w:space="0" w:color="000000"/>
               <w:bottom w:val="single" w:sz="2" w:space="0" w:color="000000"/>
@@ -19435,7 +19506,7 @@
         </w:tc>
         <w:tc>
           <w:tcPr>
-            <w:tcW w:w="1014" w:type="dxa"/>
+            <w:tcW w:w="1012" w:type="dxa"/>
             <w:tcBorders>
               <w:left w:val="single" w:sz="2" w:space="0" w:color="000000"/>
               <w:bottom w:val="single" w:sz="2" w:space="0" w:color="000000"/>
@@ -19464,7 +19535,7 @@
         <w:trPr/>
         <w:tc>
           <w:tcPr>
-            <w:tcW w:w="8623" w:type="dxa"/>
+            <w:tcW w:w="8625" w:type="dxa"/>
             <w:tcBorders>
               <w:left w:val="single" w:sz="2" w:space="0" w:color="000000"/>
               <w:bottom w:val="single" w:sz="2" w:space="0" w:color="000000"/>
@@ -19496,7 +19567,7 @@
         </w:tc>
         <w:tc>
           <w:tcPr>
-            <w:tcW w:w="1014" w:type="dxa"/>
+            <w:tcW w:w="1012" w:type="dxa"/>
             <w:tcBorders>
               <w:left w:val="single" w:sz="2" w:space="0" w:color="000000"/>
               <w:bottom w:val="single" w:sz="2" w:space="0" w:color="000000"/>
@@ -19525,7 +19596,7 @@
         <w:trPr/>
         <w:tc>
           <w:tcPr>
-            <w:tcW w:w="8623" w:type="dxa"/>
+            <w:tcW w:w="8625" w:type="dxa"/>
             <w:tcBorders>
               <w:left w:val="single" w:sz="2" w:space="0" w:color="000000"/>
               <w:bottom w:val="single" w:sz="2" w:space="0" w:color="000000"/>
@@ -19557,7 +19628,7 @@
         </w:tc>
         <w:tc>
           <w:tcPr>
-            <w:tcW w:w="1014" w:type="dxa"/>
+            <w:tcW w:w="1012" w:type="dxa"/>
             <w:tcBorders>
               <w:left w:val="single" w:sz="2" w:space="0" w:color="000000"/>
               <w:bottom w:val="single" w:sz="2" w:space="0" w:color="000000"/>
@@ -19585,7 +19656,7 @@
         <w:trPr/>
         <w:tc>
           <w:tcPr>
-            <w:tcW w:w="8623" w:type="dxa"/>
+            <w:tcW w:w="8625" w:type="dxa"/>
             <w:tcBorders>
               <w:left w:val="single" w:sz="2" w:space="0" w:color="000000"/>
               <w:bottom w:val="single" w:sz="2" w:space="0" w:color="000000"/>
@@ -19617,7 +19688,7 @@
         </w:tc>
         <w:tc>
           <w:tcPr>
-            <w:tcW w:w="1014" w:type="dxa"/>
+            <w:tcW w:w="1012" w:type="dxa"/>
             <w:tcBorders>
               <w:left w:val="single" w:sz="2" w:space="0" w:color="000000"/>
               <w:bottom w:val="single" w:sz="2" w:space="0" w:color="000000"/>
@@ -19645,7 +19716,7 @@
         <w:trPr/>
         <w:tc>
           <w:tcPr>
-            <w:tcW w:w="8623" w:type="dxa"/>
+            <w:tcW w:w="8625" w:type="dxa"/>
             <w:tcBorders>
               <w:left w:val="single" w:sz="2" w:space="0" w:color="000000"/>
               <w:bottom w:val="single" w:sz="2" w:space="0" w:color="000000"/>
@@ -19677,7 +19748,7 @@
         </w:tc>
         <w:tc>
           <w:tcPr>
-            <w:tcW w:w="1014" w:type="dxa"/>
+            <w:tcW w:w="1012" w:type="dxa"/>
             <w:tcBorders>
               <w:left w:val="single" w:sz="2" w:space="0" w:color="000000"/>
               <w:bottom w:val="single" w:sz="2" w:space="0" w:color="000000"/>
@@ -19705,7 +19776,7 @@
         <w:trPr/>
         <w:tc>
           <w:tcPr>
-            <w:tcW w:w="8623" w:type="dxa"/>
+            <w:tcW w:w="8625" w:type="dxa"/>
             <w:tcBorders>
               <w:left w:val="single" w:sz="2" w:space="0" w:color="000000"/>
               <w:bottom w:val="single" w:sz="2" w:space="0" w:color="000000"/>
@@ -19737,7 +19808,7 @@
         </w:tc>
         <w:tc>
           <w:tcPr>
-            <w:tcW w:w="1014" w:type="dxa"/>
+            <w:tcW w:w="1012" w:type="dxa"/>
             <w:tcBorders>
               <w:left w:val="single" w:sz="2" w:space="0" w:color="000000"/>
               <w:bottom w:val="single" w:sz="2" w:space="0" w:color="000000"/>
@@ -19765,7 +19836,7 @@
         <w:trPr/>
         <w:tc>
           <w:tcPr>
-            <w:tcW w:w="8623" w:type="dxa"/>
+            <w:tcW w:w="8625" w:type="dxa"/>
             <w:tcBorders>
               <w:left w:val="single" w:sz="2" w:space="0" w:color="000000"/>
               <w:bottom w:val="single" w:sz="2" w:space="0" w:color="000000"/>
@@ -19797,7 +19868,7 @@
         </w:tc>
         <w:tc>
           <w:tcPr>
-            <w:tcW w:w="1014" w:type="dxa"/>
+            <w:tcW w:w="1012" w:type="dxa"/>
             <w:tcBorders>
               <w:left w:val="single" w:sz="2" w:space="0" w:color="000000"/>
               <w:bottom w:val="single" w:sz="2" w:space="0" w:color="000000"/>
@@ -19825,7 +19896,7 @@
         <w:trPr/>
         <w:tc>
           <w:tcPr>
-            <w:tcW w:w="8623" w:type="dxa"/>
+            <w:tcW w:w="8625" w:type="dxa"/>
             <w:tcBorders>
               <w:left w:val="single" w:sz="2" w:space="0" w:color="000000"/>
               <w:bottom w:val="single" w:sz="2" w:space="0" w:color="000000"/>
@@ -19857,7 +19928,7 @@
         </w:tc>
         <w:tc>
           <w:tcPr>
-            <w:tcW w:w="1014" w:type="dxa"/>
+            <w:tcW w:w="1012" w:type="dxa"/>
             <w:tcBorders>
               <w:left w:val="single" w:sz="2" w:space="0" w:color="000000"/>
               <w:bottom w:val="single" w:sz="2" w:space="0" w:color="000000"/>
@@ -19885,7 +19956,7 @@
         <w:trPr/>
         <w:tc>
           <w:tcPr>
-            <w:tcW w:w="8623" w:type="dxa"/>
+            <w:tcW w:w="8625" w:type="dxa"/>
             <w:tcBorders>
               <w:left w:val="single" w:sz="2" w:space="0" w:color="000000"/>
               <w:bottom w:val="single" w:sz="2" w:space="0" w:color="000000"/>
@@ -19917,7 +19988,7 @@
         </w:tc>
         <w:tc>
           <w:tcPr>
-            <w:tcW w:w="1014" w:type="dxa"/>
+            <w:tcW w:w="1012" w:type="dxa"/>
             <w:tcBorders>
               <w:left w:val="single" w:sz="2" w:space="0" w:color="000000"/>
               <w:bottom w:val="single" w:sz="2" w:space="0" w:color="000000"/>
@@ -19945,7 +20016,7 @@
         <w:trPr/>
         <w:tc>
           <w:tcPr>
-            <w:tcW w:w="8623" w:type="dxa"/>
+            <w:tcW w:w="8625" w:type="dxa"/>
             <w:tcBorders>
               <w:left w:val="single" w:sz="2" w:space="0" w:color="000000"/>
               <w:bottom w:val="single" w:sz="2" w:space="0" w:color="000000"/>
@@ -19977,7 +20048,7 @@
         </w:tc>
         <w:tc>
           <w:tcPr>
-            <w:tcW w:w="1014" w:type="dxa"/>
+            <w:tcW w:w="1012" w:type="dxa"/>
             <w:tcBorders>
               <w:left w:val="single" w:sz="2" w:space="0" w:color="000000"/>
               <w:bottom w:val="single" w:sz="2" w:space="0" w:color="000000"/>
@@ -20005,7 +20076,7 @@
         <w:trPr/>
         <w:tc>
           <w:tcPr>
-            <w:tcW w:w="8623" w:type="dxa"/>
+            <w:tcW w:w="8625" w:type="dxa"/>
             <w:tcBorders>
               <w:left w:val="single" w:sz="2" w:space="0" w:color="000000"/>
               <w:bottom w:val="single" w:sz="2" w:space="0" w:color="000000"/>
@@ -20037,7 +20108,7 @@
         </w:tc>
         <w:tc>
           <w:tcPr>
-            <w:tcW w:w="1014" w:type="dxa"/>
+            <w:tcW w:w="1012" w:type="dxa"/>
             <w:tcBorders>
               <w:left w:val="single" w:sz="2" w:space="0" w:color="000000"/>
               <w:bottom w:val="single" w:sz="2" w:space="0" w:color="000000"/>
@@ -20065,7 +20136,7 @@
         <w:trPr/>
         <w:tc>
           <w:tcPr>
-            <w:tcW w:w="8623" w:type="dxa"/>
+            <w:tcW w:w="8625" w:type="dxa"/>
             <w:tcBorders>
               <w:left w:val="single" w:sz="2" w:space="0" w:color="000000"/>
               <w:bottom w:val="single" w:sz="2" w:space="0" w:color="000000"/>
@@ -20075,21 +20146,47 @@
             <w:pPr>
               <w:pStyle w:val="Normal"/>
               <w:widowControl w:val="false"/>
-              <w:rPr>
-                <w:lang w:val="en-US"/>
-              </w:rPr>
-            </w:pPr>
-            <w:r>
-              <w:rPr>
-                <w:b/>
-                <w:bCs/>
-                <w:lang w:val="en-US"/>
-              </w:rPr>
-              <w:t>useAGL</w:t>
-            </w:r>
-            <w:r>
-              <w:rPr>
-                <w:lang w:val="en-US"/>
+              <w:suppressAutoHyphens w:val="true"/>
+              <w:spacing w:before="0" w:after="0"/>
+              <w:jc w:val="left"/>
+              <w:rPr>
+                <w:sz w:val="24"/>
+                <w:szCs w:val="24"/>
+                <w:lang w:val="en-US"/>
+              </w:rPr>
+            </w:pPr>
+            <w:r>
+              <w:rPr>
+                <w:rFonts w:eastAsia="NSimSun" w:cs="Arial"/>
+                <w:b/>
+                <w:bCs/>
+                <w:kern w:val="2"/>
+                <w:sz w:val="24"/>
+                <w:szCs w:val="24"/>
+                <w:lang w:val="en-US" w:eastAsia="zh-CN" w:bidi="hi-IN"/>
+              </w:rPr>
+              <w:t>require</w:t>
+            </w:r>
+            <w:r>
+              <w:rPr>
+                <w:rFonts w:eastAsia="NSimSun" w:cs="Arial"/>
+                <w:b/>
+                <w:bCs/>
+                <w:color w:val="auto"/>
+                <w:kern w:val="2"/>
+                <w:sz w:val="24"/>
+                <w:szCs w:val="24"/>
+                <w:lang w:val="en-US" w:eastAsia="zh-CN" w:bidi="hi-IN"/>
+              </w:rPr>
+              <w:t>Nothing</w:t>
+            </w:r>
+            <w:r>
+              <w:rPr>
+                <w:rFonts w:eastAsia="NSimSun" w:cs="Arial"/>
+                <w:kern w:val="2"/>
+                <w:sz w:val="24"/>
+                <w:szCs w:val="24"/>
+                <w:lang w:val="en-US" w:eastAsia="zh-CN" w:bidi="hi-IN"/>
               </w:rPr>
               <w:t>=[True/False]</w:t>
             </w:r>
@@ -20097,7 +20194,7 @@
         </w:tc>
         <w:tc>
           <w:tcPr>
-            <w:tcW w:w="1014" w:type="dxa"/>
+            <w:tcW w:w="1012" w:type="dxa"/>
             <w:tcBorders>
               <w:left w:val="single" w:sz="2" w:space="0" w:color="000000"/>
               <w:bottom w:val="single" w:sz="2" w:space="0" w:color="000000"/>
@@ -20125,7 +20222,7 @@
         <w:trPr/>
         <w:tc>
           <w:tcPr>
-            <w:tcW w:w="8623" w:type="dxa"/>
+            <w:tcW w:w="8625" w:type="dxa"/>
             <w:tcBorders>
               <w:left w:val="single" w:sz="2" w:space="0" w:color="000000"/>
               <w:bottom w:val="single" w:sz="2" w:space="0" w:color="000000"/>
@@ -20145,7 +20242,7 @@
                 <w:bCs/>
                 <w:lang w:val="en-US"/>
               </w:rPr>
-              <w:t>useOneShotTriggers</w:t>
+              <w:t>useAGL</w:t>
             </w:r>
             <w:r>
               <w:rPr>
@@ -20157,7 +20254,7 @@
         </w:tc>
         <w:tc>
           <w:tcPr>
-            <w:tcW w:w="1014" w:type="dxa"/>
+            <w:tcW w:w="1012" w:type="dxa"/>
             <w:tcBorders>
               <w:left w:val="single" w:sz="2" w:space="0" w:color="000000"/>
               <w:bottom w:val="single" w:sz="2" w:space="0" w:color="000000"/>
@@ -20185,7 +20282,7 @@
         <w:trPr/>
         <w:tc>
           <w:tcPr>
-            <w:tcW w:w="8623" w:type="dxa"/>
+            <w:tcW w:w="8625" w:type="dxa"/>
             <w:tcBorders>
               <w:left w:val="single" w:sz="2" w:space="0" w:color="000000"/>
               <w:bottom w:val="single" w:sz="2" w:space="0" w:color="000000"/>
@@ -20205,19 +20302,19 @@
                 <w:bCs/>
                 <w:lang w:val="en-US"/>
               </w:rPr>
-              <w:t>standardAirportExitAreaSideLength</w:t>
-            </w:r>
-            <w:r>
-              <w:rPr>
-                <w:lang w:val="en-US"/>
-              </w:rPr>
-              <w:t>=length in meters</w:t>
-            </w:r>
-          </w:p>
-        </w:tc>
-        <w:tc>
-          <w:tcPr>
-            <w:tcW w:w="1014" w:type="dxa"/>
+              <w:t>useOneShotTriggers</w:t>
+            </w:r>
+            <w:r>
+              <w:rPr>
+                <w:lang w:val="en-US"/>
+              </w:rPr>
+              <w:t>=[True/False]</w:t>
+            </w:r>
+          </w:p>
+        </w:tc>
+        <w:tc>
+          <w:tcPr>
+            <w:tcW w:w="1012" w:type="dxa"/>
             <w:tcBorders>
               <w:left w:val="single" w:sz="2" w:space="0" w:color="000000"/>
               <w:bottom w:val="single" w:sz="2" w:space="0" w:color="000000"/>
@@ -20245,7 +20342,7 @@
         <w:trPr/>
         <w:tc>
           <w:tcPr>
-            <w:tcW w:w="8623" w:type="dxa"/>
+            <w:tcW w:w="8625" w:type="dxa"/>
             <w:tcBorders>
               <w:left w:val="single" w:sz="2" w:space="0" w:color="000000"/>
               <w:bottom w:val="single" w:sz="2" w:space="0" w:color="000000"/>
@@ -20265,7 +20362,7 @@
                 <w:bCs/>
                 <w:lang w:val="en-US"/>
               </w:rPr>
-              <w:t>standardEnterAreaSideLength</w:t>
+              <w:t>standardAirportExitAreaSideLength</w:t>
             </w:r>
             <w:r>
               <w:rPr>
@@ -20277,7 +20374,7 @@
         </w:tc>
         <w:tc>
           <w:tcPr>
-            <w:tcW w:w="1014" w:type="dxa"/>
+            <w:tcW w:w="1012" w:type="dxa"/>
             <w:tcBorders>
               <w:left w:val="single" w:sz="2" w:space="0" w:color="000000"/>
               <w:bottom w:val="single" w:sz="2" w:space="0" w:color="000000"/>
@@ -20305,7 +20402,7 @@
         <w:trPr/>
         <w:tc>
           <w:tcPr>
-            <w:tcW w:w="8623" w:type="dxa"/>
+            <w:tcW w:w="8625" w:type="dxa"/>
             <w:tcBorders>
               <w:left w:val="single" w:sz="2" w:space="0" w:color="000000"/>
               <w:bottom w:val="single" w:sz="2" w:space="0" w:color="000000"/>
@@ -20325,19 +20422,19 @@
                 <w:bCs/>
                 <w:lang w:val="en-US"/>
               </w:rPr>
-              <w:t>missionFailureArea</w:t>
-            </w:r>
-            <w:r>
-              <w:rPr>
-                <w:lang w:val="en-US"/>
-              </w:rPr>
-              <w:t xml:space="preserve">=coordinate#heading#length#width#height  (length/width/height in meters) </w:t>
-            </w:r>
-          </w:p>
-        </w:tc>
-        <w:tc>
-          <w:tcPr>
-            <w:tcW w:w="1014" w:type="dxa"/>
+              <w:t>standardEnterAreaSideLength</w:t>
+            </w:r>
+            <w:r>
+              <w:rPr>
+                <w:lang w:val="en-US"/>
+              </w:rPr>
+              <w:t>=length in meters</w:t>
+            </w:r>
+          </w:p>
+        </w:tc>
+        <w:tc>
+          <w:tcPr>
+            <w:tcW w:w="1012" w:type="dxa"/>
             <w:tcBorders>
               <w:left w:val="single" w:sz="2" w:space="0" w:color="000000"/>
               <w:bottom w:val="single" w:sz="2" w:space="0" w:color="000000"/>
@@ -20357,7 +20454,6 @@
               <w:rPr>
                 <w:lang w:val="en-US"/>
               </w:rPr>
-              <w:t>x</w:t>
             </w:r>
           </w:p>
         </w:tc>
@@ -20366,7 +20462,7 @@
         <w:trPr/>
         <w:tc>
           <w:tcPr>
-            <w:tcW w:w="8623" w:type="dxa"/>
+            <w:tcW w:w="8625" w:type="dxa"/>
             <w:tcBorders>
               <w:left w:val="single" w:sz="2" w:space="0" w:color="000000"/>
               <w:bottom w:val="single" w:sz="2" w:space="0" w:color="000000"/>
@@ -20386,19 +20482,19 @@
                 <w:bCs/>
                 <w:lang w:val="en-US"/>
               </w:rPr>
-              <w:t>missionFailureExitArea</w:t>
-            </w:r>
-            <w:r>
-              <w:rPr>
-                <w:lang w:val="en-US"/>
-              </w:rPr>
-              <w:t xml:space="preserve">=coordinate#heading#length#width#height  (length/width/height in meters) </w:t>
-            </w:r>
-          </w:p>
-        </w:tc>
-        <w:tc>
-          <w:tcPr>
-            <w:tcW w:w="1014" w:type="dxa"/>
+              <w:t>missionFailureArea</w:t>
+            </w:r>
+            <w:r>
+              <w:rPr>
+                <w:lang w:val="en-US"/>
+              </w:rPr>
+              <w:t xml:space="preserve">=coordinate#heading#length#width#height  (in meters) </w:t>
+            </w:r>
+          </w:p>
+        </w:tc>
+        <w:tc>
+          <w:tcPr>
+            <w:tcW w:w="1012" w:type="dxa"/>
             <w:tcBorders>
               <w:left w:val="single" w:sz="2" w:space="0" w:color="000000"/>
               <w:bottom w:val="single" w:sz="2" w:space="0" w:color="000000"/>
@@ -20427,7 +20523,7 @@
         <w:trPr/>
         <w:tc>
           <w:tcPr>
-            <w:tcW w:w="8623" w:type="dxa"/>
+            <w:tcW w:w="8625" w:type="dxa"/>
             <w:tcBorders>
               <w:left w:val="single" w:sz="2" w:space="0" w:color="000000"/>
               <w:bottom w:val="single" w:sz="2" w:space="0" w:color="000000"/>
@@ -20447,19 +20543,31 @@
                 <w:bCs/>
                 <w:lang w:val="en-US"/>
               </w:rPr>
-              <w:t>missionFailureAltitude</w:t>
-            </w:r>
-            <w:r>
-              <w:rPr>
-                <w:lang w:val="en-US"/>
-              </w:rPr>
-              <w:t>=altitude in feet</w:t>
-            </w:r>
-          </w:p>
-        </w:tc>
-        <w:tc>
-          <w:tcPr>
-            <w:tcW w:w="1014" w:type="dxa"/>
+              <w:t>missionFailureExitArea</w:t>
+            </w:r>
+            <w:r>
+              <w:rPr>
+                <w:lang w:val="en-US"/>
+              </w:rPr>
+              <w:t xml:space="preserve">=coordinate#heading#length#width#height  </w:t>
+            </w:r>
+            <w:r>
+              <w:rPr>
+                <w:lang w:val="en-US"/>
+              </w:rPr>
+              <w:t>(</w:t>
+            </w:r>
+            <w:r>
+              <w:rPr>
+                <w:lang w:val="en-US"/>
+              </w:rPr>
+              <w:t xml:space="preserve">in meters) </w:t>
+            </w:r>
+          </w:p>
+        </w:tc>
+        <w:tc>
+          <w:tcPr>
+            <w:tcW w:w="1012" w:type="dxa"/>
             <w:tcBorders>
               <w:left w:val="single" w:sz="2" w:space="0" w:color="000000"/>
               <w:bottom w:val="single" w:sz="2" w:space="0" w:color="000000"/>
@@ -20488,7 +20596,7 @@
         <w:trPr/>
         <w:tc>
           <w:tcPr>
-            <w:tcW w:w="8623" w:type="dxa"/>
+            <w:tcW w:w="8625" w:type="dxa"/>
             <w:tcBorders>
               <w:left w:val="single" w:sz="2" w:space="0" w:color="000000"/>
               <w:bottom w:val="single" w:sz="2" w:space="0" w:color="000000"/>
@@ -20508,19 +20616,19 @@
                 <w:bCs/>
                 <w:lang w:val="en-US"/>
               </w:rPr>
-              <w:t>missionFailureSpeed</w:t>
-            </w:r>
-            <w:r>
-              <w:rPr>
-                <w:lang w:val="en-US"/>
-              </w:rPr>
-              <w:t>=speed in knots</w:t>
-            </w:r>
-          </w:p>
-        </w:tc>
-        <w:tc>
-          <w:tcPr>
-            <w:tcW w:w="1014" w:type="dxa"/>
+              <w:t>missionFailureAltitude</w:t>
+            </w:r>
+            <w:r>
+              <w:rPr>
+                <w:lang w:val="en-US"/>
+              </w:rPr>
+              <w:t>=altitude in feet</w:t>
+            </w:r>
+          </w:p>
+        </w:tc>
+        <w:tc>
+          <w:tcPr>
+            <w:tcW w:w="1012" w:type="dxa"/>
             <w:tcBorders>
               <w:left w:val="single" w:sz="2" w:space="0" w:color="000000"/>
               <w:bottom w:val="single" w:sz="2" w:space="0" w:color="000000"/>
@@ -20549,7 +20657,7 @@
         <w:trPr/>
         <w:tc>
           <w:tcPr>
-            <w:tcW w:w="8623" w:type="dxa"/>
+            <w:tcW w:w="8625" w:type="dxa"/>
             <w:tcBorders>
               <w:left w:val="single" w:sz="2" w:space="0" w:color="000000"/>
               <w:bottom w:val="single" w:sz="2" w:space="0" w:color="000000"/>
@@ -20569,19 +20677,19 @@
                 <w:bCs/>
                 <w:lang w:val="en-US"/>
               </w:rPr>
-              <w:t>missionFailureAltitudeAndSpeed</w:t>
-            </w:r>
-            <w:r>
-              <w:rPr>
-                <w:lang w:val="en-US"/>
-              </w:rPr>
-              <w:t>=altitude in feet#speed in knots</w:t>
-            </w:r>
-          </w:p>
-        </w:tc>
-        <w:tc>
-          <w:tcPr>
-            <w:tcW w:w="1014" w:type="dxa"/>
+              <w:t>missionFailureSpeed</w:t>
+            </w:r>
+            <w:r>
+              <w:rPr>
+                <w:lang w:val="en-US"/>
+              </w:rPr>
+              <w:t>=speed in knots</w:t>
+            </w:r>
+          </w:p>
+        </w:tc>
+        <w:tc>
+          <w:tcPr>
+            <w:tcW w:w="1012" w:type="dxa"/>
             <w:tcBorders>
               <w:left w:val="single" w:sz="2" w:space="0" w:color="000000"/>
               <w:bottom w:val="single" w:sz="2" w:space="0" w:color="000000"/>
@@ -20610,7 +20718,7 @@
         <w:trPr/>
         <w:tc>
           <w:tcPr>
-            <w:tcW w:w="8623" w:type="dxa"/>
+            <w:tcW w:w="8625" w:type="dxa"/>
             <w:tcBorders>
               <w:left w:val="single" w:sz="2" w:space="0" w:color="000000"/>
               <w:bottom w:val="single" w:sz="2" w:space="0" w:color="000000"/>
@@ -20630,19 +20738,19 @@
                 <w:bCs/>
                 <w:lang w:val="en-US"/>
               </w:rPr>
-              <w:t>missionFailureTime</w:t>
-            </w:r>
-            <w:r>
-              <w:rPr>
-                <w:lang w:val="en-US"/>
-              </w:rPr>
-              <w:t>=time in seconds</w:t>
-            </w:r>
-          </w:p>
-        </w:tc>
-        <w:tc>
-          <w:tcPr>
-            <w:tcW w:w="1014" w:type="dxa"/>
+              <w:t>missionFailureAltitudeAndSpeed</w:t>
+            </w:r>
+            <w:r>
+              <w:rPr>
+                <w:lang w:val="en-US"/>
+              </w:rPr>
+              <w:t>=altitude in feet#speed in knots</w:t>
+            </w:r>
+          </w:p>
+        </w:tc>
+        <w:tc>
+          <w:tcPr>
+            <w:tcW w:w="1012" w:type="dxa"/>
             <w:tcBorders>
               <w:left w:val="single" w:sz="2" w:space="0" w:color="000000"/>
               <w:bottom w:val="single" w:sz="2" w:space="0" w:color="000000"/>
@@ -20662,6 +20770,7 @@
               <w:rPr>
                 <w:lang w:val="en-US"/>
               </w:rPr>
+              <w:t>x</w:t>
             </w:r>
           </w:p>
         </w:tc>
@@ -20670,7 +20779,7 @@
         <w:trPr/>
         <w:tc>
           <w:tcPr>
-            <w:tcW w:w="8623" w:type="dxa"/>
+            <w:tcW w:w="8625" w:type="dxa"/>
             <w:tcBorders>
               <w:left w:val="single" w:sz="2" w:space="0" w:color="000000"/>
               <w:bottom w:val="single" w:sz="2" w:space="0" w:color="000000"/>
@@ -20690,19 +20799,19 @@
                 <w:bCs/>
                 <w:lang w:val="en-US"/>
               </w:rPr>
-              <w:t>missionFailureFormula</w:t>
-            </w:r>
-            <w:r>
-              <w:rPr>
-                <w:lang w:val="en-US"/>
-              </w:rPr>
-              <w:t>=HTML escaped RPN formula#text</w:t>
-            </w:r>
-          </w:p>
-        </w:tc>
-        <w:tc>
-          <w:tcPr>
-            <w:tcW w:w="1014" w:type="dxa"/>
+              <w:t>missionFailureTime</w:t>
+            </w:r>
+            <w:r>
+              <w:rPr>
+                <w:lang w:val="en-US"/>
+              </w:rPr>
+              <w:t>=time in seconds</w:t>
+            </w:r>
+          </w:p>
+        </w:tc>
+        <w:tc>
+          <w:tcPr>
+            <w:tcW w:w="1012" w:type="dxa"/>
             <w:tcBorders>
               <w:left w:val="single" w:sz="2" w:space="0" w:color="000000"/>
               <w:bottom w:val="single" w:sz="2" w:space="0" w:color="000000"/>
@@ -20715,24 +20824,13 @@
               <w:widowControl w:val="false"/>
               <w:jc w:val="center"/>
               <w:rPr>
-                <w:rFonts w:ascii="Liberation Serif" w:hAnsi="Liberation Serif" w:eastAsia="NSimSun" w:cs="Arial"/>
-                <w:color w:val="auto"/>
-                <w:kern w:val="2"/>
-                <w:sz w:val="24"/>
-                <w:szCs w:val="24"/>
-                <w:lang w:val="en-US" w:eastAsia="zh-CN" w:bidi="hi-IN"/>
-              </w:rPr>
-            </w:pPr>
-            <w:r>
-              <w:rPr>
-                <w:rFonts w:eastAsia="NSimSun" w:cs="Arial"/>
-                <w:color w:val="auto"/>
-                <w:kern w:val="2"/>
-                <w:sz w:val="24"/>
-                <w:szCs w:val="24"/>
-                <w:lang w:val="en-US" w:eastAsia="zh-CN" w:bidi="hi-IN"/>
-              </w:rPr>
-              <w:t>x</w:t>
+                <w:lang w:val="en-US"/>
+              </w:rPr>
+            </w:pPr>
+            <w:r>
+              <w:rPr>
+                <w:lang w:val="en-US"/>
+              </w:rPr>
             </w:r>
           </w:p>
         </w:tc>
@@ -20741,7 +20839,7 @@
         <w:trPr/>
         <w:tc>
           <w:tcPr>
-            <w:tcW w:w="8623" w:type="dxa"/>
+            <w:tcW w:w="8625" w:type="dxa"/>
             <w:tcBorders>
               <w:left w:val="single" w:sz="2" w:space="0" w:color="000000"/>
               <w:bottom w:val="single" w:sz="2" w:space="0" w:color="000000"/>
@@ -20751,61 +20849,29 @@
             <w:pPr>
               <w:pStyle w:val="Normal"/>
               <w:widowControl w:val="false"/>
-              <w:suppressAutoHyphens w:val="true"/>
-              <w:spacing w:before="0" w:after="0"/>
-              <w:jc w:val="left"/>
-              <w:rPr>
-                <w:sz w:val="24"/>
-                <w:szCs w:val="24"/>
-                <w:lang w:val="en-US"/>
-              </w:rPr>
-            </w:pPr>
-            <w:r>
-              <w:rPr>
-                <w:b/>
-                <w:bCs/>
-                <w:sz w:val="24"/>
-                <w:szCs w:val="24"/>
-                <w:lang w:val="en-US"/>
-              </w:rPr>
-              <w:t>deactivate</w:t>
-            </w:r>
-            <w:r>
-              <w:rPr>
-                <w:rFonts w:eastAsia="NSimSun" w:cs="Arial"/>
-                <w:b/>
-                <w:bCs/>
-                <w:color w:val="auto"/>
-                <w:kern w:val="2"/>
-                <w:sz w:val="24"/>
-                <w:szCs w:val="24"/>
-                <w:lang w:val="en-US" w:eastAsia="zh-CN" w:bidi="hi-IN"/>
-              </w:rPr>
-              <w:t>Dialogs</w:t>
-            </w:r>
-            <w:r>
-              <w:rPr>
-                <w:b/>
-                <w:bCs/>
-                <w:sz w:val="24"/>
-                <w:szCs w:val="24"/>
-                <w:lang w:val="en-US"/>
-              </w:rPr>
-              <w:t>AtStart</w:t>
-            </w:r>
-            <w:r>
-              <w:rPr>
-                <w:sz w:val="24"/>
-                <w:szCs w:val="24"/>
-                <w:lang w:val="en-US"/>
-              </w:rPr>
-              <w:t>=[True/False]</w:t>
-            </w:r>
-          </w:p>
-        </w:tc>
-        <w:tc>
-          <w:tcPr>
-            <w:tcW w:w="1014" w:type="dxa"/>
+              <w:rPr>
+                <w:lang w:val="en-US"/>
+              </w:rPr>
+            </w:pPr>
+            <w:r>
+              <w:rPr>
+                <w:b/>
+                <w:bCs/>
+                <w:lang w:val="en-US"/>
+              </w:rPr>
+              <w:t>missionFailureFormula</w:t>
+            </w:r>
+            <w:r>
+              <w:rPr>
+                <w:lang w:val="en-US"/>
+              </w:rPr>
+              <w:t>=HTML escaped RPN formula#text</w:t>
+            </w:r>
+          </w:p>
+        </w:tc>
+        <w:tc>
+          <w:tcPr>
+            <w:tcW w:w="1012" w:type="dxa"/>
             <w:tcBorders>
               <w:left w:val="single" w:sz="2" w:space="0" w:color="000000"/>
               <w:bottom w:val="single" w:sz="2" w:space="0" w:color="000000"/>
@@ -20818,13 +20884,24 @@
               <w:widowControl w:val="false"/>
               <w:jc w:val="center"/>
               <w:rPr>
-                <w:lang w:val="en-US"/>
-              </w:rPr>
-            </w:pPr>
-            <w:r>
-              <w:rPr>
-                <w:lang w:val="en-US"/>
-              </w:rPr>
+                <w:rFonts w:ascii="Liberation Serif" w:hAnsi="Liberation Serif" w:eastAsia="NSimSun" w:cs="Arial"/>
+                <w:color w:val="auto"/>
+                <w:kern w:val="2"/>
+                <w:sz w:val="24"/>
+                <w:szCs w:val="24"/>
+                <w:lang w:val="en-US" w:eastAsia="zh-CN" w:bidi="hi-IN"/>
+              </w:rPr>
+            </w:pPr>
+            <w:r>
+              <w:rPr>
+                <w:rFonts w:eastAsia="NSimSun" w:cs="Arial"/>
+                <w:color w:val="auto"/>
+                <w:kern w:val="2"/>
+                <w:sz w:val="24"/>
+                <w:szCs w:val="24"/>
+                <w:lang w:val="en-US" w:eastAsia="zh-CN" w:bidi="hi-IN"/>
+              </w:rPr>
+              <w:t>x</w:t>
             </w:r>
           </w:p>
         </w:tc>
@@ -20833,7 +20910,7 @@
         <w:trPr/>
         <w:tc>
           <w:tcPr>
-            <w:tcW w:w="8623" w:type="dxa"/>
+            <w:tcW w:w="8625" w:type="dxa"/>
             <w:tcBorders>
               <w:left w:val="single" w:sz="2" w:space="0" w:color="000000"/>
               <w:bottom w:val="single" w:sz="2" w:space="0" w:color="000000"/>
@@ -20873,7 +20950,7 @@
                 <w:szCs w:val="24"/>
                 <w:lang w:val="en-US" w:eastAsia="zh-CN" w:bidi="hi-IN"/>
               </w:rPr>
-              <w:t>Warnings</w:t>
+              <w:t>Dialogs</w:t>
             </w:r>
             <w:r>
               <w:rPr>
@@ -20897,7 +20974,7 @@
         </w:tc>
         <w:tc>
           <w:tcPr>
-            <w:tcW w:w="1014" w:type="dxa"/>
+            <w:tcW w:w="1012" w:type="dxa"/>
             <w:tcBorders>
               <w:left w:val="single" w:sz="2" w:space="0" w:color="000000"/>
               <w:bottom w:val="single" w:sz="2" w:space="0" w:color="000000"/>
@@ -20925,7 +21002,7 @@
         <w:trPr/>
         <w:tc>
           <w:tcPr>
-            <w:tcW w:w="8623" w:type="dxa"/>
+            <w:tcW w:w="8625" w:type="dxa"/>
             <w:tcBorders>
               <w:left w:val="single" w:sz="2" w:space="0" w:color="000000"/>
               <w:bottom w:val="single" w:sz="2" w:space="0" w:color="000000"/>
@@ -20952,12 +21029,35 @@
                 <w:szCs w:val="24"/>
                 <w:lang w:val="en-US"/>
               </w:rPr>
-              <w:t>deactivateFailuresAtStart</w:t>
-            </w:r>
-            <w:r>
-              <w:rPr>
+              <w:t>deactivate</w:t>
+            </w:r>
+            <w:r>
+              <w:rPr>
+                <w:rFonts w:eastAsia="NSimSun" w:cs="Arial"/>
+                <w:b/>
+                <w:bCs/>
+                <w:color w:val="auto"/>
+                <w:kern w:val="2"/>
                 <w:sz w:val="24"/>
                 <w:szCs w:val="24"/>
+                <w:lang w:val="en-US" w:eastAsia="zh-CN" w:bidi="hi-IN"/>
+              </w:rPr>
+              <w:t>Warnings</w:t>
+            </w:r>
+            <w:r>
+              <w:rPr>
+                <w:b/>
+                <w:bCs/>
+                <w:sz w:val="24"/>
+                <w:szCs w:val="24"/>
+                <w:lang w:val="en-US"/>
+              </w:rPr>
+              <w:t>AtStart</w:t>
+            </w:r>
+            <w:r>
+              <w:rPr>
+                <w:sz w:val="24"/>
+                <w:szCs w:val="24"/>
                 <w:lang w:val="en-US"/>
               </w:rPr>
               <w:t>=[True/False]</w:t>
@@ -20966,7 +21066,7 @@
         </w:tc>
         <w:tc>
           <w:tcPr>
-            <w:tcW w:w="1014" w:type="dxa"/>
+            <w:tcW w:w="1012" w:type="dxa"/>
             <w:tcBorders>
               <w:left w:val="single" w:sz="2" w:space="0" w:color="000000"/>
               <w:bottom w:val="single" w:sz="2" w:space="0" w:color="000000"/>
@@ -20994,7 +21094,7 @@
         <w:trPr/>
         <w:tc>
           <w:tcPr>
-            <w:tcW w:w="8623" w:type="dxa"/>
+            <w:tcW w:w="8625" w:type="dxa"/>
             <w:tcBorders>
               <w:left w:val="single" w:sz="2" w:space="0" w:color="000000"/>
               <w:bottom w:val="single" w:sz="2" w:space="0" w:color="000000"/>
@@ -21021,7 +21121,7 @@
                 <w:szCs w:val="24"/>
                 <w:lang w:val="en-US"/>
               </w:rPr>
-              <w:t>deactivateMissionFailuresAtStart</w:t>
+              <w:t>deactivateFailuresAtStart</w:t>
             </w:r>
             <w:r>
               <w:rPr>
@@ -21035,7 +21135,76 @@
         </w:tc>
         <w:tc>
           <w:tcPr>
-            <w:tcW w:w="1014" w:type="dxa"/>
+            <w:tcW w:w="1012" w:type="dxa"/>
+            <w:tcBorders>
+              <w:left w:val="single" w:sz="2" w:space="0" w:color="000000"/>
+              <w:bottom w:val="single" w:sz="2" w:space="0" w:color="000000"/>
+              <w:right w:val="single" w:sz="2" w:space="0" w:color="000000"/>
+            </w:tcBorders>
+          </w:tcPr>
+          <w:p>
+            <w:pPr>
+              <w:pStyle w:val="Normal"/>
+              <w:widowControl w:val="false"/>
+              <w:jc w:val="center"/>
+              <w:rPr>
+                <w:lang w:val="en-US"/>
+              </w:rPr>
+            </w:pPr>
+            <w:r>
+              <w:rPr>
+                <w:lang w:val="en-US"/>
+              </w:rPr>
+            </w:r>
+          </w:p>
+        </w:tc>
+      </w:tr>
+      <w:tr>
+        <w:trPr/>
+        <w:tc>
+          <w:tcPr>
+            <w:tcW w:w="8625" w:type="dxa"/>
+            <w:tcBorders>
+              <w:left w:val="single" w:sz="2" w:space="0" w:color="000000"/>
+              <w:bottom w:val="single" w:sz="2" w:space="0" w:color="000000"/>
+            </w:tcBorders>
+          </w:tcPr>
+          <w:p>
+            <w:pPr>
+              <w:pStyle w:val="Normal"/>
+              <w:widowControl w:val="false"/>
+              <w:suppressAutoHyphens w:val="true"/>
+              <w:spacing w:before="0" w:after="0"/>
+              <w:jc w:val="left"/>
+              <w:rPr>
+                <w:sz w:val="24"/>
+                <w:szCs w:val="24"/>
+                <w:lang w:val="en-US"/>
+              </w:rPr>
+            </w:pPr>
+            <w:r>
+              <w:rPr>
+                <w:b/>
+                <w:bCs/>
+                <w:sz w:val="24"/>
+                <w:szCs w:val="24"/>
+                <w:lang w:val="en-US"/>
+              </w:rPr>
+              <w:t>deactivateMissionFailuresAtStart</w:t>
+            </w:r>
+            <w:r>
+              <w:rPr>
+                <w:sz w:val="24"/>
+                <w:szCs w:val="24"/>
+                <w:lang w:val="en-US"/>
+              </w:rPr>
+              <w:t>=[True/False]</w:t>
+            </w:r>
+          </w:p>
+        </w:tc>
+        <w:tc>
+          <w:tcPr>
+            <w:tcW w:w="1012" w:type="dxa"/>
             <w:tcBorders>
               <w:left w:val="single" w:sz="2" w:space="0" w:color="000000"/>
               <w:bottom w:val="single" w:sz="2" w:space="0" w:color="000000"/>
@@ -21106,14 +21275,14 @@
         <w:tblLook w:firstRow="0" w:noVBand="0" w:lastRow="0" w:firstColumn="0" w:lastColumn="0" w:noHBand="0" w:val="0000"/>
       </w:tblPr>
       <w:tblGrid>
-        <w:gridCol w:w="8623"/>
-        <w:gridCol w:w="1014"/>
+        <w:gridCol w:w="8625"/>
+        <w:gridCol w:w="1012"/>
       </w:tblGrid>
       <w:tr>
         <w:trPr/>
         <w:tc>
           <w:tcPr>
-            <w:tcW w:w="8623" w:type="dxa"/>
+            <w:tcW w:w="8625" w:type="dxa"/>
             <w:tcBorders>
               <w:top w:val="single" w:sz="2" w:space="0" w:color="000000"/>
               <w:left w:val="single" w:sz="2" w:space="0" w:color="000000"/>
@@ -21141,7 +21310,7 @@
         </w:tc>
         <w:tc>
           <w:tcPr>
-            <w:tcW w:w="1014" w:type="dxa"/>
+            <w:tcW w:w="1012" w:type="dxa"/>
             <w:tcBorders>
               <w:top w:val="single" w:sz="2" w:space="0" w:color="000000"/>
               <w:left w:val="single" w:sz="2" w:space="0" w:color="000000"/>
@@ -21173,7 +21342,7 @@
         <w:trPr/>
         <w:tc>
           <w:tcPr>
-            <w:tcW w:w="8623" w:type="dxa"/>
+            <w:tcW w:w="8625" w:type="dxa"/>
             <w:tcBorders>
               <w:left w:val="single" w:sz="2" w:space="0" w:color="000000"/>
               <w:bottom w:val="single" w:sz="2" w:space="0" w:color="000000"/>
@@ -21229,7 +21398,7 @@
         </w:tc>
         <w:tc>
           <w:tcPr>
-            <w:tcW w:w="1014" w:type="dxa"/>
+            <w:tcW w:w="1012" w:type="dxa"/>
             <w:tcBorders>
               <w:left w:val="single" w:sz="2" w:space="0" w:color="000000"/>
               <w:bottom w:val="single" w:sz="2" w:space="0" w:color="000000"/>
@@ -21258,7 +21427,7 @@
         <w:trPr/>
         <w:tc>
           <w:tcPr>
-            <w:tcW w:w="8623" w:type="dxa"/>
+            <w:tcW w:w="8625" w:type="dxa"/>
             <w:tcBorders>
               <w:left w:val="single" w:sz="2" w:space="0" w:color="000000"/>
               <w:bottom w:val="single" w:sz="2" w:space="0" w:color="000000"/>
@@ -21320,7 +21489,7 @@
         </w:tc>
         <w:tc>
           <w:tcPr>
-            <w:tcW w:w="1014" w:type="dxa"/>
+            <w:tcW w:w="1012" w:type="dxa"/>
             <w:tcBorders>
               <w:left w:val="single" w:sz="2" w:space="0" w:color="000000"/>
               <w:bottom w:val="single" w:sz="2" w:space="0" w:color="000000"/>
@@ -21349,7 +21518,7 @@
         <w:trPr/>
         <w:tc>
           <w:tcPr>
-            <w:tcW w:w="8623" w:type="dxa"/>
+            <w:tcW w:w="8625" w:type="dxa"/>
             <w:tcBorders>
               <w:left w:val="single" w:sz="2" w:space="0" w:color="000000"/>
               <w:bottom w:val="single" w:sz="2" w:space="0" w:color="000000"/>
@@ -21405,7 +21574,7 @@
         </w:tc>
         <w:tc>
           <w:tcPr>
-            <w:tcW w:w="1014" w:type="dxa"/>
+            <w:tcW w:w="1012" w:type="dxa"/>
             <w:tcBorders>
               <w:left w:val="single" w:sz="2" w:space="0" w:color="000000"/>
               <w:bottom w:val="single" w:sz="2" w:space="0" w:color="000000"/>
@@ -21434,7 +21603,7 @@
         <w:trPr/>
         <w:tc>
           <w:tcPr>
-            <w:tcW w:w="8623" w:type="dxa"/>
+            <w:tcW w:w="8625" w:type="dxa"/>
             <w:tcBorders>
               <w:left w:val="single" w:sz="2" w:space="0" w:color="000000"/>
               <w:bottom w:val="single" w:sz="2" w:space="0" w:color="000000"/>
@@ -21496,7 +21665,7 @@
         </w:tc>
         <w:tc>
           <w:tcPr>
-            <w:tcW w:w="1014" w:type="dxa"/>
+            <w:tcW w:w="1012" w:type="dxa"/>
             <w:tcBorders>
               <w:left w:val="single" w:sz="2" w:space="0" w:color="000000"/>
               <w:bottom w:val="single" w:sz="2" w:space="0" w:color="000000"/>
@@ -21525,7 +21694,7 @@
         <w:trPr/>
         <w:tc>
           <w:tcPr>
-            <w:tcW w:w="8623" w:type="dxa"/>
+            <w:tcW w:w="8625" w:type="dxa"/>
             <w:tcBorders>
               <w:left w:val="single" w:sz="2" w:space="0" w:color="000000"/>
               <w:bottom w:val="single" w:sz="2" w:space="0" w:color="000000"/>
@@ -21581,7 +21750,7 @@
         </w:tc>
         <w:tc>
           <w:tcPr>
-            <w:tcW w:w="1014" w:type="dxa"/>
+            <w:tcW w:w="1012" w:type="dxa"/>
             <w:tcBorders>
               <w:left w:val="single" w:sz="2" w:space="0" w:color="000000"/>
               <w:bottom w:val="single" w:sz="2" w:space="0" w:color="000000"/>
@@ -21610,7 +21779,7 @@
         <w:trPr/>
         <w:tc>
           <w:tcPr>
-            <w:tcW w:w="8623" w:type="dxa"/>
+            <w:tcW w:w="8625" w:type="dxa"/>
             <w:tcBorders>
               <w:left w:val="single" w:sz="2" w:space="0" w:color="000000"/>
               <w:bottom w:val="single" w:sz="2" w:space="0" w:color="000000"/>
@@ -21672,7 +21841,7 @@
         </w:tc>
         <w:tc>
           <w:tcPr>
-            <w:tcW w:w="1014" w:type="dxa"/>
+            <w:tcW w:w="1012" w:type="dxa"/>
             <w:tcBorders>
               <w:left w:val="single" w:sz="2" w:space="0" w:color="000000"/>
               <w:bottom w:val="single" w:sz="2" w:space="0" w:color="000000"/>
@@ -23565,6 +23734,20 @@
       <w:szCs w:val="32"/>
     </w:rPr>
   </w:style>
+  <w:style w:type="paragraph" w:styleId="Innehllsfrteckningrubrik">
+    <w:name w:val="TOA Heading"/>
+    <w:basedOn w:val="Sakregisterrubrik"/>
+    <w:pPr>
+      <w:suppressLineNumbers/>
+      <w:ind w:left="0" w:hanging="0"/>
+    </w:pPr>
+    <w:rPr>
+      <w:b/>
+      <w:bCs/>
+      <w:sz w:val="32"/>
+      <w:szCs w:val="32"/>
+    </w:rPr>
+  </w:style>
   <w:style w:type="numbering" w:styleId="NoList" w:default="1">
     <w:name w:val="No List"/>
     <w:uiPriority w:val="99"/>

</xml_diff>

<commit_message>
Added templates for airliner landing challenges
</commit_message>
<xml_diff>
--- a/BushMissionGen/README.docx
+++ b/BushMissionGen/README.docx
@@ -343,7 +343,7 @@
       <w:sdtContent>
         <w:p>
           <w:pPr>
-            <w:pStyle w:val="Innehllsfrteckningrubrik"/>
+            <w:pStyle w:val="TOAHeading1"/>
             <w:suppressLineNumbers/>
             <w:ind w:left="0" w:hanging="0"/>
             <w:rPr>
@@ -376,6 +376,7 @@
             <w:rPr>
               <w:webHidden/>
               <w:rStyle w:val="Frteckningslnk"/>
+              <w:vanish w:val="false"/>
             </w:rPr>
             <w:instrText> TOC \z \o "1-3" \u \h</w:instrText>
           </w:r>
@@ -383,6 +384,7 @@
             <w:rPr>
               <w:webHidden/>
               <w:rStyle w:val="Frteckningslnk"/>
+              <w:vanish w:val="false"/>
             </w:rPr>
             <w:fldChar w:fldCharType="separate"/>
           </w:r>
@@ -391,6 +393,7 @@
               <w:rPr>
                 <w:webHidden/>
                 <w:rStyle w:val="Frteckningslnk"/>
+                <w:vanish w:val="false"/>
               </w:rPr>
               <w:t xml:space="preserve">​ </w:t>
             </w:r>
@@ -418,6 +421,7 @@
               <w:rPr>
                 <w:webHidden/>
                 <w:rStyle w:val="Frteckningslnk"/>
+                <w:vanish w:val="false"/>
               </w:rPr>
               <w:t xml:space="preserve">​ </w:t>
             </w:r>
@@ -445,6 +449,7 @@
               <w:rPr>
                 <w:webHidden/>
                 <w:rStyle w:val="Frteckningslnk"/>
+                <w:vanish w:val="false"/>
               </w:rPr>
               <w:t xml:space="preserve">​ </w:t>
             </w:r>
@@ -472,6 +477,7 @@
               <w:rPr>
                 <w:webHidden/>
                 <w:rStyle w:val="Frteckningslnk"/>
+                <w:vanish w:val="false"/>
               </w:rPr>
               <w:t xml:space="preserve">​ </w:t>
             </w:r>
@@ -499,6 +505,7 @@
               <w:rPr>
                 <w:webHidden/>
                 <w:rStyle w:val="Frteckningslnk"/>
+                <w:vanish w:val="false"/>
               </w:rPr>
               <w:t xml:space="preserve">​ </w:t>
             </w:r>
@@ -526,6 +533,7 @@
               <w:rPr>
                 <w:webHidden/>
                 <w:rStyle w:val="Frteckningslnk"/>
+                <w:vanish w:val="false"/>
               </w:rPr>
               <w:t xml:space="preserve">​ </w:t>
             </w:r>
@@ -553,6 +561,7 @@
               <w:rPr>
                 <w:webHidden/>
                 <w:rStyle w:val="Frteckningslnk"/>
+                <w:vanish w:val="false"/>
               </w:rPr>
               <w:t xml:space="preserve">​ </w:t>
             </w:r>
@@ -580,6 +589,7 @@
               <w:rPr>
                 <w:webHidden/>
                 <w:rStyle w:val="Frteckningslnk"/>
+                <w:vanish w:val="false"/>
               </w:rPr>
               <w:t xml:space="preserve">​ </w:t>
             </w:r>
@@ -607,6 +617,7 @@
               <w:rPr>
                 <w:webHidden/>
                 <w:rStyle w:val="Frteckningslnk"/>
+                <w:vanish w:val="false"/>
               </w:rPr>
               <w:t xml:space="preserve">​ </w:t>
             </w:r>
@@ -634,6 +645,7 @@
               <w:rPr>
                 <w:webHidden/>
                 <w:rStyle w:val="Frteckningslnk"/>
+                <w:vanish w:val="false"/>
               </w:rPr>
               <w:t xml:space="preserve">​ </w:t>
             </w:r>
@@ -661,6 +673,7 @@
               <w:rPr>
                 <w:webHidden/>
                 <w:rStyle w:val="Frteckningslnk"/>
+                <w:vanish w:val="false"/>
               </w:rPr>
               <w:t xml:space="preserve">​ </w:t>
             </w:r>
@@ -688,6 +701,7 @@
               <w:rPr>
                 <w:webHidden/>
                 <w:rStyle w:val="Frteckningslnk"/>
+                <w:vanish w:val="false"/>
               </w:rPr>
               <w:t xml:space="preserve">​ </w:t>
             </w:r>
@@ -715,6 +729,7 @@
               <w:rPr>
                 <w:webHidden/>
                 <w:rStyle w:val="Frteckningslnk"/>
+                <w:vanish w:val="false"/>
               </w:rPr>
               <w:t xml:space="preserve">​ </w:t>
             </w:r>
@@ -742,6 +757,7 @@
               <w:rPr>
                 <w:webHidden/>
                 <w:rStyle w:val="Frteckningslnk"/>
+                <w:vanish w:val="false"/>
               </w:rPr>
               <w:t xml:space="preserve">​ </w:t>
             </w:r>
@@ -769,6 +785,7 @@
               <w:rPr>
                 <w:webHidden/>
                 <w:rStyle w:val="Frteckningslnk"/>
+                <w:vanish w:val="false"/>
               </w:rPr>
               <w:t xml:space="preserve">​ </w:t>
             </w:r>
@@ -796,6 +813,7 @@
               <w:rPr>
                 <w:webHidden/>
                 <w:rStyle w:val="Frteckningslnk"/>
+                <w:vanish w:val="false"/>
               </w:rPr>
               <w:t xml:space="preserve">​ </w:t>
             </w:r>
@@ -823,6 +841,7 @@
               <w:rPr>
                 <w:webHidden/>
                 <w:rStyle w:val="Frteckningslnk"/>
+                <w:vanish w:val="false"/>
               </w:rPr>
               <w:t xml:space="preserve">​ </w:t>
             </w:r>
@@ -850,6 +869,7 @@
               <w:rPr>
                 <w:webHidden/>
                 <w:rStyle w:val="Frteckningslnk"/>
+                <w:vanish w:val="false"/>
               </w:rPr>
               <w:t xml:space="preserve">​ </w:t>
             </w:r>
@@ -873,6 +893,7 @@
               <w:rPr>
                 <w:webHidden/>
                 <w:rStyle w:val="Frteckningslnk"/>
+                <w:vanish w:val="false"/>
               </w:rPr>
               <w:t xml:space="preserve">​ </w:t>
             </w:r>
@@ -900,6 +921,7 @@
               <w:rPr>
                 <w:webHidden/>
                 <w:rStyle w:val="Frteckningslnk"/>
+                <w:vanish w:val="false"/>
               </w:rPr>
               <w:t xml:space="preserve">​ </w:t>
             </w:r>
@@ -923,6 +945,7 @@
               <w:rPr>
                 <w:webHidden/>
                 <w:rStyle w:val="Frteckningslnk"/>
+                <w:vanish w:val="false"/>
               </w:rPr>
               <w:t xml:space="preserve">​ </w:t>
             </w:r>
@@ -950,6 +973,7 @@
               <w:rPr>
                 <w:webHidden/>
                 <w:rStyle w:val="Frteckningslnk"/>
+                <w:vanish w:val="false"/>
               </w:rPr>
               <w:t xml:space="preserve">​ </w:t>
             </w:r>
@@ -977,6 +1001,7 @@
               <w:rPr>
                 <w:webHidden/>
                 <w:rStyle w:val="Frteckningslnk"/>
+                <w:vanish w:val="false"/>
               </w:rPr>
               <w:t xml:space="preserve">​ </w:t>
             </w:r>
@@ -1376,7 +1401,7 @@
       </w:tblPr>
       <w:tblGrid>
         <w:gridCol w:w="5664"/>
-        <w:gridCol w:w="3974"/>
+        <w:gridCol w:w="3973"/>
       </w:tblGrid>
       <w:tr>
         <w:trPr/>
@@ -1392,6 +1417,7 @@
           <w:p>
             <w:pPr>
               <w:pStyle w:val="Normal"/>
+              <w:widowControl w:val="false"/>
               <w:rPr>
                 <w:lang w:val="en-US"/>
               </w:rPr>
@@ -1406,7 +1432,7 @@
         </w:tc>
         <w:tc>
           <w:tcPr>
-            <w:tcW w:w="3974" w:type="dxa"/>
+            <w:tcW w:w="3973" w:type="dxa"/>
             <w:tcBorders>
               <w:top w:val="single" w:sz="2" w:space="0" w:color="000000"/>
               <w:left w:val="single" w:sz="2" w:space="0" w:color="000000"/>
@@ -1417,6 +1443,7 @@
           <w:p>
             <w:pPr>
               <w:pStyle w:val="Normal"/>
+              <w:widowControl w:val="false"/>
               <w:rPr>
                 <w:lang w:val="en-US"/>
               </w:rPr>
@@ -1446,6 +1473,7 @@
           <w:p>
             <w:pPr>
               <w:pStyle w:val="Normal"/>
+              <w:widowControl w:val="false"/>
               <w:rPr>
                 <w:lang w:val="en-US"/>
               </w:rPr>
@@ -1460,7 +1488,7 @@
         </w:tc>
         <w:tc>
           <w:tcPr>
-            <w:tcW w:w="3974" w:type="dxa"/>
+            <w:tcW w:w="3973" w:type="dxa"/>
             <w:tcBorders>
               <w:left w:val="single" w:sz="2" w:space="0" w:color="000000"/>
               <w:bottom w:val="single" w:sz="2" w:space="0" w:color="000000"/>
@@ -1470,6 +1498,7 @@
           <w:p>
             <w:pPr>
               <w:pStyle w:val="Normal"/>
+              <w:widowControl w:val="false"/>
               <w:rPr>
                 <w:lang w:val="en-US"/>
               </w:rPr>
@@ -1499,6 +1528,7 @@
           <w:p>
             <w:pPr>
               <w:pStyle w:val="Normal"/>
+              <w:widowControl w:val="false"/>
               <w:rPr>
                 <w:lang w:val="en-US"/>
               </w:rPr>
@@ -1513,7 +1543,7 @@
         </w:tc>
         <w:tc>
           <w:tcPr>
-            <w:tcW w:w="3974" w:type="dxa"/>
+            <w:tcW w:w="3973" w:type="dxa"/>
             <w:tcBorders>
               <w:left w:val="single" w:sz="2" w:space="0" w:color="000000"/>
               <w:bottom w:val="single" w:sz="2" w:space="0" w:color="000000"/>
@@ -1523,6 +1553,7 @@
           <w:p>
             <w:pPr>
               <w:pStyle w:val="Normal"/>
+              <w:widowControl w:val="false"/>
               <w:rPr>
                 <w:lang w:val="en-US"/>
               </w:rPr>
@@ -1576,7 +1607,13 @@
         <w:rPr>
           <w:lang w:val="en-US"/>
         </w:rPr>
-        <w:t>Landing challenges can also be generated! Also with failures!!</w:t>
+        <w:t xml:space="preserve">Landing challenges can also be generated! Also with failures </w:t>
+      </w:r>
+      <w:r>
+        <w:rPr>
+          <w:lang w:val="en-US"/>
+        </w:rPr>
+        <w:t>and dialogs etc.</w:t>
       </w:r>
     </w:p>
     <w:p>
@@ -1733,7 +1770,24 @@
         <w:rPr>
           <w:lang w:val="en-US"/>
         </w:rPr>
-        <w:t>Validates some input values.</w:t>
+        <w:t>Validat</w:t>
+      </w:r>
+      <w:r>
+        <w:rPr>
+          <w:rFonts w:eastAsia="NSimSun" w:cs="Arial"/>
+          <w:color w:val="auto"/>
+          <w:kern w:val="2"/>
+          <w:sz w:val="24"/>
+          <w:szCs w:val="24"/>
+          <w:lang w:val="en-US" w:eastAsia="zh-CN" w:bidi="hi-IN"/>
+        </w:rPr>
+        <w:t>ion of some</w:t>
+      </w:r>
+      <w:r>
+        <w:rPr>
+          <w:lang w:val="en-US"/>
+        </w:rPr>
+        <w:t xml:space="preserve"> some input values.</w:t>
       </w:r>
     </w:p>
     <w:p>
@@ -1841,7 +1895,22 @@
         <w:rPr>
           <w:lang w:val="en-US"/>
         </w:rPr>
-        <w:t>Images are never overwritten. This means you can put the final images in the images output directory, then just change values in the input file and generate over and over again without losing them. Same with Weather.WPR.. it will never be overwritten in any output folder.</w:t>
+        <w:t xml:space="preserve">A GeoJSON map is created by default and can be opened in </w:t>
+      </w:r>
+      <w:hyperlink r:id="rId7">
+        <w:r>
+          <w:rPr>
+            <w:rStyle w:val="Internetlnk"/>
+            <w:lang w:val="en-US"/>
+          </w:rPr>
+          <w:t>http://geojson.io/</w:t>
+        </w:r>
+      </w:hyperlink>
+      <w:r>
+        <w:rPr>
+          <w:lang w:val="en-US"/>
+        </w:rPr>
+        <w:t xml:space="preserve"> to see the flight plan and trigger areas for dialogs, failures, etc.</w:t>
       </w:r>
     </w:p>
     <w:p>
@@ -1859,66 +1928,69 @@
         <w:rPr>
           <w:lang w:val="en-US"/>
         </w:rPr>
-        <w:t>Sounds are never overwritten.</w:t>
+        <w:t>Images are never overwritten. This means you can put the final images in the images output directory, then just change values in the input file and generate over and over again without losing them. Same with Weather.WPR.. it will never be overwritten in any output folder.</w:t>
       </w:r>
     </w:p>
     <w:p>
       <w:pPr>
         <w:pStyle w:val="Normal"/>
-        <w:rPr>
-          <w:lang w:val="en-US"/>
-        </w:rPr>
-      </w:pPr>
-      <w:r>
-        <w:rPr>
-          <w:lang w:val="en-US"/>
-        </w:rPr>
+        <w:numPr>
+          <w:ilvl w:val="0"/>
+          <w:numId w:val="5"/>
+        </w:numPr>
+        <w:rPr>
+          <w:lang w:val="en-US"/>
+        </w:rPr>
+      </w:pPr>
+      <w:r>
+        <w:rPr>
+          <w:lang w:val="en-US"/>
+        </w:rPr>
+        <w:t>Sounds are never overwritten.</w:t>
       </w:r>
     </w:p>
     <w:p>
       <w:pPr>
         <w:pStyle w:val="Normal"/>
-        <w:rPr>
-          <w:lang w:val="en-US"/>
-        </w:rPr>
-      </w:pPr>
-      <w:r>
-        <w:rPr>
-          <w:lang w:val="en-US"/>
-        </w:rPr>
+        <w:numPr>
+          <w:ilvl w:val="0"/>
+          <w:numId w:val="5"/>
+        </w:numPr>
+        <w:rPr>
+          <w:lang w:val="en-US"/>
+        </w:rPr>
+      </w:pPr>
+      <w:r>
+        <w:rPr>
+          <w:lang w:val="en-US"/>
+        </w:rPr>
+        <w:t>You can assign references and use them in sophisticated triggers to make very interesting bush missions.</w:t>
+      </w:r>
+      <w:r>
+        <w:br w:type="page"/>
       </w:r>
     </w:p>
     <w:p>
       <w:pPr>
-        <w:pStyle w:val="Normal"/>
-        <w:rPr>
-          <w:lang w:val="en-US"/>
-        </w:rPr>
-      </w:pPr>
-      <w:r>
-        <w:rPr>
-          <w:lang w:val="en-US"/>
-        </w:rPr>
-      </w:r>
-      <w:r>
-        <w:br w:type="page"/>
-      </w:r>
-    </w:p>
-    <w:p>
-      <w:pPr>
         <w:pStyle w:val="Rubrik2"/>
         <w:rPr>
           <w:lang w:val="en-US"/>
         </w:rPr>
       </w:pPr>
       <w:bookmarkStart w:id="10" w:name="__RefHeading___Toc3954_1735932911"/>
+      <w:bookmarkEnd w:id="10"/>
+      <w:r>
+        <w:rPr>
+          <w:lang w:val="en-US"/>
+        </w:rPr>
+        <w:t>Fo</w:t>
+      </w:r>
       <w:bookmarkStart w:id="11" w:name="_Toc66615893"/>
-      <w:bookmarkEnd w:id="10"/>
-      <w:r>
-        <w:rPr>
-          <w:lang w:val="en-US"/>
-        </w:rPr>
-        <w:t>Format explanation</w:t>
+      <w:r>
+        <w:rPr>
+          <w:lang w:val="en-US"/>
+        </w:rPr>
+        <w:t>rmat explanation</w:t>
       </w:r>
       <w:bookmarkEnd w:id="11"/>
     </w:p>
@@ -3604,17 +3676,7 @@
                 <w:szCs w:val="20"/>
                 <w:lang w:val="en-US" w:eastAsia="zh-CN" w:bidi="hi-IN"/>
               </w:rPr>
-              <w:t>5.000</w:t>
-            </w:r>
-            <w:r>
-              <w:rPr>
-                <w:rFonts w:eastAsia="NSimSun" w:cs="Arial"/>
-                <w:kern w:val="2"/>
-                <w:sz w:val="20"/>
-                <w:szCs w:val="20"/>
-                <w:lang w:val="en-US" w:eastAsia="zh-CN" w:bidi="hi-IN"/>
-              </w:rPr>
-              <w:t>#False</w:t>
+              <w:t>5.000#False</w:t>
             </w:r>
           </w:p>
         </w:tc>
@@ -3655,18 +3717,7 @@
                 <w:szCs w:val="22"/>
                 <w:lang w:val="en-US" w:eastAsia="zh-CN" w:bidi="hi-IN"/>
               </w:rPr>
-              <w:t xml:space="preserve">setting to handle re-triggering of the dialog. </w:t>
-            </w:r>
-            <w:r>
-              <w:rPr>
-                <w:rFonts w:eastAsia="NSimSun" w:cs="Arial"/>
-                <w:color w:val="auto"/>
-                <w:kern w:val="2"/>
-                <w:sz w:val="22"/>
-                <w:szCs w:val="22"/>
-                <w:lang w:val="en-US" w:eastAsia="zh-CN" w:bidi="hi-IN"/>
-              </w:rPr>
-              <w:t>False = re-triggers will happen.</w:t>
+              <w:t>setting to handle re-triggering of the dialog. False = re-triggers will happen.</w:t>
             </w:r>
           </w:p>
         </w:tc>
@@ -4259,17 +4310,7 @@
                 <w:szCs w:val="22"/>
                 <w:lang w:val="en-US" w:eastAsia="zh-CN" w:bidi="hi-IN"/>
               </w:rPr>
-              <w:t>=No higher mate. I am afraid of heights.#5000.000</w:t>
-            </w:r>
-            <w:r>
-              <w:rPr>
-                <w:rFonts w:eastAsia="NSimSun" w:cs="Arial"/>
-                <w:kern w:val="2"/>
-                <w:sz w:val="22"/>
-                <w:szCs w:val="22"/>
-                <w:lang w:val="en-US" w:eastAsia="zh-CN" w:bidi="hi-IN"/>
-              </w:rPr>
-              <w:t>#False</w:t>
+              <w:t>=No higher mate. I am afraid of heights.#5000.000#False</w:t>
             </w:r>
           </w:p>
         </w:tc>
@@ -4302,29 +4343,7 @@
                 <w:szCs w:val="22"/>
                 <w:lang w:val="en-US" w:eastAsia="zh-CN" w:bidi="hi-IN"/>
               </w:rPr>
-              <w:t xml:space="preserve">As above but also with a </w:t>
-            </w:r>
-            <w:r>
-              <w:rPr>
-                <w:rFonts w:eastAsia="NSimSun" w:cs="Arial"/>
-                <w:color w:val="auto"/>
-                <w:kern w:val="2"/>
-                <w:sz w:val="22"/>
-                <w:szCs w:val="22"/>
-                <w:lang w:val="en-US" w:eastAsia="zh-CN" w:bidi="hi-IN"/>
-              </w:rPr>
-              <w:t xml:space="preserve">setting to handle re-triggering of the dialog. </w:t>
-            </w:r>
-            <w:r>
-              <w:rPr>
-                <w:rFonts w:eastAsia="NSimSun" w:cs="Arial"/>
-                <w:color w:val="auto"/>
-                <w:kern w:val="2"/>
-                <w:sz w:val="22"/>
-                <w:szCs w:val="22"/>
-                <w:lang w:val="en-US" w:eastAsia="zh-CN" w:bidi="hi-IN"/>
-              </w:rPr>
-              <w:t>False = re-triggers will happen.</w:t>
+              <w:t>As above but also with a setting to handle re-triggering of the dialog. False = re-triggers will happen.</w:t>
             </w:r>
           </w:p>
         </w:tc>
@@ -4456,17 +4475,7 @@
                 <w:szCs w:val="22"/>
                 <w:lang w:val="en-US" w:eastAsia="zh-CN" w:bidi="hi-IN"/>
               </w:rPr>
-              <w:t>=Now you are fast enough#90.000</w:t>
-            </w:r>
-            <w:r>
-              <w:rPr>
-                <w:rFonts w:eastAsia="NSimSun" w:cs="Arial"/>
-                <w:kern w:val="2"/>
-                <w:sz w:val="22"/>
-                <w:szCs w:val="22"/>
-                <w:lang w:val="en-US" w:eastAsia="zh-CN" w:bidi="hi-IN"/>
-              </w:rPr>
-              <w:t>#False</w:t>
+              <w:t>=Now you are fast enough#90.000#False</w:t>
             </w:r>
           </w:p>
         </w:tc>
@@ -4509,18 +4518,7 @@
                 <w:szCs w:val="22"/>
                 <w:lang w:val="en-US" w:eastAsia="zh-CN" w:bidi="hi-IN"/>
               </w:rPr>
-              <w:t xml:space="preserve">setting to handle re-triggering of the dialog. </w:t>
-            </w:r>
-            <w:r>
-              <w:rPr>
-                <w:rFonts w:eastAsia="NSimSun" w:cs="Arial"/>
-                <w:color w:val="auto"/>
-                <w:kern w:val="2"/>
-                <w:sz w:val="22"/>
-                <w:szCs w:val="22"/>
-                <w:lang w:val="en-US" w:eastAsia="zh-CN" w:bidi="hi-IN"/>
-              </w:rPr>
-              <w:t>False = re-triggers will happen.</w:t>
+              <w:t>setting to handle re-triggering of the dialog. False = re-triggers will happen.</w:t>
             </w:r>
           </w:p>
         </w:tc>
@@ -4652,17 +4650,7 @@
                 <w:szCs w:val="22"/>
                 <w:lang w:val="en-US" w:eastAsia="zh-CN" w:bidi="hi-IN"/>
               </w:rPr>
-              <w:t>=Now you are fast enough and high up enough!#2000.000#90.000</w:t>
-            </w:r>
-            <w:r>
-              <w:rPr>
-                <w:rFonts w:eastAsia="NSimSun" w:cs="Arial"/>
-                <w:kern w:val="2"/>
-                <w:sz w:val="22"/>
-                <w:szCs w:val="22"/>
-                <w:lang w:val="en-US" w:eastAsia="zh-CN" w:bidi="hi-IN"/>
-              </w:rPr>
-              <w:t>#False</w:t>
+              <w:t>=Now you are fast enough and high up enough!#2000.000#90.000#False</w:t>
             </w:r>
           </w:p>
         </w:tc>
@@ -4703,18 +4691,7 @@
                 <w:szCs w:val="22"/>
                 <w:lang w:val="en-US" w:eastAsia="zh-CN" w:bidi="hi-IN"/>
               </w:rPr>
-              <w:t xml:space="preserve">setting to handle re-triggering of the dialog. </w:t>
-            </w:r>
-            <w:r>
-              <w:rPr>
-                <w:rFonts w:eastAsia="NSimSun" w:cs="Arial"/>
-                <w:color w:val="auto"/>
-                <w:kern w:val="2"/>
-                <w:sz w:val="22"/>
-                <w:szCs w:val="22"/>
-                <w:lang w:val="en-US" w:eastAsia="zh-CN" w:bidi="hi-IN"/>
-              </w:rPr>
-              <w:t>False = re-triggers will happen.</w:t>
+              <w:t>setting to handle re-triggering of the dialog. False = re-triggers will happen.</w:t>
             </w:r>
           </w:p>
         </w:tc>
@@ -4862,19 +4839,7 @@
                 <w:szCs w:val="22"/>
                 <w:lang w:val="en-US" w:eastAsia="zh-CN" w:bidi="hi-IN"/>
               </w:rPr>
-              <w:t>h it mister!#(A:GROUND VELOCITY, Knots) 90 &amp;gt;</w:t>
-            </w:r>
-            <w:r>
-              <w:rPr>
-                <w:rFonts w:eastAsia="NSimSun" w:cs="Arial"/>
-                <w:b w:val="false"/>
-                <w:bCs w:val="false"/>
-                <w:kern w:val="2"/>
-                <w:sz w:val="22"/>
-                <w:szCs w:val="22"/>
-                <w:lang w:val="en-US" w:eastAsia="zh-CN" w:bidi="hi-IN"/>
-              </w:rPr>
-              <w:t>#False</w:t>
+              <w:t>h it mister!#(A:GROUND VELOCITY, Knots) 90 &amp;gt;#False</w:t>
             </w:r>
           </w:p>
         </w:tc>
@@ -4915,18 +4880,7 @@
                 <w:szCs w:val="22"/>
                 <w:lang w:val="en-US" w:eastAsia="zh-CN" w:bidi="hi-IN"/>
               </w:rPr>
-              <w:t xml:space="preserve">setting to handle re-triggering of the dialog. </w:t>
-            </w:r>
-            <w:r>
-              <w:rPr>
-                <w:rFonts w:eastAsia="NSimSun" w:cs="Arial"/>
-                <w:color w:val="auto"/>
-                <w:kern w:val="2"/>
-                <w:sz w:val="22"/>
-                <w:szCs w:val="22"/>
-                <w:lang w:val="en-US" w:eastAsia="zh-CN" w:bidi="hi-IN"/>
-              </w:rPr>
-              <w:t>False = re-triggers will happen.</w:t>
+              <w:t>setting to handle re-triggering of the dialog. False = re-triggers will happen.</w:t>
             </w:r>
           </w:p>
         </w:tc>
@@ -7431,17 +7385,7 @@
                 <w:szCs w:val="22"/>
                 <w:lang w:val="en-US" w:eastAsia="zh-CN" w:bidi="hi-IN"/>
               </w:rPr>
-              <w:t xml:space="preserve">Voice/sound announcements and warnings/failures can be triggered more than once. </w:t>
-            </w:r>
-            <w:r>
-              <w:rPr>
-                <w:rFonts w:eastAsia="NSimSun" w:cs="Arial"/>
-                <w:kern w:val="2"/>
-                <w:sz w:val="22"/>
-                <w:szCs w:val="22"/>
-                <w:lang w:val="en-US" w:eastAsia="zh-CN" w:bidi="hi-IN"/>
-              </w:rPr>
-              <w:t>False = re-triggers will happen.</w:t>
+              <w:t>Voice/sound announcements and warnings/failures can be triggered more than once. False = re-triggers will happen.</w:t>
             </w:r>
           </w:p>
         </w:tc>
@@ -10203,7 +10147,9 @@
         </w:rPr>
       </w:pPr>
       <w:r>
-        <w:rPr/>
+        <w:rPr>
+          <w:lang w:val="en-US"/>
+        </w:rPr>
       </w:r>
     </w:p>
     <w:p>
@@ -14454,8 +14400,8 @@
       </w:tblPr>
       <w:tblGrid>
         <w:gridCol w:w="1129"/>
-        <w:gridCol w:w="1408"/>
-        <w:gridCol w:w="7091"/>
+        <w:gridCol w:w="1407"/>
+        <w:gridCol w:w="7092"/>
       </w:tblGrid>
       <w:tr>
         <w:trPr/>
@@ -14496,7 +14442,7 @@
         </w:tc>
         <w:tc>
           <w:tcPr>
-            <w:tcW w:w="1408" w:type="dxa"/>
+            <w:tcW w:w="1407" w:type="dxa"/>
             <w:tcBorders/>
           </w:tcPr>
           <w:p>
@@ -14531,7 +14477,7 @@
         </w:tc>
         <w:tc>
           <w:tcPr>
-            <w:tcW w:w="7091" w:type="dxa"/>
+            <w:tcW w:w="7092" w:type="dxa"/>
             <w:tcBorders/>
           </w:tcPr>
           <w:p>
@@ -14597,7 +14543,7 @@
         </w:tc>
         <w:tc>
           <w:tcPr>
-            <w:tcW w:w="1408" w:type="dxa"/>
+            <w:tcW w:w="1407" w:type="dxa"/>
             <w:tcBorders/>
           </w:tcPr>
           <w:p>
@@ -14630,7 +14576,7 @@
         </w:tc>
         <w:tc>
           <w:tcPr>
-            <w:tcW w:w="7091" w:type="dxa"/>
+            <w:tcW w:w="7092" w:type="dxa"/>
             <w:tcBorders/>
           </w:tcPr>
           <w:p>
@@ -14691,7 +14637,7 @@
         </w:tc>
         <w:tc>
           <w:tcPr>
-            <w:tcW w:w="1408" w:type="dxa"/>
+            <w:tcW w:w="1407" w:type="dxa"/>
             <w:tcBorders/>
           </w:tcPr>
           <w:p>
@@ -14724,7 +14670,7 @@
         </w:tc>
         <w:tc>
           <w:tcPr>
-            <w:tcW w:w="7091" w:type="dxa"/>
+            <w:tcW w:w="7092" w:type="dxa"/>
             <w:tcBorders/>
           </w:tcPr>
           <w:p>
@@ -14785,7 +14731,7 @@
         </w:tc>
         <w:tc>
           <w:tcPr>
-            <w:tcW w:w="1408" w:type="dxa"/>
+            <w:tcW w:w="1407" w:type="dxa"/>
             <w:tcBorders/>
           </w:tcPr>
           <w:p>
@@ -14818,7 +14764,7 @@
         </w:tc>
         <w:tc>
           <w:tcPr>
-            <w:tcW w:w="7091" w:type="dxa"/>
+            <w:tcW w:w="7092" w:type="dxa"/>
             <w:tcBorders/>
           </w:tcPr>
           <w:p>
@@ -14879,7 +14825,7 @@
         </w:tc>
         <w:tc>
           <w:tcPr>
-            <w:tcW w:w="1408" w:type="dxa"/>
+            <w:tcW w:w="1407" w:type="dxa"/>
             <w:tcBorders/>
           </w:tcPr>
           <w:p>
@@ -14912,7 +14858,7 @@
         </w:tc>
         <w:tc>
           <w:tcPr>
-            <w:tcW w:w="7091" w:type="dxa"/>
+            <w:tcW w:w="7092" w:type="dxa"/>
             <w:tcBorders/>
           </w:tcPr>
           <w:p>
@@ -14973,7 +14919,7 @@
         </w:tc>
         <w:tc>
           <w:tcPr>
-            <w:tcW w:w="1408" w:type="dxa"/>
+            <w:tcW w:w="1407" w:type="dxa"/>
             <w:tcBorders/>
           </w:tcPr>
           <w:p>
@@ -15006,7 +14952,7 @@
         </w:tc>
         <w:tc>
           <w:tcPr>
-            <w:tcW w:w="7091" w:type="dxa"/>
+            <w:tcW w:w="7092" w:type="dxa"/>
             <w:tcBorders/>
           </w:tcPr>
           <w:p>
@@ -15067,7 +15013,7 @@
         </w:tc>
         <w:tc>
           <w:tcPr>
-            <w:tcW w:w="1408" w:type="dxa"/>
+            <w:tcW w:w="1407" w:type="dxa"/>
             <w:tcBorders/>
           </w:tcPr>
           <w:p>
@@ -15100,7 +15046,7 @@
         </w:tc>
         <w:tc>
           <w:tcPr>
-            <w:tcW w:w="7091" w:type="dxa"/>
+            <w:tcW w:w="7092" w:type="dxa"/>
             <w:tcBorders/>
           </w:tcPr>
           <w:p>
@@ -15161,7 +15107,7 @@
         </w:tc>
         <w:tc>
           <w:tcPr>
-            <w:tcW w:w="1408" w:type="dxa"/>
+            <w:tcW w:w="1407" w:type="dxa"/>
             <w:tcBorders/>
           </w:tcPr>
           <w:p>
@@ -15194,7 +15140,7 @@
         </w:tc>
         <w:tc>
           <w:tcPr>
-            <w:tcW w:w="7091" w:type="dxa"/>
+            <w:tcW w:w="7092" w:type="dxa"/>
             <w:tcBorders/>
           </w:tcPr>
           <w:p>
@@ -15515,7 +15461,7 @@
         </w:tc>
         <w:tc>
           <w:tcPr>
-            <w:tcW w:w="1408" w:type="dxa"/>
+            <w:tcW w:w="1407" w:type="dxa"/>
             <w:tcBorders/>
           </w:tcPr>
           <w:p>
@@ -15548,7 +15494,7 @@
         </w:tc>
         <w:tc>
           <w:tcPr>
-            <w:tcW w:w="7091" w:type="dxa"/>
+            <w:tcW w:w="7092" w:type="dxa"/>
             <w:tcBorders/>
           </w:tcPr>
           <w:p>
@@ -15609,7 +15555,7 @@
         </w:tc>
         <w:tc>
           <w:tcPr>
-            <w:tcW w:w="1408" w:type="dxa"/>
+            <w:tcW w:w="1407" w:type="dxa"/>
             <w:tcBorders/>
           </w:tcPr>
           <w:p>
@@ -15642,7 +15588,7 @@
         </w:tc>
         <w:tc>
           <w:tcPr>
-            <w:tcW w:w="7091" w:type="dxa"/>
+            <w:tcW w:w="7092" w:type="dxa"/>
             <w:tcBorders/>
           </w:tcPr>
           <w:p>
@@ -19170,13 +19116,7 @@
               <w:rPr>
                 <w:lang w:val="en-US"/>
               </w:rPr>
-              <w:t>=text/wav[|subtitles]#coordinate#heading#length#width#height#delay</w:t>
-            </w:r>
-            <w:r>
-              <w:rPr>
-                <w:lang w:val="en-US"/>
-              </w:rPr>
-              <w:t>#</w:t>
+              <w:t>=text/wav[|subtitles]#coordinate#heading#length#width#height#delay#</w:t>
             </w:r>
             <w:r>
               <w:rPr>
@@ -19437,13 +19377,7 @@
               <w:rPr>
                 <w:lang w:val="en-US"/>
               </w:rPr>
-              <w:t>=text/wav[|subtitles]#coordinate#heading#length#width#height#delay</w:t>
-            </w:r>
-            <w:r>
-              <w:rPr>
-                <w:lang w:val="en-US"/>
-              </w:rPr>
-              <w:t>#</w:t>
+              <w:t>=text/wav[|subtitles]#coordinate#heading#length#width#height#delay#</w:t>
             </w:r>
             <w:r>
               <w:rPr>
@@ -19704,13 +19638,7 @@
               <w:rPr>
                 <w:lang w:val="en-US"/>
               </w:rPr>
-              <w:t>=text/wav[|subtitles]#altitude in feet</w:t>
-            </w:r>
-            <w:r>
-              <w:rPr>
-                <w:lang w:val="en-US"/>
-              </w:rPr>
-              <w:t>#[True/False]</w:t>
+              <w:t>=text/wav[|subtitles]#altitude in feet#[True/False]</w:t>
             </w:r>
           </w:p>
         </w:tc>
@@ -19832,13 +19760,7 @@
               <w:rPr>
                 <w:lang w:val="en-US"/>
               </w:rPr>
-              <w:t>=text/wav[|subtitles]#speed in knots</w:t>
-            </w:r>
-            <w:r>
-              <w:rPr>
-                <w:lang w:val="en-US"/>
-              </w:rPr>
-              <w:t>#[True/False]</w:t>
+              <w:t>=text/wav[|subtitles]#speed in knots#[True/False]</w:t>
             </w:r>
           </w:p>
         </w:tc>
@@ -19960,13 +19882,7 @@
               <w:rPr>
                 <w:lang w:val="en-US"/>
               </w:rPr>
-              <w:t>=text/wav[|subtitles]#altitude in feet#speed in knots</w:t>
-            </w:r>
-            <w:r>
-              <w:rPr>
-                <w:lang w:val="en-US"/>
-              </w:rPr>
-              <w:t>#[True/False]</w:t>
+              <w:t>=text/wav[|subtitles]#altitude in feet#speed in knots#[True/False]</w:t>
             </w:r>
           </w:p>
         </w:tc>
@@ -20088,13 +20004,7 @@
               <w:rPr>
                 <w:lang w:val="en-US"/>
               </w:rPr>
-              <w:t>=text/wav[|subtitles]#HTML escaped RPN formula</w:t>
-            </w:r>
-            <w:r>
-              <w:rPr>
-                <w:lang w:val="en-US"/>
-              </w:rPr>
-              <w:t>#[True/False]</w:t>
+              <w:t>=text/wav[|subtitles]#HTML escaped RPN formula#[True/False]</w:t>
             </w:r>
           </w:p>
         </w:tc>
@@ -23864,7 +23774,7 @@
       </w:r>
     </w:p>
     <w:sectPr>
-      <w:footerReference w:type="default" r:id="rId7"/>
+      <w:footerReference w:type="default" r:id="rId8"/>
       <w:type w:val="nextPage"/>
       <w:pgSz w:w="11906" w:h="16838"/>
       <w:pgMar w:left="1134" w:right="1134" w:header="0" w:top="1134" w:footer="1134" w:bottom="1693" w:gutter="0"/>
@@ -25734,20 +25644,6 @@
       <w:szCs w:val="32"/>
     </w:rPr>
   </w:style>
-  <w:style w:type="paragraph" w:styleId="Innehllsfrteckningrubrik">
-    <w:name w:val="TOA Heading"/>
-    <w:basedOn w:val="Sakregisterrubrik"/>
-    <w:pPr>
-      <w:suppressLineNumbers/>
-      <w:ind w:left="0" w:hanging="0"/>
-    </w:pPr>
-    <w:rPr>
-      <w:b/>
-      <w:bCs/>
-      <w:sz w:val="32"/>
-      <w:szCs w:val="32"/>
-    </w:rPr>
-  </w:style>
   <w:style w:type="numbering" w:styleId="NoList" w:default="1">
     <w:name w:val="No List"/>
     <w:uiPriority w:val="99"/>

</xml_diff>

<commit_message>
Make use of different max distance for landings
</commit_message>
<xml_diff>
--- a/BushMissionGen/README.docx
+++ b/BushMissionGen/README.docx
@@ -1607,13 +1607,7 @@
         <w:rPr>
           <w:lang w:val="en-US"/>
         </w:rPr>
-        <w:t xml:space="preserve">Landing challenges can also be generated! Also with failures </w:t>
-      </w:r>
-      <w:r>
-        <w:rPr>
-          <w:lang w:val="en-US"/>
-        </w:rPr>
-        <w:t>and dialogs etc.</w:t>
+        <w:t>Landing challenges can also be generated! Also with failures and dialogs etc.</w:t>
       </w:r>
     </w:p>
     <w:p>
@@ -17362,21 +17356,205 @@
               <w:spacing w:before="0" w:after="0"/>
               <w:jc w:val="left"/>
               <w:rPr>
-                <w:sz w:val="22"/>
-                <w:szCs w:val="22"/>
-                <w:lang w:val="en-US"/>
-              </w:rPr>
-            </w:pPr>
-            <w:r>
-              <w:rPr>
-                <w:rFonts w:eastAsia="NSimSun" w:cs="Arial"/>
+                <w:rFonts w:ascii="Liberation Serif" w:hAnsi="Liberation Serif" w:eastAsia="NSimSun" w:cs="Arial"/>
                 <w:color w:val="auto"/>
                 <w:kern w:val="2"/>
                 <w:sz w:val="22"/>
                 <w:szCs w:val="22"/>
                 <w:lang w:val="en-US" w:eastAsia="zh-CN" w:bidi="hi-IN"/>
               </w:rPr>
+            </w:pPr>
+            <w:r>
+              <w:rPr>
+                <w:rFonts w:eastAsia="NSimSun" w:cs="Arial"/>
+                <w:color w:val="auto"/>
+                <w:kern w:val="2"/>
+                <w:sz w:val="22"/>
+                <w:szCs w:val="22"/>
+                <w:lang w:val="en-US" w:eastAsia="zh-CN" w:bidi="hi-IN"/>
+              </w:rPr>
               <w:t>10</w:t>
+            </w:r>
+          </w:p>
+        </w:tc>
+        <w:tc>
+          <w:tcPr>
+            <w:tcW w:w="6215" w:type="dxa"/>
+            <w:tcBorders>
+              <w:top w:val="nil"/>
+            </w:tcBorders>
+          </w:tcPr>
+          <w:p>
+            <w:pPr>
+              <w:pStyle w:val="Normal"/>
+              <w:widowControl w:val="false"/>
+              <w:suppressAutoHyphens w:val="true"/>
+              <w:spacing w:before="0" w:after="0"/>
+              <w:jc w:val="both"/>
+              <w:rPr>
+                <w:sz w:val="20"/>
+                <w:szCs w:val="20"/>
+                <w:lang w:val="en-US"/>
+              </w:rPr>
+            </w:pPr>
+            <w:r>
+              <w:rPr>
+                <w:rFonts w:eastAsia="NSimSun" w:cs="Arial"/>
+                <w:color w:val="auto"/>
+                <w:kern w:val="2"/>
+                <w:sz w:val="20"/>
+                <w:szCs w:val="20"/>
+                <w:lang w:val="en-US" w:eastAsia="zh-CN" w:bidi="hi-IN"/>
+              </w:rPr>
+              <w:t>forceAirliner</w:t>
+            </w:r>
+            <w:r>
+              <w:rPr>
+                <w:sz w:val="20"/>
+                <w:szCs w:val="20"/>
+                <w:lang w:val="en-US"/>
+              </w:rPr>
+              <w:t>=</w:t>
+            </w:r>
+            <w:r>
+              <w:rPr>
+                <w:rFonts w:eastAsia="NSimSun" w:cs="Arial"/>
+                <w:color w:val="auto"/>
+                <w:kern w:val="2"/>
+                <w:sz w:val="20"/>
+                <w:szCs w:val="20"/>
+                <w:lang w:val="en-US" w:eastAsia="zh-CN" w:bidi="hi-IN"/>
+              </w:rPr>
+              <w:t>True</w:t>
+            </w:r>
+          </w:p>
+        </w:tc>
+        <w:tc>
+          <w:tcPr>
+            <w:tcW w:w="2977" w:type="dxa"/>
+            <w:tcBorders>
+              <w:top w:val="nil"/>
+            </w:tcBorders>
+          </w:tcPr>
+          <w:p>
+            <w:pPr>
+              <w:pStyle w:val="Normal"/>
+              <w:widowControl w:val="false"/>
+              <w:tabs>
+                <w:tab w:val="clear" w:pos="709"/>
+                <w:tab w:val="left" w:pos="5616" w:leader="none"/>
+              </w:tabs>
+              <w:suppressAutoHyphens w:val="true"/>
+              <w:spacing w:before="0" w:after="0"/>
+              <w:jc w:val="left"/>
+              <w:rPr>
+                <w:sz w:val="20"/>
+                <w:szCs w:val="20"/>
+                <w:lang w:val="en-US"/>
+              </w:rPr>
+            </w:pPr>
+            <w:r>
+              <w:rPr>
+                <w:rFonts w:eastAsia="NSimSun" w:cs="Arial"/>
+                <w:b/>
+                <w:bCs/>
+                <w:kern w:val="2"/>
+                <w:sz w:val="20"/>
+                <w:szCs w:val="20"/>
+                <w:lang w:val="en-US" w:eastAsia="zh-CN" w:bidi="hi-IN"/>
+              </w:rPr>
+              <w:t>Optional!</w:t>
+            </w:r>
+            <w:r>
+              <w:rPr>
+                <w:rFonts w:eastAsia="NSimSun" w:cs="Arial"/>
+                <w:kern w:val="2"/>
+                <w:sz w:val="20"/>
+                <w:szCs w:val="20"/>
+                <w:lang w:val="en-US" w:eastAsia="zh-CN" w:bidi="hi-IN"/>
+              </w:rPr>
+              <w:t xml:space="preserve"> </w:t>
+            </w:r>
+            <w:r>
+              <w:rPr>
+                <w:rFonts w:eastAsia="NSimSun" w:cs="Arial"/>
+                <w:color w:val="auto"/>
+                <w:kern w:val="2"/>
+                <w:sz w:val="20"/>
+                <w:szCs w:val="20"/>
+                <w:lang w:val="en-US" w:eastAsia="zh-CN" w:bidi="hi-IN"/>
+              </w:rPr>
+              <w:t>Forces BMG to use airliner templates. Useful for 3</w:t>
+            </w:r>
+            <w:r>
+              <w:rPr>
+                <w:rFonts w:eastAsia="NSimSun" w:cs="Arial"/>
+                <w:color w:val="auto"/>
+                <w:kern w:val="2"/>
+                <w:sz w:val="20"/>
+                <w:szCs w:val="20"/>
+                <w:vertAlign w:val="superscript"/>
+                <w:lang w:val="en-US" w:eastAsia="zh-CN" w:bidi="hi-IN"/>
+              </w:rPr>
+              <w:t>rd</w:t>
+            </w:r>
+            <w:r>
+              <w:rPr>
+                <w:rFonts w:eastAsia="NSimSun" w:cs="Arial"/>
+                <w:color w:val="auto"/>
+                <w:kern w:val="2"/>
+                <w:sz w:val="20"/>
+                <w:szCs w:val="20"/>
+                <w:lang w:val="en-US" w:eastAsia="zh-CN" w:bidi="hi-IN"/>
+              </w:rPr>
+              <w:t xml:space="preserve"> party planes.</w:t>
+            </w:r>
+          </w:p>
+        </w:tc>
+      </w:tr>
+      <w:tr>
+        <w:trPr/>
+        <w:tc>
+          <w:tcPr>
+            <w:tcW w:w="436" w:type="dxa"/>
+            <w:tcBorders>
+              <w:top w:val="nil"/>
+            </w:tcBorders>
+          </w:tcPr>
+          <w:p>
+            <w:pPr>
+              <w:pStyle w:val="Normal"/>
+              <w:widowControl w:val="false"/>
+              <w:suppressAutoHyphens w:val="true"/>
+              <w:spacing w:before="0" w:after="0"/>
+              <w:jc w:val="left"/>
+              <w:rPr>
+                <w:sz w:val="22"/>
+                <w:szCs w:val="22"/>
+                <w:lang w:val="en-US"/>
+              </w:rPr>
+            </w:pPr>
+            <w:r>
+              <w:rPr>
+                <w:rFonts w:eastAsia="NSimSun" w:cs="Arial"/>
+                <w:color w:val="auto"/>
+                <w:kern w:val="2"/>
+                <w:sz w:val="22"/>
+                <w:szCs w:val="22"/>
+                <w:lang w:val="en-US" w:eastAsia="zh-CN" w:bidi="hi-IN"/>
+              </w:rPr>
+              <w:t>1</w:t>
+            </w:r>
+            <w:r>
+              <w:rPr>
+                <w:rFonts w:eastAsia="NSimSun" w:cs="Arial"/>
+                <w:color w:val="auto"/>
+                <w:kern w:val="2"/>
+                <w:sz w:val="22"/>
+                <w:szCs w:val="22"/>
+                <w:lang w:val="en-US" w:eastAsia="zh-CN" w:bidi="hi-IN"/>
+              </w:rPr>
+              <w:t>1</w:t>
             </w:r>
             <w:r>
               <w:rPr>
@@ -17400,7 +17578,7 @@
                 <w:szCs w:val="22"/>
                 <w:lang w:val="en-US" w:eastAsia="zh-CN" w:bidi="hi-IN"/>
               </w:rPr>
-              <w:t>3</w:t>
+              <w:t>4</w:t>
             </w:r>
           </w:p>
         </w:tc>

</xml_diff>

<commit_message>
Scenery stuff and library objects
</commit_message>
<xml_diff>
--- a/BushMissionGen/README.docx
+++ b/BushMissionGen/README.docx
@@ -343,7 +343,7 @@
       <w:sdtContent>
         <w:p>
           <w:pPr>
-            <w:pStyle w:val="TOAHeading1"/>
+            <w:pStyle w:val="Innehllsfrteckningrubrik"/>
             <w:suppressLineNumbers/>
             <w:ind w:left="0" w:hanging="0"/>
             <w:rPr>
@@ -367,6 +367,9 @@
         <w:p>
           <w:pPr>
             <w:pStyle w:val="Innehllsfrteckning1"/>
+            <w:tabs>
+              <w:tab w:val="right" w:pos="9638" w:leader="dot"/>
+            </w:tabs>
             <w:rPr/>
           </w:pPr>
           <w:r>
@@ -376,7 +379,6 @@
             <w:rPr>
               <w:webHidden/>
               <w:rStyle w:val="Frteckningslnk"/>
-              <w:vanish w:val="false"/>
             </w:rPr>
             <w:instrText> TOC \z \o "1-3" \u \h</w:instrText>
           </w:r>
@@ -384,7 +386,6 @@
             <w:rPr>
               <w:webHidden/>
               <w:rStyle w:val="Frteckningslnk"/>
-              <w:vanish w:val="false"/>
             </w:rPr>
             <w:fldChar w:fldCharType="separate"/>
           </w:r>
@@ -393,7 +394,6 @@
               <w:rPr>
                 <w:webHidden/>
                 <w:rStyle w:val="Frteckningslnk"/>
-                <w:vanish w:val="false"/>
               </w:rPr>
               <w:t xml:space="preserve">​ </w:t>
             </w:r>
@@ -421,7 +421,6 @@
               <w:rPr>
                 <w:webHidden/>
                 <w:rStyle w:val="Frteckningslnk"/>
-                <w:vanish w:val="false"/>
               </w:rPr>
               <w:t xml:space="preserve">​ </w:t>
             </w:r>
@@ -449,7 +448,6 @@
               <w:rPr>
                 <w:webHidden/>
                 <w:rStyle w:val="Frteckningslnk"/>
-                <w:vanish w:val="false"/>
               </w:rPr>
               <w:t xml:space="preserve">​ </w:t>
             </w:r>
@@ -477,7 +475,6 @@
               <w:rPr>
                 <w:webHidden/>
                 <w:rStyle w:val="Frteckningslnk"/>
-                <w:vanish w:val="false"/>
               </w:rPr>
               <w:t xml:space="preserve">​ </w:t>
             </w:r>
@@ -505,7 +502,6 @@
               <w:rPr>
                 <w:webHidden/>
                 <w:rStyle w:val="Frteckningslnk"/>
-                <w:vanish w:val="false"/>
               </w:rPr>
               <w:t xml:space="preserve">​ </w:t>
             </w:r>
@@ -533,7 +529,6 @@
               <w:rPr>
                 <w:webHidden/>
                 <w:rStyle w:val="Frteckningslnk"/>
-                <w:vanish w:val="false"/>
               </w:rPr>
               <w:t xml:space="preserve">​ </w:t>
             </w:r>
@@ -561,7 +556,6 @@
               <w:rPr>
                 <w:webHidden/>
                 <w:rStyle w:val="Frteckningslnk"/>
-                <w:vanish w:val="false"/>
               </w:rPr>
               <w:t xml:space="preserve">​ </w:t>
             </w:r>
@@ -589,7 +583,6 @@
               <w:rPr>
                 <w:webHidden/>
                 <w:rStyle w:val="Frteckningslnk"/>
-                <w:vanish w:val="false"/>
               </w:rPr>
               <w:t xml:space="preserve">​ </w:t>
             </w:r>
@@ -617,7 +610,6 @@
               <w:rPr>
                 <w:webHidden/>
                 <w:rStyle w:val="Frteckningslnk"/>
-                <w:vanish w:val="false"/>
               </w:rPr>
               <w:t xml:space="preserve">​ </w:t>
             </w:r>
@@ -645,7 +637,6 @@
               <w:rPr>
                 <w:webHidden/>
                 <w:rStyle w:val="Frteckningslnk"/>
-                <w:vanish w:val="false"/>
               </w:rPr>
               <w:t xml:space="preserve">​ </w:t>
             </w:r>
@@ -673,7 +664,6 @@
               <w:rPr>
                 <w:webHidden/>
                 <w:rStyle w:val="Frteckningslnk"/>
-                <w:vanish w:val="false"/>
               </w:rPr>
               <w:t xml:space="preserve">​ </w:t>
             </w:r>
@@ -701,7 +691,6 @@
               <w:rPr>
                 <w:webHidden/>
                 <w:rStyle w:val="Frteckningslnk"/>
-                <w:vanish w:val="false"/>
               </w:rPr>
               <w:t xml:space="preserve">​ </w:t>
             </w:r>
@@ -729,7 +718,6 @@
               <w:rPr>
                 <w:webHidden/>
                 <w:rStyle w:val="Frteckningslnk"/>
-                <w:vanish w:val="false"/>
               </w:rPr>
               <w:t xml:space="preserve">​ </w:t>
             </w:r>
@@ -757,7 +745,6 @@
               <w:rPr>
                 <w:webHidden/>
                 <w:rStyle w:val="Frteckningslnk"/>
-                <w:vanish w:val="false"/>
               </w:rPr>
               <w:t xml:space="preserve">​ </w:t>
             </w:r>
@@ -785,7 +772,6 @@
               <w:rPr>
                 <w:webHidden/>
                 <w:rStyle w:val="Frteckningslnk"/>
-                <w:vanish w:val="false"/>
               </w:rPr>
               <w:t xml:space="preserve">​ </w:t>
             </w:r>
@@ -813,7 +799,6 @@
               <w:rPr>
                 <w:webHidden/>
                 <w:rStyle w:val="Frteckningslnk"/>
-                <w:vanish w:val="false"/>
               </w:rPr>
               <w:t xml:space="preserve">​ </w:t>
             </w:r>
@@ -841,7 +826,6 @@
               <w:rPr>
                 <w:webHidden/>
                 <w:rStyle w:val="Frteckningslnk"/>
-                <w:vanish w:val="false"/>
               </w:rPr>
               <w:t xml:space="preserve">​ </w:t>
             </w:r>
@@ -869,7 +853,6 @@
               <w:rPr>
                 <w:webHidden/>
                 <w:rStyle w:val="Frteckningslnk"/>
-                <w:vanish w:val="false"/>
               </w:rPr>
               <w:t xml:space="preserve">​ </w:t>
             </w:r>
@@ -886,6 +869,9 @@
         <w:p>
           <w:pPr>
             <w:pStyle w:val="Innehllsfrteckning1"/>
+            <w:tabs>
+              <w:tab w:val="right" w:pos="9638" w:leader="dot"/>
+            </w:tabs>
             <w:rPr/>
           </w:pPr>
           <w:hyperlink w:anchor="__RefHeading___Toc3980_1735932911">
@@ -893,7 +879,6 @@
               <w:rPr>
                 <w:webHidden/>
                 <w:rStyle w:val="Frteckningslnk"/>
-                <w:vanish w:val="false"/>
               </w:rPr>
               <w:t xml:space="preserve">​ </w:t>
             </w:r>
@@ -921,7 +906,6 @@
               <w:rPr>
                 <w:webHidden/>
                 <w:rStyle w:val="Frteckningslnk"/>
-                <w:vanish w:val="false"/>
               </w:rPr>
               <w:t xml:space="preserve">​ </w:t>
             </w:r>
@@ -938,6 +922,9 @@
         <w:p>
           <w:pPr>
             <w:pStyle w:val="Innehllsfrteckning1"/>
+            <w:tabs>
+              <w:tab w:val="right" w:pos="9638" w:leader="dot"/>
+            </w:tabs>
             <w:rPr/>
           </w:pPr>
           <w:hyperlink w:anchor="__RefHeading___Toc3984_1735932911">
@@ -945,7 +932,6 @@
               <w:rPr>
                 <w:webHidden/>
                 <w:rStyle w:val="Frteckningslnk"/>
-                <w:vanish w:val="false"/>
               </w:rPr>
               <w:t xml:space="preserve">​ </w:t>
             </w:r>
@@ -973,7 +959,6 @@
               <w:rPr>
                 <w:webHidden/>
                 <w:rStyle w:val="Frteckningslnk"/>
-                <w:vanish w:val="false"/>
               </w:rPr>
               <w:t xml:space="preserve">​ </w:t>
             </w:r>
@@ -1001,7 +986,6 @@
               <w:rPr>
                 <w:webHidden/>
                 <w:rStyle w:val="Frteckningslnk"/>
-                <w:vanish w:val="false"/>
               </w:rPr>
               <w:t xml:space="preserve">​ </w:t>
             </w:r>
@@ -1390,7 +1374,7 @@
       <w:tblPr>
         <w:tblW w:w="9638" w:type="dxa"/>
         <w:jc w:val="left"/>
-        <w:tblInd w:w="0" w:type="dxa"/>
+        <w:tblInd w:w="57" w:type="dxa"/>
         <w:tblLayout w:type="fixed"/>
         <w:tblCellMar>
           <w:top w:w="55" w:type="dxa"/>
@@ -1444,14 +1428,14 @@
             <w:pPr>
               <w:pStyle w:val="Normal"/>
               <w:widowControl w:val="false"/>
-              <w:rPr>
-                <w:lang w:val="en-US"/>
-              </w:rPr>
+              <w:rPr/>
             </w:pPr>
             <w:hyperlink r:id="rId4">
               <w:r>
                 <w:rPr>
                   <w:rStyle w:val="Internetlnk"/>
+                  <w:sz w:val="22"/>
+                  <w:szCs w:val="22"/>
                   <w:lang w:val="en-US"/>
                 </w:rPr>
                 <w:t>https://youtu.be/JCfpbqIP2cQ</w:t>
@@ -1499,14 +1483,14 @@
             <w:pPr>
               <w:pStyle w:val="Normal"/>
               <w:widowControl w:val="false"/>
-              <w:rPr>
-                <w:lang w:val="en-US"/>
-              </w:rPr>
+              <w:rPr/>
             </w:pPr>
             <w:hyperlink r:id="rId5">
               <w:r>
                 <w:rPr>
                   <w:rStyle w:val="Internetlnk"/>
+                  <w:sz w:val="22"/>
+                  <w:szCs w:val="22"/>
                   <w:lang w:val="en-US"/>
                 </w:rPr>
                 <w:t>https://www.youtube.com/watch?v=GSjKZSOlz70</w:t>
@@ -1554,14 +1538,14 @@
             <w:pPr>
               <w:pStyle w:val="Normal"/>
               <w:widowControl w:val="false"/>
-              <w:rPr>
-                <w:lang w:val="en-US"/>
-              </w:rPr>
+              <w:rPr/>
             </w:pPr>
             <w:hyperlink r:id="rId6">
               <w:r>
                 <w:rPr>
                   <w:rStyle w:val="Internetlnk"/>
+                  <w:sz w:val="22"/>
+                  <w:szCs w:val="22"/>
                   <w:lang w:val="en-US"/>
                 </w:rPr>
                 <w:t>https://www.youtube.com/watch?v=7Jz66u-KNq8</w:t>
@@ -2019,7 +2003,7 @@
       <w:pPr>
         <w:pStyle w:val="Normal"/>
         <w:tabs>
-          <w:tab w:val="clear" w:pos="709"/>
+          <w:tab w:val="clear" w:pos="720"/>
           <w:tab w:val="left" w:pos="3180" w:leader="none"/>
           <w:tab w:val="left" w:pos="3624" w:leader="none"/>
           <w:tab w:val="left" w:pos="3948" w:leader="none"/>
@@ -2047,7 +2031,7 @@
       <w:pPr>
         <w:pStyle w:val="Normal"/>
         <w:tabs>
-          <w:tab w:val="clear" w:pos="709"/>
+          <w:tab w:val="clear" w:pos="720"/>
           <w:tab w:val="left" w:pos="3180" w:leader="none"/>
           <w:tab w:val="left" w:pos="3624" w:leader="none"/>
           <w:tab w:val="left" w:pos="3948" w:leader="none"/>
@@ -2075,7 +2059,7 @@
       <w:pPr>
         <w:pStyle w:val="Normal"/>
         <w:tabs>
-          <w:tab w:val="clear" w:pos="709"/>
+          <w:tab w:val="clear" w:pos="720"/>
           <w:tab w:val="left" w:pos="3180" w:leader="none"/>
           <w:tab w:val="left" w:pos="3624" w:leader="none"/>
           <w:tab w:val="left" w:pos="3948" w:leader="none"/>
@@ -2103,7 +2087,7 @@
       <w:pPr>
         <w:pStyle w:val="Normal"/>
         <w:tabs>
-          <w:tab w:val="clear" w:pos="709"/>
+          <w:tab w:val="clear" w:pos="720"/>
           <w:tab w:val="left" w:pos="3180" w:leader="none"/>
           <w:tab w:val="left" w:pos="3624" w:leader="none"/>
           <w:tab w:val="left" w:pos="3948" w:leader="none"/>
@@ -2131,7 +2115,7 @@
       <w:pPr>
         <w:pStyle w:val="Normal"/>
         <w:tabs>
-          <w:tab w:val="clear" w:pos="709"/>
+          <w:tab w:val="clear" w:pos="720"/>
           <w:tab w:val="left" w:pos="3180" w:leader="none"/>
           <w:tab w:val="left" w:pos="3624" w:leader="none"/>
           <w:tab w:val="left" w:pos="3948" w:leader="none"/>
@@ -2159,7 +2143,7 @@
       <w:pPr>
         <w:pStyle w:val="Normal"/>
         <w:tabs>
-          <w:tab w:val="clear" w:pos="709"/>
+          <w:tab w:val="clear" w:pos="720"/>
           <w:tab w:val="left" w:pos="3180" w:leader="none"/>
           <w:tab w:val="left" w:pos="3624" w:leader="none"/>
           <w:tab w:val="left" w:pos="3948" w:leader="none"/>
@@ -2187,7 +2171,7 @@
       <w:pPr>
         <w:pStyle w:val="Normal"/>
         <w:tabs>
-          <w:tab w:val="clear" w:pos="709"/>
+          <w:tab w:val="clear" w:pos="720"/>
           <w:tab w:val="left" w:pos="3180" w:leader="none"/>
           <w:tab w:val="left" w:pos="3624" w:leader="none"/>
           <w:tab w:val="left" w:pos="3948" w:leader="none"/>
@@ -2215,7 +2199,7 @@
       <w:pPr>
         <w:pStyle w:val="Normal"/>
         <w:tabs>
-          <w:tab w:val="clear" w:pos="709"/>
+          <w:tab w:val="clear" w:pos="720"/>
           <w:tab w:val="left" w:pos="3180" w:leader="none"/>
           <w:tab w:val="left" w:pos="3624" w:leader="none"/>
           <w:tab w:val="left" w:pos="3948" w:leader="none"/>
@@ -2243,7 +2227,7 @@
       <w:pPr>
         <w:pStyle w:val="Normal"/>
         <w:tabs>
-          <w:tab w:val="clear" w:pos="709"/>
+          <w:tab w:val="clear" w:pos="720"/>
           <w:tab w:val="left" w:pos="3180" w:leader="none"/>
           <w:tab w:val="left" w:pos="3624" w:leader="none"/>
           <w:tab w:val="left" w:pos="3948" w:leader="none"/>
@@ -2279,7 +2263,7 @@
       <w:pPr>
         <w:pStyle w:val="Normal"/>
         <w:tabs>
-          <w:tab w:val="clear" w:pos="709"/>
+          <w:tab w:val="clear" w:pos="720"/>
           <w:tab w:val="left" w:pos="3180" w:leader="none"/>
           <w:tab w:val="left" w:pos="3624" w:leader="none"/>
           <w:tab w:val="left" w:pos="3948" w:leader="none"/>
@@ -2315,7 +2299,7 @@
       <w:pPr>
         <w:pStyle w:val="Normal"/>
         <w:tabs>
-          <w:tab w:val="clear" w:pos="709"/>
+          <w:tab w:val="clear" w:pos="720"/>
           <w:tab w:val="left" w:pos="3180" w:leader="none"/>
           <w:tab w:val="left" w:pos="3624" w:leader="none"/>
           <w:tab w:val="left" w:pos="3948" w:leader="none"/>
@@ -2351,7 +2335,7 @@
       <w:pPr>
         <w:pStyle w:val="Normal"/>
         <w:tabs>
-          <w:tab w:val="clear" w:pos="709"/>
+          <w:tab w:val="clear" w:pos="720"/>
           <w:tab w:val="left" w:pos="3180" w:leader="none"/>
           <w:tab w:val="left" w:pos="3624" w:leader="none"/>
           <w:tab w:val="left" w:pos="3948" w:leader="none"/>
@@ -2379,7 +2363,7 @@
       <w:pPr>
         <w:pStyle w:val="Normal"/>
         <w:tabs>
-          <w:tab w:val="clear" w:pos="709"/>
+          <w:tab w:val="clear" w:pos="720"/>
           <w:tab w:val="left" w:pos="3180" w:leader="none"/>
           <w:tab w:val="left" w:pos="3624" w:leader="none"/>
           <w:tab w:val="left" w:pos="3948" w:leader="none"/>
@@ -2407,7 +2391,7 @@
       <w:pPr>
         <w:pStyle w:val="Normal"/>
         <w:tabs>
-          <w:tab w:val="clear" w:pos="709"/>
+          <w:tab w:val="clear" w:pos="720"/>
           <w:tab w:val="left" w:pos="3180" w:leader="none"/>
           <w:tab w:val="left" w:pos="3624" w:leader="none"/>
           <w:tab w:val="left" w:pos="3948" w:leader="none"/>
@@ -2443,7 +2427,7 @@
       <w:pPr>
         <w:pStyle w:val="Normal"/>
         <w:tabs>
-          <w:tab w:val="clear" w:pos="709"/>
+          <w:tab w:val="clear" w:pos="720"/>
           <w:tab w:val="left" w:pos="3180" w:leader="none"/>
           <w:tab w:val="left" w:pos="3624" w:leader="none"/>
           <w:tab w:val="left" w:pos="3948" w:leader="none"/>
@@ -2471,7 +2455,7 @@
       <w:pPr>
         <w:pStyle w:val="Normal"/>
         <w:tabs>
-          <w:tab w:val="clear" w:pos="709"/>
+          <w:tab w:val="clear" w:pos="720"/>
           <w:tab w:val="left" w:pos="3180" w:leader="none"/>
           <w:tab w:val="left" w:pos="3624" w:leader="none"/>
           <w:tab w:val="left" w:pos="3948" w:leader="none"/>
@@ -2499,7 +2483,7 @@
       <w:pPr>
         <w:pStyle w:val="Normal"/>
         <w:tabs>
-          <w:tab w:val="clear" w:pos="709"/>
+          <w:tab w:val="clear" w:pos="720"/>
           <w:tab w:val="left" w:pos="3180" w:leader="none"/>
           <w:tab w:val="left" w:pos="3624" w:leader="none"/>
           <w:tab w:val="left" w:pos="3948" w:leader="none"/>
@@ -2527,7 +2511,7 @@
       <w:pPr>
         <w:pStyle w:val="Normal"/>
         <w:tabs>
-          <w:tab w:val="clear" w:pos="709"/>
+          <w:tab w:val="clear" w:pos="720"/>
           <w:tab w:val="left" w:pos="3180" w:leader="none"/>
           <w:tab w:val="left" w:pos="3624" w:leader="none"/>
           <w:tab w:val="left" w:pos="3948" w:leader="none"/>
@@ -2555,7 +2539,7 @@
       <w:pPr>
         <w:pStyle w:val="Normal"/>
         <w:tabs>
-          <w:tab w:val="clear" w:pos="709"/>
+          <w:tab w:val="clear" w:pos="720"/>
           <w:tab w:val="left" w:pos="3180" w:leader="none"/>
           <w:tab w:val="left" w:pos="3624" w:leader="none"/>
           <w:tab w:val="left" w:pos="3948" w:leader="none"/>
@@ -2583,7 +2567,7 @@
       <w:pPr>
         <w:pStyle w:val="Normal"/>
         <w:tabs>
-          <w:tab w:val="clear" w:pos="709"/>
+          <w:tab w:val="clear" w:pos="720"/>
           <w:tab w:val="left" w:pos="3180" w:leader="none"/>
           <w:tab w:val="left" w:pos="3624" w:leader="none"/>
           <w:tab w:val="left" w:pos="3948" w:leader="none"/>
@@ -2705,9 +2689,9 @@
     <w:tbl>
       <w:tblPr>
         <w:tblStyle w:val="Tabellenraster"/>
-        <w:tblW w:w="9863" w:type="dxa"/>
+        <w:tblW w:w="9802" w:type="dxa"/>
         <w:jc w:val="left"/>
-        <w:tblInd w:w="0" w:type="dxa"/>
+        <w:tblInd w:w="174" w:type="dxa"/>
         <w:tblLayout w:type="fixed"/>
         <w:tblCellMar>
           <w:top w:w="0" w:type="dxa"/>
@@ -2718,14 +2702,14 @@
         <w:tblLook w:firstRow="1" w:noVBand="1" w:lastRow="0" w:firstColumn="1" w:lastColumn="0" w:noHBand="0" w:val="04a0"/>
       </w:tblPr>
       <w:tblGrid>
-        <w:gridCol w:w="5097"/>
-        <w:gridCol w:w="4765"/>
+        <w:gridCol w:w="5040"/>
+        <w:gridCol w:w="4762"/>
       </w:tblGrid>
       <w:tr>
         <w:trPr/>
         <w:tc>
           <w:tcPr>
-            <w:tcW w:w="5097" w:type="dxa"/>
+            <w:tcW w:w="5040" w:type="dxa"/>
             <w:tcBorders/>
           </w:tcPr>
           <w:p>
@@ -2758,7 +2742,7 @@
         </w:tc>
         <w:tc>
           <w:tcPr>
-            <w:tcW w:w="4765" w:type="dxa"/>
+            <w:tcW w:w="4762" w:type="dxa"/>
             <w:tcBorders/>
           </w:tcPr>
           <w:p>
@@ -2794,7 +2778,7 @@
         <w:trPr/>
         <w:tc>
           <w:tcPr>
-            <w:tcW w:w="5097" w:type="dxa"/>
+            <w:tcW w:w="5040" w:type="dxa"/>
             <w:tcBorders/>
           </w:tcPr>
           <w:p>
@@ -2836,7 +2820,7 @@
         </w:tc>
         <w:tc>
           <w:tcPr>
-            <w:tcW w:w="4765" w:type="dxa"/>
+            <w:tcW w:w="4762" w:type="dxa"/>
             <w:tcBorders/>
           </w:tcPr>
           <w:p>
@@ -2869,7 +2853,7 @@
         <w:trPr/>
         <w:tc>
           <w:tcPr>
-            <w:tcW w:w="5097" w:type="dxa"/>
+            <w:tcW w:w="5040" w:type="dxa"/>
             <w:tcBorders/>
           </w:tcPr>
           <w:p>
@@ -2911,7 +2895,7 @@
         </w:tc>
         <w:tc>
           <w:tcPr>
-            <w:tcW w:w="4765" w:type="dxa"/>
+            <w:tcW w:w="4762" w:type="dxa"/>
             <w:tcBorders/>
           </w:tcPr>
           <w:p>
@@ -2944,7 +2928,7 @@
         <w:trPr/>
         <w:tc>
           <w:tcPr>
-            <w:tcW w:w="5097" w:type="dxa"/>
+            <w:tcW w:w="5040" w:type="dxa"/>
             <w:tcBorders/>
           </w:tcPr>
           <w:p>
@@ -2986,7 +2970,7 @@
         </w:tc>
         <w:tc>
           <w:tcPr>
-            <w:tcW w:w="4765" w:type="dxa"/>
+            <w:tcW w:w="4762" w:type="dxa"/>
             <w:tcBorders/>
           </w:tcPr>
           <w:p>
@@ -3019,7 +3003,7 @@
         <w:trPr/>
         <w:tc>
           <w:tcPr>
-            <w:tcW w:w="5097" w:type="dxa"/>
+            <w:tcW w:w="5040" w:type="dxa"/>
             <w:tcBorders/>
           </w:tcPr>
           <w:p>
@@ -3061,7 +3045,7 @@
         </w:tc>
         <w:tc>
           <w:tcPr>
-            <w:tcW w:w="4765" w:type="dxa"/>
+            <w:tcW w:w="4762" w:type="dxa"/>
             <w:tcBorders/>
           </w:tcPr>
           <w:p>
@@ -3094,7 +3078,7 @@
         <w:trPr/>
         <w:tc>
           <w:tcPr>
-            <w:tcW w:w="5097" w:type="dxa"/>
+            <w:tcW w:w="5040" w:type="dxa"/>
             <w:tcBorders/>
           </w:tcPr>
           <w:p>
@@ -3136,7 +3120,7 @@
         </w:tc>
         <w:tc>
           <w:tcPr>
-            <w:tcW w:w="4765" w:type="dxa"/>
+            <w:tcW w:w="4762" w:type="dxa"/>
             <w:tcBorders/>
           </w:tcPr>
           <w:p>
@@ -3169,7 +3153,7 @@
         <w:trPr/>
         <w:tc>
           <w:tcPr>
-            <w:tcW w:w="5097" w:type="dxa"/>
+            <w:tcW w:w="5040" w:type="dxa"/>
             <w:tcBorders/>
           </w:tcPr>
           <w:p>
@@ -3214,7 +3198,7 @@
         </w:tc>
         <w:tc>
           <w:tcPr>
-            <w:tcW w:w="4765" w:type="dxa"/>
+            <w:tcW w:w="4762" w:type="dxa"/>
             <w:tcBorders/>
           </w:tcPr>
           <w:p>
@@ -3247,7 +3231,7 @@
         <w:trPr/>
         <w:tc>
           <w:tcPr>
-            <w:tcW w:w="5097" w:type="dxa"/>
+            <w:tcW w:w="5040" w:type="dxa"/>
             <w:tcBorders/>
           </w:tcPr>
           <w:p>
@@ -3292,7 +3276,7 @@
         </w:tc>
         <w:tc>
           <w:tcPr>
-            <w:tcW w:w="4765" w:type="dxa"/>
+            <w:tcW w:w="4762" w:type="dxa"/>
             <w:tcBorders/>
           </w:tcPr>
           <w:p>
@@ -3325,7 +3309,7 @@
         <w:trPr/>
         <w:tc>
           <w:tcPr>
-            <w:tcW w:w="5097" w:type="dxa"/>
+            <w:tcW w:w="5040" w:type="dxa"/>
             <w:tcBorders/>
           </w:tcPr>
           <w:p>
@@ -3370,7 +3354,7 @@
         </w:tc>
         <w:tc>
           <w:tcPr>
-            <w:tcW w:w="4765" w:type="dxa"/>
+            <w:tcW w:w="4762" w:type="dxa"/>
             <w:tcBorders/>
           </w:tcPr>
           <w:p>
@@ -3403,7 +3387,7 @@
         <w:trPr/>
         <w:tc>
           <w:tcPr>
-            <w:tcW w:w="5097" w:type="dxa"/>
+            <w:tcW w:w="5040" w:type="dxa"/>
             <w:tcBorders/>
           </w:tcPr>
           <w:p>
@@ -3458,7 +3442,7 @@
         </w:tc>
         <w:tc>
           <w:tcPr>
-            <w:tcW w:w="4765" w:type="dxa"/>
+            <w:tcW w:w="4762" w:type="dxa"/>
             <w:tcBorders/>
           </w:tcPr>
           <w:p>
@@ -3491,7 +3475,7 @@
         <w:trPr/>
         <w:tc>
           <w:tcPr>
-            <w:tcW w:w="5097" w:type="dxa"/>
+            <w:tcW w:w="5040" w:type="dxa"/>
             <w:tcBorders/>
           </w:tcPr>
           <w:p>
@@ -3567,7 +3551,7 @@
         </w:tc>
         <w:tc>
           <w:tcPr>
-            <w:tcW w:w="4765" w:type="dxa"/>
+            <w:tcW w:w="4762" w:type="dxa"/>
             <w:tcBorders/>
           </w:tcPr>
           <w:p>
@@ -3600,7 +3584,7 @@
         <w:trPr/>
         <w:tc>
           <w:tcPr>
-            <w:tcW w:w="5097" w:type="dxa"/>
+            <w:tcW w:w="5040" w:type="dxa"/>
             <w:tcBorders/>
           </w:tcPr>
           <w:p>
@@ -3676,7 +3660,7 @@
         </w:tc>
         <w:tc>
           <w:tcPr>
-            <w:tcW w:w="4765" w:type="dxa"/>
+            <w:tcW w:w="4762" w:type="dxa"/>
             <w:tcBorders/>
           </w:tcPr>
           <w:p>
@@ -3720,7 +3704,7 @@
         <w:trPr/>
         <w:tc>
           <w:tcPr>
-            <w:tcW w:w="5097" w:type="dxa"/>
+            <w:tcW w:w="5040" w:type="dxa"/>
             <w:tcBorders>
               <w:top w:val="nil"/>
             </w:tcBorders>
@@ -3774,7 +3758,7 @@
         </w:tc>
         <w:tc>
           <w:tcPr>
-            <w:tcW w:w="4765" w:type="dxa"/>
+            <w:tcW w:w="4762" w:type="dxa"/>
             <w:tcBorders>
               <w:top w:val="nil"/>
             </w:tcBorders>
@@ -3807,7 +3791,7 @@
         <w:trPr/>
         <w:tc>
           <w:tcPr>
-            <w:tcW w:w="5097" w:type="dxa"/>
+            <w:tcW w:w="5040" w:type="dxa"/>
             <w:tcBorders/>
           </w:tcPr>
           <w:p>
@@ -3852,7 +3836,7 @@
         </w:tc>
         <w:tc>
           <w:tcPr>
-            <w:tcW w:w="4765" w:type="dxa"/>
+            <w:tcW w:w="4762" w:type="dxa"/>
             <w:tcBorders/>
           </w:tcPr>
           <w:p>
@@ -3885,7 +3869,7 @@
         <w:trPr/>
         <w:tc>
           <w:tcPr>
-            <w:tcW w:w="5097" w:type="dxa"/>
+            <w:tcW w:w="5040" w:type="dxa"/>
             <w:tcBorders/>
           </w:tcPr>
           <w:p>
@@ -3930,7 +3914,7 @@
         </w:tc>
         <w:tc>
           <w:tcPr>
-            <w:tcW w:w="4765" w:type="dxa"/>
+            <w:tcW w:w="4762" w:type="dxa"/>
             <w:tcBorders/>
           </w:tcPr>
           <w:p>
@@ -3963,7 +3947,7 @@
         <w:trPr/>
         <w:tc>
           <w:tcPr>
-            <w:tcW w:w="5097" w:type="dxa"/>
+            <w:tcW w:w="5040" w:type="dxa"/>
             <w:tcBorders/>
           </w:tcPr>
           <w:p>
@@ -4008,7 +3992,7 @@
         </w:tc>
         <w:tc>
           <w:tcPr>
-            <w:tcW w:w="4765" w:type="dxa"/>
+            <w:tcW w:w="4762" w:type="dxa"/>
             <w:tcBorders/>
           </w:tcPr>
           <w:p>
@@ -4041,7 +4025,7 @@
         <w:trPr/>
         <w:tc>
           <w:tcPr>
-            <w:tcW w:w="5097" w:type="dxa"/>
+            <w:tcW w:w="5040" w:type="dxa"/>
             <w:tcBorders/>
           </w:tcPr>
           <w:p>
@@ -4083,7 +4067,7 @@
         </w:tc>
         <w:tc>
           <w:tcPr>
-            <w:tcW w:w="4765" w:type="dxa"/>
+            <w:tcW w:w="4762" w:type="dxa"/>
             <w:tcBorders/>
           </w:tcPr>
           <w:p>
@@ -4113,7 +4097,7 @@
         <w:trPr/>
         <w:tc>
           <w:tcPr>
-            <w:tcW w:w="5097" w:type="dxa"/>
+            <w:tcW w:w="5040" w:type="dxa"/>
             <w:tcBorders/>
           </w:tcPr>
           <w:p>
@@ -4155,7 +4139,7 @@
         </w:tc>
         <w:tc>
           <w:tcPr>
-            <w:tcW w:w="4765" w:type="dxa"/>
+            <w:tcW w:w="4762" w:type="dxa"/>
             <w:tcBorders/>
           </w:tcPr>
           <w:p>
@@ -4185,7 +4169,7 @@
         <w:trPr/>
         <w:tc>
           <w:tcPr>
-            <w:tcW w:w="5097" w:type="dxa"/>
+            <w:tcW w:w="5040" w:type="dxa"/>
             <w:tcBorders/>
           </w:tcPr>
           <w:p>
@@ -4230,7 +4214,7 @@
         </w:tc>
         <w:tc>
           <w:tcPr>
-            <w:tcW w:w="4765" w:type="dxa"/>
+            <w:tcW w:w="4762" w:type="dxa"/>
             <w:tcBorders/>
           </w:tcPr>
           <w:p>
@@ -4263,7 +4247,7 @@
         <w:trPr/>
         <w:tc>
           <w:tcPr>
-            <w:tcW w:w="5097" w:type="dxa"/>
+            <w:tcW w:w="5040" w:type="dxa"/>
             <w:tcBorders>
               <w:top w:val="nil"/>
             </w:tcBorders>
@@ -4310,7 +4294,7 @@
         </w:tc>
         <w:tc>
           <w:tcPr>
-            <w:tcW w:w="4765" w:type="dxa"/>
+            <w:tcW w:w="4762" w:type="dxa"/>
             <w:tcBorders>
               <w:top w:val="nil"/>
             </w:tcBorders>
@@ -4346,7 +4330,7 @@
         <w:trPr/>
         <w:tc>
           <w:tcPr>
-            <w:tcW w:w="5097" w:type="dxa"/>
+            <w:tcW w:w="5040" w:type="dxa"/>
             <w:tcBorders>
               <w:top w:val="nil"/>
             </w:tcBorders>
@@ -4393,7 +4377,7 @@
         </w:tc>
         <w:tc>
           <w:tcPr>
-            <w:tcW w:w="4765" w:type="dxa"/>
+            <w:tcW w:w="4762" w:type="dxa"/>
             <w:tcBorders>
               <w:top w:val="nil"/>
             </w:tcBorders>
@@ -4428,7 +4412,7 @@
         <w:trPr/>
         <w:tc>
           <w:tcPr>
-            <w:tcW w:w="5097" w:type="dxa"/>
+            <w:tcW w:w="5040" w:type="dxa"/>
             <w:tcBorders>
               <w:top w:val="nil"/>
             </w:tcBorders>
@@ -4475,7 +4459,7 @@
         </w:tc>
         <w:tc>
           <w:tcPr>
-            <w:tcW w:w="4765" w:type="dxa"/>
+            <w:tcW w:w="4762" w:type="dxa"/>
             <w:tcBorders>
               <w:top w:val="nil"/>
             </w:tcBorders>
@@ -4521,7 +4505,7 @@
         <w:trPr/>
         <w:tc>
           <w:tcPr>
-            <w:tcW w:w="5097" w:type="dxa"/>
+            <w:tcW w:w="5040" w:type="dxa"/>
             <w:tcBorders>
               <w:top w:val="nil"/>
             </w:tcBorders>
@@ -4570,7 +4554,7 @@
         </w:tc>
         <w:tc>
           <w:tcPr>
-            <w:tcW w:w="4765" w:type="dxa"/>
+            <w:tcW w:w="4762" w:type="dxa"/>
             <w:tcBorders>
               <w:top w:val="nil"/>
             </w:tcBorders>
@@ -4605,7 +4589,7 @@
         <w:trPr/>
         <w:tc>
           <w:tcPr>
-            <w:tcW w:w="5097" w:type="dxa"/>
+            <w:tcW w:w="5040" w:type="dxa"/>
             <w:tcBorders/>
           </w:tcPr>
           <w:p>
@@ -4650,7 +4634,7 @@
         </w:tc>
         <w:tc>
           <w:tcPr>
-            <w:tcW w:w="4765" w:type="dxa"/>
+            <w:tcW w:w="4762" w:type="dxa"/>
             <w:tcBorders/>
           </w:tcPr>
           <w:p>
@@ -4694,7 +4678,7 @@
         <w:trPr/>
         <w:tc>
           <w:tcPr>
-            <w:tcW w:w="5097" w:type="dxa"/>
+            <w:tcW w:w="5040" w:type="dxa"/>
             <w:tcBorders/>
           </w:tcPr>
           <w:p>
@@ -4741,7 +4725,7 @@
         </w:tc>
         <w:tc>
           <w:tcPr>
-            <w:tcW w:w="4765" w:type="dxa"/>
+            <w:tcW w:w="4762" w:type="dxa"/>
             <w:tcBorders/>
           </w:tcPr>
           <w:p>
@@ -4782,7 +4766,7 @@
         <w:trPr/>
         <w:tc>
           <w:tcPr>
-            <w:tcW w:w="5097" w:type="dxa"/>
+            <w:tcW w:w="5040" w:type="dxa"/>
             <w:tcBorders/>
           </w:tcPr>
           <w:p>
@@ -4839,7 +4823,7 @@
         </w:tc>
         <w:tc>
           <w:tcPr>
-            <w:tcW w:w="4765" w:type="dxa"/>
+            <w:tcW w:w="4762" w:type="dxa"/>
             <w:tcBorders/>
           </w:tcPr>
           <w:p>
@@ -4883,7 +4867,7 @@
         <w:trPr/>
         <w:tc>
           <w:tcPr>
-            <w:tcW w:w="5097" w:type="dxa"/>
+            <w:tcW w:w="5040" w:type="dxa"/>
             <w:tcBorders/>
           </w:tcPr>
           <w:p>
@@ -4928,7 +4912,7 @@
         </w:tc>
         <w:tc>
           <w:tcPr>
-            <w:tcW w:w="4765" w:type="dxa"/>
+            <w:tcW w:w="4762" w:type="dxa"/>
             <w:tcBorders/>
           </w:tcPr>
           <w:p>
@@ -4961,7 +4945,7 @@
         <w:trPr/>
         <w:tc>
           <w:tcPr>
-            <w:tcW w:w="5097" w:type="dxa"/>
+            <w:tcW w:w="5040" w:type="dxa"/>
             <w:tcBorders/>
           </w:tcPr>
           <w:p>
@@ -5006,7 +4990,7 @@
         </w:tc>
         <w:tc>
           <w:tcPr>
-            <w:tcW w:w="4765" w:type="dxa"/>
+            <w:tcW w:w="4762" w:type="dxa"/>
             <w:tcBorders/>
           </w:tcPr>
           <w:p>
@@ -5039,7 +5023,7 @@
         <w:trPr/>
         <w:tc>
           <w:tcPr>
-            <w:tcW w:w="5097" w:type="dxa"/>
+            <w:tcW w:w="5040" w:type="dxa"/>
             <w:tcBorders/>
           </w:tcPr>
           <w:p>
@@ -5081,7 +5065,7 @@
         </w:tc>
         <w:tc>
           <w:tcPr>
-            <w:tcW w:w="4765" w:type="dxa"/>
+            <w:tcW w:w="4762" w:type="dxa"/>
             <w:tcBorders/>
           </w:tcPr>
           <w:p>
@@ -5111,7 +5095,7 @@
         <w:trPr/>
         <w:tc>
           <w:tcPr>
-            <w:tcW w:w="5097" w:type="dxa"/>
+            <w:tcW w:w="5040" w:type="dxa"/>
             <w:tcBorders/>
           </w:tcPr>
           <w:p>
@@ -5156,7 +5140,7 @@
         </w:tc>
         <w:tc>
           <w:tcPr>
-            <w:tcW w:w="4765" w:type="dxa"/>
+            <w:tcW w:w="4762" w:type="dxa"/>
             <w:tcBorders/>
           </w:tcPr>
           <w:p>
@@ -5189,7 +5173,7 @@
         <w:trPr/>
         <w:tc>
           <w:tcPr>
-            <w:tcW w:w="5097" w:type="dxa"/>
+            <w:tcW w:w="5040" w:type="dxa"/>
             <w:tcBorders/>
           </w:tcPr>
           <w:p>
@@ -5234,7 +5218,7 @@
         </w:tc>
         <w:tc>
           <w:tcPr>
-            <w:tcW w:w="4765" w:type="dxa"/>
+            <w:tcW w:w="4762" w:type="dxa"/>
             <w:tcBorders/>
           </w:tcPr>
           <w:p>
@@ -5267,7 +5251,7 @@
         <w:trPr/>
         <w:tc>
           <w:tcPr>
-            <w:tcW w:w="5097" w:type="dxa"/>
+            <w:tcW w:w="5040" w:type="dxa"/>
             <w:tcBorders/>
           </w:tcPr>
           <w:p>
@@ -5312,7 +5296,7 @@
         </w:tc>
         <w:tc>
           <w:tcPr>
-            <w:tcW w:w="4765" w:type="dxa"/>
+            <w:tcW w:w="4762" w:type="dxa"/>
             <w:tcBorders/>
           </w:tcPr>
           <w:p>
@@ -5358,7 +5342,7 @@
         <w:trPr/>
         <w:tc>
           <w:tcPr>
-            <w:tcW w:w="5097" w:type="dxa"/>
+            <w:tcW w:w="5040" w:type="dxa"/>
             <w:tcBorders/>
           </w:tcPr>
           <w:p>
@@ -5400,7 +5384,7 @@
         </w:tc>
         <w:tc>
           <w:tcPr>
-            <w:tcW w:w="4765" w:type="dxa"/>
+            <w:tcW w:w="4762" w:type="dxa"/>
             <w:tcBorders/>
           </w:tcPr>
           <w:p>
@@ -5430,7 +5414,7 @@
         <w:trPr/>
         <w:tc>
           <w:tcPr>
-            <w:tcW w:w="5097" w:type="dxa"/>
+            <w:tcW w:w="5040" w:type="dxa"/>
             <w:tcBorders/>
           </w:tcPr>
           <w:p>
@@ -5472,7 +5456,7 @@
         </w:tc>
         <w:tc>
           <w:tcPr>
-            <w:tcW w:w="4765" w:type="dxa"/>
+            <w:tcW w:w="4762" w:type="dxa"/>
             <w:tcBorders/>
           </w:tcPr>
           <w:p>
@@ -5502,7 +5486,7 @@
         <w:trPr/>
         <w:tc>
           <w:tcPr>
-            <w:tcW w:w="5097" w:type="dxa"/>
+            <w:tcW w:w="5040" w:type="dxa"/>
             <w:tcBorders/>
           </w:tcPr>
           <w:p>
@@ -5544,7 +5528,7 @@
         </w:tc>
         <w:tc>
           <w:tcPr>
-            <w:tcW w:w="4765" w:type="dxa"/>
+            <w:tcW w:w="4762" w:type="dxa"/>
             <w:tcBorders/>
           </w:tcPr>
           <w:p>
@@ -5574,7 +5558,7 @@
         <w:trPr/>
         <w:tc>
           <w:tcPr>
-            <w:tcW w:w="5097" w:type="dxa"/>
+            <w:tcW w:w="5040" w:type="dxa"/>
             <w:tcBorders/>
           </w:tcPr>
           <w:p>
@@ -5616,7 +5600,7 @@
         </w:tc>
         <w:tc>
           <w:tcPr>
-            <w:tcW w:w="4765" w:type="dxa"/>
+            <w:tcW w:w="4762" w:type="dxa"/>
             <w:tcBorders/>
           </w:tcPr>
           <w:p>
@@ -5646,7 +5630,7 @@
         <w:trPr/>
         <w:tc>
           <w:tcPr>
-            <w:tcW w:w="5097" w:type="dxa"/>
+            <w:tcW w:w="5040" w:type="dxa"/>
             <w:tcBorders/>
           </w:tcPr>
           <w:p>
@@ -5688,7 +5672,7 @@
         </w:tc>
         <w:tc>
           <w:tcPr>
-            <w:tcW w:w="4765" w:type="dxa"/>
+            <w:tcW w:w="4762" w:type="dxa"/>
             <w:tcBorders/>
           </w:tcPr>
           <w:p>
@@ -5718,7 +5702,7 @@
         <w:trPr/>
         <w:tc>
           <w:tcPr>
-            <w:tcW w:w="5097" w:type="dxa"/>
+            <w:tcW w:w="5040" w:type="dxa"/>
             <w:tcBorders/>
           </w:tcPr>
           <w:p>
@@ -5763,7 +5747,7 @@
         </w:tc>
         <w:tc>
           <w:tcPr>
-            <w:tcW w:w="4765" w:type="dxa"/>
+            <w:tcW w:w="4762" w:type="dxa"/>
             <w:tcBorders/>
           </w:tcPr>
           <w:p>
@@ -5796,7 +5780,7 @@
         <w:trPr/>
         <w:tc>
           <w:tcPr>
-            <w:tcW w:w="5097" w:type="dxa"/>
+            <w:tcW w:w="5040" w:type="dxa"/>
             <w:tcBorders/>
           </w:tcPr>
           <w:p>
@@ -5841,7 +5825,7 @@
         </w:tc>
         <w:tc>
           <w:tcPr>
-            <w:tcW w:w="4765" w:type="dxa"/>
+            <w:tcW w:w="4762" w:type="dxa"/>
             <w:tcBorders/>
           </w:tcPr>
           <w:p>
@@ -5874,7 +5858,7 @@
         <w:trPr/>
         <w:tc>
           <w:tcPr>
-            <w:tcW w:w="5097" w:type="dxa"/>
+            <w:tcW w:w="5040" w:type="dxa"/>
             <w:tcBorders/>
           </w:tcPr>
           <w:p>
@@ -5916,7 +5900,7 @@
         </w:tc>
         <w:tc>
           <w:tcPr>
-            <w:tcW w:w="4765" w:type="dxa"/>
+            <w:tcW w:w="4762" w:type="dxa"/>
             <w:tcBorders/>
           </w:tcPr>
           <w:p>
@@ -5946,7 +5930,7 @@
         <w:trPr/>
         <w:tc>
           <w:tcPr>
-            <w:tcW w:w="5097" w:type="dxa"/>
+            <w:tcW w:w="5040" w:type="dxa"/>
             <w:tcBorders/>
           </w:tcPr>
           <w:p>
@@ -6001,7 +5985,7 @@
         </w:tc>
         <w:tc>
           <w:tcPr>
-            <w:tcW w:w="4765" w:type="dxa"/>
+            <w:tcW w:w="4762" w:type="dxa"/>
             <w:tcBorders/>
           </w:tcPr>
           <w:p>
@@ -6034,7 +6018,7 @@
         <w:trPr/>
         <w:tc>
           <w:tcPr>
-            <w:tcW w:w="5097" w:type="dxa"/>
+            <w:tcW w:w="5040" w:type="dxa"/>
             <w:tcBorders/>
           </w:tcPr>
           <w:p>
@@ -6089,7 +6073,7 @@
         </w:tc>
         <w:tc>
           <w:tcPr>
-            <w:tcW w:w="4765" w:type="dxa"/>
+            <w:tcW w:w="4762" w:type="dxa"/>
             <w:tcBorders/>
           </w:tcPr>
           <w:p>
@@ -6122,7 +6106,7 @@
         <w:trPr/>
         <w:tc>
           <w:tcPr>
-            <w:tcW w:w="5097" w:type="dxa"/>
+            <w:tcW w:w="5040" w:type="dxa"/>
             <w:tcBorders/>
           </w:tcPr>
           <w:p>
@@ -6167,7 +6151,7 @@
         </w:tc>
         <w:tc>
           <w:tcPr>
-            <w:tcW w:w="4765" w:type="dxa"/>
+            <w:tcW w:w="4762" w:type="dxa"/>
             <w:tcBorders/>
           </w:tcPr>
           <w:p>
@@ -6200,7 +6184,7 @@
         <w:trPr/>
         <w:tc>
           <w:tcPr>
-            <w:tcW w:w="5097" w:type="dxa"/>
+            <w:tcW w:w="5040" w:type="dxa"/>
             <w:tcBorders/>
           </w:tcPr>
           <w:p>
@@ -6242,7 +6226,7 @@
         </w:tc>
         <w:tc>
           <w:tcPr>
-            <w:tcW w:w="4765" w:type="dxa"/>
+            <w:tcW w:w="4762" w:type="dxa"/>
             <w:tcBorders/>
           </w:tcPr>
           <w:p>
@@ -6272,7 +6256,7 @@
         <w:trPr/>
         <w:tc>
           <w:tcPr>
-            <w:tcW w:w="5097" w:type="dxa"/>
+            <w:tcW w:w="5040" w:type="dxa"/>
             <w:tcBorders/>
           </w:tcPr>
           <w:p>
@@ -6314,7 +6298,7 @@
         </w:tc>
         <w:tc>
           <w:tcPr>
-            <w:tcW w:w="4765" w:type="dxa"/>
+            <w:tcW w:w="4762" w:type="dxa"/>
             <w:tcBorders/>
           </w:tcPr>
           <w:p>
@@ -6344,7 +6328,7 @@
         <w:trPr/>
         <w:tc>
           <w:tcPr>
-            <w:tcW w:w="5097" w:type="dxa"/>
+            <w:tcW w:w="5040" w:type="dxa"/>
             <w:tcBorders/>
           </w:tcPr>
           <w:p>
@@ -6389,7 +6373,7 @@
         </w:tc>
         <w:tc>
           <w:tcPr>
-            <w:tcW w:w="4765" w:type="dxa"/>
+            <w:tcW w:w="4762" w:type="dxa"/>
             <w:tcBorders/>
           </w:tcPr>
           <w:p>
@@ -6422,7 +6406,7 @@
         <w:trPr/>
         <w:tc>
           <w:tcPr>
-            <w:tcW w:w="5097" w:type="dxa"/>
+            <w:tcW w:w="5040" w:type="dxa"/>
             <w:tcBorders/>
           </w:tcPr>
           <w:p>
@@ -6467,7 +6451,7 @@
         </w:tc>
         <w:tc>
           <w:tcPr>
-            <w:tcW w:w="4765" w:type="dxa"/>
+            <w:tcW w:w="4762" w:type="dxa"/>
             <w:tcBorders/>
           </w:tcPr>
           <w:p>
@@ -6500,7 +6484,7 @@
         <w:trPr/>
         <w:tc>
           <w:tcPr>
-            <w:tcW w:w="5097" w:type="dxa"/>
+            <w:tcW w:w="5040" w:type="dxa"/>
             <w:tcBorders/>
           </w:tcPr>
           <w:p>
@@ -6545,7 +6529,7 @@
         </w:tc>
         <w:tc>
           <w:tcPr>
-            <w:tcW w:w="4765" w:type="dxa"/>
+            <w:tcW w:w="4762" w:type="dxa"/>
             <w:tcBorders/>
           </w:tcPr>
           <w:p>
@@ -6578,7 +6562,7 @@
         <w:trPr/>
         <w:tc>
           <w:tcPr>
-            <w:tcW w:w="5097" w:type="dxa"/>
+            <w:tcW w:w="5040" w:type="dxa"/>
             <w:tcBorders/>
           </w:tcPr>
           <w:p>
@@ -6620,7 +6604,7 @@
         </w:tc>
         <w:tc>
           <w:tcPr>
-            <w:tcW w:w="4765" w:type="dxa"/>
+            <w:tcW w:w="4762" w:type="dxa"/>
             <w:tcBorders/>
           </w:tcPr>
           <w:p>
@@ -6650,7 +6634,7 @@
         <w:trPr/>
         <w:tc>
           <w:tcPr>
-            <w:tcW w:w="5097" w:type="dxa"/>
+            <w:tcW w:w="5040" w:type="dxa"/>
             <w:tcBorders/>
           </w:tcPr>
           <w:p>
@@ -6692,7 +6676,7 @@
         </w:tc>
         <w:tc>
           <w:tcPr>
-            <w:tcW w:w="4765" w:type="dxa"/>
+            <w:tcW w:w="4762" w:type="dxa"/>
             <w:tcBorders/>
           </w:tcPr>
           <w:p>
@@ -6722,7 +6706,7 @@
         <w:trPr/>
         <w:tc>
           <w:tcPr>
-            <w:tcW w:w="5097" w:type="dxa"/>
+            <w:tcW w:w="5040" w:type="dxa"/>
             <w:tcBorders/>
           </w:tcPr>
           <w:p>
@@ -6764,7 +6748,7 @@
         </w:tc>
         <w:tc>
           <w:tcPr>
-            <w:tcW w:w="4765" w:type="dxa"/>
+            <w:tcW w:w="4762" w:type="dxa"/>
             <w:tcBorders/>
           </w:tcPr>
           <w:p>
@@ -6794,7 +6778,7 @@
         <w:trPr/>
         <w:tc>
           <w:tcPr>
-            <w:tcW w:w="5097" w:type="dxa"/>
+            <w:tcW w:w="5040" w:type="dxa"/>
             <w:tcBorders/>
           </w:tcPr>
           <w:p>
@@ -6836,7 +6820,7 @@
         </w:tc>
         <w:tc>
           <w:tcPr>
-            <w:tcW w:w="4765" w:type="dxa"/>
+            <w:tcW w:w="4762" w:type="dxa"/>
             <w:tcBorders/>
           </w:tcPr>
           <w:p>
@@ -6866,7 +6850,7 @@
         <w:trPr/>
         <w:tc>
           <w:tcPr>
-            <w:tcW w:w="5097" w:type="dxa"/>
+            <w:tcW w:w="5040" w:type="dxa"/>
             <w:tcBorders/>
           </w:tcPr>
           <w:p>
@@ -6911,7 +6895,7 @@
         </w:tc>
         <w:tc>
           <w:tcPr>
-            <w:tcW w:w="4765" w:type="dxa"/>
+            <w:tcW w:w="4762" w:type="dxa"/>
             <w:tcBorders/>
           </w:tcPr>
           <w:p>
@@ -6955,7 +6939,7 @@
         <w:trPr/>
         <w:tc>
           <w:tcPr>
-            <w:tcW w:w="5097" w:type="dxa"/>
+            <w:tcW w:w="5040" w:type="dxa"/>
             <w:tcBorders/>
           </w:tcPr>
           <w:p>
@@ -7000,7 +6984,7 @@
         </w:tc>
         <w:tc>
           <w:tcPr>
-            <w:tcW w:w="4765" w:type="dxa"/>
+            <w:tcW w:w="4762" w:type="dxa"/>
             <w:tcBorders/>
           </w:tcPr>
           <w:p>
@@ -7044,7 +7028,7 @@
         <w:trPr/>
         <w:tc>
           <w:tcPr>
-            <w:tcW w:w="5097" w:type="dxa"/>
+            <w:tcW w:w="5040" w:type="dxa"/>
             <w:tcBorders/>
           </w:tcPr>
           <w:p>
@@ -7089,7 +7073,7 @@
         </w:tc>
         <w:tc>
           <w:tcPr>
-            <w:tcW w:w="4765" w:type="dxa"/>
+            <w:tcW w:w="4762" w:type="dxa"/>
             <w:tcBorders/>
           </w:tcPr>
           <w:p>
@@ -7133,7 +7117,7 @@
         <w:trPr/>
         <w:tc>
           <w:tcPr>
-            <w:tcW w:w="5097" w:type="dxa"/>
+            <w:tcW w:w="5040" w:type="dxa"/>
             <w:tcBorders/>
           </w:tcPr>
           <w:p>
@@ -7191,7 +7175,7 @@
         </w:tc>
         <w:tc>
           <w:tcPr>
-            <w:tcW w:w="4765" w:type="dxa"/>
+            <w:tcW w:w="4762" w:type="dxa"/>
             <w:tcBorders/>
           </w:tcPr>
           <w:p>
@@ -7228,7 +7212,7 @@
         <w:trPr/>
         <w:tc>
           <w:tcPr>
-            <w:tcW w:w="5097" w:type="dxa"/>
+            <w:tcW w:w="5040" w:type="dxa"/>
             <w:tcBorders>
               <w:top w:val="nil"/>
             </w:tcBorders>
@@ -7275,7 +7259,7 @@
         </w:tc>
         <w:tc>
           <w:tcPr>
-            <w:tcW w:w="4765" w:type="dxa"/>
+            <w:tcW w:w="4762" w:type="dxa"/>
             <w:tcBorders>
               <w:top w:val="nil"/>
             </w:tcBorders>
@@ -7310,7 +7294,7 @@
         <w:trPr/>
         <w:tc>
           <w:tcPr>
-            <w:tcW w:w="5097" w:type="dxa"/>
+            <w:tcW w:w="5040" w:type="dxa"/>
             <w:tcBorders/>
           </w:tcPr>
           <w:p>
@@ -7355,7 +7339,7 @@
         </w:tc>
         <w:tc>
           <w:tcPr>
-            <w:tcW w:w="4765" w:type="dxa"/>
+            <w:tcW w:w="4762" w:type="dxa"/>
             <w:tcBorders/>
           </w:tcPr>
           <w:p>
@@ -7388,7 +7372,7 @@
         <w:trPr/>
         <w:tc>
           <w:tcPr>
-            <w:tcW w:w="5097" w:type="dxa"/>
+            <w:tcW w:w="5040" w:type="dxa"/>
             <w:tcBorders/>
           </w:tcPr>
           <w:p>
@@ -7433,7 +7417,7 @@
         </w:tc>
         <w:tc>
           <w:tcPr>
-            <w:tcW w:w="4765" w:type="dxa"/>
+            <w:tcW w:w="4762" w:type="dxa"/>
             <w:tcBorders/>
           </w:tcPr>
           <w:p>
@@ -7466,7 +7450,7 @@
         <w:trPr/>
         <w:tc>
           <w:tcPr>
-            <w:tcW w:w="5097" w:type="dxa"/>
+            <w:tcW w:w="5040" w:type="dxa"/>
             <w:tcBorders/>
           </w:tcPr>
           <w:p>
@@ -7511,7 +7495,7 @@
         </w:tc>
         <w:tc>
           <w:tcPr>
-            <w:tcW w:w="4765" w:type="dxa"/>
+            <w:tcW w:w="4762" w:type="dxa"/>
             <w:tcBorders/>
           </w:tcPr>
           <w:p>
@@ -7544,7 +7528,7 @@
         <w:trPr/>
         <w:tc>
           <w:tcPr>
-            <w:tcW w:w="5097" w:type="dxa"/>
+            <w:tcW w:w="5040" w:type="dxa"/>
             <w:tcBorders/>
           </w:tcPr>
           <w:p>
@@ -7596,7 +7580,7 @@
         </w:tc>
         <w:tc>
           <w:tcPr>
-            <w:tcW w:w="4765" w:type="dxa"/>
+            <w:tcW w:w="4762" w:type="dxa"/>
             <w:tcBorders/>
           </w:tcPr>
           <w:p>
@@ -7626,7 +7610,7 @@
         <w:trPr/>
         <w:tc>
           <w:tcPr>
-            <w:tcW w:w="5097" w:type="dxa"/>
+            <w:tcW w:w="5040" w:type="dxa"/>
             <w:tcBorders>
               <w:top w:val="nil"/>
             </w:tcBorders>
@@ -7680,7 +7664,7 @@
         </w:tc>
         <w:tc>
           <w:tcPr>
-            <w:tcW w:w="4765" w:type="dxa"/>
+            <w:tcW w:w="4762" w:type="dxa"/>
             <w:tcBorders>
               <w:top w:val="nil"/>
             </w:tcBorders>
@@ -7712,7 +7696,7 @@
         <w:trPr/>
         <w:tc>
           <w:tcPr>
-            <w:tcW w:w="5097" w:type="dxa"/>
+            <w:tcW w:w="5040" w:type="dxa"/>
             <w:tcBorders>
               <w:top w:val="nil"/>
             </w:tcBorders>
@@ -7766,7 +7750,7 @@
         </w:tc>
         <w:tc>
           <w:tcPr>
-            <w:tcW w:w="4765" w:type="dxa"/>
+            <w:tcW w:w="4762" w:type="dxa"/>
             <w:tcBorders>
               <w:top w:val="nil"/>
             </w:tcBorders>
@@ -7798,7 +7782,7 @@
         <w:trPr/>
         <w:tc>
           <w:tcPr>
-            <w:tcW w:w="5097" w:type="dxa"/>
+            <w:tcW w:w="5040" w:type="dxa"/>
             <w:tcBorders>
               <w:top w:val="nil"/>
             </w:tcBorders>
@@ -7852,7 +7836,7 @@
         </w:tc>
         <w:tc>
           <w:tcPr>
-            <w:tcW w:w="4765" w:type="dxa"/>
+            <w:tcW w:w="4762" w:type="dxa"/>
             <w:tcBorders>
               <w:top w:val="nil"/>
             </w:tcBorders>
@@ -7884,7 +7868,7 @@
         <w:trPr/>
         <w:tc>
           <w:tcPr>
-            <w:tcW w:w="5097" w:type="dxa"/>
+            <w:tcW w:w="5040" w:type="dxa"/>
             <w:tcBorders>
               <w:top w:val="nil"/>
             </w:tcBorders>
@@ -7928,7 +7912,7 @@
         </w:tc>
         <w:tc>
           <w:tcPr>
-            <w:tcW w:w="4765" w:type="dxa"/>
+            <w:tcW w:w="4762" w:type="dxa"/>
             <w:tcBorders>
               <w:top w:val="nil"/>
             </w:tcBorders>
@@ -7960,7 +7944,7 @@
         <w:trPr/>
         <w:tc>
           <w:tcPr>
-            <w:tcW w:w="5097" w:type="dxa"/>
+            <w:tcW w:w="5040" w:type="dxa"/>
             <w:tcBorders>
               <w:top w:val="nil"/>
             </w:tcBorders>
@@ -8014,7 +7998,7 @@
         </w:tc>
         <w:tc>
           <w:tcPr>
-            <w:tcW w:w="4765" w:type="dxa"/>
+            <w:tcW w:w="4762" w:type="dxa"/>
             <w:tcBorders>
               <w:top w:val="nil"/>
             </w:tcBorders>
@@ -8046,7 +8030,7 @@
         <w:trPr/>
         <w:tc>
           <w:tcPr>
-            <w:tcW w:w="5097" w:type="dxa"/>
+            <w:tcW w:w="5040" w:type="dxa"/>
             <w:tcBorders>
               <w:top w:val="nil"/>
             </w:tcBorders>
@@ -8090,7 +8074,7 @@
         </w:tc>
         <w:tc>
           <w:tcPr>
-            <w:tcW w:w="4765" w:type="dxa"/>
+            <w:tcW w:w="4762" w:type="dxa"/>
             <w:tcBorders>
               <w:top w:val="nil"/>
             </w:tcBorders>
@@ -8122,7 +8106,7 @@
         <w:trPr/>
         <w:tc>
           <w:tcPr>
-            <w:tcW w:w="5097" w:type="dxa"/>
+            <w:tcW w:w="5040" w:type="dxa"/>
             <w:tcBorders/>
           </w:tcPr>
           <w:p>
@@ -8174,7 +8158,7 @@
         </w:tc>
         <w:tc>
           <w:tcPr>
-            <w:tcW w:w="4765" w:type="dxa"/>
+            <w:tcW w:w="4762" w:type="dxa"/>
             <w:tcBorders/>
           </w:tcPr>
           <w:p>
@@ -8204,7 +8188,7 @@
         <w:trPr/>
         <w:tc>
           <w:tcPr>
-            <w:tcW w:w="5097" w:type="dxa"/>
+            <w:tcW w:w="5040" w:type="dxa"/>
             <w:tcBorders/>
           </w:tcPr>
           <w:p>
@@ -8246,7 +8230,7 @@
         </w:tc>
         <w:tc>
           <w:tcPr>
-            <w:tcW w:w="4765" w:type="dxa"/>
+            <w:tcW w:w="4762" w:type="dxa"/>
             <w:tcBorders/>
           </w:tcPr>
           <w:p>
@@ -8276,7 +8260,7 @@
         <w:trPr/>
         <w:tc>
           <w:tcPr>
-            <w:tcW w:w="5097" w:type="dxa"/>
+            <w:tcW w:w="5040" w:type="dxa"/>
             <w:tcBorders/>
           </w:tcPr>
           <w:p>
@@ -8318,7 +8302,7 @@
         </w:tc>
         <w:tc>
           <w:tcPr>
-            <w:tcW w:w="4765" w:type="dxa"/>
+            <w:tcW w:w="4762" w:type="dxa"/>
             <w:tcBorders/>
           </w:tcPr>
           <w:p>
@@ -8348,7 +8332,7 @@
         <w:trPr/>
         <w:tc>
           <w:tcPr>
-            <w:tcW w:w="5097" w:type="dxa"/>
+            <w:tcW w:w="5040" w:type="dxa"/>
             <w:tcBorders/>
           </w:tcPr>
           <w:p>
@@ -8390,7 +8374,7 @@
         </w:tc>
         <w:tc>
           <w:tcPr>
-            <w:tcW w:w="4765" w:type="dxa"/>
+            <w:tcW w:w="4762" w:type="dxa"/>
             <w:tcBorders/>
           </w:tcPr>
           <w:p>
@@ -8423,7 +8407,7 @@
         <w:trPr/>
         <w:tc>
           <w:tcPr>
-            <w:tcW w:w="5097" w:type="dxa"/>
+            <w:tcW w:w="5040" w:type="dxa"/>
             <w:tcBorders/>
           </w:tcPr>
           <w:p>
@@ -8475,7 +8459,7 @@
         </w:tc>
         <w:tc>
           <w:tcPr>
-            <w:tcW w:w="4765" w:type="dxa"/>
+            <w:tcW w:w="4762" w:type="dxa"/>
             <w:tcBorders/>
           </w:tcPr>
           <w:p>
@@ -8508,7 +8492,7 @@
         <w:trPr/>
         <w:tc>
           <w:tcPr>
-            <w:tcW w:w="5097" w:type="dxa"/>
+            <w:tcW w:w="5040" w:type="dxa"/>
             <w:tcBorders/>
           </w:tcPr>
           <w:p>
@@ -8553,7 +8537,7 @@
         </w:tc>
         <w:tc>
           <w:tcPr>
-            <w:tcW w:w="4765" w:type="dxa"/>
+            <w:tcW w:w="4762" w:type="dxa"/>
             <w:tcBorders/>
           </w:tcPr>
           <w:p>
@@ -8586,131 +8570,70 @@
         <w:trPr/>
         <w:tc>
           <w:tcPr>
-            <w:tcW w:w="5097" w:type="dxa"/>
-            <w:tcBorders/>
-          </w:tcPr>
-          <w:p>
-            <w:pPr>
-              <w:pStyle w:val="Normal"/>
-              <w:widowControl w:val="false"/>
-              <w:suppressAutoHyphens w:val="true"/>
-              <w:spacing w:before="0" w:after="0"/>
-              <w:jc w:val="left"/>
-              <w:rPr>
-                <w:b/>
-                <w:b/>
-                <w:bCs/>
-                <w:sz w:val="22"/>
-                <w:szCs w:val="22"/>
-                <w:lang w:val="en-US"/>
-              </w:rPr>
-            </w:pPr>
-            <w:r>
-              <w:rPr>
-                <w:b/>
-                <w:bCs/>
-                <w:sz w:val="22"/>
-                <w:szCs w:val="22"/>
-                <w:lang w:val="en-US"/>
-              </w:rPr>
-              <w:t>deactivate</w:t>
-            </w:r>
-            <w:r>
-              <w:rPr>
-                <w:rFonts w:eastAsia="NSimSun" w:cs="Arial"/>
-                <w:b/>
-                <w:bCs/>
-                <w:color w:val="auto"/>
-                <w:kern w:val="2"/>
-                <w:sz w:val="22"/>
-                <w:szCs w:val="22"/>
-                <w:lang w:val="en-US" w:eastAsia="zh-CN" w:bidi="hi-IN"/>
-              </w:rPr>
-              <w:t>Dialogs</w:t>
-            </w:r>
-            <w:r>
-              <w:rPr>
-                <w:b/>
-                <w:bCs/>
-                <w:sz w:val="22"/>
-                <w:szCs w:val="22"/>
-                <w:lang w:val="en-US"/>
-              </w:rPr>
-              <w:t>AtStart</w:t>
-            </w:r>
-            <w:r>
-              <w:rPr>
-                <w:sz w:val="22"/>
-                <w:szCs w:val="22"/>
-                <w:lang w:val="en-US"/>
-              </w:rPr>
-              <w:t>=True</w:t>
-            </w:r>
-          </w:p>
-        </w:tc>
-        <w:tc>
-          <w:tcPr>
-            <w:tcW w:w="4765" w:type="dxa"/>
-            <w:tcBorders/>
-          </w:tcPr>
-          <w:p>
-            <w:pPr>
-              <w:pStyle w:val="Normal"/>
-              <w:widowControl w:val="false"/>
-              <w:suppressAutoHyphens w:val="true"/>
-              <w:spacing w:before="0" w:after="0"/>
-              <w:jc w:val="left"/>
-              <w:rPr>
-                <w:sz w:val="22"/>
-                <w:szCs w:val="22"/>
-                <w:lang w:val="en-US"/>
-              </w:rPr>
-            </w:pPr>
-            <w:r>
-              <w:rPr>
-                <w:sz w:val="22"/>
-                <w:szCs w:val="22"/>
-                <w:lang w:val="en-US"/>
-              </w:rPr>
-              <w:t xml:space="preserve">All </w:t>
-            </w:r>
-            <w:r>
-              <w:rPr>
-                <w:rFonts w:eastAsia="NSimSun" w:cs="Arial"/>
-                <w:color w:val="auto"/>
-                <w:kern w:val="2"/>
-                <w:sz w:val="22"/>
-                <w:szCs w:val="22"/>
-                <w:lang w:val="en-US" w:eastAsia="zh-CN" w:bidi="hi-IN"/>
-              </w:rPr>
-              <w:t>dialogs</w:t>
-            </w:r>
-            <w:r>
-              <w:rPr>
-                <w:sz w:val="22"/>
-                <w:szCs w:val="22"/>
-                <w:lang w:val="en-US"/>
-              </w:rPr>
-              <w:t xml:space="preserve"> can be set to </w:t>
-            </w:r>
-            <w:r>
-              <w:rPr>
-                <w:rFonts w:eastAsia="NSimSun" w:cs="Arial"/>
-                <w:color w:val="auto"/>
-                <w:kern w:val="2"/>
-                <w:sz w:val="22"/>
-                <w:szCs w:val="22"/>
-                <w:lang w:val="en-US" w:eastAsia="zh-CN" w:bidi="hi-IN"/>
-              </w:rPr>
-              <w:t>d</w:t>
-            </w:r>
-            <w:r>
-              <w:rPr>
-                <w:sz w:val="22"/>
-                <w:szCs w:val="22"/>
-                <w:lang w:val="en-US"/>
-              </w:rPr>
-              <w:t>eactivated when the mission starts.</w:t>
+            <w:tcW w:w="5040" w:type="dxa"/>
+            <w:tcBorders/>
+          </w:tcPr>
+          <w:p>
+            <w:pPr>
+              <w:pStyle w:val="Normal"/>
+              <w:widowControl w:val="false"/>
+              <w:suppressAutoHyphens w:val="true"/>
+              <w:spacing w:before="0" w:after="0"/>
+              <w:jc w:val="left"/>
+              <w:rPr>
+                <w:b/>
+                <w:b/>
+                <w:bCs/>
+                <w:sz w:val="22"/>
+                <w:szCs w:val="22"/>
+                <w:lang w:val="en-US"/>
+              </w:rPr>
+            </w:pPr>
+            <w:r>
+              <w:rPr>
+                <w:b/>
+                <w:bCs/>
+                <w:sz w:val="22"/>
+                <w:szCs w:val="22"/>
+                <w:lang w:val="en-US"/>
+              </w:rPr>
+              <w:t>libraryObject</w:t>
+            </w:r>
+            <w:r>
+              <w:rPr>
+                <w:sz w:val="22"/>
+                <w:szCs w:val="22"/>
+                <w:lang w:val="en-US"/>
+              </w:rPr>
+              <w:t>=46168F7E-5861-4F8B-A63F-02062032C4BD#N49° 40' 23.06",E18° 26' 3.40"#0.000AGL#0.000#10.000</w:t>
+            </w:r>
+          </w:p>
+        </w:tc>
+        <w:tc>
+          <w:tcPr>
+            <w:tcW w:w="4762" w:type="dxa"/>
+            <w:tcBorders/>
+          </w:tcPr>
+          <w:p>
+            <w:pPr>
+              <w:pStyle w:val="Normal"/>
+              <w:widowControl w:val="false"/>
+              <w:suppressAutoHyphens w:val="true"/>
+              <w:spacing w:before="0" w:after="0"/>
+              <w:jc w:val="left"/>
+              <w:rPr>
+                <w:sz w:val="22"/>
+                <w:szCs w:val="22"/>
+                <w:lang w:val="en-US"/>
+              </w:rPr>
+            </w:pPr>
+            <w:r>
+              <w:rPr>
+                <w:sz w:val="22"/>
+                <w:szCs w:val="22"/>
+                <w:lang w:val="en-US"/>
+              </w:rPr>
+              <w:t>Place a scenery object in the world. Can be used with references to show and hide objects!</w:t>
             </w:r>
           </w:p>
         </w:tc>
@@ -8719,7 +8642,7 @@
         <w:trPr/>
         <w:tc>
           <w:tcPr>
-            <w:tcW w:w="5097" w:type="dxa"/>
+            <w:tcW w:w="5040" w:type="dxa"/>
             <w:tcBorders>
               <w:top w:val="nil"/>
             </w:tcBorders>
@@ -8761,17 +8684,17 @@
                 <w:szCs w:val="22"/>
                 <w:lang w:val="en-US" w:eastAsia="zh-CN" w:bidi="hi-IN"/>
               </w:rPr>
-              <w:t>Warning</w:t>
-            </w:r>
-            <w:r>
-              <w:rPr>
-                <w:b/>
-                <w:bCs/>
-                <w:sz w:val="22"/>
-                <w:szCs w:val="22"/>
-                <w:lang w:val="en-US"/>
-              </w:rPr>
-              <w:t>sAtStart</w:t>
+              <w:t>Dialogs</w:t>
+            </w:r>
+            <w:r>
+              <w:rPr>
+                <w:b/>
+                <w:bCs/>
+                <w:sz w:val="22"/>
+                <w:szCs w:val="22"/>
+                <w:lang w:val="en-US"/>
+              </w:rPr>
+              <w:t>AtStart</w:t>
             </w:r>
             <w:r>
               <w:rPr>
@@ -8785,7 +8708,7 @@
         </w:tc>
         <w:tc>
           <w:tcPr>
-            <w:tcW w:w="4765" w:type="dxa"/>
+            <w:tcW w:w="4762" w:type="dxa"/>
             <w:tcBorders>
               <w:top w:val="nil"/>
             </w:tcBorders>
@@ -8809,7 +8732,26 @@
                 <w:szCs w:val="22"/>
                 <w:lang w:val="en-US"/>
               </w:rPr>
-              <w:t xml:space="preserve">All warnings can be set to </w:t>
+              <w:t xml:space="preserve">All </w:t>
+            </w:r>
+            <w:r>
+              <w:rPr>
+                <w:rFonts w:eastAsia="NSimSun" w:cs="Arial"/>
+                <w:color w:val="auto"/>
+                <w:kern w:val="2"/>
+                <w:sz w:val="22"/>
+                <w:szCs w:val="22"/>
+                <w:lang w:val="en-US" w:eastAsia="zh-CN" w:bidi="hi-IN"/>
+              </w:rPr>
+              <w:t>dialogs</w:t>
+            </w:r>
+            <w:r>
+              <w:rPr>
+                <w:sz w:val="22"/>
+                <w:szCs w:val="22"/>
+                <w:lang w:val="en-US"/>
+              </w:rPr>
+              <w:t xml:space="preserve"> can be set to </w:t>
             </w:r>
             <w:r>
               <w:rPr>
@@ -8837,7 +8779,7 @@
         <w:trPr/>
         <w:tc>
           <w:tcPr>
-            <w:tcW w:w="5097" w:type="dxa"/>
+            <w:tcW w:w="5040" w:type="dxa"/>
             <w:tcBorders>
               <w:top w:val="nil"/>
             </w:tcBorders>
@@ -8866,7 +8808,30 @@
                 <w:szCs w:val="22"/>
                 <w:lang w:val="en-US"/>
               </w:rPr>
-              <w:t>deactivateFailuresAtStart</w:t>
+              <w:t>deactivate</w:t>
+            </w:r>
+            <w:r>
+              <w:rPr>
+                <w:rFonts w:eastAsia="NSimSun" w:cs="Arial"/>
+                <w:b/>
+                <w:bCs/>
+                <w:color w:val="auto"/>
+                <w:kern w:val="2"/>
+                <w:sz w:val="22"/>
+                <w:szCs w:val="22"/>
+                <w:lang w:val="en-US" w:eastAsia="zh-CN" w:bidi="hi-IN"/>
+              </w:rPr>
+              <w:t>Warning</w:t>
+            </w:r>
+            <w:r>
+              <w:rPr>
+                <w:b/>
+                <w:bCs/>
+                <w:sz w:val="22"/>
+                <w:szCs w:val="22"/>
+                <w:lang w:val="en-US"/>
+              </w:rPr>
+              <w:t>sAtStart</w:t>
             </w:r>
             <w:r>
               <w:rPr>
@@ -8880,7 +8845,7 @@
         </w:tc>
         <w:tc>
           <w:tcPr>
-            <w:tcW w:w="4765" w:type="dxa"/>
+            <w:tcW w:w="4762" w:type="dxa"/>
             <w:tcBorders>
               <w:top w:val="nil"/>
             </w:tcBorders>
@@ -8904,7 +8869,7 @@
                 <w:szCs w:val="22"/>
                 <w:lang w:val="en-US"/>
               </w:rPr>
-              <w:t xml:space="preserve">All failures can be set to </w:t>
+              <w:t xml:space="preserve">All warnings can be set to </w:t>
             </w:r>
             <w:r>
               <w:rPr>
@@ -8932,7 +8897,7 @@
         <w:trPr/>
         <w:tc>
           <w:tcPr>
-            <w:tcW w:w="5097" w:type="dxa"/>
+            <w:tcW w:w="5040" w:type="dxa"/>
             <w:tcBorders>
               <w:top w:val="nil"/>
             </w:tcBorders>
@@ -8961,7 +8926,7 @@
                 <w:szCs w:val="22"/>
                 <w:lang w:val="en-US"/>
               </w:rPr>
-              <w:t>deactivateMissionFailuresAtStart</w:t>
+              <w:t>deactivateFailuresAtStart</w:t>
             </w:r>
             <w:r>
               <w:rPr>
@@ -8975,7 +8940,7 @@
         </w:tc>
         <w:tc>
           <w:tcPr>
-            <w:tcW w:w="4765" w:type="dxa"/>
+            <w:tcW w:w="4762" w:type="dxa"/>
             <w:tcBorders>
               <w:top w:val="nil"/>
             </w:tcBorders>
@@ -8999,7 +8964,7 @@
                 <w:szCs w:val="22"/>
                 <w:lang w:val="en-US"/>
               </w:rPr>
-              <w:t xml:space="preserve">All mission failures can be set to </w:t>
+              <w:t xml:space="preserve">All failures can be set to </w:t>
             </w:r>
             <w:r>
               <w:rPr>
@@ -9027,7 +8992,7 @@
         <w:trPr/>
         <w:tc>
           <w:tcPr>
-            <w:tcW w:w="5097" w:type="dxa"/>
+            <w:tcW w:w="5040" w:type="dxa"/>
             <w:tcBorders>
               <w:top w:val="nil"/>
             </w:tcBorders>
@@ -9050,113 +9015,27 @@
             </w:pPr>
             <w:r>
               <w:rPr>
-                <w:rFonts w:eastAsia="NSimSun" w:cs="Arial"/>
-                <w:b/>
-                <w:bCs/>
-                <w:kern w:val="2"/>
-                <w:sz w:val="22"/>
-                <w:szCs w:val="22"/>
-                <w:lang w:val="en-US" w:eastAsia="zh-CN" w:bidi="hi-IN"/>
-              </w:rPr>
-              <w:t>activateTriggers</w:t>
-            </w:r>
-            <w:r>
-              <w:rPr>
-                <w:rFonts w:eastAsia="NSimSun" w:cs="Arial"/>
-                <w:kern w:val="2"/>
-                <w:sz w:val="22"/>
-                <w:szCs w:val="22"/>
-                <w:lang w:val="en-US" w:eastAsia="zh-CN" w:bidi="hi-IN"/>
-              </w:rPr>
-              <w:t>=</w:t>
-            </w:r>
-            <w:r>
-              <w:rPr>
-                <w:rFonts w:eastAsia="NSimSun" w:cs="Arial"/>
-                <w:b/>
-                <w:bCs/>
-                <w:color w:val="00A933"/>
-                <w:kern w:val="2"/>
-                <w:sz w:val="22"/>
-                <w:szCs w:val="22"/>
-                <w:lang w:val="en-US" w:eastAsia="zh-CN" w:bidi="hi-IN"/>
-              </w:rPr>
-              <w:t>de1</w:t>
-            </w:r>
-            <w:r>
-              <w:rPr>
-                <w:rFonts w:eastAsia="NSimSun" w:cs="Arial"/>
-                <w:kern w:val="2"/>
-                <w:sz w:val="22"/>
-                <w:szCs w:val="22"/>
-                <w:lang w:val="en-US" w:eastAsia="zh-CN" w:bidi="hi-IN"/>
-              </w:rPr>
-              <w:t>#</w:t>
-            </w:r>
-            <w:r>
-              <w:rPr>
-                <w:rFonts w:eastAsia="NSimSun" w:cs="Arial"/>
-                <w:b/>
-                <w:bCs/>
-                <w:color w:val="00A933"/>
-                <w:kern w:val="2"/>
-                <w:sz w:val="22"/>
-                <w:szCs w:val="22"/>
-                <w:lang w:val="en-US" w:eastAsia="zh-CN" w:bidi="hi-IN"/>
-              </w:rPr>
-              <w:t>mfalt1</w:t>
-            </w:r>
-            <w:r>
-              <w:rPr>
-                <w:rFonts w:eastAsia="NSimSun" w:cs="Arial"/>
-                <w:kern w:val="2"/>
-                <w:sz w:val="22"/>
-                <w:szCs w:val="22"/>
-                <w:lang w:val="en-US" w:eastAsia="zh-CN" w:bidi="hi-IN"/>
-              </w:rPr>
-              <w:t>,</w:t>
-            </w:r>
-            <w:r>
-              <w:rPr>
-                <w:rFonts w:eastAsia="NSimSun" w:cs="Arial"/>
-                <w:b/>
-                <w:bCs/>
-                <w:color w:val="00A933"/>
-                <w:kern w:val="2"/>
-                <w:sz w:val="22"/>
-                <w:szCs w:val="22"/>
-                <w:lang w:val="en-US" w:eastAsia="zh-CN" w:bidi="hi-IN"/>
-              </w:rPr>
-              <w:t>aw1</w:t>
-            </w:r>
-            <w:r>
-              <w:rPr>
-                <w:rFonts w:eastAsia="NSimSun" w:cs="Arial"/>
-                <w:kern w:val="2"/>
-                <w:sz w:val="22"/>
-                <w:szCs w:val="22"/>
-                <w:lang w:val="en-US" w:eastAsia="zh-CN" w:bidi="hi-IN"/>
-              </w:rPr>
-              <w:t>,</w:t>
-            </w:r>
-            <w:r>
-              <w:rPr>
-                <w:rFonts w:eastAsia="NSimSun" w:cs="Arial"/>
-                <w:b/>
-                <w:bCs/>
-                <w:color w:val="00A933"/>
-                <w:kern w:val="2"/>
-                <w:sz w:val="22"/>
-                <w:szCs w:val="22"/>
-                <w:lang w:val="en-US" w:eastAsia="zh-CN" w:bidi="hi-IN"/>
-              </w:rPr>
-              <w:t>aw2</w:t>
-            </w:r>
-          </w:p>
-        </w:tc>
-        <w:tc>
-          <w:tcPr>
-            <w:tcW w:w="4765" w:type="dxa"/>
+                <w:b/>
+                <w:bCs/>
+                <w:sz w:val="22"/>
+                <w:szCs w:val="22"/>
+                <w:lang w:val="en-US"/>
+              </w:rPr>
+              <w:t>deactivateMissionFailuresAtStart</w:t>
+            </w:r>
+            <w:r>
+              <w:rPr>
+                <w:sz w:val="22"/>
+                <w:szCs w:val="22"/>
+                <w:lang w:val="en-US"/>
+              </w:rPr>
+              <w:t>=True</w:t>
+            </w:r>
+          </w:p>
+        </w:tc>
+        <w:tc>
+          <w:tcPr>
+            <w:tcW w:w="4762" w:type="dxa"/>
             <w:tcBorders>
               <w:top w:val="nil"/>
             </w:tcBorders>
@@ -9176,13 +9055,30 @@
             </w:pPr>
             <w:r>
               <w:rPr>
-                <w:rFonts w:eastAsia="NSimSun" w:cs="Arial"/>
-                <w:kern w:val="2"/>
-                <w:sz w:val="22"/>
-                <w:szCs w:val="22"/>
-                <w:lang w:val="en-US" w:eastAsia="zh-CN" w:bidi="hi-IN"/>
-              </w:rPr>
-              <w:t>Activates a list of triggers (dialogs, failures, mission failures and warnings) when a dialog, warning or failure is triggered. See References below!</w:t>
+                <w:sz w:val="22"/>
+                <w:szCs w:val="22"/>
+                <w:lang w:val="en-US"/>
+              </w:rPr>
+              <w:t xml:space="preserve">All mission failures can be set to </w:t>
+            </w:r>
+            <w:r>
+              <w:rPr>
+                <w:rFonts w:eastAsia="NSimSun" w:cs="Arial"/>
+                <w:color w:val="auto"/>
+                <w:kern w:val="2"/>
+                <w:sz w:val="22"/>
+                <w:szCs w:val="22"/>
+                <w:lang w:val="en-US" w:eastAsia="zh-CN" w:bidi="hi-IN"/>
+              </w:rPr>
+              <w:t>d</w:t>
+            </w:r>
+            <w:r>
+              <w:rPr>
+                <w:sz w:val="22"/>
+                <w:szCs w:val="22"/>
+                <w:lang w:val="en-US"/>
+              </w:rPr>
+              <w:t>eactivated when the mission starts.</w:t>
             </w:r>
           </w:p>
         </w:tc>
@@ -9191,158 +9087,128 @@
         <w:trPr/>
         <w:tc>
           <w:tcPr>
-            <w:tcW w:w="5097" w:type="dxa"/>
-            <w:tcBorders/>
-          </w:tcPr>
-          <w:p>
-            <w:pPr>
-              <w:pStyle w:val="Normal"/>
-              <w:widowControl w:val="false"/>
-              <w:suppressAutoHyphens w:val="true"/>
-              <w:spacing w:before="0" w:after="0"/>
-              <w:jc w:val="left"/>
-              <w:rPr>
-                <w:b/>
-                <w:b/>
-                <w:bCs/>
-                <w:sz w:val="22"/>
-                <w:szCs w:val="22"/>
-                <w:lang w:val="en-US"/>
-              </w:rPr>
-            </w:pPr>
-            <w:r>
-              <w:rPr>
-                <w:rFonts w:eastAsia="NSimSun" w:cs="Arial"/>
-                <w:b/>
-                <w:bCs/>
-                <w:kern w:val="2"/>
-                <w:sz w:val="22"/>
-                <w:szCs w:val="22"/>
-                <w:lang w:val="en-US" w:eastAsia="zh-CN" w:bidi="hi-IN"/>
-              </w:rPr>
-              <w:t>deactivateTriggers</w:t>
-            </w:r>
-            <w:r>
-              <w:rPr>
-                <w:rFonts w:eastAsia="NSimSun" w:cs="Arial"/>
-                <w:kern w:val="2"/>
-                <w:sz w:val="22"/>
-                <w:szCs w:val="22"/>
-                <w:lang w:val="en-US" w:eastAsia="zh-CN" w:bidi="hi-IN"/>
-              </w:rPr>
-              <w:t>=</w:t>
-            </w:r>
-            <w:r>
-              <w:rPr>
-                <w:rFonts w:eastAsia="NSimSun" w:cs="Arial"/>
-                <w:b/>
-                <w:bCs/>
-                <w:color w:val="00A933"/>
-                <w:kern w:val="2"/>
-                <w:sz w:val="22"/>
-                <w:szCs w:val="22"/>
-                <w:lang w:val="en-US" w:eastAsia="zh-CN" w:bidi="hi-IN"/>
-              </w:rPr>
-              <w:t>de2</w:t>
-            </w:r>
-            <w:r>
-              <w:rPr>
-                <w:rFonts w:eastAsia="NSimSun" w:cs="Arial"/>
-                <w:kern w:val="2"/>
-                <w:sz w:val="22"/>
-                <w:szCs w:val="22"/>
-                <w:lang w:val="en-US" w:eastAsia="zh-CN" w:bidi="hi-IN"/>
-              </w:rPr>
-              <w:t>#</w:t>
-            </w:r>
-            <w:r>
-              <w:rPr>
-                <w:rFonts w:eastAsia="NSimSun" w:cs="Arial"/>
-                <w:b/>
-                <w:bCs/>
-                <w:color w:val="00A933"/>
-                <w:kern w:val="2"/>
-                <w:sz w:val="22"/>
-                <w:szCs w:val="22"/>
-                <w:lang w:val="en-US" w:eastAsia="zh-CN" w:bidi="hi-IN"/>
-              </w:rPr>
-              <w:t>mfalt1</w:t>
-            </w:r>
-            <w:r>
-              <w:rPr>
-                <w:rFonts w:eastAsia="NSimSun" w:cs="Arial"/>
-                <w:kern w:val="2"/>
-                <w:sz w:val="22"/>
-                <w:szCs w:val="22"/>
-                <w:lang w:val="en-US" w:eastAsia="zh-CN" w:bidi="hi-IN"/>
-              </w:rPr>
-              <w:t>,</w:t>
-            </w:r>
-            <w:r>
-              <w:rPr>
-                <w:rFonts w:eastAsia="NSimSun" w:cs="Arial"/>
-                <w:b/>
-                <w:bCs/>
-                <w:color w:val="00A933"/>
-                <w:kern w:val="2"/>
-                <w:sz w:val="22"/>
-                <w:szCs w:val="22"/>
-                <w:lang w:val="en-US" w:eastAsia="zh-CN" w:bidi="hi-IN"/>
-              </w:rPr>
-              <w:t>aw1</w:t>
-            </w:r>
-            <w:r>
-              <w:rPr>
-                <w:rFonts w:eastAsia="NSimSun" w:cs="Arial"/>
-                <w:kern w:val="2"/>
-                <w:sz w:val="22"/>
-                <w:szCs w:val="22"/>
-                <w:lang w:val="en-US" w:eastAsia="zh-CN" w:bidi="hi-IN"/>
-              </w:rPr>
-              <w:t>,</w:t>
-            </w:r>
-            <w:r>
-              <w:rPr>
-                <w:rFonts w:eastAsia="NSimSun" w:cs="Arial"/>
-                <w:b/>
-                <w:bCs/>
-                <w:color w:val="00A933"/>
-                <w:kern w:val="2"/>
-                <w:sz w:val="22"/>
-                <w:szCs w:val="22"/>
-                <w:lang w:val="en-US" w:eastAsia="zh-CN" w:bidi="hi-IN"/>
-              </w:rPr>
-              <w:t>aw2</w:t>
-            </w:r>
-          </w:p>
-        </w:tc>
-        <w:tc>
-          <w:tcPr>
-            <w:tcW w:w="4765" w:type="dxa"/>
-            <w:tcBorders/>
-          </w:tcPr>
-          <w:p>
-            <w:pPr>
-              <w:pStyle w:val="Normal"/>
-              <w:widowControl w:val="false"/>
-              <w:suppressAutoHyphens w:val="true"/>
-              <w:spacing w:before="0" w:after="0"/>
-              <w:jc w:val="left"/>
-              <w:rPr>
-                <w:sz w:val="22"/>
-                <w:szCs w:val="22"/>
-                <w:lang w:val="en-US"/>
-              </w:rPr>
-            </w:pPr>
-            <w:r>
-              <w:rPr>
-                <w:rFonts w:eastAsia="NSimSun" w:cs="Arial"/>
-                <w:kern w:val="2"/>
-                <w:sz w:val="22"/>
-                <w:szCs w:val="22"/>
-                <w:lang w:val="en-US" w:eastAsia="zh-CN" w:bidi="hi-IN"/>
-              </w:rPr>
-              <w:t>Deactivates a list of triggers (dialogs, failures, mission failures and warnings) when a dialog, warning or failure is triggered. See References below!</w:t>
+            <w:tcW w:w="5040" w:type="dxa"/>
+            <w:tcBorders>
+              <w:top w:val="nil"/>
+            </w:tcBorders>
+          </w:tcPr>
+          <w:p>
+            <w:pPr>
+              <w:pStyle w:val="Normal"/>
+              <w:widowControl w:val="false"/>
+              <w:suppressAutoHyphens w:val="true"/>
+              <w:spacing w:before="0" w:after="0"/>
+              <w:jc w:val="left"/>
+              <w:rPr>
+                <w:b/>
+                <w:b/>
+                <w:bCs/>
+                <w:sz w:val="22"/>
+                <w:szCs w:val="22"/>
+                <w:lang w:val="en-US"/>
+              </w:rPr>
+            </w:pPr>
+            <w:r>
+              <w:rPr>
+                <w:b/>
+                <w:bCs/>
+                <w:sz w:val="22"/>
+                <w:szCs w:val="22"/>
+                <w:lang w:val="en-US"/>
+              </w:rPr>
+              <w:t>deactivateLibObjsAtStart</w:t>
+            </w:r>
+            <w:r>
+              <w:rPr>
+                <w:sz w:val="22"/>
+                <w:szCs w:val="22"/>
+                <w:lang w:val="en-US"/>
+              </w:rPr>
+              <w:t>=True</w:t>
+            </w:r>
+          </w:p>
+        </w:tc>
+        <w:tc>
+          <w:tcPr>
+            <w:tcW w:w="4762" w:type="dxa"/>
+            <w:tcBorders>
+              <w:top w:val="nil"/>
+            </w:tcBorders>
+          </w:tcPr>
+          <w:p>
+            <w:pPr>
+              <w:pStyle w:val="Normal"/>
+              <w:widowControl w:val="false"/>
+              <w:suppressAutoHyphens w:val="true"/>
+              <w:spacing w:before="0" w:after="0"/>
+              <w:jc w:val="left"/>
+              <w:rPr>
+                <w:sz w:val="22"/>
+                <w:szCs w:val="22"/>
+                <w:lang w:val="en-US"/>
+              </w:rPr>
+            </w:pPr>
+            <w:r>
+              <w:rPr>
+                <w:sz w:val="22"/>
+                <w:szCs w:val="22"/>
+                <w:lang w:val="en-US"/>
+              </w:rPr>
+              <w:t xml:space="preserve">All </w:t>
+            </w:r>
+            <w:r>
+              <w:rPr>
+                <w:rFonts w:eastAsia="NSimSun" w:cs="Arial"/>
+                <w:color w:val="auto"/>
+                <w:kern w:val="2"/>
+                <w:sz w:val="22"/>
+                <w:szCs w:val="22"/>
+                <w:lang w:val="en-US" w:eastAsia="zh-CN" w:bidi="hi-IN"/>
+              </w:rPr>
+              <w:t>library objects</w:t>
+            </w:r>
+            <w:r>
+              <w:rPr>
+                <w:sz w:val="22"/>
+                <w:szCs w:val="22"/>
+                <w:lang w:val="en-US"/>
+              </w:rPr>
+              <w:t xml:space="preserve"> can be set to </w:t>
+            </w:r>
+            <w:r>
+              <w:rPr>
+                <w:rFonts w:eastAsia="NSimSun" w:cs="Arial"/>
+                <w:color w:val="auto"/>
+                <w:kern w:val="2"/>
+                <w:sz w:val="22"/>
+                <w:szCs w:val="22"/>
+                <w:lang w:val="en-US" w:eastAsia="zh-CN" w:bidi="hi-IN"/>
+              </w:rPr>
+              <w:t>d</w:t>
+            </w:r>
+            <w:r>
+              <w:rPr>
+                <w:sz w:val="22"/>
+                <w:szCs w:val="22"/>
+                <w:lang w:val="en-US"/>
+              </w:rPr>
+              <w:t xml:space="preserve">eactivated </w:t>
+            </w:r>
+            <w:r>
+              <w:rPr>
+                <w:sz w:val="22"/>
+                <w:szCs w:val="22"/>
+                <w:lang w:val="en-US"/>
+              </w:rPr>
+              <w:t>(hidden)</w:t>
+            </w:r>
+            <w:r>
+              <w:rPr>
+                <w:sz w:val="22"/>
+                <w:szCs w:val="22"/>
+                <w:lang w:val="en-US"/>
+              </w:rPr>
+              <w:t xml:space="preserve"> when the mission starts.</w:t>
             </w:r>
           </w:p>
         </w:tc>
@@ -9351,40 +9217,45 @@
         <w:trPr/>
         <w:tc>
           <w:tcPr>
-            <w:tcW w:w="5097" w:type="dxa"/>
-            <w:tcBorders/>
-          </w:tcPr>
-          <w:p>
-            <w:pPr>
-              <w:pStyle w:val="Normal"/>
-              <w:widowControl w:val="false"/>
-              <w:suppressAutoHyphens w:val="true"/>
-              <w:spacing w:before="0" w:after="0"/>
-              <w:jc w:val="left"/>
-              <w:rPr>
-                <w:sz w:val="20"/>
-                <w:szCs w:val="20"/>
-                <w:lang w:val="en-US"/>
-              </w:rPr>
-            </w:pPr>
-            <w:r>
-              <w:rPr>
-                <w:rFonts w:eastAsia="NSimSun" w:cs="Arial"/>
-                <w:b/>
-                <w:bCs/>
-                <w:kern w:val="2"/>
-                <w:sz w:val="20"/>
-                <w:szCs w:val="20"/>
-                <w:lang w:val="en-US" w:eastAsia="zh-CN" w:bidi="hi-IN"/>
-              </w:rPr>
-              <w:t>counterActivateTriggers</w:t>
-            </w:r>
-            <w:r>
-              <w:rPr>
-                <w:rFonts w:eastAsia="NSimSun" w:cs="Arial"/>
-                <w:kern w:val="2"/>
-                <w:sz w:val="20"/>
-                <w:szCs w:val="20"/>
+            <w:tcW w:w="5040" w:type="dxa"/>
+            <w:tcBorders>
+              <w:top w:val="nil"/>
+            </w:tcBorders>
+          </w:tcPr>
+          <w:p>
+            <w:pPr>
+              <w:pStyle w:val="Normal"/>
+              <w:widowControl w:val="false"/>
+              <w:suppressAutoHyphens w:val="true"/>
+              <w:spacing w:before="0" w:after="0"/>
+              <w:jc w:val="left"/>
+              <w:rPr>
+                <w:b/>
+                <w:b/>
+                <w:bCs/>
+                <w:sz w:val="22"/>
+                <w:szCs w:val="22"/>
+                <w:lang w:val="en-US"/>
+              </w:rPr>
+            </w:pPr>
+            <w:r>
+              <w:rPr>
+                <w:rFonts w:eastAsia="NSimSun" w:cs="Arial"/>
+                <w:b/>
+                <w:bCs/>
+                <w:kern w:val="2"/>
+                <w:sz w:val="22"/>
+                <w:szCs w:val="22"/>
+                <w:lang w:val="en-US" w:eastAsia="zh-CN" w:bidi="hi-IN"/>
+              </w:rPr>
+              <w:t>activateTriggers</w:t>
+            </w:r>
+            <w:r>
+              <w:rPr>
+                <w:rFonts w:eastAsia="NSimSun" w:cs="Arial"/>
+                <w:kern w:val="2"/>
+                <w:sz w:val="22"/>
+                <w:szCs w:val="22"/>
                 <w:lang w:val="en-US" w:eastAsia="zh-CN" w:bidi="hi-IN"/>
               </w:rPr>
               <w:t>=</w:t>
@@ -9396,8 +9267,8 @@
                 <w:bCs/>
                 <w:color w:val="00A933"/>
                 <w:kern w:val="2"/>
-                <w:sz w:val="20"/>
-                <w:szCs w:val="20"/>
+                <w:sz w:val="22"/>
+                <w:szCs w:val="22"/>
                 <w:lang w:val="en-US" w:eastAsia="zh-CN" w:bidi="hi-IN"/>
               </w:rPr>
               <w:t>de1</w:t>
@@ -9406,8 +9277,31 @@
               <w:rPr>
                 <w:rFonts w:eastAsia="NSimSun" w:cs="Arial"/>
                 <w:kern w:val="2"/>
-                <w:sz w:val="20"/>
-                <w:szCs w:val="20"/>
+                <w:sz w:val="22"/>
+                <w:szCs w:val="22"/>
+                <w:lang w:val="en-US" w:eastAsia="zh-CN" w:bidi="hi-IN"/>
+              </w:rPr>
+              <w:t>#</w:t>
+            </w:r>
+            <w:r>
+              <w:rPr>
+                <w:rFonts w:eastAsia="NSimSun" w:cs="Arial"/>
+                <w:b/>
+                <w:bCs/>
+                <w:color w:val="00A933"/>
+                <w:kern w:val="2"/>
+                <w:sz w:val="22"/>
+                <w:szCs w:val="22"/>
+                <w:lang w:val="en-US" w:eastAsia="zh-CN" w:bidi="hi-IN"/>
+              </w:rPr>
+              <w:t>mfalt1</w:t>
+            </w:r>
+            <w:r>
+              <w:rPr>
+                <w:rFonts w:eastAsia="NSimSun" w:cs="Arial"/>
+                <w:kern w:val="2"/>
+                <w:sz w:val="22"/>
+                <w:szCs w:val="22"/>
                 <w:lang w:val="en-US" w:eastAsia="zh-CN" w:bidi="hi-IN"/>
               </w:rPr>
               <w:t>,</w:t>
@@ -9419,18 +9313,18 @@
                 <w:bCs/>
                 <w:color w:val="00A933"/>
                 <w:kern w:val="2"/>
-                <w:sz w:val="20"/>
-                <w:szCs w:val="20"/>
-                <w:lang w:val="en-US" w:eastAsia="zh-CN" w:bidi="hi-IN"/>
-              </w:rPr>
-              <w:t>de2</w:t>
-            </w:r>
-            <w:r>
-              <w:rPr>
-                <w:rFonts w:eastAsia="NSimSun" w:cs="Arial"/>
-                <w:kern w:val="2"/>
-                <w:sz w:val="20"/>
-                <w:szCs w:val="20"/>
+                <w:sz w:val="22"/>
+                <w:szCs w:val="22"/>
+                <w:lang w:val="en-US" w:eastAsia="zh-CN" w:bidi="hi-IN"/>
+              </w:rPr>
+              <w:t>aw1</w:t>
+            </w:r>
+            <w:r>
+              <w:rPr>
+                <w:rFonts w:eastAsia="NSimSun" w:cs="Arial"/>
+                <w:kern w:val="2"/>
+                <w:sz w:val="22"/>
+                <w:szCs w:val="22"/>
                 <w:lang w:val="en-US" w:eastAsia="zh-CN" w:bidi="hi-IN"/>
               </w:rPr>
               <w:t>,</w:t>
@@ -9442,87 +9336,63 @@
                 <w:bCs/>
                 <w:color w:val="00A933"/>
                 <w:kern w:val="2"/>
-                <w:sz w:val="20"/>
-                <w:szCs w:val="20"/>
-                <w:lang w:val="en-US" w:eastAsia="zh-CN" w:bidi="hi-IN"/>
-              </w:rPr>
-              <w:t>aw1</w:t>
-            </w:r>
-            <w:r>
-              <w:rPr>
-                <w:rFonts w:eastAsia="NSimSun" w:cs="Arial"/>
-                <w:kern w:val="2"/>
-                <w:sz w:val="20"/>
-                <w:szCs w:val="20"/>
-                <w:lang w:val="en-US" w:eastAsia="zh-CN" w:bidi="hi-IN"/>
-              </w:rPr>
-              <w:t>#</w:t>
-            </w:r>
-            <w:r>
-              <w:rPr>
-                <w:rFonts w:eastAsia="NSimSun" w:cs="Arial"/>
-                <w:b/>
-                <w:bCs/>
-                <w:color w:val="00A933"/>
-                <w:kern w:val="2"/>
-                <w:sz w:val="20"/>
-                <w:szCs w:val="20"/>
-                <w:lang w:val="en-US" w:eastAsia="zh-CN" w:bidi="hi-IN"/>
-              </w:rPr>
-              <w:t>mfarea1</w:t>
-            </w:r>
-            <w:r>
-              <w:rPr>
-                <w:rFonts w:eastAsia="NSimSun" w:cs="Arial"/>
-                <w:kern w:val="2"/>
-                <w:sz w:val="20"/>
-                <w:szCs w:val="20"/>
-                <w:lang w:val="en-US" w:eastAsia="zh-CN" w:bidi="hi-IN"/>
-              </w:rPr>
-              <w:t>,</w:t>
-            </w:r>
-            <w:r>
-              <w:rPr>
-                <w:rFonts w:eastAsia="NSimSun" w:cs="Arial"/>
-                <w:b/>
-                <w:bCs/>
-                <w:color w:val="00A933"/>
-                <w:kern w:val="2"/>
-                <w:sz w:val="20"/>
-                <w:szCs w:val="20"/>
-                <w:lang w:val="en-US" w:eastAsia="zh-CN" w:bidi="hi-IN"/>
-              </w:rPr>
-              <w:t>mfalt1</w:t>
-            </w:r>
-          </w:p>
-        </w:tc>
-        <w:tc>
-          <w:tcPr>
-            <w:tcW w:w="4765" w:type="dxa"/>
-            <w:tcBorders/>
-          </w:tcPr>
-          <w:p>
-            <w:pPr>
-              <w:pStyle w:val="Normal"/>
-              <w:widowControl w:val="false"/>
-              <w:suppressAutoHyphens w:val="true"/>
-              <w:spacing w:before="0" w:after="0"/>
-              <w:jc w:val="left"/>
-              <w:rPr>
-                <w:sz w:val="22"/>
-                <w:szCs w:val="22"/>
-                <w:lang w:val="en-US"/>
-              </w:rPr>
-            </w:pPr>
-            <w:r>
-              <w:rPr>
-                <w:rFonts w:eastAsia="NSimSun" w:cs="Arial"/>
-                <w:kern w:val="2"/>
-                <w:sz w:val="22"/>
-                <w:szCs w:val="22"/>
-                <w:lang w:val="en-US" w:eastAsia="zh-CN" w:bidi="hi-IN"/>
-              </w:rPr>
-              <w:t>Activates a list of triggers when all of the dialogs, warnings and failures have been triggered in a list.</w:t>
+                <w:sz w:val="22"/>
+                <w:szCs w:val="22"/>
+                <w:lang w:val="en-US" w:eastAsia="zh-CN" w:bidi="hi-IN"/>
+              </w:rPr>
+              <w:t>aw2</w:t>
+            </w:r>
+          </w:p>
+        </w:tc>
+        <w:tc>
+          <w:tcPr>
+            <w:tcW w:w="4762" w:type="dxa"/>
+            <w:tcBorders>
+              <w:top w:val="nil"/>
+            </w:tcBorders>
+          </w:tcPr>
+          <w:p>
+            <w:pPr>
+              <w:pStyle w:val="Normal"/>
+              <w:widowControl w:val="false"/>
+              <w:suppressAutoHyphens w:val="true"/>
+              <w:spacing w:before="0" w:after="0"/>
+              <w:jc w:val="left"/>
+              <w:rPr>
+                <w:sz w:val="22"/>
+                <w:szCs w:val="22"/>
+                <w:lang w:val="en-US"/>
+              </w:rPr>
+            </w:pPr>
+            <w:r>
+              <w:rPr>
+                <w:rFonts w:eastAsia="NSimSun" w:cs="Arial"/>
+                <w:kern w:val="2"/>
+                <w:sz w:val="22"/>
+                <w:szCs w:val="22"/>
+                <w:lang w:val="en-US" w:eastAsia="zh-CN" w:bidi="hi-IN"/>
+              </w:rPr>
+              <w:t xml:space="preserve">Activates a list of triggers (dialogs, failures, mission failures, </w:t>
+            </w:r>
+            <w:r>
+              <w:rPr>
+                <w:rFonts w:eastAsia="NSimSun" w:cs="Arial"/>
+                <w:kern w:val="2"/>
+                <w:sz w:val="22"/>
+                <w:szCs w:val="22"/>
+                <w:lang w:val="en-US" w:eastAsia="zh-CN" w:bidi="hi-IN"/>
+              </w:rPr>
+              <w:t>library objects</w:t>
+            </w:r>
+            <w:r>
+              <w:rPr>
+                <w:rFonts w:eastAsia="NSimSun" w:cs="Arial"/>
+                <w:kern w:val="2"/>
+                <w:sz w:val="22"/>
+                <w:szCs w:val="22"/>
+                <w:lang w:val="en-US" w:eastAsia="zh-CN" w:bidi="hi-IN"/>
+              </w:rPr>
+              <w:t xml:space="preserve"> and warnings) when a dialog, warning or failure is triggered. See References below!</w:t>
             </w:r>
           </w:p>
         </w:tc>
@@ -9531,121 +9401,481 @@
         <w:trPr/>
         <w:tc>
           <w:tcPr>
-            <w:tcW w:w="5097" w:type="dxa"/>
-            <w:tcBorders/>
-          </w:tcPr>
-          <w:p>
-            <w:pPr>
-              <w:pStyle w:val="Normal"/>
-              <w:widowControl w:val="false"/>
-              <w:suppressAutoHyphens w:val="true"/>
-              <w:spacing w:before="0" w:after="0"/>
-              <w:jc w:val="left"/>
-              <w:rPr>
-                <w:b/>
-                <w:b/>
-                <w:bCs/>
-                <w:sz w:val="22"/>
-                <w:szCs w:val="22"/>
-                <w:lang w:val="en-US"/>
-              </w:rPr>
-            </w:pPr>
-            <w:r>
-              <w:rPr>
-                <w:rFonts w:eastAsia="NSimSun" w:cs="Arial"/>
-                <w:b/>
-                <w:bCs/>
-                <w:kern w:val="2"/>
+            <w:tcW w:w="5040" w:type="dxa"/>
+            <w:tcBorders/>
+          </w:tcPr>
+          <w:p>
+            <w:pPr>
+              <w:pStyle w:val="Normal"/>
+              <w:widowControl w:val="false"/>
+              <w:suppressAutoHyphens w:val="true"/>
+              <w:spacing w:before="0" w:after="0"/>
+              <w:jc w:val="left"/>
+              <w:rPr>
+                <w:b/>
+                <w:b/>
+                <w:bCs/>
+                <w:sz w:val="22"/>
+                <w:szCs w:val="22"/>
+                <w:lang w:val="en-US"/>
+              </w:rPr>
+            </w:pPr>
+            <w:r>
+              <w:rPr>
+                <w:rFonts w:eastAsia="NSimSun" w:cs="Arial"/>
+                <w:b/>
+                <w:bCs/>
+                <w:kern w:val="2"/>
+                <w:sz w:val="22"/>
+                <w:szCs w:val="22"/>
+                <w:lang w:val="en-US" w:eastAsia="zh-CN" w:bidi="hi-IN"/>
+              </w:rPr>
+              <w:t>deactivateTriggers</w:t>
+            </w:r>
+            <w:r>
+              <w:rPr>
+                <w:rFonts w:eastAsia="NSimSun" w:cs="Arial"/>
+                <w:kern w:val="2"/>
+                <w:sz w:val="22"/>
+                <w:szCs w:val="22"/>
+                <w:lang w:val="en-US" w:eastAsia="zh-CN" w:bidi="hi-IN"/>
+              </w:rPr>
+              <w:t>=</w:t>
+            </w:r>
+            <w:r>
+              <w:rPr>
+                <w:rFonts w:eastAsia="NSimSun" w:cs="Arial"/>
+                <w:b/>
+                <w:bCs/>
+                <w:color w:val="00A933"/>
+                <w:kern w:val="2"/>
+                <w:sz w:val="22"/>
+                <w:szCs w:val="22"/>
+                <w:lang w:val="en-US" w:eastAsia="zh-CN" w:bidi="hi-IN"/>
+              </w:rPr>
+              <w:t>de2</w:t>
+            </w:r>
+            <w:r>
+              <w:rPr>
+                <w:rFonts w:eastAsia="NSimSun" w:cs="Arial"/>
+                <w:kern w:val="2"/>
+                <w:sz w:val="22"/>
+                <w:szCs w:val="22"/>
+                <w:lang w:val="en-US" w:eastAsia="zh-CN" w:bidi="hi-IN"/>
+              </w:rPr>
+              <w:t>#</w:t>
+            </w:r>
+            <w:r>
+              <w:rPr>
+                <w:rFonts w:eastAsia="NSimSun" w:cs="Arial"/>
+                <w:b/>
+                <w:bCs/>
+                <w:color w:val="00A933"/>
+                <w:kern w:val="2"/>
+                <w:sz w:val="22"/>
+                <w:szCs w:val="22"/>
+                <w:lang w:val="en-US" w:eastAsia="zh-CN" w:bidi="hi-IN"/>
+              </w:rPr>
+              <w:t>mfalt1</w:t>
+            </w:r>
+            <w:r>
+              <w:rPr>
+                <w:rFonts w:eastAsia="NSimSun" w:cs="Arial"/>
+                <w:kern w:val="2"/>
+                <w:sz w:val="22"/>
+                <w:szCs w:val="22"/>
+                <w:lang w:val="en-US" w:eastAsia="zh-CN" w:bidi="hi-IN"/>
+              </w:rPr>
+              <w:t>,</w:t>
+            </w:r>
+            <w:r>
+              <w:rPr>
+                <w:rFonts w:eastAsia="NSimSun" w:cs="Arial"/>
+                <w:b/>
+                <w:bCs/>
+                <w:color w:val="00A933"/>
+                <w:kern w:val="2"/>
+                <w:sz w:val="22"/>
+                <w:szCs w:val="22"/>
+                <w:lang w:val="en-US" w:eastAsia="zh-CN" w:bidi="hi-IN"/>
+              </w:rPr>
+              <w:t>aw1</w:t>
+            </w:r>
+            <w:r>
+              <w:rPr>
+                <w:rFonts w:eastAsia="NSimSun" w:cs="Arial"/>
+                <w:kern w:val="2"/>
+                <w:sz w:val="22"/>
+                <w:szCs w:val="22"/>
+                <w:lang w:val="en-US" w:eastAsia="zh-CN" w:bidi="hi-IN"/>
+              </w:rPr>
+              <w:t>,</w:t>
+            </w:r>
+            <w:r>
+              <w:rPr>
+                <w:rFonts w:eastAsia="NSimSun" w:cs="Arial"/>
+                <w:b/>
+                <w:bCs/>
+                <w:color w:val="00A933"/>
+                <w:kern w:val="2"/>
+                <w:sz w:val="22"/>
+                <w:szCs w:val="22"/>
+                <w:lang w:val="en-US" w:eastAsia="zh-CN" w:bidi="hi-IN"/>
+              </w:rPr>
+              <w:t>aw2</w:t>
+            </w:r>
+          </w:p>
+        </w:tc>
+        <w:tc>
+          <w:tcPr>
+            <w:tcW w:w="4762" w:type="dxa"/>
+            <w:tcBorders/>
+          </w:tcPr>
+          <w:p>
+            <w:pPr>
+              <w:pStyle w:val="Normal"/>
+              <w:widowControl w:val="false"/>
+              <w:suppressAutoHyphens w:val="true"/>
+              <w:spacing w:before="0" w:after="0"/>
+              <w:jc w:val="left"/>
+              <w:rPr>
+                <w:sz w:val="22"/>
+                <w:szCs w:val="22"/>
+                <w:lang w:val="en-US"/>
+              </w:rPr>
+            </w:pPr>
+            <w:r>
+              <w:rPr>
+                <w:rFonts w:eastAsia="NSimSun" w:cs="Arial"/>
+                <w:kern w:val="2"/>
+                <w:sz w:val="22"/>
+                <w:szCs w:val="22"/>
+                <w:lang w:val="en-US" w:eastAsia="zh-CN" w:bidi="hi-IN"/>
+              </w:rPr>
+              <w:t xml:space="preserve">Deactivates a list of triggers (dialogs, failures, mission failures, </w:t>
+            </w:r>
+            <w:r>
+              <w:rPr>
+                <w:rFonts w:eastAsia="NSimSun" w:cs="Arial"/>
+                <w:kern w:val="2"/>
+                <w:sz w:val="22"/>
+                <w:szCs w:val="22"/>
+                <w:lang w:val="en-US" w:eastAsia="zh-CN" w:bidi="hi-IN"/>
+              </w:rPr>
+              <w:t>library objects</w:t>
+            </w:r>
+            <w:r>
+              <w:rPr>
+                <w:rFonts w:eastAsia="NSimSun" w:cs="Arial"/>
+                <w:kern w:val="2"/>
+                <w:sz w:val="22"/>
+                <w:szCs w:val="22"/>
+                <w:lang w:val="en-US" w:eastAsia="zh-CN" w:bidi="hi-IN"/>
+              </w:rPr>
+              <w:t xml:space="preserve"> and warnings) when a dialog, warning or failure is triggered. See References below!</w:t>
+            </w:r>
+          </w:p>
+        </w:tc>
+      </w:tr>
+      <w:tr>
+        <w:trPr/>
+        <w:tc>
+          <w:tcPr>
+            <w:tcW w:w="5040" w:type="dxa"/>
+            <w:tcBorders/>
+          </w:tcPr>
+          <w:p>
+            <w:pPr>
+              <w:pStyle w:val="Normal"/>
+              <w:widowControl w:val="false"/>
+              <w:suppressAutoHyphens w:val="true"/>
+              <w:spacing w:before="0" w:after="0"/>
+              <w:jc w:val="left"/>
+              <w:rPr>
                 <w:sz w:val="20"/>
                 <w:szCs w:val="20"/>
-                <w:lang w:val="en-US" w:eastAsia="zh-CN" w:bidi="hi-IN"/>
-              </w:rPr>
-              <w:t>counterDeactivateTriggers</w:t>
-            </w:r>
-            <w:r>
-              <w:rPr>
-                <w:rFonts w:eastAsia="NSimSun" w:cs="Arial"/>
+                <w:lang w:val="en-US"/>
+              </w:rPr>
+            </w:pPr>
+            <w:r>
+              <w:rPr>
+                <w:rFonts w:eastAsia="NSimSun" w:cs="Arial"/>
+                <w:b/>
+                <w:bCs/>
                 <w:kern w:val="2"/>
                 <w:sz w:val="20"/>
                 <w:szCs w:val="20"/>
                 <w:lang w:val="en-US" w:eastAsia="zh-CN" w:bidi="hi-IN"/>
               </w:rPr>
-              <w:t>=</w:t>
-            </w:r>
-            <w:r>
-              <w:rPr>
-                <w:rFonts w:eastAsia="NSimSun" w:cs="Arial"/>
-                <w:b/>
-                <w:bCs/>
-                <w:color w:val="00A933"/>
+              <w:t>counterActivateTriggers</w:t>
+            </w:r>
+            <w:r>
+              <w:rPr>
+                <w:rFonts w:eastAsia="NSimSun" w:cs="Arial"/>
                 <w:kern w:val="2"/>
                 <w:sz w:val="20"/>
                 <w:szCs w:val="20"/>
                 <w:lang w:val="en-US" w:eastAsia="zh-CN" w:bidi="hi-IN"/>
               </w:rPr>
-              <w:t>de3</w:t>
-            </w:r>
-            <w:r>
-              <w:rPr>
-                <w:rFonts w:eastAsia="NSimSun" w:cs="Arial"/>
+              <w:t>=</w:t>
+            </w:r>
+            <w:r>
+              <w:rPr>
+                <w:rFonts w:eastAsia="NSimSun" w:cs="Arial"/>
+                <w:b/>
+                <w:bCs/>
+                <w:color w:val="00A933"/>
                 <w:kern w:val="2"/>
                 <w:sz w:val="20"/>
                 <w:szCs w:val="20"/>
                 <w:lang w:val="en-US" w:eastAsia="zh-CN" w:bidi="hi-IN"/>
               </w:rPr>
-              <w:t>,</w:t>
-            </w:r>
-            <w:r>
-              <w:rPr>
-                <w:rFonts w:eastAsia="NSimSun" w:cs="Arial"/>
-                <w:b/>
-                <w:bCs/>
-                <w:color w:val="00A933"/>
+              <w:t>de1</w:t>
+            </w:r>
+            <w:r>
+              <w:rPr>
+                <w:rFonts w:eastAsia="NSimSun" w:cs="Arial"/>
                 <w:kern w:val="2"/>
                 <w:sz w:val="20"/>
                 <w:szCs w:val="20"/>
                 <w:lang w:val="en-US" w:eastAsia="zh-CN" w:bidi="hi-IN"/>
               </w:rPr>
-              <w:t>de4</w:t>
-            </w:r>
-            <w:r>
-              <w:rPr>
-                <w:rFonts w:eastAsia="NSimSun" w:cs="Arial"/>
+              <w:t>,</w:t>
+            </w:r>
+            <w:r>
+              <w:rPr>
+                <w:rFonts w:eastAsia="NSimSun" w:cs="Arial"/>
+                <w:b/>
+                <w:bCs/>
+                <w:color w:val="00A933"/>
                 <w:kern w:val="2"/>
                 <w:sz w:val="20"/>
                 <w:szCs w:val="20"/>
                 <w:lang w:val="en-US" w:eastAsia="zh-CN" w:bidi="hi-IN"/>
               </w:rPr>
-              <w:t>#</w:t>
-            </w:r>
-            <w:r>
-              <w:rPr>
-                <w:rFonts w:eastAsia="NSimSun" w:cs="Arial"/>
-                <w:b/>
-                <w:bCs/>
-                <w:color w:val="00A933"/>
+              <w:t>de2</w:t>
+            </w:r>
+            <w:r>
+              <w:rPr>
+                <w:rFonts w:eastAsia="NSimSun" w:cs="Arial"/>
                 <w:kern w:val="2"/>
                 <w:sz w:val="20"/>
                 <w:szCs w:val="20"/>
                 <w:lang w:val="en-US" w:eastAsia="zh-CN" w:bidi="hi-IN"/>
               </w:rPr>
-              <w:t>mfarea2</w:t>
-            </w:r>
-            <w:r>
-              <w:rPr>
-                <w:rFonts w:eastAsia="NSimSun" w:cs="Arial"/>
+              <w:t>,</w:t>
+            </w:r>
+            <w:r>
+              <w:rPr>
+                <w:rFonts w:eastAsia="NSimSun" w:cs="Arial"/>
+                <w:b/>
+                <w:bCs/>
+                <w:color w:val="00A933"/>
                 <w:kern w:val="2"/>
                 <w:sz w:val="20"/>
                 <w:szCs w:val="20"/>
                 <w:lang w:val="en-US" w:eastAsia="zh-CN" w:bidi="hi-IN"/>
               </w:rPr>
+              <w:t>aw1</w:t>
+            </w:r>
+            <w:r>
+              <w:rPr>
+                <w:rFonts w:eastAsia="NSimSun" w:cs="Arial"/>
+                <w:kern w:val="2"/>
+                <w:sz w:val="20"/>
+                <w:szCs w:val="20"/>
+                <w:lang w:val="en-US" w:eastAsia="zh-CN" w:bidi="hi-IN"/>
+              </w:rPr>
+              <w:t>#</w:t>
+            </w:r>
+            <w:r>
+              <w:rPr>
+                <w:rFonts w:eastAsia="NSimSun" w:cs="Arial"/>
+                <w:b/>
+                <w:bCs/>
+                <w:color w:val="00A933"/>
+                <w:kern w:val="2"/>
+                <w:sz w:val="20"/>
+                <w:szCs w:val="20"/>
+                <w:lang w:val="en-US" w:eastAsia="zh-CN" w:bidi="hi-IN"/>
+              </w:rPr>
+              <w:t>mfarea1</w:t>
+            </w:r>
+            <w:r>
+              <w:rPr>
+                <w:rFonts w:eastAsia="NSimSun" w:cs="Arial"/>
+                <w:kern w:val="2"/>
+                <w:sz w:val="20"/>
+                <w:szCs w:val="20"/>
+                <w:lang w:val="en-US" w:eastAsia="zh-CN" w:bidi="hi-IN"/>
+              </w:rPr>
+              <w:t>,</w:t>
+            </w:r>
+            <w:r>
+              <w:rPr>
+                <w:rFonts w:eastAsia="NSimSun" w:cs="Arial"/>
+                <w:b/>
+                <w:bCs/>
+                <w:color w:val="00A933"/>
+                <w:kern w:val="2"/>
+                <w:sz w:val="20"/>
+                <w:szCs w:val="20"/>
+                <w:lang w:val="en-US" w:eastAsia="zh-CN" w:bidi="hi-IN"/>
+              </w:rPr>
+              <w:t>mfalt1</w:t>
+            </w:r>
+          </w:p>
+        </w:tc>
+        <w:tc>
+          <w:tcPr>
+            <w:tcW w:w="4762" w:type="dxa"/>
+            <w:tcBorders/>
+          </w:tcPr>
+          <w:p>
+            <w:pPr>
+              <w:pStyle w:val="Normal"/>
+              <w:widowControl w:val="false"/>
+              <w:suppressAutoHyphens w:val="true"/>
+              <w:spacing w:before="0" w:after="0"/>
+              <w:jc w:val="left"/>
+              <w:rPr>
+                <w:sz w:val="22"/>
+                <w:szCs w:val="22"/>
+                <w:lang w:val="en-US"/>
+              </w:rPr>
+            </w:pPr>
+            <w:r>
+              <w:rPr>
+                <w:rFonts w:eastAsia="NSimSun" w:cs="Arial"/>
+                <w:kern w:val="2"/>
+                <w:sz w:val="22"/>
+                <w:szCs w:val="22"/>
+                <w:lang w:val="en-US" w:eastAsia="zh-CN" w:bidi="hi-IN"/>
+              </w:rPr>
+              <w:t>Activates a list of triggers when all of the dialogs, warnings and failures have been triggered in a list.</w:t>
+            </w:r>
+          </w:p>
+        </w:tc>
+      </w:tr>
+      <w:tr>
+        <w:trPr/>
+        <w:tc>
+          <w:tcPr>
+            <w:tcW w:w="5040" w:type="dxa"/>
+            <w:tcBorders/>
+          </w:tcPr>
+          <w:p>
+            <w:pPr>
+              <w:pStyle w:val="Normal"/>
+              <w:widowControl w:val="false"/>
+              <w:suppressAutoHyphens w:val="true"/>
+              <w:spacing w:before="0" w:after="0"/>
+              <w:jc w:val="left"/>
+              <w:rPr>
+                <w:b/>
+                <w:b/>
+                <w:bCs/>
+                <w:sz w:val="22"/>
+                <w:szCs w:val="22"/>
+                <w:lang w:val="en-US"/>
+              </w:rPr>
+            </w:pPr>
+            <w:r>
+              <w:rPr>
+                <w:rFonts w:eastAsia="NSimSun" w:cs="Arial"/>
+                <w:b/>
+                <w:bCs/>
+                <w:kern w:val="2"/>
+                <w:sz w:val="20"/>
+                <w:szCs w:val="20"/>
+                <w:lang w:val="en-US" w:eastAsia="zh-CN" w:bidi="hi-IN"/>
+              </w:rPr>
+              <w:t>counterDeactivateTriggers</w:t>
+            </w:r>
+            <w:r>
+              <w:rPr>
+                <w:rFonts w:eastAsia="NSimSun" w:cs="Arial"/>
+                <w:kern w:val="2"/>
+                <w:sz w:val="20"/>
+                <w:szCs w:val="20"/>
+                <w:lang w:val="en-US" w:eastAsia="zh-CN" w:bidi="hi-IN"/>
+              </w:rPr>
+              <w:t>=</w:t>
+            </w:r>
+            <w:r>
+              <w:rPr>
+                <w:rFonts w:eastAsia="NSimSun" w:cs="Arial"/>
+                <w:b/>
+                <w:bCs/>
+                <w:color w:val="00A933"/>
+                <w:kern w:val="2"/>
+                <w:sz w:val="20"/>
+                <w:szCs w:val="20"/>
+                <w:lang w:val="en-US" w:eastAsia="zh-CN" w:bidi="hi-IN"/>
+              </w:rPr>
+              <w:t>de3</w:t>
+            </w:r>
+            <w:r>
+              <w:rPr>
+                <w:rFonts w:eastAsia="NSimSun" w:cs="Arial"/>
+                <w:kern w:val="2"/>
+                <w:sz w:val="20"/>
+                <w:szCs w:val="20"/>
+                <w:lang w:val="en-US" w:eastAsia="zh-CN" w:bidi="hi-IN"/>
+              </w:rPr>
+              <w:t>,</w:t>
+            </w:r>
+            <w:r>
+              <w:rPr>
+                <w:rFonts w:eastAsia="NSimSun" w:cs="Arial"/>
+                <w:b/>
+                <w:bCs/>
+                <w:color w:val="00A933"/>
+                <w:kern w:val="2"/>
+                <w:sz w:val="20"/>
+                <w:szCs w:val="20"/>
+                <w:lang w:val="en-US" w:eastAsia="zh-CN" w:bidi="hi-IN"/>
+              </w:rPr>
+              <w:t>de4</w:t>
+            </w:r>
+            <w:r>
+              <w:rPr>
+                <w:rFonts w:eastAsia="NSimSun" w:cs="Arial"/>
+                <w:kern w:val="2"/>
+                <w:sz w:val="20"/>
+                <w:szCs w:val="20"/>
+                <w:lang w:val="en-US" w:eastAsia="zh-CN" w:bidi="hi-IN"/>
+              </w:rPr>
+              <w:t>#</w:t>
+            </w:r>
+            <w:r>
+              <w:rPr>
+                <w:rFonts w:eastAsia="NSimSun" w:cs="Arial"/>
+                <w:b/>
+                <w:bCs/>
+                <w:color w:val="00A933"/>
+                <w:kern w:val="2"/>
+                <w:sz w:val="20"/>
+                <w:szCs w:val="20"/>
+                <w:lang w:val="en-US" w:eastAsia="zh-CN" w:bidi="hi-IN"/>
+              </w:rPr>
+              <w:t>mfarea2</w:t>
+            </w:r>
+            <w:r>
+              <w:rPr>
+                <w:rFonts w:eastAsia="NSimSun" w:cs="Arial"/>
+                <w:kern w:val="2"/>
+                <w:sz w:val="20"/>
+                <w:szCs w:val="20"/>
+                <w:lang w:val="en-US" w:eastAsia="zh-CN" w:bidi="hi-IN"/>
+              </w:rPr>
               <w:t>#play.wav</w:t>
             </w:r>
           </w:p>
         </w:tc>
         <w:tc>
           <w:tcPr>
-            <w:tcW w:w="4765" w:type="dxa"/>
+            <w:tcW w:w="4762" w:type="dxa"/>
             <w:tcBorders/>
           </w:tcPr>
           <w:p>
@@ -9683,6 +9913,28 @@
         </w:rPr>
       </w:pPr>
       <w:r>
+        <w:rPr/>
+      </w:r>
+    </w:p>
+    <w:p>
+      <w:pPr>
+        <w:pStyle w:val="Normal"/>
+        <w:rPr>
+          <w:lang w:val="en-US"/>
+        </w:rPr>
+      </w:pPr>
+      <w:r>
+        <w:rPr/>
+      </w:r>
+    </w:p>
+    <w:p>
+      <w:pPr>
+        <w:pStyle w:val="Normal"/>
+        <w:rPr>
+          <w:lang w:val="en-US"/>
+        </w:rPr>
+      </w:pPr>
+      <w:r>
         <w:rPr>
           <w:b/>
           <w:bCs/>
@@ -9980,6 +10232,19 @@
       <w:pPr>
         <w:pStyle w:val="Normal"/>
         <w:rPr>
+          <w:lang w:val="en-US"/>
+        </w:rPr>
+      </w:pPr>
+      <w:r>
+        <w:rPr>
+          <w:lang w:val="en-US"/>
+        </w:rPr>
+      </w:r>
+    </w:p>
+    <w:p>
+      <w:pPr>
+        <w:pStyle w:val="Normal"/>
+        <w:rPr>
           <w:b/>
           <w:b/>
           <w:bCs/>
@@ -10135,15 +10400,311 @@
     </w:p>
     <w:p>
       <w:pPr>
+        <w:pStyle w:val="Normal"/>
+        <w:rPr>
+          <w:lang w:val="en-US"/>
+        </w:rPr>
+      </w:pPr>
+      <w:r>
+        <w:rPr/>
+      </w:r>
+    </w:p>
+    <w:p>
+      <w:pPr>
+        <w:pStyle w:val="Normal"/>
+        <w:rPr>
+          <w:lang w:val="en-US"/>
+        </w:rPr>
+      </w:pPr>
+      <w:r>
+        <w:rPr/>
+      </w:r>
+    </w:p>
+    <w:p>
+      <w:pPr>
+        <w:pStyle w:val="Normal"/>
+        <w:rPr>
+          <w:b/>
+          <w:b/>
+          <w:bCs/>
+          <w:lang w:val="en-US"/>
+        </w:rPr>
+      </w:pPr>
+      <w:r>
+        <w:rPr>
+          <w:b/>
+          <w:bCs/>
+          <w:lang w:val="en-US"/>
+        </w:rPr>
+        <w:t xml:space="preserve">Example </w:t>
+      </w:r>
+      <w:r>
+        <w:rPr>
+          <w:rFonts w:eastAsia="NSimSun" w:cs="Arial"/>
+          <w:b/>
+          <w:bCs/>
+          <w:color w:val="auto"/>
+          <w:kern w:val="2"/>
+          <w:sz w:val="24"/>
+          <w:szCs w:val="24"/>
+          <w:lang w:val="en-US" w:eastAsia="zh-CN" w:bidi="hi-IN"/>
+        </w:rPr>
+        <w:t>3</w:t>
+      </w:r>
+      <w:r>
+        <w:rPr>
+          <w:b/>
+          <w:bCs/>
+          <w:lang w:val="en-US"/>
+        </w:rPr>
+        <w:t>:</w:t>
+      </w:r>
+    </w:p>
+    <w:p>
+      <w:pPr>
+        <w:pStyle w:val="Normal"/>
+        <w:rPr>
+          <w:b/>
+          <w:b/>
+          <w:bCs/>
+          <w:lang w:val="en-US"/>
+        </w:rPr>
+      </w:pPr>
+      <w:r>
+        <w:rPr>
+          <w:b/>
+          <w:bCs/>
+          <w:lang w:val="en-US"/>
+        </w:rPr>
+      </w:r>
+    </w:p>
+    <w:p>
+      <w:pPr>
+        <w:pStyle w:val="Normal"/>
+        <w:rPr>
+          <w:b w:val="false"/>
+          <w:b w:val="false"/>
+          <w:bCs w:val="false"/>
+          <w:color w:val="auto"/>
+        </w:rPr>
+      </w:pPr>
+      <w:r>
+        <w:rPr>
+          <w:b/>
+          <w:bCs/>
+          <w:color w:val="auto"/>
+          <w:lang w:val="en-US"/>
+        </w:rPr>
+        <w:t>deactivateLibObjsAtStart</w:t>
+      </w:r>
+      <w:r>
+        <w:rPr>
+          <w:b w:val="false"/>
+          <w:bCs w:val="false"/>
+          <w:color w:val="auto"/>
+          <w:lang w:val="en-US"/>
+        </w:rPr>
+        <w:t>=</w:t>
+      </w:r>
+      <w:r>
+        <w:rPr>
+          <w:rFonts w:eastAsia="NSimSun" w:cs="Arial"/>
+          <w:b w:val="false"/>
+          <w:bCs w:val="false"/>
+          <w:color w:val="auto"/>
+          <w:kern w:val="2"/>
+          <w:sz w:val="24"/>
+          <w:szCs w:val="24"/>
+          <w:lang w:val="en-US" w:eastAsia="zh-CN" w:bidi="hi-IN"/>
+        </w:rPr>
+        <w:t>False</w:t>
+      </w:r>
+    </w:p>
+    <w:p>
+      <w:pPr>
+        <w:pStyle w:val="Normal"/>
+        <w:rPr>
+          <w:b w:val="false"/>
+          <w:b w:val="false"/>
+          <w:bCs w:val="false"/>
+          <w:color w:val="auto"/>
+        </w:rPr>
+      </w:pPr>
+      <w:r>
+        <w:rPr>
+          <w:rFonts w:eastAsia="NSimSun" w:cs="Arial"/>
+          <w:b/>
+          <w:bCs/>
+          <w:color w:val="00A933"/>
+          <w:kern w:val="2"/>
+          <w:sz w:val="24"/>
+          <w:szCs w:val="24"/>
+          <w:lang w:val="en-US" w:eastAsia="zh-CN" w:bidi="hi-IN"/>
+        </w:rPr>
+        <w:t>lo1</w:t>
+      </w:r>
+      <w:r>
+        <w:rPr>
+          <w:b w:val="false"/>
+          <w:bCs w:val="false"/>
+          <w:color w:val="auto"/>
+          <w:lang w:val="en-US"/>
+        </w:rPr>
+        <w:t>::</w:t>
+      </w:r>
+      <w:r>
+        <w:rPr>
+          <w:b/>
+          <w:bCs/>
+          <w:color w:val="auto"/>
+          <w:lang w:val="en-US"/>
+        </w:rPr>
+        <w:t>libraryObject</w:t>
+      </w:r>
+      <w:r>
+        <w:rPr>
+          <w:b w:val="false"/>
+          <w:bCs w:val="false"/>
+          <w:color w:val="auto"/>
+          <w:lang w:val="en-US"/>
+        </w:rPr>
+        <w:t>=46168F7E-5861-4F8B-A63F-02062032C4BD#N49° 40' 23.06",E18° 26' 3.40"#0.000AGL#0.000#10.000</w:t>
+      </w:r>
+    </w:p>
+    <w:p>
+      <w:pPr>
+        <w:pStyle w:val="Normal"/>
+        <w:rPr>
+          <w:b w:val="false"/>
+          <w:b w:val="false"/>
+          <w:bCs w:val="false"/>
+          <w:color w:val="auto"/>
+        </w:rPr>
+      </w:pPr>
+      <w:r>
+        <w:rPr>
+          <w:rFonts w:eastAsia="NSimSun" w:cs="Arial"/>
+          <w:b/>
+          <w:bCs/>
+          <w:color w:val="00A933"/>
+          <w:kern w:val="2"/>
+          <w:sz w:val="24"/>
+          <w:szCs w:val="24"/>
+          <w:lang w:val="en-US" w:eastAsia="zh-CN" w:bidi="hi-IN"/>
+        </w:rPr>
+        <w:t>de1</w:t>
+      </w:r>
+      <w:r>
+        <w:rPr>
+          <w:b w:val="false"/>
+          <w:bCs w:val="false"/>
+          <w:color w:val="auto"/>
+          <w:lang w:val="en-US"/>
+        </w:rPr>
+        <w:t>::</w:t>
+      </w:r>
+      <w:r>
+        <w:rPr>
+          <w:b/>
+          <w:bCs/>
+          <w:color w:val="auto"/>
+          <w:lang w:val="en-US"/>
+        </w:rPr>
+        <w:t>dialogEntryExit</w:t>
+      </w:r>
+      <w:r>
+        <w:rPr>
+          <w:b w:val="false"/>
+          <w:bCs w:val="false"/>
+          <w:color w:val="auto"/>
+          <w:lang w:val="en-US"/>
+        </w:rPr>
+        <w:t xml:space="preserve">=Now </w:t>
+      </w:r>
+      <w:r>
+        <w:rPr>
+          <w:b w:val="false"/>
+          <w:bCs w:val="false"/>
+          <w:color w:val="auto"/>
+          <w:lang w:val="en-US"/>
+        </w:rPr>
+        <w:t xml:space="preserve">the </w:t>
+      </w:r>
+      <w:r>
+        <w:rPr>
+          <w:b w:val="false"/>
+          <w:bCs w:val="false"/>
+          <w:color w:val="auto"/>
+          <w:lang w:val="en-US"/>
+        </w:rPr>
+        <w:t>blue car should disappear.#N49° 40' 56.57",E18° 28' 45.46"#0.000#4000.000#4000.000#8000.000#0.000</w:t>
+      </w:r>
+    </w:p>
+    <w:p>
+      <w:pPr>
+        <w:pStyle w:val="Normal"/>
+        <w:rPr>
+          <w:b w:val="false"/>
+          <w:b w:val="false"/>
+          <w:bCs w:val="false"/>
+          <w:color w:val="auto"/>
+        </w:rPr>
+      </w:pPr>
+      <w:r>
+        <w:rPr>
+          <w:b/>
+          <w:bCs/>
+          <w:color w:val="auto"/>
+          <w:lang w:val="en-US"/>
+        </w:rPr>
+        <w:t>activateTriggers</w:t>
+      </w:r>
+      <w:r>
+        <w:rPr>
+          <w:b w:val="false"/>
+          <w:bCs w:val="false"/>
+          <w:color w:val="auto"/>
+          <w:lang w:val="en-US"/>
+        </w:rPr>
+        <w:t>=</w:t>
+      </w:r>
+      <w:r>
+        <w:rPr>
+          <w:b/>
+          <w:bCs/>
+          <w:color w:val="00A933"/>
+          <w:lang w:val="en-US"/>
+        </w:rPr>
+        <w:t>de1</w:t>
+      </w:r>
+      <w:r>
+        <w:rPr>
+          <w:b w:val="false"/>
+          <w:bCs w:val="false"/>
+          <w:color w:val="auto"/>
+          <w:lang w:val="en-US"/>
+        </w:rPr>
+        <w:t>#</w:t>
+      </w:r>
+      <w:r>
+        <w:rPr>
+          <w:b/>
+          <w:bCs/>
+          <w:color w:val="00A933"/>
+          <w:lang w:val="en-US"/>
+        </w:rPr>
+        <w:t>lo1</w:t>
+      </w:r>
+    </w:p>
+    <w:p>
+      <w:pPr>
         <w:pStyle w:val="Rubrik2"/>
         <w:rPr>
           <w:lang w:val="en-US"/>
         </w:rPr>
       </w:pPr>
       <w:r>
-        <w:rPr>
-          <w:lang w:val="en-US"/>
-        </w:rPr>
+        <w:rPr/>
       </w:r>
     </w:p>
     <w:p>
@@ -10168,7 +10729,7 @@
       <w:tblPr>
         <w:tblW w:w="9638" w:type="dxa"/>
         <w:jc w:val="left"/>
-        <w:tblInd w:w="0" w:type="dxa"/>
+        <w:tblInd w:w="57" w:type="dxa"/>
         <w:tblLayout w:type="fixed"/>
         <w:tblCellMar>
           <w:top w:w="55" w:type="dxa"/>
@@ -10489,7 +11050,7 @@
         <w:tblStyle w:val="Tabellenraster"/>
         <w:tblW w:w="9628" w:type="dxa"/>
         <w:jc w:val="left"/>
-        <w:tblInd w:w="0" w:type="dxa"/>
+        <w:tblInd w:w="113" w:type="dxa"/>
         <w:tblLayout w:type="fixed"/>
         <w:tblCellMar>
           <w:top w:w="0" w:type="dxa"/>
@@ -12189,7 +12750,7 @@
         <w:tblStyle w:val="Tabellenraster"/>
         <w:tblW w:w="9628" w:type="dxa"/>
         <w:jc w:val="left"/>
-        <w:tblInd w:w="0" w:type="dxa"/>
+        <w:tblInd w:w="113" w:type="dxa"/>
         <w:tblLayout w:type="fixed"/>
         <w:tblCellMar>
           <w:top w:w="0" w:type="dxa"/>
@@ -14382,7 +14943,7 @@
         <w:tblStyle w:val="Tabellenraster"/>
         <w:tblW w:w="9628" w:type="dxa"/>
         <w:jc w:val="left"/>
-        <w:tblInd w:w="0" w:type="dxa"/>
+        <w:tblInd w:w="113" w:type="dxa"/>
         <w:tblLayout w:type="fixed"/>
         <w:tblCellMar>
           <w:top w:w="0" w:type="dxa"/>
@@ -16202,7 +16763,7 @@
         <w:tblStyle w:val="Tabellenraster"/>
         <w:tblW w:w="9628" w:type="dxa"/>
         <w:jc w:val="left"/>
-        <w:tblInd w:w="0" w:type="dxa"/>
+        <w:tblInd w:w="113" w:type="dxa"/>
         <w:tblLayout w:type="fixed"/>
         <w:tblCellMar>
           <w:top w:w="28" w:type="dxa"/>
@@ -16574,7 +17135,7 @@
               <w:pStyle w:val="Normal"/>
               <w:widowControl w:val="false"/>
               <w:tabs>
-                <w:tab w:val="clear" w:pos="709"/>
+                <w:tab w:val="clear" w:pos="720"/>
                 <w:tab w:val="left" w:pos="5616" w:leader="none"/>
               </w:tabs>
               <w:suppressAutoHyphens w:val="true"/>
@@ -16673,7 +17234,7 @@
               <w:pStyle w:val="Normal"/>
               <w:widowControl w:val="false"/>
               <w:tabs>
-                <w:tab w:val="clear" w:pos="709"/>
+                <w:tab w:val="clear" w:pos="720"/>
                 <w:tab w:val="left" w:pos="5616" w:leader="none"/>
               </w:tabs>
               <w:suppressAutoHyphens w:val="true"/>
@@ -16784,7 +17345,7 @@
               <w:pStyle w:val="Normal"/>
               <w:widowControl w:val="false"/>
               <w:tabs>
-                <w:tab w:val="clear" w:pos="709"/>
+                <w:tab w:val="clear" w:pos="720"/>
                 <w:tab w:val="left" w:pos="5616" w:leader="none"/>
               </w:tabs>
               <w:suppressAutoHyphens w:val="true"/>
@@ -16824,7 +17385,7 @@
               <w:pStyle w:val="Normal"/>
               <w:widowControl w:val="false"/>
               <w:tabs>
-                <w:tab w:val="clear" w:pos="709"/>
+                <w:tab w:val="clear" w:pos="720"/>
                 <w:tab w:val="left" w:pos="5616" w:leader="none"/>
               </w:tabs>
               <w:suppressAutoHyphens w:val="true"/>
@@ -16923,7 +17484,7 @@
               <w:pStyle w:val="Normal"/>
               <w:widowControl w:val="false"/>
               <w:tabs>
-                <w:tab w:val="clear" w:pos="709"/>
+                <w:tab w:val="clear" w:pos="720"/>
                 <w:tab w:val="left" w:pos="5616" w:leader="none"/>
               </w:tabs>
               <w:suppressAutoHyphens w:val="true"/>
@@ -16963,7 +17524,7 @@
               <w:pStyle w:val="Normal"/>
               <w:widowControl w:val="false"/>
               <w:tabs>
-                <w:tab w:val="clear" w:pos="709"/>
+                <w:tab w:val="clear" w:pos="720"/>
                 <w:tab w:val="left" w:pos="5616" w:leader="none"/>
               </w:tabs>
               <w:suppressAutoHyphens w:val="true"/>
@@ -17062,7 +17623,7 @@
               <w:pStyle w:val="Normal"/>
               <w:widowControl w:val="false"/>
               <w:tabs>
-                <w:tab w:val="clear" w:pos="709"/>
+                <w:tab w:val="clear" w:pos="720"/>
                 <w:tab w:val="left" w:pos="5616" w:leader="none"/>
               </w:tabs>
               <w:suppressAutoHyphens w:val="true"/>
@@ -17175,7 +17736,7 @@
               <w:pStyle w:val="Normal"/>
               <w:widowControl w:val="false"/>
               <w:tabs>
-                <w:tab w:val="clear" w:pos="709"/>
+                <w:tab w:val="clear" w:pos="720"/>
                 <w:tab w:val="left" w:pos="5616" w:leader="none"/>
               </w:tabs>
               <w:suppressAutoHyphens w:val="true"/>
@@ -17291,7 +17852,7 @@
               <w:pStyle w:val="Normal"/>
               <w:widowControl w:val="false"/>
               <w:tabs>
-                <w:tab w:val="clear" w:pos="709"/>
+                <w:tab w:val="clear" w:pos="720"/>
                 <w:tab w:val="left" w:pos="5616" w:leader="none"/>
               </w:tabs>
               <w:suppressAutoHyphens w:val="true"/>
@@ -17441,7 +18002,7 @@
               <w:pStyle w:val="Normal"/>
               <w:widowControl w:val="false"/>
               <w:tabs>
-                <w:tab w:val="clear" w:pos="709"/>
+                <w:tab w:val="clear" w:pos="720"/>
                 <w:tab w:val="left" w:pos="5616" w:leader="none"/>
               </w:tabs>
               <w:suppressAutoHyphens w:val="true"/>
@@ -17543,18 +18104,7 @@
                 <w:szCs w:val="22"/>
                 <w:lang w:val="en-US" w:eastAsia="zh-CN" w:bidi="hi-IN"/>
               </w:rPr>
-              <w:t>1</w:t>
-            </w:r>
-            <w:r>
-              <w:rPr>
-                <w:rFonts w:eastAsia="NSimSun" w:cs="Arial"/>
-                <w:color w:val="auto"/>
-                <w:kern w:val="2"/>
-                <w:sz w:val="22"/>
-                <w:szCs w:val="22"/>
-                <w:lang w:val="en-US" w:eastAsia="zh-CN" w:bidi="hi-IN"/>
-              </w:rPr>
-              <w:t>1</w:t>
+              <w:t>11</w:t>
             </w:r>
             <w:r>
               <w:rPr>
@@ -17698,7 +18248,7 @@
               <w:pStyle w:val="Normal"/>
               <w:widowControl w:val="false"/>
               <w:tabs>
-                <w:tab w:val="clear" w:pos="709"/>
+                <w:tab w:val="clear" w:pos="720"/>
                 <w:tab w:val="left" w:pos="5616" w:leader="none"/>
               </w:tabs>
               <w:suppressAutoHyphens w:val="true"/>
@@ -18589,7 +19139,7 @@
       <w:tblPr>
         <w:tblW w:w="9638" w:type="dxa"/>
         <w:jc w:val="left"/>
-        <w:tblInd w:w="0" w:type="dxa"/>
+        <w:tblInd w:w="57" w:type="dxa"/>
         <w:tblLayout w:type="fixed"/>
         <w:tblCellMar>
           <w:top w:w="55" w:type="dxa"/>
@@ -22552,12 +23102,6 @@
             </w:pPr>
             <w:r>
               <w:rPr>
-                <w:lang w:val="en-US"/>
-              </w:rPr>
-              <w:t xml:space="preserve"> </w:t>
-            </w:r>
-            <w:r>
-              <w:rPr>
                 <w:b/>
                 <w:bCs/>
                 <w:lang w:val="en-US"/>
@@ -22619,12 +23163,6 @@
             </w:pPr>
             <w:r>
               <w:rPr>
-                <w:lang w:val="en-US"/>
-              </w:rPr>
-              <w:t xml:space="preserve"> </w:t>
-            </w:r>
-            <w:r>
-              <w:rPr>
                 <w:b/>
                 <w:bCs/>
                 <w:lang w:val="en-US"/>
@@ -23006,42 +23544,21 @@
               <w:rPr>
                 <w:b/>
                 <w:bCs/>
-                <w:sz w:val="24"/>
-                <w:szCs w:val="24"/>
-                <w:lang w:val="en-US"/>
-              </w:rPr>
-              <w:t>deactivate</w:t>
-            </w:r>
-            <w:r>
-              <w:rPr>
-                <w:rFonts w:eastAsia="NSimSun" w:cs="Arial"/>
-                <w:b/>
-                <w:bCs/>
-                <w:color w:val="auto"/>
-                <w:kern w:val="2"/>
-                <w:sz w:val="24"/>
-                <w:szCs w:val="24"/>
-                <w:lang w:val="en-US" w:eastAsia="zh-CN" w:bidi="hi-IN"/>
-              </w:rPr>
-              <w:t>Dialogs</w:t>
-            </w:r>
-            <w:r>
-              <w:rPr>
-                <w:b/>
-                <w:bCs/>
-                <w:sz w:val="24"/>
-                <w:szCs w:val="24"/>
-                <w:lang w:val="en-US"/>
-              </w:rPr>
-              <w:t>AtStart</w:t>
-            </w:r>
-            <w:r>
-              <w:rPr>
-                <w:sz w:val="24"/>
-                <w:szCs w:val="24"/>
-                <w:lang w:val="en-US"/>
-              </w:rPr>
-              <w:t>=[True/False]</w:t>
+                <w:lang w:val="en-US"/>
+              </w:rPr>
+              <w:t>libraryObject</w:t>
+            </w:r>
+            <w:r>
+              <w:rPr>
+                <w:lang w:val="en-US"/>
+              </w:rPr>
+              <w:t xml:space="preserve">=mdlGUID#coordinate#altitude#heading#scale  </w:t>
+            </w:r>
+            <w:r>
+              <w:rPr>
+                <w:lang w:val="en-US"/>
+              </w:rPr>
+              <w:t>(in feet)</w:t>
             </w:r>
           </w:p>
         </w:tc>
@@ -23067,6 +23584,7 @@
               <w:rPr>
                 <w:lang w:val="en-US"/>
               </w:rPr>
+              <w:t>x</w:t>
             </w:r>
           </w:p>
         </w:tc>
@@ -23115,7 +23633,7 @@
                 <w:szCs w:val="24"/>
                 <w:lang w:val="en-US" w:eastAsia="zh-CN" w:bidi="hi-IN"/>
               </w:rPr>
-              <w:t>Warnings</w:t>
+              <w:t>Dialogs</w:t>
             </w:r>
             <w:r>
               <w:rPr>
@@ -23194,7 +23712,30 @@
                 <w:szCs w:val="24"/>
                 <w:lang w:val="en-US"/>
               </w:rPr>
-              <w:t>deactivateFailuresAtStart</w:t>
+              <w:t>deactivate</w:t>
+            </w:r>
+            <w:r>
+              <w:rPr>
+                <w:rFonts w:eastAsia="NSimSun" w:cs="Arial"/>
+                <w:b/>
+                <w:bCs/>
+                <w:color w:val="auto"/>
+                <w:kern w:val="2"/>
+                <w:sz w:val="24"/>
+                <w:szCs w:val="24"/>
+                <w:lang w:val="en-US" w:eastAsia="zh-CN" w:bidi="hi-IN"/>
+              </w:rPr>
+              <w:t>Warnings</w:t>
+            </w:r>
+            <w:r>
+              <w:rPr>
+                <w:b/>
+                <w:bCs/>
+                <w:sz w:val="24"/>
+                <w:szCs w:val="24"/>
+                <w:lang w:val="en-US"/>
+              </w:rPr>
+              <w:t>AtStart</w:t>
             </w:r>
             <w:r>
               <w:rPr>
@@ -23263,7 +23804,7 @@
                 <w:szCs w:val="24"/>
                 <w:lang w:val="en-US"/>
               </w:rPr>
-              <w:t>deactivateMissionFailuresAtStart</w:t>
+              <w:t>deactivateFailuresAtStart</w:t>
             </w:r>
             <w:r>
               <w:rPr>
@@ -23301,7 +23842,152 @@
           </w:p>
         </w:tc>
       </w:tr>
+      <w:tr>
+        <w:trPr/>
+        <w:tc>
+          <w:tcPr>
+            <w:tcW w:w="8626" w:type="dxa"/>
+            <w:tcBorders>
+              <w:left w:val="single" w:sz="2" w:space="0" w:color="000000"/>
+              <w:bottom w:val="single" w:sz="2" w:space="0" w:color="000000"/>
+            </w:tcBorders>
+          </w:tcPr>
+          <w:p>
+            <w:pPr>
+              <w:pStyle w:val="Normal"/>
+              <w:widowControl w:val="false"/>
+              <w:suppressAutoHyphens w:val="true"/>
+              <w:spacing w:before="0" w:after="0"/>
+              <w:jc w:val="left"/>
+              <w:rPr>
+                <w:sz w:val="24"/>
+                <w:szCs w:val="24"/>
+                <w:lang w:val="en-US"/>
+              </w:rPr>
+            </w:pPr>
+            <w:r>
+              <w:rPr>
+                <w:b/>
+                <w:bCs/>
+                <w:sz w:val="24"/>
+                <w:szCs w:val="24"/>
+                <w:lang w:val="en-US"/>
+              </w:rPr>
+              <w:t>deactivateMissionFailuresAtStart</w:t>
+            </w:r>
+            <w:r>
+              <w:rPr>
+                <w:sz w:val="24"/>
+                <w:szCs w:val="24"/>
+                <w:lang w:val="en-US"/>
+              </w:rPr>
+              <w:t>=[True/False]</w:t>
+            </w:r>
+          </w:p>
+        </w:tc>
+        <w:tc>
+          <w:tcPr>
+            <w:tcW w:w="1011" w:type="dxa"/>
+            <w:tcBorders>
+              <w:left w:val="single" w:sz="2" w:space="0" w:color="000000"/>
+              <w:bottom w:val="single" w:sz="2" w:space="0" w:color="000000"/>
+              <w:right w:val="single" w:sz="2" w:space="0" w:color="000000"/>
+            </w:tcBorders>
+          </w:tcPr>
+          <w:p>
+            <w:pPr>
+              <w:pStyle w:val="Normal"/>
+              <w:widowControl w:val="false"/>
+              <w:jc w:val="center"/>
+              <w:rPr>
+                <w:lang w:val="en-US"/>
+              </w:rPr>
+            </w:pPr>
+            <w:r>
+              <w:rPr>
+                <w:lang w:val="en-US"/>
+              </w:rPr>
+            </w:r>
+          </w:p>
+        </w:tc>
+      </w:tr>
+      <w:tr>
+        <w:trPr/>
+        <w:tc>
+          <w:tcPr>
+            <w:tcW w:w="8626" w:type="dxa"/>
+            <w:tcBorders>
+              <w:left w:val="single" w:sz="2" w:space="0" w:color="000000"/>
+              <w:bottom w:val="single" w:sz="2" w:space="0" w:color="000000"/>
+            </w:tcBorders>
+          </w:tcPr>
+          <w:p>
+            <w:pPr>
+              <w:pStyle w:val="Normal"/>
+              <w:widowControl w:val="false"/>
+              <w:suppressAutoHyphens w:val="true"/>
+              <w:spacing w:before="0" w:after="0"/>
+              <w:jc w:val="left"/>
+              <w:rPr>
+                <w:sz w:val="24"/>
+                <w:szCs w:val="24"/>
+                <w:lang w:val="en-US"/>
+              </w:rPr>
+            </w:pPr>
+            <w:r>
+              <w:rPr>
+                <w:b/>
+                <w:bCs/>
+                <w:lang w:val="en-US"/>
+              </w:rPr>
+              <w:t>deactivateLibObjsAtStart</w:t>
+            </w:r>
+            <w:r>
+              <w:rPr>
+                <w:lang w:val="en-US"/>
+              </w:rPr>
+              <w:t>=[True/False]</w:t>
+            </w:r>
+          </w:p>
+        </w:tc>
+        <w:tc>
+          <w:tcPr>
+            <w:tcW w:w="1011" w:type="dxa"/>
+            <w:tcBorders>
+              <w:left w:val="single" w:sz="2" w:space="0" w:color="000000"/>
+              <w:bottom w:val="single" w:sz="2" w:space="0" w:color="000000"/>
+              <w:right w:val="single" w:sz="2" w:space="0" w:color="000000"/>
+            </w:tcBorders>
+          </w:tcPr>
+          <w:p>
+            <w:pPr>
+              <w:pStyle w:val="Normal"/>
+              <w:widowControl w:val="false"/>
+              <w:jc w:val="center"/>
+              <w:rPr>
+                <w:lang w:val="en-US"/>
+              </w:rPr>
+            </w:pPr>
+            <w:r>
+              <w:rPr>
+                <w:lang w:val="en-US"/>
+              </w:rPr>
+            </w:r>
+          </w:p>
+        </w:tc>
+      </w:tr>
     </w:tbl>
+    <w:p>
+      <w:pPr>
+        <w:pStyle w:val="Rubrik2"/>
+        <w:rPr>
+          <w:lang w:val="en-US"/>
+        </w:rPr>
+      </w:pPr>
+      <w:r>
+        <w:rPr/>
+      </w:r>
+    </w:p>
     <w:p>
       <w:pPr>
         <w:pStyle w:val="Rubrik2"/>
@@ -23337,7 +24023,7 @@
       <w:tblPr>
         <w:tblW w:w="9638" w:type="dxa"/>
         <w:jc w:val="left"/>
-        <w:tblInd w:w="0" w:type="dxa"/>
+        <w:tblInd w:w="57" w:type="dxa"/>
         <w:tblLayout w:type="fixed"/>
         <w:tblCellMar>
           <w:top w:w="55" w:type="dxa"/>
@@ -25618,7 +26304,7 @@
     <w:uiPriority w:val="39"/>
     <w:pPr>
       <w:tabs>
-        <w:tab w:val="clear" w:pos="709"/>
+        <w:tab w:val="clear" w:pos="720"/>
         <w:tab w:val="right" w:pos="9638" w:leader="dot"/>
       </w:tabs>
     </w:pPr>
@@ -25630,7 +26316,7 @@
     <w:uiPriority w:val="39"/>
     <w:pPr>
       <w:tabs>
-        <w:tab w:val="clear" w:pos="709"/>
+        <w:tab w:val="clear" w:pos="720"/>
         <w:tab w:val="right" w:pos="9355" w:leader="dot"/>
       </w:tabs>
       <w:ind w:left="283" w:hanging="0"/>
@@ -25643,7 +26329,7 @@
     <w:uiPriority w:val="39"/>
     <w:pPr>
       <w:tabs>
-        <w:tab w:val="clear" w:pos="709"/>
+        <w:tab w:val="clear" w:pos="720"/>
         <w:tab w:val="right" w:pos="9072" w:leader="dot"/>
       </w:tabs>
       <w:ind w:left="566" w:hanging="0"/>
@@ -25764,7 +26450,7 @@
     <w:rsid w:val="00126dcb"/>
     <w:pPr>
       <w:tabs>
-        <w:tab w:val="clear" w:pos="709"/>
+        <w:tab w:val="clear" w:pos="720"/>
         <w:tab w:val="center" w:pos="4703" w:leader="none"/>
         <w:tab w:val="right" w:pos="9406" w:leader="none"/>
       </w:tabs>
@@ -25783,7 +26469,7 @@
     <w:rsid w:val="00126dcb"/>
     <w:pPr>
       <w:tabs>
-        <w:tab w:val="clear" w:pos="709"/>
+        <w:tab w:val="clear" w:pos="720"/>
         <w:tab w:val="center" w:pos="4703" w:leader="none"/>
         <w:tab w:val="right" w:pos="9406" w:leader="none"/>
       </w:tabs>
@@ -25811,6 +26497,20 @@
     <w:name w:val="TOA Heading"/>
     <w:basedOn w:val="Sakregisterrubrik"/>
     <w:qFormat/>
+    <w:pPr>
+      <w:suppressLineNumbers/>
+      <w:ind w:left="0" w:hanging="0"/>
+    </w:pPr>
+    <w:rPr>
+      <w:b/>
+      <w:bCs/>
+      <w:sz w:val="32"/>
+      <w:szCs w:val="32"/>
+    </w:rPr>
+  </w:style>
+  <w:style w:type="paragraph" w:styleId="Innehllsfrteckningrubrik">
+    <w:name w:val="TOA Heading"/>
+    <w:basedOn w:val="Sakregisterrubrik"/>
     <w:pPr>
       <w:suppressLineNumbers/>
       <w:ind w:left="0" w:hanging="0"/>

</xml_diff>

<commit_message>
Added a second variant to the libraryObject field
</commit_message>
<xml_diff>
--- a/BushMissionGen/README.docx
+++ b/BushMissionGen/README.docx
@@ -343,7 +343,7 @@
       <w:sdtContent>
         <w:p>
           <w:pPr>
-            <w:pStyle w:val="Innehllsfrteckningrubrik"/>
+            <w:pStyle w:val="TOAHeading1"/>
             <w:suppressLineNumbers/>
             <w:ind w:left="0" w:hanging="0"/>
             <w:rPr>
@@ -367,9 +367,6 @@
         <w:p>
           <w:pPr>
             <w:pStyle w:val="Innehllsfrteckning1"/>
-            <w:tabs>
-              <w:tab w:val="right" w:pos="9638" w:leader="dot"/>
-            </w:tabs>
             <w:rPr/>
           </w:pPr>
           <w:r>
@@ -379,6 +376,7 @@
             <w:rPr>
               <w:webHidden/>
               <w:rStyle w:val="Frteckningslnk"/>
+              <w:vanish w:val="false"/>
             </w:rPr>
             <w:instrText> TOC \z \o "1-3" \u \h</w:instrText>
           </w:r>
@@ -386,6 +384,7 @@
             <w:rPr>
               <w:webHidden/>
               <w:rStyle w:val="Frteckningslnk"/>
+              <w:vanish w:val="false"/>
             </w:rPr>
             <w:fldChar w:fldCharType="separate"/>
           </w:r>
@@ -394,6 +393,7 @@
               <w:rPr>
                 <w:webHidden/>
                 <w:rStyle w:val="Frteckningslnk"/>
+                <w:vanish w:val="false"/>
               </w:rPr>
               <w:t xml:space="preserve">​ </w:t>
             </w:r>
@@ -421,6 +421,7 @@
               <w:rPr>
                 <w:webHidden/>
                 <w:rStyle w:val="Frteckningslnk"/>
+                <w:vanish w:val="false"/>
               </w:rPr>
               <w:t xml:space="preserve">​ </w:t>
             </w:r>
@@ -448,6 +449,7 @@
               <w:rPr>
                 <w:webHidden/>
                 <w:rStyle w:val="Frteckningslnk"/>
+                <w:vanish w:val="false"/>
               </w:rPr>
               <w:t xml:space="preserve">​ </w:t>
             </w:r>
@@ -475,6 +477,7 @@
               <w:rPr>
                 <w:webHidden/>
                 <w:rStyle w:val="Frteckningslnk"/>
+                <w:vanish w:val="false"/>
               </w:rPr>
               <w:t xml:space="preserve">​ </w:t>
             </w:r>
@@ -502,6 +505,7 @@
               <w:rPr>
                 <w:webHidden/>
                 <w:rStyle w:val="Frteckningslnk"/>
+                <w:vanish w:val="false"/>
               </w:rPr>
               <w:t xml:space="preserve">​ </w:t>
             </w:r>
@@ -529,6 +533,7 @@
               <w:rPr>
                 <w:webHidden/>
                 <w:rStyle w:val="Frteckningslnk"/>
+                <w:vanish w:val="false"/>
               </w:rPr>
               <w:t xml:space="preserve">​ </w:t>
             </w:r>
@@ -556,6 +561,7 @@
               <w:rPr>
                 <w:webHidden/>
                 <w:rStyle w:val="Frteckningslnk"/>
+                <w:vanish w:val="false"/>
               </w:rPr>
               <w:t xml:space="preserve">​ </w:t>
             </w:r>
@@ -583,6 +589,7 @@
               <w:rPr>
                 <w:webHidden/>
                 <w:rStyle w:val="Frteckningslnk"/>
+                <w:vanish w:val="false"/>
               </w:rPr>
               <w:t xml:space="preserve">​ </w:t>
             </w:r>
@@ -610,6 +617,7 @@
               <w:rPr>
                 <w:webHidden/>
                 <w:rStyle w:val="Frteckningslnk"/>
+                <w:vanish w:val="false"/>
               </w:rPr>
               <w:t xml:space="preserve">​ </w:t>
             </w:r>
@@ -637,6 +645,7 @@
               <w:rPr>
                 <w:webHidden/>
                 <w:rStyle w:val="Frteckningslnk"/>
+                <w:vanish w:val="false"/>
               </w:rPr>
               <w:t xml:space="preserve">​ </w:t>
             </w:r>
@@ -664,6 +673,7 @@
               <w:rPr>
                 <w:webHidden/>
                 <w:rStyle w:val="Frteckningslnk"/>
+                <w:vanish w:val="false"/>
               </w:rPr>
               <w:t xml:space="preserve">​ </w:t>
             </w:r>
@@ -691,6 +701,7 @@
               <w:rPr>
                 <w:webHidden/>
                 <w:rStyle w:val="Frteckningslnk"/>
+                <w:vanish w:val="false"/>
               </w:rPr>
               <w:t xml:space="preserve">​ </w:t>
             </w:r>
@@ -718,6 +729,7 @@
               <w:rPr>
                 <w:webHidden/>
                 <w:rStyle w:val="Frteckningslnk"/>
+                <w:vanish w:val="false"/>
               </w:rPr>
               <w:t xml:space="preserve">​ </w:t>
             </w:r>
@@ -745,6 +757,7 @@
               <w:rPr>
                 <w:webHidden/>
                 <w:rStyle w:val="Frteckningslnk"/>
+                <w:vanish w:val="false"/>
               </w:rPr>
               <w:t xml:space="preserve">​ </w:t>
             </w:r>
@@ -772,6 +785,7 @@
               <w:rPr>
                 <w:webHidden/>
                 <w:rStyle w:val="Frteckningslnk"/>
+                <w:vanish w:val="false"/>
               </w:rPr>
               <w:t xml:space="preserve">​ </w:t>
             </w:r>
@@ -799,6 +813,7 @@
               <w:rPr>
                 <w:webHidden/>
                 <w:rStyle w:val="Frteckningslnk"/>
+                <w:vanish w:val="false"/>
               </w:rPr>
               <w:t xml:space="preserve">​ </w:t>
             </w:r>
@@ -826,6 +841,7 @@
               <w:rPr>
                 <w:webHidden/>
                 <w:rStyle w:val="Frteckningslnk"/>
+                <w:vanish w:val="false"/>
               </w:rPr>
               <w:t xml:space="preserve">​ </w:t>
             </w:r>
@@ -853,6 +869,7 @@
               <w:rPr>
                 <w:webHidden/>
                 <w:rStyle w:val="Frteckningslnk"/>
+                <w:vanish w:val="false"/>
               </w:rPr>
               <w:t xml:space="preserve">​ </w:t>
             </w:r>
@@ -869,9 +886,6 @@
         <w:p>
           <w:pPr>
             <w:pStyle w:val="Innehllsfrteckning1"/>
-            <w:tabs>
-              <w:tab w:val="right" w:pos="9638" w:leader="dot"/>
-            </w:tabs>
             <w:rPr/>
           </w:pPr>
           <w:hyperlink w:anchor="__RefHeading___Toc3980_1735932911">
@@ -879,6 +893,7 @@
               <w:rPr>
                 <w:webHidden/>
                 <w:rStyle w:val="Frteckningslnk"/>
+                <w:vanish w:val="false"/>
               </w:rPr>
               <w:t xml:space="preserve">​ </w:t>
             </w:r>
@@ -906,6 +921,7 @@
               <w:rPr>
                 <w:webHidden/>
                 <w:rStyle w:val="Frteckningslnk"/>
+                <w:vanish w:val="false"/>
               </w:rPr>
               <w:t xml:space="preserve">​ </w:t>
             </w:r>
@@ -922,9 +938,6 @@
         <w:p>
           <w:pPr>
             <w:pStyle w:val="Innehllsfrteckning1"/>
-            <w:tabs>
-              <w:tab w:val="right" w:pos="9638" w:leader="dot"/>
-            </w:tabs>
             <w:rPr/>
           </w:pPr>
           <w:hyperlink w:anchor="__RefHeading___Toc3984_1735932911">
@@ -932,6 +945,7 @@
               <w:rPr>
                 <w:webHidden/>
                 <w:rStyle w:val="Frteckningslnk"/>
+                <w:vanish w:val="false"/>
               </w:rPr>
               <w:t xml:space="preserve">​ </w:t>
             </w:r>
@@ -959,6 +973,7 @@
               <w:rPr>
                 <w:webHidden/>
                 <w:rStyle w:val="Frteckningslnk"/>
+                <w:vanish w:val="false"/>
               </w:rPr>
               <w:t xml:space="preserve">​ </w:t>
             </w:r>
@@ -986,6 +1001,7 @@
               <w:rPr>
                 <w:webHidden/>
                 <w:rStyle w:val="Frteckningslnk"/>
+                <w:vanish w:val="false"/>
               </w:rPr>
               <w:t xml:space="preserve">​ </w:t>
             </w:r>
@@ -2703,7 +2719,7 @@
       </w:tblPr>
       <w:tblGrid>
         <w:gridCol w:w="5040"/>
-        <w:gridCol w:w="4762"/>
+        <w:gridCol w:w="4761"/>
       </w:tblGrid>
       <w:tr>
         <w:trPr/>
@@ -2742,7 +2758,7 @@
         </w:tc>
         <w:tc>
           <w:tcPr>
-            <w:tcW w:w="4762" w:type="dxa"/>
+            <w:tcW w:w="4761" w:type="dxa"/>
             <w:tcBorders/>
           </w:tcPr>
           <w:p>
@@ -2814,13 +2830,13 @@
                 <w:szCs w:val="22"/>
                 <w:lang w:val="en-US" w:eastAsia="zh-CN" w:bidi="hi-IN"/>
               </w:rPr>
-              <w:t xml:space="preserve">=C:\MSFS SDK\Tools\bin\fspackagetool.exe </w:t>
-            </w:r>
-          </w:p>
-        </w:tc>
-        <w:tc>
-          <w:tcPr>
-            <w:tcW w:w="4762" w:type="dxa"/>
+              <w:t>=C:\MSFS SDK\Tools\bin\fspackagetool.exe</w:t>
+            </w:r>
+          </w:p>
+        </w:tc>
+        <w:tc>
+          <w:tcPr>
+            <w:tcW w:w="4761" w:type="dxa"/>
             <w:tcBorders/>
           </w:tcPr>
           <w:p>
@@ -2889,13 +2905,13 @@
                 <w:szCs w:val="22"/>
                 <w:lang w:val="en-US" w:eastAsia="zh-CN" w:bidi="hi-IN"/>
               </w:rPr>
-              <w:t xml:space="preserve">=True </w:t>
-            </w:r>
-          </w:p>
-        </w:tc>
-        <w:tc>
-          <w:tcPr>
-            <w:tcW w:w="4762" w:type="dxa"/>
+              <w:t>=True</w:t>
+            </w:r>
+          </w:p>
+        </w:tc>
+        <w:tc>
+          <w:tcPr>
+            <w:tcW w:w="4761" w:type="dxa"/>
             <w:tcBorders/>
           </w:tcPr>
           <w:p>
@@ -2964,13 +2980,13 @@
                 <w:szCs w:val="22"/>
                 <w:lang w:val="en-US" w:eastAsia="zh-CN" w:bidi="hi-IN"/>
               </w:rPr>
-              <w:t xml:space="preserve">=Scania is beautiful! </w:t>
-            </w:r>
-          </w:p>
-        </w:tc>
-        <w:tc>
-          <w:tcPr>
-            <w:tcW w:w="4762" w:type="dxa"/>
+              <w:t>=Scania is beautiful!</w:t>
+            </w:r>
+          </w:p>
+        </w:tc>
+        <w:tc>
+          <w:tcPr>
+            <w:tcW w:w="4761" w:type="dxa"/>
             <w:tcBorders/>
           </w:tcPr>
           <w:p>
@@ -3045,7 +3061,7 @@
         </w:tc>
         <w:tc>
           <w:tcPr>
-            <w:tcW w:w="4762" w:type="dxa"/>
+            <w:tcW w:w="4761" w:type="dxa"/>
             <w:tcBorders/>
           </w:tcPr>
           <w:p>
@@ -3114,13 +3130,13 @@
                 <w:szCs w:val="22"/>
                 <w:lang w:val="en-US" w:eastAsia="zh-CN" w:bidi="hi-IN"/>
               </w:rPr>
-              <w:t xml:space="preserve">=I hope you enjoy the mission.#10.000 </w:t>
-            </w:r>
-          </w:p>
-        </w:tc>
-        <w:tc>
-          <w:tcPr>
-            <w:tcW w:w="4762" w:type="dxa"/>
+              <w:t>=I hope you enjoy the mission.#10.000</w:t>
+            </w:r>
+          </w:p>
+        </w:tc>
+        <w:tc>
+          <w:tcPr>
+            <w:tcW w:w="4761" w:type="dxa"/>
             <w:tcBorders/>
           </w:tcPr>
           <w:p>
@@ -3192,13 +3208,13 @@
                 <w:szCs w:val="22"/>
                 <w:lang w:val="en-US" w:eastAsia="zh-CN" w:bidi="hi-IN"/>
               </w:rPr>
-              <w:t xml:space="preserve">=true </w:t>
-            </w:r>
-          </w:p>
-        </w:tc>
-        <w:tc>
-          <w:tcPr>
-            <w:tcW w:w="4762" w:type="dxa"/>
+              <w:t>=true</w:t>
+            </w:r>
+          </w:p>
+        </w:tc>
+        <w:tc>
+          <w:tcPr>
+            <w:tcW w:w="4761" w:type="dxa"/>
             <w:tcBorders/>
           </w:tcPr>
           <w:p>
@@ -3270,13 +3286,13 @@
                 <w:szCs w:val="22"/>
                 <w:lang w:val="en-US" w:eastAsia="zh-CN" w:bidi="hi-IN"/>
               </w:rPr>
-              <w:t xml:space="preserve">=true </w:t>
-            </w:r>
-          </w:p>
-        </w:tc>
-        <w:tc>
-          <w:tcPr>
-            <w:tcW w:w="4762" w:type="dxa"/>
+              <w:t>=true</w:t>
+            </w:r>
+          </w:p>
+        </w:tc>
+        <w:tc>
+          <w:tcPr>
+            <w:tcW w:w="4761" w:type="dxa"/>
             <w:tcBorders/>
           </w:tcPr>
           <w:p>
@@ -3348,13 +3364,13 @@
                 <w:szCs w:val="22"/>
                 <w:lang w:val="en-US" w:eastAsia="zh-CN" w:bidi="hi-IN"/>
               </w:rPr>
-              <w:t xml:space="preserve">=hello#56°08'25.0"N 12°35'15.3"E </w:t>
-            </w:r>
-          </w:p>
-        </w:tc>
-        <w:tc>
-          <w:tcPr>
-            <w:tcW w:w="4762" w:type="dxa"/>
+              <w:t>=hello#56°08'25.0"N 12°35'15.3"E</w:t>
+            </w:r>
+          </w:p>
+        </w:tc>
+        <w:tc>
+          <w:tcPr>
+            <w:tcW w:w="4761" w:type="dxa"/>
             <w:tcBorders/>
           </w:tcPr>
           <w:p>
@@ -3436,13 +3452,13 @@
                 <w:szCs w:val="20"/>
                 <w:lang w:val="en-US" w:eastAsia="zh-CN" w:bidi="hi-IN"/>
               </w:rPr>
-              <w:t xml:space="preserve">Here you are!#55°56'03.2"N 12°46'50.1"E#10.000#4000.000#4000.000#8000.000 </w:t>
-            </w:r>
-          </w:p>
-        </w:tc>
-        <w:tc>
-          <w:tcPr>
-            <w:tcW w:w="4762" w:type="dxa"/>
+              <w:t>Here you are!#55°56'03.2"N 12°46'50.1"E#10.000#4000.000#4000.000#8000.000</w:t>
+            </w:r>
+          </w:p>
+        </w:tc>
+        <w:tc>
+          <w:tcPr>
+            <w:tcW w:w="4761" w:type="dxa"/>
             <w:tcBorders/>
           </w:tcPr>
           <w:p>
@@ -3551,7 +3567,7 @@
         </w:tc>
         <w:tc>
           <w:tcPr>
-            <w:tcW w:w="4762" w:type="dxa"/>
+            <w:tcW w:w="4761" w:type="dxa"/>
             <w:tcBorders/>
           </w:tcPr>
           <w:p>
@@ -3660,7 +3676,7 @@
         </w:tc>
         <w:tc>
           <w:tcPr>
-            <w:tcW w:w="4762" w:type="dxa"/>
+            <w:tcW w:w="4761" w:type="dxa"/>
             <w:tcBorders/>
           </w:tcPr>
           <w:p>
@@ -3758,7 +3774,7 @@
         </w:tc>
         <w:tc>
           <w:tcPr>
-            <w:tcW w:w="4762" w:type="dxa"/>
+            <w:tcW w:w="4761" w:type="dxa"/>
             <w:tcBorders>
               <w:top w:val="nil"/>
             </w:tcBorders>
@@ -3836,7 +3852,7 @@
         </w:tc>
         <w:tc>
           <w:tcPr>
-            <w:tcW w:w="4762" w:type="dxa"/>
+            <w:tcW w:w="4761" w:type="dxa"/>
             <w:tcBorders/>
           </w:tcPr>
           <w:p>
@@ -3908,13 +3924,13 @@
                 <w:szCs w:val="22"/>
                 <w:lang w:val="en-US" w:eastAsia="zh-CN" w:bidi="hi-IN"/>
               </w:rPr>
-              <w:t xml:space="preserve">=clap.wav|Welcome to Landskrona Airport. Clap! Clap!#ESML#5.000 </w:t>
-            </w:r>
-          </w:p>
-        </w:tc>
-        <w:tc>
-          <w:tcPr>
-            <w:tcW w:w="4762" w:type="dxa"/>
+              <w:t>=clap.wav|Welcome to Landskrona Airport. Clap! Clap!#ESML#5.000</w:t>
+            </w:r>
+          </w:p>
+        </w:tc>
+        <w:tc>
+          <w:tcPr>
+            <w:tcW w:w="4761" w:type="dxa"/>
             <w:tcBorders/>
           </w:tcPr>
           <w:p>
@@ -3992,7 +4008,7 @@
         </w:tc>
         <w:tc>
           <w:tcPr>
-            <w:tcW w:w="4762" w:type="dxa"/>
+            <w:tcW w:w="4761" w:type="dxa"/>
             <w:tcBorders/>
           </w:tcPr>
           <w:p>
@@ -4067,25 +4083,25 @@
         </w:tc>
         <w:tc>
           <w:tcPr>
-            <w:tcW w:w="4762" w:type="dxa"/>
-            <w:tcBorders/>
-          </w:tcPr>
-          <w:p>
-            <w:pPr>
-              <w:pStyle w:val="Normal"/>
-              <w:widowControl w:val="false"/>
-              <w:suppressAutoHyphens w:val="true"/>
-              <w:spacing w:before="0" w:after="0"/>
-              <w:jc w:val="left"/>
-              <w:rPr>
-                <w:sz w:val="22"/>
-                <w:szCs w:val="22"/>
-                <w:lang w:val="en-US"/>
-              </w:rPr>
-            </w:pPr>
-            <w:r>
-              <w:rPr>
-                <w:sz w:val="22"/>
+            <w:tcW w:w="4761" w:type="dxa"/>
+            <w:tcBorders/>
+          </w:tcPr>
+          <w:p>
+            <w:pPr>
+              <w:pStyle w:val="Normal"/>
+              <w:widowControl w:val="false"/>
+              <w:suppressAutoHyphens w:val="true"/>
+              <w:spacing w:before="0" w:after="0"/>
+              <w:jc w:val="left"/>
+              <w:rPr>
+                <w:sz w:val="22"/>
+                <w:szCs w:val="22"/>
+                <w:lang w:val="en-US"/>
+              </w:rPr>
+            </w:pPr>
+            <w:r>
+              <w:rPr>
+                <w:sz w:val="24"/>
                 <w:szCs w:val="22"/>
                 <w:lang w:val="en-US"/>
               </w:rPr>
@@ -4139,25 +4155,25 @@
         </w:tc>
         <w:tc>
           <w:tcPr>
-            <w:tcW w:w="4762" w:type="dxa"/>
-            <w:tcBorders/>
-          </w:tcPr>
-          <w:p>
-            <w:pPr>
-              <w:pStyle w:val="Normal"/>
-              <w:widowControl w:val="false"/>
-              <w:suppressAutoHyphens w:val="true"/>
-              <w:spacing w:before="0" w:after="0"/>
-              <w:jc w:val="left"/>
-              <w:rPr>
-                <w:sz w:val="22"/>
-                <w:szCs w:val="22"/>
-                <w:lang w:val="en-US"/>
-              </w:rPr>
-            </w:pPr>
-            <w:r>
-              <w:rPr>
-                <w:sz w:val="22"/>
+            <w:tcW w:w="4761" w:type="dxa"/>
+            <w:tcBorders/>
+          </w:tcPr>
+          <w:p>
+            <w:pPr>
+              <w:pStyle w:val="Normal"/>
+              <w:widowControl w:val="false"/>
+              <w:suppressAutoHyphens w:val="true"/>
+              <w:spacing w:before="0" w:after="0"/>
+              <w:jc w:val="left"/>
+              <w:rPr>
+                <w:sz w:val="22"/>
+                <w:szCs w:val="22"/>
+                <w:lang w:val="en-US"/>
+              </w:rPr>
+            </w:pPr>
+            <w:r>
+              <w:rPr>
+                <w:sz w:val="24"/>
                 <w:szCs w:val="22"/>
                 <w:lang w:val="en-US"/>
               </w:rPr>
@@ -4208,13 +4224,13 @@
                 <w:szCs w:val="22"/>
                 <w:lang w:val="en-US" w:eastAsia="zh-CN" w:bidi="hi-IN"/>
               </w:rPr>
-              <w:t xml:space="preserve">=No higher mate. I am afraid of heights.#5000.000 </w:t>
-            </w:r>
-          </w:p>
-        </w:tc>
-        <w:tc>
-          <w:tcPr>
-            <w:tcW w:w="4762" w:type="dxa"/>
+              <w:t>=No higher mate. I am afraid of heights.#5000.000</w:t>
+            </w:r>
+          </w:p>
+        </w:tc>
+        <w:tc>
+          <w:tcPr>
+            <w:tcW w:w="4761" w:type="dxa"/>
             <w:tcBorders/>
           </w:tcPr>
           <w:p>
@@ -4294,7 +4310,7 @@
         </w:tc>
         <w:tc>
           <w:tcPr>
-            <w:tcW w:w="4762" w:type="dxa"/>
+            <w:tcW w:w="4761" w:type="dxa"/>
             <w:tcBorders>
               <w:top w:val="nil"/>
             </w:tcBorders>
@@ -4377,7 +4393,7 @@
         </w:tc>
         <w:tc>
           <w:tcPr>
-            <w:tcW w:w="4762" w:type="dxa"/>
+            <w:tcW w:w="4761" w:type="dxa"/>
             <w:tcBorders>
               <w:top w:val="nil"/>
             </w:tcBorders>
@@ -4459,7 +4475,7 @@
         </w:tc>
         <w:tc>
           <w:tcPr>
-            <w:tcW w:w="4762" w:type="dxa"/>
+            <w:tcW w:w="4761" w:type="dxa"/>
             <w:tcBorders>
               <w:top w:val="nil"/>
             </w:tcBorders>
@@ -4554,7 +4570,7 @@
         </w:tc>
         <w:tc>
           <w:tcPr>
-            <w:tcW w:w="4762" w:type="dxa"/>
+            <w:tcW w:w="4761" w:type="dxa"/>
             <w:tcBorders>
               <w:top w:val="nil"/>
             </w:tcBorders>
@@ -4634,7 +4650,7 @@
         </w:tc>
         <w:tc>
           <w:tcPr>
-            <w:tcW w:w="4762" w:type="dxa"/>
+            <w:tcW w:w="4761" w:type="dxa"/>
             <w:tcBorders/>
           </w:tcPr>
           <w:p>
@@ -4725,7 +4741,7 @@
         </w:tc>
         <w:tc>
           <w:tcPr>
-            <w:tcW w:w="4762" w:type="dxa"/>
+            <w:tcW w:w="4761" w:type="dxa"/>
             <w:tcBorders/>
           </w:tcPr>
           <w:p>
@@ -4823,7 +4839,7 @@
         </w:tc>
         <w:tc>
           <w:tcPr>
-            <w:tcW w:w="4762" w:type="dxa"/>
+            <w:tcW w:w="4761" w:type="dxa"/>
             <w:tcBorders/>
           </w:tcPr>
           <w:p>
@@ -4912,7 +4928,7 @@
         </w:tc>
         <w:tc>
           <w:tcPr>
-            <w:tcW w:w="4762" w:type="dxa"/>
+            <w:tcW w:w="4761" w:type="dxa"/>
             <w:tcBorders/>
           </w:tcPr>
           <w:p>
@@ -4984,13 +5000,13 @@
                 <w:szCs w:val="22"/>
                 <w:lang w:val="en-US" w:eastAsia="zh-CN" w:bidi="hi-IN"/>
               </w:rPr>
-              <w:t xml:space="preserve">=Male </w:t>
-            </w:r>
-          </w:p>
-        </w:tc>
-        <w:tc>
-          <w:tcPr>
-            <w:tcW w:w="4762" w:type="dxa"/>
+              <w:t>=Male</w:t>
+            </w:r>
+          </w:p>
+        </w:tc>
+        <w:tc>
+          <w:tcPr>
+            <w:tcW w:w="4761" w:type="dxa"/>
             <w:tcBorders/>
           </w:tcPr>
           <w:p>
@@ -5065,25 +5081,25 @@
         </w:tc>
         <w:tc>
           <w:tcPr>
-            <w:tcW w:w="4762" w:type="dxa"/>
-            <w:tcBorders/>
-          </w:tcPr>
-          <w:p>
-            <w:pPr>
-              <w:pStyle w:val="Normal"/>
-              <w:widowControl w:val="false"/>
-              <w:suppressAutoHyphens w:val="true"/>
-              <w:spacing w:before="0" w:after="0"/>
-              <w:jc w:val="left"/>
-              <w:rPr>
-                <w:sz w:val="22"/>
-                <w:szCs w:val="22"/>
-                <w:lang w:val="en-US"/>
-              </w:rPr>
-            </w:pPr>
-            <w:r>
-              <w:rPr>
-                <w:sz w:val="22"/>
+            <w:tcW w:w="4761" w:type="dxa"/>
+            <w:tcBorders/>
+          </w:tcPr>
+          <w:p>
+            <w:pPr>
+              <w:pStyle w:val="Normal"/>
+              <w:widowControl w:val="false"/>
+              <w:suppressAutoHyphens w:val="true"/>
+              <w:spacing w:before="0" w:after="0"/>
+              <w:jc w:val="left"/>
+              <w:rPr>
+                <w:sz w:val="22"/>
+                <w:szCs w:val="22"/>
+                <w:lang w:val="en-US"/>
+              </w:rPr>
+            </w:pPr>
+            <w:r>
+              <w:rPr>
+                <w:sz w:val="24"/>
                 <w:szCs w:val="22"/>
                 <w:lang w:val="en-US"/>
               </w:rPr>
@@ -5134,13 +5150,13 @@
                 <w:szCs w:val="22"/>
                 <w:lang w:val="en-US" w:eastAsia="zh-CN" w:bidi="hi-IN"/>
               </w:rPr>
-              <w:t xml:space="preserve">=apron.flt </w:t>
-            </w:r>
-          </w:p>
-        </w:tc>
-        <w:tc>
-          <w:tcPr>
-            <w:tcW w:w="4762" w:type="dxa"/>
+              <w:t>=apron.flt</w:t>
+            </w:r>
+          </w:p>
+        </w:tc>
+        <w:tc>
+          <w:tcPr>
+            <w:tcW w:w="4761" w:type="dxa"/>
             <w:tcBorders/>
           </w:tcPr>
           <w:p>
@@ -5212,13 +5228,13 @@
                 <w:szCs w:val="22"/>
                 <w:lang w:val="en-US" w:eastAsia="zh-CN" w:bidi="hi-IN"/>
               </w:rPr>
-              <w:t xml:space="preserve">=90 </w:t>
-            </w:r>
-          </w:p>
-        </w:tc>
-        <w:tc>
-          <w:tcPr>
-            <w:tcW w:w="4762" w:type="dxa"/>
+              <w:t>=90</w:t>
+            </w:r>
+          </w:p>
+        </w:tc>
+        <w:tc>
+          <w:tcPr>
+            <w:tcW w:w="4761" w:type="dxa"/>
             <w:tcBorders/>
           </w:tcPr>
           <w:p>
@@ -5290,13 +5306,13 @@
                 <w:szCs w:val="22"/>
                 <w:lang w:val="en-US" w:eastAsia="zh-CN" w:bidi="hi-IN"/>
               </w:rPr>
-              <w:t xml:space="preserve">=0 </w:t>
-            </w:r>
-          </w:p>
-        </w:tc>
-        <w:tc>
-          <w:tcPr>
-            <w:tcW w:w="4762" w:type="dxa"/>
+              <w:t>=0</w:t>
+            </w:r>
+          </w:p>
+        </w:tc>
+        <w:tc>
+          <w:tcPr>
+            <w:tcW w:w="4761" w:type="dxa"/>
             <w:tcBorders/>
           </w:tcPr>
           <w:p>
@@ -5384,25 +5400,25 @@
         </w:tc>
         <w:tc>
           <w:tcPr>
-            <w:tcW w:w="4762" w:type="dxa"/>
-            <w:tcBorders/>
-          </w:tcPr>
-          <w:p>
-            <w:pPr>
-              <w:pStyle w:val="Normal"/>
-              <w:widowControl w:val="false"/>
-              <w:suppressAutoHyphens w:val="true"/>
-              <w:spacing w:before="0" w:after="0"/>
-              <w:jc w:val="left"/>
-              <w:rPr>
-                <w:sz w:val="22"/>
-                <w:szCs w:val="22"/>
-                <w:lang w:val="en-US"/>
-              </w:rPr>
-            </w:pPr>
-            <w:r>
-              <w:rPr>
-                <w:sz w:val="22"/>
+            <w:tcW w:w="4761" w:type="dxa"/>
+            <w:tcBorders/>
+          </w:tcPr>
+          <w:p>
+            <w:pPr>
+              <w:pStyle w:val="Normal"/>
+              <w:widowControl w:val="false"/>
+              <w:suppressAutoHyphens w:val="true"/>
+              <w:spacing w:before="0" w:after="0"/>
+              <w:jc w:val="left"/>
+              <w:rPr>
+                <w:sz w:val="22"/>
+                <w:szCs w:val="22"/>
+                <w:lang w:val="en-US"/>
+              </w:rPr>
+            </w:pPr>
+            <w:r>
+              <w:rPr>
+                <w:sz w:val="24"/>
                 <w:szCs w:val="22"/>
                 <w:lang w:val="en-US"/>
               </w:rPr>
@@ -5456,25 +5472,25 @@
         </w:tc>
         <w:tc>
           <w:tcPr>
-            <w:tcW w:w="4762" w:type="dxa"/>
-            <w:tcBorders/>
-          </w:tcPr>
-          <w:p>
-            <w:pPr>
-              <w:pStyle w:val="Normal"/>
-              <w:widowControl w:val="false"/>
-              <w:suppressAutoHyphens w:val="true"/>
-              <w:spacing w:before="0" w:after="0"/>
-              <w:jc w:val="left"/>
-              <w:rPr>
-                <w:sz w:val="22"/>
-                <w:szCs w:val="22"/>
-                <w:lang w:val="en-US"/>
-              </w:rPr>
-            </w:pPr>
-            <w:r>
-              <w:rPr>
-                <w:sz w:val="22"/>
+            <w:tcW w:w="4761" w:type="dxa"/>
+            <w:tcBorders/>
+          </w:tcPr>
+          <w:p>
+            <w:pPr>
+              <w:pStyle w:val="Normal"/>
+              <w:widowControl w:val="false"/>
+              <w:suppressAutoHyphens w:val="true"/>
+              <w:spacing w:before="0" w:after="0"/>
+              <w:jc w:val="left"/>
+              <w:rPr>
+                <w:sz w:val="22"/>
+                <w:szCs w:val="22"/>
+                <w:lang w:val="en-US"/>
+              </w:rPr>
+            </w:pPr>
+            <w:r>
+              <w:rPr>
+                <w:sz w:val="24"/>
                 <w:szCs w:val="22"/>
                 <w:lang w:val="en-US"/>
               </w:rPr>
@@ -5528,25 +5544,25 @@
         </w:tc>
         <w:tc>
           <w:tcPr>
-            <w:tcW w:w="4762" w:type="dxa"/>
-            <w:tcBorders/>
-          </w:tcPr>
-          <w:p>
-            <w:pPr>
-              <w:pStyle w:val="Normal"/>
-              <w:widowControl w:val="false"/>
-              <w:suppressAutoHyphens w:val="true"/>
-              <w:spacing w:before="0" w:after="0"/>
-              <w:jc w:val="left"/>
-              <w:rPr>
-                <w:sz w:val="22"/>
-                <w:szCs w:val="22"/>
-                <w:lang w:val="en-US"/>
-              </w:rPr>
-            </w:pPr>
-            <w:r>
-              <w:rPr>
-                <w:sz w:val="22"/>
+            <w:tcW w:w="4761" w:type="dxa"/>
+            <w:tcBorders/>
+          </w:tcPr>
+          <w:p>
+            <w:pPr>
+              <w:pStyle w:val="Normal"/>
+              <w:widowControl w:val="false"/>
+              <w:suppressAutoHyphens w:val="true"/>
+              <w:spacing w:before="0" w:after="0"/>
+              <w:jc w:val="left"/>
+              <w:rPr>
+                <w:sz w:val="22"/>
+                <w:szCs w:val="22"/>
+                <w:lang w:val="en-US"/>
+              </w:rPr>
+            </w:pPr>
+            <w:r>
+              <w:rPr>
+                <w:sz w:val="24"/>
                 <w:szCs w:val="22"/>
                 <w:lang w:val="en-US"/>
               </w:rPr>
@@ -5600,25 +5616,25 @@
         </w:tc>
         <w:tc>
           <w:tcPr>
-            <w:tcW w:w="4762" w:type="dxa"/>
-            <w:tcBorders/>
-          </w:tcPr>
-          <w:p>
-            <w:pPr>
-              <w:pStyle w:val="Normal"/>
-              <w:widowControl w:val="false"/>
-              <w:suppressAutoHyphens w:val="true"/>
-              <w:spacing w:before="0" w:after="0"/>
-              <w:jc w:val="left"/>
-              <w:rPr>
-                <w:sz w:val="22"/>
-                <w:szCs w:val="22"/>
-                <w:lang w:val="en-US"/>
-              </w:rPr>
-            </w:pPr>
-            <w:r>
-              <w:rPr>
-                <w:sz w:val="22"/>
+            <w:tcW w:w="4761" w:type="dxa"/>
+            <w:tcBorders/>
+          </w:tcPr>
+          <w:p>
+            <w:pPr>
+              <w:pStyle w:val="Normal"/>
+              <w:widowControl w:val="false"/>
+              <w:suppressAutoHyphens w:val="true"/>
+              <w:spacing w:before="0" w:after="0"/>
+              <w:jc w:val="left"/>
+              <w:rPr>
+                <w:sz w:val="22"/>
+                <w:szCs w:val="22"/>
+                <w:lang w:val="en-US"/>
+              </w:rPr>
+            </w:pPr>
+            <w:r>
+              <w:rPr>
+                <w:sz w:val="24"/>
                 <w:szCs w:val="22"/>
                 <w:lang w:val="en-US"/>
               </w:rPr>
@@ -5672,25 +5688,25 @@
         </w:tc>
         <w:tc>
           <w:tcPr>
-            <w:tcW w:w="4762" w:type="dxa"/>
-            <w:tcBorders/>
-          </w:tcPr>
-          <w:p>
-            <w:pPr>
-              <w:pStyle w:val="Normal"/>
-              <w:widowControl w:val="false"/>
-              <w:suppressAutoHyphens w:val="true"/>
-              <w:spacing w:before="0" w:after="0"/>
-              <w:jc w:val="left"/>
-              <w:rPr>
-                <w:sz w:val="22"/>
-                <w:szCs w:val="22"/>
-                <w:lang w:val="en-US"/>
-              </w:rPr>
-            </w:pPr>
-            <w:r>
-              <w:rPr>
-                <w:sz w:val="22"/>
+            <w:tcW w:w="4761" w:type="dxa"/>
+            <w:tcBorders/>
+          </w:tcPr>
+          <w:p>
+            <w:pPr>
+              <w:pStyle w:val="Normal"/>
+              <w:widowControl w:val="false"/>
+              <w:suppressAutoHyphens w:val="true"/>
+              <w:spacing w:before="0" w:after="0"/>
+              <w:jc w:val="left"/>
+              <w:rPr>
+                <w:sz w:val="22"/>
+                <w:szCs w:val="22"/>
+                <w:lang w:val="en-US"/>
+              </w:rPr>
+            </w:pPr>
+            <w:r>
+              <w:rPr>
+                <w:sz w:val="24"/>
                 <w:szCs w:val="22"/>
                 <w:lang w:val="en-US"/>
               </w:rPr>
@@ -5741,13 +5757,13 @@
                 <w:szCs w:val="22"/>
                 <w:lang w:val="en-US" w:eastAsia="zh-CN" w:bidi="hi-IN"/>
               </w:rPr>
-              <w:t xml:space="preserve">=live </w:t>
-            </w:r>
-          </w:p>
-        </w:tc>
-        <w:tc>
-          <w:tcPr>
-            <w:tcW w:w="4762" w:type="dxa"/>
+              <w:t>=live</w:t>
+            </w:r>
+          </w:p>
+        </w:tc>
+        <w:tc>
+          <w:tcPr>
+            <w:tcW w:w="4761" w:type="dxa"/>
             <w:tcBorders/>
           </w:tcPr>
           <w:p>
@@ -5819,13 +5835,13 @@
                 <w:szCs w:val="22"/>
                 <w:lang w:val="en-US" w:eastAsia="zh-CN" w:bidi="hi-IN"/>
               </w:rPr>
-              <w:t xml:space="preserve">=30-60 </w:t>
-            </w:r>
-          </w:p>
-        </w:tc>
-        <w:tc>
-          <w:tcPr>
-            <w:tcW w:w="4762" w:type="dxa"/>
+              <w:t>=30-60</w:t>
+            </w:r>
+          </w:p>
+        </w:tc>
+        <w:tc>
+          <w:tcPr>
+            <w:tcW w:w="4761" w:type="dxa"/>
             <w:tcBorders/>
           </w:tcPr>
           <w:p>
@@ -5900,25 +5916,25 @@
         </w:tc>
         <w:tc>
           <w:tcPr>
-            <w:tcW w:w="4762" w:type="dxa"/>
-            <w:tcBorders/>
-          </w:tcPr>
-          <w:p>
-            <w:pPr>
-              <w:pStyle w:val="Normal"/>
-              <w:widowControl w:val="false"/>
-              <w:suppressAutoHyphens w:val="true"/>
-              <w:spacing w:before="0" w:after="0"/>
-              <w:jc w:val="left"/>
-              <w:rPr>
-                <w:sz w:val="22"/>
-                <w:szCs w:val="22"/>
-                <w:lang w:val="en-US"/>
-              </w:rPr>
-            </w:pPr>
-            <w:r>
-              <w:rPr>
-                <w:sz w:val="22"/>
+            <w:tcW w:w="4761" w:type="dxa"/>
+            <w:tcBorders/>
+          </w:tcPr>
+          <w:p>
+            <w:pPr>
+              <w:pStyle w:val="Normal"/>
+              <w:widowControl w:val="false"/>
+              <w:suppressAutoHyphens w:val="true"/>
+              <w:spacing w:before="0" w:after="0"/>
+              <w:jc w:val="left"/>
+              <w:rPr>
+                <w:sz w:val="22"/>
+                <w:szCs w:val="22"/>
+                <w:lang w:val="en-US"/>
+              </w:rPr>
+            </w:pPr>
+            <w:r>
+              <w:rPr>
+                <w:sz w:val="24"/>
                 <w:szCs w:val="22"/>
                 <w:lang w:val="en-US"/>
               </w:rPr>
@@ -5985,7 +6001,7 @@
         </w:tc>
         <w:tc>
           <w:tcPr>
-            <w:tcW w:w="4762" w:type="dxa"/>
+            <w:tcW w:w="4761" w:type="dxa"/>
             <w:tcBorders/>
           </w:tcPr>
           <w:p>
@@ -6067,13 +6083,13 @@
                 <w:szCs w:val="20"/>
                 <w:lang w:val="en-US" w:eastAsia="zh-CN" w:bidi="hi-IN"/>
               </w:rPr>
-              <w:t xml:space="preserve">0.000#24°59'60.0"N 71°00'00.0"W#10.000#4000.000#4000.000#8000.000AGL </w:t>
-            </w:r>
-          </w:p>
-        </w:tc>
-        <w:tc>
-          <w:tcPr>
-            <w:tcW w:w="4762" w:type="dxa"/>
+              <w:t>0.000#24°59'60.0"N 71°00'00.0"W#10.000#4000.000#4000.000#8000.000AGL</w:t>
+            </w:r>
+          </w:p>
+        </w:tc>
+        <w:tc>
+          <w:tcPr>
+            <w:tcW w:w="4761" w:type="dxa"/>
             <w:tcBorders/>
           </w:tcPr>
           <w:p>
@@ -6151,7 +6167,7 @@
         </w:tc>
         <w:tc>
           <w:tcPr>
-            <w:tcW w:w="4762" w:type="dxa"/>
+            <w:tcW w:w="4761" w:type="dxa"/>
             <w:tcBorders/>
           </w:tcPr>
           <w:p>
@@ -6226,25 +6242,25 @@
         </w:tc>
         <w:tc>
           <w:tcPr>
-            <w:tcW w:w="4762" w:type="dxa"/>
-            <w:tcBorders/>
-          </w:tcPr>
-          <w:p>
-            <w:pPr>
-              <w:pStyle w:val="Normal"/>
-              <w:widowControl w:val="false"/>
-              <w:suppressAutoHyphens w:val="true"/>
-              <w:spacing w:before="0" w:after="0"/>
-              <w:jc w:val="left"/>
-              <w:rPr>
-                <w:sz w:val="22"/>
-                <w:szCs w:val="22"/>
-                <w:lang w:val="en-US"/>
-              </w:rPr>
-            </w:pPr>
-            <w:r>
-              <w:rPr>
-                <w:sz w:val="22"/>
+            <w:tcW w:w="4761" w:type="dxa"/>
+            <w:tcBorders/>
+          </w:tcPr>
+          <w:p>
+            <w:pPr>
+              <w:pStyle w:val="Normal"/>
+              <w:widowControl w:val="false"/>
+              <w:suppressAutoHyphens w:val="true"/>
+              <w:spacing w:before="0" w:after="0"/>
+              <w:jc w:val="left"/>
+              <w:rPr>
+                <w:sz w:val="22"/>
+                <w:szCs w:val="22"/>
+                <w:lang w:val="en-US"/>
+              </w:rPr>
+            </w:pPr>
+            <w:r>
+              <w:rPr>
+                <w:sz w:val="24"/>
                 <w:szCs w:val="22"/>
                 <w:lang w:val="en-US"/>
               </w:rPr>
@@ -6298,25 +6314,25 @@
         </w:tc>
         <w:tc>
           <w:tcPr>
-            <w:tcW w:w="4762" w:type="dxa"/>
-            <w:tcBorders/>
-          </w:tcPr>
-          <w:p>
-            <w:pPr>
-              <w:pStyle w:val="Normal"/>
-              <w:widowControl w:val="false"/>
-              <w:suppressAutoHyphens w:val="true"/>
-              <w:spacing w:before="0" w:after="0"/>
-              <w:jc w:val="left"/>
-              <w:rPr>
-                <w:sz w:val="22"/>
-                <w:szCs w:val="22"/>
-                <w:lang w:val="en-US"/>
-              </w:rPr>
-            </w:pPr>
-            <w:r>
-              <w:rPr>
-                <w:sz w:val="22"/>
+            <w:tcW w:w="4761" w:type="dxa"/>
+            <w:tcBorders/>
+          </w:tcPr>
+          <w:p>
+            <w:pPr>
+              <w:pStyle w:val="Normal"/>
+              <w:widowControl w:val="false"/>
+              <w:suppressAutoHyphens w:val="true"/>
+              <w:spacing w:before="0" w:after="0"/>
+              <w:jc w:val="left"/>
+              <w:rPr>
+                <w:sz w:val="22"/>
+                <w:szCs w:val="22"/>
+                <w:lang w:val="en-US"/>
+              </w:rPr>
+            </w:pPr>
+            <w:r>
+              <w:rPr>
+                <w:sz w:val="24"/>
                 <w:szCs w:val="22"/>
                 <w:lang w:val="en-US"/>
               </w:rPr>
@@ -6367,13 +6383,13 @@
                 <w:szCs w:val="22"/>
                 <w:lang w:val="en-US" w:eastAsia="zh-CN" w:bidi="hi-IN"/>
               </w:rPr>
-              <w:t xml:space="preserve">=50.000#(A:GROUND VELOCITY, Knots) 100 &amp;gt; </w:t>
-            </w:r>
-          </w:p>
-        </w:tc>
-        <w:tc>
-          <w:tcPr>
-            <w:tcW w:w="4762" w:type="dxa"/>
+              <w:t>=50.000#(A:GROUND VELOCITY, Knots) 100 &amp;gt;</w:t>
+            </w:r>
+          </w:p>
+        </w:tc>
+        <w:tc>
+          <w:tcPr>
+            <w:tcW w:w="4761" w:type="dxa"/>
             <w:tcBorders/>
           </w:tcPr>
           <w:p>
@@ -6451,7 +6467,7 @@
         </w:tc>
         <w:tc>
           <w:tcPr>
-            <w:tcW w:w="4762" w:type="dxa"/>
+            <w:tcW w:w="4761" w:type="dxa"/>
             <w:tcBorders/>
           </w:tcPr>
           <w:p>
@@ -6529,7 +6545,7 @@
         </w:tc>
         <w:tc>
           <w:tcPr>
-            <w:tcW w:w="4762" w:type="dxa"/>
+            <w:tcW w:w="4761" w:type="dxa"/>
             <w:tcBorders/>
           </w:tcPr>
           <w:p>
@@ -6604,25 +6620,25 @@
         </w:tc>
         <w:tc>
           <w:tcPr>
-            <w:tcW w:w="4762" w:type="dxa"/>
-            <w:tcBorders/>
-          </w:tcPr>
-          <w:p>
-            <w:pPr>
-              <w:pStyle w:val="Normal"/>
-              <w:widowControl w:val="false"/>
-              <w:suppressAutoHyphens w:val="true"/>
-              <w:spacing w:before="0" w:after="0"/>
-              <w:jc w:val="left"/>
-              <w:rPr>
-                <w:sz w:val="22"/>
-                <w:szCs w:val="22"/>
-                <w:lang w:val="en-US"/>
-              </w:rPr>
-            </w:pPr>
-            <w:r>
-              <w:rPr>
-                <w:sz w:val="22"/>
+            <w:tcW w:w="4761" w:type="dxa"/>
+            <w:tcBorders/>
+          </w:tcPr>
+          <w:p>
+            <w:pPr>
+              <w:pStyle w:val="Normal"/>
+              <w:widowControl w:val="false"/>
+              <w:suppressAutoHyphens w:val="true"/>
+              <w:spacing w:before="0" w:after="0"/>
+              <w:jc w:val="left"/>
+              <w:rPr>
+                <w:sz w:val="22"/>
+                <w:szCs w:val="22"/>
+                <w:lang w:val="en-US"/>
+              </w:rPr>
+            </w:pPr>
+            <w:r>
+              <w:rPr>
+                <w:sz w:val="24"/>
                 <w:szCs w:val="22"/>
                 <w:lang w:val="en-US"/>
               </w:rPr>
@@ -6676,25 +6692,25 @@
         </w:tc>
         <w:tc>
           <w:tcPr>
-            <w:tcW w:w="4762" w:type="dxa"/>
-            <w:tcBorders/>
-          </w:tcPr>
-          <w:p>
-            <w:pPr>
-              <w:pStyle w:val="Normal"/>
-              <w:widowControl w:val="false"/>
-              <w:suppressAutoHyphens w:val="true"/>
-              <w:spacing w:before="0" w:after="0"/>
-              <w:jc w:val="left"/>
-              <w:rPr>
-                <w:sz w:val="22"/>
-                <w:szCs w:val="22"/>
-                <w:lang w:val="en-US"/>
-              </w:rPr>
-            </w:pPr>
-            <w:r>
-              <w:rPr>
-                <w:sz w:val="22"/>
+            <w:tcW w:w="4761" w:type="dxa"/>
+            <w:tcBorders/>
+          </w:tcPr>
+          <w:p>
+            <w:pPr>
+              <w:pStyle w:val="Normal"/>
+              <w:widowControl w:val="false"/>
+              <w:suppressAutoHyphens w:val="true"/>
+              <w:spacing w:before="0" w:after="0"/>
+              <w:jc w:val="left"/>
+              <w:rPr>
+                <w:sz w:val="22"/>
+                <w:szCs w:val="22"/>
+                <w:lang w:val="en-US"/>
+              </w:rPr>
+            </w:pPr>
+            <w:r>
+              <w:rPr>
+                <w:sz w:val="24"/>
                 <w:szCs w:val="22"/>
                 <w:lang w:val="en-US"/>
               </w:rPr>
@@ -6748,25 +6764,25 @@
         </w:tc>
         <w:tc>
           <w:tcPr>
-            <w:tcW w:w="4762" w:type="dxa"/>
-            <w:tcBorders/>
-          </w:tcPr>
-          <w:p>
-            <w:pPr>
-              <w:pStyle w:val="Normal"/>
-              <w:widowControl w:val="false"/>
-              <w:suppressAutoHyphens w:val="true"/>
-              <w:spacing w:before="0" w:after="0"/>
-              <w:jc w:val="left"/>
-              <w:rPr>
-                <w:sz w:val="22"/>
-                <w:szCs w:val="22"/>
-                <w:lang w:val="en-US"/>
-              </w:rPr>
-            </w:pPr>
-            <w:r>
-              <w:rPr>
-                <w:sz w:val="22"/>
+            <w:tcW w:w="4761" w:type="dxa"/>
+            <w:tcBorders/>
+          </w:tcPr>
+          <w:p>
+            <w:pPr>
+              <w:pStyle w:val="Normal"/>
+              <w:widowControl w:val="false"/>
+              <w:suppressAutoHyphens w:val="true"/>
+              <w:spacing w:before="0" w:after="0"/>
+              <w:jc w:val="left"/>
+              <w:rPr>
+                <w:sz w:val="22"/>
+                <w:szCs w:val="22"/>
+                <w:lang w:val="en-US"/>
+              </w:rPr>
+            </w:pPr>
+            <w:r>
+              <w:rPr>
+                <w:sz w:val="24"/>
                 <w:szCs w:val="22"/>
                 <w:lang w:val="en-US"/>
               </w:rPr>
@@ -6820,25 +6836,25 @@
         </w:tc>
         <w:tc>
           <w:tcPr>
-            <w:tcW w:w="4762" w:type="dxa"/>
-            <w:tcBorders/>
-          </w:tcPr>
-          <w:p>
-            <w:pPr>
-              <w:pStyle w:val="Normal"/>
-              <w:widowControl w:val="false"/>
-              <w:suppressAutoHyphens w:val="true"/>
-              <w:spacing w:before="0" w:after="0"/>
-              <w:jc w:val="left"/>
-              <w:rPr>
-                <w:sz w:val="22"/>
-                <w:szCs w:val="22"/>
-                <w:lang w:val="en-US"/>
-              </w:rPr>
-            </w:pPr>
-            <w:r>
-              <w:rPr>
-                <w:sz w:val="22"/>
+            <w:tcW w:w="4761" w:type="dxa"/>
+            <w:tcBorders/>
+          </w:tcPr>
+          <w:p>
+            <w:pPr>
+              <w:pStyle w:val="Normal"/>
+              <w:widowControl w:val="false"/>
+              <w:suppressAutoHyphens w:val="true"/>
+              <w:spacing w:before="0" w:after="0"/>
+              <w:jc w:val="left"/>
+              <w:rPr>
+                <w:sz w:val="22"/>
+                <w:szCs w:val="22"/>
+                <w:lang w:val="en-US"/>
+              </w:rPr>
+            </w:pPr>
+            <w:r>
+              <w:rPr>
+                <w:sz w:val="24"/>
                 <w:szCs w:val="22"/>
                 <w:lang w:val="en-US"/>
               </w:rPr>
@@ -6895,7 +6911,7 @@
         </w:tc>
         <w:tc>
           <w:tcPr>
-            <w:tcW w:w="4762" w:type="dxa"/>
+            <w:tcW w:w="4761" w:type="dxa"/>
             <w:tcBorders/>
           </w:tcPr>
           <w:p>
@@ -6984,7 +7000,7 @@
         </w:tc>
         <w:tc>
           <w:tcPr>
-            <w:tcW w:w="4762" w:type="dxa"/>
+            <w:tcW w:w="4761" w:type="dxa"/>
             <w:tcBorders/>
           </w:tcPr>
           <w:p>
@@ -7073,7 +7089,7 @@
         </w:tc>
         <w:tc>
           <w:tcPr>
-            <w:tcW w:w="4762" w:type="dxa"/>
+            <w:tcW w:w="4761" w:type="dxa"/>
             <w:tcBorders/>
           </w:tcPr>
           <w:p>
@@ -7175,7 +7191,7 @@
         </w:tc>
         <w:tc>
           <w:tcPr>
-            <w:tcW w:w="4762" w:type="dxa"/>
+            <w:tcW w:w="4761" w:type="dxa"/>
             <w:tcBorders/>
           </w:tcPr>
           <w:p>
@@ -7259,7 +7275,7 @@
         </w:tc>
         <w:tc>
           <w:tcPr>
-            <w:tcW w:w="4762" w:type="dxa"/>
+            <w:tcW w:w="4761" w:type="dxa"/>
             <w:tcBorders>
               <w:top w:val="nil"/>
             </w:tcBorders>
@@ -7339,7 +7355,7 @@
         </w:tc>
         <w:tc>
           <w:tcPr>
-            <w:tcW w:w="4762" w:type="dxa"/>
+            <w:tcW w:w="4761" w:type="dxa"/>
             <w:tcBorders/>
           </w:tcPr>
           <w:p>
@@ -7417,7 +7433,7 @@
         </w:tc>
         <w:tc>
           <w:tcPr>
-            <w:tcW w:w="4762" w:type="dxa"/>
+            <w:tcW w:w="4761" w:type="dxa"/>
             <w:tcBorders/>
           </w:tcPr>
           <w:p>
@@ -7495,7 +7511,7 @@
         </w:tc>
         <w:tc>
           <w:tcPr>
-            <w:tcW w:w="4762" w:type="dxa"/>
+            <w:tcW w:w="4761" w:type="dxa"/>
             <w:tcBorders/>
           </w:tcPr>
           <w:p>
@@ -7580,25 +7596,25 @@
         </w:tc>
         <w:tc>
           <w:tcPr>
-            <w:tcW w:w="4762" w:type="dxa"/>
-            <w:tcBorders/>
-          </w:tcPr>
-          <w:p>
-            <w:pPr>
-              <w:pStyle w:val="Normal"/>
-              <w:widowControl w:val="false"/>
-              <w:suppressAutoHyphens w:val="true"/>
-              <w:spacing w:before="0" w:after="0"/>
-              <w:jc w:val="left"/>
-              <w:rPr>
-                <w:sz w:val="22"/>
-                <w:szCs w:val="22"/>
-                <w:lang w:val="en-US"/>
-              </w:rPr>
-            </w:pPr>
-            <w:r>
-              <w:rPr>
-                <w:sz w:val="22"/>
+            <w:tcW w:w="4761" w:type="dxa"/>
+            <w:tcBorders/>
+          </w:tcPr>
+          <w:p>
+            <w:pPr>
+              <w:pStyle w:val="Normal"/>
+              <w:widowControl w:val="false"/>
+              <w:suppressAutoHyphens w:val="true"/>
+              <w:spacing w:before="0" w:after="0"/>
+              <w:jc w:val="left"/>
+              <w:rPr>
+                <w:sz w:val="22"/>
+                <w:szCs w:val="22"/>
+                <w:lang w:val="en-US"/>
+              </w:rPr>
+            </w:pPr>
+            <w:r>
+              <w:rPr>
+                <w:sz w:val="24"/>
                 <w:szCs w:val="22"/>
                 <w:lang w:val="en-US"/>
               </w:rPr>
@@ -7664,7 +7680,7 @@
         </w:tc>
         <w:tc>
           <w:tcPr>
-            <w:tcW w:w="4762" w:type="dxa"/>
+            <w:tcW w:w="4761" w:type="dxa"/>
             <w:tcBorders>
               <w:top w:val="nil"/>
             </w:tcBorders>
@@ -7684,7 +7700,7 @@
             </w:pPr>
             <w:r>
               <w:rPr>
-                <w:sz w:val="22"/>
+                <w:sz w:val="24"/>
                 <w:szCs w:val="22"/>
                 <w:lang w:val="en-US"/>
               </w:rPr>
@@ -7750,7 +7766,7 @@
         </w:tc>
         <w:tc>
           <w:tcPr>
-            <w:tcW w:w="4762" w:type="dxa"/>
+            <w:tcW w:w="4761" w:type="dxa"/>
             <w:tcBorders>
               <w:top w:val="nil"/>
             </w:tcBorders>
@@ -7770,7 +7786,7 @@
             </w:pPr>
             <w:r>
               <w:rPr>
-                <w:sz w:val="22"/>
+                <w:sz w:val="24"/>
                 <w:szCs w:val="22"/>
                 <w:lang w:val="en-US"/>
               </w:rPr>
@@ -7836,7 +7852,7 @@
         </w:tc>
         <w:tc>
           <w:tcPr>
-            <w:tcW w:w="4762" w:type="dxa"/>
+            <w:tcW w:w="4761" w:type="dxa"/>
             <w:tcBorders>
               <w:top w:val="nil"/>
             </w:tcBorders>
@@ -7856,7 +7872,7 @@
             </w:pPr>
             <w:r>
               <w:rPr>
-                <w:sz w:val="22"/>
+                <w:sz w:val="24"/>
                 <w:szCs w:val="22"/>
                 <w:lang w:val="en-US"/>
               </w:rPr>
@@ -7912,7 +7928,7 @@
         </w:tc>
         <w:tc>
           <w:tcPr>
-            <w:tcW w:w="4762" w:type="dxa"/>
+            <w:tcW w:w="4761" w:type="dxa"/>
             <w:tcBorders>
               <w:top w:val="nil"/>
             </w:tcBorders>
@@ -7932,7 +7948,7 @@
             </w:pPr>
             <w:r>
               <w:rPr>
-                <w:sz w:val="22"/>
+                <w:sz w:val="24"/>
                 <w:szCs w:val="22"/>
                 <w:lang w:val="en-US"/>
               </w:rPr>
@@ -7998,7 +8014,7 @@
         </w:tc>
         <w:tc>
           <w:tcPr>
-            <w:tcW w:w="4762" w:type="dxa"/>
+            <w:tcW w:w="4761" w:type="dxa"/>
             <w:tcBorders>
               <w:top w:val="nil"/>
             </w:tcBorders>
@@ -8018,7 +8034,7 @@
             </w:pPr>
             <w:r>
               <w:rPr>
-                <w:sz w:val="22"/>
+                <w:sz w:val="24"/>
                 <w:szCs w:val="22"/>
                 <w:lang w:val="en-US"/>
               </w:rPr>
@@ -8074,7 +8090,7 @@
         </w:tc>
         <w:tc>
           <w:tcPr>
-            <w:tcW w:w="4762" w:type="dxa"/>
+            <w:tcW w:w="4761" w:type="dxa"/>
             <w:tcBorders>
               <w:top w:val="nil"/>
             </w:tcBorders>
@@ -8094,7 +8110,7 @@
             </w:pPr>
             <w:r>
               <w:rPr>
-                <w:sz w:val="22"/>
+                <w:sz w:val="24"/>
                 <w:szCs w:val="22"/>
                 <w:lang w:val="en-US"/>
               </w:rPr>
@@ -8158,25 +8174,25 @@
         </w:tc>
         <w:tc>
           <w:tcPr>
-            <w:tcW w:w="4762" w:type="dxa"/>
-            <w:tcBorders/>
-          </w:tcPr>
-          <w:p>
-            <w:pPr>
-              <w:pStyle w:val="Normal"/>
-              <w:widowControl w:val="false"/>
-              <w:suppressAutoHyphens w:val="true"/>
-              <w:spacing w:before="0" w:after="0"/>
-              <w:jc w:val="left"/>
-              <w:rPr>
-                <w:sz w:val="22"/>
-                <w:szCs w:val="22"/>
-                <w:lang w:val="en-US"/>
-              </w:rPr>
-            </w:pPr>
-            <w:r>
-              <w:rPr>
-                <w:sz w:val="22"/>
+            <w:tcW w:w="4761" w:type="dxa"/>
+            <w:tcBorders/>
+          </w:tcPr>
+          <w:p>
+            <w:pPr>
+              <w:pStyle w:val="Normal"/>
+              <w:widowControl w:val="false"/>
+              <w:suppressAutoHyphens w:val="true"/>
+              <w:spacing w:before="0" w:after="0"/>
+              <w:jc w:val="left"/>
+              <w:rPr>
+                <w:sz w:val="22"/>
+                <w:szCs w:val="22"/>
+                <w:lang w:val="en-US"/>
+              </w:rPr>
+            </w:pPr>
+            <w:r>
+              <w:rPr>
+                <w:sz w:val="24"/>
                 <w:szCs w:val="22"/>
                 <w:lang w:val="en-US"/>
               </w:rPr>
@@ -8230,25 +8246,25 @@
         </w:tc>
         <w:tc>
           <w:tcPr>
-            <w:tcW w:w="4762" w:type="dxa"/>
-            <w:tcBorders/>
-          </w:tcPr>
-          <w:p>
-            <w:pPr>
-              <w:pStyle w:val="Normal"/>
-              <w:widowControl w:val="false"/>
-              <w:suppressAutoHyphens w:val="true"/>
-              <w:spacing w:before="0" w:after="0"/>
-              <w:jc w:val="left"/>
-              <w:rPr>
-                <w:sz w:val="22"/>
-                <w:szCs w:val="22"/>
-                <w:lang w:val="en-US"/>
-              </w:rPr>
-            </w:pPr>
-            <w:r>
-              <w:rPr>
-                <w:sz w:val="22"/>
+            <w:tcW w:w="4761" w:type="dxa"/>
+            <w:tcBorders/>
+          </w:tcPr>
+          <w:p>
+            <w:pPr>
+              <w:pStyle w:val="Normal"/>
+              <w:widowControl w:val="false"/>
+              <w:suppressAutoHyphens w:val="true"/>
+              <w:spacing w:before="0" w:after="0"/>
+              <w:jc w:val="left"/>
+              <w:rPr>
+                <w:sz w:val="22"/>
+                <w:szCs w:val="22"/>
+                <w:lang w:val="en-US"/>
+              </w:rPr>
+            </w:pPr>
+            <w:r>
+              <w:rPr>
+                <w:sz w:val="24"/>
                 <w:szCs w:val="22"/>
                 <w:lang w:val="en-US"/>
               </w:rPr>
@@ -8302,25 +8318,25 @@
         </w:tc>
         <w:tc>
           <w:tcPr>
-            <w:tcW w:w="4762" w:type="dxa"/>
-            <w:tcBorders/>
-          </w:tcPr>
-          <w:p>
-            <w:pPr>
-              <w:pStyle w:val="Normal"/>
-              <w:widowControl w:val="false"/>
-              <w:suppressAutoHyphens w:val="true"/>
-              <w:spacing w:before="0" w:after="0"/>
-              <w:jc w:val="left"/>
-              <w:rPr>
-                <w:sz w:val="22"/>
-                <w:szCs w:val="22"/>
-                <w:lang w:val="en-US"/>
-              </w:rPr>
-            </w:pPr>
-            <w:r>
-              <w:rPr>
-                <w:sz w:val="22"/>
+            <w:tcW w:w="4761" w:type="dxa"/>
+            <w:tcBorders/>
+          </w:tcPr>
+          <w:p>
+            <w:pPr>
+              <w:pStyle w:val="Normal"/>
+              <w:widowControl w:val="false"/>
+              <w:suppressAutoHyphens w:val="true"/>
+              <w:spacing w:before="0" w:after="0"/>
+              <w:jc w:val="left"/>
+              <w:rPr>
+                <w:sz w:val="22"/>
+                <w:szCs w:val="22"/>
+                <w:lang w:val="en-US"/>
+              </w:rPr>
+            </w:pPr>
+            <w:r>
+              <w:rPr>
+                <w:sz w:val="24"/>
                 <w:szCs w:val="22"/>
                 <w:lang w:val="en-US"/>
               </w:rPr>
@@ -8374,7 +8390,7 @@
         </w:tc>
         <w:tc>
           <w:tcPr>
-            <w:tcW w:w="4762" w:type="dxa"/>
+            <w:tcW w:w="4761" w:type="dxa"/>
             <w:tcBorders/>
           </w:tcPr>
           <w:p>
@@ -8459,7 +8475,7 @@
         </w:tc>
         <w:tc>
           <w:tcPr>
-            <w:tcW w:w="4762" w:type="dxa"/>
+            <w:tcW w:w="4761" w:type="dxa"/>
             <w:tcBorders/>
           </w:tcPr>
           <w:p>
@@ -8537,7 +8553,7 @@
         </w:tc>
         <w:tc>
           <w:tcPr>
-            <w:tcW w:w="4762" w:type="dxa"/>
+            <w:tcW w:w="4761" w:type="dxa"/>
             <w:tcBorders/>
           </w:tcPr>
           <w:p>
@@ -8611,7 +8627,7 @@
         </w:tc>
         <w:tc>
           <w:tcPr>
-            <w:tcW w:w="4762" w:type="dxa"/>
+            <w:tcW w:w="4761" w:type="dxa"/>
             <w:tcBorders/>
           </w:tcPr>
           <w:p>
@@ -8671,44 +8687,29 @@
                 <w:szCs w:val="22"/>
                 <w:lang w:val="en-US"/>
               </w:rPr>
-              <w:t>deactivate</w:t>
-            </w:r>
-            <w:r>
-              <w:rPr>
-                <w:rFonts w:eastAsia="NSimSun" w:cs="Arial"/>
-                <w:b/>
-                <w:bCs/>
-                <w:color w:val="auto"/>
-                <w:kern w:val="2"/>
-                <w:sz w:val="22"/>
-                <w:szCs w:val="22"/>
-                <w:lang w:val="en-US" w:eastAsia="zh-CN" w:bidi="hi-IN"/>
-              </w:rPr>
-              <w:t>Dialogs</w:t>
-            </w:r>
-            <w:r>
-              <w:rPr>
-                <w:b/>
-                <w:bCs/>
-                <w:sz w:val="22"/>
-                <w:szCs w:val="22"/>
-                <w:lang w:val="en-US"/>
-              </w:rPr>
-              <w:t>AtStart</w:t>
-            </w:r>
-            <w:r>
-              <w:rPr>
-                <w:sz w:val="22"/>
-                <w:szCs w:val="22"/>
-                <w:lang w:val="en-US"/>
-              </w:rPr>
-              <w:t>=True</w:t>
-            </w:r>
-          </w:p>
-        </w:tc>
-        <w:tc>
-          <w:tcPr>
-            <w:tcW w:w="4762" w:type="dxa"/>
+              <w:t>libraryObject</w:t>
+            </w:r>
+            <w:r>
+              <w:rPr>
+                <w:sz w:val="22"/>
+                <w:szCs w:val="22"/>
+                <w:lang w:val="en-US"/>
+              </w:rPr>
+              <w:t>=46168F7E-5861-4F8B-A63F-02062032C4BD#N49° 40' 23.06",E18° 26' 3.40"#0.000AGL#0.000#10.000</w:t>
+            </w:r>
+            <w:r>
+              <w:rPr>
+                <w:sz w:val="22"/>
+                <w:szCs w:val="22"/>
+                <w:lang w:val="en-US"/>
+              </w:rPr>
+              <w:t>#False</w:t>
+            </w:r>
+          </w:p>
+        </w:tc>
+        <w:tc>
+          <w:tcPr>
+            <w:tcW w:w="4761" w:type="dxa"/>
             <w:tcBorders>
               <w:top w:val="nil"/>
             </w:tcBorders>
@@ -8728,49 +8729,23 @@
             </w:pPr>
             <w:r>
               <w:rPr>
-                <w:sz w:val="22"/>
-                <w:szCs w:val="22"/>
-                <w:lang w:val="en-US"/>
-              </w:rPr>
-              <w:t xml:space="preserve">All </w:t>
-            </w:r>
-            <w:r>
-              <w:rPr>
-                <w:rFonts w:eastAsia="NSimSun" w:cs="Arial"/>
-                <w:color w:val="auto"/>
-                <w:kern w:val="2"/>
-                <w:sz w:val="22"/>
-                <w:szCs w:val="22"/>
-                <w:lang w:val="en-US" w:eastAsia="zh-CN" w:bidi="hi-IN"/>
-              </w:rPr>
-              <w:t>dialogs</w:t>
-            </w:r>
-            <w:r>
-              <w:rPr>
-                <w:sz w:val="22"/>
-                <w:szCs w:val="22"/>
-                <w:lang w:val="en-US"/>
-              </w:rPr>
-              <w:t xml:space="preserve"> can be set to </w:t>
-            </w:r>
-            <w:r>
-              <w:rPr>
-                <w:rFonts w:eastAsia="NSimSun" w:cs="Arial"/>
-                <w:color w:val="auto"/>
-                <w:kern w:val="2"/>
-                <w:sz w:val="22"/>
-                <w:szCs w:val="22"/>
-                <w:lang w:val="en-US" w:eastAsia="zh-CN" w:bidi="hi-IN"/>
-              </w:rPr>
-              <w:t>d</w:t>
-            </w:r>
-            <w:r>
-              <w:rPr>
-                <w:sz w:val="22"/>
-                <w:szCs w:val="22"/>
-                <w:lang w:val="en-US"/>
-              </w:rPr>
-              <w:t>eactivated when the mission starts.</w:t>
+                <w:rFonts w:eastAsia="NSimSun" w:cs="Arial"/>
+                <w:kern w:val="2"/>
+                <w:sz w:val="22"/>
+                <w:szCs w:val="22"/>
+                <w:lang w:val="en-US" w:eastAsia="zh-CN" w:bidi="hi-IN"/>
+              </w:rPr>
+              <w:t>Same as above</w:t>
+            </w:r>
+            <w:r>
+              <w:rPr>
+                <w:rFonts w:eastAsia="NSimSun" w:cs="Arial"/>
+                <w:kern w:val="2"/>
+                <w:sz w:val="22"/>
+                <w:szCs w:val="22"/>
+                <w:lang w:val="en-US" w:eastAsia="zh-CN" w:bidi="hi-IN"/>
+              </w:rPr>
+              <w:t xml:space="preserve"> plus an option to control if the object is activated (visible )at mission start or not.</w:t>
             </w:r>
           </w:p>
         </w:tc>
@@ -8821,17 +8796,17 @@
                 <w:szCs w:val="22"/>
                 <w:lang w:val="en-US" w:eastAsia="zh-CN" w:bidi="hi-IN"/>
               </w:rPr>
-              <w:t>Warning</w:t>
-            </w:r>
-            <w:r>
-              <w:rPr>
-                <w:b/>
-                <w:bCs/>
-                <w:sz w:val="22"/>
-                <w:szCs w:val="22"/>
-                <w:lang w:val="en-US"/>
-              </w:rPr>
-              <w:t>sAtStart</w:t>
+              <w:t>Dialogs</w:t>
+            </w:r>
+            <w:r>
+              <w:rPr>
+                <w:b/>
+                <w:bCs/>
+                <w:sz w:val="22"/>
+                <w:szCs w:val="22"/>
+                <w:lang w:val="en-US"/>
+              </w:rPr>
+              <w:t>AtStart</w:t>
             </w:r>
             <w:r>
               <w:rPr>
@@ -8845,7 +8820,7 @@
         </w:tc>
         <w:tc>
           <w:tcPr>
-            <w:tcW w:w="4762" w:type="dxa"/>
+            <w:tcW w:w="4761" w:type="dxa"/>
             <w:tcBorders>
               <w:top w:val="nil"/>
             </w:tcBorders>
@@ -8869,7 +8844,26 @@
                 <w:szCs w:val="22"/>
                 <w:lang w:val="en-US"/>
               </w:rPr>
-              <w:t xml:space="preserve">All warnings can be set to </w:t>
+              <w:t xml:space="preserve">All </w:t>
+            </w:r>
+            <w:r>
+              <w:rPr>
+                <w:rFonts w:eastAsia="NSimSun" w:cs="Arial"/>
+                <w:color w:val="auto"/>
+                <w:kern w:val="2"/>
+                <w:sz w:val="22"/>
+                <w:szCs w:val="22"/>
+                <w:lang w:val="en-US" w:eastAsia="zh-CN" w:bidi="hi-IN"/>
+              </w:rPr>
+              <w:t>dialogs</w:t>
+            </w:r>
+            <w:r>
+              <w:rPr>
+                <w:sz w:val="22"/>
+                <w:szCs w:val="22"/>
+                <w:lang w:val="en-US"/>
+              </w:rPr>
+              <w:t xml:space="preserve"> can be set to </w:t>
             </w:r>
             <w:r>
               <w:rPr>
@@ -8926,7 +8920,30 @@
                 <w:szCs w:val="22"/>
                 <w:lang w:val="en-US"/>
               </w:rPr>
-              <w:t>deactivateFailuresAtStart</w:t>
+              <w:t>deactivate</w:t>
+            </w:r>
+            <w:r>
+              <w:rPr>
+                <w:rFonts w:eastAsia="NSimSun" w:cs="Arial"/>
+                <w:b/>
+                <w:bCs/>
+                <w:color w:val="auto"/>
+                <w:kern w:val="2"/>
+                <w:sz w:val="22"/>
+                <w:szCs w:val="22"/>
+                <w:lang w:val="en-US" w:eastAsia="zh-CN" w:bidi="hi-IN"/>
+              </w:rPr>
+              <w:t>Warning</w:t>
+            </w:r>
+            <w:r>
+              <w:rPr>
+                <w:b/>
+                <w:bCs/>
+                <w:sz w:val="22"/>
+                <w:szCs w:val="22"/>
+                <w:lang w:val="en-US"/>
+              </w:rPr>
+              <w:t>sAtStart</w:t>
             </w:r>
             <w:r>
               <w:rPr>
@@ -8940,7 +8957,7 @@
         </w:tc>
         <w:tc>
           <w:tcPr>
-            <w:tcW w:w="4762" w:type="dxa"/>
+            <w:tcW w:w="4761" w:type="dxa"/>
             <w:tcBorders>
               <w:top w:val="nil"/>
             </w:tcBorders>
@@ -8964,7 +8981,7 @@
                 <w:szCs w:val="22"/>
                 <w:lang w:val="en-US"/>
               </w:rPr>
-              <w:t xml:space="preserve">All failures can be set to </w:t>
+              <w:t xml:space="preserve">All warnings can be set to </w:t>
             </w:r>
             <w:r>
               <w:rPr>
@@ -9021,7 +9038,7 @@
                 <w:szCs w:val="22"/>
                 <w:lang w:val="en-US"/>
               </w:rPr>
-              <w:t>deactivateMissionFailuresAtStart</w:t>
+              <w:t>deactivateFailuresAtStart</w:t>
             </w:r>
             <w:r>
               <w:rPr>
@@ -9035,7 +9052,7 @@
         </w:tc>
         <w:tc>
           <w:tcPr>
-            <w:tcW w:w="4762" w:type="dxa"/>
+            <w:tcW w:w="4761" w:type="dxa"/>
             <w:tcBorders>
               <w:top w:val="nil"/>
             </w:tcBorders>
@@ -9059,7 +9076,7 @@
                 <w:szCs w:val="22"/>
                 <w:lang w:val="en-US"/>
               </w:rPr>
-              <w:t xml:space="preserve">All mission failures can be set to </w:t>
+              <w:t xml:space="preserve">All failures can be set to </w:t>
             </w:r>
             <w:r>
               <w:rPr>
@@ -9116,7 +9133,7 @@
                 <w:szCs w:val="22"/>
                 <w:lang w:val="en-US"/>
               </w:rPr>
-              <w:t>deactivateLibObjsAtStart</w:t>
+              <w:t>deactivateMissionFailuresAtStart</w:t>
             </w:r>
             <w:r>
               <w:rPr>
@@ -9130,7 +9147,7 @@
         </w:tc>
         <w:tc>
           <w:tcPr>
-            <w:tcW w:w="4762" w:type="dxa"/>
+            <w:tcW w:w="4761" w:type="dxa"/>
             <w:tcBorders>
               <w:top w:val="nil"/>
             </w:tcBorders>
@@ -9154,7 +9171,7 @@
                 <w:szCs w:val="22"/>
                 <w:lang w:val="en-US"/>
               </w:rPr>
-              <w:t xml:space="preserve">All </w:t>
+              <w:t xml:space="preserve">All mission failures can be set to </w:t>
             </w:r>
             <w:r>
               <w:rPr>
@@ -9165,25 +9182,6 @@
                 <w:szCs w:val="22"/>
                 <w:lang w:val="en-US" w:eastAsia="zh-CN" w:bidi="hi-IN"/>
               </w:rPr>
-              <w:t>library objects</w:t>
-            </w:r>
-            <w:r>
-              <w:rPr>
-                <w:sz w:val="22"/>
-                <w:szCs w:val="22"/>
-                <w:lang w:val="en-US"/>
-              </w:rPr>
-              <w:t xml:space="preserve"> can be set to </w:t>
-            </w:r>
-            <w:r>
-              <w:rPr>
-                <w:rFonts w:eastAsia="NSimSun" w:cs="Arial"/>
-                <w:color w:val="auto"/>
-                <w:kern w:val="2"/>
-                <w:sz w:val="22"/>
-                <w:szCs w:val="22"/>
-                <w:lang w:val="en-US" w:eastAsia="zh-CN" w:bidi="hi-IN"/>
-              </w:rPr>
               <w:t>d</w:t>
             </w:r>
             <w:r>
@@ -9192,23 +9190,7 @@
                 <w:szCs w:val="22"/>
                 <w:lang w:val="en-US"/>
               </w:rPr>
-              <w:t xml:space="preserve">eactivated </w:t>
-            </w:r>
-            <w:r>
-              <w:rPr>
-                <w:sz w:val="22"/>
-                <w:szCs w:val="22"/>
-                <w:lang w:val="en-US"/>
-              </w:rPr>
-              <w:t>(hidden)</w:t>
-            </w:r>
-            <w:r>
-              <w:rPr>
-                <w:sz w:val="22"/>
-                <w:szCs w:val="22"/>
-                <w:lang w:val="en-US"/>
-              </w:rPr>
-              <w:t xml:space="preserve"> when the mission starts.</w:t>
+              <w:t>eactivated when the mission starts.</w:t>
             </w:r>
           </w:p>
         </w:tc>
@@ -9240,113 +9222,27 @@
             </w:pPr>
             <w:r>
               <w:rPr>
-                <w:rFonts w:eastAsia="NSimSun" w:cs="Arial"/>
-                <w:b/>
-                <w:bCs/>
-                <w:kern w:val="2"/>
-                <w:sz w:val="22"/>
-                <w:szCs w:val="22"/>
-                <w:lang w:val="en-US" w:eastAsia="zh-CN" w:bidi="hi-IN"/>
-              </w:rPr>
-              <w:t>activateTriggers</w:t>
-            </w:r>
-            <w:r>
-              <w:rPr>
-                <w:rFonts w:eastAsia="NSimSun" w:cs="Arial"/>
-                <w:kern w:val="2"/>
-                <w:sz w:val="22"/>
-                <w:szCs w:val="22"/>
-                <w:lang w:val="en-US" w:eastAsia="zh-CN" w:bidi="hi-IN"/>
-              </w:rPr>
-              <w:t>=</w:t>
-            </w:r>
-            <w:r>
-              <w:rPr>
-                <w:rFonts w:eastAsia="NSimSun" w:cs="Arial"/>
-                <w:b/>
-                <w:bCs/>
-                <w:color w:val="00A933"/>
-                <w:kern w:val="2"/>
-                <w:sz w:val="22"/>
-                <w:szCs w:val="22"/>
-                <w:lang w:val="en-US" w:eastAsia="zh-CN" w:bidi="hi-IN"/>
-              </w:rPr>
-              <w:t>de1</w:t>
-            </w:r>
-            <w:r>
-              <w:rPr>
-                <w:rFonts w:eastAsia="NSimSun" w:cs="Arial"/>
-                <w:kern w:val="2"/>
-                <w:sz w:val="22"/>
-                <w:szCs w:val="22"/>
-                <w:lang w:val="en-US" w:eastAsia="zh-CN" w:bidi="hi-IN"/>
-              </w:rPr>
-              <w:t>#</w:t>
-            </w:r>
-            <w:r>
-              <w:rPr>
-                <w:rFonts w:eastAsia="NSimSun" w:cs="Arial"/>
-                <w:b/>
-                <w:bCs/>
-                <w:color w:val="00A933"/>
-                <w:kern w:val="2"/>
-                <w:sz w:val="22"/>
-                <w:szCs w:val="22"/>
-                <w:lang w:val="en-US" w:eastAsia="zh-CN" w:bidi="hi-IN"/>
-              </w:rPr>
-              <w:t>mfalt1</w:t>
-            </w:r>
-            <w:r>
-              <w:rPr>
-                <w:rFonts w:eastAsia="NSimSun" w:cs="Arial"/>
-                <w:kern w:val="2"/>
-                <w:sz w:val="22"/>
-                <w:szCs w:val="22"/>
-                <w:lang w:val="en-US" w:eastAsia="zh-CN" w:bidi="hi-IN"/>
-              </w:rPr>
-              <w:t>,</w:t>
-            </w:r>
-            <w:r>
-              <w:rPr>
-                <w:rFonts w:eastAsia="NSimSun" w:cs="Arial"/>
-                <w:b/>
-                <w:bCs/>
-                <w:color w:val="00A933"/>
-                <w:kern w:val="2"/>
-                <w:sz w:val="22"/>
-                <w:szCs w:val="22"/>
-                <w:lang w:val="en-US" w:eastAsia="zh-CN" w:bidi="hi-IN"/>
-              </w:rPr>
-              <w:t>aw1</w:t>
-            </w:r>
-            <w:r>
-              <w:rPr>
-                <w:rFonts w:eastAsia="NSimSun" w:cs="Arial"/>
-                <w:kern w:val="2"/>
-                <w:sz w:val="22"/>
-                <w:szCs w:val="22"/>
-                <w:lang w:val="en-US" w:eastAsia="zh-CN" w:bidi="hi-IN"/>
-              </w:rPr>
-              <w:t>,</w:t>
-            </w:r>
-            <w:r>
-              <w:rPr>
-                <w:rFonts w:eastAsia="NSimSun" w:cs="Arial"/>
-                <w:b/>
-                <w:bCs/>
-                <w:color w:val="00A933"/>
-                <w:kern w:val="2"/>
-                <w:sz w:val="22"/>
-                <w:szCs w:val="22"/>
-                <w:lang w:val="en-US" w:eastAsia="zh-CN" w:bidi="hi-IN"/>
-              </w:rPr>
-              <w:t>aw2</w:t>
-            </w:r>
-          </w:p>
-        </w:tc>
-        <w:tc>
-          <w:tcPr>
-            <w:tcW w:w="4762" w:type="dxa"/>
+                <w:b/>
+                <w:bCs/>
+                <w:sz w:val="22"/>
+                <w:szCs w:val="22"/>
+                <w:lang w:val="en-US"/>
+              </w:rPr>
+              <w:t>deactivateLibObjsAtStart</w:t>
+            </w:r>
+            <w:r>
+              <w:rPr>
+                <w:sz w:val="22"/>
+                <w:szCs w:val="22"/>
+                <w:lang w:val="en-US"/>
+              </w:rPr>
+              <w:t>=True</w:t>
+            </w:r>
+          </w:p>
+        </w:tc>
+        <w:tc>
+          <w:tcPr>
+            <w:tcW w:w="4761" w:type="dxa"/>
             <w:tcBorders>
               <w:top w:val="nil"/>
             </w:tcBorders>
@@ -9366,17 +9262,16 @@
             </w:pPr>
             <w:r>
               <w:rPr>
-                <w:rFonts w:eastAsia="NSimSun" w:cs="Arial"/>
-                <w:kern w:val="2"/>
-                <w:sz w:val="22"/>
-                <w:szCs w:val="22"/>
-                <w:lang w:val="en-US" w:eastAsia="zh-CN" w:bidi="hi-IN"/>
-              </w:rPr>
-              <w:t xml:space="preserve">Activates a list of triggers (dialogs, failures, mission failures, </w:t>
-            </w:r>
-            <w:r>
-              <w:rPr>
-                <w:rFonts w:eastAsia="NSimSun" w:cs="Arial"/>
+                <w:sz w:val="22"/>
+                <w:szCs w:val="22"/>
+                <w:lang w:val="en-US"/>
+              </w:rPr>
+              <w:t xml:space="preserve">All </w:t>
+            </w:r>
+            <w:r>
+              <w:rPr>
+                <w:rFonts w:eastAsia="NSimSun" w:cs="Arial"/>
+                <w:color w:val="auto"/>
                 <w:kern w:val="2"/>
                 <w:sz w:val="22"/>
                 <w:szCs w:val="22"/>
@@ -9386,13 +9281,30 @@
             </w:r>
             <w:r>
               <w:rPr>
-                <w:rFonts w:eastAsia="NSimSun" w:cs="Arial"/>
-                <w:kern w:val="2"/>
-                <w:sz w:val="22"/>
-                <w:szCs w:val="22"/>
-                <w:lang w:val="en-US" w:eastAsia="zh-CN" w:bidi="hi-IN"/>
-              </w:rPr>
-              <w:t xml:space="preserve"> and warnings) when a dialog, warning or failure is triggered. See References below!</w:t>
+                <w:sz w:val="22"/>
+                <w:szCs w:val="22"/>
+                <w:lang w:val="en-US"/>
+              </w:rPr>
+              <w:t xml:space="preserve"> can be set to </w:t>
+            </w:r>
+            <w:r>
+              <w:rPr>
+                <w:rFonts w:eastAsia="NSimSun" w:cs="Arial"/>
+                <w:color w:val="auto"/>
+                <w:kern w:val="2"/>
+                <w:sz w:val="22"/>
+                <w:szCs w:val="22"/>
+                <w:lang w:val="en-US" w:eastAsia="zh-CN" w:bidi="hi-IN"/>
+              </w:rPr>
+              <w:t>d</w:t>
+            </w:r>
+            <w:r>
+              <w:rPr>
+                <w:sz w:val="22"/>
+                <w:szCs w:val="22"/>
+                <w:lang w:val="en-US"/>
+              </w:rPr>
+              <w:t>eactivated (hidden) when the mission starts.</w:t>
             </w:r>
           </w:p>
         </w:tc>
@@ -9402,35 +9314,37 @@
         <w:tc>
           <w:tcPr>
             <w:tcW w:w="5040" w:type="dxa"/>
-            <w:tcBorders/>
-          </w:tcPr>
-          <w:p>
-            <w:pPr>
-              <w:pStyle w:val="Normal"/>
-              <w:widowControl w:val="false"/>
-              <w:suppressAutoHyphens w:val="true"/>
-              <w:spacing w:before="0" w:after="0"/>
-              <w:jc w:val="left"/>
-              <w:rPr>
-                <w:b/>
-                <w:b/>
-                <w:bCs/>
-                <w:sz w:val="22"/>
-                <w:szCs w:val="22"/>
-                <w:lang w:val="en-US"/>
-              </w:rPr>
-            </w:pPr>
-            <w:r>
-              <w:rPr>
-                <w:rFonts w:eastAsia="NSimSun" w:cs="Arial"/>
-                <w:b/>
-                <w:bCs/>
-                <w:kern w:val="2"/>
-                <w:sz w:val="22"/>
-                <w:szCs w:val="22"/>
-                <w:lang w:val="en-US" w:eastAsia="zh-CN" w:bidi="hi-IN"/>
-              </w:rPr>
-              <w:t>deactivateTriggers</w:t>
+            <w:tcBorders>
+              <w:top w:val="nil"/>
+            </w:tcBorders>
+          </w:tcPr>
+          <w:p>
+            <w:pPr>
+              <w:pStyle w:val="Normal"/>
+              <w:widowControl w:val="false"/>
+              <w:suppressAutoHyphens w:val="true"/>
+              <w:spacing w:before="0" w:after="0"/>
+              <w:jc w:val="left"/>
+              <w:rPr>
+                <w:b/>
+                <w:b/>
+                <w:bCs/>
+                <w:sz w:val="22"/>
+                <w:szCs w:val="22"/>
+                <w:lang w:val="en-US"/>
+              </w:rPr>
+            </w:pPr>
+            <w:r>
+              <w:rPr>
+                <w:rFonts w:eastAsia="NSimSun" w:cs="Arial"/>
+                <w:b/>
+                <w:bCs/>
+                <w:kern w:val="2"/>
+                <w:sz w:val="22"/>
+                <w:szCs w:val="22"/>
+                <w:lang w:val="en-US" w:eastAsia="zh-CN" w:bidi="hi-IN"/>
+              </w:rPr>
+              <w:t>activateTriggers</w:t>
             </w:r>
             <w:r>
               <w:rPr>
@@ -9453,7 +9367,7 @@
                 <w:szCs w:val="22"/>
                 <w:lang w:val="en-US" w:eastAsia="zh-CN" w:bidi="hi-IN"/>
               </w:rPr>
-              <w:t>de2</w:t>
+              <w:t>de1</w:t>
             </w:r>
             <w:r>
               <w:rPr>
@@ -9528,51 +9442,33 @@
         </w:tc>
         <w:tc>
           <w:tcPr>
-            <w:tcW w:w="4762" w:type="dxa"/>
-            <w:tcBorders/>
-          </w:tcPr>
-          <w:p>
-            <w:pPr>
-              <w:pStyle w:val="Normal"/>
-              <w:widowControl w:val="false"/>
-              <w:suppressAutoHyphens w:val="true"/>
-              <w:spacing w:before="0" w:after="0"/>
-              <w:jc w:val="left"/>
-              <w:rPr>
-                <w:sz w:val="22"/>
-                <w:szCs w:val="22"/>
-                <w:lang w:val="en-US"/>
-              </w:rPr>
-            </w:pPr>
-            <w:r>
-              <w:rPr>
-                <w:rFonts w:eastAsia="NSimSun" w:cs="Arial"/>
-                <w:kern w:val="2"/>
-                <w:sz w:val="22"/>
-                <w:szCs w:val="22"/>
-                <w:lang w:val="en-US" w:eastAsia="zh-CN" w:bidi="hi-IN"/>
-              </w:rPr>
-              <w:t xml:space="preserve">Deactivates a list of triggers (dialogs, failures, mission failures, </w:t>
-            </w:r>
-            <w:r>
-              <w:rPr>
-                <w:rFonts w:eastAsia="NSimSun" w:cs="Arial"/>
-                <w:kern w:val="2"/>
-                <w:sz w:val="22"/>
-                <w:szCs w:val="22"/>
-                <w:lang w:val="en-US" w:eastAsia="zh-CN" w:bidi="hi-IN"/>
-              </w:rPr>
-              <w:t>library objects</w:t>
-            </w:r>
-            <w:r>
-              <w:rPr>
-                <w:rFonts w:eastAsia="NSimSun" w:cs="Arial"/>
-                <w:kern w:val="2"/>
-                <w:sz w:val="22"/>
-                <w:szCs w:val="22"/>
-                <w:lang w:val="en-US" w:eastAsia="zh-CN" w:bidi="hi-IN"/>
-              </w:rPr>
-              <w:t xml:space="preserve"> and warnings) when a dialog, warning or failure is triggered. See References below!</w:t>
+            <w:tcW w:w="4761" w:type="dxa"/>
+            <w:tcBorders>
+              <w:top w:val="nil"/>
+            </w:tcBorders>
+          </w:tcPr>
+          <w:p>
+            <w:pPr>
+              <w:pStyle w:val="Normal"/>
+              <w:widowControl w:val="false"/>
+              <w:suppressAutoHyphens w:val="true"/>
+              <w:spacing w:before="0" w:after="0"/>
+              <w:jc w:val="left"/>
+              <w:rPr>
+                <w:sz w:val="22"/>
+                <w:szCs w:val="22"/>
+                <w:lang w:val="en-US"/>
+              </w:rPr>
+            </w:pPr>
+            <w:r>
+              <w:rPr>
+                <w:rFonts w:eastAsia="NSimSun" w:cs="Arial"/>
+                <w:kern w:val="2"/>
+                <w:sz w:val="22"/>
+                <w:szCs w:val="22"/>
+                <w:lang w:val="en-US" w:eastAsia="zh-CN" w:bidi="hi-IN"/>
+              </w:rPr>
+              <w:t>Activates a list of triggers (dialogs, failures, mission failures, library objects and warnings) when a dialog, warning or failure is triggered. See References below!</w:t>
             </w:r>
           </w:p>
         </w:tc>
@@ -9592,29 +9488,32 @@
               <w:spacing w:before="0" w:after="0"/>
               <w:jc w:val="left"/>
               <w:rPr>
-                <w:sz w:val="20"/>
-                <w:szCs w:val="20"/>
-                <w:lang w:val="en-US"/>
-              </w:rPr>
-            </w:pPr>
-            <w:r>
-              <w:rPr>
-                <w:rFonts w:eastAsia="NSimSun" w:cs="Arial"/>
-                <w:b/>
-                <w:bCs/>
-                <w:kern w:val="2"/>
-                <w:sz w:val="20"/>
-                <w:szCs w:val="20"/>
-                <w:lang w:val="en-US" w:eastAsia="zh-CN" w:bidi="hi-IN"/>
-              </w:rPr>
-              <w:t>counterActivateTriggers</w:t>
-            </w:r>
-            <w:r>
-              <w:rPr>
-                <w:rFonts w:eastAsia="NSimSun" w:cs="Arial"/>
-                <w:kern w:val="2"/>
-                <w:sz w:val="20"/>
-                <w:szCs w:val="20"/>
+                <w:b/>
+                <w:b/>
+                <w:bCs/>
+                <w:sz w:val="22"/>
+                <w:szCs w:val="22"/>
+                <w:lang w:val="en-US"/>
+              </w:rPr>
+            </w:pPr>
+            <w:r>
+              <w:rPr>
+                <w:rFonts w:eastAsia="NSimSun" w:cs="Arial"/>
+                <w:b/>
+                <w:bCs/>
+                <w:kern w:val="2"/>
+                <w:sz w:val="22"/>
+                <w:szCs w:val="22"/>
+                <w:lang w:val="en-US" w:eastAsia="zh-CN" w:bidi="hi-IN"/>
+              </w:rPr>
+              <w:t>deactivateTriggers</w:t>
+            </w:r>
+            <w:r>
+              <w:rPr>
+                <w:rFonts w:eastAsia="NSimSun" w:cs="Arial"/>
+                <w:kern w:val="2"/>
+                <w:sz w:val="22"/>
+                <w:szCs w:val="22"/>
                 <w:lang w:val="en-US" w:eastAsia="zh-CN" w:bidi="hi-IN"/>
               </w:rPr>
               <w:t>=</w:t>
@@ -9626,18 +9525,41 @@
                 <w:bCs/>
                 <w:color w:val="00A933"/>
                 <w:kern w:val="2"/>
-                <w:sz w:val="20"/>
-                <w:szCs w:val="20"/>
-                <w:lang w:val="en-US" w:eastAsia="zh-CN" w:bidi="hi-IN"/>
-              </w:rPr>
-              <w:t>de1</w:t>
-            </w:r>
-            <w:r>
-              <w:rPr>
-                <w:rFonts w:eastAsia="NSimSun" w:cs="Arial"/>
-                <w:kern w:val="2"/>
-                <w:sz w:val="20"/>
-                <w:szCs w:val="20"/>
+                <w:sz w:val="22"/>
+                <w:szCs w:val="22"/>
+                <w:lang w:val="en-US" w:eastAsia="zh-CN" w:bidi="hi-IN"/>
+              </w:rPr>
+              <w:t>de2</w:t>
+            </w:r>
+            <w:r>
+              <w:rPr>
+                <w:rFonts w:eastAsia="NSimSun" w:cs="Arial"/>
+                <w:kern w:val="2"/>
+                <w:sz w:val="22"/>
+                <w:szCs w:val="22"/>
+                <w:lang w:val="en-US" w:eastAsia="zh-CN" w:bidi="hi-IN"/>
+              </w:rPr>
+              <w:t>#</w:t>
+            </w:r>
+            <w:r>
+              <w:rPr>
+                <w:rFonts w:eastAsia="NSimSun" w:cs="Arial"/>
+                <w:b/>
+                <w:bCs/>
+                <w:color w:val="00A933"/>
+                <w:kern w:val="2"/>
+                <w:sz w:val="22"/>
+                <w:szCs w:val="22"/>
+                <w:lang w:val="en-US" w:eastAsia="zh-CN" w:bidi="hi-IN"/>
+              </w:rPr>
+              <w:t>mfalt1</w:t>
+            </w:r>
+            <w:r>
+              <w:rPr>
+                <w:rFonts w:eastAsia="NSimSun" w:cs="Arial"/>
+                <w:kern w:val="2"/>
+                <w:sz w:val="22"/>
+                <w:szCs w:val="22"/>
                 <w:lang w:val="en-US" w:eastAsia="zh-CN" w:bidi="hi-IN"/>
               </w:rPr>
               <w:t>,</w:t>
@@ -9649,18 +9571,18 @@
                 <w:bCs/>
                 <w:color w:val="00A933"/>
                 <w:kern w:val="2"/>
-                <w:sz w:val="20"/>
-                <w:szCs w:val="20"/>
-                <w:lang w:val="en-US" w:eastAsia="zh-CN" w:bidi="hi-IN"/>
-              </w:rPr>
-              <w:t>de2</w:t>
-            </w:r>
-            <w:r>
-              <w:rPr>
-                <w:rFonts w:eastAsia="NSimSun" w:cs="Arial"/>
-                <w:kern w:val="2"/>
-                <w:sz w:val="20"/>
-                <w:szCs w:val="20"/>
+                <w:sz w:val="22"/>
+                <w:szCs w:val="22"/>
+                <w:lang w:val="en-US" w:eastAsia="zh-CN" w:bidi="hi-IN"/>
+              </w:rPr>
+              <w:t>aw1</w:t>
+            </w:r>
+            <w:r>
+              <w:rPr>
+                <w:rFonts w:eastAsia="NSimSun" w:cs="Arial"/>
+                <w:kern w:val="2"/>
+                <w:sz w:val="22"/>
+                <w:szCs w:val="22"/>
                 <w:lang w:val="en-US" w:eastAsia="zh-CN" w:bidi="hi-IN"/>
               </w:rPr>
               <w:t>,</w:t>
@@ -9672,87 +9594,41 @@
                 <w:bCs/>
                 <w:color w:val="00A933"/>
                 <w:kern w:val="2"/>
-                <w:sz w:val="20"/>
-                <w:szCs w:val="20"/>
-                <w:lang w:val="en-US" w:eastAsia="zh-CN" w:bidi="hi-IN"/>
-              </w:rPr>
-              <w:t>aw1</w:t>
-            </w:r>
-            <w:r>
-              <w:rPr>
-                <w:rFonts w:eastAsia="NSimSun" w:cs="Arial"/>
-                <w:kern w:val="2"/>
-                <w:sz w:val="20"/>
-                <w:szCs w:val="20"/>
-                <w:lang w:val="en-US" w:eastAsia="zh-CN" w:bidi="hi-IN"/>
-              </w:rPr>
-              <w:t>#</w:t>
-            </w:r>
-            <w:r>
-              <w:rPr>
-                <w:rFonts w:eastAsia="NSimSun" w:cs="Arial"/>
-                <w:b/>
-                <w:bCs/>
-                <w:color w:val="00A933"/>
-                <w:kern w:val="2"/>
-                <w:sz w:val="20"/>
-                <w:szCs w:val="20"/>
-                <w:lang w:val="en-US" w:eastAsia="zh-CN" w:bidi="hi-IN"/>
-              </w:rPr>
-              <w:t>mfarea1</w:t>
-            </w:r>
-            <w:r>
-              <w:rPr>
-                <w:rFonts w:eastAsia="NSimSun" w:cs="Arial"/>
-                <w:kern w:val="2"/>
-                <w:sz w:val="20"/>
-                <w:szCs w:val="20"/>
-                <w:lang w:val="en-US" w:eastAsia="zh-CN" w:bidi="hi-IN"/>
-              </w:rPr>
-              <w:t>,</w:t>
-            </w:r>
-            <w:r>
-              <w:rPr>
-                <w:rFonts w:eastAsia="NSimSun" w:cs="Arial"/>
-                <w:b/>
-                <w:bCs/>
-                <w:color w:val="00A933"/>
-                <w:kern w:val="2"/>
-                <w:sz w:val="20"/>
-                <w:szCs w:val="20"/>
-                <w:lang w:val="en-US" w:eastAsia="zh-CN" w:bidi="hi-IN"/>
-              </w:rPr>
-              <w:t>mfalt1</w:t>
-            </w:r>
-          </w:p>
-        </w:tc>
-        <w:tc>
-          <w:tcPr>
-            <w:tcW w:w="4762" w:type="dxa"/>
-            <w:tcBorders/>
-          </w:tcPr>
-          <w:p>
-            <w:pPr>
-              <w:pStyle w:val="Normal"/>
-              <w:widowControl w:val="false"/>
-              <w:suppressAutoHyphens w:val="true"/>
-              <w:spacing w:before="0" w:after="0"/>
-              <w:jc w:val="left"/>
-              <w:rPr>
-                <w:sz w:val="22"/>
-                <w:szCs w:val="22"/>
-                <w:lang w:val="en-US"/>
-              </w:rPr>
-            </w:pPr>
-            <w:r>
-              <w:rPr>
-                <w:rFonts w:eastAsia="NSimSun" w:cs="Arial"/>
-                <w:kern w:val="2"/>
-                <w:sz w:val="22"/>
-                <w:szCs w:val="22"/>
-                <w:lang w:val="en-US" w:eastAsia="zh-CN" w:bidi="hi-IN"/>
-              </w:rPr>
-              <w:t>Activates a list of triggers when all of the dialogs, warnings and failures have been triggered in a list.</w:t>
+                <w:sz w:val="22"/>
+                <w:szCs w:val="22"/>
+                <w:lang w:val="en-US" w:eastAsia="zh-CN" w:bidi="hi-IN"/>
+              </w:rPr>
+              <w:t>aw2</w:t>
+            </w:r>
+          </w:p>
+        </w:tc>
+        <w:tc>
+          <w:tcPr>
+            <w:tcW w:w="4761" w:type="dxa"/>
+            <w:tcBorders/>
+          </w:tcPr>
+          <w:p>
+            <w:pPr>
+              <w:pStyle w:val="Normal"/>
+              <w:widowControl w:val="false"/>
+              <w:suppressAutoHyphens w:val="true"/>
+              <w:spacing w:before="0" w:after="0"/>
+              <w:jc w:val="left"/>
+              <w:rPr>
+                <w:sz w:val="22"/>
+                <w:szCs w:val="22"/>
+                <w:lang w:val="en-US"/>
+              </w:rPr>
+            </w:pPr>
+            <w:r>
+              <w:rPr>
+                <w:rFonts w:eastAsia="NSimSun" w:cs="Arial"/>
+                <w:kern w:val="2"/>
+                <w:sz w:val="22"/>
+                <w:szCs w:val="22"/>
+                <w:lang w:val="en-US" w:eastAsia="zh-CN" w:bidi="hi-IN"/>
+              </w:rPr>
+              <w:t>Deactivates a list of triggers (dialogs, failures, mission failures, library objects and warnings) when a dialog, warning or failure is triggered. See References below!</w:t>
             </w:r>
           </w:p>
         </w:tc>
@@ -9772,110 +9648,290 @@
               <w:spacing w:before="0" w:after="0"/>
               <w:jc w:val="left"/>
               <w:rPr>
-                <w:b/>
-                <w:b/>
-                <w:bCs/>
-                <w:sz w:val="22"/>
-                <w:szCs w:val="22"/>
-                <w:lang w:val="en-US"/>
-              </w:rPr>
-            </w:pPr>
-            <w:r>
-              <w:rPr>
-                <w:rFonts w:eastAsia="NSimSun" w:cs="Arial"/>
-                <w:b/>
-                <w:bCs/>
-                <w:kern w:val="2"/>
                 <w:sz w:val="20"/>
                 <w:szCs w:val="20"/>
-                <w:lang w:val="en-US" w:eastAsia="zh-CN" w:bidi="hi-IN"/>
-              </w:rPr>
-              <w:t>counterDeactivateTriggers</w:t>
-            </w:r>
-            <w:r>
-              <w:rPr>
-                <w:rFonts w:eastAsia="NSimSun" w:cs="Arial"/>
+                <w:lang w:val="en-US"/>
+              </w:rPr>
+            </w:pPr>
+            <w:r>
+              <w:rPr>
+                <w:rFonts w:eastAsia="NSimSun" w:cs="Arial"/>
+                <w:b/>
+                <w:bCs/>
                 <w:kern w:val="2"/>
                 <w:sz w:val="20"/>
                 <w:szCs w:val="20"/>
                 <w:lang w:val="en-US" w:eastAsia="zh-CN" w:bidi="hi-IN"/>
               </w:rPr>
-              <w:t>=</w:t>
-            </w:r>
-            <w:r>
-              <w:rPr>
-                <w:rFonts w:eastAsia="NSimSun" w:cs="Arial"/>
-                <w:b/>
-                <w:bCs/>
-                <w:color w:val="00A933"/>
+              <w:t>counterActivateTriggers</w:t>
+            </w:r>
+            <w:r>
+              <w:rPr>
+                <w:rFonts w:eastAsia="NSimSun" w:cs="Arial"/>
                 <w:kern w:val="2"/>
                 <w:sz w:val="20"/>
                 <w:szCs w:val="20"/>
                 <w:lang w:val="en-US" w:eastAsia="zh-CN" w:bidi="hi-IN"/>
               </w:rPr>
-              <w:t>de3</w:t>
-            </w:r>
-            <w:r>
-              <w:rPr>
-                <w:rFonts w:eastAsia="NSimSun" w:cs="Arial"/>
+              <w:t>=</w:t>
+            </w:r>
+            <w:r>
+              <w:rPr>
+                <w:rFonts w:eastAsia="NSimSun" w:cs="Arial"/>
+                <w:b/>
+                <w:bCs/>
+                <w:color w:val="00A933"/>
                 <w:kern w:val="2"/>
                 <w:sz w:val="20"/>
                 <w:szCs w:val="20"/>
                 <w:lang w:val="en-US" w:eastAsia="zh-CN" w:bidi="hi-IN"/>
               </w:rPr>
-              <w:t>,</w:t>
-            </w:r>
-            <w:r>
-              <w:rPr>
-                <w:rFonts w:eastAsia="NSimSun" w:cs="Arial"/>
-                <w:b/>
-                <w:bCs/>
-                <w:color w:val="00A933"/>
+              <w:t>de1</w:t>
+            </w:r>
+            <w:r>
+              <w:rPr>
+                <w:rFonts w:eastAsia="NSimSun" w:cs="Arial"/>
                 <w:kern w:val="2"/>
                 <w:sz w:val="20"/>
                 <w:szCs w:val="20"/>
                 <w:lang w:val="en-US" w:eastAsia="zh-CN" w:bidi="hi-IN"/>
               </w:rPr>
-              <w:t>de4</w:t>
-            </w:r>
-            <w:r>
-              <w:rPr>
-                <w:rFonts w:eastAsia="NSimSun" w:cs="Arial"/>
+              <w:t>,</w:t>
+            </w:r>
+            <w:r>
+              <w:rPr>
+                <w:rFonts w:eastAsia="NSimSun" w:cs="Arial"/>
+                <w:b/>
+                <w:bCs/>
+                <w:color w:val="00A933"/>
                 <w:kern w:val="2"/>
                 <w:sz w:val="20"/>
                 <w:szCs w:val="20"/>
                 <w:lang w:val="en-US" w:eastAsia="zh-CN" w:bidi="hi-IN"/>
               </w:rPr>
-              <w:t>#</w:t>
-            </w:r>
-            <w:r>
-              <w:rPr>
-                <w:rFonts w:eastAsia="NSimSun" w:cs="Arial"/>
-                <w:b/>
-                <w:bCs/>
-                <w:color w:val="00A933"/>
+              <w:t>de2</w:t>
+            </w:r>
+            <w:r>
+              <w:rPr>
+                <w:rFonts w:eastAsia="NSimSun" w:cs="Arial"/>
                 <w:kern w:val="2"/>
                 <w:sz w:val="20"/>
                 <w:szCs w:val="20"/>
                 <w:lang w:val="en-US" w:eastAsia="zh-CN" w:bidi="hi-IN"/>
               </w:rPr>
-              <w:t>mfarea2</w:t>
-            </w:r>
-            <w:r>
-              <w:rPr>
-                <w:rFonts w:eastAsia="NSimSun" w:cs="Arial"/>
+              <w:t>,</w:t>
+            </w:r>
+            <w:r>
+              <w:rPr>
+                <w:rFonts w:eastAsia="NSimSun" w:cs="Arial"/>
+                <w:b/>
+                <w:bCs/>
+                <w:color w:val="00A933"/>
                 <w:kern w:val="2"/>
                 <w:sz w:val="20"/>
                 <w:szCs w:val="20"/>
                 <w:lang w:val="en-US" w:eastAsia="zh-CN" w:bidi="hi-IN"/>
               </w:rPr>
+              <w:t>aw1</w:t>
+            </w:r>
+            <w:r>
+              <w:rPr>
+                <w:rFonts w:eastAsia="NSimSun" w:cs="Arial"/>
+                <w:kern w:val="2"/>
+                <w:sz w:val="20"/>
+                <w:szCs w:val="20"/>
+                <w:lang w:val="en-US" w:eastAsia="zh-CN" w:bidi="hi-IN"/>
+              </w:rPr>
+              <w:t>#</w:t>
+            </w:r>
+            <w:r>
+              <w:rPr>
+                <w:rFonts w:eastAsia="NSimSun" w:cs="Arial"/>
+                <w:b/>
+                <w:bCs/>
+                <w:color w:val="00A933"/>
+                <w:kern w:val="2"/>
+                <w:sz w:val="20"/>
+                <w:szCs w:val="20"/>
+                <w:lang w:val="en-US" w:eastAsia="zh-CN" w:bidi="hi-IN"/>
+              </w:rPr>
+              <w:t>mfarea1</w:t>
+            </w:r>
+            <w:r>
+              <w:rPr>
+                <w:rFonts w:eastAsia="NSimSun" w:cs="Arial"/>
+                <w:kern w:val="2"/>
+                <w:sz w:val="20"/>
+                <w:szCs w:val="20"/>
+                <w:lang w:val="en-US" w:eastAsia="zh-CN" w:bidi="hi-IN"/>
+              </w:rPr>
+              <w:t>,</w:t>
+            </w:r>
+            <w:r>
+              <w:rPr>
+                <w:rFonts w:eastAsia="NSimSun" w:cs="Arial"/>
+                <w:b/>
+                <w:bCs/>
+                <w:color w:val="00A933"/>
+                <w:kern w:val="2"/>
+                <w:sz w:val="20"/>
+                <w:szCs w:val="20"/>
+                <w:lang w:val="en-US" w:eastAsia="zh-CN" w:bidi="hi-IN"/>
+              </w:rPr>
+              <w:t>mfalt1</w:t>
+            </w:r>
+          </w:p>
+        </w:tc>
+        <w:tc>
+          <w:tcPr>
+            <w:tcW w:w="4761" w:type="dxa"/>
+            <w:tcBorders/>
+          </w:tcPr>
+          <w:p>
+            <w:pPr>
+              <w:pStyle w:val="Normal"/>
+              <w:widowControl w:val="false"/>
+              <w:suppressAutoHyphens w:val="true"/>
+              <w:spacing w:before="0" w:after="0"/>
+              <w:jc w:val="left"/>
+              <w:rPr>
+                <w:sz w:val="22"/>
+                <w:szCs w:val="22"/>
+                <w:lang w:val="en-US"/>
+              </w:rPr>
+            </w:pPr>
+            <w:r>
+              <w:rPr>
+                <w:rFonts w:eastAsia="NSimSun" w:cs="Arial"/>
+                <w:kern w:val="2"/>
+                <w:sz w:val="22"/>
+                <w:szCs w:val="22"/>
+                <w:lang w:val="en-US" w:eastAsia="zh-CN" w:bidi="hi-IN"/>
+              </w:rPr>
+              <w:t>Activates a list of triggers when all of the dialogs, warnings and failures have been triggered in a list.</w:t>
+            </w:r>
+          </w:p>
+        </w:tc>
+      </w:tr>
+      <w:tr>
+        <w:trPr/>
+        <w:tc>
+          <w:tcPr>
+            <w:tcW w:w="5040" w:type="dxa"/>
+            <w:tcBorders/>
+          </w:tcPr>
+          <w:p>
+            <w:pPr>
+              <w:pStyle w:val="Normal"/>
+              <w:widowControl w:val="false"/>
+              <w:suppressAutoHyphens w:val="true"/>
+              <w:spacing w:before="0" w:after="0"/>
+              <w:jc w:val="left"/>
+              <w:rPr>
+                <w:b/>
+                <w:b/>
+                <w:bCs/>
+                <w:sz w:val="22"/>
+                <w:szCs w:val="22"/>
+                <w:lang w:val="en-US"/>
+              </w:rPr>
+            </w:pPr>
+            <w:r>
+              <w:rPr>
+                <w:rFonts w:eastAsia="NSimSun" w:cs="Arial"/>
+                <w:b/>
+                <w:bCs/>
+                <w:kern w:val="2"/>
+                <w:sz w:val="20"/>
+                <w:szCs w:val="20"/>
+                <w:lang w:val="en-US" w:eastAsia="zh-CN" w:bidi="hi-IN"/>
+              </w:rPr>
+              <w:t>counterDeactivateTriggers</w:t>
+            </w:r>
+            <w:r>
+              <w:rPr>
+                <w:rFonts w:eastAsia="NSimSun" w:cs="Arial"/>
+                <w:kern w:val="2"/>
+                <w:sz w:val="20"/>
+                <w:szCs w:val="20"/>
+                <w:lang w:val="en-US" w:eastAsia="zh-CN" w:bidi="hi-IN"/>
+              </w:rPr>
+              <w:t>=</w:t>
+            </w:r>
+            <w:r>
+              <w:rPr>
+                <w:rFonts w:eastAsia="NSimSun" w:cs="Arial"/>
+                <w:b/>
+                <w:bCs/>
+                <w:color w:val="00A933"/>
+                <w:kern w:val="2"/>
+                <w:sz w:val="20"/>
+                <w:szCs w:val="20"/>
+                <w:lang w:val="en-US" w:eastAsia="zh-CN" w:bidi="hi-IN"/>
+              </w:rPr>
+              <w:t>de3</w:t>
+            </w:r>
+            <w:r>
+              <w:rPr>
+                <w:rFonts w:eastAsia="NSimSun" w:cs="Arial"/>
+                <w:kern w:val="2"/>
+                <w:sz w:val="20"/>
+                <w:szCs w:val="20"/>
+                <w:lang w:val="en-US" w:eastAsia="zh-CN" w:bidi="hi-IN"/>
+              </w:rPr>
+              <w:t>,</w:t>
+            </w:r>
+            <w:r>
+              <w:rPr>
+                <w:rFonts w:eastAsia="NSimSun" w:cs="Arial"/>
+                <w:b/>
+                <w:bCs/>
+                <w:color w:val="00A933"/>
+                <w:kern w:val="2"/>
+                <w:sz w:val="20"/>
+                <w:szCs w:val="20"/>
+                <w:lang w:val="en-US" w:eastAsia="zh-CN" w:bidi="hi-IN"/>
+              </w:rPr>
+              <w:t>de4</w:t>
+            </w:r>
+            <w:r>
+              <w:rPr>
+                <w:rFonts w:eastAsia="NSimSun" w:cs="Arial"/>
+                <w:kern w:val="2"/>
+                <w:sz w:val="20"/>
+                <w:szCs w:val="20"/>
+                <w:lang w:val="en-US" w:eastAsia="zh-CN" w:bidi="hi-IN"/>
+              </w:rPr>
+              <w:t>#</w:t>
+            </w:r>
+            <w:r>
+              <w:rPr>
+                <w:rFonts w:eastAsia="NSimSun" w:cs="Arial"/>
+                <w:b/>
+                <w:bCs/>
+                <w:color w:val="00A933"/>
+                <w:kern w:val="2"/>
+                <w:sz w:val="20"/>
+                <w:szCs w:val="20"/>
+                <w:lang w:val="en-US" w:eastAsia="zh-CN" w:bidi="hi-IN"/>
+              </w:rPr>
+              <w:t>mfarea2</w:t>
+            </w:r>
+            <w:r>
+              <w:rPr>
+                <w:rFonts w:eastAsia="NSimSun" w:cs="Arial"/>
+                <w:kern w:val="2"/>
+                <w:sz w:val="20"/>
+                <w:szCs w:val="20"/>
+                <w:lang w:val="en-US" w:eastAsia="zh-CN" w:bidi="hi-IN"/>
+              </w:rPr>
               <w:t>#play.wav</w:t>
             </w:r>
           </w:p>
         </w:tc>
         <w:tc>
           <w:tcPr>
-            <w:tcW w:w="4762" w:type="dxa"/>
+            <w:tcW w:w="4761" w:type="dxa"/>
             <w:tcBorders/>
           </w:tcPr>
           <w:p>
@@ -9913,7 +9969,9 @@
         </w:rPr>
       </w:pPr>
       <w:r>
-        <w:rPr/>
+        <w:rPr>
+          <w:lang w:val="en-US"/>
+        </w:rPr>
       </w:r>
     </w:p>
     <w:p>
@@ -9924,7 +9982,9 @@
         </w:rPr>
       </w:pPr>
       <w:r>
-        <w:rPr/>
+        <w:rPr>
+          <w:lang w:val="en-US"/>
+        </w:rPr>
       </w:r>
     </w:p>
     <w:p>
@@ -10232,19 +10292,6 @@
       <w:pPr>
         <w:pStyle w:val="Normal"/>
         <w:rPr>
-          <w:lang w:val="en-US"/>
-        </w:rPr>
-      </w:pPr>
-      <w:r>
-        <w:rPr>
-          <w:lang w:val="en-US"/>
-        </w:rPr>
-      </w:r>
-    </w:p>
-    <w:p>
-      <w:pPr>
-        <w:pStyle w:val="Normal"/>
-        <w:rPr>
           <w:b/>
           <w:b/>
           <w:bCs/>
@@ -10406,18 +10453,9 @@
         </w:rPr>
       </w:pPr>
       <w:r>
-        <w:rPr/>
-      </w:r>
-    </w:p>
-    <w:p>
-      <w:pPr>
-        <w:pStyle w:val="Normal"/>
-        <w:rPr>
-          <w:lang w:val="en-US"/>
-        </w:rPr>
-      </w:pPr>
-      <w:r>
-        <w:rPr/>
+        <w:rPr>
+          <w:lang w:val="en-US"/>
+        </w:rPr>
       </w:r>
     </w:p>
     <w:p>
@@ -10619,25 +10657,7 @@
           <w:color w:val="auto"/>
           <w:lang w:val="en-US"/>
         </w:rPr>
-        <w:t xml:space="preserve">=Now </w:t>
-      </w:r>
-      <w:r>
-        <w:rPr>
-          <w:b w:val="false"/>
-          <w:bCs w:val="false"/>
-          <w:color w:val="auto"/>
-          <w:lang w:val="en-US"/>
-        </w:rPr>
-        <w:t xml:space="preserve">the </w:t>
-      </w:r>
-      <w:r>
-        <w:rPr>
-          <w:b w:val="false"/>
-          <w:bCs w:val="false"/>
-          <w:color w:val="auto"/>
-          <w:lang w:val="en-US"/>
-        </w:rPr>
-        <w:t>blue car should disappear.#N49° 40' 56.57",E18° 28' 45.46"#0.000#4000.000#4000.000#8000.000#0.000</w:t>
+        <w:t>=Now the blue car should disappear.#N49° 40' 56.57",E18° 28' 45.46"#0.000#4000.000#4000.000#8000.000#0.000</w:t>
       </w:r>
     </w:p>
     <w:p>
@@ -10704,7 +10724,9 @@
         </w:rPr>
       </w:pPr>
       <w:r>
-        <w:rPr/>
+        <w:rPr>
+          <w:lang w:val="en-US"/>
+        </w:rPr>
       </w:r>
     </w:p>
     <w:p>
@@ -10758,11 +10780,15 @@
               <w:pStyle w:val="Normal"/>
               <w:widowControl w:val="false"/>
               <w:rPr>
-                <w:lang w:val="en-US"/>
-              </w:rPr>
-            </w:pPr>
-            <w:r>
-              <w:rPr>
+                <w:sz w:val="22"/>
+                <w:szCs w:val="22"/>
+                <w:lang w:val="en-US"/>
+              </w:rPr>
+            </w:pPr>
+            <w:r>
+              <w:rPr>
+                <w:sz w:val="22"/>
+                <w:szCs w:val="22"/>
                 <w:lang w:val="en-US"/>
               </w:rPr>
               <w:t>.\WeatherPresets\BrokenClouds.WPR</w:t>
@@ -10784,11 +10810,15 @@
               <w:pStyle w:val="Normal"/>
               <w:widowControl w:val="false"/>
               <w:rPr>
-                <w:lang w:val="en-US"/>
-              </w:rPr>
-            </w:pPr>
-            <w:r>
-              <w:rPr>
+                <w:sz w:val="22"/>
+                <w:szCs w:val="22"/>
+                <w:lang w:val="en-US"/>
+              </w:rPr>
+            </w:pPr>
+            <w:r>
+              <w:rPr>
+                <w:sz w:val="22"/>
+                <w:szCs w:val="22"/>
                 <w:lang w:val="en-US"/>
               </w:rPr>
               <w:t>.\WeatherPresets\Rain.WPR</w:t>
@@ -10811,11 +10841,15 @@
               <w:pStyle w:val="Normal"/>
               <w:widowControl w:val="false"/>
               <w:rPr>
-                <w:lang w:val="en-US"/>
-              </w:rPr>
-            </w:pPr>
-            <w:r>
-              <w:rPr>
+                <w:sz w:val="22"/>
+                <w:szCs w:val="22"/>
+                <w:lang w:val="en-US"/>
+              </w:rPr>
+            </w:pPr>
+            <w:r>
+              <w:rPr>
+                <w:sz w:val="22"/>
+                <w:szCs w:val="22"/>
                 <w:lang w:val="en-US"/>
               </w:rPr>
               <w:t>.\WeatherPresets\ClearSky.WPR</w:t>
@@ -10836,11 +10870,15 @@
               <w:pStyle w:val="Normal"/>
               <w:widowControl w:val="false"/>
               <w:rPr>
-                <w:lang w:val="en-US"/>
-              </w:rPr>
-            </w:pPr>
-            <w:r>
-              <w:rPr>
+                <w:sz w:val="22"/>
+                <w:szCs w:val="22"/>
+                <w:lang w:val="en-US"/>
+              </w:rPr>
+            </w:pPr>
+            <w:r>
+              <w:rPr>
+                <w:sz w:val="22"/>
+                <w:szCs w:val="22"/>
                 <w:lang w:val="en-US"/>
               </w:rPr>
               <w:t>.\WeatherPresets\ScatteredClouds.WPR</w:t>
@@ -10863,11 +10901,15 @@
               <w:pStyle w:val="Normal"/>
               <w:widowControl w:val="false"/>
               <w:rPr>
-                <w:lang w:val="en-US"/>
-              </w:rPr>
-            </w:pPr>
-            <w:r>
-              <w:rPr>
+                <w:sz w:val="22"/>
+                <w:szCs w:val="22"/>
+                <w:lang w:val="en-US"/>
+              </w:rPr>
+            </w:pPr>
+            <w:r>
+              <w:rPr>
+                <w:sz w:val="22"/>
+                <w:szCs w:val="22"/>
                 <w:lang w:val="en-US"/>
               </w:rPr>
               <w:t>.\WeatherPresets\FewClouds.WPR</w:t>
@@ -10888,11 +10930,15 @@
               <w:pStyle w:val="Normal"/>
               <w:widowControl w:val="false"/>
               <w:rPr>
-                <w:lang w:val="en-US"/>
-              </w:rPr>
-            </w:pPr>
-            <w:r>
-              <w:rPr>
+                <w:sz w:val="22"/>
+                <w:szCs w:val="22"/>
+                <w:lang w:val="en-US"/>
+              </w:rPr>
+            </w:pPr>
+            <w:r>
+              <w:rPr>
+                <w:sz w:val="22"/>
+                <w:szCs w:val="22"/>
                 <w:lang w:val="en-US"/>
               </w:rPr>
               <w:t>.\WeatherPresets\Snow.WPR</w:t>
@@ -10915,11 +10961,15 @@
               <w:pStyle w:val="Normal"/>
               <w:widowControl w:val="false"/>
               <w:rPr>
-                <w:lang w:val="en-US"/>
-              </w:rPr>
-            </w:pPr>
-            <w:r>
-              <w:rPr>
+                <w:sz w:val="22"/>
+                <w:szCs w:val="22"/>
+                <w:lang w:val="en-US"/>
+              </w:rPr>
+            </w:pPr>
+            <w:r>
+              <w:rPr>
+                <w:sz w:val="22"/>
+                <w:szCs w:val="22"/>
                 <w:lang w:val="en-US"/>
               </w:rPr>
               <w:t>.\WeatherPresets\HighLevelClouds.WPR</w:t>
@@ -10940,11 +10990,15 @@
               <w:pStyle w:val="Normal"/>
               <w:widowControl w:val="false"/>
               <w:rPr>
-                <w:lang w:val="en-US"/>
-              </w:rPr>
-            </w:pPr>
-            <w:r>
-              <w:rPr>
+                <w:sz w:val="22"/>
+                <w:szCs w:val="22"/>
+                <w:lang w:val="en-US"/>
+              </w:rPr>
+            </w:pPr>
+            <w:r>
+              <w:rPr>
+                <w:sz w:val="22"/>
+                <w:szCs w:val="22"/>
                 <w:lang w:val="en-US"/>
               </w:rPr>
               <w:t>.\WeatherPresets\Storm.WPR</w:t>
@@ -10967,11 +11021,15 @@
               <w:pStyle w:val="Normal"/>
               <w:widowControl w:val="false"/>
               <w:rPr>
-                <w:lang w:val="en-US"/>
-              </w:rPr>
-            </w:pPr>
-            <w:r>
-              <w:rPr>
+                <w:sz w:val="22"/>
+                <w:szCs w:val="22"/>
+                <w:lang w:val="en-US"/>
+              </w:rPr>
+            </w:pPr>
+            <w:r>
+              <w:rPr>
+                <w:sz w:val="22"/>
+                <w:szCs w:val="22"/>
                 <w:lang w:val="en-US"/>
               </w:rPr>
               <w:t>.\WeatherPresets\Overcast.WPR</w:t>
@@ -10992,11 +11050,15 @@
               <w:pStyle w:val="Normal"/>
               <w:widowControl w:val="false"/>
               <w:rPr>
-                <w:lang w:val="en-US"/>
-              </w:rPr>
-            </w:pPr>
-            <w:r>
-              <w:rPr>
+                <w:sz w:val="22"/>
+                <w:szCs w:val="22"/>
+                <w:lang w:val="en-US"/>
+              </w:rPr>
+            </w:pPr>
+            <w:r>
+              <w:rPr>
+                <w:sz w:val="22"/>
+                <w:szCs w:val="22"/>
                 <w:lang w:val="en-US"/>
               </w:rPr>
             </w:r>
@@ -12707,6 +12769,7 @@
             </w:pPr>
             <w:r>
               <w:rPr>
+                <w:sz w:val="24"/>
                 <w:lang w:val="en-US"/>
               </w:rPr>
             </w:r>
@@ -14146,6 +14209,7 @@
             </w:pPr>
             <w:r>
               <w:rPr>
+                <w:sz w:val="24"/>
                 <w:lang w:val="en-US"/>
               </w:rPr>
             </w:r>
@@ -14228,6 +14292,7 @@
             </w:pPr>
             <w:r>
               <w:rPr>
+                <w:sz w:val="24"/>
                 <w:lang w:val="en-US"/>
               </w:rPr>
             </w:r>
@@ -15717,7 +15782,7 @@
                 <w:szCs w:val="24"/>
                 <w:lang w:val="en-US" w:eastAsia="zh-CN" w:bidi="hi-IN"/>
               </w:rPr>
-              <w:t xml:space="preserve">Waypoint info </w:t>
+              <w:t>Waypoint info</w:t>
             </w:r>
           </w:p>
           <w:p>
@@ -15747,7 +15812,7 @@
                 <w:lang w:val="en-US" w:eastAsia="zh-CN" w:bidi="hi-IN"/>
               </w:rPr>
               <w:tab/>
-              <w:t xml:space="preserve">estimated knots, </w:t>
+              <w:t>estimated knots,</w:t>
             </w:r>
           </w:p>
           <w:p>
@@ -15777,7 +15842,7 @@
                 <w:lang w:val="en-US" w:eastAsia="zh-CN" w:bidi="hi-IN"/>
               </w:rPr>
               <w:tab/>
-              <w:t xml:space="preserve">actual knots, </w:t>
+              <w:t>actual knots,</w:t>
             </w:r>
           </w:p>
           <w:p>
@@ -15807,7 +15872,7 @@
                 <w:lang w:val="en-US" w:eastAsia="zh-CN" w:bidi="hi-IN"/>
               </w:rPr>
               <w:tab/>
-              <w:t xml:space="preserve">height in meters, </w:t>
+              <w:t>height in meters,</w:t>
             </w:r>
           </w:p>
           <w:p>
@@ -15837,7 +15902,7 @@
                 <w:lang w:val="en-US" w:eastAsia="zh-CN" w:bidi="hi-IN"/>
               </w:rPr>
               <w:tab/>
-              <w:t xml:space="preserve">actual time enroute, </w:t>
+              <w:t>actual time enroute,</w:t>
             </w:r>
           </w:p>
           <w:p>
@@ -15867,7 +15932,7 @@
                 <w:lang w:val="en-US" w:eastAsia="zh-CN" w:bidi="hi-IN"/>
               </w:rPr>
               <w:tab/>
-              <w:t xml:space="preserve">estimated time of arrival, </w:t>
+              <w:t>estimated time of arrival,</w:t>
             </w:r>
           </w:p>
           <w:p>
@@ -15897,7 +15962,7 @@
                 <w:lang w:val="en-US" w:eastAsia="zh-CN" w:bidi="hi-IN"/>
               </w:rPr>
               <w:tab/>
-              <w:t xml:space="preserve">fuel remaining when arrived, </w:t>
+              <w:t>fuel remaining when arrived,</w:t>
             </w:r>
           </w:p>
           <w:p>
@@ -15927,7 +15992,7 @@
                 <w:lang w:val="en-US" w:eastAsia="zh-CN" w:bidi="hi-IN"/>
               </w:rPr>
               <w:tab/>
-              <w:t xml:space="preserve">estimate of fuel required for the leg, </w:t>
+              <w:t>estimate of fuel required for the leg,</w:t>
             </w:r>
           </w:p>
           <w:p>
@@ -15957,7 +16022,7 @@
                 <w:lang w:val="en-US" w:eastAsia="zh-CN" w:bidi="hi-IN"/>
               </w:rPr>
               <w:tab/>
-              <w:t xml:space="preserve">actual fuel used for the leg. </w:t>
+              <w:t>actual fuel used for the leg.</w:t>
             </w:r>
           </w:p>
           <w:p>
@@ -16931,7 +16996,7 @@
                 <w:szCs w:val="22"/>
                 <w:lang w:val="en-US" w:eastAsia="zh-CN" w:bidi="hi-IN"/>
               </w:rPr>
-              <w:t xml:space="preserve">missionType=landing         </w:t>
+              <w:t>missionType=landing</w:t>
             </w:r>
           </w:p>
         </w:tc>
@@ -17026,7 +17091,7 @@
                 <w:szCs w:val="22"/>
                 <w:lang w:val="en-US" w:eastAsia="zh-CN" w:bidi="hi-IN"/>
               </w:rPr>
-              <w:t xml:space="preserve">challengeType=Epic         </w:t>
+              <w:t>challengeType=Epic</w:t>
             </w:r>
           </w:p>
         </w:tc>
@@ -17121,7 +17186,7 @@
                 <w:szCs w:val="22"/>
                 <w:lang w:val="en-US" w:eastAsia="zh-CN" w:bidi="hi-IN"/>
               </w:rPr>
-              <w:t xml:space="preserve">velocity=100                </w:t>
+              <w:t>velocity=100</w:t>
             </w:r>
           </w:p>
         </w:tc>
@@ -17220,7 +17285,7 @@
                 <w:szCs w:val="22"/>
                 <w:lang w:val="en-US" w:eastAsia="zh-CN" w:bidi="hi-IN"/>
               </w:rPr>
-              <w:t xml:space="preserve">flapsHandle=050.00          </w:t>
+              <w:t>flapsHandle=050.00</w:t>
             </w:r>
           </w:p>
         </w:tc>
@@ -17331,7 +17396,7 @@
                 <w:szCs w:val="22"/>
                 <w:lang w:val="en-US" w:eastAsia="zh-CN" w:bidi="hi-IN"/>
               </w:rPr>
-              <w:t xml:space="preserve">leftFlap=050.00             </w:t>
+              <w:t>leftFlap=050.00</w:t>
             </w:r>
           </w:p>
         </w:tc>
@@ -17470,7 +17535,7 @@
                 <w:szCs w:val="22"/>
                 <w:lang w:val="en-US" w:eastAsia="zh-CN" w:bidi="hi-IN"/>
               </w:rPr>
-              <w:t xml:space="preserve">rightFlap=050.00           </w:t>
+              <w:t>rightFlap=050.00</w:t>
             </w:r>
           </w:p>
         </w:tc>
@@ -17516,7 +17581,7 @@
                 <w:szCs w:val="20"/>
                 <w:lang w:val="en-US" w:eastAsia="zh-CN" w:bidi="hi-IN"/>
               </w:rPr>
-              <w:t xml:space="preserve"> Percentage of maximum flap position of right flaps. </w:t>
+              <w:t xml:space="preserve"> Percentage of maximum flap position of right flaps.</w:t>
             </w:r>
           </w:p>
           <w:p>
@@ -17609,7 +17674,7 @@
                 <w:szCs w:val="22"/>
                 <w:lang w:val="en-US" w:eastAsia="zh-CN" w:bidi="hi-IN"/>
               </w:rPr>
-              <w:t xml:space="preserve">elevatorTrim=050.00         </w:t>
+              <w:t>elevatorTrim=050.00</w:t>
             </w:r>
           </w:p>
         </w:tc>
@@ -17722,7 +17787,7 @@
                 <w:szCs w:val="22"/>
                 <w:lang w:val="en-US" w:eastAsia="zh-CN" w:bidi="hi-IN"/>
               </w:rPr>
-              <w:t xml:space="preserve">noGear=True                 </w:t>
+              <w:t>noGear=True</w:t>
             </w:r>
           </w:p>
         </w:tc>
@@ -18262,7 +18327,7 @@
             </w:pPr>
             <w:r>
               <w:rPr>
-                <w:sz w:val="20"/>
+                <w:sz w:val="24"/>
                 <w:szCs w:val="20"/>
                 <w:lang w:val="en-US"/>
               </w:rPr>
@@ -19722,7 +19787,7 @@
               <w:rPr>
                 <w:lang w:val="en-US"/>
               </w:rPr>
-              <w:t xml:space="preserve">=text/wav[|subtitles]#coordinate#heading#length#width#height  (length/width/height in meters) </w:t>
+              <w:t>=text/wav[|subtitles]#coordinate#heading#length#width#height  (length/width/height in meters)</w:t>
             </w:r>
           </w:p>
         </w:tc>
@@ -19783,7 +19848,7 @@
               <w:rPr>
                 <w:lang w:val="en-US"/>
               </w:rPr>
-              <w:t xml:space="preserve">=text/wav[|subtitles]#coordinate#heading#length#width#height#delay  (length/width/height in meters) </w:t>
+              <w:t>=text/wav[|subtitles]#coordinate#heading#length#width#height#delay  (length/width/height in meters)</w:t>
             </w:r>
           </w:p>
         </w:tc>
@@ -23552,13 +23617,7 @@
               <w:rPr>
                 <w:lang w:val="en-US"/>
               </w:rPr>
-              <w:t xml:space="preserve">=mdlGUID#coordinate#altitude#heading#scale  </w:t>
-            </w:r>
-            <w:r>
-              <w:rPr>
-                <w:lang w:val="en-US"/>
-              </w:rPr>
-              <w:t>(in feet)</w:t>
+              <w:t>=mdlGUID#coordinate#altitude#heading#scale  (in feet)</w:t>
             </w:r>
           </w:p>
         </w:tc>
@@ -23616,42 +23675,35 @@
               <w:rPr>
                 <w:b/>
                 <w:bCs/>
+                <w:lang w:val="en-US"/>
+              </w:rPr>
+              <w:t>libraryObject</w:t>
+            </w:r>
+            <w:r>
+              <w:rPr>
+                <w:lang w:val="en-US"/>
+              </w:rPr>
+              <w:t>=mdlGUID#coordinate#altitude#heading#scale</w:t>
+            </w:r>
+            <w:r>
+              <w:rPr>
+                <w:lang w:val="en-US"/>
+              </w:rPr>
+              <w:t>#</w:t>
+            </w:r>
+            <w:r>
+              <w:rPr>
                 <w:sz w:val="24"/>
                 <w:szCs w:val="24"/>
                 <w:lang w:val="en-US"/>
               </w:rPr>
-              <w:t>deactivate</w:t>
-            </w:r>
-            <w:r>
-              <w:rPr>
-                <w:rFonts w:eastAsia="NSimSun" w:cs="Arial"/>
-                <w:b/>
-                <w:bCs/>
-                <w:color w:val="auto"/>
-                <w:kern w:val="2"/>
-                <w:sz w:val="24"/>
-                <w:szCs w:val="24"/>
-                <w:lang w:val="en-US" w:eastAsia="zh-CN" w:bidi="hi-IN"/>
-              </w:rPr>
-              <w:t>Dialogs</w:t>
-            </w:r>
-            <w:r>
-              <w:rPr>
-                <w:b/>
-                <w:bCs/>
-                <w:sz w:val="24"/>
-                <w:szCs w:val="24"/>
-                <w:lang w:val="en-US"/>
-              </w:rPr>
-              <w:t>AtStart</w:t>
-            </w:r>
-            <w:r>
-              <w:rPr>
-                <w:sz w:val="24"/>
-                <w:szCs w:val="24"/>
-                <w:lang w:val="en-US"/>
-              </w:rPr>
-              <w:t>=[True/False]</w:t>
+              <w:t>[True/False]</w:t>
+            </w:r>
+            <w:r>
+              <w:rPr>
+                <w:lang w:val="en-US"/>
+              </w:rPr>
+              <w:t xml:space="preserve">  (in feet)</w:t>
             </w:r>
           </w:p>
         </w:tc>
@@ -23677,6 +23729,7 @@
               <w:rPr>
                 <w:lang w:val="en-US"/>
               </w:rPr>
+              <w:t>x</w:t>
             </w:r>
           </w:p>
         </w:tc>
@@ -23725,7 +23778,7 @@
                 <w:szCs w:val="24"/>
                 <w:lang w:val="en-US" w:eastAsia="zh-CN" w:bidi="hi-IN"/>
               </w:rPr>
-              <w:t>Warnings</w:t>
+              <w:t>Dialogs</w:t>
             </w:r>
             <w:r>
               <w:rPr>
@@ -23804,7 +23857,30 @@
                 <w:szCs w:val="24"/>
                 <w:lang w:val="en-US"/>
               </w:rPr>
-              <w:t>deactivateFailuresAtStart</w:t>
+              <w:t>deactivate</w:t>
+            </w:r>
+            <w:r>
+              <w:rPr>
+                <w:rFonts w:eastAsia="NSimSun" w:cs="Arial"/>
+                <w:b/>
+                <w:bCs/>
+                <w:color w:val="auto"/>
+                <w:kern w:val="2"/>
+                <w:sz w:val="24"/>
+                <w:szCs w:val="24"/>
+                <w:lang w:val="en-US" w:eastAsia="zh-CN" w:bidi="hi-IN"/>
+              </w:rPr>
+              <w:t>Warnings</w:t>
+            </w:r>
+            <w:r>
+              <w:rPr>
+                <w:b/>
+                <w:bCs/>
+                <w:sz w:val="24"/>
+                <w:szCs w:val="24"/>
+                <w:lang w:val="en-US"/>
+              </w:rPr>
+              <w:t>AtStart</w:t>
             </w:r>
             <w:r>
               <w:rPr>
@@ -23873,7 +23949,7 @@
                 <w:szCs w:val="24"/>
                 <w:lang w:val="en-US"/>
               </w:rPr>
-              <w:t>deactivateMissionFailuresAtStart</w:t>
+              <w:t>deactivateFailuresAtStart</w:t>
             </w:r>
             <w:r>
               <w:rPr>
@@ -23938,12 +24014,16 @@
               <w:rPr>
                 <w:b/>
                 <w:bCs/>
-                <w:lang w:val="en-US"/>
-              </w:rPr>
-              <w:t>deactivateLibObjsAtStart</w:t>
-            </w:r>
-            <w:r>
-              <w:rPr>
+                <w:sz w:val="24"/>
+                <w:szCs w:val="24"/>
+                <w:lang w:val="en-US"/>
+              </w:rPr>
+              <w:t>deactivateMissionFailuresAtStart</w:t>
+            </w:r>
+            <w:r>
+              <w:rPr>
+                <w:sz w:val="24"/>
+                <w:szCs w:val="24"/>
                 <w:lang w:val="en-US"/>
               </w:rPr>
               <w:t>=[True/False]</w:t>
@@ -23976,6 +24056,71 @@
           </w:p>
         </w:tc>
       </w:tr>
+      <w:tr>
+        <w:trPr/>
+        <w:tc>
+          <w:tcPr>
+            <w:tcW w:w="8626" w:type="dxa"/>
+            <w:tcBorders>
+              <w:left w:val="single" w:sz="2" w:space="0" w:color="000000"/>
+              <w:bottom w:val="single" w:sz="2" w:space="0" w:color="000000"/>
+            </w:tcBorders>
+          </w:tcPr>
+          <w:p>
+            <w:pPr>
+              <w:pStyle w:val="Normal"/>
+              <w:widowControl w:val="false"/>
+              <w:suppressAutoHyphens w:val="true"/>
+              <w:spacing w:before="0" w:after="0"/>
+              <w:jc w:val="left"/>
+              <w:rPr>
+                <w:sz w:val="24"/>
+                <w:szCs w:val="24"/>
+                <w:lang w:val="en-US"/>
+              </w:rPr>
+            </w:pPr>
+            <w:r>
+              <w:rPr>
+                <w:b/>
+                <w:bCs/>
+                <w:lang w:val="en-US"/>
+              </w:rPr>
+              <w:t>deactivateLibObjsAtStart</w:t>
+            </w:r>
+            <w:r>
+              <w:rPr>
+                <w:lang w:val="en-US"/>
+              </w:rPr>
+              <w:t>=[True/False]</w:t>
+            </w:r>
+          </w:p>
+        </w:tc>
+        <w:tc>
+          <w:tcPr>
+            <w:tcW w:w="1011" w:type="dxa"/>
+            <w:tcBorders>
+              <w:left w:val="single" w:sz="2" w:space="0" w:color="000000"/>
+              <w:bottom w:val="single" w:sz="2" w:space="0" w:color="000000"/>
+              <w:right w:val="single" w:sz="2" w:space="0" w:color="000000"/>
+            </w:tcBorders>
+          </w:tcPr>
+          <w:p>
+            <w:pPr>
+              <w:pStyle w:val="Normal"/>
+              <w:widowControl w:val="false"/>
+              <w:jc w:val="center"/>
+              <w:rPr>
+                <w:lang w:val="en-US"/>
+              </w:rPr>
+            </w:pPr>
+            <w:r>
+              <w:rPr>
+                <w:lang w:val="en-US"/>
+              </w:rPr>
+            </w:r>
+          </w:p>
+        </w:tc>
+      </w:tr>
     </w:tbl>
     <w:p>
       <w:pPr>
@@ -23985,7 +24130,9 @@
         </w:rPr>
       </w:pPr>
       <w:r>
-        <w:rPr/>
+        <w:rPr>
+          <w:lang w:val="en-US"/>
+        </w:rPr>
       </w:r>
     </w:p>
     <w:p>
@@ -24237,12 +24384,6 @@
                 <w:lang w:val="en-US"/>
               </w:rPr>
               <w:t>comma-separated list of reference names</w:t>
-            </w:r>
-            <w:r>
-              <w:rPr>
-                <w:lang w:val="en-US"/>
-              </w:rPr>
-              <w:t xml:space="preserve"> </w:t>
             </w:r>
           </w:p>
         </w:tc>
@@ -26508,20 +26649,6 @@
       <w:szCs w:val="32"/>
     </w:rPr>
   </w:style>
-  <w:style w:type="paragraph" w:styleId="Innehllsfrteckningrubrik">
-    <w:name w:val="TOA Heading"/>
-    <w:basedOn w:val="Sakregisterrubrik"/>
-    <w:pPr>
-      <w:suppressLineNumbers/>
-      <w:ind w:left="0" w:hanging="0"/>
-    </w:pPr>
-    <w:rPr>
-      <w:b/>
-      <w:bCs/>
-      <w:sz w:val="32"/>
-      <w:szCs w:val="32"/>
-    </w:rPr>
-  </w:style>
   <w:style w:type="numbering" w:styleId="NoList" w:default="1">
     <w:name w:val="No List"/>
     <w:uiPriority w:val="99"/>

</xml_diff>

<commit_message>
Added the navlogImageSize field
</commit_message>
<xml_diff>
--- a/BushMissionGen/README.docx
+++ b/BushMissionGen/README.docx
@@ -378,7 +378,7 @@
       <w:sdtContent>
         <w:p>
           <w:pPr>
-            <w:pStyle w:val="Innehllsfrteckningrubrik"/>
+            <w:pStyle w:val="TOAHeading1"/>
             <w:suppressLineNumbers/>
             <w:ind w:left="0" w:hanging="0"/>
             <w:rPr>
@@ -411,6 +411,7 @@
             <w:rPr>
               <w:webHidden/>
               <w:rStyle w:val="Frteckningslnk"/>
+              <w:vanish w:val="false"/>
             </w:rPr>
             <w:instrText> TOC \z \o "1-3" \u \h</w:instrText>
           </w:r>
@@ -418,6 +419,7 @@
             <w:rPr>
               <w:webHidden/>
               <w:rStyle w:val="Frteckningslnk"/>
+              <w:vanish w:val="false"/>
             </w:rPr>
             <w:fldChar w:fldCharType="separate"/>
           </w:r>
@@ -426,6 +428,7 @@
               <w:rPr>
                 <w:webHidden/>
                 <w:rStyle w:val="Frteckningslnk"/>
+                <w:vanish w:val="false"/>
               </w:rPr>
               <w:t xml:space="preserve">​ </w:t>
             </w:r>
@@ -453,6 +456,7 @@
               <w:rPr>
                 <w:webHidden/>
                 <w:rStyle w:val="Frteckningslnk"/>
+                <w:vanish w:val="false"/>
               </w:rPr>
               <w:t xml:space="preserve">​ </w:t>
             </w:r>
@@ -480,6 +484,7 @@
               <w:rPr>
                 <w:webHidden/>
                 <w:rStyle w:val="Frteckningslnk"/>
+                <w:vanish w:val="false"/>
               </w:rPr>
               <w:t xml:space="preserve">​ </w:t>
             </w:r>
@@ -507,6 +512,7 @@
               <w:rPr>
                 <w:webHidden/>
                 <w:rStyle w:val="Frteckningslnk"/>
+                <w:vanish w:val="false"/>
               </w:rPr>
               <w:t xml:space="preserve">​ </w:t>
             </w:r>
@@ -534,6 +540,7 @@
               <w:rPr>
                 <w:webHidden/>
                 <w:rStyle w:val="Frteckningslnk"/>
+                <w:vanish w:val="false"/>
               </w:rPr>
               <w:t xml:space="preserve">​ </w:t>
             </w:r>
@@ -561,6 +568,7 @@
               <w:rPr>
                 <w:webHidden/>
                 <w:rStyle w:val="Frteckningslnk"/>
+                <w:vanish w:val="false"/>
               </w:rPr>
               <w:t xml:space="preserve">​ </w:t>
             </w:r>
@@ -588,6 +596,7 @@
               <w:rPr>
                 <w:webHidden/>
                 <w:rStyle w:val="Frteckningslnk"/>
+                <w:vanish w:val="false"/>
               </w:rPr>
               <w:t xml:space="preserve">​ </w:t>
             </w:r>
@@ -615,6 +624,7 @@
               <w:rPr>
                 <w:webHidden/>
                 <w:rStyle w:val="Frteckningslnk"/>
+                <w:vanish w:val="false"/>
               </w:rPr>
               <w:t xml:space="preserve">​ </w:t>
             </w:r>
@@ -642,6 +652,7 @@
               <w:rPr>
                 <w:webHidden/>
                 <w:rStyle w:val="Frteckningslnk"/>
+                <w:vanish w:val="false"/>
               </w:rPr>
               <w:t xml:space="preserve">​ </w:t>
             </w:r>
@@ -669,6 +680,7 @@
               <w:rPr>
                 <w:webHidden/>
                 <w:rStyle w:val="Frteckningslnk"/>
+                <w:vanish w:val="false"/>
               </w:rPr>
               <w:t xml:space="preserve">​ </w:t>
             </w:r>
@@ -696,6 +708,7 @@
               <w:rPr>
                 <w:webHidden/>
                 <w:rStyle w:val="Frteckningslnk"/>
+                <w:vanish w:val="false"/>
               </w:rPr>
               <w:t xml:space="preserve">​ </w:t>
             </w:r>
@@ -723,6 +736,7 @@
               <w:rPr>
                 <w:webHidden/>
                 <w:rStyle w:val="Frteckningslnk"/>
+                <w:vanish w:val="false"/>
               </w:rPr>
               <w:t xml:space="preserve">​ </w:t>
             </w:r>
@@ -750,6 +764,7 @@
               <w:rPr>
                 <w:webHidden/>
                 <w:rStyle w:val="Frteckningslnk"/>
+                <w:vanish w:val="false"/>
               </w:rPr>
               <w:t xml:space="preserve">​ </w:t>
             </w:r>
@@ -777,6 +792,7 @@
               <w:rPr>
                 <w:webHidden/>
                 <w:rStyle w:val="Frteckningslnk"/>
+                <w:vanish w:val="false"/>
               </w:rPr>
               <w:t xml:space="preserve">​ </w:t>
             </w:r>
@@ -804,6 +820,7 @@
               <w:rPr>
                 <w:webHidden/>
                 <w:rStyle w:val="Frteckningslnk"/>
+                <w:vanish w:val="false"/>
               </w:rPr>
               <w:t xml:space="preserve">​ </w:t>
             </w:r>
@@ -831,6 +848,7 @@
               <w:rPr>
                 <w:webHidden/>
                 <w:rStyle w:val="Frteckningslnk"/>
+                <w:vanish w:val="false"/>
               </w:rPr>
               <w:t xml:space="preserve">​ </w:t>
             </w:r>
@@ -858,6 +876,7 @@
               <w:rPr>
                 <w:webHidden/>
                 <w:rStyle w:val="Frteckningslnk"/>
+                <w:vanish w:val="false"/>
               </w:rPr>
               <w:t xml:space="preserve">​ </w:t>
             </w:r>
@@ -885,6 +904,7 @@
               <w:rPr>
                 <w:webHidden/>
                 <w:rStyle w:val="Frteckningslnk"/>
+                <w:vanish w:val="false"/>
               </w:rPr>
               <w:t xml:space="preserve">​ </w:t>
             </w:r>
@@ -912,6 +932,7 @@
               <w:rPr>
                 <w:webHidden/>
                 <w:rStyle w:val="Frteckningslnk"/>
+                <w:vanish w:val="false"/>
               </w:rPr>
               <w:t xml:space="preserve">​ </w:t>
             </w:r>
@@ -939,6 +960,7 @@
               <w:rPr>
                 <w:webHidden/>
                 <w:rStyle w:val="Frteckningslnk"/>
+                <w:vanish w:val="false"/>
               </w:rPr>
               <w:t xml:space="preserve">​ </w:t>
             </w:r>
@@ -966,6 +988,7 @@
               <w:rPr>
                 <w:webHidden/>
                 <w:rStyle w:val="Frteckningslnk"/>
+                <w:vanish w:val="false"/>
               </w:rPr>
               <w:t xml:space="preserve">​ </w:t>
             </w:r>
@@ -989,6 +1012,7 @@
               <w:rPr>
                 <w:webHidden/>
                 <w:rStyle w:val="Frteckningslnk"/>
+                <w:vanish w:val="false"/>
               </w:rPr>
               <w:t xml:space="preserve">​ </w:t>
             </w:r>
@@ -1016,6 +1040,7 @@
               <w:rPr>
                 <w:webHidden/>
                 <w:rStyle w:val="Frteckningslnk"/>
+                <w:vanish w:val="false"/>
               </w:rPr>
               <w:t xml:space="preserve">​ </w:t>
             </w:r>
@@ -1039,6 +1064,7 @@
               <w:rPr>
                 <w:webHidden/>
                 <w:rStyle w:val="Frteckningslnk"/>
+                <w:vanish w:val="false"/>
               </w:rPr>
               <w:t xml:space="preserve">​ </w:t>
             </w:r>
@@ -1066,6 +1092,7 @@
               <w:rPr>
                 <w:webHidden/>
                 <w:rStyle w:val="Frteckningslnk"/>
+                <w:vanish w:val="false"/>
               </w:rPr>
               <w:t xml:space="preserve">​ </w:t>
             </w:r>
@@ -1093,6 +1120,7 @@
               <w:rPr>
                 <w:webHidden/>
                 <w:rStyle w:val="Frteckningslnk"/>
+                <w:vanish w:val="false"/>
               </w:rPr>
               <w:t xml:space="preserve">​ </w:t>
             </w:r>
@@ -1123,6 +1151,7 @@
           <w:numId w:val="0"/>
         </w:numPr>
         <w:suppressAutoHyphens w:val="true"/>
+        <w:ind w:left="0" w:hanging="0"/>
         <w:jc w:val="left"/>
         <w:outlineLvl w:val="0"/>
         <w:rPr>
@@ -1130,7 +1159,9 @@
         </w:rPr>
       </w:pPr>
       <w:r>
-        <w:rPr/>
+        <w:rPr>
+          <w:lang w:val="en-US"/>
+        </w:rPr>
       </w:r>
       <w:r>
         <w:br w:type="page"/>
@@ -3012,6 +3043,77 @@
             </w:pPr>
             <w:r>
               <w:rPr>
+                <w:b/>
+                <w:bCs/>
+                <w:sz w:val="22"/>
+                <w:szCs w:val="22"/>
+                <w:lang w:val="en-US"/>
+              </w:rPr>
+              <w:t>navlogImageSize</w:t>
+            </w:r>
+            <w:r>
+              <w:rPr>
+                <w:sz w:val="22"/>
+                <w:szCs w:val="22"/>
+                <w:lang w:val="en-US"/>
+              </w:rPr>
+              <w:t>=789#855</w:t>
+            </w:r>
+          </w:p>
+        </w:tc>
+        <w:tc>
+          <w:tcPr>
+            <w:tcW w:w="4761" w:type="dxa"/>
+            <w:tcBorders/>
+          </w:tcPr>
+          <w:p>
+            <w:pPr>
+              <w:pStyle w:val="Normal"/>
+              <w:widowControl w:val="false"/>
+              <w:suppressAutoHyphens w:val="true"/>
+              <w:spacing w:before="0" w:after="0"/>
+              <w:jc w:val="left"/>
+              <w:rPr>
+                <w:sz w:val="22"/>
+                <w:szCs w:val="22"/>
+                <w:lang w:val="en-US"/>
+              </w:rPr>
+            </w:pPr>
+            <w:r>
+              <w:rPr>
+                <w:sz w:val="22"/>
+                <w:szCs w:val="22"/>
+                <w:lang w:val="en-US"/>
+              </w:rPr>
+              <w:t>Standard size is 1200x800, but this can be overriden by this parameter.</w:t>
+            </w:r>
+          </w:p>
+        </w:tc>
+      </w:tr>
+      <w:tr>
+        <w:trPr/>
+        <w:tc>
+          <w:tcPr>
+            <w:tcW w:w="5040" w:type="dxa"/>
+            <w:tcBorders>
+              <w:top w:val="nil"/>
+            </w:tcBorders>
+          </w:tcPr>
+          <w:p>
+            <w:pPr>
+              <w:pStyle w:val="Normal"/>
+              <w:widowControl w:val="false"/>
+              <w:suppressAutoHyphens w:val="true"/>
+              <w:spacing w:before="0" w:after="0"/>
+              <w:jc w:val="left"/>
+              <w:rPr>
+                <w:sz w:val="22"/>
+                <w:szCs w:val="22"/>
+                <w:lang w:val="en-US"/>
+              </w:rPr>
+            </w:pPr>
+            <w:r>
+              <w:rPr>
                 <w:rFonts w:eastAsia="NSimSun" w:cs="Arial"/>
                 <w:b/>
                 <w:bCs/>
@@ -3037,7 +3139,9 @@
         <w:tc>
           <w:tcPr>
             <w:tcW w:w="4761" w:type="dxa"/>
-            <w:tcBorders/>
+            <w:tcBorders>
+              <w:top w:val="nil"/>
+            </w:tcBorders>
           </w:tcPr>
           <w:p>
             <w:pPr>
@@ -18542,13 +18646,7 @@
         <w:rPr>
           <w:lang w:val="en-US"/>
         </w:rPr>
-        <w:t xml:space="preserve">" field manually to point the plane in the right starting direction in air. </w:t>
-      </w:r>
-      <w:r>
-        <w:rPr>
-          <w:lang w:val="en-US"/>
-        </w:rPr>
-        <w:t>The optional field “</w:t>
+        <w:t>" field manually to point the plane in the right starting direction in air. The optional field “</w:t>
       </w:r>
       <w:r>
         <w:rPr>
@@ -18562,13 +18660,7 @@
         <w:rPr>
           <w:lang w:val="en-US"/>
         </w:rPr>
-        <w:t xml:space="preserve">=” isn´t too bad to set up properly too to ensure a correct flight feeling. </w:t>
-      </w:r>
-      <w:r>
-        <w:rPr>
-          <w:lang w:val="en-US"/>
-        </w:rPr>
-        <w:t>Also, do not start too far away from the landing point, or you will get an error when you load the mission. Create at least one custom waypoint and one airport waypoint.</w:t>
+        <w:t>=” isn´t too bad to set up properly too to ensure a correct flight feeling. Also, do not start too far away from the landing point, or you will get an error when you load the mission. Create at least one custom waypoint and one airport waypoint.</w:t>
       </w:r>
     </w:p>
     <w:p>
@@ -18606,6 +18698,7 @@
           <w:numId w:val="0"/>
         </w:numPr>
         <w:suppressAutoHyphens w:val="true"/>
+        <w:ind w:left="0" w:hanging="0"/>
         <w:jc w:val="left"/>
         <w:outlineLvl w:val="2"/>
         <w:rPr>
@@ -18613,7 +18706,9 @@
         </w:rPr>
       </w:pPr>
       <w:r>
-        <w:rPr/>
+        <w:rPr>
+          <w:lang w:val="en-US"/>
+        </w:rPr>
       </w:r>
       <w:r>
         <w:br w:type="page"/>
@@ -18641,7 +18736,9 @@
         </w:rPr>
       </w:pPr>
       <w:r>
-        <w:rPr/>
+        <w:rPr>
+          <w:lang w:val="en-US"/>
+        </w:rPr>
       </w:r>
     </w:p>
     <w:p>
@@ -18655,13 +18752,7 @@
         <w:rPr>
           <w:lang w:val="en-US"/>
         </w:rPr>
-        <w:t>T</w:t>
-      </w:r>
-      <w:r>
-        <w:rPr>
-          <w:lang w:val="en-US"/>
-        </w:rPr>
-        <w:t>hese can be manually added to the FLT file after generation (but before compiling!) to get a more complete setup of the A320/A32NX. Add under the [LocalVars.0] section:</w:t>
+        <w:t>These can be manually added to the FLT file after generation (but before compiling!) to get a more complete setup of the A320/A32NX. Add under the [LocalVars.0] section:</w:t>
       </w:r>
     </w:p>
     <w:p>
@@ -18672,7 +18763,9 @@
         </w:rPr>
       </w:pPr>
       <w:r>
-        <w:rPr/>
+        <w:rPr>
+          <w:lang w:val="en-US"/>
+        </w:rPr>
       </w:r>
     </w:p>
     <w:p>
@@ -18686,13 +18779,7 @@
         <w:rPr>
           <w:lang w:val="en-US"/>
         </w:rPr>
-        <w:t>BTN_LS_FILTE</w:t>
-      </w:r>
-      <w:r>
-        <w:rPr>
-          <w:lang w:val="en-US"/>
-        </w:rPr>
-        <w:t>R_ACTIVE=1</w:t>
+        <w:t>BTN_LS_FILTER_ACTIVE=1</w:t>
       </w:r>
     </w:p>
     <w:p>
@@ -18931,7 +19018,9 @@
         </w:rPr>
       </w:pPr>
       <w:r>
-        <w:rPr/>
+        <w:rPr>
+          <w:lang w:val="en-US"/>
+        </w:rPr>
       </w:r>
     </w:p>
     <w:p>
@@ -18981,7 +19070,9 @@
         </w:rPr>
       </w:pPr>
       <w:r>
-        <w:rPr/>
+        <w:rPr>
+          <w:lang w:val="en-US"/>
+        </w:rPr>
       </w:r>
     </w:p>
     <w:p>
@@ -19797,9 +19888,9 @@
     </w:p>
     <w:tbl>
       <w:tblPr>
-        <w:tblW w:w="9638" w:type="dxa"/>
+        <w:tblW w:w="9622" w:type="dxa"/>
         <w:jc w:val="left"/>
-        <w:tblInd w:w="57" w:type="dxa"/>
+        <w:tblInd w:w="73" w:type="dxa"/>
         <w:tblLayout w:type="fixed"/>
         <w:tblCellMar>
           <w:top w:w="55" w:type="dxa"/>
@@ -19810,14 +19901,14 @@
         <w:tblLook w:firstRow="0" w:noVBand="0" w:lastRow="0" w:firstColumn="0" w:lastColumn="0" w:noHBand="0" w:val="0000"/>
       </w:tblPr>
       <w:tblGrid>
-        <w:gridCol w:w="8626"/>
-        <w:gridCol w:w="1011"/>
+        <w:gridCol w:w="8616"/>
+        <w:gridCol w:w="1006"/>
       </w:tblGrid>
       <w:tr>
         <w:trPr/>
         <w:tc>
           <w:tcPr>
-            <w:tcW w:w="8626" w:type="dxa"/>
+            <w:tcW w:w="8616" w:type="dxa"/>
             <w:tcBorders>
               <w:top w:val="single" w:sz="2" w:space="0" w:color="000000"/>
               <w:left w:val="single" w:sz="2" w:space="0" w:color="000000"/>
@@ -19843,7 +19934,7 @@
         </w:tc>
         <w:tc>
           <w:tcPr>
-            <w:tcW w:w="1011" w:type="dxa"/>
+            <w:tcW w:w="1006" w:type="dxa"/>
             <w:tcBorders>
               <w:top w:val="single" w:sz="2" w:space="0" w:color="000000"/>
               <w:left w:val="single" w:sz="2" w:space="0" w:color="000000"/>
@@ -19873,7 +19964,7 @@
         <w:trPr/>
         <w:tc>
           <w:tcPr>
-            <w:tcW w:w="8626" w:type="dxa"/>
+            <w:tcW w:w="8616" w:type="dxa"/>
             <w:tcBorders>
               <w:left w:val="single" w:sz="2" w:space="0" w:color="000000"/>
               <w:bottom w:val="single" w:sz="2" w:space="0" w:color="000000"/>
@@ -19905,7 +19996,7 @@
         </w:tc>
         <w:tc>
           <w:tcPr>
-            <w:tcW w:w="1011" w:type="dxa"/>
+            <w:tcW w:w="1006" w:type="dxa"/>
             <w:tcBorders>
               <w:left w:val="single" w:sz="2" w:space="0" w:color="000000"/>
               <w:bottom w:val="single" w:sz="2" w:space="0" w:color="000000"/>
@@ -19933,7 +20024,7 @@
         <w:trPr/>
         <w:tc>
           <w:tcPr>
-            <w:tcW w:w="8626" w:type="dxa"/>
+            <w:tcW w:w="8616" w:type="dxa"/>
             <w:tcBorders>
               <w:left w:val="single" w:sz="2" w:space="0" w:color="000000"/>
               <w:bottom w:val="single" w:sz="2" w:space="0" w:color="000000"/>
@@ -19953,19 +20044,19 @@
                 <w:bCs/>
                 <w:lang w:val="en-US"/>
               </w:rPr>
-              <w:t>uniqueApImages</w:t>
-            </w:r>
-            <w:r>
-              <w:rPr>
-                <w:lang w:val="en-US"/>
-              </w:rPr>
-              <w:t>=[True/False]</w:t>
-            </w:r>
-          </w:p>
-        </w:tc>
-        <w:tc>
-          <w:tcPr>
-            <w:tcW w:w="1011" w:type="dxa"/>
+              <w:t>navlogImageSize</w:t>
+            </w:r>
+            <w:r>
+              <w:rPr>
+                <w:lang w:val="en-US"/>
+              </w:rPr>
+              <w:t>=width#height</w:t>
+            </w:r>
+          </w:p>
+        </w:tc>
+        <w:tc>
+          <w:tcPr>
+            <w:tcW w:w="1006" w:type="dxa"/>
             <w:tcBorders>
               <w:left w:val="single" w:sz="2" w:space="0" w:color="000000"/>
               <w:bottom w:val="single" w:sz="2" w:space="0" w:color="000000"/>
@@ -19993,7 +20084,7 @@
         <w:trPr/>
         <w:tc>
           <w:tcPr>
-            <w:tcW w:w="8626" w:type="dxa"/>
+            <w:tcW w:w="8616" w:type="dxa"/>
             <w:tcBorders>
               <w:left w:val="single" w:sz="2" w:space="0" w:color="000000"/>
               <w:bottom w:val="single" w:sz="2" w:space="0" w:color="000000"/>
@@ -20013,19 +20104,19 @@
                 <w:bCs/>
                 <w:lang w:val="en-US"/>
               </w:rPr>
-              <w:t>loadingTip</w:t>
-            </w:r>
-            <w:r>
-              <w:rPr>
-                <w:lang w:val="en-US"/>
-              </w:rPr>
-              <w:t>=text</w:t>
-            </w:r>
-          </w:p>
-        </w:tc>
-        <w:tc>
-          <w:tcPr>
-            <w:tcW w:w="1011" w:type="dxa"/>
+              <w:t>uniqueApImages</w:t>
+            </w:r>
+            <w:r>
+              <w:rPr>
+                <w:lang w:val="en-US"/>
+              </w:rPr>
+              <w:t>=[True/False]</w:t>
+            </w:r>
+          </w:p>
+        </w:tc>
+        <w:tc>
+          <w:tcPr>
+            <w:tcW w:w="1006" w:type="dxa"/>
             <w:tcBorders>
               <w:left w:val="single" w:sz="2" w:space="0" w:color="000000"/>
               <w:bottom w:val="single" w:sz="2" w:space="0" w:color="000000"/>
@@ -20045,7 +20136,6 @@
               <w:rPr>
                 <w:lang w:val="en-US"/>
               </w:rPr>
-              <w:t>x</w:t>
             </w:r>
           </w:p>
         </w:tc>
@@ -20054,7 +20144,7 @@
         <w:trPr/>
         <w:tc>
           <w:tcPr>
-            <w:tcW w:w="8626" w:type="dxa"/>
+            <w:tcW w:w="8616" w:type="dxa"/>
             <w:tcBorders>
               <w:left w:val="single" w:sz="2" w:space="0" w:color="000000"/>
               <w:bottom w:val="single" w:sz="2" w:space="0" w:color="000000"/>
@@ -20074,19 +20164,19 @@
                 <w:bCs/>
                 <w:lang w:val="en-US"/>
               </w:rPr>
-              <w:t>introSpeech</w:t>
-            </w:r>
-            <w:r>
-              <w:rPr>
-                <w:lang w:val="en-US"/>
-              </w:rPr>
-              <w:t>=text/wav[|subtitles]</w:t>
-            </w:r>
-          </w:p>
-        </w:tc>
-        <w:tc>
-          <w:tcPr>
-            <w:tcW w:w="1011" w:type="dxa"/>
+              <w:t>loadingTip</w:t>
+            </w:r>
+            <w:r>
+              <w:rPr>
+                <w:lang w:val="en-US"/>
+              </w:rPr>
+              <w:t>=text</w:t>
+            </w:r>
+          </w:p>
+        </w:tc>
+        <w:tc>
+          <w:tcPr>
+            <w:tcW w:w="1006" w:type="dxa"/>
             <w:tcBorders>
               <w:left w:val="single" w:sz="2" w:space="0" w:color="000000"/>
               <w:bottom w:val="single" w:sz="2" w:space="0" w:color="000000"/>
@@ -20106,6 +20196,7 @@
               <w:rPr>
                 <w:lang w:val="en-US"/>
               </w:rPr>
+              <w:t>x</w:t>
             </w:r>
           </w:p>
         </w:tc>
@@ -20114,7 +20205,7 @@
         <w:trPr/>
         <w:tc>
           <w:tcPr>
-            <w:tcW w:w="8626" w:type="dxa"/>
+            <w:tcW w:w="8616" w:type="dxa"/>
             <w:tcBorders>
               <w:left w:val="single" w:sz="2" w:space="0" w:color="000000"/>
               <w:bottom w:val="single" w:sz="2" w:space="0" w:color="000000"/>
@@ -20140,13 +20231,13 @@
               <w:rPr>
                 <w:lang w:val="en-US"/>
               </w:rPr>
-              <w:t>=text/wav[|subtitles]#delay from mission start in seconds</w:t>
-            </w:r>
-          </w:p>
-        </w:tc>
-        <w:tc>
-          <w:tcPr>
-            <w:tcW w:w="1011" w:type="dxa"/>
+              <w:t>=text/wav[|subtitles]</w:t>
+            </w:r>
+          </w:p>
+        </w:tc>
+        <w:tc>
+          <w:tcPr>
+            <w:tcW w:w="1006" w:type="dxa"/>
             <w:tcBorders>
               <w:left w:val="single" w:sz="2" w:space="0" w:color="000000"/>
               <w:bottom w:val="single" w:sz="2" w:space="0" w:color="000000"/>
@@ -20166,7 +20257,6 @@
               <w:rPr>
                 <w:lang w:val="en-US"/>
               </w:rPr>
-              <w:t>x</w:t>
             </w:r>
           </w:p>
         </w:tc>
@@ -20175,7 +20265,7 @@
         <w:trPr/>
         <w:tc>
           <w:tcPr>
-            <w:tcW w:w="8626" w:type="dxa"/>
+            <w:tcW w:w="8616" w:type="dxa"/>
             <w:tcBorders>
               <w:left w:val="single" w:sz="2" w:space="0" w:color="000000"/>
               <w:bottom w:val="single" w:sz="2" w:space="0" w:color="000000"/>
@@ -20195,19 +20285,19 @@
                 <w:bCs/>
                 <w:lang w:val="en-US"/>
               </w:rPr>
-              <w:t>poiSpeech</w:t>
-            </w:r>
-            <w:r>
-              <w:rPr>
-                <w:lang w:val="en-US"/>
-              </w:rPr>
-              <w:t>=[True/False]</w:t>
-            </w:r>
-          </w:p>
-        </w:tc>
-        <w:tc>
-          <w:tcPr>
-            <w:tcW w:w="1011" w:type="dxa"/>
+              <w:t>introSpeech</w:t>
+            </w:r>
+            <w:r>
+              <w:rPr>
+                <w:lang w:val="en-US"/>
+              </w:rPr>
+              <w:t>=text/wav[|subtitles]#delay from mission start in seconds</w:t>
+            </w:r>
+          </w:p>
+        </w:tc>
+        <w:tc>
+          <w:tcPr>
+            <w:tcW w:w="1006" w:type="dxa"/>
             <w:tcBorders>
               <w:left w:val="single" w:sz="2" w:space="0" w:color="000000"/>
               <w:bottom w:val="single" w:sz="2" w:space="0" w:color="000000"/>
@@ -20227,6 +20317,7 @@
               <w:rPr>
                 <w:lang w:val="en-US"/>
               </w:rPr>
+              <w:t>x</w:t>
             </w:r>
           </w:p>
         </w:tc>
@@ -20235,7 +20326,7 @@
         <w:trPr/>
         <w:tc>
           <w:tcPr>
-            <w:tcW w:w="8626" w:type="dxa"/>
+            <w:tcW w:w="8616" w:type="dxa"/>
             <w:tcBorders>
               <w:left w:val="single" w:sz="2" w:space="0" w:color="000000"/>
               <w:bottom w:val="single" w:sz="2" w:space="0" w:color="000000"/>
@@ -20255,7 +20346,7 @@
                 <w:bCs/>
                 <w:lang w:val="en-US"/>
               </w:rPr>
-              <w:t>poiSpeechBefore</w:t>
+              <w:t>poiSpeech</w:t>
             </w:r>
             <w:r>
               <w:rPr>
@@ -20267,7 +20358,7 @@
         </w:tc>
         <w:tc>
           <w:tcPr>
-            <w:tcW w:w="1011" w:type="dxa"/>
+            <w:tcW w:w="1006" w:type="dxa"/>
             <w:tcBorders>
               <w:left w:val="single" w:sz="2" w:space="0" w:color="000000"/>
               <w:bottom w:val="single" w:sz="2" w:space="0" w:color="000000"/>
@@ -20295,7 +20386,7 @@
         <w:trPr/>
         <w:tc>
           <w:tcPr>
-            <w:tcW w:w="8626" w:type="dxa"/>
+            <w:tcW w:w="8616" w:type="dxa"/>
             <w:tcBorders>
               <w:left w:val="single" w:sz="2" w:space="0" w:color="000000"/>
               <w:bottom w:val="single" w:sz="2" w:space="0" w:color="000000"/>
@@ -20315,19 +20406,19 @@
                 <w:bCs/>
                 <w:lang w:val="en-US"/>
               </w:rPr>
-              <w:t>dialogEntry</w:t>
-            </w:r>
-            <w:r>
-              <w:rPr>
-                <w:lang w:val="en-US"/>
-              </w:rPr>
-              <w:t>=text/wav[|subtitles]#coordinate</w:t>
-            </w:r>
-          </w:p>
-        </w:tc>
-        <w:tc>
-          <w:tcPr>
-            <w:tcW w:w="1011" w:type="dxa"/>
+              <w:t>poiSpeechBefore</w:t>
+            </w:r>
+            <w:r>
+              <w:rPr>
+                <w:lang w:val="en-US"/>
+              </w:rPr>
+              <w:t>=[True/False]</w:t>
+            </w:r>
+          </w:p>
+        </w:tc>
+        <w:tc>
+          <w:tcPr>
+            <w:tcW w:w="1006" w:type="dxa"/>
             <w:tcBorders>
               <w:left w:val="single" w:sz="2" w:space="0" w:color="000000"/>
               <w:bottom w:val="single" w:sz="2" w:space="0" w:color="000000"/>
@@ -20347,7 +20438,6 @@
               <w:rPr>
                 <w:lang w:val="en-US"/>
               </w:rPr>
-              <w:t>x</w:t>
             </w:r>
           </w:p>
         </w:tc>
@@ -20356,7 +20446,7 @@
         <w:trPr/>
         <w:tc>
           <w:tcPr>
-            <w:tcW w:w="8626" w:type="dxa"/>
+            <w:tcW w:w="8616" w:type="dxa"/>
             <w:tcBorders>
               <w:left w:val="single" w:sz="2" w:space="0" w:color="000000"/>
               <w:bottom w:val="single" w:sz="2" w:space="0" w:color="000000"/>
@@ -20382,13 +20472,13 @@
               <w:rPr>
                 <w:lang w:val="en-US"/>
               </w:rPr>
-              <w:t>=text/wav[|subtitles]#coordinate#heading#length#width#height  (length/width/height in meters)</w:t>
-            </w:r>
-          </w:p>
-        </w:tc>
-        <w:tc>
-          <w:tcPr>
-            <w:tcW w:w="1011" w:type="dxa"/>
+              <w:t>=text/wav[|subtitles]#coordinate</w:t>
+            </w:r>
+          </w:p>
+        </w:tc>
+        <w:tc>
+          <w:tcPr>
+            <w:tcW w:w="1006" w:type="dxa"/>
             <w:tcBorders>
               <w:left w:val="single" w:sz="2" w:space="0" w:color="000000"/>
               <w:bottom w:val="single" w:sz="2" w:space="0" w:color="000000"/>
@@ -20417,7 +20507,7 @@
         <w:trPr/>
         <w:tc>
           <w:tcPr>
-            <w:tcW w:w="8626" w:type="dxa"/>
+            <w:tcW w:w="8616" w:type="dxa"/>
             <w:tcBorders>
               <w:left w:val="single" w:sz="2" w:space="0" w:color="000000"/>
               <w:bottom w:val="single" w:sz="2" w:space="0" w:color="000000"/>
@@ -20443,13 +20533,13 @@
               <w:rPr>
                 <w:lang w:val="en-US"/>
               </w:rPr>
-              <w:t>=text/wav[|subtitles]#coordinate#heading#length#width#height#delay  (length/width/height in meters)</w:t>
-            </w:r>
-          </w:p>
-        </w:tc>
-        <w:tc>
-          <w:tcPr>
-            <w:tcW w:w="1011" w:type="dxa"/>
+              <w:t>=text/wav[|subtitles]#coordinate#heading#length#width#height  (length/width/height in meters)</w:t>
+            </w:r>
+          </w:p>
+        </w:tc>
+        <w:tc>
+          <w:tcPr>
+            <w:tcW w:w="1006" w:type="dxa"/>
             <w:tcBorders>
               <w:left w:val="single" w:sz="2" w:space="0" w:color="000000"/>
               <w:bottom w:val="single" w:sz="2" w:space="0" w:color="000000"/>
@@ -20478,7 +20568,7 @@
         <w:trPr/>
         <w:tc>
           <w:tcPr>
-            <w:tcW w:w="8626" w:type="dxa"/>
+            <w:tcW w:w="8616" w:type="dxa"/>
             <w:tcBorders>
               <w:left w:val="single" w:sz="2" w:space="0" w:color="000000"/>
               <w:bottom w:val="single" w:sz="2" w:space="0" w:color="000000"/>
@@ -20504,30 +20594,13 @@
               <w:rPr>
                 <w:lang w:val="en-US"/>
               </w:rPr>
-              <w:t>=text/wav[|subtitles]#coordinate#heading#length#width#height#delay#</w:t>
-            </w:r>
-            <w:r>
-              <w:rPr>
-                <w:rFonts w:eastAsia="NSimSun" w:cs="Arial"/>
-                <w:color w:val="auto"/>
-                <w:kern w:val="2"/>
-                <w:sz w:val="24"/>
-                <w:szCs w:val="24"/>
-                <w:lang w:val="en-US" w:eastAsia="zh-CN" w:bidi="hi-IN"/>
-              </w:rPr>
-              <w:t xml:space="preserve">[True/False] </w:t>
-            </w:r>
-            <w:r>
-              <w:rPr>
-                <w:lang w:val="en-US"/>
-              </w:rPr>
-              <w:t xml:space="preserve">  (length/width/height in meters)</w:t>
-            </w:r>
-          </w:p>
-        </w:tc>
-        <w:tc>
-          <w:tcPr>
-            <w:tcW w:w="1011" w:type="dxa"/>
+              <w:t>=text/wav[|subtitles]#coordinate#heading#length#width#height#delay  (length/width/height in meters)</w:t>
+            </w:r>
+          </w:p>
+        </w:tc>
+        <w:tc>
+          <w:tcPr>
+            <w:tcW w:w="1006" w:type="dxa"/>
             <w:tcBorders>
               <w:left w:val="single" w:sz="2" w:space="0" w:color="000000"/>
               <w:bottom w:val="single" w:sz="2" w:space="0" w:color="000000"/>
@@ -20556,7 +20629,7 @@
         <w:trPr/>
         <w:tc>
           <w:tcPr>
-            <w:tcW w:w="8626" w:type="dxa"/>
+            <w:tcW w:w="8616" w:type="dxa"/>
             <w:tcBorders>
               <w:left w:val="single" w:sz="2" w:space="0" w:color="000000"/>
               <w:bottom w:val="single" w:sz="2" w:space="0" w:color="000000"/>
@@ -20576,19 +20649,36 @@
                 <w:bCs/>
                 <w:lang w:val="en-US"/>
               </w:rPr>
-              <w:t>dialogEntryExit</w:t>
-            </w:r>
-            <w:r>
-              <w:rPr>
-                <w:lang w:val="en-US"/>
-              </w:rPr>
-              <w:t>=text/wav[|subtitles]#coordinate</w:t>
-            </w:r>
-          </w:p>
-        </w:tc>
-        <w:tc>
-          <w:tcPr>
-            <w:tcW w:w="1011" w:type="dxa"/>
+              <w:t>dialogEntry</w:t>
+            </w:r>
+            <w:r>
+              <w:rPr>
+                <w:lang w:val="en-US"/>
+              </w:rPr>
+              <w:t>=text/wav[|subtitles]#coordinate#heading#length#width#height#delay#</w:t>
+            </w:r>
+            <w:r>
+              <w:rPr>
+                <w:rFonts w:eastAsia="NSimSun" w:cs="Arial"/>
+                <w:color w:val="auto"/>
+                <w:kern w:val="2"/>
+                <w:sz w:val="24"/>
+                <w:szCs w:val="24"/>
+                <w:lang w:val="en-US" w:eastAsia="zh-CN" w:bidi="hi-IN"/>
+              </w:rPr>
+              <w:t xml:space="preserve">[True/False] </w:t>
+            </w:r>
+            <w:r>
+              <w:rPr>
+                <w:lang w:val="en-US"/>
+              </w:rPr>
+              <w:t xml:space="preserve">  (length/width/height in meters)</w:t>
+            </w:r>
+          </w:p>
+        </w:tc>
+        <w:tc>
+          <w:tcPr>
+            <w:tcW w:w="1006" w:type="dxa"/>
             <w:tcBorders>
               <w:left w:val="single" w:sz="2" w:space="0" w:color="000000"/>
               <w:bottom w:val="single" w:sz="2" w:space="0" w:color="000000"/>
@@ -20617,7 +20707,7 @@
         <w:trPr/>
         <w:tc>
           <w:tcPr>
-            <w:tcW w:w="8626" w:type="dxa"/>
+            <w:tcW w:w="8616" w:type="dxa"/>
             <w:tcBorders>
               <w:left w:val="single" w:sz="2" w:space="0" w:color="000000"/>
               <w:bottom w:val="single" w:sz="2" w:space="0" w:color="000000"/>
@@ -20643,13 +20733,13 @@
               <w:rPr>
                 <w:lang w:val="en-US"/>
               </w:rPr>
-              <w:t>=text/wav[|subtitles]#coordinate#heading#length#width#height  (length/width/height in meters)</w:t>
-            </w:r>
-          </w:p>
-        </w:tc>
-        <w:tc>
-          <w:tcPr>
-            <w:tcW w:w="1011" w:type="dxa"/>
+              <w:t>=text/wav[|subtitles]#coordinate</w:t>
+            </w:r>
+          </w:p>
+        </w:tc>
+        <w:tc>
+          <w:tcPr>
+            <w:tcW w:w="1006" w:type="dxa"/>
             <w:tcBorders>
               <w:left w:val="single" w:sz="2" w:space="0" w:color="000000"/>
               <w:bottom w:val="single" w:sz="2" w:space="0" w:color="000000"/>
@@ -20678,7 +20768,7 @@
         <w:trPr/>
         <w:tc>
           <w:tcPr>
-            <w:tcW w:w="8626" w:type="dxa"/>
+            <w:tcW w:w="8616" w:type="dxa"/>
             <w:tcBorders>
               <w:left w:val="single" w:sz="2" w:space="0" w:color="000000"/>
               <w:bottom w:val="single" w:sz="2" w:space="0" w:color="000000"/>
@@ -20704,13 +20794,13 @@
               <w:rPr>
                 <w:lang w:val="en-US"/>
               </w:rPr>
-              <w:t>=text/wav[|subtitles]#coordinate#heading#length#width#height#delay  (length/width/height in meters)</w:t>
-            </w:r>
-          </w:p>
-        </w:tc>
-        <w:tc>
-          <w:tcPr>
-            <w:tcW w:w="1011" w:type="dxa"/>
+              <w:t>=text/wav[|subtitles]#coordinate#heading#length#width#height  (length/width/height in meters)</w:t>
+            </w:r>
+          </w:p>
+        </w:tc>
+        <w:tc>
+          <w:tcPr>
+            <w:tcW w:w="1006" w:type="dxa"/>
             <w:tcBorders>
               <w:left w:val="single" w:sz="2" w:space="0" w:color="000000"/>
               <w:bottom w:val="single" w:sz="2" w:space="0" w:color="000000"/>
@@ -20739,7 +20829,7 @@
         <w:trPr/>
         <w:tc>
           <w:tcPr>
-            <w:tcW w:w="8626" w:type="dxa"/>
+            <w:tcW w:w="8616" w:type="dxa"/>
             <w:tcBorders>
               <w:left w:val="single" w:sz="2" w:space="0" w:color="000000"/>
               <w:bottom w:val="single" w:sz="2" w:space="0" w:color="000000"/>
@@ -20765,30 +20855,13 @@
               <w:rPr>
                 <w:lang w:val="en-US"/>
               </w:rPr>
-              <w:t>=text/wav[|subtitles]#coordinate#heading#length#width#height#delay#</w:t>
-            </w:r>
-            <w:r>
-              <w:rPr>
-                <w:rFonts w:eastAsia="NSimSun" w:cs="Arial"/>
-                <w:color w:val="auto"/>
-                <w:kern w:val="2"/>
-                <w:sz w:val="24"/>
-                <w:szCs w:val="24"/>
-                <w:lang w:val="en-US" w:eastAsia="zh-CN" w:bidi="hi-IN"/>
-              </w:rPr>
-              <w:t>[True/False]</w:t>
-            </w:r>
-            <w:r>
-              <w:rPr>
-                <w:lang w:val="en-US"/>
-              </w:rPr>
-              <w:t xml:space="preserve">  (length/width/height in meters)</w:t>
-            </w:r>
-          </w:p>
-        </w:tc>
-        <w:tc>
-          <w:tcPr>
-            <w:tcW w:w="1011" w:type="dxa"/>
+              <w:t>=text/wav[|subtitles]#coordinate#heading#length#width#height#delay  (length/width/height in meters)</w:t>
+            </w:r>
+          </w:p>
+        </w:tc>
+        <w:tc>
+          <w:tcPr>
+            <w:tcW w:w="1006" w:type="dxa"/>
             <w:tcBorders>
               <w:left w:val="single" w:sz="2" w:space="0" w:color="000000"/>
               <w:bottom w:val="single" w:sz="2" w:space="0" w:color="000000"/>
@@ -20817,7 +20890,7 @@
         <w:trPr/>
         <w:tc>
           <w:tcPr>
-            <w:tcW w:w="8626" w:type="dxa"/>
+            <w:tcW w:w="8616" w:type="dxa"/>
             <w:tcBorders>
               <w:left w:val="single" w:sz="2" w:space="0" w:color="000000"/>
               <w:bottom w:val="single" w:sz="2" w:space="0" w:color="000000"/>
@@ -20837,19 +20910,36 @@
                 <w:bCs/>
                 <w:lang w:val="en-US"/>
               </w:rPr>
-              <w:t>finishedEntry</w:t>
-            </w:r>
-            <w:r>
-              <w:rPr>
-                <w:lang w:val="en-US"/>
-              </w:rPr>
-              <w:t>=text/wav[|subtitles]#icao#announcement length in seconds</w:t>
-            </w:r>
-          </w:p>
-        </w:tc>
-        <w:tc>
-          <w:tcPr>
-            <w:tcW w:w="1011" w:type="dxa"/>
+              <w:t>dialogEntryExit</w:t>
+            </w:r>
+            <w:r>
+              <w:rPr>
+                <w:lang w:val="en-US"/>
+              </w:rPr>
+              <w:t>=text/wav[|subtitles]#coordinate#heading#length#width#height#delay#</w:t>
+            </w:r>
+            <w:r>
+              <w:rPr>
+                <w:rFonts w:eastAsia="NSimSun" w:cs="Arial"/>
+                <w:color w:val="auto"/>
+                <w:kern w:val="2"/>
+                <w:sz w:val="24"/>
+                <w:szCs w:val="24"/>
+                <w:lang w:val="en-US" w:eastAsia="zh-CN" w:bidi="hi-IN"/>
+              </w:rPr>
+              <w:t>[True/False]</w:t>
+            </w:r>
+            <w:r>
+              <w:rPr>
+                <w:lang w:val="en-US"/>
+              </w:rPr>
+              <w:t xml:space="preserve">  (length/width/height in meters)</w:t>
+            </w:r>
+          </w:p>
+        </w:tc>
+        <w:tc>
+          <w:tcPr>
+            <w:tcW w:w="1006" w:type="dxa"/>
             <w:tcBorders>
               <w:left w:val="single" w:sz="2" w:space="0" w:color="000000"/>
               <w:bottom w:val="single" w:sz="2" w:space="0" w:color="000000"/>
@@ -20878,7 +20968,7 @@
         <w:trPr/>
         <w:tc>
           <w:tcPr>
-            <w:tcW w:w="8626" w:type="dxa"/>
+            <w:tcW w:w="8616" w:type="dxa"/>
             <w:tcBorders>
               <w:left w:val="single" w:sz="2" w:space="0" w:color="000000"/>
               <w:bottom w:val="single" w:sz="2" w:space="0" w:color="000000"/>
@@ -20904,13 +20994,13 @@
               <w:rPr>
                 <w:lang w:val="en-US"/>
               </w:rPr>
-              <w:t>=text/wav[|subtitles]#icao#announcement length in seconds#delay after landing</w:t>
-            </w:r>
-          </w:p>
-        </w:tc>
-        <w:tc>
-          <w:tcPr>
-            <w:tcW w:w="1011" w:type="dxa"/>
+              <w:t>=text/wav[|subtitles]#icao#announcement length in seconds</w:t>
+            </w:r>
+          </w:p>
+        </w:tc>
+        <w:tc>
+          <w:tcPr>
+            <w:tcW w:w="1006" w:type="dxa"/>
             <w:tcBorders>
               <w:left w:val="single" w:sz="2" w:space="0" w:color="000000"/>
               <w:bottom w:val="single" w:sz="2" w:space="0" w:color="000000"/>
@@ -20939,7 +21029,7 @@
         <w:trPr/>
         <w:tc>
           <w:tcPr>
-            <w:tcW w:w="8626" w:type="dxa"/>
+            <w:tcW w:w="8616" w:type="dxa"/>
             <w:tcBorders>
               <w:left w:val="single" w:sz="2" w:space="0" w:color="000000"/>
               <w:bottom w:val="single" w:sz="2" w:space="0" w:color="000000"/>
@@ -20959,19 +21049,27 @@
                 <w:bCs/>
                 <w:lang w:val="en-US"/>
               </w:rPr>
-              <w:t>altitudeWarning</w:t>
-            </w:r>
-            <w:r>
-              <w:rPr>
-                <w:lang w:val="en-US"/>
-              </w:rPr>
-              <w:t>=text/wav[|subtitles]#altitude in feet</w:t>
-            </w:r>
-          </w:p>
-        </w:tc>
-        <w:tc>
-          <w:tcPr>
-            <w:tcW w:w="1011" w:type="dxa"/>
+              <w:t>finishedEntry</w:t>
+            </w:r>
+            <w:r>
+              <w:rPr>
+                <w:lang w:val="en-US"/>
+              </w:rPr>
+              <w:t>=</w:t>
+            </w:r>
+            <w:r>
+              <w:rPr>
+                <w:sz w:val="22"/>
+                <w:szCs w:val="22"/>
+                <w:lang w:val="en-US"/>
+              </w:rPr>
+              <w:t>text/wav[|subtitles]#icao#announcement length in seconds#delay after landing</w:t>
+            </w:r>
+          </w:p>
+        </w:tc>
+        <w:tc>
+          <w:tcPr>
+            <w:tcW w:w="1006" w:type="dxa"/>
             <w:tcBorders>
               <w:left w:val="single" w:sz="2" w:space="0" w:color="000000"/>
               <w:bottom w:val="single" w:sz="2" w:space="0" w:color="000000"/>
@@ -21000,7 +21098,7 @@
         <w:trPr/>
         <w:tc>
           <w:tcPr>
-            <w:tcW w:w="8626" w:type="dxa"/>
+            <w:tcW w:w="8616" w:type="dxa"/>
             <w:tcBorders>
               <w:left w:val="single" w:sz="2" w:space="0" w:color="000000"/>
               <w:bottom w:val="single" w:sz="2" w:space="0" w:color="000000"/>
@@ -21026,13 +21124,13 @@
               <w:rPr>
                 <w:lang w:val="en-US"/>
               </w:rPr>
-              <w:t>=text/wav[|subtitles]#altitude in feet#[True/False]</w:t>
-            </w:r>
-          </w:p>
-        </w:tc>
-        <w:tc>
-          <w:tcPr>
-            <w:tcW w:w="1011" w:type="dxa"/>
+              <w:t>=text/wav[|subtitles]#altitude in feet</w:t>
+            </w:r>
+          </w:p>
+        </w:tc>
+        <w:tc>
+          <w:tcPr>
+            <w:tcW w:w="1006" w:type="dxa"/>
             <w:tcBorders>
               <w:left w:val="single" w:sz="2" w:space="0" w:color="000000"/>
               <w:bottom w:val="single" w:sz="2" w:space="0" w:color="000000"/>
@@ -21061,7 +21159,7 @@
         <w:trPr/>
         <w:tc>
           <w:tcPr>
-            <w:tcW w:w="8626" w:type="dxa"/>
+            <w:tcW w:w="8616" w:type="dxa"/>
             <w:tcBorders>
               <w:left w:val="single" w:sz="2" w:space="0" w:color="000000"/>
               <w:bottom w:val="single" w:sz="2" w:space="0" w:color="000000"/>
@@ -21081,19 +21179,19 @@
                 <w:bCs/>
                 <w:lang w:val="en-US"/>
               </w:rPr>
-              <w:t>speedWarning</w:t>
-            </w:r>
-            <w:r>
-              <w:rPr>
-                <w:lang w:val="en-US"/>
-              </w:rPr>
-              <w:t>=text/wav[|subtitles]#speed in knots</w:t>
-            </w:r>
-          </w:p>
-        </w:tc>
-        <w:tc>
-          <w:tcPr>
-            <w:tcW w:w="1011" w:type="dxa"/>
+              <w:t>altitudeWarning</w:t>
+            </w:r>
+            <w:r>
+              <w:rPr>
+                <w:lang w:val="en-US"/>
+              </w:rPr>
+              <w:t>=text/wav[|subtitles]#altitude in feet#[True/False]</w:t>
+            </w:r>
+          </w:p>
+        </w:tc>
+        <w:tc>
+          <w:tcPr>
+            <w:tcW w:w="1006" w:type="dxa"/>
             <w:tcBorders>
               <w:left w:val="single" w:sz="2" w:space="0" w:color="000000"/>
               <w:bottom w:val="single" w:sz="2" w:space="0" w:color="000000"/>
@@ -21122,7 +21220,7 @@
         <w:trPr/>
         <w:tc>
           <w:tcPr>
-            <w:tcW w:w="8626" w:type="dxa"/>
+            <w:tcW w:w="8616" w:type="dxa"/>
             <w:tcBorders>
               <w:left w:val="single" w:sz="2" w:space="0" w:color="000000"/>
               <w:bottom w:val="single" w:sz="2" w:space="0" w:color="000000"/>
@@ -21148,13 +21246,13 @@
               <w:rPr>
                 <w:lang w:val="en-US"/>
               </w:rPr>
-              <w:t>=text/wav[|subtitles]#speed in knots#[True/False]</w:t>
-            </w:r>
-          </w:p>
-        </w:tc>
-        <w:tc>
-          <w:tcPr>
-            <w:tcW w:w="1011" w:type="dxa"/>
+              <w:t>=text/wav[|subtitles]#speed in knots</w:t>
+            </w:r>
+          </w:p>
+        </w:tc>
+        <w:tc>
+          <w:tcPr>
+            <w:tcW w:w="1006" w:type="dxa"/>
             <w:tcBorders>
               <w:left w:val="single" w:sz="2" w:space="0" w:color="000000"/>
               <w:bottom w:val="single" w:sz="2" w:space="0" w:color="000000"/>
@@ -21183,7 +21281,7 @@
         <w:trPr/>
         <w:tc>
           <w:tcPr>
-            <w:tcW w:w="8626" w:type="dxa"/>
+            <w:tcW w:w="8616" w:type="dxa"/>
             <w:tcBorders>
               <w:left w:val="single" w:sz="2" w:space="0" w:color="000000"/>
               <w:bottom w:val="single" w:sz="2" w:space="0" w:color="000000"/>
@@ -21203,19 +21301,19 @@
                 <w:bCs/>
                 <w:lang w:val="en-US"/>
               </w:rPr>
-              <w:t>altitudeAndSpeedWarning</w:t>
-            </w:r>
-            <w:r>
-              <w:rPr>
-                <w:lang w:val="en-US"/>
-              </w:rPr>
-              <w:t>=text/wav[|subtitles]#altitude in feet#speed in knots</w:t>
-            </w:r>
-          </w:p>
-        </w:tc>
-        <w:tc>
-          <w:tcPr>
-            <w:tcW w:w="1011" w:type="dxa"/>
+              <w:t>speedWarning</w:t>
+            </w:r>
+            <w:r>
+              <w:rPr>
+                <w:lang w:val="en-US"/>
+              </w:rPr>
+              <w:t>=text/wav[|subtitles]#speed in knots#[True/False]</w:t>
+            </w:r>
+          </w:p>
+        </w:tc>
+        <w:tc>
+          <w:tcPr>
+            <w:tcW w:w="1006" w:type="dxa"/>
             <w:tcBorders>
               <w:left w:val="single" w:sz="2" w:space="0" w:color="000000"/>
               <w:bottom w:val="single" w:sz="2" w:space="0" w:color="000000"/>
@@ -21244,7 +21342,7 @@
         <w:trPr/>
         <w:tc>
           <w:tcPr>
-            <w:tcW w:w="8626" w:type="dxa"/>
+            <w:tcW w:w="8616" w:type="dxa"/>
             <w:tcBorders>
               <w:left w:val="single" w:sz="2" w:space="0" w:color="000000"/>
               <w:bottom w:val="single" w:sz="2" w:space="0" w:color="000000"/>
@@ -21270,13 +21368,13 @@
               <w:rPr>
                 <w:lang w:val="en-US"/>
               </w:rPr>
-              <w:t>=text/wav[|subtitles]#altitude in feet#speed in knots#[True/False]</w:t>
-            </w:r>
-          </w:p>
-        </w:tc>
-        <w:tc>
-          <w:tcPr>
-            <w:tcW w:w="1011" w:type="dxa"/>
+              <w:t>=text/wav[|subtitles]#altitude in feet#speed in knots</w:t>
+            </w:r>
+          </w:p>
+        </w:tc>
+        <w:tc>
+          <w:tcPr>
+            <w:tcW w:w="1006" w:type="dxa"/>
             <w:tcBorders>
               <w:left w:val="single" w:sz="2" w:space="0" w:color="000000"/>
               <w:bottom w:val="single" w:sz="2" w:space="0" w:color="000000"/>
@@ -21305,7 +21403,7 @@
         <w:trPr/>
         <w:tc>
           <w:tcPr>
-            <w:tcW w:w="8626" w:type="dxa"/>
+            <w:tcW w:w="8616" w:type="dxa"/>
             <w:tcBorders>
               <w:left w:val="single" w:sz="2" w:space="0" w:color="000000"/>
               <w:bottom w:val="single" w:sz="2" w:space="0" w:color="000000"/>
@@ -21325,19 +21423,19 @@
                 <w:bCs/>
                 <w:lang w:val="en-US"/>
               </w:rPr>
-              <w:t>formulaWarning</w:t>
-            </w:r>
-            <w:r>
-              <w:rPr>
-                <w:lang w:val="en-US"/>
-              </w:rPr>
-              <w:t>=text/wav[|subtitles]#HTML escaped RPN formula</w:t>
-            </w:r>
-          </w:p>
-        </w:tc>
-        <w:tc>
-          <w:tcPr>
-            <w:tcW w:w="1011" w:type="dxa"/>
+              <w:t>altitudeAndSpeedWarning</w:t>
+            </w:r>
+            <w:r>
+              <w:rPr>
+                <w:lang w:val="en-US"/>
+              </w:rPr>
+              <w:t>=text/wav[|subtitles]#altitude in feet#speed in knots#[True/False]</w:t>
+            </w:r>
+          </w:p>
+        </w:tc>
+        <w:tc>
+          <w:tcPr>
+            <w:tcW w:w="1006" w:type="dxa"/>
             <w:tcBorders>
               <w:left w:val="single" w:sz="2" w:space="0" w:color="000000"/>
               <w:bottom w:val="single" w:sz="2" w:space="0" w:color="000000"/>
@@ -21366,7 +21464,7 @@
         <w:trPr/>
         <w:tc>
           <w:tcPr>
-            <w:tcW w:w="8626" w:type="dxa"/>
+            <w:tcW w:w="8616" w:type="dxa"/>
             <w:tcBorders>
               <w:left w:val="single" w:sz="2" w:space="0" w:color="000000"/>
               <w:bottom w:val="single" w:sz="2" w:space="0" w:color="000000"/>
@@ -21392,13 +21490,13 @@
               <w:rPr>
                 <w:lang w:val="en-US"/>
               </w:rPr>
-              <w:t>=text/wav[|subtitles]#HTML escaped RPN formula#[True/False]</w:t>
-            </w:r>
-          </w:p>
-        </w:tc>
-        <w:tc>
-          <w:tcPr>
-            <w:tcW w:w="1011" w:type="dxa"/>
+              <w:t>=text/wav[|subtitles]#HTML escaped RPN formula</w:t>
+            </w:r>
+          </w:p>
+        </w:tc>
+        <w:tc>
+          <w:tcPr>
+            <w:tcW w:w="1006" w:type="dxa"/>
             <w:tcBorders>
               <w:left w:val="single" w:sz="2" w:space="0" w:color="000000"/>
               <w:bottom w:val="single" w:sz="2" w:space="0" w:color="000000"/>
@@ -21427,7 +21525,7 @@
         <w:trPr/>
         <w:tc>
           <w:tcPr>
-            <w:tcW w:w="8626" w:type="dxa"/>
+            <w:tcW w:w="8616" w:type="dxa"/>
             <w:tcBorders>
               <w:left w:val="single" w:sz="2" w:space="0" w:color="000000"/>
               <w:bottom w:val="single" w:sz="2" w:space="0" w:color="000000"/>
@@ -21447,19 +21545,19 @@
                 <w:bCs/>
                 <w:lang w:val="en-US"/>
               </w:rPr>
-              <w:t>pilot</w:t>
-            </w:r>
-            <w:r>
-              <w:rPr>
-                <w:lang w:val="en-US"/>
-              </w:rPr>
-              <w:t>=[Male/Female]</w:t>
-            </w:r>
-          </w:p>
-        </w:tc>
-        <w:tc>
-          <w:tcPr>
-            <w:tcW w:w="1011" w:type="dxa"/>
+              <w:t>formulaWarning</w:t>
+            </w:r>
+            <w:r>
+              <w:rPr>
+                <w:lang w:val="en-US"/>
+              </w:rPr>
+              <w:t>=text/wav[|subtitles]#HTML escaped RPN formula#[True/False]</w:t>
+            </w:r>
+          </w:p>
+        </w:tc>
+        <w:tc>
+          <w:tcPr>
+            <w:tcW w:w="1006" w:type="dxa"/>
             <w:tcBorders>
               <w:left w:val="single" w:sz="2" w:space="0" w:color="000000"/>
               <w:bottom w:val="single" w:sz="2" w:space="0" w:color="000000"/>
@@ -21479,6 +21577,7 @@
               <w:rPr>
                 <w:lang w:val="en-US"/>
               </w:rPr>
+              <w:t>x</w:t>
             </w:r>
           </w:p>
         </w:tc>
@@ -21487,7 +21586,7 @@
         <w:trPr/>
         <w:tc>
           <w:tcPr>
-            <w:tcW w:w="8626" w:type="dxa"/>
+            <w:tcW w:w="8616" w:type="dxa"/>
             <w:tcBorders>
               <w:left w:val="single" w:sz="2" w:space="0" w:color="000000"/>
               <w:bottom w:val="single" w:sz="2" w:space="0" w:color="000000"/>
@@ -21507,7 +21606,7 @@
                 <w:bCs/>
                 <w:lang w:val="en-US"/>
               </w:rPr>
-              <w:t>coPilot</w:t>
+              <w:t>pilot</w:t>
             </w:r>
             <w:r>
               <w:rPr>
@@ -21519,7 +21618,7 @@
         </w:tc>
         <w:tc>
           <w:tcPr>
-            <w:tcW w:w="1011" w:type="dxa"/>
+            <w:tcW w:w="1006" w:type="dxa"/>
             <w:tcBorders>
               <w:left w:val="single" w:sz="2" w:space="0" w:color="000000"/>
               <w:bottom w:val="single" w:sz="2" w:space="0" w:color="000000"/>
@@ -21547,7 +21646,7 @@
         <w:trPr/>
         <w:tc>
           <w:tcPr>
-            <w:tcW w:w="8626" w:type="dxa"/>
+            <w:tcW w:w="8616" w:type="dxa"/>
             <w:tcBorders>
               <w:left w:val="single" w:sz="2" w:space="0" w:color="000000"/>
               <w:bottom w:val="single" w:sz="2" w:space="0" w:color="000000"/>
@@ -21567,19 +21666,19 @@
                 <w:bCs/>
                 <w:lang w:val="en-US"/>
               </w:rPr>
-              <w:t>simFile</w:t>
-            </w:r>
-            <w:r>
-              <w:rPr>
-                <w:lang w:val="en-US"/>
-              </w:rPr>
-              <w:t>=[file]</w:t>
-            </w:r>
-          </w:p>
-        </w:tc>
-        <w:tc>
-          <w:tcPr>
-            <w:tcW w:w="1011" w:type="dxa"/>
+              <w:t>coPilot</w:t>
+            </w:r>
+            <w:r>
+              <w:rPr>
+                <w:lang w:val="en-US"/>
+              </w:rPr>
+              <w:t>=[Male/Female]</w:t>
+            </w:r>
+          </w:p>
+        </w:tc>
+        <w:tc>
+          <w:tcPr>
+            <w:tcW w:w="1006" w:type="dxa"/>
             <w:tcBorders>
               <w:left w:val="single" w:sz="2" w:space="0" w:color="000000"/>
               <w:bottom w:val="single" w:sz="2" w:space="0" w:color="000000"/>
@@ -21607,7 +21706,7 @@
         <w:trPr/>
         <w:tc>
           <w:tcPr>
-            <w:tcW w:w="8626" w:type="dxa"/>
+            <w:tcW w:w="8616" w:type="dxa"/>
             <w:tcBorders>
               <w:left w:val="single" w:sz="2" w:space="0" w:color="000000"/>
               <w:bottom w:val="single" w:sz="2" w:space="0" w:color="000000"/>
@@ -21627,19 +21726,19 @@
                 <w:bCs/>
                 <w:lang w:val="en-US"/>
               </w:rPr>
-              <w:t>fuelPercentage</w:t>
-            </w:r>
-            <w:r>
-              <w:rPr>
-                <w:lang w:val="en-US"/>
-              </w:rPr>
-              <w:t>=[0-100]</w:t>
-            </w:r>
-          </w:p>
-        </w:tc>
-        <w:tc>
-          <w:tcPr>
-            <w:tcW w:w="1011" w:type="dxa"/>
+              <w:t>simFile</w:t>
+            </w:r>
+            <w:r>
+              <w:rPr>
+                <w:lang w:val="en-US"/>
+              </w:rPr>
+              <w:t>=[file]</w:t>
+            </w:r>
+          </w:p>
+        </w:tc>
+        <w:tc>
+          <w:tcPr>
+            <w:tcW w:w="1006" w:type="dxa"/>
             <w:tcBorders>
               <w:left w:val="single" w:sz="2" w:space="0" w:color="000000"/>
               <w:bottom w:val="single" w:sz="2" w:space="0" w:color="000000"/>
@@ -21667,7 +21766,7 @@
         <w:trPr/>
         <w:tc>
           <w:tcPr>
-            <w:tcW w:w="8626" w:type="dxa"/>
+            <w:tcW w:w="8616" w:type="dxa"/>
             <w:tcBorders>
               <w:left w:val="single" w:sz="2" w:space="0" w:color="000000"/>
               <w:bottom w:val="single" w:sz="2" w:space="0" w:color="000000"/>
@@ -21687,7 +21786,7 @@
                 <w:bCs/>
                 <w:lang w:val="en-US"/>
               </w:rPr>
-              <w:t>parkingBrake</w:t>
+              <w:t>fuelPercentage</w:t>
             </w:r>
             <w:r>
               <w:rPr>
@@ -21699,7 +21798,7 @@
         </w:tc>
         <w:tc>
           <w:tcPr>
-            <w:tcW w:w="1011" w:type="dxa"/>
+            <w:tcW w:w="1006" w:type="dxa"/>
             <w:tcBorders>
               <w:left w:val="single" w:sz="2" w:space="0" w:color="000000"/>
               <w:bottom w:val="single" w:sz="2" w:space="0" w:color="000000"/>
@@ -21727,7 +21826,7 @@
         <w:trPr/>
         <w:tc>
           <w:tcPr>
-            <w:tcW w:w="8626" w:type="dxa"/>
+            <w:tcW w:w="8616" w:type="dxa"/>
             <w:tcBorders>
               <w:left w:val="single" w:sz="2" w:space="0" w:color="000000"/>
               <w:bottom w:val="single" w:sz="2" w:space="0" w:color="000000"/>
@@ -21737,40 +21836,29 @@
             <w:pPr>
               <w:pStyle w:val="Normal"/>
               <w:widowControl w:val="false"/>
-              <w:suppressAutoHyphens w:val="true"/>
-              <w:spacing w:before="0" w:after="0"/>
-              <w:jc w:val="left"/>
-              <w:rPr>
-                <w:sz w:val="24"/>
-                <w:szCs w:val="24"/>
-                <w:lang w:val="en-US"/>
-              </w:rPr>
-            </w:pPr>
-            <w:r>
-              <w:rPr>
-                <w:b/>
-                <w:bCs/>
-                <w:sz w:val="24"/>
-                <w:szCs w:val="24"/>
-                <w:lang w:val="en-US"/>
-              </w:rPr>
-              <w:t>payloadList</w:t>
-            </w:r>
-            <w:r>
-              <w:rPr>
-                <w:b w:val="false"/>
-                <w:bCs w:val="false"/>
-                <w:sz w:val="24"/>
-                <w:szCs w:val="24"/>
-                <w:lang w:val="en-US"/>
-              </w:rPr>
-              <w:t>={comma-separated list of payloads}   (in pounds)</w:t>
-            </w:r>
-          </w:p>
-        </w:tc>
-        <w:tc>
-          <w:tcPr>
-            <w:tcW w:w="1011" w:type="dxa"/>
+              <w:rPr>
+                <w:lang w:val="en-US"/>
+              </w:rPr>
+            </w:pPr>
+            <w:r>
+              <w:rPr>
+                <w:b/>
+                <w:bCs/>
+                <w:lang w:val="en-US"/>
+              </w:rPr>
+              <w:t>parkingBrake</w:t>
+            </w:r>
+            <w:r>
+              <w:rPr>
+                <w:lang w:val="en-US"/>
+              </w:rPr>
+              <w:t>=[0-100]</w:t>
+            </w:r>
+          </w:p>
+        </w:tc>
+        <w:tc>
+          <w:tcPr>
+            <w:tcW w:w="1006" w:type="dxa"/>
             <w:tcBorders>
               <w:left w:val="single" w:sz="2" w:space="0" w:color="000000"/>
               <w:bottom w:val="single" w:sz="2" w:space="0" w:color="000000"/>
@@ -21798,7 +21886,7 @@
         <w:trPr/>
         <w:tc>
           <w:tcPr>
-            <w:tcW w:w="8626" w:type="dxa"/>
+            <w:tcW w:w="8616" w:type="dxa"/>
             <w:tcBorders>
               <w:left w:val="single" w:sz="2" w:space="0" w:color="000000"/>
               <w:bottom w:val="single" w:sz="2" w:space="0" w:color="000000"/>
@@ -21808,29 +21896,40 @@
             <w:pPr>
               <w:pStyle w:val="Normal"/>
               <w:widowControl w:val="false"/>
-              <w:rPr>
-                <w:lang w:val="en-US"/>
-              </w:rPr>
-            </w:pPr>
-            <w:r>
-              <w:rPr>
-                <w:b/>
-                <w:bCs/>
-                <w:lang w:val="en-US"/>
-              </w:rPr>
-              <w:t>tailNumber</w:t>
-            </w:r>
-            <w:r>
-              <w:rPr>
-                <w:lang w:val="en-US"/>
-              </w:rPr>
-              <w:t>=text</w:t>
-            </w:r>
-          </w:p>
-        </w:tc>
-        <w:tc>
-          <w:tcPr>
-            <w:tcW w:w="1011" w:type="dxa"/>
+              <w:suppressAutoHyphens w:val="true"/>
+              <w:spacing w:before="0" w:after="0"/>
+              <w:jc w:val="left"/>
+              <w:rPr>
+                <w:sz w:val="24"/>
+                <w:szCs w:val="24"/>
+                <w:lang w:val="en-US"/>
+              </w:rPr>
+            </w:pPr>
+            <w:r>
+              <w:rPr>
+                <w:b/>
+                <w:bCs/>
+                <w:sz w:val="24"/>
+                <w:szCs w:val="24"/>
+                <w:lang w:val="en-US"/>
+              </w:rPr>
+              <w:t>payloadList</w:t>
+            </w:r>
+            <w:r>
+              <w:rPr>
+                <w:b w:val="false"/>
+                <w:bCs w:val="false"/>
+                <w:sz w:val="24"/>
+                <w:szCs w:val="24"/>
+                <w:lang w:val="en-US"/>
+              </w:rPr>
+              <w:t>={comma-separated list of payloads}   (in pounds)</w:t>
+            </w:r>
+          </w:p>
+        </w:tc>
+        <w:tc>
+          <w:tcPr>
+            <w:tcW w:w="1006" w:type="dxa"/>
             <w:tcBorders>
               <w:left w:val="single" w:sz="2" w:space="0" w:color="000000"/>
               <w:bottom w:val="single" w:sz="2" w:space="0" w:color="000000"/>
@@ -21858,7 +21957,7 @@
         <w:trPr/>
         <w:tc>
           <w:tcPr>
-            <w:tcW w:w="8626" w:type="dxa"/>
+            <w:tcW w:w="8616" w:type="dxa"/>
             <w:tcBorders>
               <w:left w:val="single" w:sz="2" w:space="0" w:color="000000"/>
               <w:bottom w:val="single" w:sz="2" w:space="0" w:color="000000"/>
@@ -21878,7 +21977,7 @@
                 <w:bCs/>
                 <w:lang w:val="en-US"/>
               </w:rPr>
-              <w:t>airlineCallSign</w:t>
+              <w:t>tailNumber</w:t>
             </w:r>
             <w:r>
               <w:rPr>
@@ -21890,7 +21989,7 @@
         </w:tc>
         <w:tc>
           <w:tcPr>
-            <w:tcW w:w="1011" w:type="dxa"/>
+            <w:tcW w:w="1006" w:type="dxa"/>
             <w:tcBorders>
               <w:left w:val="single" w:sz="2" w:space="0" w:color="000000"/>
               <w:bottom w:val="single" w:sz="2" w:space="0" w:color="000000"/>
@@ -21918,7 +22017,7 @@
         <w:trPr/>
         <w:tc>
           <w:tcPr>
-            <w:tcW w:w="8626" w:type="dxa"/>
+            <w:tcW w:w="8616" w:type="dxa"/>
             <w:tcBorders>
               <w:left w:val="single" w:sz="2" w:space="0" w:color="000000"/>
               <w:bottom w:val="single" w:sz="2" w:space="0" w:color="000000"/>
@@ -21938,7 +22037,7 @@
                 <w:bCs/>
                 <w:lang w:val="en-US"/>
               </w:rPr>
-              <w:t>flightNumber</w:t>
+              <w:t>airlineCallSign</w:t>
             </w:r>
             <w:r>
               <w:rPr>
@@ -21950,7 +22049,7 @@
         </w:tc>
         <w:tc>
           <w:tcPr>
-            <w:tcW w:w="1011" w:type="dxa"/>
+            <w:tcW w:w="1006" w:type="dxa"/>
             <w:tcBorders>
               <w:left w:val="single" w:sz="2" w:space="0" w:color="000000"/>
               <w:bottom w:val="single" w:sz="2" w:space="0" w:color="000000"/>
@@ -21978,7 +22077,7 @@
         <w:trPr/>
         <w:tc>
           <w:tcPr>
-            <w:tcW w:w="8626" w:type="dxa"/>
+            <w:tcW w:w="8616" w:type="dxa"/>
             <w:tcBorders>
               <w:left w:val="single" w:sz="2" w:space="0" w:color="000000"/>
               <w:bottom w:val="single" w:sz="2" w:space="0" w:color="000000"/>
@@ -21998,19 +22097,19 @@
                 <w:bCs/>
                 <w:lang w:val="en-US"/>
               </w:rPr>
-              <w:t>appendHeavy</w:t>
-            </w:r>
-            <w:r>
-              <w:rPr>
-                <w:lang w:val="en-US"/>
-              </w:rPr>
-              <w:t>=[True/False]</w:t>
-            </w:r>
-          </w:p>
-        </w:tc>
-        <w:tc>
-          <w:tcPr>
-            <w:tcW w:w="1011" w:type="dxa"/>
+              <w:t>flightNumber</w:t>
+            </w:r>
+            <w:r>
+              <w:rPr>
+                <w:lang w:val="en-US"/>
+              </w:rPr>
+              <w:t>=text</w:t>
+            </w:r>
+          </w:p>
+        </w:tc>
+        <w:tc>
+          <w:tcPr>
+            <w:tcW w:w="1006" w:type="dxa"/>
             <w:tcBorders>
               <w:left w:val="single" w:sz="2" w:space="0" w:color="000000"/>
               <w:bottom w:val="single" w:sz="2" w:space="0" w:color="000000"/>
@@ -22038,7 +22137,7 @@
         <w:trPr/>
         <w:tc>
           <w:tcPr>
-            <w:tcW w:w="8626" w:type="dxa"/>
+            <w:tcW w:w="8616" w:type="dxa"/>
             <w:tcBorders>
               <w:left w:val="single" w:sz="2" w:space="0" w:color="000000"/>
               <w:bottom w:val="single" w:sz="2" w:space="0" w:color="000000"/>
@@ -22058,7 +22157,7 @@
                 <w:bCs/>
                 <w:lang w:val="en-US"/>
               </w:rPr>
-              <w:t>multiPlayer</w:t>
+              <w:t>appendHeavy</w:t>
             </w:r>
             <w:r>
               <w:rPr>
@@ -22070,7 +22169,7 @@
         </w:tc>
         <w:tc>
           <w:tcPr>
-            <w:tcW w:w="1011" w:type="dxa"/>
+            <w:tcW w:w="1006" w:type="dxa"/>
             <w:tcBorders>
               <w:left w:val="single" w:sz="2" w:space="0" w:color="000000"/>
               <w:bottom w:val="single" w:sz="2" w:space="0" w:color="000000"/>
@@ -22098,7 +22197,7 @@
         <w:trPr/>
         <w:tc>
           <w:tcPr>
-            <w:tcW w:w="8626" w:type="dxa"/>
+            <w:tcW w:w="8616" w:type="dxa"/>
             <w:tcBorders>
               <w:left w:val="single" w:sz="2" w:space="0" w:color="000000"/>
               <w:bottom w:val="single" w:sz="2" w:space="0" w:color="000000"/>
@@ -22118,19 +22217,19 @@
                 <w:bCs/>
                 <w:lang w:val="en-US"/>
               </w:rPr>
-              <w:t>weather</w:t>
-            </w:r>
-            <w:r>
-              <w:rPr>
-                <w:lang w:val="en-US"/>
-              </w:rPr>
-              <w:t>=[custom, live or a preset]</w:t>
-            </w:r>
-          </w:p>
-        </w:tc>
-        <w:tc>
-          <w:tcPr>
-            <w:tcW w:w="1011" w:type="dxa"/>
+              <w:t>multiPlayer</w:t>
+            </w:r>
+            <w:r>
+              <w:rPr>
+                <w:lang w:val="en-US"/>
+              </w:rPr>
+              <w:t>=[True/False]</w:t>
+            </w:r>
+          </w:p>
+        </w:tc>
+        <w:tc>
+          <w:tcPr>
+            <w:tcW w:w="1006" w:type="dxa"/>
             <w:tcBorders>
               <w:left w:val="single" w:sz="2" w:space="0" w:color="000000"/>
               <w:bottom w:val="single" w:sz="2" w:space="0" w:color="000000"/>
@@ -22158,7 +22257,7 @@
         <w:trPr/>
         <w:tc>
           <w:tcPr>
-            <w:tcW w:w="8626" w:type="dxa"/>
+            <w:tcW w:w="8616" w:type="dxa"/>
             <w:tcBorders>
               <w:left w:val="single" w:sz="2" w:space="0" w:color="000000"/>
               <w:bottom w:val="single" w:sz="2" w:space="0" w:color="000000"/>
@@ -22178,19 +22277,19 @@
                 <w:bCs/>
                 <w:lang w:val="en-US"/>
               </w:rPr>
-              <w:t>failure{System}{Index}</w:t>
-            </w:r>
-            <w:r>
-              <w:rPr>
-                <w:lang w:val="en-US"/>
-              </w:rPr>
-              <w:t>=[{from time in seconds}-{to time in seconds}]</w:t>
-            </w:r>
-          </w:p>
-        </w:tc>
-        <w:tc>
-          <w:tcPr>
-            <w:tcW w:w="1011" w:type="dxa"/>
+              <w:t>weather</w:t>
+            </w:r>
+            <w:r>
+              <w:rPr>
+                <w:lang w:val="en-US"/>
+              </w:rPr>
+              <w:t>=[custom, live or a preset]</w:t>
+            </w:r>
+          </w:p>
+        </w:tc>
+        <w:tc>
+          <w:tcPr>
+            <w:tcW w:w="1006" w:type="dxa"/>
             <w:tcBorders>
               <w:left w:val="single" w:sz="2" w:space="0" w:color="000000"/>
               <w:bottom w:val="single" w:sz="2" w:space="0" w:color="000000"/>
@@ -22210,7 +22309,6 @@
               <w:rPr>
                 <w:lang w:val="en-US"/>
               </w:rPr>
-              <w:t>x</w:t>
             </w:r>
           </w:p>
         </w:tc>
@@ -22219,7 +22317,7 @@
         <w:trPr/>
         <w:tc>
           <w:tcPr>
-            <w:tcW w:w="8626" w:type="dxa"/>
+            <w:tcW w:w="8616" w:type="dxa"/>
             <w:tcBorders>
               <w:left w:val="single" w:sz="2" w:space="0" w:color="000000"/>
               <w:bottom w:val="single" w:sz="2" w:space="0" w:color="000000"/>
@@ -22245,13 +22343,13 @@
               <w:rPr>
                 <w:lang w:val="en-US"/>
               </w:rPr>
-              <w:t>=health#coordinate#heading#length#width#height  (in meters)</w:t>
-            </w:r>
-          </w:p>
-        </w:tc>
-        <w:tc>
-          <w:tcPr>
-            <w:tcW w:w="1011" w:type="dxa"/>
+              <w:t>=[{from time in seconds}-{to time in seconds}]</w:t>
+            </w:r>
+          </w:p>
+        </w:tc>
+        <w:tc>
+          <w:tcPr>
+            <w:tcW w:w="1006" w:type="dxa"/>
             <w:tcBorders>
               <w:left w:val="single" w:sz="2" w:space="0" w:color="000000"/>
               <w:bottom w:val="single" w:sz="2" w:space="0" w:color="000000"/>
@@ -22280,7 +22378,7 @@
         <w:trPr/>
         <w:tc>
           <w:tcPr>
-            <w:tcW w:w="8626" w:type="dxa"/>
+            <w:tcW w:w="8616" w:type="dxa"/>
             <w:tcBorders>
               <w:left w:val="single" w:sz="2" w:space="0" w:color="000000"/>
               <w:bottom w:val="single" w:sz="2" w:space="0" w:color="000000"/>
@@ -22300,7 +22398,7 @@
                 <w:bCs/>
                 <w:lang w:val="en-US"/>
               </w:rPr>
-              <w:t>failureExit{System}{Index}</w:t>
+              <w:t>failure{System}{Index}</w:t>
             </w:r>
             <w:r>
               <w:rPr>
@@ -22312,7 +22410,7 @@
         </w:tc>
         <w:tc>
           <w:tcPr>
-            <w:tcW w:w="1011" w:type="dxa"/>
+            <w:tcW w:w="1006" w:type="dxa"/>
             <w:tcBorders>
               <w:left w:val="single" w:sz="2" w:space="0" w:color="000000"/>
               <w:bottom w:val="single" w:sz="2" w:space="0" w:color="000000"/>
@@ -22341,7 +22439,7 @@
         <w:trPr/>
         <w:tc>
           <w:tcPr>
-            <w:tcW w:w="8626" w:type="dxa"/>
+            <w:tcW w:w="8616" w:type="dxa"/>
             <w:tcBorders>
               <w:left w:val="single" w:sz="2" w:space="0" w:color="000000"/>
               <w:bottom w:val="single" w:sz="2" w:space="0" w:color="000000"/>
@@ -22361,19 +22459,19 @@
                 <w:bCs/>
                 <w:lang w:val="en-US"/>
               </w:rPr>
-              <w:t>altitudeFailure</w:t>
-            </w:r>
-            <w:r>
-              <w:rPr>
-                <w:lang w:val="en-US"/>
-              </w:rPr>
-              <w:t>{System}{Index}=health#altitude in feet</w:t>
-            </w:r>
-          </w:p>
-        </w:tc>
-        <w:tc>
-          <w:tcPr>
-            <w:tcW w:w="1011" w:type="dxa"/>
+              <w:t>failureExit{System}{Index}</w:t>
+            </w:r>
+            <w:r>
+              <w:rPr>
+                <w:lang w:val="en-US"/>
+              </w:rPr>
+              <w:t>=health#coordinate#heading#length#width#height  (in meters)</w:t>
+            </w:r>
+          </w:p>
+        </w:tc>
+        <w:tc>
+          <w:tcPr>
+            <w:tcW w:w="1006" w:type="dxa"/>
             <w:tcBorders>
               <w:left w:val="single" w:sz="2" w:space="0" w:color="000000"/>
               <w:bottom w:val="single" w:sz="2" w:space="0" w:color="000000"/>
@@ -22402,7 +22500,7 @@
         <w:trPr/>
         <w:tc>
           <w:tcPr>
-            <w:tcW w:w="8626" w:type="dxa"/>
+            <w:tcW w:w="8616" w:type="dxa"/>
             <w:tcBorders>
               <w:left w:val="single" w:sz="2" w:space="0" w:color="000000"/>
               <w:bottom w:val="single" w:sz="2" w:space="0" w:color="000000"/>
@@ -22422,19 +22520,19 @@
                 <w:bCs/>
                 <w:lang w:val="en-US"/>
               </w:rPr>
-              <w:t>speedFailure</w:t>
-            </w:r>
-            <w:r>
-              <w:rPr>
-                <w:lang w:val="en-US"/>
-              </w:rPr>
-              <w:t>{System}{Index}=health#speed in knots</w:t>
-            </w:r>
-          </w:p>
-        </w:tc>
-        <w:tc>
-          <w:tcPr>
-            <w:tcW w:w="1011" w:type="dxa"/>
+              <w:t>altitudeFailure</w:t>
+            </w:r>
+            <w:r>
+              <w:rPr>
+                <w:lang w:val="en-US"/>
+              </w:rPr>
+              <w:t>{System}{Index}=health#altitude in feet</w:t>
+            </w:r>
+          </w:p>
+        </w:tc>
+        <w:tc>
+          <w:tcPr>
+            <w:tcW w:w="1006" w:type="dxa"/>
             <w:tcBorders>
               <w:left w:val="single" w:sz="2" w:space="0" w:color="000000"/>
               <w:bottom w:val="single" w:sz="2" w:space="0" w:color="000000"/>
@@ -22463,7 +22561,7 @@
         <w:trPr/>
         <w:tc>
           <w:tcPr>
-            <w:tcW w:w="8626" w:type="dxa"/>
+            <w:tcW w:w="8616" w:type="dxa"/>
             <w:tcBorders>
               <w:left w:val="single" w:sz="2" w:space="0" w:color="000000"/>
               <w:bottom w:val="single" w:sz="2" w:space="0" w:color="000000"/>
@@ -22483,19 +22581,19 @@
                 <w:bCs/>
                 <w:lang w:val="en-US"/>
               </w:rPr>
-              <w:t>altitudeAndSpeedFailure</w:t>
-            </w:r>
-            <w:r>
-              <w:rPr>
-                <w:lang w:val="en-US"/>
-              </w:rPr>
-              <w:t>{System}{Index}=health#altitude in feet#speed in knots</w:t>
-            </w:r>
-          </w:p>
-        </w:tc>
-        <w:tc>
-          <w:tcPr>
-            <w:tcW w:w="1011" w:type="dxa"/>
+              <w:t>speedFailure</w:t>
+            </w:r>
+            <w:r>
+              <w:rPr>
+                <w:lang w:val="en-US"/>
+              </w:rPr>
+              <w:t>{System}{Index}=health#speed in knots</w:t>
+            </w:r>
+          </w:p>
+        </w:tc>
+        <w:tc>
+          <w:tcPr>
+            <w:tcW w:w="1006" w:type="dxa"/>
             <w:tcBorders>
               <w:left w:val="single" w:sz="2" w:space="0" w:color="000000"/>
               <w:bottom w:val="single" w:sz="2" w:space="0" w:color="000000"/>
@@ -22524,7 +22622,7 @@
         <w:trPr/>
         <w:tc>
           <w:tcPr>
-            <w:tcW w:w="8626" w:type="dxa"/>
+            <w:tcW w:w="8616" w:type="dxa"/>
             <w:tcBorders>
               <w:left w:val="single" w:sz="2" w:space="0" w:color="000000"/>
               <w:bottom w:val="single" w:sz="2" w:space="0" w:color="000000"/>
@@ -22544,19 +22642,19 @@
                 <w:bCs/>
                 <w:lang w:val="en-US"/>
               </w:rPr>
-              <w:t>formulaFailure</w:t>
-            </w:r>
-            <w:r>
-              <w:rPr>
-                <w:lang w:val="en-US"/>
-              </w:rPr>
-              <w:t>{System}{Index}=health#HTML escaped RPN formula</w:t>
-            </w:r>
-          </w:p>
-        </w:tc>
-        <w:tc>
-          <w:tcPr>
-            <w:tcW w:w="1011" w:type="dxa"/>
+              <w:t>altitudeAndSpeedFailure</w:t>
+            </w:r>
+            <w:r>
+              <w:rPr>
+                <w:lang w:val="en-US"/>
+              </w:rPr>
+              <w:t>{System}{Index}=health#altitude in feet#speed in knots</w:t>
+            </w:r>
+          </w:p>
+        </w:tc>
+        <w:tc>
+          <w:tcPr>
+            <w:tcW w:w="1006" w:type="dxa"/>
             <w:tcBorders>
               <w:left w:val="single" w:sz="2" w:space="0" w:color="000000"/>
               <w:bottom w:val="single" w:sz="2" w:space="0" w:color="000000"/>
@@ -22585,7 +22683,7 @@
         <w:trPr/>
         <w:tc>
           <w:tcPr>
-            <w:tcW w:w="8626" w:type="dxa"/>
+            <w:tcW w:w="8616" w:type="dxa"/>
             <w:tcBorders>
               <w:left w:val="single" w:sz="2" w:space="0" w:color="000000"/>
               <w:bottom w:val="single" w:sz="2" w:space="0" w:color="000000"/>
@@ -22605,19 +22703,19 @@
                 <w:bCs/>
                 <w:lang w:val="en-US"/>
               </w:rPr>
-              <w:t>showVfrMap</w:t>
-            </w:r>
-            <w:r>
-              <w:rPr>
-                <w:lang w:val="en-US"/>
-              </w:rPr>
-              <w:t>=[True/False]</w:t>
-            </w:r>
-          </w:p>
-        </w:tc>
-        <w:tc>
-          <w:tcPr>
-            <w:tcW w:w="1011" w:type="dxa"/>
+              <w:t>formulaFailure</w:t>
+            </w:r>
+            <w:r>
+              <w:rPr>
+                <w:lang w:val="en-US"/>
+              </w:rPr>
+              <w:t>{System}{Index}=health#HTML escaped RPN formula</w:t>
+            </w:r>
+          </w:p>
+        </w:tc>
+        <w:tc>
+          <w:tcPr>
+            <w:tcW w:w="1006" w:type="dxa"/>
             <w:tcBorders>
               <w:left w:val="single" w:sz="2" w:space="0" w:color="000000"/>
               <w:bottom w:val="single" w:sz="2" w:space="0" w:color="000000"/>
@@ -22637,6 +22735,7 @@
               <w:rPr>
                 <w:lang w:val="en-US"/>
               </w:rPr>
+              <w:t>x</w:t>
             </w:r>
           </w:p>
         </w:tc>
@@ -22645,7 +22744,7 @@
         <w:trPr/>
         <w:tc>
           <w:tcPr>
-            <w:tcW w:w="8626" w:type="dxa"/>
+            <w:tcW w:w="8616" w:type="dxa"/>
             <w:tcBorders>
               <w:left w:val="single" w:sz="2" w:space="0" w:color="000000"/>
               <w:bottom w:val="single" w:sz="2" w:space="0" w:color="000000"/>
@@ -22665,7 +22764,7 @@
                 <w:bCs/>
                 <w:lang w:val="en-US"/>
               </w:rPr>
-              <w:t>showNavLog</w:t>
+              <w:t>showVfrMap</w:t>
             </w:r>
             <w:r>
               <w:rPr>
@@ -22677,7 +22776,7 @@
         </w:tc>
         <w:tc>
           <w:tcPr>
-            <w:tcW w:w="1011" w:type="dxa"/>
+            <w:tcW w:w="1006" w:type="dxa"/>
             <w:tcBorders>
               <w:left w:val="single" w:sz="2" w:space="0" w:color="000000"/>
               <w:bottom w:val="single" w:sz="2" w:space="0" w:color="000000"/>
@@ -22705,7 +22804,7 @@
         <w:trPr/>
         <w:tc>
           <w:tcPr>
-            <w:tcW w:w="8626" w:type="dxa"/>
+            <w:tcW w:w="8616" w:type="dxa"/>
             <w:tcBorders>
               <w:left w:val="single" w:sz="2" w:space="0" w:color="000000"/>
               <w:bottom w:val="single" w:sz="2" w:space="0" w:color="000000"/>
@@ -22725,7 +22824,7 @@
                 <w:bCs/>
                 <w:lang w:val="en-US"/>
               </w:rPr>
-              <w:t>enableRefueling</w:t>
+              <w:t>showNavLog</w:t>
             </w:r>
             <w:r>
               <w:rPr>
@@ -22737,7 +22836,7 @@
         </w:tc>
         <w:tc>
           <w:tcPr>
-            <w:tcW w:w="1011" w:type="dxa"/>
+            <w:tcW w:w="1006" w:type="dxa"/>
             <w:tcBorders>
               <w:left w:val="single" w:sz="2" w:space="0" w:color="000000"/>
               <w:bottom w:val="single" w:sz="2" w:space="0" w:color="000000"/>
@@ -22765,7 +22864,7 @@
         <w:trPr/>
         <w:tc>
           <w:tcPr>
-            <w:tcW w:w="8626" w:type="dxa"/>
+            <w:tcW w:w="8616" w:type="dxa"/>
             <w:tcBorders>
               <w:left w:val="single" w:sz="2" w:space="0" w:color="000000"/>
               <w:bottom w:val="single" w:sz="2" w:space="0" w:color="000000"/>
@@ -22785,7 +22884,7 @@
                 <w:bCs/>
                 <w:lang w:val="en-US"/>
               </w:rPr>
-              <w:t>enableAtc</w:t>
+              <w:t>enableRefueling</w:t>
             </w:r>
             <w:r>
               <w:rPr>
@@ -22797,7 +22896,7 @@
         </w:tc>
         <w:tc>
           <w:tcPr>
-            <w:tcW w:w="1011" w:type="dxa"/>
+            <w:tcW w:w="1006" w:type="dxa"/>
             <w:tcBorders>
               <w:left w:val="single" w:sz="2" w:space="0" w:color="000000"/>
               <w:bottom w:val="single" w:sz="2" w:space="0" w:color="000000"/>
@@ -22825,7 +22924,7 @@
         <w:trPr/>
         <w:tc>
           <w:tcPr>
-            <w:tcW w:w="8626" w:type="dxa"/>
+            <w:tcW w:w="8616" w:type="dxa"/>
             <w:tcBorders>
               <w:left w:val="single" w:sz="2" w:space="0" w:color="000000"/>
               <w:bottom w:val="single" w:sz="2" w:space="0" w:color="000000"/>
@@ -22845,7 +22944,7 @@
                 <w:bCs/>
                 <w:lang w:val="en-US"/>
               </w:rPr>
-              <w:t>enableChecklist</w:t>
+              <w:t>enableAtc</w:t>
             </w:r>
             <w:r>
               <w:rPr>
@@ -22857,7 +22956,7 @@
         </w:tc>
         <w:tc>
           <w:tcPr>
-            <w:tcW w:w="1011" w:type="dxa"/>
+            <w:tcW w:w="1006" w:type="dxa"/>
             <w:tcBorders>
               <w:left w:val="single" w:sz="2" w:space="0" w:color="000000"/>
               <w:bottom w:val="single" w:sz="2" w:space="0" w:color="000000"/>
@@ -22885,7 +22984,7 @@
         <w:trPr/>
         <w:tc>
           <w:tcPr>
-            <w:tcW w:w="8626" w:type="dxa"/>
+            <w:tcW w:w="8616" w:type="dxa"/>
             <w:tcBorders>
               <w:left w:val="single" w:sz="2" w:space="0" w:color="000000"/>
               <w:bottom w:val="single" w:sz="2" w:space="0" w:color="000000"/>
@@ -22905,7 +23004,7 @@
                 <w:bCs/>
                 <w:lang w:val="en-US"/>
               </w:rPr>
-              <w:t>enableObjectives</w:t>
+              <w:t>enableChecklist</w:t>
             </w:r>
             <w:r>
               <w:rPr>
@@ -22917,7 +23016,7 @@
         </w:tc>
         <w:tc>
           <w:tcPr>
-            <w:tcW w:w="1011" w:type="dxa"/>
+            <w:tcW w:w="1006" w:type="dxa"/>
             <w:tcBorders>
               <w:left w:val="single" w:sz="2" w:space="0" w:color="000000"/>
               <w:bottom w:val="single" w:sz="2" w:space="0" w:color="000000"/>
@@ -22945,7 +23044,7 @@
         <w:trPr/>
         <w:tc>
           <w:tcPr>
-            <w:tcW w:w="8626" w:type="dxa"/>
+            <w:tcW w:w="8616" w:type="dxa"/>
             <w:tcBorders>
               <w:left w:val="single" w:sz="2" w:space="0" w:color="000000"/>
               <w:bottom w:val="single" w:sz="2" w:space="0" w:color="000000"/>
@@ -22965,7 +23064,7 @@
                 <w:bCs/>
                 <w:lang w:val="en-US"/>
               </w:rPr>
-              <w:t>requireEnginesOff</w:t>
+              <w:t>enableObjectives</w:t>
             </w:r>
             <w:r>
               <w:rPr>
@@ -22977,7 +23076,7 @@
         </w:tc>
         <w:tc>
           <w:tcPr>
-            <w:tcW w:w="1011" w:type="dxa"/>
+            <w:tcW w:w="1006" w:type="dxa"/>
             <w:tcBorders>
               <w:left w:val="single" w:sz="2" w:space="0" w:color="000000"/>
               <w:bottom w:val="single" w:sz="2" w:space="0" w:color="000000"/>
@@ -23005,7 +23104,7 @@
         <w:trPr/>
         <w:tc>
           <w:tcPr>
-            <w:tcW w:w="8626" w:type="dxa"/>
+            <w:tcW w:w="8616" w:type="dxa"/>
             <w:tcBorders>
               <w:left w:val="single" w:sz="2" w:space="0" w:color="000000"/>
               <w:bottom w:val="single" w:sz="2" w:space="0" w:color="000000"/>
@@ -23025,7 +23124,7 @@
                 <w:bCs/>
                 <w:lang w:val="en-US"/>
               </w:rPr>
-              <w:t>requireBatteryOff</w:t>
+              <w:t>requireEnginesOff</w:t>
             </w:r>
             <w:r>
               <w:rPr>
@@ -23037,7 +23136,7 @@
         </w:tc>
         <w:tc>
           <w:tcPr>
-            <w:tcW w:w="1011" w:type="dxa"/>
+            <w:tcW w:w="1006" w:type="dxa"/>
             <w:tcBorders>
               <w:left w:val="single" w:sz="2" w:space="0" w:color="000000"/>
               <w:bottom w:val="single" w:sz="2" w:space="0" w:color="000000"/>
@@ -23065,7 +23164,7 @@
         <w:trPr/>
         <w:tc>
           <w:tcPr>
-            <w:tcW w:w="8626" w:type="dxa"/>
+            <w:tcW w:w="8616" w:type="dxa"/>
             <w:tcBorders>
               <w:left w:val="single" w:sz="2" w:space="0" w:color="000000"/>
               <w:bottom w:val="single" w:sz="2" w:space="0" w:color="000000"/>
@@ -23085,7 +23184,7 @@
                 <w:bCs/>
                 <w:lang w:val="en-US"/>
               </w:rPr>
-              <w:t>requireAvionicsOff</w:t>
+              <w:t>requireBatteryOff</w:t>
             </w:r>
             <w:r>
               <w:rPr>
@@ -23097,7 +23196,7 @@
         </w:tc>
         <w:tc>
           <w:tcPr>
-            <w:tcW w:w="1011" w:type="dxa"/>
+            <w:tcW w:w="1006" w:type="dxa"/>
             <w:tcBorders>
               <w:left w:val="single" w:sz="2" w:space="0" w:color="000000"/>
               <w:bottom w:val="single" w:sz="2" w:space="0" w:color="000000"/>
@@ -23125,7 +23224,7 @@
         <w:trPr/>
         <w:tc>
           <w:tcPr>
-            <w:tcW w:w="8626" w:type="dxa"/>
+            <w:tcW w:w="8616" w:type="dxa"/>
             <w:tcBorders>
               <w:left w:val="single" w:sz="2" w:space="0" w:color="000000"/>
               <w:bottom w:val="single" w:sz="2" w:space="0" w:color="000000"/>
@@ -23135,47 +23234,21 @@
             <w:pPr>
               <w:pStyle w:val="Normal"/>
               <w:widowControl w:val="false"/>
-              <w:suppressAutoHyphens w:val="true"/>
-              <w:spacing w:before="0" w:after="0"/>
-              <w:jc w:val="left"/>
-              <w:rPr>
-                <w:sz w:val="24"/>
-                <w:szCs w:val="24"/>
-                <w:lang w:val="en-US"/>
-              </w:rPr>
-            </w:pPr>
-            <w:r>
-              <w:rPr>
-                <w:rFonts w:eastAsia="NSimSun" w:cs="Arial"/>
-                <w:b/>
-                <w:bCs/>
-                <w:kern w:val="2"/>
-                <w:sz w:val="24"/>
-                <w:szCs w:val="24"/>
-                <w:lang w:val="en-US" w:eastAsia="zh-CN" w:bidi="hi-IN"/>
-              </w:rPr>
-              <w:t>require</w:t>
-            </w:r>
-            <w:r>
-              <w:rPr>
-                <w:rFonts w:eastAsia="NSimSun" w:cs="Arial"/>
-                <w:b/>
-                <w:bCs/>
-                <w:color w:val="auto"/>
-                <w:kern w:val="2"/>
-                <w:sz w:val="24"/>
-                <w:szCs w:val="24"/>
-                <w:lang w:val="en-US" w:eastAsia="zh-CN" w:bidi="hi-IN"/>
-              </w:rPr>
-              <w:t>Nothing</w:t>
-            </w:r>
-            <w:r>
-              <w:rPr>
-                <w:rFonts w:eastAsia="NSimSun" w:cs="Arial"/>
-                <w:kern w:val="2"/>
-                <w:sz w:val="24"/>
-                <w:szCs w:val="24"/>
-                <w:lang w:val="en-US" w:eastAsia="zh-CN" w:bidi="hi-IN"/>
+              <w:rPr>
+                <w:lang w:val="en-US"/>
+              </w:rPr>
+            </w:pPr>
+            <w:r>
+              <w:rPr>
+                <w:b/>
+                <w:bCs/>
+                <w:lang w:val="en-US"/>
+              </w:rPr>
+              <w:t>requireAvionicsOff</w:t>
+            </w:r>
+            <w:r>
+              <w:rPr>
+                <w:lang w:val="en-US"/>
               </w:rPr>
               <w:t>=[True/False]</w:t>
             </w:r>
@@ -23183,7 +23256,7 @@
         </w:tc>
         <w:tc>
           <w:tcPr>
-            <w:tcW w:w="1011" w:type="dxa"/>
+            <w:tcW w:w="1006" w:type="dxa"/>
             <w:tcBorders>
               <w:left w:val="single" w:sz="2" w:space="0" w:color="000000"/>
               <w:bottom w:val="single" w:sz="2" w:space="0" w:color="000000"/>
@@ -23211,7 +23284,7 @@
         <w:trPr/>
         <w:tc>
           <w:tcPr>
-            <w:tcW w:w="8626" w:type="dxa"/>
+            <w:tcW w:w="8616" w:type="dxa"/>
             <w:tcBorders>
               <w:left w:val="single" w:sz="2" w:space="0" w:color="000000"/>
               <w:bottom w:val="single" w:sz="2" w:space="0" w:color="000000"/>
@@ -23221,21 +23294,47 @@
             <w:pPr>
               <w:pStyle w:val="Normal"/>
               <w:widowControl w:val="false"/>
-              <w:rPr>
-                <w:lang w:val="en-US"/>
-              </w:rPr>
-            </w:pPr>
-            <w:r>
-              <w:rPr>
-                <w:b/>
-                <w:bCs/>
-                <w:lang w:val="en-US"/>
-              </w:rPr>
-              <w:t>useAGL</w:t>
-            </w:r>
-            <w:r>
-              <w:rPr>
-                <w:lang w:val="en-US"/>
+              <w:suppressAutoHyphens w:val="true"/>
+              <w:spacing w:before="0" w:after="0"/>
+              <w:jc w:val="left"/>
+              <w:rPr>
+                <w:sz w:val="24"/>
+                <w:szCs w:val="24"/>
+                <w:lang w:val="en-US"/>
+              </w:rPr>
+            </w:pPr>
+            <w:r>
+              <w:rPr>
+                <w:rFonts w:eastAsia="NSimSun" w:cs="Arial"/>
+                <w:b/>
+                <w:bCs/>
+                <w:kern w:val="2"/>
+                <w:sz w:val="24"/>
+                <w:szCs w:val="24"/>
+                <w:lang w:val="en-US" w:eastAsia="zh-CN" w:bidi="hi-IN"/>
+              </w:rPr>
+              <w:t>require</w:t>
+            </w:r>
+            <w:r>
+              <w:rPr>
+                <w:rFonts w:eastAsia="NSimSun" w:cs="Arial"/>
+                <w:b/>
+                <w:bCs/>
+                <w:color w:val="auto"/>
+                <w:kern w:val="2"/>
+                <w:sz w:val="24"/>
+                <w:szCs w:val="24"/>
+                <w:lang w:val="en-US" w:eastAsia="zh-CN" w:bidi="hi-IN"/>
+              </w:rPr>
+              <w:t>Nothing</w:t>
+            </w:r>
+            <w:r>
+              <w:rPr>
+                <w:rFonts w:eastAsia="NSimSun" w:cs="Arial"/>
+                <w:kern w:val="2"/>
+                <w:sz w:val="24"/>
+                <w:szCs w:val="24"/>
+                <w:lang w:val="en-US" w:eastAsia="zh-CN" w:bidi="hi-IN"/>
               </w:rPr>
               <w:t>=[True/False]</w:t>
             </w:r>
@@ -23243,7 +23342,7 @@
         </w:tc>
         <w:tc>
           <w:tcPr>
-            <w:tcW w:w="1011" w:type="dxa"/>
+            <w:tcW w:w="1006" w:type="dxa"/>
             <w:tcBorders>
               <w:left w:val="single" w:sz="2" w:space="0" w:color="000000"/>
               <w:bottom w:val="single" w:sz="2" w:space="0" w:color="000000"/>
@@ -23271,7 +23370,7 @@
         <w:trPr/>
         <w:tc>
           <w:tcPr>
-            <w:tcW w:w="8626" w:type="dxa"/>
+            <w:tcW w:w="8616" w:type="dxa"/>
             <w:tcBorders>
               <w:left w:val="single" w:sz="2" w:space="0" w:color="000000"/>
               <w:bottom w:val="single" w:sz="2" w:space="0" w:color="000000"/>
@@ -23291,7 +23390,7 @@
                 <w:bCs/>
                 <w:lang w:val="en-US"/>
               </w:rPr>
-              <w:t>useOneShotTriggers</w:t>
+              <w:t>useAGL</w:t>
             </w:r>
             <w:r>
               <w:rPr>
@@ -23303,7 +23402,7 @@
         </w:tc>
         <w:tc>
           <w:tcPr>
-            <w:tcW w:w="1011" w:type="dxa"/>
+            <w:tcW w:w="1006" w:type="dxa"/>
             <w:tcBorders>
               <w:left w:val="single" w:sz="2" w:space="0" w:color="000000"/>
               <w:bottom w:val="single" w:sz="2" w:space="0" w:color="000000"/>
@@ -23331,7 +23430,7 @@
         <w:trPr/>
         <w:tc>
           <w:tcPr>
-            <w:tcW w:w="8626" w:type="dxa"/>
+            <w:tcW w:w="8616" w:type="dxa"/>
             <w:tcBorders>
               <w:left w:val="single" w:sz="2" w:space="0" w:color="000000"/>
               <w:bottom w:val="single" w:sz="2" w:space="0" w:color="000000"/>
@@ -23351,19 +23450,19 @@
                 <w:bCs/>
                 <w:lang w:val="en-US"/>
               </w:rPr>
-              <w:t>standardAirportExitAreaSideLength</w:t>
-            </w:r>
-            <w:r>
-              <w:rPr>
-                <w:lang w:val="en-US"/>
-              </w:rPr>
-              <w:t>=length in meters</w:t>
-            </w:r>
-          </w:p>
-        </w:tc>
-        <w:tc>
-          <w:tcPr>
-            <w:tcW w:w="1011" w:type="dxa"/>
+              <w:t>useOneShotTriggers</w:t>
+            </w:r>
+            <w:r>
+              <w:rPr>
+                <w:lang w:val="en-US"/>
+              </w:rPr>
+              <w:t>=[True/False]</w:t>
+            </w:r>
+          </w:p>
+        </w:tc>
+        <w:tc>
+          <w:tcPr>
+            <w:tcW w:w="1006" w:type="dxa"/>
             <w:tcBorders>
               <w:left w:val="single" w:sz="2" w:space="0" w:color="000000"/>
               <w:bottom w:val="single" w:sz="2" w:space="0" w:color="000000"/>
@@ -23391,7 +23490,7 @@
         <w:trPr/>
         <w:tc>
           <w:tcPr>
-            <w:tcW w:w="8626" w:type="dxa"/>
+            <w:tcW w:w="8616" w:type="dxa"/>
             <w:tcBorders>
               <w:left w:val="single" w:sz="2" w:space="0" w:color="000000"/>
               <w:bottom w:val="single" w:sz="2" w:space="0" w:color="000000"/>
@@ -23411,7 +23510,7 @@
                 <w:bCs/>
                 <w:lang w:val="en-US"/>
               </w:rPr>
-              <w:t>standardEnterAreaSideLength</w:t>
+              <w:t>standardAirportExitAreaSideLength</w:t>
             </w:r>
             <w:r>
               <w:rPr>
@@ -23423,7 +23522,7 @@
         </w:tc>
         <w:tc>
           <w:tcPr>
-            <w:tcW w:w="1011" w:type="dxa"/>
+            <w:tcW w:w="1006" w:type="dxa"/>
             <w:tcBorders>
               <w:left w:val="single" w:sz="2" w:space="0" w:color="000000"/>
               <w:bottom w:val="single" w:sz="2" w:space="0" w:color="000000"/>
@@ -23451,7 +23550,7 @@
         <w:trPr/>
         <w:tc>
           <w:tcPr>
-            <w:tcW w:w="8626" w:type="dxa"/>
+            <w:tcW w:w="8616" w:type="dxa"/>
             <w:tcBorders>
               <w:left w:val="single" w:sz="2" w:space="0" w:color="000000"/>
               <w:bottom w:val="single" w:sz="2" w:space="0" w:color="000000"/>
@@ -23471,19 +23570,19 @@
                 <w:bCs/>
                 <w:lang w:val="en-US"/>
               </w:rPr>
-              <w:t>missionFailureArea</w:t>
-            </w:r>
-            <w:r>
-              <w:rPr>
-                <w:lang w:val="en-US"/>
-              </w:rPr>
-              <w:t>=coordinate#heading#length#width#height  (in meters)</w:t>
-            </w:r>
-          </w:p>
-        </w:tc>
-        <w:tc>
-          <w:tcPr>
-            <w:tcW w:w="1011" w:type="dxa"/>
+              <w:t>standardEnterAreaSideLength</w:t>
+            </w:r>
+            <w:r>
+              <w:rPr>
+                <w:lang w:val="en-US"/>
+              </w:rPr>
+              <w:t>=length in meters</w:t>
+            </w:r>
+          </w:p>
+        </w:tc>
+        <w:tc>
+          <w:tcPr>
+            <w:tcW w:w="1006" w:type="dxa"/>
             <w:tcBorders>
               <w:left w:val="single" w:sz="2" w:space="0" w:color="000000"/>
               <w:bottom w:val="single" w:sz="2" w:space="0" w:color="000000"/>
@@ -23503,7 +23602,6 @@
               <w:rPr>
                 <w:lang w:val="en-US"/>
               </w:rPr>
-              <w:t>x</w:t>
             </w:r>
           </w:p>
         </w:tc>
@@ -23512,7 +23610,7 @@
         <w:trPr/>
         <w:tc>
           <w:tcPr>
-            <w:tcW w:w="8626" w:type="dxa"/>
+            <w:tcW w:w="8616" w:type="dxa"/>
             <w:tcBorders>
               <w:left w:val="single" w:sz="2" w:space="0" w:color="000000"/>
               <w:bottom w:val="single" w:sz="2" w:space="0" w:color="000000"/>
@@ -23538,13 +23636,13 @@
               <w:rPr>
                 <w:lang w:val="en-US"/>
               </w:rPr>
-              <w:t>=coordinate#heading#length#width#height#text  (in meters)</w:t>
-            </w:r>
-          </w:p>
-        </w:tc>
-        <w:tc>
-          <w:tcPr>
-            <w:tcW w:w="1011" w:type="dxa"/>
+              <w:t>=coordinate#heading#length#width#height  (in meters)</w:t>
+            </w:r>
+          </w:p>
+        </w:tc>
+        <w:tc>
+          <w:tcPr>
+            <w:tcW w:w="1006" w:type="dxa"/>
             <w:tcBorders>
               <w:left w:val="single" w:sz="2" w:space="0" w:color="000000"/>
               <w:bottom w:val="single" w:sz="2" w:space="0" w:color="000000"/>
@@ -23573,7 +23671,7 @@
         <w:trPr/>
         <w:tc>
           <w:tcPr>
-            <w:tcW w:w="8626" w:type="dxa"/>
+            <w:tcW w:w="8616" w:type="dxa"/>
             <w:tcBorders>
               <w:left w:val="single" w:sz="2" w:space="0" w:color="000000"/>
               <w:bottom w:val="single" w:sz="2" w:space="0" w:color="000000"/>
@@ -23593,19 +23691,19 @@
                 <w:bCs/>
                 <w:lang w:val="en-US"/>
               </w:rPr>
-              <w:t>missionFailureExitArea</w:t>
-            </w:r>
-            <w:r>
-              <w:rPr>
-                <w:lang w:val="en-US"/>
-              </w:rPr>
-              <w:t>=coordinate#heading#length#width#height  (in meters)</w:t>
-            </w:r>
-          </w:p>
-        </w:tc>
-        <w:tc>
-          <w:tcPr>
-            <w:tcW w:w="1011" w:type="dxa"/>
+              <w:t>missionFailureArea</w:t>
+            </w:r>
+            <w:r>
+              <w:rPr>
+                <w:lang w:val="en-US"/>
+              </w:rPr>
+              <w:t>=coordinate#heading#length#width#height#text  (in meters)</w:t>
+            </w:r>
+          </w:p>
+        </w:tc>
+        <w:tc>
+          <w:tcPr>
+            <w:tcW w:w="1006" w:type="dxa"/>
             <w:tcBorders>
               <w:left w:val="single" w:sz="2" w:space="0" w:color="000000"/>
               <w:bottom w:val="single" w:sz="2" w:space="0" w:color="000000"/>
@@ -23634,7 +23732,7 @@
         <w:trPr/>
         <w:tc>
           <w:tcPr>
-            <w:tcW w:w="8626" w:type="dxa"/>
+            <w:tcW w:w="8616" w:type="dxa"/>
             <w:tcBorders>
               <w:left w:val="single" w:sz="2" w:space="0" w:color="000000"/>
               <w:bottom w:val="single" w:sz="2" w:space="0" w:color="000000"/>
@@ -23660,13 +23758,13 @@
               <w:rPr>
                 <w:lang w:val="en-US"/>
               </w:rPr>
-              <w:t>=coordinate#heading#length#width#height#text  (in meters)</w:t>
-            </w:r>
-          </w:p>
-        </w:tc>
-        <w:tc>
-          <w:tcPr>
-            <w:tcW w:w="1011" w:type="dxa"/>
+              <w:t>=coordinate#heading#length#width#height  (in meters)</w:t>
+            </w:r>
+          </w:p>
+        </w:tc>
+        <w:tc>
+          <w:tcPr>
+            <w:tcW w:w="1006" w:type="dxa"/>
             <w:tcBorders>
               <w:left w:val="single" w:sz="2" w:space="0" w:color="000000"/>
               <w:bottom w:val="single" w:sz="2" w:space="0" w:color="000000"/>
@@ -23695,7 +23793,7 @@
         <w:trPr/>
         <w:tc>
           <w:tcPr>
-            <w:tcW w:w="8626" w:type="dxa"/>
+            <w:tcW w:w="8616" w:type="dxa"/>
             <w:tcBorders>
               <w:left w:val="single" w:sz="2" w:space="0" w:color="000000"/>
               <w:bottom w:val="single" w:sz="2" w:space="0" w:color="000000"/>
@@ -23715,19 +23813,19 @@
                 <w:bCs/>
                 <w:lang w:val="en-US"/>
               </w:rPr>
-              <w:t>missionFailureAltitude</w:t>
-            </w:r>
-            <w:r>
-              <w:rPr>
-                <w:lang w:val="en-US"/>
-              </w:rPr>
-              <w:t>=altitude in feet</w:t>
-            </w:r>
-          </w:p>
-        </w:tc>
-        <w:tc>
-          <w:tcPr>
-            <w:tcW w:w="1011" w:type="dxa"/>
+              <w:t>missionFailureExitArea</w:t>
+            </w:r>
+            <w:r>
+              <w:rPr>
+                <w:lang w:val="en-US"/>
+              </w:rPr>
+              <w:t>=coordinate#heading#length#width#height#text  (in meters)</w:t>
+            </w:r>
+          </w:p>
+        </w:tc>
+        <w:tc>
+          <w:tcPr>
+            <w:tcW w:w="1006" w:type="dxa"/>
             <w:tcBorders>
               <w:left w:val="single" w:sz="2" w:space="0" w:color="000000"/>
               <w:bottom w:val="single" w:sz="2" w:space="0" w:color="000000"/>
@@ -23756,7 +23854,7 @@
         <w:trPr/>
         <w:tc>
           <w:tcPr>
-            <w:tcW w:w="8626" w:type="dxa"/>
+            <w:tcW w:w="8616" w:type="dxa"/>
             <w:tcBorders>
               <w:left w:val="single" w:sz="2" w:space="0" w:color="000000"/>
               <w:bottom w:val="single" w:sz="2" w:space="0" w:color="000000"/>
@@ -23782,13 +23880,13 @@
               <w:rPr>
                 <w:lang w:val="en-US"/>
               </w:rPr>
-              <w:t>=altitude in feet#text</w:t>
-            </w:r>
-          </w:p>
-        </w:tc>
-        <w:tc>
-          <w:tcPr>
-            <w:tcW w:w="1011" w:type="dxa"/>
+              <w:t>=altitude in feet</w:t>
+            </w:r>
+          </w:p>
+        </w:tc>
+        <w:tc>
+          <w:tcPr>
+            <w:tcW w:w="1006" w:type="dxa"/>
             <w:tcBorders>
               <w:left w:val="single" w:sz="2" w:space="0" w:color="000000"/>
               <w:bottom w:val="single" w:sz="2" w:space="0" w:color="000000"/>
@@ -23817,7 +23915,7 @@
         <w:trPr/>
         <w:tc>
           <w:tcPr>
-            <w:tcW w:w="8626" w:type="dxa"/>
+            <w:tcW w:w="8616" w:type="dxa"/>
             <w:tcBorders>
               <w:left w:val="single" w:sz="2" w:space="0" w:color="000000"/>
               <w:bottom w:val="single" w:sz="2" w:space="0" w:color="000000"/>
@@ -23837,19 +23935,19 @@
                 <w:bCs/>
                 <w:lang w:val="en-US"/>
               </w:rPr>
-              <w:t>missionFailureSpeed</w:t>
-            </w:r>
-            <w:r>
-              <w:rPr>
-                <w:lang w:val="en-US"/>
-              </w:rPr>
-              <w:t>=speed in knots</w:t>
-            </w:r>
-          </w:p>
-        </w:tc>
-        <w:tc>
-          <w:tcPr>
-            <w:tcW w:w="1011" w:type="dxa"/>
+              <w:t>missionFailureAltitude</w:t>
+            </w:r>
+            <w:r>
+              <w:rPr>
+                <w:lang w:val="en-US"/>
+              </w:rPr>
+              <w:t>=altitude in feet#text</w:t>
+            </w:r>
+          </w:p>
+        </w:tc>
+        <w:tc>
+          <w:tcPr>
+            <w:tcW w:w="1006" w:type="dxa"/>
             <w:tcBorders>
               <w:left w:val="single" w:sz="2" w:space="0" w:color="000000"/>
               <w:bottom w:val="single" w:sz="2" w:space="0" w:color="000000"/>
@@ -23878,7 +23976,7 @@
         <w:trPr/>
         <w:tc>
           <w:tcPr>
-            <w:tcW w:w="8626" w:type="dxa"/>
+            <w:tcW w:w="8616" w:type="dxa"/>
             <w:tcBorders>
               <w:left w:val="single" w:sz="2" w:space="0" w:color="000000"/>
               <w:bottom w:val="single" w:sz="2" w:space="0" w:color="000000"/>
@@ -23904,13 +24002,13 @@
               <w:rPr>
                 <w:lang w:val="en-US"/>
               </w:rPr>
-              <w:t>=speed in knots#text</w:t>
-            </w:r>
-          </w:p>
-        </w:tc>
-        <w:tc>
-          <w:tcPr>
-            <w:tcW w:w="1011" w:type="dxa"/>
+              <w:t>=speed in knots</w:t>
+            </w:r>
+          </w:p>
+        </w:tc>
+        <w:tc>
+          <w:tcPr>
+            <w:tcW w:w="1006" w:type="dxa"/>
             <w:tcBorders>
               <w:left w:val="single" w:sz="2" w:space="0" w:color="000000"/>
               <w:bottom w:val="single" w:sz="2" w:space="0" w:color="000000"/>
@@ -23939,7 +24037,7 @@
         <w:trPr/>
         <w:tc>
           <w:tcPr>
-            <w:tcW w:w="8626" w:type="dxa"/>
+            <w:tcW w:w="8616" w:type="dxa"/>
             <w:tcBorders>
               <w:left w:val="single" w:sz="2" w:space="0" w:color="000000"/>
               <w:bottom w:val="single" w:sz="2" w:space="0" w:color="000000"/>
@@ -23959,19 +24057,19 @@
                 <w:bCs/>
                 <w:lang w:val="en-US"/>
               </w:rPr>
-              <w:t>missionFailureAltitudeAndSpeed</w:t>
-            </w:r>
-            <w:r>
-              <w:rPr>
-                <w:lang w:val="en-US"/>
-              </w:rPr>
-              <w:t>=altitude in feet#speed in knots</w:t>
-            </w:r>
-          </w:p>
-        </w:tc>
-        <w:tc>
-          <w:tcPr>
-            <w:tcW w:w="1011" w:type="dxa"/>
+              <w:t>missionFailureSpeed</w:t>
+            </w:r>
+            <w:r>
+              <w:rPr>
+                <w:lang w:val="en-US"/>
+              </w:rPr>
+              <w:t>=speed in knots#text</w:t>
+            </w:r>
+          </w:p>
+        </w:tc>
+        <w:tc>
+          <w:tcPr>
+            <w:tcW w:w="1006" w:type="dxa"/>
             <w:tcBorders>
               <w:left w:val="single" w:sz="2" w:space="0" w:color="000000"/>
               <w:bottom w:val="single" w:sz="2" w:space="0" w:color="000000"/>
@@ -24000,7 +24098,7 @@
         <w:trPr/>
         <w:tc>
           <w:tcPr>
-            <w:tcW w:w="8626" w:type="dxa"/>
+            <w:tcW w:w="8616" w:type="dxa"/>
             <w:tcBorders>
               <w:left w:val="single" w:sz="2" w:space="0" w:color="000000"/>
               <w:bottom w:val="single" w:sz="2" w:space="0" w:color="000000"/>
@@ -24026,13 +24124,13 @@
               <w:rPr>
                 <w:lang w:val="en-US"/>
               </w:rPr>
-              <w:t>=altitude in feet#speed in knots#text</w:t>
-            </w:r>
-          </w:p>
-        </w:tc>
-        <w:tc>
-          <w:tcPr>
-            <w:tcW w:w="1011" w:type="dxa"/>
+              <w:t>=altitude in feet#speed in knots</w:t>
+            </w:r>
+          </w:p>
+        </w:tc>
+        <w:tc>
+          <w:tcPr>
+            <w:tcW w:w="1006" w:type="dxa"/>
             <w:tcBorders>
               <w:left w:val="single" w:sz="2" w:space="0" w:color="000000"/>
               <w:bottom w:val="single" w:sz="2" w:space="0" w:color="000000"/>
@@ -24061,7 +24159,7 @@
         <w:trPr/>
         <w:tc>
           <w:tcPr>
-            <w:tcW w:w="8626" w:type="dxa"/>
+            <w:tcW w:w="8616" w:type="dxa"/>
             <w:tcBorders>
               <w:left w:val="single" w:sz="2" w:space="0" w:color="000000"/>
               <w:bottom w:val="single" w:sz="2" w:space="0" w:color="000000"/>
@@ -24081,19 +24179,19 @@
                 <w:bCs/>
                 <w:lang w:val="en-US"/>
               </w:rPr>
-              <w:t>missionFailureTime</w:t>
-            </w:r>
-            <w:r>
-              <w:rPr>
-                <w:lang w:val="en-US"/>
-              </w:rPr>
-              <w:t>=time in seconds</w:t>
-            </w:r>
-          </w:p>
-        </w:tc>
-        <w:tc>
-          <w:tcPr>
-            <w:tcW w:w="1011" w:type="dxa"/>
+              <w:t>missionFailureAltitudeAndSpeed</w:t>
+            </w:r>
+            <w:r>
+              <w:rPr>
+                <w:lang w:val="en-US"/>
+              </w:rPr>
+              <w:t>=altitude in feet#speed in knots#text</w:t>
+            </w:r>
+          </w:p>
+        </w:tc>
+        <w:tc>
+          <w:tcPr>
+            <w:tcW w:w="1006" w:type="dxa"/>
             <w:tcBorders>
               <w:left w:val="single" w:sz="2" w:space="0" w:color="000000"/>
               <w:bottom w:val="single" w:sz="2" w:space="0" w:color="000000"/>
@@ -24113,6 +24211,7 @@
               <w:rPr>
                 <w:lang w:val="en-US"/>
               </w:rPr>
+              <w:t>x</w:t>
             </w:r>
           </w:p>
         </w:tc>
@@ -24121,7 +24220,7 @@
         <w:trPr/>
         <w:tc>
           <w:tcPr>
-            <w:tcW w:w="8626" w:type="dxa"/>
+            <w:tcW w:w="8616" w:type="dxa"/>
             <w:tcBorders>
               <w:left w:val="single" w:sz="2" w:space="0" w:color="000000"/>
               <w:bottom w:val="single" w:sz="2" w:space="0" w:color="000000"/>
@@ -24147,13 +24246,13 @@
               <w:rPr>
                 <w:lang w:val="en-US"/>
               </w:rPr>
-              <w:t>=time in seconds#text</w:t>
-            </w:r>
-          </w:p>
-        </w:tc>
-        <w:tc>
-          <w:tcPr>
-            <w:tcW w:w="1011" w:type="dxa"/>
+              <w:t>=time in seconds</w:t>
+            </w:r>
+          </w:p>
+        </w:tc>
+        <w:tc>
+          <w:tcPr>
+            <w:tcW w:w="1006" w:type="dxa"/>
             <w:tcBorders>
               <w:left w:val="single" w:sz="2" w:space="0" w:color="000000"/>
               <w:bottom w:val="single" w:sz="2" w:space="0" w:color="000000"/>
@@ -24181,7 +24280,7 @@
         <w:trPr/>
         <w:tc>
           <w:tcPr>
-            <w:tcW w:w="8626" w:type="dxa"/>
+            <w:tcW w:w="8616" w:type="dxa"/>
             <w:tcBorders>
               <w:left w:val="single" w:sz="2" w:space="0" w:color="000000"/>
               <w:bottom w:val="single" w:sz="2" w:space="0" w:color="000000"/>
@@ -24201,19 +24300,19 @@
                 <w:bCs/>
                 <w:lang w:val="en-US"/>
               </w:rPr>
-              <w:t>missionFailureFormula</w:t>
-            </w:r>
-            <w:r>
-              <w:rPr>
-                <w:lang w:val="en-US"/>
-              </w:rPr>
-              <w:t>=HTML escaped RPN formula#text</w:t>
-            </w:r>
-          </w:p>
-        </w:tc>
-        <w:tc>
-          <w:tcPr>
-            <w:tcW w:w="1011" w:type="dxa"/>
+              <w:t>missionFailureTime</w:t>
+            </w:r>
+            <w:r>
+              <w:rPr>
+                <w:lang w:val="en-US"/>
+              </w:rPr>
+              <w:t>=time in seconds#text</w:t>
+            </w:r>
+          </w:p>
+        </w:tc>
+        <w:tc>
+          <w:tcPr>
+            <w:tcW w:w="1006" w:type="dxa"/>
             <w:tcBorders>
               <w:left w:val="single" w:sz="2" w:space="0" w:color="000000"/>
               <w:bottom w:val="single" w:sz="2" w:space="0" w:color="000000"/>
@@ -24226,24 +24325,13 @@
               <w:widowControl w:val="false"/>
               <w:jc w:val="center"/>
               <w:rPr>
-                <w:rFonts w:ascii="Liberation Serif" w:hAnsi="Liberation Serif" w:eastAsia="NSimSun" w:cs="Arial"/>
-                <w:color w:val="auto"/>
-                <w:kern w:val="2"/>
-                <w:sz w:val="24"/>
-                <w:szCs w:val="24"/>
-                <w:lang w:val="en-US" w:eastAsia="zh-CN" w:bidi="hi-IN"/>
-              </w:rPr>
-            </w:pPr>
-            <w:r>
-              <w:rPr>
-                <w:rFonts w:eastAsia="NSimSun" w:cs="Arial"/>
-                <w:color w:val="auto"/>
-                <w:kern w:val="2"/>
-                <w:sz w:val="24"/>
-                <w:szCs w:val="24"/>
-                <w:lang w:val="en-US" w:eastAsia="zh-CN" w:bidi="hi-IN"/>
-              </w:rPr>
-              <w:t>x</w:t>
+                <w:lang w:val="en-US"/>
+              </w:rPr>
+            </w:pPr>
+            <w:r>
+              <w:rPr>
+                <w:lang w:val="en-US"/>
+              </w:rPr>
             </w:r>
           </w:p>
         </w:tc>
@@ -24252,7 +24340,7 @@
         <w:trPr/>
         <w:tc>
           <w:tcPr>
-            <w:tcW w:w="8626" w:type="dxa"/>
+            <w:tcW w:w="8616" w:type="dxa"/>
             <w:tcBorders>
               <w:left w:val="single" w:sz="2" w:space="0" w:color="000000"/>
               <w:bottom w:val="single" w:sz="2" w:space="0" w:color="000000"/>
@@ -24262,34 +24350,29 @@
             <w:pPr>
               <w:pStyle w:val="Normal"/>
               <w:widowControl w:val="false"/>
-              <w:suppressAutoHyphens w:val="true"/>
-              <w:spacing w:before="0" w:after="0"/>
-              <w:jc w:val="left"/>
-              <w:rPr>
-                <w:sz w:val="24"/>
-                <w:szCs w:val="24"/>
-                <w:lang w:val="en-US"/>
-              </w:rPr>
-            </w:pPr>
-            <w:r>
-              <w:rPr>
-                <w:b/>
-                <w:bCs/>
-                <w:lang w:val="en-US"/>
-              </w:rPr>
-              <w:t>libraryObject</w:t>
-            </w:r>
-            <w:r>
-              <w:rPr>
-                <w:lang w:val="en-US"/>
-              </w:rPr>
-              <w:t>=mdlGUID#coordinate#altitude#heading#scale  (in feet)</w:t>
-            </w:r>
-          </w:p>
-        </w:tc>
-        <w:tc>
-          <w:tcPr>
-            <w:tcW w:w="1011" w:type="dxa"/>
+              <w:rPr>
+                <w:lang w:val="en-US"/>
+              </w:rPr>
+            </w:pPr>
+            <w:r>
+              <w:rPr>
+                <w:b/>
+                <w:bCs/>
+                <w:lang w:val="en-US"/>
+              </w:rPr>
+              <w:t>missionFailureFormula</w:t>
+            </w:r>
+            <w:r>
+              <w:rPr>
+                <w:lang w:val="en-US"/>
+              </w:rPr>
+              <w:t>=HTML escaped RPN formula#text</w:t>
+            </w:r>
+          </w:p>
+        </w:tc>
+        <w:tc>
+          <w:tcPr>
+            <w:tcW w:w="1006" w:type="dxa"/>
             <w:tcBorders>
               <w:left w:val="single" w:sz="2" w:space="0" w:color="000000"/>
               <w:bottom w:val="single" w:sz="2" w:space="0" w:color="000000"/>
@@ -24302,12 +24385,22 @@
               <w:widowControl w:val="false"/>
               <w:jc w:val="center"/>
               <w:rPr>
-                <w:lang w:val="en-US"/>
-              </w:rPr>
-            </w:pPr>
-            <w:r>
-              <w:rPr>
-                <w:lang w:val="en-US"/>
+                <w:rFonts w:ascii="Liberation Serif" w:hAnsi="Liberation Serif" w:eastAsia="NSimSun" w:cs="Arial"/>
+                <w:color w:val="auto"/>
+                <w:kern w:val="2"/>
+                <w:sz w:val="24"/>
+                <w:szCs w:val="24"/>
+                <w:lang w:val="en-US" w:eastAsia="zh-CN" w:bidi="hi-IN"/>
+              </w:rPr>
+            </w:pPr>
+            <w:r>
+              <w:rPr>
+                <w:rFonts w:eastAsia="NSimSun" w:cs="Arial"/>
+                <w:color w:val="auto"/>
+                <w:kern w:val="2"/>
+                <w:sz w:val="24"/>
+                <w:szCs w:val="24"/>
+                <w:lang w:val="en-US" w:eastAsia="zh-CN" w:bidi="hi-IN"/>
               </w:rPr>
               <w:t>x</w:t>
             </w:r>
@@ -24318,7 +24411,7 @@
         <w:trPr/>
         <w:tc>
           <w:tcPr>
-            <w:tcW w:w="8626" w:type="dxa"/>
+            <w:tcW w:w="8616" w:type="dxa"/>
             <w:tcBorders>
               <w:left w:val="single" w:sz="2" w:space="0" w:color="000000"/>
               <w:bottom w:val="single" w:sz="2" w:space="0" w:color="000000"/>
@@ -24349,27 +24442,13 @@
               <w:rPr>
                 <w:lang w:val="en-US"/>
               </w:rPr>
-              <w:t>=mdlGUID#coordinate#altitude#heading#scale#</w:t>
-            </w:r>
-            <w:r>
-              <w:rPr>
-                <w:sz w:val="24"/>
-                <w:szCs w:val="24"/>
-                <w:lang w:val="en-US"/>
-              </w:rPr>
-              <w:t>[True/False]</w:t>
-            </w:r>
-            <w:r>
-              <w:rPr>
-                <w:lang w:val="en-US"/>
-              </w:rPr>
-              <w:t xml:space="preserve">  (in feet)</w:t>
-            </w:r>
-          </w:p>
-        </w:tc>
-        <w:tc>
-          <w:tcPr>
-            <w:tcW w:w="1011" w:type="dxa"/>
+              <w:t>=mdlGUID#coordinate#altitude#heading#scale  (in feet)</w:t>
+            </w:r>
+          </w:p>
+        </w:tc>
+        <w:tc>
+          <w:tcPr>
+            <w:tcW w:w="1006" w:type="dxa"/>
             <w:tcBorders>
               <w:left w:val="single" w:sz="2" w:space="0" w:color="000000"/>
               <w:bottom w:val="single" w:sz="2" w:space="0" w:color="000000"/>
@@ -24398,7 +24477,7 @@
         <w:trPr/>
         <w:tc>
           <w:tcPr>
-            <w:tcW w:w="8626" w:type="dxa"/>
+            <w:tcW w:w="8616" w:type="dxa"/>
             <w:tcBorders>
               <w:left w:val="single" w:sz="2" w:space="0" w:color="000000"/>
               <w:bottom w:val="single" w:sz="2" w:space="0" w:color="000000"/>
@@ -24421,48 +24500,35 @@
               <w:rPr>
                 <w:b/>
                 <w:bCs/>
+                <w:lang w:val="en-US"/>
+              </w:rPr>
+              <w:t>libraryObject</w:t>
+            </w:r>
+            <w:r>
+              <w:rPr>
+                <w:lang w:val="en-US"/>
+              </w:rPr>
+              <w:t>=mdlGUID#coordinate#altitude#heading#scale#</w:t>
+            </w:r>
+            <w:r>
+              <w:rPr>
                 <w:sz w:val="24"/>
                 <w:szCs w:val="24"/>
                 <w:lang w:val="en-US"/>
               </w:rPr>
-              <w:t>deactivate</w:t>
-            </w:r>
-            <w:r>
-              <w:rPr>
-                <w:rFonts w:eastAsia="NSimSun" w:cs="Arial"/>
-                <w:b/>
-                <w:bCs/>
-                <w:color w:val="auto"/>
-                <w:kern w:val="2"/>
-                <w:sz w:val="24"/>
-                <w:szCs w:val="24"/>
-                <w:lang w:val="en-US" w:eastAsia="zh-CN" w:bidi="hi-IN"/>
-              </w:rPr>
-              <w:t>Dialogs</w:t>
-            </w:r>
-            <w:r>
-              <w:rPr>
-                <w:b/>
-                <w:bCs/>
-                <w:sz w:val="24"/>
-                <w:szCs w:val="24"/>
-                <w:lang w:val="en-US"/>
-              </w:rPr>
-              <w:t>AtStart</w:t>
-            </w:r>
-            <w:r>
-              <w:rPr>
-                <w:sz w:val="24"/>
-                <w:szCs w:val="24"/>
-                <w:lang w:val="en-US"/>
-              </w:rPr>
-              <w:t>=[True/False]</w:t>
-            </w:r>
-          </w:p>
-        </w:tc>
-        <w:tc>
-          <w:tcPr>
-            <w:tcW w:w="1011" w:type="dxa"/>
+              <w:t>[True/False]</w:t>
+            </w:r>
+            <w:r>
+              <w:rPr>
+                <w:lang w:val="en-US"/>
+              </w:rPr>
+              <w:t xml:space="preserve">  (in feet)</w:t>
+            </w:r>
+          </w:p>
+        </w:tc>
+        <w:tc>
+          <w:tcPr>
+            <w:tcW w:w="1006" w:type="dxa"/>
             <w:tcBorders>
               <w:left w:val="single" w:sz="2" w:space="0" w:color="000000"/>
               <w:bottom w:val="single" w:sz="2" w:space="0" w:color="000000"/>
@@ -24482,6 +24548,7 @@
               <w:rPr>
                 <w:lang w:val="en-US"/>
               </w:rPr>
+              <w:t>x</w:t>
             </w:r>
           </w:p>
         </w:tc>
@@ -24490,7 +24557,7 @@
         <w:trPr/>
         <w:tc>
           <w:tcPr>
-            <w:tcW w:w="8626" w:type="dxa"/>
+            <w:tcW w:w="8616" w:type="dxa"/>
             <w:tcBorders>
               <w:left w:val="single" w:sz="2" w:space="0" w:color="000000"/>
               <w:bottom w:val="single" w:sz="2" w:space="0" w:color="000000"/>
@@ -24530,7 +24597,7 @@
                 <w:szCs w:val="24"/>
                 <w:lang w:val="en-US" w:eastAsia="zh-CN" w:bidi="hi-IN"/>
               </w:rPr>
-              <w:t>Warnings</w:t>
+              <w:t>Dialogs</w:t>
             </w:r>
             <w:r>
               <w:rPr>
@@ -24554,7 +24621,7 @@
         </w:tc>
         <w:tc>
           <w:tcPr>
-            <w:tcW w:w="1011" w:type="dxa"/>
+            <w:tcW w:w="1006" w:type="dxa"/>
             <w:tcBorders>
               <w:left w:val="single" w:sz="2" w:space="0" w:color="000000"/>
               <w:bottom w:val="single" w:sz="2" w:space="0" w:color="000000"/>
@@ -24582,7 +24649,7 @@
         <w:trPr/>
         <w:tc>
           <w:tcPr>
-            <w:tcW w:w="8626" w:type="dxa"/>
+            <w:tcW w:w="8616" w:type="dxa"/>
             <w:tcBorders>
               <w:left w:val="single" w:sz="2" w:space="0" w:color="000000"/>
               <w:bottom w:val="single" w:sz="2" w:space="0" w:color="000000"/>
@@ -24609,12 +24676,35 @@
                 <w:szCs w:val="24"/>
                 <w:lang w:val="en-US"/>
               </w:rPr>
-              <w:t>deactivateFailuresAtStart</w:t>
-            </w:r>
-            <w:r>
-              <w:rPr>
+              <w:t>deactivate</w:t>
+            </w:r>
+            <w:r>
+              <w:rPr>
+                <w:rFonts w:eastAsia="NSimSun" w:cs="Arial"/>
+                <w:b/>
+                <w:bCs/>
+                <w:color w:val="auto"/>
+                <w:kern w:val="2"/>
                 <w:sz w:val="24"/>
                 <w:szCs w:val="24"/>
+                <w:lang w:val="en-US" w:eastAsia="zh-CN" w:bidi="hi-IN"/>
+              </w:rPr>
+              <w:t>Warnings</w:t>
+            </w:r>
+            <w:r>
+              <w:rPr>
+                <w:b/>
+                <w:bCs/>
+                <w:sz w:val="24"/>
+                <w:szCs w:val="24"/>
+                <w:lang w:val="en-US"/>
+              </w:rPr>
+              <w:t>AtStart</w:t>
+            </w:r>
+            <w:r>
+              <w:rPr>
+                <w:sz w:val="24"/>
+                <w:szCs w:val="24"/>
                 <w:lang w:val="en-US"/>
               </w:rPr>
               <w:t>=[True/False]</w:t>
@@ -24623,7 +24713,7 @@
         </w:tc>
         <w:tc>
           <w:tcPr>
-            <w:tcW w:w="1011" w:type="dxa"/>
+            <w:tcW w:w="1006" w:type="dxa"/>
             <w:tcBorders>
               <w:left w:val="single" w:sz="2" w:space="0" w:color="000000"/>
               <w:bottom w:val="single" w:sz="2" w:space="0" w:color="000000"/>
@@ -24651,7 +24741,7 @@
         <w:trPr/>
         <w:tc>
           <w:tcPr>
-            <w:tcW w:w="8626" w:type="dxa"/>
+            <w:tcW w:w="8616" w:type="dxa"/>
             <w:tcBorders>
               <w:left w:val="single" w:sz="2" w:space="0" w:color="000000"/>
               <w:bottom w:val="single" w:sz="2" w:space="0" w:color="000000"/>
@@ -24678,7 +24768,7 @@
                 <w:szCs w:val="24"/>
                 <w:lang w:val="en-US"/>
               </w:rPr>
-              <w:t>deactivateMissionFailuresAtStart</w:t>
+              <w:t>deactivateFailuresAtStart</w:t>
             </w:r>
             <w:r>
               <w:rPr>
@@ -24692,7 +24782,7 @@
         </w:tc>
         <w:tc>
           <w:tcPr>
-            <w:tcW w:w="1011" w:type="dxa"/>
+            <w:tcW w:w="1006" w:type="dxa"/>
             <w:tcBorders>
               <w:left w:val="single" w:sz="2" w:space="0" w:color="000000"/>
               <w:bottom w:val="single" w:sz="2" w:space="0" w:color="000000"/>
@@ -24720,7 +24810,7 @@
         <w:trPr/>
         <w:tc>
           <w:tcPr>
-            <w:tcW w:w="8626" w:type="dxa"/>
+            <w:tcW w:w="8616" w:type="dxa"/>
             <w:tcBorders>
               <w:left w:val="single" w:sz="2" w:space="0" w:color="000000"/>
               <w:bottom w:val="single" w:sz="2" w:space="0" w:color="000000"/>
@@ -24743,6 +24833,75 @@
               <w:rPr>
                 <w:b/>
                 <w:bCs/>
+                <w:sz w:val="24"/>
+                <w:szCs w:val="24"/>
+                <w:lang w:val="en-US"/>
+              </w:rPr>
+              <w:t>deactivateMissionFailuresAtStart</w:t>
+            </w:r>
+            <w:r>
+              <w:rPr>
+                <w:sz w:val="24"/>
+                <w:szCs w:val="24"/>
+                <w:lang w:val="en-US"/>
+              </w:rPr>
+              <w:t>=[True/False]</w:t>
+            </w:r>
+          </w:p>
+        </w:tc>
+        <w:tc>
+          <w:tcPr>
+            <w:tcW w:w="1006" w:type="dxa"/>
+            <w:tcBorders>
+              <w:left w:val="single" w:sz="2" w:space="0" w:color="000000"/>
+              <w:bottom w:val="single" w:sz="2" w:space="0" w:color="000000"/>
+              <w:right w:val="single" w:sz="2" w:space="0" w:color="000000"/>
+            </w:tcBorders>
+          </w:tcPr>
+          <w:p>
+            <w:pPr>
+              <w:pStyle w:val="Normal"/>
+              <w:widowControl w:val="false"/>
+              <w:jc w:val="center"/>
+              <w:rPr>
+                <w:lang w:val="en-US"/>
+              </w:rPr>
+            </w:pPr>
+            <w:r>
+              <w:rPr>
+                <w:lang w:val="en-US"/>
+              </w:rPr>
+            </w:r>
+          </w:p>
+        </w:tc>
+      </w:tr>
+      <w:tr>
+        <w:trPr/>
+        <w:tc>
+          <w:tcPr>
+            <w:tcW w:w="8616" w:type="dxa"/>
+            <w:tcBorders>
+              <w:left w:val="single" w:sz="2" w:space="0" w:color="000000"/>
+              <w:bottom w:val="single" w:sz="2" w:space="0" w:color="000000"/>
+            </w:tcBorders>
+          </w:tcPr>
+          <w:p>
+            <w:pPr>
+              <w:pStyle w:val="Normal"/>
+              <w:widowControl w:val="false"/>
+              <w:suppressAutoHyphens w:val="true"/>
+              <w:spacing w:before="0" w:after="0"/>
+              <w:jc w:val="left"/>
+              <w:rPr>
+                <w:sz w:val="24"/>
+                <w:szCs w:val="24"/>
+                <w:lang w:val="en-US"/>
+              </w:rPr>
+            </w:pPr>
+            <w:r>
+              <w:rPr>
+                <w:b/>
+                <w:bCs/>
                 <w:lang w:val="en-US"/>
               </w:rPr>
               <w:t>deactivateLibObjsAtStart</w:t>
@@ -24757,7 +24916,7 @@
         </w:tc>
         <w:tc>
           <w:tcPr>
-            <w:tcW w:w="1011" w:type="dxa"/>
+            <w:tcW w:w="1006" w:type="dxa"/>
             <w:tcBorders>
               <w:left w:val="single" w:sz="2" w:space="0" w:color="000000"/>
               <w:bottom w:val="single" w:sz="2" w:space="0" w:color="000000"/>
@@ -27309,20 +27468,6 @@
       <w:szCs w:val="32"/>
     </w:rPr>
   </w:style>
-  <w:style w:type="paragraph" w:styleId="Innehllsfrteckningrubrik">
-    <w:name w:val="TOA Heading"/>
-    <w:basedOn w:val="Sakregisterrubrik"/>
-    <w:pPr>
-      <w:suppressLineNumbers/>
-      <w:ind w:left="0" w:hanging="0"/>
-    </w:pPr>
-    <w:rPr>
-      <w:b/>
-      <w:bCs/>
-      <w:sz w:val="32"/>
-      <w:szCs w:val="32"/>
-    </w:rPr>
-  </w:style>
   <w:style w:type="numbering" w:styleId="NoList" w:default="1">
     <w:name w:val="No List"/>
     <w:uiPriority w:val="99"/>

</xml_diff>

<commit_message>
Added the cptv extras documents
</commit_message>
<xml_diff>
--- a/BushMissionGen/README.docx
+++ b/BushMissionGen/README.docx
@@ -378,7 +378,7 @@
       <w:sdtContent>
         <w:p>
           <w:pPr>
-            <w:pStyle w:val="Innehllsfrteckningrubrik"/>
+            <w:pStyle w:val="TOAHeading1"/>
             <w:suppressLineNumbers/>
             <w:ind w:left="0" w:hanging="0"/>
             <w:rPr>
@@ -411,6 +411,7 @@
             <w:rPr>
               <w:webHidden/>
               <w:rStyle w:val="Frteckningslnk"/>
+              <w:vanish w:val="false"/>
             </w:rPr>
             <w:instrText> TOC \z \o "1-3" \u \h</w:instrText>
           </w:r>
@@ -418,6 +419,7 @@
             <w:rPr>
               <w:webHidden/>
               <w:rStyle w:val="Frteckningslnk"/>
+              <w:vanish w:val="false"/>
             </w:rPr>
             <w:fldChar w:fldCharType="separate"/>
           </w:r>
@@ -426,6 +428,7 @@
               <w:rPr>
                 <w:webHidden/>
                 <w:rStyle w:val="Frteckningslnk"/>
+                <w:vanish w:val="false"/>
               </w:rPr>
               <w:t xml:space="preserve">​ </w:t>
             </w:r>
@@ -453,6 +456,7 @@
               <w:rPr>
                 <w:webHidden/>
                 <w:rStyle w:val="Frteckningslnk"/>
+                <w:vanish w:val="false"/>
               </w:rPr>
               <w:t xml:space="preserve">​ </w:t>
             </w:r>
@@ -480,6 +484,7 @@
               <w:rPr>
                 <w:webHidden/>
                 <w:rStyle w:val="Frteckningslnk"/>
+                <w:vanish w:val="false"/>
               </w:rPr>
               <w:t xml:space="preserve">​ </w:t>
             </w:r>
@@ -507,6 +512,7 @@
               <w:rPr>
                 <w:webHidden/>
                 <w:rStyle w:val="Frteckningslnk"/>
+                <w:vanish w:val="false"/>
               </w:rPr>
               <w:t xml:space="preserve">​ </w:t>
             </w:r>
@@ -534,6 +540,7 @@
               <w:rPr>
                 <w:webHidden/>
                 <w:rStyle w:val="Frteckningslnk"/>
+                <w:vanish w:val="false"/>
               </w:rPr>
               <w:t xml:space="preserve">​ </w:t>
             </w:r>
@@ -561,6 +568,7 @@
               <w:rPr>
                 <w:webHidden/>
                 <w:rStyle w:val="Frteckningslnk"/>
+                <w:vanish w:val="false"/>
               </w:rPr>
               <w:t xml:space="preserve">​ </w:t>
             </w:r>
@@ -588,6 +596,7 @@
               <w:rPr>
                 <w:webHidden/>
                 <w:rStyle w:val="Frteckningslnk"/>
+                <w:vanish w:val="false"/>
               </w:rPr>
               <w:t xml:space="preserve">​ </w:t>
             </w:r>
@@ -615,6 +624,7 @@
               <w:rPr>
                 <w:webHidden/>
                 <w:rStyle w:val="Frteckningslnk"/>
+                <w:vanish w:val="false"/>
               </w:rPr>
               <w:t xml:space="preserve">​ </w:t>
             </w:r>
@@ -642,6 +652,7 @@
               <w:rPr>
                 <w:webHidden/>
                 <w:rStyle w:val="Frteckningslnk"/>
+                <w:vanish w:val="false"/>
               </w:rPr>
               <w:t xml:space="preserve">​ </w:t>
             </w:r>
@@ -669,6 +680,7 @@
               <w:rPr>
                 <w:webHidden/>
                 <w:rStyle w:val="Frteckningslnk"/>
+                <w:vanish w:val="false"/>
               </w:rPr>
               <w:t xml:space="preserve">​ </w:t>
             </w:r>
@@ -696,6 +708,7 @@
               <w:rPr>
                 <w:webHidden/>
                 <w:rStyle w:val="Frteckningslnk"/>
+                <w:vanish w:val="false"/>
               </w:rPr>
               <w:t xml:space="preserve">​ </w:t>
             </w:r>
@@ -723,6 +736,7 @@
               <w:rPr>
                 <w:webHidden/>
                 <w:rStyle w:val="Frteckningslnk"/>
+                <w:vanish w:val="false"/>
               </w:rPr>
               <w:t xml:space="preserve">​ </w:t>
             </w:r>
@@ -750,6 +764,7 @@
               <w:rPr>
                 <w:webHidden/>
                 <w:rStyle w:val="Frteckningslnk"/>
+                <w:vanish w:val="false"/>
               </w:rPr>
               <w:t xml:space="preserve">​ </w:t>
             </w:r>
@@ -777,6 +792,7 @@
               <w:rPr>
                 <w:webHidden/>
                 <w:rStyle w:val="Frteckningslnk"/>
+                <w:vanish w:val="false"/>
               </w:rPr>
               <w:t xml:space="preserve">​ </w:t>
             </w:r>
@@ -804,6 +820,7 @@
               <w:rPr>
                 <w:webHidden/>
                 <w:rStyle w:val="Frteckningslnk"/>
+                <w:vanish w:val="false"/>
               </w:rPr>
               <w:t xml:space="preserve">​ </w:t>
             </w:r>
@@ -831,6 +848,7 @@
               <w:rPr>
                 <w:webHidden/>
                 <w:rStyle w:val="Frteckningslnk"/>
+                <w:vanish w:val="false"/>
               </w:rPr>
               <w:t xml:space="preserve">​ </w:t>
             </w:r>
@@ -858,6 +876,7 @@
               <w:rPr>
                 <w:webHidden/>
                 <w:rStyle w:val="Frteckningslnk"/>
+                <w:vanish w:val="false"/>
               </w:rPr>
               <w:t xml:space="preserve">​ </w:t>
             </w:r>
@@ -885,6 +904,7 @@
               <w:rPr>
                 <w:webHidden/>
                 <w:rStyle w:val="Frteckningslnk"/>
+                <w:vanish w:val="false"/>
               </w:rPr>
               <w:t xml:space="preserve">​ </w:t>
             </w:r>
@@ -912,6 +932,7 @@
               <w:rPr>
                 <w:webHidden/>
                 <w:rStyle w:val="Frteckningslnk"/>
+                <w:vanish w:val="false"/>
               </w:rPr>
               <w:t xml:space="preserve">​ </w:t>
             </w:r>
@@ -939,6 +960,7 @@
               <w:rPr>
                 <w:webHidden/>
                 <w:rStyle w:val="Frteckningslnk"/>
+                <w:vanish w:val="false"/>
               </w:rPr>
               <w:t xml:space="preserve">​ </w:t>
             </w:r>
@@ -966,6 +988,7 @@
               <w:rPr>
                 <w:webHidden/>
                 <w:rStyle w:val="Frteckningslnk"/>
+                <w:vanish w:val="false"/>
               </w:rPr>
               <w:t xml:space="preserve">​ </w:t>
             </w:r>
@@ -989,6 +1012,7 @@
               <w:rPr>
                 <w:webHidden/>
                 <w:rStyle w:val="Frteckningslnk"/>
+                <w:vanish w:val="false"/>
               </w:rPr>
               <w:t xml:space="preserve">​ </w:t>
             </w:r>
@@ -1016,6 +1040,7 @@
               <w:rPr>
                 <w:webHidden/>
                 <w:rStyle w:val="Frteckningslnk"/>
+                <w:vanish w:val="false"/>
               </w:rPr>
               <w:t xml:space="preserve">​ </w:t>
             </w:r>
@@ -1039,6 +1064,7 @@
               <w:rPr>
                 <w:webHidden/>
                 <w:rStyle w:val="Frteckningslnk"/>
+                <w:vanish w:val="false"/>
               </w:rPr>
               <w:t xml:space="preserve">​ </w:t>
             </w:r>
@@ -1066,6 +1092,7 @@
               <w:rPr>
                 <w:webHidden/>
                 <w:rStyle w:val="Frteckningslnk"/>
+                <w:vanish w:val="false"/>
               </w:rPr>
               <w:t xml:space="preserve">​ </w:t>
             </w:r>
@@ -1093,6 +1120,7 @@
               <w:rPr>
                 <w:webHidden/>
                 <w:rStyle w:val="Frteckningslnk"/>
+                <w:vanish w:val="false"/>
               </w:rPr>
               <w:t xml:space="preserve">​ </w:t>
             </w:r>
@@ -5429,19 +5457,7 @@
                 <w:szCs w:val="22"/>
                 <w:lang w:val="en-US" w:eastAsia="zh-CN" w:bidi="hi-IN"/>
               </w:rPr>
-              <w:t>fuelPercentage</w:t>
-            </w:r>
-            <w:r>
-              <w:rPr>
-                <w:rFonts w:eastAsia="NSimSun" w:cs="Arial"/>
-                <w:b/>
-                <w:bCs/>
-                <w:kern w:val="2"/>
-                <w:sz w:val="22"/>
-                <w:szCs w:val="22"/>
-                <w:lang w:val="en-US" w:eastAsia="zh-CN" w:bidi="hi-IN"/>
-              </w:rPr>
-              <w:t>List</w:t>
+              <w:t>fuelPercentageList</w:t>
             </w:r>
             <w:r>
               <w:rPr>
@@ -17424,66 +17440,6 @@
               <w:spacing w:before="0" w:after="0"/>
               <w:jc w:val="left"/>
               <w:rPr>
-                <w:sz w:val="22"/>
-                <w:szCs w:val="22"/>
-                <w:lang w:val="en-US"/>
-              </w:rPr>
-            </w:pPr>
-            <w:r>
-              <w:rPr>
-                <w:rFonts w:eastAsia="NSimSun" w:cs="Arial"/>
-                <w:kern w:val="2"/>
-                <w:sz w:val="22"/>
-                <w:szCs w:val="22"/>
-                <w:lang w:val="en-US" w:eastAsia="zh-CN" w:bidi="hi-IN"/>
-              </w:rPr>
-              <w:t>#</w:t>
-            </w:r>
-          </w:p>
-        </w:tc>
-        <w:tc>
-          <w:tcPr>
-            <w:tcW w:w="6215" w:type="dxa"/>
-            <w:tcBorders/>
-          </w:tcPr>
-          <w:p>
-            <w:pPr>
-              <w:pStyle w:val="Normal"/>
-              <w:widowControl w:val="false"/>
-              <w:suppressAutoHyphens w:val="true"/>
-              <w:spacing w:before="0" w:after="0"/>
-              <w:jc w:val="left"/>
-              <w:rPr>
-                <w:sz w:val="22"/>
-                <w:szCs w:val="22"/>
-                <w:lang w:val="en-US"/>
-              </w:rPr>
-            </w:pPr>
-            <w:r>
-              <w:rPr>
-                <w:rFonts w:eastAsia="NSimSun" w:cs="Arial"/>
-                <w:kern w:val="2"/>
-                <w:sz w:val="22"/>
-                <w:szCs w:val="22"/>
-                <w:lang w:val="en-US" w:eastAsia="zh-CN" w:bidi="hi-IN"/>
-              </w:rPr>
-              <w:t>Entry</w:t>
-            </w:r>
-          </w:p>
-        </w:tc>
-        <w:tc>
-          <w:tcPr>
-            <w:tcW w:w="2977" w:type="dxa"/>
-            <w:tcBorders/>
-          </w:tcPr>
-          <w:p>
-            <w:pPr>
-              <w:pStyle w:val="Normal"/>
-              <w:widowControl w:val="false"/>
-              <w:suppressAutoHyphens w:val="true"/>
-              <w:spacing w:before="0" w:after="0"/>
-              <w:jc w:val="left"/>
-              <w:rPr>
                 <w:sz w:val="20"/>
                 <w:szCs w:val="20"/>
                 <w:lang w:val="en-US"/>
@@ -17493,8 +17449,68 @@
               <w:rPr>
                 <w:rFonts w:eastAsia="NSimSun" w:cs="Arial"/>
                 <w:kern w:val="2"/>
-                <w:sz w:val="22"/>
-                <w:szCs w:val="22"/>
+                <w:sz w:val="20"/>
+                <w:szCs w:val="20"/>
+                <w:lang w:val="en-US" w:eastAsia="zh-CN" w:bidi="hi-IN"/>
+              </w:rPr>
+              <w:t>#</w:t>
+            </w:r>
+          </w:p>
+        </w:tc>
+        <w:tc>
+          <w:tcPr>
+            <w:tcW w:w="6215" w:type="dxa"/>
+            <w:tcBorders/>
+          </w:tcPr>
+          <w:p>
+            <w:pPr>
+              <w:pStyle w:val="Normal"/>
+              <w:widowControl w:val="false"/>
+              <w:suppressAutoHyphens w:val="true"/>
+              <w:spacing w:before="0" w:after="0"/>
+              <w:jc w:val="left"/>
+              <w:rPr>
+                <w:sz w:val="20"/>
+                <w:szCs w:val="20"/>
+                <w:lang w:val="en-US"/>
+              </w:rPr>
+            </w:pPr>
+            <w:r>
+              <w:rPr>
+                <w:rFonts w:eastAsia="NSimSun" w:cs="Arial"/>
+                <w:kern w:val="2"/>
+                <w:sz w:val="20"/>
+                <w:szCs w:val="20"/>
+                <w:lang w:val="en-US" w:eastAsia="zh-CN" w:bidi="hi-IN"/>
+              </w:rPr>
+              <w:t>Entry</w:t>
+            </w:r>
+          </w:p>
+        </w:tc>
+        <w:tc>
+          <w:tcPr>
+            <w:tcW w:w="2977" w:type="dxa"/>
+            <w:tcBorders/>
+          </w:tcPr>
+          <w:p>
+            <w:pPr>
+              <w:pStyle w:val="Normal"/>
+              <w:widowControl w:val="false"/>
+              <w:suppressAutoHyphens w:val="true"/>
+              <w:spacing w:before="0" w:after="0"/>
+              <w:jc w:val="left"/>
+              <w:rPr>
+                <w:sz w:val="20"/>
+                <w:szCs w:val="20"/>
+                <w:lang w:val="en-US"/>
+              </w:rPr>
+            </w:pPr>
+            <w:r>
+              <w:rPr>
+                <w:rFonts w:eastAsia="NSimSun" w:cs="Arial"/>
+                <w:kern w:val="2"/>
+                <w:sz w:val="20"/>
+                <w:szCs w:val="20"/>
                 <w:lang w:val="en-US" w:eastAsia="zh-CN" w:bidi="hi-IN"/>
               </w:rPr>
               <w:t>Description</w:t>
@@ -17517,19 +17533,19 @@
               <w:spacing w:before="0" w:after="0"/>
               <w:jc w:val="left"/>
               <w:rPr>
-                <w:rFonts w:ascii="Liberation Serif" w:hAnsi="Liberation Serif" w:eastAsia="NSimSun" w:cs="Arial"/>
-                <w:kern w:val="2"/>
-                <w:sz w:val="22"/>
-                <w:szCs w:val="22"/>
-                <w:lang w:val="en-US" w:eastAsia="zh-CN" w:bidi="hi-IN"/>
-              </w:rPr>
-            </w:pPr>
-            <w:r>
-              <w:rPr>
-                <w:rFonts w:eastAsia="NSimSun" w:cs="Arial"/>
-                <w:kern w:val="2"/>
-                <w:sz w:val="22"/>
-                <w:szCs w:val="22"/>
+                <w:rFonts w:eastAsia="NSimSun" w:cs="Arial"/>
+                <w:kern w:val="2"/>
+                <w:sz w:val="20"/>
+                <w:szCs w:val="20"/>
+                <w:lang w:val="en-US" w:eastAsia="zh-CN" w:bidi="hi-IN"/>
+              </w:rPr>
+            </w:pPr>
+            <w:r>
+              <w:rPr>
+                <w:rFonts w:eastAsia="NSimSun" w:cs="Arial"/>
+                <w:kern w:val="2"/>
+                <w:sz w:val="20"/>
+                <w:szCs w:val="20"/>
                 <w:lang w:val="en-US" w:eastAsia="zh-CN" w:bidi="hi-IN"/>
               </w:rPr>
               <w:t>1</w:t>
@@ -17549,17 +17565,17 @@
               <w:spacing w:before="0" w:after="0"/>
               <w:jc w:val="left"/>
               <w:rPr>
-                <w:sz w:val="22"/>
-                <w:szCs w:val="22"/>
-                <w:lang w:val="en-US"/>
-              </w:rPr>
-            </w:pPr>
-            <w:r>
-              <w:rPr>
-                <w:rFonts w:eastAsia="NSimSun" w:cs="Arial"/>
-                <w:kern w:val="2"/>
-                <w:sz w:val="22"/>
-                <w:szCs w:val="22"/>
+                <w:sz w:val="20"/>
+                <w:szCs w:val="20"/>
+                <w:lang w:val="en-US"/>
+              </w:rPr>
+            </w:pPr>
+            <w:r>
+              <w:rPr>
+                <w:rFonts w:eastAsia="NSimSun" w:cs="Arial"/>
+                <w:kern w:val="2"/>
+                <w:sz w:val="20"/>
+                <w:szCs w:val="20"/>
                 <w:lang w:val="en-US" w:eastAsia="zh-CN" w:bidi="hi-IN"/>
               </w:rPr>
               <w:t>missionType=landing</w:t>
@@ -17612,19 +17628,19 @@
               <w:spacing w:before="0" w:after="0"/>
               <w:jc w:val="left"/>
               <w:rPr>
-                <w:rFonts w:ascii="Liberation Serif" w:hAnsi="Liberation Serif" w:eastAsia="NSimSun" w:cs="Arial"/>
-                <w:kern w:val="2"/>
-                <w:sz w:val="22"/>
-                <w:szCs w:val="22"/>
-                <w:lang w:val="en-US" w:eastAsia="zh-CN" w:bidi="hi-IN"/>
-              </w:rPr>
-            </w:pPr>
-            <w:r>
-              <w:rPr>
-                <w:rFonts w:eastAsia="NSimSun" w:cs="Arial"/>
-                <w:kern w:val="2"/>
-                <w:sz w:val="22"/>
-                <w:szCs w:val="22"/>
+                <w:rFonts w:eastAsia="NSimSun" w:cs="Arial"/>
+                <w:kern w:val="2"/>
+                <w:sz w:val="20"/>
+                <w:szCs w:val="20"/>
+                <w:lang w:val="en-US" w:eastAsia="zh-CN" w:bidi="hi-IN"/>
+              </w:rPr>
+            </w:pPr>
+            <w:r>
+              <w:rPr>
+                <w:rFonts w:eastAsia="NSimSun" w:cs="Arial"/>
+                <w:kern w:val="2"/>
+                <w:sz w:val="20"/>
+                <w:szCs w:val="20"/>
                 <w:lang w:val="en-US" w:eastAsia="zh-CN" w:bidi="hi-IN"/>
               </w:rPr>
               <w:t>2</w:t>
@@ -17644,17 +17660,17 @@
               <w:spacing w:before="0" w:after="0"/>
               <w:jc w:val="left"/>
               <w:rPr>
-                <w:sz w:val="22"/>
-                <w:szCs w:val="22"/>
-                <w:lang w:val="en-US"/>
-              </w:rPr>
-            </w:pPr>
-            <w:r>
-              <w:rPr>
-                <w:rFonts w:eastAsia="NSimSun" w:cs="Arial"/>
-                <w:kern w:val="2"/>
-                <w:sz w:val="22"/>
-                <w:szCs w:val="22"/>
+                <w:sz w:val="20"/>
+                <w:szCs w:val="20"/>
+                <w:lang w:val="en-US"/>
+              </w:rPr>
+            </w:pPr>
+            <w:r>
+              <w:rPr>
+                <w:rFonts w:eastAsia="NSimSun" w:cs="Arial"/>
+                <w:kern w:val="2"/>
+                <w:sz w:val="20"/>
+                <w:szCs w:val="20"/>
                 <w:lang w:val="en-US" w:eastAsia="zh-CN" w:bidi="hi-IN"/>
               </w:rPr>
               <w:t>challengeType=Epic</w:t>
@@ -17707,19 +17723,19 @@
               <w:spacing w:before="0" w:after="0"/>
               <w:jc w:val="left"/>
               <w:rPr>
-                <w:rFonts w:ascii="Liberation Serif" w:hAnsi="Liberation Serif" w:eastAsia="NSimSun" w:cs="Arial"/>
-                <w:kern w:val="2"/>
-                <w:sz w:val="22"/>
-                <w:szCs w:val="22"/>
-                <w:lang w:val="en-US" w:eastAsia="zh-CN" w:bidi="hi-IN"/>
-              </w:rPr>
-            </w:pPr>
-            <w:r>
-              <w:rPr>
-                <w:rFonts w:eastAsia="NSimSun" w:cs="Arial"/>
-                <w:kern w:val="2"/>
-                <w:sz w:val="22"/>
-                <w:szCs w:val="22"/>
+                <w:rFonts w:eastAsia="NSimSun" w:cs="Arial"/>
+                <w:kern w:val="2"/>
+                <w:sz w:val="20"/>
+                <w:szCs w:val="20"/>
+                <w:lang w:val="en-US" w:eastAsia="zh-CN" w:bidi="hi-IN"/>
+              </w:rPr>
+            </w:pPr>
+            <w:r>
+              <w:rPr>
+                <w:rFonts w:eastAsia="NSimSun" w:cs="Arial"/>
+                <w:kern w:val="2"/>
+                <w:sz w:val="20"/>
+                <w:szCs w:val="20"/>
                 <w:lang w:val="en-US" w:eastAsia="zh-CN" w:bidi="hi-IN"/>
               </w:rPr>
               <w:t>3</w:t>
@@ -17739,17 +17755,17 @@
               <w:spacing w:before="0" w:after="0"/>
               <w:jc w:val="left"/>
               <w:rPr>
-                <w:sz w:val="22"/>
-                <w:szCs w:val="22"/>
-                <w:lang w:val="en-US"/>
-              </w:rPr>
-            </w:pPr>
-            <w:r>
-              <w:rPr>
-                <w:rFonts w:eastAsia="NSimSun" w:cs="Arial"/>
-                <w:kern w:val="2"/>
-                <w:sz w:val="22"/>
-                <w:szCs w:val="22"/>
+                <w:sz w:val="20"/>
+                <w:szCs w:val="20"/>
+                <w:lang w:val="en-US"/>
+              </w:rPr>
+            </w:pPr>
+            <w:r>
+              <w:rPr>
+                <w:rFonts w:eastAsia="NSimSun" w:cs="Arial"/>
+                <w:kern w:val="2"/>
+                <w:sz w:val="20"/>
+                <w:szCs w:val="20"/>
                 <w:lang w:val="en-US" w:eastAsia="zh-CN" w:bidi="hi-IN"/>
               </w:rPr>
               <w:t>velocity=100</w:t>
@@ -17806,19 +17822,19 @@
               <w:spacing w:before="0" w:after="0"/>
               <w:jc w:val="left"/>
               <w:rPr>
-                <w:rFonts w:ascii="Liberation Serif" w:hAnsi="Liberation Serif" w:eastAsia="NSimSun" w:cs="Arial"/>
-                <w:kern w:val="2"/>
-                <w:sz w:val="22"/>
-                <w:szCs w:val="22"/>
-                <w:lang w:val="en-US" w:eastAsia="zh-CN" w:bidi="hi-IN"/>
-              </w:rPr>
-            </w:pPr>
-            <w:r>
-              <w:rPr>
-                <w:rFonts w:eastAsia="NSimSun" w:cs="Arial"/>
-                <w:kern w:val="2"/>
-                <w:sz w:val="22"/>
-                <w:szCs w:val="22"/>
+                <w:rFonts w:eastAsia="NSimSun" w:cs="Arial"/>
+                <w:kern w:val="2"/>
+                <w:sz w:val="20"/>
+                <w:szCs w:val="20"/>
+                <w:lang w:val="en-US" w:eastAsia="zh-CN" w:bidi="hi-IN"/>
+              </w:rPr>
+            </w:pPr>
+            <w:r>
+              <w:rPr>
+                <w:rFonts w:eastAsia="NSimSun" w:cs="Arial"/>
+                <w:kern w:val="2"/>
+                <w:sz w:val="20"/>
+                <w:szCs w:val="20"/>
                 <w:lang w:val="en-US" w:eastAsia="zh-CN" w:bidi="hi-IN"/>
               </w:rPr>
               <w:t>4</w:t>
@@ -17838,17 +17854,17 @@
               <w:spacing w:before="0" w:after="0"/>
               <w:jc w:val="left"/>
               <w:rPr>
-                <w:sz w:val="22"/>
-                <w:szCs w:val="22"/>
-                <w:lang w:val="en-US"/>
-              </w:rPr>
-            </w:pPr>
-            <w:r>
-              <w:rPr>
-                <w:rFonts w:eastAsia="NSimSun" w:cs="Arial"/>
-                <w:kern w:val="2"/>
-                <w:sz w:val="22"/>
-                <w:szCs w:val="22"/>
+                <w:sz w:val="20"/>
+                <w:szCs w:val="20"/>
+                <w:lang w:val="en-US"/>
+              </w:rPr>
+            </w:pPr>
+            <w:r>
+              <w:rPr>
+                <w:rFonts w:eastAsia="NSimSun" w:cs="Arial"/>
+                <w:kern w:val="2"/>
+                <w:sz w:val="20"/>
+                <w:szCs w:val="20"/>
                 <w:lang w:val="en-US" w:eastAsia="zh-CN" w:bidi="hi-IN"/>
               </w:rPr>
               <w:t>flapsHandle=050.00</w:t>
@@ -17917,19 +17933,19 @@
               <w:spacing w:before="0" w:after="0"/>
               <w:jc w:val="left"/>
               <w:rPr>
-                <w:rFonts w:ascii="Liberation Serif" w:hAnsi="Liberation Serif" w:eastAsia="NSimSun" w:cs="Arial"/>
-                <w:kern w:val="2"/>
-                <w:sz w:val="22"/>
-                <w:szCs w:val="22"/>
-                <w:lang w:val="en-US" w:eastAsia="zh-CN" w:bidi="hi-IN"/>
-              </w:rPr>
-            </w:pPr>
-            <w:r>
-              <w:rPr>
-                <w:rFonts w:eastAsia="NSimSun" w:cs="Arial"/>
-                <w:kern w:val="2"/>
-                <w:sz w:val="22"/>
-                <w:szCs w:val="22"/>
+                <w:rFonts w:eastAsia="NSimSun" w:cs="Arial"/>
+                <w:kern w:val="2"/>
+                <w:sz w:val="20"/>
+                <w:szCs w:val="20"/>
+                <w:lang w:val="en-US" w:eastAsia="zh-CN" w:bidi="hi-IN"/>
+              </w:rPr>
+            </w:pPr>
+            <w:r>
+              <w:rPr>
+                <w:rFonts w:eastAsia="NSimSun" w:cs="Arial"/>
+                <w:kern w:val="2"/>
+                <w:sz w:val="20"/>
+                <w:szCs w:val="20"/>
                 <w:lang w:val="en-US" w:eastAsia="zh-CN" w:bidi="hi-IN"/>
               </w:rPr>
               <w:t>5</w:t>
@@ -17949,17 +17965,17 @@
               <w:spacing w:before="0" w:after="0"/>
               <w:jc w:val="left"/>
               <w:rPr>
-                <w:sz w:val="22"/>
-                <w:szCs w:val="22"/>
-                <w:lang w:val="en-US"/>
-              </w:rPr>
-            </w:pPr>
-            <w:r>
-              <w:rPr>
-                <w:rFonts w:eastAsia="NSimSun" w:cs="Arial"/>
-                <w:kern w:val="2"/>
-                <w:sz w:val="22"/>
-                <w:szCs w:val="22"/>
+                <w:sz w:val="20"/>
+                <w:szCs w:val="20"/>
+                <w:lang w:val="en-US"/>
+              </w:rPr>
+            </w:pPr>
+            <w:r>
+              <w:rPr>
+                <w:rFonts w:eastAsia="NSimSun" w:cs="Arial"/>
+                <w:kern w:val="2"/>
+                <w:sz w:val="20"/>
+                <w:szCs w:val="20"/>
                 <w:lang w:val="en-US" w:eastAsia="zh-CN" w:bidi="hi-IN"/>
               </w:rPr>
               <w:t>leftFlap=050.00</w:t>
@@ -18056,19 +18072,19 @@
               <w:spacing w:before="0" w:after="0"/>
               <w:jc w:val="left"/>
               <w:rPr>
-                <w:rFonts w:ascii="Liberation Serif" w:hAnsi="Liberation Serif" w:eastAsia="NSimSun" w:cs="Arial"/>
-                <w:kern w:val="2"/>
-                <w:sz w:val="22"/>
-                <w:szCs w:val="22"/>
-                <w:lang w:val="en-US" w:eastAsia="zh-CN" w:bidi="hi-IN"/>
-              </w:rPr>
-            </w:pPr>
-            <w:r>
-              <w:rPr>
-                <w:rFonts w:eastAsia="NSimSun" w:cs="Arial"/>
-                <w:kern w:val="2"/>
-                <w:sz w:val="22"/>
-                <w:szCs w:val="22"/>
+                <w:rFonts w:eastAsia="NSimSun" w:cs="Arial"/>
+                <w:kern w:val="2"/>
+                <w:sz w:val="20"/>
+                <w:szCs w:val="20"/>
+                <w:lang w:val="en-US" w:eastAsia="zh-CN" w:bidi="hi-IN"/>
+              </w:rPr>
+            </w:pPr>
+            <w:r>
+              <w:rPr>
+                <w:rFonts w:eastAsia="NSimSun" w:cs="Arial"/>
+                <w:kern w:val="2"/>
+                <w:sz w:val="20"/>
+                <w:szCs w:val="20"/>
                 <w:lang w:val="en-US" w:eastAsia="zh-CN" w:bidi="hi-IN"/>
               </w:rPr>
               <w:t>6</w:t>
@@ -18088,17 +18104,17 @@
               <w:spacing w:before="0" w:after="0"/>
               <w:jc w:val="left"/>
               <w:rPr>
-                <w:sz w:val="22"/>
-                <w:szCs w:val="22"/>
-                <w:lang w:val="en-US"/>
-              </w:rPr>
-            </w:pPr>
-            <w:r>
-              <w:rPr>
-                <w:rFonts w:eastAsia="NSimSun" w:cs="Arial"/>
-                <w:kern w:val="2"/>
-                <w:sz w:val="22"/>
-                <w:szCs w:val="22"/>
+                <w:sz w:val="20"/>
+                <w:szCs w:val="20"/>
+                <w:lang w:val="en-US"/>
+              </w:rPr>
+            </w:pPr>
+            <w:r>
+              <w:rPr>
+                <w:rFonts w:eastAsia="NSimSun" w:cs="Arial"/>
+                <w:kern w:val="2"/>
+                <w:sz w:val="20"/>
+                <w:szCs w:val="20"/>
                 <w:lang w:val="en-US" w:eastAsia="zh-CN" w:bidi="hi-IN"/>
               </w:rPr>
               <w:t>rightFlap=050.00</w:t>
@@ -18195,19 +18211,19 @@
               <w:spacing w:before="0" w:after="0"/>
               <w:jc w:val="left"/>
               <w:rPr>
-                <w:rFonts w:ascii="Liberation Serif" w:hAnsi="Liberation Serif" w:eastAsia="NSimSun" w:cs="Arial"/>
-                <w:kern w:val="2"/>
-                <w:sz w:val="22"/>
-                <w:szCs w:val="22"/>
-                <w:lang w:val="en-US" w:eastAsia="zh-CN" w:bidi="hi-IN"/>
-              </w:rPr>
-            </w:pPr>
-            <w:r>
-              <w:rPr>
-                <w:rFonts w:eastAsia="NSimSun" w:cs="Arial"/>
-                <w:kern w:val="2"/>
-                <w:sz w:val="22"/>
-                <w:szCs w:val="22"/>
+                <w:rFonts w:eastAsia="NSimSun" w:cs="Arial"/>
+                <w:kern w:val="2"/>
+                <w:sz w:val="20"/>
+                <w:szCs w:val="20"/>
+                <w:lang w:val="en-US" w:eastAsia="zh-CN" w:bidi="hi-IN"/>
+              </w:rPr>
+            </w:pPr>
+            <w:r>
+              <w:rPr>
+                <w:rFonts w:eastAsia="NSimSun" w:cs="Arial"/>
+                <w:kern w:val="2"/>
+                <w:sz w:val="20"/>
+                <w:szCs w:val="20"/>
                 <w:lang w:val="en-US" w:eastAsia="zh-CN" w:bidi="hi-IN"/>
               </w:rPr>
               <w:t>7</w:t>
@@ -18227,17 +18243,17 @@
               <w:spacing w:before="0" w:after="0"/>
               <w:jc w:val="left"/>
               <w:rPr>
-                <w:sz w:val="22"/>
-                <w:szCs w:val="22"/>
-                <w:lang w:val="en-US"/>
-              </w:rPr>
-            </w:pPr>
-            <w:r>
-              <w:rPr>
-                <w:rFonts w:eastAsia="NSimSun" w:cs="Arial"/>
-                <w:kern w:val="2"/>
-                <w:sz w:val="22"/>
-                <w:szCs w:val="22"/>
+                <w:sz w:val="20"/>
+                <w:szCs w:val="20"/>
+                <w:lang w:val="en-US"/>
+              </w:rPr>
+            </w:pPr>
+            <w:r>
+              <w:rPr>
+                <w:rFonts w:eastAsia="NSimSun" w:cs="Arial"/>
+                <w:kern w:val="2"/>
+                <w:sz w:val="20"/>
+                <w:szCs w:val="20"/>
                 <w:lang w:val="en-US" w:eastAsia="zh-CN" w:bidi="hi-IN"/>
               </w:rPr>
               <w:t>elevatorTrim=050.00</w:t>
@@ -18308,19 +18324,19 @@
               <w:spacing w:before="0" w:after="0"/>
               <w:jc w:val="left"/>
               <w:rPr>
-                <w:rFonts w:ascii="Liberation Serif" w:hAnsi="Liberation Serif" w:eastAsia="NSimSun" w:cs="Arial"/>
-                <w:kern w:val="2"/>
-                <w:sz w:val="22"/>
-                <w:szCs w:val="22"/>
-                <w:lang w:val="en-US" w:eastAsia="zh-CN" w:bidi="hi-IN"/>
-              </w:rPr>
-            </w:pPr>
-            <w:r>
-              <w:rPr>
-                <w:rFonts w:eastAsia="NSimSun" w:cs="Arial"/>
-                <w:kern w:val="2"/>
-                <w:sz w:val="22"/>
-                <w:szCs w:val="22"/>
+                <w:rFonts w:eastAsia="NSimSun" w:cs="Arial"/>
+                <w:kern w:val="2"/>
+                <w:sz w:val="20"/>
+                <w:szCs w:val="20"/>
+                <w:lang w:val="en-US" w:eastAsia="zh-CN" w:bidi="hi-IN"/>
+              </w:rPr>
+            </w:pPr>
+            <w:r>
+              <w:rPr>
+                <w:rFonts w:eastAsia="NSimSun" w:cs="Arial"/>
+                <w:kern w:val="2"/>
+                <w:sz w:val="20"/>
+                <w:szCs w:val="20"/>
                 <w:lang w:val="en-US" w:eastAsia="zh-CN" w:bidi="hi-IN"/>
               </w:rPr>
               <w:t>8</w:t>
@@ -18340,17 +18356,17 @@
               <w:spacing w:before="0" w:after="0"/>
               <w:jc w:val="left"/>
               <w:rPr>
-                <w:sz w:val="22"/>
-                <w:szCs w:val="22"/>
-                <w:lang w:val="en-US"/>
-              </w:rPr>
-            </w:pPr>
-            <w:r>
-              <w:rPr>
-                <w:rFonts w:eastAsia="NSimSun" w:cs="Arial"/>
-                <w:kern w:val="2"/>
-                <w:sz w:val="22"/>
-                <w:szCs w:val="22"/>
+                <w:sz w:val="20"/>
+                <w:szCs w:val="20"/>
+                <w:lang w:val="en-US"/>
+              </w:rPr>
+            </w:pPr>
+            <w:r>
+              <w:rPr>
+                <w:rFonts w:eastAsia="NSimSun" w:cs="Arial"/>
+                <w:kern w:val="2"/>
+                <w:sz w:val="20"/>
+                <w:szCs w:val="20"/>
                 <w:lang w:val="en-US" w:eastAsia="zh-CN" w:bidi="hi-IN"/>
               </w:rPr>
               <w:t>noGear=True</w:t>
@@ -18419,15 +18435,15 @@
               <w:spacing w:before="0" w:after="0"/>
               <w:jc w:val="left"/>
               <w:rPr>
-                <w:sz w:val="22"/>
-                <w:szCs w:val="22"/>
-                <w:lang w:val="en-US"/>
-              </w:rPr>
-            </w:pPr>
-            <w:r>
-              <w:rPr>
-                <w:sz w:val="22"/>
-                <w:szCs w:val="22"/>
+                <w:sz w:val="20"/>
+                <w:szCs w:val="20"/>
+                <w:lang w:val="en-US"/>
+              </w:rPr>
+            </w:pPr>
+            <w:r>
+              <w:rPr>
+                <w:sz w:val="20"/>
+                <w:szCs w:val="20"/>
                 <w:lang w:val="en-US"/>
               </w:rPr>
               <w:t>9</w:t>
@@ -18548,11 +18564,11 @@
               <w:spacing w:before="0" w:after="0"/>
               <w:jc w:val="left"/>
               <w:rPr>
-                <w:rFonts w:ascii="Liberation Serif" w:hAnsi="Liberation Serif" w:eastAsia="NSimSun" w:cs="Arial"/>
+                <w:rFonts w:eastAsia="NSimSun" w:cs="Arial"/>
                 <w:color w:val="auto"/>
                 <w:kern w:val="2"/>
-                <w:sz w:val="22"/>
-                <w:szCs w:val="22"/>
+                <w:sz w:val="20"/>
+                <w:szCs w:val="20"/>
                 <w:lang w:val="en-US" w:eastAsia="zh-CN" w:bidi="hi-IN"/>
               </w:rPr>
             </w:pPr>
@@ -18561,8 +18577,8 @@
                 <w:rFonts w:eastAsia="NSimSun" w:cs="Arial"/>
                 <w:color w:val="auto"/>
                 <w:kern w:val="2"/>
-                <w:sz w:val="22"/>
-                <w:szCs w:val="22"/>
+                <w:sz w:val="20"/>
+                <w:szCs w:val="20"/>
                 <w:lang w:val="en-US" w:eastAsia="zh-CN" w:bidi="hi-IN"/>
               </w:rPr>
               <w:t>10</w:t>
@@ -18721,8 +18737,8 @@
               <w:spacing w:before="0" w:after="0"/>
               <w:jc w:val="left"/>
               <w:rPr>
-                <w:sz w:val="22"/>
-                <w:szCs w:val="22"/>
+                <w:sz w:val="20"/>
+                <w:szCs w:val="20"/>
                 <w:lang w:val="en-US"/>
               </w:rPr>
             </w:pPr>
@@ -18731,8 +18747,8 @@
                 <w:rFonts w:eastAsia="NSimSun" w:cs="Arial"/>
                 <w:color w:val="auto"/>
                 <w:kern w:val="2"/>
-                <w:sz w:val="22"/>
-                <w:szCs w:val="22"/>
+                <w:sz w:val="20"/>
+                <w:szCs w:val="20"/>
                 <w:lang w:val="en-US" w:eastAsia="zh-CN" w:bidi="hi-IN"/>
               </w:rPr>
               <w:t>11</w:t>
@@ -18741,8 +18757,8 @@
               <w:rPr>
                 <w:rFonts w:eastAsia="NSimSun" w:cs="Arial"/>
                 <w:kern w:val="2"/>
-                <w:sz w:val="22"/>
-                <w:szCs w:val="22"/>
+                <w:sz w:val="20"/>
+                <w:szCs w:val="20"/>
                 <w:lang w:val="en-US" w:eastAsia="zh-CN" w:bidi="hi-IN"/>
               </w:rPr>
               <w:br/>
@@ -18755,8 +18771,8 @@
                 <w:rFonts w:eastAsia="NSimSun" w:cs="Arial"/>
                 <w:color w:val="auto"/>
                 <w:kern w:val="2"/>
-                <w:sz w:val="22"/>
-                <w:szCs w:val="22"/>
+                <w:sz w:val="20"/>
+                <w:szCs w:val="20"/>
                 <w:lang w:val="en-US" w:eastAsia="zh-CN" w:bidi="hi-IN"/>
               </w:rPr>
               <w:t>4</w:t>
@@ -18839,30 +18855,6 @@
                 <w:szCs w:val="20"/>
                 <w:lang w:val="en-US" w:eastAsia="zh-CN" w:bidi="hi-IN"/>
               </w:rPr>
-              <w:t>||CUST1|U|N55° 23' 45.6",E13° 03' 57.5"|+000500.00</w:t>
-            </w:r>
-          </w:p>
-          <w:p>
-            <w:pPr>
-              <w:pStyle w:val="Normal"/>
-              <w:widowControl w:val="false"/>
-              <w:suppressAutoHyphens w:val="true"/>
-              <w:spacing w:before="0" w:after="0"/>
-              <w:jc w:val="both"/>
-              <w:rPr>
-                <w:sz w:val="20"/>
-                <w:szCs w:val="20"/>
-                <w:lang w:val="en-US"/>
-              </w:rPr>
-            </w:pPr>
-            <w:r>
-              <w:rPr>
-                <w:rFonts w:eastAsia="NSimSun" w:cs="Arial"/>
-                <w:kern w:val="2"/>
-                <w:sz w:val="20"/>
-                <w:szCs w:val="20"/>
-                <w:lang w:val="en-US" w:eastAsia="zh-CN" w:bidi="hi-IN"/>
-              </w:rPr>
               <w:t>ESMR|21|Trelleborg Airport|A|N55° 23' 28.7",E13° 01' 19.6"|+000000.00</w:t>
             </w:r>
           </w:p>
@@ -18893,7 +18885,7 @@
             </w:pPr>
             <w:r>
               <w:rPr>
-                <w:sz w:val="24"/>
+                <w:sz w:val="20"/>
                 <w:szCs w:val="20"/>
                 <w:lang w:val="en-US"/>
               </w:rPr>
@@ -19109,28 +19101,70 @@
         <w:rPr>
           <w:lang w:val="en-US"/>
         </w:rPr>
-      </w:r>
-    </w:p>
-    <w:p>
-      <w:pPr>
-        <w:pStyle w:val="Rubrik3"/>
-        <w:widowControl/>
-        <w:numPr>
-          <w:ilvl w:val="0"/>
-          <w:numId w:val="0"/>
-        </w:numPr>
-        <w:suppressAutoHyphens w:val="true"/>
-        <w:ind w:left="0" w:hanging="0"/>
-        <w:jc w:val="left"/>
-        <w:outlineLvl w:val="2"/>
-        <w:rPr>
-          <w:lang w:val="en-US"/>
-        </w:rPr>
-      </w:pPr>
-      <w:r>
-        <w:rPr>
-          <w:lang w:val="en-US"/>
-        </w:rPr>
+        <w:t xml:space="preserve">Converting a PLN file to a landing challenge? If you want to start the plane in mid-air, make sure this is also reflected in the PLN file before importing. This means, the Departure LLA must be a coordinate+altitude in the air </w:t>
+      </w:r>
+      <w:r>
+        <w:rPr>
+          <w:lang w:val="en-US"/>
+        </w:rPr>
+        <w:t>and the same values as the first waypoint.</w:t>
+      </w:r>
+      <w:r>
+        <w:rPr>
+          <w:lang w:val="en-US"/>
+        </w:rPr>
+        <w:t xml:space="preserve"> </w:t>
+      </w:r>
+      <w:r>
+        <w:rPr>
+          <w:rFonts w:eastAsia="NSimSun" w:cs="Arial"/>
+          <w:color w:val="auto"/>
+          <w:kern w:val="2"/>
+          <w:sz w:val="24"/>
+          <w:szCs w:val="24"/>
+          <w:lang w:val="en-US" w:eastAsia="zh-CN" w:bidi="hi-IN"/>
+        </w:rPr>
+        <w:t>T</w:t>
+      </w:r>
+      <w:r>
+        <w:rPr>
+          <w:lang w:val="en-US"/>
+        </w:rPr>
+        <w:t xml:space="preserve">he first waypoint should </w:t>
+      </w:r>
+      <w:r>
+        <w:rPr>
+          <w:lang w:val="en-US"/>
+        </w:rPr>
+        <w:t xml:space="preserve">then </w:t>
+      </w:r>
+      <w:r>
+        <w:rPr>
+          <w:lang w:val="en-US"/>
+        </w:rPr>
+        <w:t xml:space="preserve">be </w:t>
+      </w:r>
+      <w:r>
+        <w:rPr>
+          <w:lang w:val="en-US"/>
+        </w:rPr>
+        <w:t xml:space="preserve">of type </w:t>
+      </w:r>
+      <w:r>
+        <w:rPr>
+          <w:b/>
+          <w:bCs/>
+          <w:lang w:val="en-US"/>
+        </w:rPr>
+        <w:t>USER</w:t>
+      </w:r>
+      <w:r>
+        <w:rPr>
+          <w:b w:val="false"/>
+          <w:bCs w:val="false"/>
+          <w:lang w:val="en-US"/>
+        </w:rPr>
+        <w:t>, not AIRPORT.</w:t>
       </w:r>
       <w:r>
         <w:br w:type="page"/>
@@ -22573,19 +22607,7 @@
                 <w:szCs w:val="22"/>
                 <w:lang w:val="en-US" w:eastAsia="zh-CN" w:bidi="hi-IN"/>
               </w:rPr>
-              <w:t>fuelPercentage</w:t>
-            </w:r>
-            <w:r>
-              <w:rPr>
-                <w:rFonts w:eastAsia="NSimSun" w:cs="Arial"/>
-                <w:b/>
-                <w:bCs/>
-                <w:kern w:val="2"/>
-                <w:sz w:val="22"/>
-                <w:szCs w:val="22"/>
-                <w:lang w:val="en-US" w:eastAsia="zh-CN" w:bidi="hi-IN"/>
-              </w:rPr>
-              <w:t>List</w:t>
+              <w:t>fuelPercentageList</w:t>
             </w:r>
             <w:r>
               <w:rPr>
@@ -29026,20 +29048,6 @@
       <w:szCs w:val="32"/>
     </w:rPr>
   </w:style>
-  <w:style w:type="paragraph" w:styleId="Innehllsfrteckningrubrik">
-    <w:name w:val="TOA Heading"/>
-    <w:basedOn w:val="Sakregisterrubrik"/>
-    <w:pPr>
-      <w:suppressLineNumbers/>
-      <w:ind w:left="0" w:hanging="0"/>
-    </w:pPr>
-    <w:rPr>
-      <w:b/>
-      <w:bCs/>
-      <w:sz w:val="32"/>
-      <w:szCs w:val="32"/>
-    </w:rPr>
-  </w:style>
   <w:style w:type="numbering" w:styleId="NoList" w:default="1">
     <w:name w:val="No List"/>
     <w:uiPriority w:val="99"/>

</xml_diff>

<commit_message>
Fuel and FuelSystem.. finally got it
</commit_message>
<xml_diff>
--- a/BushMissionGen/README.docx
+++ b/BushMissionGen/README.docx
@@ -378,7 +378,7 @@
       <w:sdtContent>
         <w:p>
           <w:pPr>
-            <w:pStyle w:val="TOAHeading1"/>
+            <w:pStyle w:val="Innehllsfrteckningrubrik"/>
             <w:suppressLineNumbers/>
             <w:ind w:left="0" w:hanging="0"/>
             <w:rPr>
@@ -411,7 +411,6 @@
             <w:rPr>
               <w:webHidden/>
               <w:rStyle w:val="Frteckningslnk"/>
-              <w:vanish w:val="false"/>
             </w:rPr>
             <w:instrText> TOC \z \o "1-3" \u \h</w:instrText>
           </w:r>
@@ -419,7 +418,6 @@
             <w:rPr>
               <w:webHidden/>
               <w:rStyle w:val="Frteckningslnk"/>
-              <w:vanish w:val="false"/>
             </w:rPr>
             <w:fldChar w:fldCharType="separate"/>
           </w:r>
@@ -428,7 +426,6 @@
               <w:rPr>
                 <w:webHidden/>
                 <w:rStyle w:val="Frteckningslnk"/>
-                <w:vanish w:val="false"/>
               </w:rPr>
               <w:t xml:space="preserve">​ </w:t>
             </w:r>
@@ -456,7 +453,6 @@
               <w:rPr>
                 <w:webHidden/>
                 <w:rStyle w:val="Frteckningslnk"/>
-                <w:vanish w:val="false"/>
               </w:rPr>
               <w:t xml:space="preserve">​ </w:t>
             </w:r>
@@ -484,7 +480,6 @@
               <w:rPr>
                 <w:webHidden/>
                 <w:rStyle w:val="Frteckningslnk"/>
-                <w:vanish w:val="false"/>
               </w:rPr>
               <w:t xml:space="preserve">​ </w:t>
             </w:r>
@@ -512,7 +507,6 @@
               <w:rPr>
                 <w:webHidden/>
                 <w:rStyle w:val="Frteckningslnk"/>
-                <w:vanish w:val="false"/>
               </w:rPr>
               <w:t xml:space="preserve">​ </w:t>
             </w:r>
@@ -540,7 +534,6 @@
               <w:rPr>
                 <w:webHidden/>
                 <w:rStyle w:val="Frteckningslnk"/>
-                <w:vanish w:val="false"/>
               </w:rPr>
               <w:t xml:space="preserve">​ </w:t>
             </w:r>
@@ -568,7 +561,6 @@
               <w:rPr>
                 <w:webHidden/>
                 <w:rStyle w:val="Frteckningslnk"/>
-                <w:vanish w:val="false"/>
               </w:rPr>
               <w:t xml:space="preserve">​ </w:t>
             </w:r>
@@ -577,6 +569,33 @@
                 <w:rStyle w:val="Frteckningslnk"/>
               </w:rPr>
               <w:t>Format explanation</w:t>
+              <w:tab/>
+              <w:t>5</w:t>
+            </w:r>
+          </w:hyperlink>
+        </w:p>
+        <w:p>
+          <w:pPr>
+            <w:pStyle w:val="Innehllsfrteckning2"/>
+            <w:tabs>
+              <w:tab w:val="clear" w:pos="9355"/>
+              <w:tab w:val="right" w:pos="9638" w:leader="dot"/>
+            </w:tabs>
+            <w:rPr/>
+          </w:pPr>
+          <w:hyperlink w:anchor="__RefHeading___Toc3958_1735932911">
+            <w:r>
+              <w:rPr>
+                <w:webHidden/>
+                <w:rStyle w:val="Frteckningslnk"/>
+              </w:rPr>
+              <w:t xml:space="preserve">​ </w:t>
+            </w:r>
+            <w:r>
+              <w:rPr>
+                <w:rStyle w:val="Frteckningslnk"/>
+              </w:rPr>
+              <w:t>Weather presets</w:t>
               <w:tab/>
               <w:t>5</w:t>
             </w:r>
@@ -596,7 +615,6 @@
               <w:rPr>
                 <w:webHidden/>
                 <w:rStyle w:val="Frteckningslnk"/>
-                <w:vanish w:val="false"/>
               </w:rPr>
               <w:t xml:space="preserve">​ </w:t>
             </w:r>
@@ -607,34 +625,6 @@
               <w:t>Optional fields with examples</w:t>
               <w:tab/>
               <w:t>6</w:t>
-            </w:r>
-          </w:hyperlink>
-        </w:p>
-        <w:p>
-          <w:pPr>
-            <w:pStyle w:val="Innehllsfrteckning2"/>
-            <w:tabs>
-              <w:tab w:val="clear" w:pos="9355"/>
-              <w:tab w:val="right" w:pos="9638" w:leader="dot"/>
-            </w:tabs>
-            <w:rPr/>
-          </w:pPr>
-          <w:hyperlink w:anchor="__RefHeading___Toc3958_1735932911">
-            <w:r>
-              <w:rPr>
-                <w:webHidden/>
-                <w:rStyle w:val="Frteckningslnk"/>
-                <w:vanish w:val="false"/>
-              </w:rPr>
-              <w:t xml:space="preserve">​ </w:t>
-            </w:r>
-            <w:r>
-              <w:rPr>
-                <w:rStyle w:val="Frteckningslnk"/>
-              </w:rPr>
-              <w:t>Weather presets</w:t>
-              <w:tab/>
-              <w:t>9</w:t>
             </w:r>
           </w:hyperlink>
         </w:p>
@@ -652,7 +642,6 @@
               <w:rPr>
                 <w:webHidden/>
                 <w:rStyle w:val="Frteckningslnk"/>
-                <w:vanish w:val="false"/>
               </w:rPr>
               <w:t xml:space="preserve">​ </w:t>
             </w:r>
@@ -680,7 +669,6 @@
               <w:rPr>
                 <w:webHidden/>
                 <w:rStyle w:val="Frteckningslnk"/>
-                <w:vanish w:val="false"/>
               </w:rPr>
               <w:t xml:space="preserve">​ </w:t>
             </w:r>
@@ -708,7 +696,6 @@
               <w:rPr>
                 <w:webHidden/>
                 <w:rStyle w:val="Frteckningslnk"/>
-                <w:vanish w:val="false"/>
               </w:rPr>
               <w:t xml:space="preserve">​ </w:t>
             </w:r>
@@ -736,7 +723,6 @@
               <w:rPr>
                 <w:webHidden/>
                 <w:rStyle w:val="Frteckningslnk"/>
-                <w:vanish w:val="false"/>
               </w:rPr>
               <w:t xml:space="preserve">​ </w:t>
             </w:r>
@@ -764,7 +750,6 @@
               <w:rPr>
                 <w:webHidden/>
                 <w:rStyle w:val="Frteckningslnk"/>
-                <w:vanish w:val="false"/>
               </w:rPr>
               <w:t xml:space="preserve">​ </w:t>
             </w:r>
@@ -792,7 +777,6 @@
               <w:rPr>
                 <w:webHidden/>
                 <w:rStyle w:val="Frteckningslnk"/>
-                <w:vanish w:val="false"/>
               </w:rPr>
               <w:t xml:space="preserve">​ </w:t>
             </w:r>
@@ -820,7 +804,6 @@
               <w:rPr>
                 <w:webHidden/>
                 <w:rStyle w:val="Frteckningslnk"/>
-                <w:vanish w:val="false"/>
               </w:rPr>
               <w:t xml:space="preserve">​ </w:t>
             </w:r>
@@ -848,7 +831,6 @@
               <w:rPr>
                 <w:webHidden/>
                 <w:rStyle w:val="Frteckningslnk"/>
-                <w:vanish w:val="false"/>
               </w:rPr>
               <w:t xml:space="preserve">​ </w:t>
             </w:r>
@@ -876,7 +858,6 @@
               <w:rPr>
                 <w:webHidden/>
                 <w:rStyle w:val="Frteckningslnk"/>
-                <w:vanish w:val="false"/>
               </w:rPr>
               <w:t xml:space="preserve">​ </w:t>
             </w:r>
@@ -904,7 +885,6 @@
               <w:rPr>
                 <w:webHidden/>
                 <w:rStyle w:val="Frteckningslnk"/>
-                <w:vanish w:val="false"/>
               </w:rPr>
               <w:t xml:space="preserve">​ </w:t>
             </w:r>
@@ -932,7 +912,6 @@
               <w:rPr>
                 <w:webHidden/>
                 <w:rStyle w:val="Frteckningslnk"/>
-                <w:vanish w:val="false"/>
               </w:rPr>
               <w:t xml:space="preserve">​ </w:t>
             </w:r>
@@ -960,7 +939,6 @@
               <w:rPr>
                 <w:webHidden/>
                 <w:rStyle w:val="Frteckningslnk"/>
-                <w:vanish w:val="false"/>
               </w:rPr>
               <w:t xml:space="preserve">​ </w:t>
             </w:r>
@@ -988,7 +966,6 @@
               <w:rPr>
                 <w:webHidden/>
                 <w:rStyle w:val="Frteckningslnk"/>
-                <w:vanish w:val="false"/>
               </w:rPr>
               <w:t xml:space="preserve">​ </w:t>
             </w:r>
@@ -1012,7 +989,6 @@
               <w:rPr>
                 <w:webHidden/>
                 <w:rStyle w:val="Frteckningslnk"/>
-                <w:vanish w:val="false"/>
               </w:rPr>
               <w:t xml:space="preserve">​ </w:t>
             </w:r>
@@ -1040,7 +1016,6 @@
               <w:rPr>
                 <w:webHidden/>
                 <w:rStyle w:val="Frteckningslnk"/>
-                <w:vanish w:val="false"/>
               </w:rPr>
               <w:t xml:space="preserve">​ </w:t>
             </w:r>
@@ -1064,7 +1039,6 @@
               <w:rPr>
                 <w:webHidden/>
                 <w:rStyle w:val="Frteckningslnk"/>
-                <w:vanish w:val="false"/>
               </w:rPr>
               <w:t xml:space="preserve">​ </w:t>
             </w:r>
@@ -1092,7 +1066,6 @@
               <w:rPr>
                 <w:webHidden/>
                 <w:rStyle w:val="Frteckningslnk"/>
-                <w:vanish w:val="false"/>
               </w:rPr>
               <w:t xml:space="preserve">​ </w:t>
             </w:r>
@@ -1120,7 +1093,6 @@
               <w:rPr>
                 <w:webHidden/>
                 <w:rStyle w:val="Frteckningslnk"/>
-                <w:vanish w:val="false"/>
               </w:rPr>
               <w:t xml:space="preserve">​ </w:t>
             </w:r>
@@ -2794,19 +2766,382 @@
           <w:lang w:val="en-US"/>
         </w:rPr>
       </w:r>
-      <w:r>
-        <w:br w:type="page"/>
-      </w:r>
     </w:p>
     <w:p>
       <w:pPr>
+        <w:pStyle w:val="Normal"/>
+        <w:rPr>
+          <w:lang w:val="en-US"/>
+        </w:rPr>
+      </w:pPr>
+      <w:r>
+        <w:rPr>
+          <w:lang w:val="en-US"/>
+        </w:rPr>
+      </w:r>
+    </w:p>
+    <w:p>
+      <w:pPr>
         <w:pStyle w:val="Rubrik2"/>
         <w:rPr>
           <w:lang w:val="en-US"/>
         </w:rPr>
       </w:pPr>
-      <w:bookmarkStart w:id="12" w:name="__RefHeading___Toc3956_1735932911"/>
+      <w:bookmarkStart w:id="12" w:name="__RefHeading___Toc3958_1735932911"/>
+      <w:bookmarkStart w:id="13" w:name="_Toc66615895"/>
       <w:bookmarkEnd w:id="12"/>
+      <w:r>
+        <w:rPr>
+          <w:lang w:val="en-US"/>
+        </w:rPr>
+        <w:t>Weather presets</w:t>
+      </w:r>
+      <w:bookmarkEnd w:id="13"/>
+    </w:p>
+    <w:tbl>
+      <w:tblPr>
+        <w:tblW w:w="9638" w:type="dxa"/>
+        <w:jc w:val="left"/>
+        <w:tblInd w:w="57" w:type="dxa"/>
+        <w:tblLayout w:type="fixed"/>
+        <w:tblCellMar>
+          <w:top w:w="55" w:type="dxa"/>
+          <w:left w:w="55" w:type="dxa"/>
+          <w:bottom w:w="55" w:type="dxa"/>
+          <w:right w:w="55" w:type="dxa"/>
+        </w:tblCellMar>
+      </w:tblPr>
+      <w:tblGrid>
+        <w:gridCol w:w="4819"/>
+        <w:gridCol w:w="4818"/>
+      </w:tblGrid>
+      <w:tr>
+        <w:trPr/>
+        <w:tc>
+          <w:tcPr>
+            <w:tcW w:w="4819" w:type="dxa"/>
+            <w:tcBorders>
+              <w:top w:val="single" w:sz="2" w:space="0" w:color="000000"/>
+              <w:left w:val="single" w:sz="2" w:space="0" w:color="000000"/>
+              <w:bottom w:val="single" w:sz="2" w:space="0" w:color="000000"/>
+            </w:tcBorders>
+          </w:tcPr>
+          <w:p>
+            <w:pPr>
+              <w:pStyle w:val="Normal"/>
+              <w:widowControl w:val="false"/>
+              <w:rPr>
+                <w:sz w:val="22"/>
+                <w:szCs w:val="22"/>
+                <w:lang w:val="en-US"/>
+              </w:rPr>
+            </w:pPr>
+            <w:r>
+              <w:rPr>
+                <w:sz w:val="22"/>
+                <w:szCs w:val="22"/>
+                <w:lang w:val="en-US"/>
+              </w:rPr>
+              <w:t>.\WeatherPresets\BrokenClouds.WPR</w:t>
+            </w:r>
+          </w:p>
+        </w:tc>
+        <w:tc>
+          <w:tcPr>
+            <w:tcW w:w="4818" w:type="dxa"/>
+            <w:tcBorders>
+              <w:top w:val="single" w:sz="2" w:space="0" w:color="000000"/>
+              <w:left w:val="single" w:sz="2" w:space="0" w:color="000000"/>
+              <w:bottom w:val="single" w:sz="2" w:space="0" w:color="000000"/>
+              <w:right w:val="single" w:sz="2" w:space="0" w:color="000000"/>
+            </w:tcBorders>
+          </w:tcPr>
+          <w:p>
+            <w:pPr>
+              <w:pStyle w:val="Normal"/>
+              <w:widowControl w:val="false"/>
+              <w:rPr>
+                <w:sz w:val="22"/>
+                <w:szCs w:val="22"/>
+                <w:lang w:val="en-US"/>
+              </w:rPr>
+            </w:pPr>
+            <w:r>
+              <w:rPr>
+                <w:sz w:val="22"/>
+                <w:szCs w:val="22"/>
+                <w:lang w:val="en-US"/>
+              </w:rPr>
+              <w:t>.\WeatherPresets\Rain.WPR</w:t>
+            </w:r>
+          </w:p>
+        </w:tc>
+      </w:tr>
+      <w:tr>
+        <w:trPr/>
+        <w:tc>
+          <w:tcPr>
+            <w:tcW w:w="4819" w:type="dxa"/>
+            <w:tcBorders>
+              <w:left w:val="single" w:sz="2" w:space="0" w:color="000000"/>
+              <w:bottom w:val="single" w:sz="2" w:space="0" w:color="000000"/>
+            </w:tcBorders>
+          </w:tcPr>
+          <w:p>
+            <w:pPr>
+              <w:pStyle w:val="Normal"/>
+              <w:widowControl w:val="false"/>
+              <w:rPr>
+                <w:sz w:val="22"/>
+                <w:szCs w:val="22"/>
+                <w:lang w:val="en-US"/>
+              </w:rPr>
+            </w:pPr>
+            <w:r>
+              <w:rPr>
+                <w:sz w:val="22"/>
+                <w:szCs w:val="22"/>
+                <w:lang w:val="en-US"/>
+              </w:rPr>
+              <w:t>.\WeatherPresets\ClearSky.WPR</w:t>
+            </w:r>
+          </w:p>
+        </w:tc>
+        <w:tc>
+          <w:tcPr>
+            <w:tcW w:w="4818" w:type="dxa"/>
+            <w:tcBorders>
+              <w:left w:val="single" w:sz="2" w:space="0" w:color="000000"/>
+              <w:bottom w:val="single" w:sz="2" w:space="0" w:color="000000"/>
+              <w:right w:val="single" w:sz="2" w:space="0" w:color="000000"/>
+            </w:tcBorders>
+          </w:tcPr>
+          <w:p>
+            <w:pPr>
+              <w:pStyle w:val="Normal"/>
+              <w:widowControl w:val="false"/>
+              <w:rPr>
+                <w:sz w:val="22"/>
+                <w:szCs w:val="22"/>
+                <w:lang w:val="en-US"/>
+              </w:rPr>
+            </w:pPr>
+            <w:r>
+              <w:rPr>
+                <w:sz w:val="22"/>
+                <w:szCs w:val="22"/>
+                <w:lang w:val="en-US"/>
+              </w:rPr>
+              <w:t>.\WeatherPresets\ScatteredClouds.WPR</w:t>
+            </w:r>
+          </w:p>
+        </w:tc>
+      </w:tr>
+      <w:tr>
+        <w:trPr/>
+        <w:tc>
+          <w:tcPr>
+            <w:tcW w:w="4819" w:type="dxa"/>
+            <w:tcBorders>
+              <w:left w:val="single" w:sz="2" w:space="0" w:color="000000"/>
+              <w:bottom w:val="single" w:sz="2" w:space="0" w:color="000000"/>
+            </w:tcBorders>
+          </w:tcPr>
+          <w:p>
+            <w:pPr>
+              <w:pStyle w:val="Normal"/>
+              <w:widowControl w:val="false"/>
+              <w:rPr>
+                <w:sz w:val="22"/>
+                <w:szCs w:val="22"/>
+                <w:lang w:val="en-US"/>
+              </w:rPr>
+            </w:pPr>
+            <w:r>
+              <w:rPr>
+                <w:sz w:val="22"/>
+                <w:szCs w:val="22"/>
+                <w:lang w:val="en-US"/>
+              </w:rPr>
+              <w:t>.\WeatherPresets\FewClouds.WPR</w:t>
+            </w:r>
+          </w:p>
+        </w:tc>
+        <w:tc>
+          <w:tcPr>
+            <w:tcW w:w="4818" w:type="dxa"/>
+            <w:tcBorders>
+              <w:left w:val="single" w:sz="2" w:space="0" w:color="000000"/>
+              <w:bottom w:val="single" w:sz="2" w:space="0" w:color="000000"/>
+              <w:right w:val="single" w:sz="2" w:space="0" w:color="000000"/>
+            </w:tcBorders>
+          </w:tcPr>
+          <w:p>
+            <w:pPr>
+              <w:pStyle w:val="Normal"/>
+              <w:widowControl w:val="false"/>
+              <w:rPr>
+                <w:sz w:val="22"/>
+                <w:szCs w:val="22"/>
+                <w:lang w:val="en-US"/>
+              </w:rPr>
+            </w:pPr>
+            <w:r>
+              <w:rPr>
+                <w:sz w:val="22"/>
+                <w:szCs w:val="22"/>
+                <w:lang w:val="en-US"/>
+              </w:rPr>
+              <w:t>.\WeatherPresets\Snow.WPR</w:t>
+            </w:r>
+          </w:p>
+        </w:tc>
+      </w:tr>
+      <w:tr>
+        <w:trPr/>
+        <w:tc>
+          <w:tcPr>
+            <w:tcW w:w="4819" w:type="dxa"/>
+            <w:tcBorders>
+              <w:left w:val="single" w:sz="2" w:space="0" w:color="000000"/>
+              <w:bottom w:val="single" w:sz="2" w:space="0" w:color="000000"/>
+            </w:tcBorders>
+          </w:tcPr>
+          <w:p>
+            <w:pPr>
+              <w:pStyle w:val="Normal"/>
+              <w:widowControl w:val="false"/>
+              <w:rPr>
+                <w:sz w:val="22"/>
+                <w:szCs w:val="22"/>
+                <w:lang w:val="en-US"/>
+              </w:rPr>
+            </w:pPr>
+            <w:r>
+              <w:rPr>
+                <w:sz w:val="22"/>
+                <w:szCs w:val="22"/>
+                <w:lang w:val="en-US"/>
+              </w:rPr>
+              <w:t>.\WeatherPresets\HighLevelClouds.WPR</w:t>
+            </w:r>
+          </w:p>
+        </w:tc>
+        <w:tc>
+          <w:tcPr>
+            <w:tcW w:w="4818" w:type="dxa"/>
+            <w:tcBorders>
+              <w:left w:val="single" w:sz="2" w:space="0" w:color="000000"/>
+              <w:bottom w:val="single" w:sz="2" w:space="0" w:color="000000"/>
+              <w:right w:val="single" w:sz="2" w:space="0" w:color="000000"/>
+            </w:tcBorders>
+          </w:tcPr>
+          <w:p>
+            <w:pPr>
+              <w:pStyle w:val="Normal"/>
+              <w:widowControl w:val="false"/>
+              <w:rPr>
+                <w:sz w:val="22"/>
+                <w:szCs w:val="22"/>
+                <w:lang w:val="en-US"/>
+              </w:rPr>
+            </w:pPr>
+            <w:r>
+              <w:rPr>
+                <w:sz w:val="22"/>
+                <w:szCs w:val="22"/>
+                <w:lang w:val="en-US"/>
+              </w:rPr>
+              <w:t>.\WeatherPresets\Storm.WPR</w:t>
+            </w:r>
+          </w:p>
+        </w:tc>
+      </w:tr>
+      <w:tr>
+        <w:trPr/>
+        <w:tc>
+          <w:tcPr>
+            <w:tcW w:w="4819" w:type="dxa"/>
+            <w:tcBorders>
+              <w:left w:val="single" w:sz="2" w:space="0" w:color="000000"/>
+              <w:bottom w:val="single" w:sz="2" w:space="0" w:color="000000"/>
+            </w:tcBorders>
+          </w:tcPr>
+          <w:p>
+            <w:pPr>
+              <w:pStyle w:val="Normal"/>
+              <w:widowControl w:val="false"/>
+              <w:rPr>
+                <w:sz w:val="22"/>
+                <w:szCs w:val="22"/>
+                <w:lang w:val="en-US"/>
+              </w:rPr>
+            </w:pPr>
+            <w:r>
+              <w:rPr>
+                <w:sz w:val="22"/>
+                <w:szCs w:val="22"/>
+                <w:lang w:val="en-US"/>
+              </w:rPr>
+              <w:t>.\WeatherPresets\Overcast.WPR</w:t>
+            </w:r>
+          </w:p>
+        </w:tc>
+        <w:tc>
+          <w:tcPr>
+            <w:tcW w:w="4818" w:type="dxa"/>
+            <w:tcBorders>
+              <w:left w:val="single" w:sz="2" w:space="0" w:color="000000"/>
+              <w:bottom w:val="single" w:sz="2" w:space="0" w:color="000000"/>
+              <w:right w:val="single" w:sz="2" w:space="0" w:color="000000"/>
+            </w:tcBorders>
+          </w:tcPr>
+          <w:p>
+            <w:pPr>
+              <w:pStyle w:val="Normal"/>
+              <w:widowControl w:val="false"/>
+              <w:rPr>
+                <w:sz w:val="22"/>
+                <w:szCs w:val="22"/>
+                <w:lang w:val="en-US"/>
+              </w:rPr>
+            </w:pPr>
+            <w:r>
+              <w:rPr>
+                <w:sz w:val="22"/>
+                <w:szCs w:val="22"/>
+                <w:lang w:val="en-US"/>
+              </w:rPr>
+            </w:r>
+          </w:p>
+        </w:tc>
+      </w:tr>
+    </w:tbl>
+    <w:p>
+      <w:pPr>
+        <w:pStyle w:val="Rubrik2"/>
+        <w:rPr>
+          <w:lang w:val="en-US"/>
+        </w:rPr>
+      </w:pPr>
+      <w:r>
+        <w:rPr>
+          <w:lang w:val="en-US"/>
+        </w:rPr>
+      </w:r>
+      <w:r>
+        <w:br w:type="page"/>
+      </w:r>
+    </w:p>
+    <w:p>
+      <w:pPr>
+        <w:pStyle w:val="Rubrik2"/>
+        <w:rPr>
+          <w:lang w:val="en-US"/>
+        </w:rPr>
+      </w:pPr>
+      <w:bookmarkStart w:id="14" w:name="__RefHeading___Toc3956_1735932911"/>
+      <w:bookmarkEnd w:id="14"/>
       <w:r>
         <w:rPr>
           <w:lang w:val="en-US"/>
@@ -5422,7 +5757,17 @@
                 <w:szCs w:val="22"/>
                 <w:lang w:val="en-US" w:eastAsia="zh-CN" w:bidi="hi-IN"/>
               </w:rPr>
-              <w:t>Set how full the fuel tanks should be at start</w:t>
+              <w:t xml:space="preserve">Set how full the fuel tanks should be at start </w:t>
+            </w:r>
+            <w:r>
+              <w:rPr>
+                <w:rFonts w:eastAsia="NSimSun" w:cs="Arial"/>
+                <w:kern w:val="2"/>
+                <w:sz w:val="22"/>
+                <w:szCs w:val="22"/>
+                <w:lang w:val="en-US" w:eastAsia="zh-CN" w:bidi="hi-IN"/>
+              </w:rPr>
+              <w:t>in a non-airliner plane.</w:t>
             </w:r>
           </w:p>
         </w:tc>
@@ -5514,7 +5859,23 @@
                 <w:szCs w:val="22"/>
                 <w:lang w:val="en-US"/>
               </w:rPr>
-              <w:t xml:space="preserve"> fuel percentages for all possible tanks. Overrides the fuelPercentage field.</w:t>
+              <w:t xml:space="preserve"> fuel percentages for all possible tanks </w:t>
+            </w:r>
+            <w:r>
+              <w:rPr>
+                <w:sz w:val="22"/>
+                <w:szCs w:val="22"/>
+                <w:lang w:val="en-US"/>
+              </w:rPr>
+              <w:t>in a non-airliner plane</w:t>
+            </w:r>
+            <w:r>
+              <w:rPr>
+                <w:sz w:val="22"/>
+                <w:szCs w:val="22"/>
+                <w:lang w:val="en-US"/>
+              </w:rPr>
+              <w:t>. Overrides the fuelPercentage field.</w:t>
             </w:r>
           </w:p>
         </w:tc>
@@ -5808,7 +6169,15 @@
                 <w:szCs w:val="22"/>
                 <w:lang w:val="en-US"/>
               </w:rPr>
-              <w:t>A list of payloads in pounds.</w:t>
+              <w:t xml:space="preserve">A list of payloads in pounds. </w:t>
+            </w:r>
+            <w:r>
+              <w:rPr>
+                <w:sz w:val="22"/>
+                <w:szCs w:val="22"/>
+                <w:lang w:val="en-US"/>
+              </w:rPr>
+              <w:t>Both for airliners and other planes.</w:t>
             </w:r>
           </w:p>
         </w:tc>
@@ -5894,7 +6263,23 @@
                 <w:szCs w:val="22"/>
                 <w:lang w:val="en-US"/>
               </w:rPr>
-              <w:t>A list of tanks and their fill percentages.</w:t>
+              <w:t xml:space="preserve">A list of </w:t>
+            </w:r>
+            <w:r>
+              <w:rPr>
+                <w:sz w:val="22"/>
+                <w:szCs w:val="22"/>
+                <w:lang w:val="en-US"/>
+              </w:rPr>
+              <w:t xml:space="preserve">airliner </w:t>
+            </w:r>
+            <w:r>
+              <w:rPr>
+                <w:sz w:val="22"/>
+                <w:szCs w:val="22"/>
+                <w:lang w:val="en-US"/>
+              </w:rPr>
+              <w:t>tanks and their fill percentages.</w:t>
             </w:r>
           </w:p>
         </w:tc>
@@ -5967,7 +6352,23 @@
                 <w:szCs w:val="22"/>
                 <w:lang w:val="en-US"/>
               </w:rPr>
-              <w:t>A list of fuel pumps and their on/off status.</w:t>
+              <w:t xml:space="preserve">A list of </w:t>
+            </w:r>
+            <w:r>
+              <w:rPr>
+                <w:sz w:val="22"/>
+                <w:szCs w:val="22"/>
+                <w:lang w:val="en-US"/>
+              </w:rPr>
+              <w:t xml:space="preserve">airliner </w:t>
+            </w:r>
+            <w:r>
+              <w:rPr>
+                <w:sz w:val="22"/>
+                <w:szCs w:val="22"/>
+                <w:lang w:val="en-US"/>
+              </w:rPr>
+              <w:t>fuel pumps and their on/off status.</w:t>
             </w:r>
           </w:p>
         </w:tc>
@@ -11287,14 +11688,23 @@
     <w:p>
       <w:pPr>
         <w:pStyle w:val="Rubrik2"/>
-        <w:rPr>
-          <w:lang w:val="en-US"/>
-        </w:rPr>
-      </w:pPr>
-      <w:r>
-        <w:rPr>
-          <w:lang w:val="en-US"/>
-        </w:rPr>
+        <w:widowControl/>
+        <w:numPr>
+          <w:ilvl w:val="0"/>
+          <w:numId w:val="0"/>
+        </w:numPr>
+        <w:suppressAutoHyphens w:val="true"/>
+        <w:jc w:val="left"/>
+        <w:outlineLvl w:val="1"/>
+        <w:rPr>
+          <w:lang w:val="en-US"/>
+        </w:rPr>
+      </w:pPr>
+      <w:r>
+        <w:rPr/>
+      </w:r>
+      <w:r>
+        <w:br w:type="page"/>
       </w:r>
     </w:p>
     <w:p>
@@ -11304,346 +11714,6 @@
           <w:lang w:val="en-US"/>
         </w:rPr>
       </w:pPr>
-      <w:bookmarkStart w:id="13" w:name="__RefHeading___Toc3958_1735932911"/>
-      <w:bookmarkStart w:id="14" w:name="_Toc66615895"/>
-      <w:bookmarkEnd w:id="13"/>
-      <w:r>
-        <w:rPr>
-          <w:lang w:val="en-US"/>
-        </w:rPr>
-        <w:t>Weather presets</w:t>
-      </w:r>
-      <w:bookmarkEnd w:id="14"/>
-    </w:p>
-    <w:tbl>
-      <w:tblPr>
-        <w:tblW w:w="9638" w:type="dxa"/>
-        <w:jc w:val="left"/>
-        <w:tblInd w:w="57" w:type="dxa"/>
-        <w:tblLayout w:type="fixed"/>
-        <w:tblCellMar>
-          <w:top w:w="55" w:type="dxa"/>
-          <w:left w:w="55" w:type="dxa"/>
-          <w:bottom w:w="55" w:type="dxa"/>
-          <w:right w:w="55" w:type="dxa"/>
-        </w:tblCellMar>
-      </w:tblPr>
-      <w:tblGrid>
-        <w:gridCol w:w="4819"/>
-        <w:gridCol w:w="4818"/>
-      </w:tblGrid>
-      <w:tr>
-        <w:trPr/>
-        <w:tc>
-          <w:tcPr>
-            <w:tcW w:w="4819" w:type="dxa"/>
-            <w:tcBorders>
-              <w:top w:val="single" w:sz="2" w:space="0" w:color="000000"/>
-              <w:left w:val="single" w:sz="2" w:space="0" w:color="000000"/>
-              <w:bottom w:val="single" w:sz="2" w:space="0" w:color="000000"/>
-            </w:tcBorders>
-          </w:tcPr>
-          <w:p>
-            <w:pPr>
-              <w:pStyle w:val="Normal"/>
-              <w:widowControl w:val="false"/>
-              <w:rPr>
-                <w:sz w:val="22"/>
-                <w:szCs w:val="22"/>
-                <w:lang w:val="en-US"/>
-              </w:rPr>
-            </w:pPr>
-            <w:r>
-              <w:rPr>
-                <w:sz w:val="22"/>
-                <w:szCs w:val="22"/>
-                <w:lang w:val="en-US"/>
-              </w:rPr>
-              <w:t>.\WeatherPresets\BrokenClouds.WPR</w:t>
-            </w:r>
-          </w:p>
-        </w:tc>
-        <w:tc>
-          <w:tcPr>
-            <w:tcW w:w="4818" w:type="dxa"/>
-            <w:tcBorders>
-              <w:top w:val="single" w:sz="2" w:space="0" w:color="000000"/>
-              <w:left w:val="single" w:sz="2" w:space="0" w:color="000000"/>
-              <w:bottom w:val="single" w:sz="2" w:space="0" w:color="000000"/>
-              <w:right w:val="single" w:sz="2" w:space="0" w:color="000000"/>
-            </w:tcBorders>
-          </w:tcPr>
-          <w:p>
-            <w:pPr>
-              <w:pStyle w:val="Normal"/>
-              <w:widowControl w:val="false"/>
-              <w:rPr>
-                <w:sz w:val="22"/>
-                <w:szCs w:val="22"/>
-                <w:lang w:val="en-US"/>
-              </w:rPr>
-            </w:pPr>
-            <w:r>
-              <w:rPr>
-                <w:sz w:val="22"/>
-                <w:szCs w:val="22"/>
-                <w:lang w:val="en-US"/>
-              </w:rPr>
-              <w:t>.\WeatherPresets\Rain.WPR</w:t>
-            </w:r>
-          </w:p>
-        </w:tc>
-      </w:tr>
-      <w:tr>
-        <w:trPr/>
-        <w:tc>
-          <w:tcPr>
-            <w:tcW w:w="4819" w:type="dxa"/>
-            <w:tcBorders>
-              <w:left w:val="single" w:sz="2" w:space="0" w:color="000000"/>
-              <w:bottom w:val="single" w:sz="2" w:space="0" w:color="000000"/>
-            </w:tcBorders>
-          </w:tcPr>
-          <w:p>
-            <w:pPr>
-              <w:pStyle w:val="Normal"/>
-              <w:widowControl w:val="false"/>
-              <w:rPr>
-                <w:sz w:val="22"/>
-                <w:szCs w:val="22"/>
-                <w:lang w:val="en-US"/>
-              </w:rPr>
-            </w:pPr>
-            <w:r>
-              <w:rPr>
-                <w:sz w:val="22"/>
-                <w:szCs w:val="22"/>
-                <w:lang w:val="en-US"/>
-              </w:rPr>
-              <w:t>.\WeatherPresets\ClearSky.WPR</w:t>
-            </w:r>
-          </w:p>
-        </w:tc>
-        <w:tc>
-          <w:tcPr>
-            <w:tcW w:w="4818" w:type="dxa"/>
-            <w:tcBorders>
-              <w:left w:val="single" w:sz="2" w:space="0" w:color="000000"/>
-              <w:bottom w:val="single" w:sz="2" w:space="0" w:color="000000"/>
-              <w:right w:val="single" w:sz="2" w:space="0" w:color="000000"/>
-            </w:tcBorders>
-          </w:tcPr>
-          <w:p>
-            <w:pPr>
-              <w:pStyle w:val="Normal"/>
-              <w:widowControl w:val="false"/>
-              <w:rPr>
-                <w:sz w:val="22"/>
-                <w:szCs w:val="22"/>
-                <w:lang w:val="en-US"/>
-              </w:rPr>
-            </w:pPr>
-            <w:r>
-              <w:rPr>
-                <w:sz w:val="22"/>
-                <w:szCs w:val="22"/>
-                <w:lang w:val="en-US"/>
-              </w:rPr>
-              <w:t>.\WeatherPresets\ScatteredClouds.WPR</w:t>
-            </w:r>
-          </w:p>
-        </w:tc>
-      </w:tr>
-      <w:tr>
-        <w:trPr/>
-        <w:tc>
-          <w:tcPr>
-            <w:tcW w:w="4819" w:type="dxa"/>
-            <w:tcBorders>
-              <w:left w:val="single" w:sz="2" w:space="0" w:color="000000"/>
-              <w:bottom w:val="single" w:sz="2" w:space="0" w:color="000000"/>
-            </w:tcBorders>
-          </w:tcPr>
-          <w:p>
-            <w:pPr>
-              <w:pStyle w:val="Normal"/>
-              <w:widowControl w:val="false"/>
-              <w:rPr>
-                <w:sz w:val="22"/>
-                <w:szCs w:val="22"/>
-                <w:lang w:val="en-US"/>
-              </w:rPr>
-            </w:pPr>
-            <w:r>
-              <w:rPr>
-                <w:sz w:val="22"/>
-                <w:szCs w:val="22"/>
-                <w:lang w:val="en-US"/>
-              </w:rPr>
-              <w:t>.\WeatherPresets\FewClouds.WPR</w:t>
-            </w:r>
-          </w:p>
-        </w:tc>
-        <w:tc>
-          <w:tcPr>
-            <w:tcW w:w="4818" w:type="dxa"/>
-            <w:tcBorders>
-              <w:left w:val="single" w:sz="2" w:space="0" w:color="000000"/>
-              <w:bottom w:val="single" w:sz="2" w:space="0" w:color="000000"/>
-              <w:right w:val="single" w:sz="2" w:space="0" w:color="000000"/>
-            </w:tcBorders>
-          </w:tcPr>
-          <w:p>
-            <w:pPr>
-              <w:pStyle w:val="Normal"/>
-              <w:widowControl w:val="false"/>
-              <w:rPr>
-                <w:sz w:val="22"/>
-                <w:szCs w:val="22"/>
-                <w:lang w:val="en-US"/>
-              </w:rPr>
-            </w:pPr>
-            <w:r>
-              <w:rPr>
-                <w:sz w:val="22"/>
-                <w:szCs w:val="22"/>
-                <w:lang w:val="en-US"/>
-              </w:rPr>
-              <w:t>.\WeatherPresets\Snow.WPR</w:t>
-            </w:r>
-          </w:p>
-        </w:tc>
-      </w:tr>
-      <w:tr>
-        <w:trPr/>
-        <w:tc>
-          <w:tcPr>
-            <w:tcW w:w="4819" w:type="dxa"/>
-            <w:tcBorders>
-              <w:left w:val="single" w:sz="2" w:space="0" w:color="000000"/>
-              <w:bottom w:val="single" w:sz="2" w:space="0" w:color="000000"/>
-            </w:tcBorders>
-          </w:tcPr>
-          <w:p>
-            <w:pPr>
-              <w:pStyle w:val="Normal"/>
-              <w:widowControl w:val="false"/>
-              <w:rPr>
-                <w:sz w:val="22"/>
-                <w:szCs w:val="22"/>
-                <w:lang w:val="en-US"/>
-              </w:rPr>
-            </w:pPr>
-            <w:r>
-              <w:rPr>
-                <w:sz w:val="22"/>
-                <w:szCs w:val="22"/>
-                <w:lang w:val="en-US"/>
-              </w:rPr>
-              <w:t>.\WeatherPresets\HighLevelClouds.WPR</w:t>
-            </w:r>
-          </w:p>
-        </w:tc>
-        <w:tc>
-          <w:tcPr>
-            <w:tcW w:w="4818" w:type="dxa"/>
-            <w:tcBorders>
-              <w:left w:val="single" w:sz="2" w:space="0" w:color="000000"/>
-              <w:bottom w:val="single" w:sz="2" w:space="0" w:color="000000"/>
-              <w:right w:val="single" w:sz="2" w:space="0" w:color="000000"/>
-            </w:tcBorders>
-          </w:tcPr>
-          <w:p>
-            <w:pPr>
-              <w:pStyle w:val="Normal"/>
-              <w:widowControl w:val="false"/>
-              <w:rPr>
-                <w:sz w:val="22"/>
-                <w:szCs w:val="22"/>
-                <w:lang w:val="en-US"/>
-              </w:rPr>
-            </w:pPr>
-            <w:r>
-              <w:rPr>
-                <w:sz w:val="22"/>
-                <w:szCs w:val="22"/>
-                <w:lang w:val="en-US"/>
-              </w:rPr>
-              <w:t>.\WeatherPresets\Storm.WPR</w:t>
-            </w:r>
-          </w:p>
-        </w:tc>
-      </w:tr>
-      <w:tr>
-        <w:trPr/>
-        <w:tc>
-          <w:tcPr>
-            <w:tcW w:w="4819" w:type="dxa"/>
-            <w:tcBorders>
-              <w:left w:val="single" w:sz="2" w:space="0" w:color="000000"/>
-              <w:bottom w:val="single" w:sz="2" w:space="0" w:color="000000"/>
-            </w:tcBorders>
-          </w:tcPr>
-          <w:p>
-            <w:pPr>
-              <w:pStyle w:val="Normal"/>
-              <w:widowControl w:val="false"/>
-              <w:rPr>
-                <w:sz w:val="22"/>
-                <w:szCs w:val="22"/>
-                <w:lang w:val="en-US"/>
-              </w:rPr>
-            </w:pPr>
-            <w:r>
-              <w:rPr>
-                <w:sz w:val="22"/>
-                <w:szCs w:val="22"/>
-                <w:lang w:val="en-US"/>
-              </w:rPr>
-              <w:t>.\WeatherPresets\Overcast.WPR</w:t>
-            </w:r>
-          </w:p>
-        </w:tc>
-        <w:tc>
-          <w:tcPr>
-            <w:tcW w:w="4818" w:type="dxa"/>
-            <w:tcBorders>
-              <w:left w:val="single" w:sz="2" w:space="0" w:color="000000"/>
-              <w:bottom w:val="single" w:sz="2" w:space="0" w:color="000000"/>
-              <w:right w:val="single" w:sz="2" w:space="0" w:color="000000"/>
-            </w:tcBorders>
-          </w:tcPr>
-          <w:p>
-            <w:pPr>
-              <w:pStyle w:val="Normal"/>
-              <w:widowControl w:val="false"/>
-              <w:rPr>
-                <w:sz w:val="22"/>
-                <w:szCs w:val="22"/>
-                <w:lang w:val="en-US"/>
-              </w:rPr>
-            </w:pPr>
-            <w:r>
-              <w:rPr>
-                <w:sz w:val="22"/>
-                <w:szCs w:val="22"/>
-                <w:lang w:val="en-US"/>
-              </w:rPr>
-            </w:r>
-          </w:p>
-        </w:tc>
-      </w:tr>
-    </w:tbl>
-    <w:p>
-      <w:pPr>
-        <w:pStyle w:val="Rubrik2"/>
-        <w:rPr>
-          <w:lang w:val="en-US"/>
-        </w:rPr>
-      </w:pPr>
-      <w:r>
-        <w:br w:type="page"/>
-      </w:r>
       <w:bookmarkStart w:id="15" w:name="__RefHeading___Toc3960_1735932911"/>
       <w:bookmarkStart w:id="16" w:name="_Toc66615896"/>
       <w:bookmarkEnd w:id="15"/>
@@ -14892,20 +14962,24 @@
         <w:rPr>
           <w:lang w:val="en-US"/>
         </w:rPr>
-        <w:t>Why are there two lists??? Ask Asobo/Microsoft!! One list is used for the FLT file and one for the XML file.</w:t>
       </w:r>
     </w:p>
     <w:p>
       <w:pPr>
-        <w:pStyle w:val="Normal"/>
-        <w:rPr>
-          <w:lang w:val="en-US"/>
-        </w:rPr>
-      </w:pPr>
-      <w:r>
-        <w:rPr>
-          <w:lang w:val="en-US"/>
-        </w:rPr>
+        <w:pStyle w:val="Rubrik2"/>
+        <w:numPr>
+          <w:ilvl w:val="0"/>
+          <w:numId w:val="0"/>
+        </w:numPr>
+        <w:rPr>
+          <w:lang w:val="en-US"/>
+        </w:rPr>
+      </w:pPr>
+      <w:r>
+        <w:rPr/>
+      </w:r>
+      <w:r>
+        <w:br w:type="page"/>
       </w:r>
     </w:p>
     <w:p>
@@ -18885,7 +18959,7 @@
             </w:pPr>
             <w:r>
               <w:rPr>
-                <w:sz w:val="20"/>
+                <w:sz w:val="24"/>
                 <w:szCs w:val="20"/>
                 <w:lang w:val="en-US"/>
               </w:rPr>
@@ -19101,19 +19175,7 @@
         <w:rPr>
           <w:lang w:val="en-US"/>
         </w:rPr>
-        <w:t xml:space="preserve">Converting a PLN file to a landing challenge? If you want to start the plane in mid-air, make sure this is also reflected in the PLN file before importing. This means, the Departure LLA must be a coordinate+altitude in the air </w:t>
-      </w:r>
-      <w:r>
-        <w:rPr>
-          <w:lang w:val="en-US"/>
-        </w:rPr>
-        <w:t>and the same values as the first waypoint.</w:t>
-      </w:r>
-      <w:r>
-        <w:rPr>
-          <w:lang w:val="en-US"/>
-        </w:rPr>
-        <w:t xml:space="preserve"> </w:t>
+        <w:t xml:space="preserve">Converting a PLN file to a landing challenge? If you want to start the plane in mid-air, make sure this is also reflected in the PLN file before importing. This means, the Departure LLA must be a coordinate+altitude in the air and the same values as the first waypoint. </w:t>
       </w:r>
       <w:r>
         <w:rPr>
@@ -19130,25 +19192,7 @@
         <w:rPr>
           <w:lang w:val="en-US"/>
         </w:rPr>
-        <w:t xml:space="preserve">he first waypoint should </w:t>
-      </w:r>
-      <w:r>
-        <w:rPr>
-          <w:lang w:val="en-US"/>
-        </w:rPr>
-        <w:t xml:space="preserve">then </w:t>
-      </w:r>
-      <w:r>
-        <w:rPr>
-          <w:lang w:val="en-US"/>
-        </w:rPr>
-        <w:t xml:space="preserve">be </w:t>
-      </w:r>
-      <w:r>
-        <w:rPr>
-          <w:lang w:val="en-US"/>
-        </w:rPr>
-        <w:t xml:space="preserve">of type </w:t>
+        <w:t xml:space="preserve">he first waypoint should then be of type </w:t>
       </w:r>
       <w:r>
         <w:rPr>
@@ -29048,6 +29092,20 @@
       <w:szCs w:val="32"/>
     </w:rPr>
   </w:style>
+  <w:style w:type="paragraph" w:styleId="Innehllsfrteckningrubrik">
+    <w:name w:val="TOA Heading"/>
+    <w:basedOn w:val="Sakregisterrubrik"/>
+    <w:pPr>
+      <w:suppressLineNumbers/>
+      <w:ind w:left="0" w:hanging="0"/>
+    </w:pPr>
+    <w:rPr>
+      <w:b/>
+      <w:bCs/>
+      <w:sz w:val="32"/>
+      <w:szCs w:val="32"/>
+    </w:rPr>
+  </w:style>
   <w:style w:type="numbering" w:styleId="NoList" w:default="1">
     <w:name w:val="No List"/>
     <w:uiPriority w:val="99"/>

</xml_diff>

<commit_message>
Removed setting pumps and valves
</commit_message>
<xml_diff>
--- a/BushMissionGen/README.docx
+++ b/BushMissionGen/README.docx
@@ -123,13 +123,7 @@
         <w:rPr>
           <w:lang w:val="en-US"/>
         </w:rPr>
-        <w:t xml:space="preserve"> files. </w:t>
-      </w:r>
-      <w:r>
-        <w:rPr>
-          <w:lang w:val="en-US"/>
-        </w:rPr>
-        <w:t xml:space="preserve">And to </w:t>
+        <w:t xml:space="preserve"> files. And to </w:t>
       </w:r>
       <w:r>
         <w:rPr>
@@ -403,7 +397,7 @@
       <w:sdtContent>
         <w:p>
           <w:pPr>
-            <w:pStyle w:val="TOAHeading1"/>
+            <w:pStyle w:val="Innehllsfrteckningrubrik"/>
             <w:suppressLineNumbers/>
             <w:ind w:left="0" w:hanging="0"/>
             <w:rPr>
@@ -427,6 +421,9 @@
         <w:p>
           <w:pPr>
             <w:pStyle w:val="Innehllsfrteckning1"/>
+            <w:tabs>
+              <w:tab w:val="right" w:pos="9638" w:leader="dot"/>
+            </w:tabs>
             <w:rPr/>
           </w:pPr>
           <w:r>
@@ -436,7 +433,6 @@
             <w:rPr>
               <w:webHidden/>
               <w:rStyle w:val="Frteckningslnk"/>
-              <w:vanish w:val="false"/>
             </w:rPr>
             <w:instrText> TOC \z \o "1-3" \u \h</w:instrText>
           </w:r>
@@ -444,7 +440,6 @@
             <w:rPr>
               <w:webHidden/>
               <w:rStyle w:val="Frteckningslnk"/>
-              <w:vanish w:val="false"/>
             </w:rPr>
             <w:fldChar w:fldCharType="separate"/>
           </w:r>
@@ -453,7 +448,6 @@
               <w:rPr>
                 <w:webHidden/>
                 <w:rStyle w:val="Frteckningslnk"/>
-                <w:vanish w:val="false"/>
               </w:rPr>
               <w:t xml:space="preserve">​ </w:t>
             </w:r>
@@ -481,7 +475,6 @@
               <w:rPr>
                 <w:webHidden/>
                 <w:rStyle w:val="Frteckningslnk"/>
-                <w:vanish w:val="false"/>
               </w:rPr>
               <w:t xml:space="preserve">​ </w:t>
             </w:r>
@@ -509,7 +502,6 @@
               <w:rPr>
                 <w:webHidden/>
                 <w:rStyle w:val="Frteckningslnk"/>
-                <w:vanish w:val="false"/>
               </w:rPr>
               <w:t xml:space="preserve">​ </w:t>
             </w:r>
@@ -537,7 +529,6 @@
               <w:rPr>
                 <w:webHidden/>
                 <w:rStyle w:val="Frteckningslnk"/>
-                <w:vanish w:val="false"/>
               </w:rPr>
               <w:t xml:space="preserve">​ </w:t>
             </w:r>
@@ -565,7 +556,6 @@
               <w:rPr>
                 <w:webHidden/>
                 <w:rStyle w:val="Frteckningslnk"/>
-                <w:vanish w:val="false"/>
               </w:rPr>
               <w:t xml:space="preserve">​ </w:t>
             </w:r>
@@ -593,7 +583,6 @@
               <w:rPr>
                 <w:webHidden/>
                 <w:rStyle w:val="Frteckningslnk"/>
-                <w:vanish w:val="false"/>
               </w:rPr>
               <w:t xml:space="preserve">​ </w:t>
             </w:r>
@@ -621,7 +610,6 @@
               <w:rPr>
                 <w:webHidden/>
                 <w:rStyle w:val="Frteckningslnk"/>
-                <w:vanish w:val="false"/>
               </w:rPr>
               <w:t xml:space="preserve">​ </w:t>
             </w:r>
@@ -649,7 +637,6 @@
               <w:rPr>
                 <w:webHidden/>
                 <w:rStyle w:val="Frteckningslnk"/>
-                <w:vanish w:val="false"/>
               </w:rPr>
               <w:t xml:space="preserve">​ </w:t>
             </w:r>
@@ -677,7 +664,6 @@
               <w:rPr>
                 <w:webHidden/>
                 <w:rStyle w:val="Frteckningslnk"/>
-                <w:vanish w:val="false"/>
               </w:rPr>
               <w:t xml:space="preserve">​ </w:t>
             </w:r>
@@ -705,7 +691,6 @@
               <w:rPr>
                 <w:webHidden/>
                 <w:rStyle w:val="Frteckningslnk"/>
-                <w:vanish w:val="false"/>
               </w:rPr>
               <w:t xml:space="preserve">​ </w:t>
             </w:r>
@@ -733,7 +718,6 @@
               <w:rPr>
                 <w:webHidden/>
                 <w:rStyle w:val="Frteckningslnk"/>
-                <w:vanish w:val="false"/>
               </w:rPr>
               <w:t xml:space="preserve">​ </w:t>
             </w:r>
@@ -761,7 +745,6 @@
               <w:rPr>
                 <w:webHidden/>
                 <w:rStyle w:val="Frteckningslnk"/>
-                <w:vanish w:val="false"/>
               </w:rPr>
               <w:t xml:space="preserve">​ </w:t>
             </w:r>
@@ -789,7 +772,6 @@
               <w:rPr>
                 <w:webHidden/>
                 <w:rStyle w:val="Frteckningslnk"/>
-                <w:vanish w:val="false"/>
               </w:rPr>
               <w:t xml:space="preserve">​ </w:t>
             </w:r>
@@ -817,7 +799,6 @@
               <w:rPr>
                 <w:webHidden/>
                 <w:rStyle w:val="Frteckningslnk"/>
-                <w:vanish w:val="false"/>
               </w:rPr>
               <w:t xml:space="preserve">​ </w:t>
             </w:r>
@@ -845,7 +826,6 @@
               <w:rPr>
                 <w:webHidden/>
                 <w:rStyle w:val="Frteckningslnk"/>
-                <w:vanish w:val="false"/>
               </w:rPr>
               <w:t xml:space="preserve">​ </w:t>
             </w:r>
@@ -873,7 +853,6 @@
               <w:rPr>
                 <w:webHidden/>
                 <w:rStyle w:val="Frteckningslnk"/>
-                <w:vanish w:val="false"/>
               </w:rPr>
               <w:t xml:space="preserve">​ </w:t>
             </w:r>
@@ -901,7 +880,6 @@
               <w:rPr>
                 <w:webHidden/>
                 <w:rStyle w:val="Frteckningslnk"/>
-                <w:vanish w:val="false"/>
               </w:rPr>
               <w:t xml:space="preserve">​ </w:t>
             </w:r>
@@ -929,7 +907,6 @@
               <w:rPr>
                 <w:webHidden/>
                 <w:rStyle w:val="Frteckningslnk"/>
-                <w:vanish w:val="false"/>
               </w:rPr>
               <w:t xml:space="preserve">​ </w:t>
             </w:r>
@@ -957,7 +934,6 @@
               <w:rPr>
                 <w:webHidden/>
                 <w:rStyle w:val="Frteckningslnk"/>
-                <w:vanish w:val="false"/>
               </w:rPr>
               <w:t xml:space="preserve">​ </w:t>
             </w:r>
@@ -985,7 +961,6 @@
               <w:rPr>
                 <w:webHidden/>
                 <w:rStyle w:val="Frteckningslnk"/>
-                <w:vanish w:val="false"/>
               </w:rPr>
               <w:t xml:space="preserve">​ </w:t>
             </w:r>
@@ -1013,7 +988,6 @@
               <w:rPr>
                 <w:webHidden/>
                 <w:rStyle w:val="Frteckningslnk"/>
-                <w:vanish w:val="false"/>
               </w:rPr>
               <w:t xml:space="preserve">​ </w:t>
             </w:r>
@@ -1030,6 +1004,9 @@
         <w:p>
           <w:pPr>
             <w:pStyle w:val="Innehllsfrteckning1"/>
+            <w:tabs>
+              <w:tab w:val="right" w:pos="9638" w:leader="dot"/>
+            </w:tabs>
             <w:rPr/>
           </w:pPr>
           <w:hyperlink w:anchor="__RefHeading___Toc3980_1735932911">
@@ -1037,7 +1014,6 @@
               <w:rPr>
                 <w:webHidden/>
                 <w:rStyle w:val="Frteckningslnk"/>
-                <w:vanish w:val="false"/>
               </w:rPr>
               <w:t xml:space="preserve">​ </w:t>
             </w:r>
@@ -1065,7 +1041,6 @@
               <w:rPr>
                 <w:webHidden/>
                 <w:rStyle w:val="Frteckningslnk"/>
-                <w:vanish w:val="false"/>
               </w:rPr>
               <w:t xml:space="preserve">​ </w:t>
             </w:r>
@@ -1082,6 +1057,9 @@
         <w:p>
           <w:pPr>
             <w:pStyle w:val="Innehllsfrteckning1"/>
+            <w:tabs>
+              <w:tab w:val="right" w:pos="9638" w:leader="dot"/>
+            </w:tabs>
             <w:rPr/>
           </w:pPr>
           <w:hyperlink w:anchor="__RefHeading___Toc3984_1735932911">
@@ -1089,7 +1067,6 @@
               <w:rPr>
                 <w:webHidden/>
                 <w:rStyle w:val="Frteckningslnk"/>
-                <w:vanish w:val="false"/>
               </w:rPr>
               <w:t xml:space="preserve">​ </w:t>
             </w:r>
@@ -1117,7 +1094,6 @@
               <w:rPr>
                 <w:webHidden/>
                 <w:rStyle w:val="Frteckningslnk"/>
-                <w:vanish w:val="false"/>
               </w:rPr>
               <w:t xml:space="preserve">​ </w:t>
             </w:r>
@@ -1145,7 +1121,6 @@
               <w:rPr>
                 <w:webHidden/>
                 <w:rStyle w:val="Frteckningslnk"/>
-                <w:vanish w:val="false"/>
               </w:rPr>
               <w:t xml:space="preserve">​ </w:t>
             </w:r>
@@ -6283,79 +6258,6 @@
                 <w:lang w:val="en-US"/>
               </w:rPr>
               <w:t>A list of airliner tanks and their fill percentages.</w:t>
-            </w:r>
-          </w:p>
-        </w:tc>
-      </w:tr>
-      <w:tr>
-        <w:trPr/>
-        <w:tc>
-          <w:tcPr>
-            <w:tcW w:w="5040" w:type="dxa"/>
-            <w:tcBorders>
-              <w:top w:val="nil"/>
-            </w:tcBorders>
-          </w:tcPr>
-          <w:p>
-            <w:pPr>
-              <w:pStyle w:val="Normal"/>
-              <w:widowControl w:val="false"/>
-              <w:suppressAutoHyphens w:val="true"/>
-              <w:spacing w:before="0" w:after="0"/>
-              <w:jc w:val="left"/>
-              <w:rPr>
-                <w:sz w:val="22"/>
-                <w:szCs w:val="22"/>
-                <w:lang w:val="en-US"/>
-              </w:rPr>
-            </w:pPr>
-            <w:r>
-              <w:rPr>
-                <w:b/>
-                <w:bCs/>
-                <w:sz w:val="22"/>
-                <w:szCs w:val="22"/>
-                <w:lang w:val="en-US"/>
-              </w:rPr>
-              <w:t>pumpsList</w:t>
-            </w:r>
-            <w:r>
-              <w:rPr>
-                <w:sz w:val="22"/>
-                <w:szCs w:val="22"/>
-                <w:lang w:val="en-US"/>
-              </w:rPr>
-              <w:t>=True#True#True</w:t>
-            </w:r>
-          </w:p>
-        </w:tc>
-        <w:tc>
-          <w:tcPr>
-            <w:tcW w:w="4761" w:type="dxa"/>
-            <w:tcBorders>
-              <w:top w:val="nil"/>
-            </w:tcBorders>
-          </w:tcPr>
-          <w:p>
-            <w:pPr>
-              <w:pStyle w:val="Normal"/>
-              <w:widowControl w:val="false"/>
-              <w:suppressAutoHyphens w:val="true"/>
-              <w:spacing w:before="0" w:after="0"/>
-              <w:jc w:val="left"/>
-              <w:rPr>
-                <w:sz w:val="22"/>
-                <w:szCs w:val="22"/>
-                <w:lang w:val="en-US"/>
-              </w:rPr>
-            </w:pPr>
-            <w:r>
-              <w:rPr>
-                <w:sz w:val="22"/>
-                <w:szCs w:val="22"/>
-                <w:lang w:val="en-US"/>
-              </w:rPr>
-              <w:t>A list of airliner fuel pumps and their on/off status.</w:t>
             </w:r>
           </w:p>
         </w:tc>
@@ -19036,7 +18938,19 @@
         <w:rPr>
           <w:lang w:val="en-US"/>
         </w:rPr>
-        <w:t>=”, “</w:t>
+        <w:t xml:space="preserve">=” </w:t>
+      </w:r>
+      <w:r>
+        <w:rPr>
+          <w:lang w:val="en-US"/>
+        </w:rPr>
+        <w:t xml:space="preserve">and </w:t>
+      </w:r>
+      <w:r>
+        <w:rPr>
+          <w:lang w:val="en-US"/>
+        </w:rPr>
+        <w:t>“</w:t>
       </w:r>
       <w:r>
         <w:rPr>
@@ -19050,33 +18964,6 @@
           <w:lang w:val="en-US" w:eastAsia="zh-CN" w:bidi="hi-IN"/>
         </w:rPr>
         <w:t>tanks</w:t>
-      </w:r>
-      <w:r>
-        <w:rPr>
-          <w:b/>
-          <w:bCs/>
-          <w:lang w:val="en-US"/>
-        </w:rPr>
-        <w:t>List</w:t>
-      </w:r>
-      <w:r>
-        <w:rPr>
-          <w:lang w:val="en-US"/>
-        </w:rPr>
-        <w:t>=” and “</w:t>
-      </w:r>
-      <w:r>
-        <w:rPr>
-          <w:rFonts w:eastAsia="NSimSun" w:cs="Arial"/>
-          <w:b/>
-          <w:bCs/>
-          <w:color w:val="auto"/>
-          <w:kern w:val="2"/>
-          <w:sz w:val="24"/>
-          <w:szCs w:val="24"/>
-          <w:lang w:val="en-US" w:eastAsia="zh-CN" w:bidi="hi-IN"/>
-        </w:rPr>
-        <w:t>pumps</w:t>
       </w:r>
       <w:r>
         <w:rPr>
@@ -22801,7 +22688,30 @@
                 <w:szCs w:val="22"/>
                 <w:lang w:val="en-US"/>
               </w:rPr>
-              <w:t>={list of payloads in pounds. Number of element are plane specific}</w:t>
+              <w:t xml:space="preserve">={list of payloads in pounds. Number of elements </w:t>
+            </w:r>
+            <w:r>
+              <w:rPr>
+                <w:rFonts w:eastAsia="NSimSun" w:cs="Arial"/>
+                <w:b w:val="false"/>
+                <w:bCs w:val="false"/>
+                <w:color w:val="auto"/>
+                <w:kern w:val="2"/>
+                <w:sz w:val="22"/>
+                <w:szCs w:val="22"/>
+                <w:lang w:val="en-US" w:eastAsia="zh-CN" w:bidi="hi-IN"/>
+              </w:rPr>
+              <w:t>is</w:t>
+            </w:r>
+            <w:r>
+              <w:rPr>
+                <w:b w:val="false"/>
+                <w:bCs w:val="false"/>
+                <w:sz w:val="22"/>
+                <w:szCs w:val="22"/>
+                <w:lang w:val="en-US"/>
+              </w:rPr>
+              <w:t xml:space="preserve"> plane specific}</w:t>
             </w:r>
           </w:p>
         </w:tc>
@@ -22904,100 +22814,7 @@
                 <w:szCs w:val="22"/>
                 <w:lang w:val="en-US"/>
               </w:rPr>
-              <w:t>. Number of element are plane specific}</w:t>
-            </w:r>
-          </w:p>
-        </w:tc>
-        <w:tc>
-          <w:tcPr>
-            <w:tcW w:w="1006" w:type="dxa"/>
-            <w:tcBorders>
-              <w:left w:val="single" w:sz="2" w:space="0" w:color="000000"/>
-              <w:bottom w:val="single" w:sz="2" w:space="0" w:color="000000"/>
-              <w:right w:val="single" w:sz="2" w:space="0" w:color="000000"/>
-            </w:tcBorders>
-          </w:tcPr>
-          <w:p>
-            <w:pPr>
-              <w:pStyle w:val="Normal"/>
-              <w:widowControl w:val="false"/>
-              <w:jc w:val="center"/>
-              <w:rPr>
-                <w:sz w:val="22"/>
-                <w:szCs w:val="22"/>
-                <w:lang w:val="en-US"/>
-              </w:rPr>
-            </w:pPr>
-            <w:r>
-              <w:rPr>
-                <w:sz w:val="22"/>
-                <w:szCs w:val="22"/>
-                <w:lang w:val="en-US"/>
-              </w:rPr>
-            </w:r>
-          </w:p>
-        </w:tc>
-      </w:tr>
-      <w:tr>
-        <w:trPr/>
-        <w:tc>
-          <w:tcPr>
-            <w:tcW w:w="8615" w:type="dxa"/>
-            <w:tcBorders>
-              <w:left w:val="single" w:sz="2" w:space="0" w:color="000000"/>
-              <w:bottom w:val="single" w:sz="2" w:space="0" w:color="000000"/>
-            </w:tcBorders>
-          </w:tcPr>
-          <w:p>
-            <w:pPr>
-              <w:pStyle w:val="Normal"/>
-              <w:widowControl w:val="false"/>
-              <w:rPr>
-                <w:sz w:val="22"/>
-                <w:szCs w:val="22"/>
-                <w:lang w:val="en-US"/>
-              </w:rPr>
-            </w:pPr>
-            <w:r>
-              <w:rPr>
-                <w:rFonts w:eastAsia="NSimSun" w:cs="Arial"/>
-                <w:b/>
-                <w:bCs/>
-                <w:color w:val="auto"/>
-                <w:kern w:val="2"/>
-                <w:sz w:val="22"/>
-                <w:szCs w:val="22"/>
-                <w:lang w:val="en-US" w:eastAsia="zh-CN" w:bidi="hi-IN"/>
-              </w:rPr>
-              <w:t>pump</w:t>
-            </w:r>
-            <w:r>
-              <w:rPr>
-                <w:b/>
-                <w:bCs/>
-                <w:sz w:val="22"/>
-                <w:szCs w:val="22"/>
-                <w:lang w:val="en-US"/>
-              </w:rPr>
-              <w:t>sList</w:t>
-            </w:r>
-            <w:r>
-              <w:rPr>
-                <w:sz w:val="22"/>
-                <w:szCs w:val="22"/>
-                <w:lang w:val="en-US"/>
-              </w:rPr>
-              <w:t>=</w:t>
-            </w:r>
-            <w:r>
-              <w:rPr>
-                <w:b w:val="false"/>
-                <w:bCs w:val="false"/>
-                <w:sz w:val="22"/>
-                <w:szCs w:val="22"/>
-                <w:lang w:val="en-US"/>
-              </w:rPr>
-              <w:t xml:space="preserve">{list of </w:t>
+              <w:t xml:space="preserve">. Number of elements </w:t>
             </w:r>
             <w:r>
               <w:rPr>
@@ -23010,7 +22827,7 @@
                 <w:szCs w:val="22"/>
                 <w:lang w:val="en-US" w:eastAsia="zh-CN" w:bidi="hi-IN"/>
               </w:rPr>
-              <w:t>fuel pumps and their status</w:t>
+              <w:t>is</w:t>
             </w:r>
             <w:r>
               <w:rPr>
@@ -23020,7 +22837,7 @@
                 <w:szCs w:val="22"/>
                 <w:lang w:val="en-US"/>
               </w:rPr>
-              <w:t>. Number of element are plane specific}</w:t>
+              <w:t xml:space="preserve"> plane specific}</w:t>
             </w:r>
           </w:p>
         </w:tc>
@@ -29085,6 +28902,20 @@
       <w:szCs w:val="32"/>
     </w:rPr>
   </w:style>
+  <w:style w:type="paragraph" w:styleId="Innehllsfrteckningrubrik">
+    <w:name w:val="TOA Heading"/>
+    <w:basedOn w:val="Sakregisterrubrik"/>
+    <w:pPr>
+      <w:suppressLineNumbers/>
+      <w:ind w:left="0" w:hanging="0"/>
+    </w:pPr>
+    <w:rPr>
+      <w:b/>
+      <w:bCs/>
+      <w:sz w:val="32"/>
+      <w:szCs w:val="32"/>
+    </w:rPr>
+  </w:style>
   <w:style w:type="numbering" w:styleId="NoList" w:default="1">
     <w:name w:val="No List"/>
     <w:uiPriority w:val="99"/>

</xml_diff>